<commit_message>
Some unneeded information, was deleted.
</commit_message>
<xml_diff>
--- a/SegundoLabAED/data/Documentación.docx
+++ b/SegundoLabAED/data/Documentación.docx
@@ -1778,6 +1778,37 @@
         <w:jc w:val="both"/>
         <w:textAlignment w:val="baseline"/>
         <w:rPr>
+          <w:rStyle w:val="eop"/>
+          <w:rFonts w:ascii="Arial" w:hAnsi="Arial" w:cs="Arial"/>
+        </w:rPr>
+      </w:pPr>
+    </w:p>
+    <w:p>
+      <w:pPr>
+        <w:pStyle w:val="paragraph"/>
+        <w:numPr>
+          <w:ilvl w:val="0"/>
+          <w:numId w:val="7"/>
+        </w:numPr>
+        <w:spacing w:before="0" w:beforeAutospacing="0" w:after="0" w:afterAutospacing="0"/>
+        <w:jc w:val="both"/>
+        <w:textAlignment w:val="baseline"/>
+        <w:rPr>
+          <w:rStyle w:val="eop"/>
+          <w:rFonts w:ascii="Calibri" w:hAnsi="Calibri" w:cs="Calibri"/>
+          <w:sz w:val="22"/>
+          <w:szCs w:val="22"/>
+        </w:rPr>
+      </w:pPr>
+    </w:p>
+    <w:p>
+      <w:pPr>
+        <w:pStyle w:val="paragraph"/>
+        <w:spacing w:before="0" w:beforeAutospacing="0" w:after="0" w:afterAutospacing="0"/>
+        <w:ind w:left="360"/>
+        <w:jc w:val="both"/>
+        <w:textAlignment w:val="baseline"/>
+        <w:rPr>
           <w:rFonts w:ascii="Calibri" w:hAnsi="Calibri" w:cs="Calibri"/>
           <w:sz w:val="22"/>
           <w:szCs w:val="22"/>
@@ -8046,648 +8077,6 @@
         </w:rPr>
         <w:t> </w:t>
       </w:r>
-    </w:p>
-    <w:p>
-      <w:pPr>
-        <w:tabs>
-          <w:tab w:val="left" w:pos="2340"/>
-        </w:tabs>
-        <w:jc w:val="both"/>
-        <w:rPr>
-          <w:rFonts w:ascii="Arial" w:hAnsi="Arial" w:cs="Arial"/>
-          <w:b/>
-          <w:sz w:val="24"/>
-          <w:lang w:val="es-ES"/>
-        </w:rPr>
-      </w:pPr>
-    </w:p>
-    <w:p>
-      <w:pPr>
-        <w:tabs>
-          <w:tab w:val="left" w:pos="2340"/>
-        </w:tabs>
-        <w:jc w:val="both"/>
-        <w:rPr>
-          <w:rFonts w:ascii="Arial" w:hAnsi="Arial" w:cs="Arial"/>
-          <w:b/>
-          <w:sz w:val="24"/>
-          <w:lang w:val="es-ES"/>
-        </w:rPr>
-      </w:pPr>
-      <w:r>
-        <w:rPr>
-          <w:rFonts w:ascii="Arial" w:hAnsi="Arial" w:cs="Arial"/>
-          <w:b/>
-          <w:sz w:val="24"/>
-          <w:lang w:val="es-ES"/>
-        </w:rPr>
-        <w:t>ETAPA 1: MÉTODO DE LA INGENIERÍA</w:t>
-      </w:r>
-    </w:p>
-    <w:p>
-      <w:pPr>
-        <w:pStyle w:val="Prrafodelista"/>
-        <w:numPr>
-          <w:ilvl w:val="0"/>
-          <w:numId w:val="1"/>
-        </w:numPr>
-        <w:jc w:val="both"/>
-        <w:rPr>
-          <w:rFonts w:ascii="Arial" w:hAnsi="Arial" w:cs="Arial"/>
-          <w:b/>
-          <w:sz w:val="24"/>
-          <w:lang w:val="es-ES"/>
-        </w:rPr>
-      </w:pPr>
-      <w:r>
-        <w:rPr>
-          <w:rFonts w:ascii="Arial" w:hAnsi="Arial" w:cs="Arial"/>
-          <w:b/>
-          <w:sz w:val="24"/>
-          <w:lang w:val="es-ES"/>
-        </w:rPr>
-        <w:t>Identificación del problema</w:t>
-      </w:r>
-    </w:p>
-    <w:p>
-      <w:pPr>
-        <w:pStyle w:val="Prrafodelista"/>
-        <w:numPr>
-          <w:ilvl w:val="0"/>
-          <w:numId w:val="1"/>
-        </w:numPr>
-        <w:jc w:val="both"/>
-        <w:rPr>
-          <w:rFonts w:ascii="Arial" w:hAnsi="Arial" w:cs="Arial"/>
-          <w:b/>
-          <w:sz w:val="24"/>
-          <w:lang w:val="es-ES"/>
-        </w:rPr>
-      </w:pPr>
-      <w:r>
-        <w:rPr>
-          <w:rFonts w:ascii="Arial" w:hAnsi="Arial" w:cs="Arial"/>
-          <w:b/>
-          <w:sz w:val="24"/>
-          <w:lang w:val="es-ES"/>
-        </w:rPr>
-        <w:t>Recopilación de Información</w:t>
-      </w:r>
-    </w:p>
-    <w:p>
-      <w:pPr>
-        <w:pStyle w:val="Prrafodelista"/>
-        <w:numPr>
-          <w:ilvl w:val="0"/>
-          <w:numId w:val="1"/>
-        </w:numPr>
-        <w:jc w:val="both"/>
-        <w:rPr>
-          <w:rFonts w:ascii="Arial" w:hAnsi="Arial" w:cs="Arial"/>
-          <w:b/>
-          <w:sz w:val="24"/>
-          <w:lang w:val="es-ES"/>
-        </w:rPr>
-      </w:pPr>
-      <w:r>
-        <w:rPr>
-          <w:rFonts w:ascii="Arial" w:hAnsi="Arial" w:cs="Arial"/>
-          <w:b/>
-          <w:sz w:val="24"/>
-          <w:lang w:val="es-ES"/>
-        </w:rPr>
-        <w:t>Búsqueda de soluciones creativas</w:t>
-      </w:r>
-    </w:p>
-    <w:p>
-      <w:pPr>
-        <w:pStyle w:val="Prrafodelista"/>
-        <w:numPr>
-          <w:ilvl w:val="0"/>
-          <w:numId w:val="1"/>
-        </w:numPr>
-        <w:jc w:val="both"/>
-        <w:rPr>
-          <w:rFonts w:ascii="Arial" w:hAnsi="Arial" w:cs="Arial"/>
-          <w:b/>
-          <w:sz w:val="24"/>
-          <w:lang w:val="es-ES"/>
-        </w:rPr>
-      </w:pPr>
-      <w:r>
-        <w:rPr>
-          <w:rFonts w:ascii="Arial" w:hAnsi="Arial" w:cs="Arial"/>
-          <w:b/>
-          <w:sz w:val="24"/>
-          <w:lang w:val="es-ES"/>
-        </w:rPr>
-        <w:t>Transición de las ideas a los diseños preliminares</w:t>
-      </w:r>
-    </w:p>
-    <w:p>
-      <w:pPr>
-        <w:pStyle w:val="Prrafodelista"/>
-        <w:numPr>
-          <w:ilvl w:val="0"/>
-          <w:numId w:val="1"/>
-        </w:numPr>
-        <w:jc w:val="both"/>
-        <w:rPr>
-          <w:rFonts w:ascii="Arial" w:hAnsi="Arial" w:cs="Arial"/>
-          <w:b/>
-          <w:sz w:val="24"/>
-          <w:lang w:val="es-ES"/>
-        </w:rPr>
-      </w:pPr>
-      <w:r>
-        <w:rPr>
-          <w:rFonts w:ascii="Arial" w:hAnsi="Arial" w:cs="Arial"/>
-          <w:b/>
-          <w:sz w:val="24"/>
-          <w:lang w:val="es-ES"/>
-        </w:rPr>
-        <w:t>Evaluación y selección de la mejor solución</w:t>
-      </w:r>
-    </w:p>
-    <w:p>
-      <w:pPr>
-        <w:pStyle w:val="Prrafodelista"/>
-        <w:numPr>
-          <w:ilvl w:val="0"/>
-          <w:numId w:val="1"/>
-        </w:numPr>
-        <w:jc w:val="both"/>
-        <w:rPr>
-          <w:rFonts w:ascii="Arial" w:hAnsi="Arial" w:cs="Arial"/>
-          <w:b/>
-          <w:sz w:val="24"/>
-          <w:lang w:val="es-ES"/>
-        </w:rPr>
-      </w:pPr>
-      <w:r>
-        <w:rPr>
-          <w:rFonts w:ascii="Arial" w:hAnsi="Arial" w:cs="Arial"/>
-          <w:b/>
-          <w:sz w:val="24"/>
-          <w:lang w:val="es-ES"/>
-        </w:rPr>
-        <w:t>Preparación de informes y especificaciones</w:t>
-      </w:r>
-    </w:p>
-    <w:p>
-      <w:pPr>
-        <w:pStyle w:val="Prrafodelista"/>
-        <w:numPr>
-          <w:ilvl w:val="0"/>
-          <w:numId w:val="1"/>
-        </w:numPr>
-        <w:jc w:val="both"/>
-        <w:rPr>
-          <w:rFonts w:ascii="Arial" w:hAnsi="Arial" w:cs="Arial"/>
-          <w:b/>
-          <w:sz w:val="24"/>
-          <w:lang w:val="es-ES"/>
-        </w:rPr>
-      </w:pPr>
-      <w:r>
-        <w:rPr>
-          <w:rFonts w:ascii="Arial" w:hAnsi="Arial" w:cs="Arial"/>
-          <w:b/>
-          <w:sz w:val="24"/>
-          <w:lang w:val="es-ES"/>
-        </w:rPr>
-        <w:t>Implementación del diseño</w:t>
-      </w:r>
-    </w:p>
-    <w:p>
-      <w:pPr>
-        <w:jc w:val="both"/>
-        <w:rPr>
-          <w:rFonts w:ascii="Arial" w:hAnsi="Arial" w:cs="Arial"/>
-          <w:b/>
-          <w:sz w:val="24"/>
-          <w:lang w:val="es-ES"/>
-        </w:rPr>
-      </w:pPr>
-    </w:p>
-    <w:p>
-      <w:pPr>
-        <w:jc w:val="both"/>
-        <w:rPr>
-          <w:rFonts w:ascii="Arial" w:hAnsi="Arial" w:cs="Arial"/>
-          <w:b/>
-          <w:sz w:val="24"/>
-          <w:lang w:val="es-ES"/>
-        </w:rPr>
-      </w:pPr>
-      <w:r>
-        <w:rPr>
-          <w:rFonts w:ascii="Arial" w:hAnsi="Arial" w:cs="Arial"/>
-          <w:b/>
-          <w:sz w:val="24"/>
-          <w:lang w:val="es-ES"/>
-        </w:rPr>
-        <w:t>ETAPA 2: PSP 0</w:t>
-      </w:r>
-    </w:p>
-    <w:p>
-      <w:pPr>
-        <w:jc w:val="both"/>
-        <w:rPr>
-          <w:rFonts w:ascii="Arial" w:hAnsi="Arial" w:cs="Arial"/>
-          <w:b/>
-          <w:sz w:val="24"/>
-          <w:lang w:val="es-ES"/>
-        </w:rPr>
-      </w:pPr>
-    </w:p>
-    <w:p>
-      <w:pPr>
-        <w:pStyle w:val="Prrafodelista"/>
-        <w:numPr>
-          <w:ilvl w:val="0"/>
-          <w:numId w:val="2"/>
-        </w:numPr>
-        <w:jc w:val="both"/>
-        <w:rPr>
-          <w:rFonts w:ascii="Arial" w:hAnsi="Arial" w:cs="Arial"/>
-          <w:b/>
-          <w:sz w:val="24"/>
-          <w:lang w:val="es-ES"/>
-        </w:rPr>
-      </w:pPr>
-      <w:r>
-        <w:rPr>
-          <w:rFonts w:ascii="Arial" w:hAnsi="Arial" w:cs="Arial"/>
-          <w:b/>
-          <w:sz w:val="24"/>
-          <w:lang w:val="es-ES"/>
-        </w:rPr>
-        <w:t>Medición del tiempo</w:t>
-      </w:r>
-    </w:p>
-    <w:p>
-      <w:pPr>
-        <w:pStyle w:val="Prrafodelista"/>
-        <w:numPr>
-          <w:ilvl w:val="0"/>
-          <w:numId w:val="2"/>
-        </w:numPr>
-        <w:jc w:val="both"/>
-        <w:rPr>
-          <w:rFonts w:ascii="Arial" w:hAnsi="Arial" w:cs="Arial"/>
-          <w:b/>
-          <w:sz w:val="24"/>
-          <w:lang w:val="es-ES"/>
-        </w:rPr>
-      </w:pPr>
-      <w:r>
-        <w:rPr>
-          <w:rFonts w:ascii="Arial" w:hAnsi="Arial" w:cs="Arial"/>
-          <w:b/>
-          <w:sz w:val="24"/>
-          <w:lang w:val="es-ES"/>
-        </w:rPr>
-        <w:t>R</w:t>
-      </w:r>
-      <w:r>
-        <w:rPr>
-          <w:rFonts w:ascii="Arial" w:hAnsi="Arial" w:cs="Arial"/>
-          <w:b/>
-          <w:sz w:val="24"/>
-          <w:lang w:val="es-ES"/>
-        </w:rPr>
-        <w:t>egistro de defectos</w:t>
-      </w:r>
-    </w:p>
-    <w:p>
-      <w:pPr>
-        <w:pStyle w:val="Prrafodelista"/>
-        <w:numPr>
-          <w:ilvl w:val="0"/>
-          <w:numId w:val="2"/>
-        </w:numPr>
-        <w:jc w:val="both"/>
-        <w:rPr>
-          <w:rFonts w:ascii="Arial" w:hAnsi="Arial" w:cs="Arial"/>
-          <w:b/>
-          <w:sz w:val="24"/>
-          <w:lang w:val="es-ES"/>
-        </w:rPr>
-      </w:pPr>
-      <w:r>
-        <w:rPr>
-          <w:rFonts w:ascii="Arial" w:hAnsi="Arial" w:cs="Arial"/>
-          <w:b/>
-          <w:sz w:val="24"/>
-          <w:lang w:val="es-ES"/>
-        </w:rPr>
-        <w:t>Registro de comentarios</w:t>
-      </w:r>
-    </w:p>
-    <w:p>
-      <w:pPr>
-        <w:pStyle w:val="Prrafodelista"/>
-        <w:jc w:val="both"/>
-        <w:rPr>
-          <w:rFonts w:ascii="Arial" w:hAnsi="Arial" w:cs="Arial"/>
-          <w:b/>
-          <w:sz w:val="24"/>
-          <w:lang w:val="es-ES"/>
-        </w:rPr>
-      </w:pPr>
-    </w:p>
-    <w:p>
-      <w:pPr>
-        <w:jc w:val="both"/>
-        <w:rPr>
-          <w:rFonts w:ascii="Arial" w:hAnsi="Arial" w:cs="Arial"/>
-          <w:b/>
-          <w:sz w:val="24"/>
-          <w:lang w:val="es-ES"/>
-        </w:rPr>
-      </w:pPr>
-      <w:r>
-        <w:rPr>
-          <w:rFonts w:ascii="Arial" w:hAnsi="Arial" w:cs="Arial"/>
-          <w:b/>
-          <w:sz w:val="24"/>
-          <w:lang w:val="es-ES"/>
-        </w:rPr>
-        <w:t>ETAPA 3: DISEÑO</w:t>
-      </w:r>
-    </w:p>
-    <w:p>
-      <w:pPr>
-        <w:jc w:val="both"/>
-        <w:rPr>
-          <w:rFonts w:ascii="Arial" w:hAnsi="Arial" w:cs="Arial"/>
-          <w:b/>
-          <w:sz w:val="24"/>
-          <w:lang w:val="es-ES"/>
-        </w:rPr>
-      </w:pPr>
-    </w:p>
-    <w:p>
-      <w:pPr>
-        <w:pStyle w:val="Prrafodelista"/>
-        <w:numPr>
-          <w:ilvl w:val="0"/>
-          <w:numId w:val="4"/>
-        </w:numPr>
-        <w:jc w:val="both"/>
-        <w:rPr>
-          <w:rFonts w:ascii="Arial" w:hAnsi="Arial" w:cs="Arial"/>
-          <w:b/>
-          <w:sz w:val="24"/>
-          <w:lang w:val="es-ES"/>
-        </w:rPr>
-      </w:pPr>
-      <w:r>
-        <w:rPr>
-          <w:rFonts w:ascii="Arial" w:hAnsi="Arial" w:cs="Arial"/>
-          <w:b/>
-          <w:sz w:val="24"/>
-          <w:lang w:val="es-ES"/>
-        </w:rPr>
-        <w:t>Definición de tipos abstractos de datos ( TAD)</w:t>
-      </w:r>
-    </w:p>
-    <w:p>
-      <w:pPr>
-        <w:pStyle w:val="Prrafodelista"/>
-        <w:numPr>
-          <w:ilvl w:val="0"/>
-          <w:numId w:val="4"/>
-        </w:numPr>
-        <w:jc w:val="both"/>
-        <w:rPr>
-          <w:rFonts w:ascii="Arial" w:hAnsi="Arial" w:cs="Arial"/>
-          <w:b/>
-          <w:sz w:val="24"/>
-          <w:lang w:val="es-ES"/>
-        </w:rPr>
-      </w:pPr>
-      <w:r>
-        <w:rPr>
-          <w:rFonts w:ascii="Arial" w:hAnsi="Arial" w:cs="Arial"/>
-          <w:b/>
-          <w:sz w:val="24"/>
-          <w:lang w:val="es-ES"/>
-        </w:rPr>
-        <w:t>Diseño de diagramas de clase</w:t>
-      </w:r>
-    </w:p>
-    <w:p>
-      <w:pPr>
-        <w:pStyle w:val="Prrafodelista"/>
-        <w:numPr>
-          <w:ilvl w:val="0"/>
-          <w:numId w:val="4"/>
-        </w:numPr>
-        <w:jc w:val="both"/>
-        <w:rPr>
-          <w:rFonts w:ascii="Arial" w:hAnsi="Arial" w:cs="Arial"/>
-          <w:b/>
-          <w:sz w:val="24"/>
-          <w:lang w:val="es-ES"/>
-        </w:rPr>
-      </w:pPr>
-      <w:r>
-        <w:rPr>
-          <w:rFonts w:ascii="Arial" w:hAnsi="Arial" w:cs="Arial"/>
-          <w:b/>
-          <w:sz w:val="24"/>
-          <w:lang w:val="es-ES"/>
-        </w:rPr>
-        <w:t>Diseño de casos de pruebas unitarias</w:t>
-      </w:r>
-    </w:p>
-    <w:p>
-      <w:pPr>
-        <w:jc w:val="both"/>
-        <w:rPr>
-          <w:rFonts w:ascii="Arial" w:hAnsi="Arial" w:cs="Arial"/>
-          <w:b/>
-          <w:sz w:val="24"/>
-          <w:lang w:val="es-ES"/>
-        </w:rPr>
-      </w:pPr>
-    </w:p>
-    <w:p>
-      <w:pPr>
-        <w:jc w:val="both"/>
-        <w:rPr>
-          <w:rFonts w:ascii="Arial" w:hAnsi="Arial" w:cs="Arial"/>
-          <w:b/>
-          <w:sz w:val="24"/>
-          <w:lang w:val="es-ES"/>
-        </w:rPr>
-      </w:pPr>
-      <w:r>
-        <w:rPr>
-          <w:rFonts w:ascii="Arial" w:hAnsi="Arial" w:cs="Arial"/>
-          <w:b/>
-          <w:sz w:val="24"/>
-          <w:lang w:val="es-ES"/>
-        </w:rPr>
-        <w:t>ETAPA 4: IMPLEMENTACIÓN (</w:t>
-      </w:r>
-      <w:r>
-        <w:rPr>
-          <w:rFonts w:ascii="Arial" w:hAnsi="Arial" w:cs="Arial"/>
-          <w:i/>
-          <w:sz w:val="24"/>
-          <w:lang w:val="es-ES"/>
-        </w:rPr>
-        <w:t>Eclipse</w:t>
-      </w:r>
-      <w:r>
-        <w:rPr>
-          <w:rFonts w:ascii="Arial" w:hAnsi="Arial" w:cs="Arial"/>
-          <w:b/>
-          <w:i/>
-          <w:sz w:val="24"/>
-          <w:lang w:val="es-ES"/>
-        </w:rPr>
-        <w:t>)</w:t>
-      </w:r>
-    </w:p>
-    <w:p>
-      <w:pPr>
-        <w:pStyle w:val="Prrafodelista"/>
-        <w:numPr>
-          <w:ilvl w:val="0"/>
-          <w:numId w:val="5"/>
-        </w:numPr>
-        <w:jc w:val="both"/>
-        <w:rPr>
-          <w:rFonts w:ascii="Arial" w:hAnsi="Arial" w:cs="Arial"/>
-          <w:b/>
-          <w:sz w:val="24"/>
-          <w:lang w:val="es-ES"/>
-        </w:rPr>
-      </w:pPr>
-      <w:r>
-        <w:rPr>
-          <w:rFonts w:ascii="Arial" w:hAnsi="Arial" w:cs="Arial"/>
-          <w:b/>
-          <w:sz w:val="24"/>
-          <w:lang w:val="es-ES"/>
-        </w:rPr>
-        <w:t>Estructuras de datos</w:t>
-      </w:r>
-    </w:p>
-    <w:p>
-      <w:pPr>
-        <w:pStyle w:val="Prrafodelista"/>
-        <w:numPr>
-          <w:ilvl w:val="0"/>
-          <w:numId w:val="5"/>
-        </w:numPr>
-        <w:jc w:val="both"/>
-        <w:rPr>
-          <w:rFonts w:ascii="Arial" w:hAnsi="Arial" w:cs="Arial"/>
-          <w:b/>
-          <w:sz w:val="24"/>
-          <w:lang w:val="es-ES"/>
-        </w:rPr>
-      </w:pPr>
-      <w:r>
-        <w:rPr>
-          <w:rFonts w:ascii="Arial" w:hAnsi="Arial" w:cs="Arial"/>
-          <w:b/>
-          <w:sz w:val="24"/>
-          <w:lang w:val="es-ES"/>
-        </w:rPr>
-        <w:t>Programa completo</w:t>
-      </w:r>
-    </w:p>
-    <w:p>
-      <w:pPr>
-        <w:pStyle w:val="Prrafodelista"/>
-        <w:numPr>
-          <w:ilvl w:val="0"/>
-          <w:numId w:val="5"/>
-        </w:numPr>
-        <w:jc w:val="both"/>
-        <w:rPr>
-          <w:rFonts w:ascii="Arial" w:hAnsi="Arial" w:cs="Arial"/>
-          <w:b/>
-          <w:sz w:val="24"/>
-          <w:lang w:val="es-ES"/>
-        </w:rPr>
-      </w:pPr>
-      <w:r>
-        <w:rPr>
-          <w:rFonts w:ascii="Arial" w:hAnsi="Arial" w:cs="Arial"/>
-          <w:b/>
-          <w:sz w:val="24"/>
-          <w:lang w:val="es-ES"/>
-        </w:rPr>
-        <w:t>Implementación de las pruebas unitarias</w:t>
-      </w:r>
-    </w:p>
-    <w:p>
-      <w:pPr>
-        <w:pStyle w:val="Prrafodelista"/>
-        <w:numPr>
-          <w:ilvl w:val="0"/>
-          <w:numId w:val="5"/>
-        </w:numPr>
-        <w:jc w:val="both"/>
-        <w:rPr>
-          <w:rFonts w:ascii="Arial" w:hAnsi="Arial" w:cs="Arial"/>
-          <w:b/>
-          <w:sz w:val="24"/>
-          <w:lang w:val="es-ES"/>
-        </w:rPr>
-      </w:pPr>
-      <w:r>
-        <w:rPr>
-          <w:rFonts w:ascii="Arial" w:hAnsi="Arial" w:cs="Arial"/>
-          <w:b/>
-          <w:sz w:val="24"/>
-          <w:lang w:val="es-ES"/>
-        </w:rPr>
-        <w:t>Inglés en codificación</w:t>
-      </w:r>
-    </w:p>
-    <w:p>
-      <w:pPr>
-        <w:pStyle w:val="Prrafodelista"/>
-        <w:numPr>
-          <w:ilvl w:val="0"/>
-          <w:numId w:val="5"/>
-        </w:numPr>
-        <w:jc w:val="both"/>
-        <w:rPr>
-          <w:rFonts w:ascii="Arial" w:hAnsi="Arial" w:cs="Arial"/>
-          <w:b/>
-          <w:sz w:val="24"/>
-          <w:lang w:val="es-ES"/>
-        </w:rPr>
-      </w:pPr>
-      <w:r>
-        <w:rPr>
-          <w:rFonts w:ascii="Arial" w:hAnsi="Arial" w:cs="Arial"/>
-          <w:b/>
-          <w:sz w:val="24"/>
-          <w:lang w:val="es-ES"/>
-        </w:rPr>
-        <w:t>Uso de un sistema de control de versiones</w:t>
-      </w:r>
-    </w:p>
-    <w:p>
-      <w:pPr>
-        <w:jc w:val="both"/>
-        <w:rPr>
-          <w:rFonts w:ascii="Arial" w:hAnsi="Arial" w:cs="Arial"/>
-          <w:b/>
-          <w:sz w:val="24"/>
-          <w:lang w:val="es-ES"/>
-        </w:rPr>
-      </w:pPr>
     </w:p>
     <w:sectPr>
       <w:headerReference w:type="default" r:id="rId17"/>

</xml_diff>

<commit_message>
i completed the documentation about search of creative solutions
</commit_message>
<xml_diff>
--- a/SegundoLabAED/data/Documentación.docx
+++ b/SegundoLabAED/data/Documentación.docx
@@ -1,6 +1,6 @@
 
 <file path=word/document.xml><?xml version="1.0" encoding="utf-8"?>
-<w:document xmlns:wpc="http://schemas.microsoft.com/office/word/2010/wordprocessingCanvas" xmlns:cx="http://schemas.microsoft.com/office/drawing/2014/chartex" xmlns:mc="http://schemas.openxmlformats.org/markup-compatibility/2006" xmlns:o="urn:schemas-microsoft-com:office:office" xmlns:r="http://schemas.openxmlformats.org/officeDocument/2006/relationships" xmlns:m="http://schemas.openxmlformats.org/officeDocument/2006/math" xmlns:v="urn:schemas-microsoft-com:vml" xmlns:wp14="http://schemas.microsoft.com/office/word/2010/wordprocessingDrawing" xmlns:wp="http://schemas.openxmlformats.org/drawingml/2006/wordprocessingDrawing" xmlns:w10="urn:schemas-microsoft-com:office:word" xmlns:w="http://schemas.openxmlformats.org/wordprocessingml/2006/main" xmlns:w14="http://schemas.microsoft.com/office/word/2010/wordml" xmlns:w15="http://schemas.microsoft.com/office/word/2012/wordml" xmlns:w16se="http://schemas.microsoft.com/office/word/2015/wordml/symex" xmlns:wpg="http://schemas.microsoft.com/office/word/2010/wordprocessingGroup" xmlns:wpi="http://schemas.microsoft.com/office/word/2010/wordprocessingInk" xmlns:wne="http://schemas.microsoft.com/office/word/2006/wordml" xmlns:wps="http://schemas.microsoft.com/office/word/2010/wordprocessingShape" mc:Ignorable="w14 w15 w16se wp14">
+<w:document xmlns:wpc="http://schemas.microsoft.com/office/word/2010/wordprocessingCanvas" xmlns:mc="http://schemas.openxmlformats.org/markup-compatibility/2006" xmlns:o="urn:schemas-microsoft-com:office:office" xmlns:r="http://schemas.openxmlformats.org/officeDocument/2006/relationships" xmlns:m="http://schemas.openxmlformats.org/officeDocument/2006/math" xmlns:v="urn:schemas-microsoft-com:vml" xmlns:wp14="http://schemas.microsoft.com/office/word/2010/wordprocessingDrawing" xmlns:wp="http://schemas.openxmlformats.org/drawingml/2006/wordprocessingDrawing" xmlns:w10="urn:schemas-microsoft-com:office:word" xmlns:w="http://schemas.openxmlformats.org/wordprocessingml/2006/main" xmlns:w14="http://schemas.microsoft.com/office/word/2010/wordml" xmlns:w15="http://schemas.microsoft.com/office/word/2012/wordml" xmlns:wpg="http://schemas.microsoft.com/office/word/2010/wordprocessingGroup" xmlns:wpi="http://schemas.microsoft.com/office/word/2010/wordprocessingInk" xmlns:wne="http://schemas.microsoft.com/office/word/2006/wordml" xmlns:wps="http://schemas.microsoft.com/office/word/2010/wordprocessingShape" mc:Ignorable="w14 w15 wp14">
   <w:body>
     <w:p>
       <w:pPr>
@@ -92,21 +92,7 @@
           <w:rStyle w:val="normaltextrun"/>
           <w:rFonts w:ascii="Arial" w:hAnsi="Arial" w:cs="Arial"/>
         </w:rPr>
-        <w:t> </w:t>
-      </w:r>
-      <w:r>
-        <w:rPr>
-          <w:rStyle w:val="normaltextrun"/>
-          <w:rFonts w:ascii="Arial" w:hAnsi="Arial" w:cs="Arial"/>
-        </w:rPr>
-        <w:t>está preocupada por la gran c</w:t>
-      </w:r>
-      <w:r>
-        <w:rPr>
-          <w:rStyle w:val="normaltextrun"/>
-          <w:rFonts w:ascii="Arial" w:hAnsi="Arial" w:cs="Arial"/>
-        </w:rPr>
-        <w:t>antidad de recomendaciones que han dejado muchos de sus jugadores en el último par de meses, esta preocupación radica en algunos inconvenientes que los usuarios han sentido con el </w:t>
+        <w:t> está preocupada por la gran cantidad de recomendaciones que han dejado muchos de sus jugadores en el último par de meses, esta preocupación radica en algunos inconvenientes que los usuarios han sentido con el </w:t>
       </w:r>
       <w:proofErr w:type="spellStart"/>
       <w:r>
@@ -879,6 +865,7 @@
           <w:bCs/>
           <w:lang w:val="es-ES"/>
         </w:rPr>
+        <w:lastRenderedPageBreak/>
         <w:t>Desviación estándar: </w:t>
       </w:r>
       <w:r>
@@ -1238,67 +1225,43 @@
           <w:rFonts w:ascii="Arial" w:hAnsi="Arial" w:cs="Arial"/>
           <w:lang w:val="es-ES"/>
         </w:rPr>
-        <w:t>Como programa, p</w:t>
-      </w:r>
+        <w:t>Como programa, ping es una utilidad diagnóstica en redes de computadoras que comprueba el estado de la comunicación del host local con uno o varios equipos remotos de una red IP por medio del envío de paquetes ICMP de solicitud (ICMP Echo </w:t>
+      </w:r>
+      <w:proofErr w:type="spellStart"/>
+      <w:r>
+        <w:rPr>
+          <w:rStyle w:val="spellingerror"/>
+          <w:rFonts w:ascii="Arial" w:hAnsi="Arial" w:cs="Arial"/>
+          <w:lang w:val="es-ES"/>
+        </w:rPr>
+        <w:t>Request</w:t>
+      </w:r>
+      <w:proofErr w:type="spellEnd"/>
       <w:r>
         <w:rPr>
           <w:rStyle w:val="normaltextrun"/>
           <w:rFonts w:ascii="Arial" w:hAnsi="Arial" w:cs="Arial"/>
           <w:lang w:val="es-ES"/>
         </w:rPr>
-        <w:t>ing es una utilidad diagnóstica</w:t>
-      </w:r>
+        <w:t>) y de respuesta (ICMP Echo </w:t>
+      </w:r>
+      <w:proofErr w:type="spellStart"/>
+      <w:r>
+        <w:rPr>
+          <w:rStyle w:val="spellingerror"/>
+          <w:rFonts w:ascii="Arial" w:hAnsi="Arial" w:cs="Arial"/>
+          <w:lang w:val="es-ES"/>
+        </w:rPr>
+        <w:t>Reply</w:t>
+      </w:r>
+      <w:proofErr w:type="spellEnd"/>
       <w:r>
         <w:rPr>
           <w:rStyle w:val="normaltextrun"/>
           <w:rFonts w:ascii="Arial" w:hAnsi="Arial" w:cs="Arial"/>
           <w:lang w:val="es-ES"/>
         </w:rPr>
-        <w:t xml:space="preserve"> en redes de computadoras que comprueba el estado de la comunicación del host local con uno o varios equipos remotos de una red IP por medio del envío de paquetes ICMP de solicitud (ICMP Echo </w:t>
-      </w:r>
-      <w:proofErr w:type="spellStart"/>
-      <w:r>
-        <w:rPr>
-          <w:rStyle w:val="spellingerror"/>
-          <w:rFonts w:ascii="Arial" w:hAnsi="Arial" w:cs="Arial"/>
-          <w:lang w:val="es-ES"/>
-        </w:rPr>
-        <w:t>Request</w:t>
-      </w:r>
-      <w:proofErr w:type="spellEnd"/>
-      <w:r>
-        <w:rPr>
-          <w:rStyle w:val="normaltextrun"/>
-          <w:rFonts w:ascii="Arial" w:hAnsi="Arial" w:cs="Arial"/>
-          <w:lang w:val="es-ES"/>
-        </w:rPr>
-        <w:t>) y de respuesta (ICMP Echo </w:t>
-      </w:r>
-      <w:proofErr w:type="spellStart"/>
-      <w:r>
-        <w:rPr>
-          <w:rStyle w:val="spellingerror"/>
-          <w:rFonts w:ascii="Arial" w:hAnsi="Arial" w:cs="Arial"/>
-          <w:lang w:val="es-ES"/>
-        </w:rPr>
-        <w:t>Reply</w:t>
-      </w:r>
-      <w:proofErr w:type="spellEnd"/>
-      <w:r>
-        <w:rPr>
-          <w:rStyle w:val="normaltextrun"/>
-          <w:rFonts w:ascii="Arial" w:hAnsi="Arial" w:cs="Arial"/>
-          <w:lang w:val="es-ES"/>
-        </w:rPr>
-        <w:t>).</w:t>
-      </w:r>
-      <w:r>
-        <w:rPr>
-          <w:rStyle w:val="normaltextrun"/>
-          <w:rFonts w:ascii="Arial" w:hAnsi="Arial" w:cs="Arial"/>
-          <w:lang w:val="es-ES"/>
-        </w:rPr>
-        <w:t xml:space="preserve"> Mediante esta utilidad puede diagnosticarse el estado, velocidad y calidad de una red determinada.</w:t>
+        <w:t>). Mediante esta utilidad puede diagnosticarse el estado, velocidad y calidad de una red determinada.</w:t>
       </w:r>
       <w:r>
         <w:rPr>
@@ -1510,21 +1473,1341 @@
       <w:pPr>
         <w:pStyle w:val="paragraph"/>
         <w:spacing w:before="0" w:beforeAutospacing="0" w:after="0" w:afterAutospacing="0"/>
+        <w:ind w:left="360"/>
         <w:jc w:val="both"/>
         <w:textAlignment w:val="baseline"/>
         <w:rPr>
           <w:rStyle w:val="eop"/>
-          <w:rFonts w:ascii="Arial" w:hAnsi="Arial" w:cs="Arial"/>
-        </w:rPr>
-      </w:pPr>
+          <w:rFonts w:ascii="Calibri" w:hAnsi="Calibri" w:cs="Calibri"/>
+          <w:sz w:val="22"/>
+          <w:szCs w:val="22"/>
+        </w:rPr>
+      </w:pPr>
+    </w:p>
+    <w:p>
+      <w:pPr>
+        <w:pStyle w:val="paragraph"/>
+        <w:spacing w:before="0" w:beforeAutospacing="0" w:after="0" w:afterAutospacing="0"/>
+        <w:jc w:val="both"/>
+        <w:textAlignment w:val="baseline"/>
+        <w:rPr>
+          <w:rStyle w:val="eop"/>
+          <w:rFonts w:ascii="Arial" w:hAnsi="Arial" w:cs="Arial"/>
+          <w:szCs w:val="22"/>
+          <w:u w:val="single"/>
+        </w:rPr>
+      </w:pPr>
+      <w:r>
+        <w:rPr>
+          <w:rStyle w:val="eop"/>
+          <w:rFonts w:ascii="Arial" w:hAnsi="Arial" w:cs="Arial"/>
+          <w:szCs w:val="22"/>
+          <w:u w:val="single"/>
+        </w:rPr>
+        <w:t>Alternativa 1: Listas enlazadas.</w:t>
+      </w:r>
+    </w:p>
+    <w:p>
+      <w:pPr>
+        <w:pStyle w:val="paragraph"/>
+        <w:spacing w:before="0" w:beforeAutospacing="0" w:after="0" w:afterAutospacing="0"/>
+        <w:jc w:val="both"/>
+        <w:textAlignment w:val="baseline"/>
+        <w:rPr>
+          <w:rStyle w:val="eop"/>
+          <w:rFonts w:ascii="Arial" w:hAnsi="Arial" w:cs="Arial"/>
+          <w:szCs w:val="22"/>
+        </w:rPr>
+      </w:pPr>
+    </w:p>
+    <w:p>
+      <w:pPr>
+        <w:pStyle w:val="NormalWeb"/>
+        <w:shd w:val="clear" w:color="auto" w:fill="FFFFFF"/>
+        <w:ind w:left="360"/>
+        <w:rPr>
+          <w:rStyle w:val="eop"/>
+          <w:rFonts w:ascii="Arial" w:hAnsi="Arial" w:cs="Arial"/>
+          <w:szCs w:val="22"/>
+        </w:rPr>
+      </w:pPr>
+      <w:r>
+        <w:rPr>
+          <w:rStyle w:val="eop"/>
+          <w:rFonts w:ascii="Arial" w:hAnsi="Arial" w:cs="Arial"/>
+          <w:szCs w:val="22"/>
+        </w:rPr>
+        <w:t>La lista enlazada es un TDA que nos permite almacenar datos de una forma organizada, al igual que los vectores pero, a diferencia de estos, esta estructura es dinámica, por lo que no tenemos que saber "a priori" los elementos que puede contener.</w:t>
+      </w:r>
+    </w:p>
+    <w:p>
+      <w:pPr>
+        <w:pStyle w:val="NormalWeb"/>
+        <w:shd w:val="clear" w:color="auto" w:fill="FFFFFF"/>
+        <w:ind w:left="360"/>
+        <w:rPr>
+          <w:rStyle w:val="eop"/>
+          <w:rFonts w:ascii="Arial" w:hAnsi="Arial" w:cs="Arial"/>
+          <w:szCs w:val="22"/>
+        </w:rPr>
+      </w:pPr>
+      <w:r>
+        <w:rPr>
+          <w:rStyle w:val="eop"/>
+          <w:rFonts w:ascii="Arial" w:hAnsi="Arial" w:cs="Arial"/>
+          <w:szCs w:val="22"/>
+        </w:rPr>
+        <w:t>En una lista enlazada, cada elemento apunta al siguiente excepto el último que no tiene sucesor y el valor del enlace es </w:t>
+      </w:r>
+      <w:proofErr w:type="spellStart"/>
+      <w:r>
+        <w:rPr>
+          <w:rStyle w:val="eop"/>
+          <w:rFonts w:ascii="Arial" w:hAnsi="Arial" w:cs="Arial"/>
+          <w:szCs w:val="22"/>
+        </w:rPr>
+        <w:t>null</w:t>
+      </w:r>
+      <w:proofErr w:type="spellEnd"/>
+      <w:r>
+        <w:rPr>
+          <w:rStyle w:val="eop"/>
+          <w:rFonts w:ascii="Arial" w:hAnsi="Arial" w:cs="Arial"/>
+          <w:szCs w:val="22"/>
+        </w:rPr>
+        <w:t>. Por ello los elementos son registros que contienen el dato a almacenar y un enlace al siguiente elemento. Los elementos de una lista, suelen recibir también el nombre de nodos de la lista.</w:t>
+      </w:r>
+    </w:p>
+    <w:p>
+      <w:pPr>
+        <w:pStyle w:val="paragraph"/>
+        <w:spacing w:before="0" w:beforeAutospacing="0" w:after="0" w:afterAutospacing="0"/>
+        <w:jc w:val="both"/>
+        <w:textAlignment w:val="baseline"/>
+        <w:rPr>
+          <w:rFonts w:ascii="Calibri" w:hAnsi="Calibri" w:cs="Calibri"/>
+          <w:sz w:val="22"/>
+          <w:szCs w:val="22"/>
+        </w:rPr>
+      </w:pPr>
+    </w:p>
+    <w:p>
+      <w:pPr>
+        <w:pStyle w:val="paragraph"/>
+        <w:spacing w:before="0" w:beforeAutospacing="0" w:after="0" w:afterAutospacing="0"/>
+        <w:jc w:val="both"/>
+        <w:textAlignment w:val="baseline"/>
+        <w:rPr>
+          <w:rStyle w:val="eop"/>
+          <w:rFonts w:ascii="Arial" w:hAnsi="Arial" w:cs="Arial"/>
+          <w:u w:val="single"/>
+        </w:rPr>
+      </w:pPr>
+      <w:r>
+        <w:rPr>
+          <w:rStyle w:val="eop"/>
+          <w:rFonts w:ascii="Arial" w:hAnsi="Arial" w:cs="Arial"/>
+          <w:u w:val="single"/>
+        </w:rPr>
+        <w:t xml:space="preserve">Alternativa 2: </w:t>
+      </w:r>
+      <w:proofErr w:type="spellStart"/>
+      <w:r>
+        <w:rPr>
+          <w:rStyle w:val="eop"/>
+          <w:rFonts w:ascii="Arial" w:hAnsi="Arial" w:cs="Arial"/>
+          <w:u w:val="single"/>
+        </w:rPr>
+        <w:t>ArrayList</w:t>
+      </w:r>
+      <w:proofErr w:type="spellEnd"/>
+      <w:r>
+        <w:rPr>
+          <w:rStyle w:val="eop"/>
+          <w:rFonts w:ascii="Arial" w:hAnsi="Arial" w:cs="Arial"/>
+          <w:u w:val="single"/>
+        </w:rPr>
+        <w:t>.</w:t>
+      </w:r>
+    </w:p>
+    <w:p>
+      <w:pPr>
+        <w:pStyle w:val="paragraph"/>
+        <w:spacing w:before="0" w:beforeAutospacing="0" w:after="0" w:afterAutospacing="0"/>
+        <w:jc w:val="both"/>
+        <w:textAlignment w:val="baseline"/>
+        <w:rPr>
+          <w:rStyle w:val="eop"/>
+          <w:rFonts w:ascii="Arial" w:hAnsi="Arial" w:cs="Arial"/>
+          <w:u w:val="single"/>
+        </w:rPr>
+      </w:pPr>
+    </w:p>
+    <w:p>
+      <w:pPr>
+        <w:pStyle w:val="paragraph"/>
+        <w:spacing w:before="0" w:beforeAutospacing="0" w:after="0" w:afterAutospacing="0"/>
+        <w:jc w:val="both"/>
+        <w:textAlignment w:val="baseline"/>
+        <w:rPr>
+          <w:rStyle w:val="eop"/>
+          <w:rFonts w:ascii="Arial" w:hAnsi="Arial" w:cs="Arial"/>
+          <w:szCs w:val="22"/>
+        </w:rPr>
+      </w:pPr>
+      <w:r>
+        <w:rPr>
+          <w:rStyle w:val="eop"/>
+          <w:rFonts w:ascii="Arial" w:hAnsi="Arial" w:cs="Arial"/>
+          <w:szCs w:val="22"/>
+        </w:rPr>
+        <w:t xml:space="preserve">La clase </w:t>
+      </w:r>
+      <w:proofErr w:type="spellStart"/>
+      <w:r>
+        <w:rPr>
+          <w:rStyle w:val="eop"/>
+          <w:rFonts w:ascii="Arial" w:hAnsi="Arial" w:cs="Arial"/>
+          <w:szCs w:val="22"/>
+        </w:rPr>
+        <w:t>ArrayList</w:t>
+      </w:r>
+      <w:proofErr w:type="spellEnd"/>
+      <w:r>
+        <w:rPr>
+          <w:rStyle w:val="eop"/>
+          <w:rFonts w:ascii="Arial" w:hAnsi="Arial" w:cs="Arial"/>
+          <w:szCs w:val="22"/>
+        </w:rPr>
+        <w:t xml:space="preserve"> en Java, es una clase que permite almacenar datos en memoria de forma similar a los </w:t>
+      </w:r>
+      <w:proofErr w:type="spellStart"/>
+      <w:r>
+        <w:rPr>
+          <w:rStyle w:val="eop"/>
+          <w:rFonts w:ascii="Arial" w:hAnsi="Arial" w:cs="Arial"/>
+          <w:szCs w:val="22"/>
+        </w:rPr>
+        <w:t>Arrays</w:t>
+      </w:r>
+      <w:proofErr w:type="spellEnd"/>
+      <w:r>
+        <w:rPr>
+          <w:rStyle w:val="eop"/>
+          <w:rFonts w:ascii="Arial" w:hAnsi="Arial" w:cs="Arial"/>
+          <w:szCs w:val="22"/>
+        </w:rPr>
+        <w:t xml:space="preserve">, con la ventaja de que el </w:t>
+      </w:r>
+      <w:r>
+        <w:rPr>
+          <w:rStyle w:val="eop"/>
+          <w:rFonts w:ascii="Arial" w:hAnsi="Arial" w:cs="Arial"/>
+          <w:szCs w:val="22"/>
+        </w:rPr>
+        <w:t>número</w:t>
+      </w:r>
+      <w:r>
+        <w:rPr>
+          <w:rStyle w:val="eop"/>
+          <w:rFonts w:ascii="Arial" w:hAnsi="Arial" w:cs="Arial"/>
+          <w:szCs w:val="22"/>
+        </w:rPr>
+        <w:t xml:space="preserve"> de elementos que </w:t>
+      </w:r>
+      <w:r>
+        <w:rPr>
+          <w:rStyle w:val="eop"/>
+          <w:rFonts w:ascii="Arial" w:hAnsi="Arial" w:cs="Arial"/>
+          <w:szCs w:val="22"/>
+        </w:rPr>
+        <w:lastRenderedPageBreak/>
+        <w:t>almacena, lo hace de forma dinámica, es decir, que no es necesario declar</w:t>
+      </w:r>
+      <w:r>
+        <w:rPr>
+          <w:rStyle w:val="eop"/>
+          <w:rFonts w:ascii="Arial" w:hAnsi="Arial" w:cs="Arial"/>
+          <w:szCs w:val="22"/>
+        </w:rPr>
+        <w:t>ar su tamaño.</w:t>
+      </w:r>
+      <w:r>
+        <w:rPr>
+          <w:rStyle w:val="eop"/>
+          <w:rFonts w:ascii="Arial" w:hAnsi="Arial" w:cs="Arial"/>
+          <w:szCs w:val="22"/>
+        </w:rPr>
+        <w:t xml:space="preserve"> Además permite modificar, insertar y eliminar elementos en cualquier lugar del arreglo.</w:t>
+      </w:r>
+    </w:p>
+    <w:p>
+      <w:pPr>
+        <w:pStyle w:val="paragraph"/>
+        <w:spacing w:before="0" w:beforeAutospacing="0" w:after="0" w:afterAutospacing="0"/>
+        <w:jc w:val="both"/>
+        <w:textAlignment w:val="baseline"/>
+        <w:rPr>
+          <w:rFonts w:ascii="Calibri" w:hAnsi="Calibri" w:cs="Calibri"/>
+          <w:sz w:val="22"/>
+          <w:szCs w:val="22"/>
+        </w:rPr>
+      </w:pPr>
+    </w:p>
+    <w:p>
+      <w:pPr>
+        <w:pStyle w:val="paragraph"/>
+        <w:spacing w:before="0" w:beforeAutospacing="0" w:after="0" w:afterAutospacing="0"/>
+        <w:jc w:val="both"/>
+        <w:textAlignment w:val="baseline"/>
+        <w:rPr>
+          <w:rStyle w:val="eop"/>
+          <w:rFonts w:ascii="Arial" w:hAnsi="Arial" w:cs="Arial"/>
+          <w:u w:val="single"/>
+        </w:rPr>
+      </w:pPr>
+      <w:r>
+        <w:rPr>
+          <w:rStyle w:val="eop"/>
+          <w:rFonts w:ascii="Arial" w:hAnsi="Arial" w:cs="Arial"/>
+          <w:u w:val="single"/>
+        </w:rPr>
+        <w:t>Alternativa 3: pila.</w:t>
+      </w:r>
+    </w:p>
+    <w:p>
+      <w:pPr>
+        <w:pStyle w:val="paragraph"/>
+        <w:spacing w:before="0" w:beforeAutospacing="0" w:after="0" w:afterAutospacing="0"/>
+        <w:jc w:val="both"/>
+        <w:textAlignment w:val="baseline"/>
+        <w:rPr>
+          <w:rStyle w:val="eop"/>
+          <w:rFonts w:ascii="Arial" w:hAnsi="Arial" w:cs="Arial"/>
+        </w:rPr>
+      </w:pPr>
+    </w:p>
+    <w:p>
+      <w:pPr>
+        <w:pStyle w:val="paragraph"/>
+        <w:spacing w:before="0" w:beforeAutospacing="0" w:after="0" w:afterAutospacing="0"/>
+        <w:jc w:val="both"/>
+        <w:textAlignment w:val="baseline"/>
+        <w:rPr>
+          <w:rStyle w:val="eop"/>
+          <w:rFonts w:ascii="Arial" w:hAnsi="Arial" w:cs="Arial"/>
+          <w:szCs w:val="22"/>
+        </w:rPr>
+      </w:pPr>
+      <w:r>
+        <w:rPr>
+          <w:rStyle w:val="eop"/>
+          <w:rFonts w:ascii="Arial" w:hAnsi="Arial" w:cs="Arial"/>
+          <w:szCs w:val="22"/>
+        </w:rPr>
+        <w:t>Una pila</w:t>
+      </w:r>
+      <w:r>
+        <w:rPr>
+          <w:rStyle w:val="eop"/>
+          <w:rFonts w:ascii="Arial" w:hAnsi="Arial" w:cs="Arial"/>
+          <w:szCs w:val="22"/>
+        </w:rPr>
+        <w:t xml:space="preserve"> </w:t>
+      </w:r>
+      <w:r>
+        <w:rPr>
+          <w:rStyle w:val="eop"/>
+          <w:rFonts w:ascii="Arial" w:hAnsi="Arial" w:cs="Arial"/>
+          <w:szCs w:val="22"/>
+        </w:rPr>
+        <w:t>es una lista ordenada o </w:t>
+      </w:r>
+      <w:hyperlink r:id="rId15" w:tooltip="Estructura de datos" w:history="1">
+        <w:r>
+          <w:rPr>
+            <w:rStyle w:val="eop"/>
+            <w:rFonts w:ascii="Arial" w:hAnsi="Arial" w:cs="Arial"/>
+            <w:szCs w:val="22"/>
+          </w:rPr>
+          <w:t>estructura de datos</w:t>
+        </w:r>
+      </w:hyperlink>
+      <w:r>
+        <w:rPr>
+          <w:rStyle w:val="eop"/>
+          <w:rFonts w:ascii="Arial" w:hAnsi="Arial" w:cs="Arial"/>
+          <w:szCs w:val="22"/>
+        </w:rPr>
+        <w:t> que permite almacenar y recuperar datos, el modo de a</w:t>
+      </w:r>
+      <w:r>
+        <w:rPr>
+          <w:rStyle w:val="eop"/>
+          <w:rFonts w:ascii="Arial" w:hAnsi="Arial" w:cs="Arial"/>
+          <w:szCs w:val="22"/>
+        </w:rPr>
+        <w:t>cceso a sus elementos es de modo que el primer elemento en entrar es el primer elemento en salir</w:t>
+      </w:r>
+      <w:r>
+        <w:rPr>
+          <w:rStyle w:val="eop"/>
+          <w:rFonts w:ascii="Arial" w:hAnsi="Arial" w:cs="Arial"/>
+          <w:szCs w:val="22"/>
+        </w:rPr>
+        <w:t> </w:t>
+      </w:r>
+      <w:r>
+        <w:rPr>
+          <w:rStyle w:val="eop"/>
+          <w:rFonts w:ascii="Arial" w:hAnsi="Arial" w:cs="Arial"/>
+          <w:szCs w:val="22"/>
+        </w:rPr>
+        <w:t>(</w:t>
+      </w:r>
+      <w:hyperlink r:id="rId16" w:tooltip="LIFO" w:history="1">
+        <w:r>
+          <w:rPr>
+            <w:rStyle w:val="eop"/>
+            <w:rFonts w:ascii="Arial" w:hAnsi="Arial" w:cs="Arial"/>
+            <w:szCs w:val="22"/>
+          </w:rPr>
+          <w:t>LIFO</w:t>
+        </w:r>
+      </w:hyperlink>
+      <w:r>
+        <w:rPr>
+          <w:rStyle w:val="eop"/>
+          <w:rFonts w:ascii="Arial" w:hAnsi="Arial" w:cs="Arial"/>
+          <w:szCs w:val="22"/>
+        </w:rPr>
+        <w:t>)</w:t>
+      </w:r>
+      <w:r>
+        <w:rPr>
+          <w:rStyle w:val="eop"/>
+          <w:rFonts w:ascii="Arial" w:hAnsi="Arial" w:cs="Arial"/>
+          <w:szCs w:val="22"/>
+        </w:rPr>
+        <w:t>. Esta estructura se aplica en multitud de supuestos en el área de </w:t>
+      </w:r>
+      <w:hyperlink r:id="rId17" w:tooltip="Informática" w:history="1">
+        <w:r>
+          <w:rPr>
+            <w:rStyle w:val="eop"/>
+            <w:rFonts w:ascii="Arial" w:hAnsi="Arial" w:cs="Arial"/>
+            <w:szCs w:val="22"/>
+          </w:rPr>
+          <w:t>informática</w:t>
+        </w:r>
+      </w:hyperlink>
+      <w:r>
+        <w:rPr>
+          <w:rStyle w:val="eop"/>
+          <w:rFonts w:ascii="Arial" w:hAnsi="Arial" w:cs="Arial"/>
+          <w:szCs w:val="22"/>
+        </w:rPr>
+        <w:t> debido a su simplicidad y capacidad de dar respuesta a numerosos procesos.</w:t>
+      </w:r>
+      <w:r>
+        <w:rPr>
+          <w:rStyle w:val="eop"/>
+          <w:rFonts w:ascii="Arial" w:hAnsi="Arial" w:cs="Arial"/>
+          <w:szCs w:val="22"/>
+        </w:rPr>
+        <w:t xml:space="preserve"> En ésta estructura de datos se puede apilar o des apilar elementos, es decir modificar únicamente el extremo superior de la estructura.</w:t>
+      </w:r>
+    </w:p>
+    <w:p>
+      <w:pPr>
+        <w:pStyle w:val="paragraph"/>
+        <w:spacing w:before="0" w:beforeAutospacing="0" w:after="0" w:afterAutospacing="0"/>
+        <w:jc w:val="both"/>
+        <w:textAlignment w:val="baseline"/>
+        <w:rPr>
+          <w:rStyle w:val="eop"/>
+          <w:rFonts w:ascii="Arial" w:hAnsi="Arial" w:cs="Arial"/>
+          <w:szCs w:val="22"/>
+        </w:rPr>
+      </w:pPr>
+    </w:p>
+    <w:p>
+      <w:pPr>
+        <w:pStyle w:val="paragraph"/>
+        <w:spacing w:before="0" w:beforeAutospacing="0" w:after="0" w:afterAutospacing="0"/>
+        <w:jc w:val="both"/>
+        <w:textAlignment w:val="baseline"/>
+        <w:rPr>
+          <w:rStyle w:val="eop"/>
+          <w:rFonts w:ascii="Arial" w:hAnsi="Arial" w:cs="Arial"/>
+          <w:szCs w:val="22"/>
+          <w:u w:val="single"/>
+        </w:rPr>
+      </w:pPr>
+      <w:r>
+        <w:rPr>
+          <w:rStyle w:val="eop"/>
+          <w:rFonts w:ascii="Arial" w:hAnsi="Arial" w:cs="Arial"/>
+          <w:szCs w:val="22"/>
+          <w:u w:val="single"/>
+        </w:rPr>
+        <w:t>Alternativa 4: Cola.</w:t>
+      </w:r>
+    </w:p>
+    <w:p>
+      <w:pPr>
+        <w:pStyle w:val="NormalWeb"/>
+        <w:shd w:val="clear" w:color="auto" w:fill="FFFFFF"/>
+        <w:spacing w:before="120" w:beforeAutospacing="0" w:after="120" w:afterAutospacing="0"/>
+        <w:rPr>
+          <w:rStyle w:val="eop"/>
+          <w:rFonts w:ascii="Arial" w:hAnsi="Arial" w:cs="Arial"/>
+          <w:szCs w:val="22"/>
+        </w:rPr>
+      </w:pPr>
+      <w:r>
+        <w:rPr>
+          <w:rStyle w:val="eop"/>
+          <w:rFonts w:ascii="Arial" w:hAnsi="Arial" w:cs="Arial"/>
+          <w:szCs w:val="22"/>
+        </w:rPr>
+        <w:t>Una cola (también llamada fila) es una </w:t>
+      </w:r>
+      <w:hyperlink r:id="rId18" w:tooltip="Estructura de datos" w:history="1">
+        <w:r>
+          <w:rPr>
+            <w:rStyle w:val="eop"/>
+            <w:rFonts w:ascii="Arial" w:hAnsi="Arial" w:cs="Arial"/>
+            <w:szCs w:val="22"/>
+          </w:rPr>
+          <w:t>estructura de datos</w:t>
+        </w:r>
+      </w:hyperlink>
+      <w:r>
+        <w:rPr>
+          <w:rStyle w:val="eop"/>
+          <w:rFonts w:ascii="Arial" w:hAnsi="Arial" w:cs="Arial"/>
+          <w:szCs w:val="22"/>
+        </w:rPr>
+        <w:t>, caracterizada por ser una secuencia de elementos en la que la operación de inserción </w:t>
+      </w:r>
+      <w:proofErr w:type="spellStart"/>
+      <w:r>
+        <w:rPr>
+          <w:rStyle w:val="eop"/>
+          <w:rFonts w:ascii="Arial" w:hAnsi="Arial" w:cs="Arial"/>
+          <w:szCs w:val="22"/>
+        </w:rPr>
+        <w:t>push</w:t>
+      </w:r>
+      <w:proofErr w:type="spellEnd"/>
+      <w:r>
+        <w:rPr>
+          <w:rStyle w:val="eop"/>
+          <w:rFonts w:ascii="Arial" w:hAnsi="Arial" w:cs="Arial"/>
+          <w:szCs w:val="22"/>
+        </w:rPr>
+        <w:t> se realiza por un extremo y la operación de extracción pop por el otro. También se le llama estructura </w:t>
+      </w:r>
+      <w:hyperlink r:id="rId19" w:tooltip="FIFO" w:history="1">
+        <w:r>
+          <w:rPr>
+            <w:rStyle w:val="eop"/>
+            <w:rFonts w:ascii="Arial" w:hAnsi="Arial" w:cs="Arial"/>
+            <w:szCs w:val="22"/>
+          </w:rPr>
+          <w:t>FIFO</w:t>
+        </w:r>
+      </w:hyperlink>
+      <w:r>
+        <w:rPr>
+          <w:rStyle w:val="eop"/>
+          <w:rFonts w:ascii="Arial" w:hAnsi="Arial" w:cs="Arial"/>
+          <w:szCs w:val="22"/>
+        </w:rPr>
+        <w:t> (del inglés </w:t>
+      </w:r>
+      <w:proofErr w:type="spellStart"/>
+      <w:r>
+        <w:rPr>
+          <w:rStyle w:val="eop"/>
+          <w:rFonts w:ascii="Arial" w:hAnsi="Arial" w:cs="Arial"/>
+          <w:szCs w:val="22"/>
+        </w:rPr>
+        <w:t>First</w:t>
+      </w:r>
+      <w:proofErr w:type="spellEnd"/>
+      <w:r>
+        <w:rPr>
+          <w:rStyle w:val="eop"/>
+          <w:rFonts w:ascii="Arial" w:hAnsi="Arial" w:cs="Arial"/>
+          <w:szCs w:val="22"/>
+        </w:rPr>
+        <w:t xml:space="preserve"> In </w:t>
+      </w:r>
+      <w:proofErr w:type="spellStart"/>
+      <w:r>
+        <w:rPr>
+          <w:rStyle w:val="eop"/>
+          <w:rFonts w:ascii="Arial" w:hAnsi="Arial" w:cs="Arial"/>
+          <w:szCs w:val="22"/>
+        </w:rPr>
+        <w:t>First</w:t>
+      </w:r>
+      <w:proofErr w:type="spellEnd"/>
+      <w:r>
+        <w:rPr>
+          <w:rStyle w:val="eop"/>
+          <w:rFonts w:ascii="Arial" w:hAnsi="Arial" w:cs="Arial"/>
+          <w:szCs w:val="22"/>
+        </w:rPr>
+        <w:t xml:space="preserve"> </w:t>
+      </w:r>
+      <w:proofErr w:type="spellStart"/>
+      <w:r>
+        <w:rPr>
+          <w:rStyle w:val="eop"/>
+          <w:rFonts w:ascii="Arial" w:hAnsi="Arial" w:cs="Arial"/>
+          <w:szCs w:val="22"/>
+        </w:rPr>
+        <w:t>Out</w:t>
+      </w:r>
+      <w:proofErr w:type="spellEnd"/>
+      <w:r>
+        <w:rPr>
+          <w:rStyle w:val="eop"/>
+          <w:rFonts w:ascii="Arial" w:hAnsi="Arial" w:cs="Arial"/>
+          <w:szCs w:val="22"/>
+        </w:rPr>
+        <w:t>), debido a que el primer elemento en entrar será también el primero en salir.</w:t>
+      </w:r>
+    </w:p>
+    <w:p>
+      <w:pPr>
+        <w:pStyle w:val="NormalWeb"/>
+        <w:shd w:val="clear" w:color="auto" w:fill="FFFFFF"/>
+        <w:spacing w:before="120" w:beforeAutospacing="0" w:after="120" w:afterAutospacing="0"/>
+        <w:rPr>
+          <w:rStyle w:val="eop"/>
+          <w:rFonts w:ascii="Arial" w:hAnsi="Arial" w:cs="Arial"/>
+          <w:szCs w:val="22"/>
+        </w:rPr>
+      </w:pPr>
+      <w:r>
+        <w:rPr>
+          <w:rStyle w:val="eop"/>
+          <w:rFonts w:ascii="Arial" w:hAnsi="Arial" w:cs="Arial"/>
+          <w:szCs w:val="22"/>
+        </w:rPr>
+        <w:t>Las colas se utilizan en sistemas </w:t>
+      </w:r>
+      <w:hyperlink r:id="rId20" w:tooltip="Informática" w:history="1">
+        <w:r>
+          <w:rPr>
+            <w:rStyle w:val="eop"/>
+            <w:rFonts w:ascii="Arial" w:hAnsi="Arial" w:cs="Arial"/>
+            <w:szCs w:val="22"/>
+          </w:rPr>
+          <w:t>informáticos</w:t>
+        </w:r>
+      </w:hyperlink>
+      <w:r>
+        <w:rPr>
+          <w:rStyle w:val="eop"/>
+          <w:rFonts w:ascii="Arial" w:hAnsi="Arial" w:cs="Arial"/>
+          <w:szCs w:val="22"/>
+        </w:rPr>
+        <w:t>, </w:t>
+      </w:r>
+      <w:hyperlink r:id="rId21" w:tooltip="Transporte" w:history="1">
+        <w:r>
+          <w:rPr>
+            <w:rStyle w:val="eop"/>
+            <w:rFonts w:ascii="Arial" w:hAnsi="Arial" w:cs="Arial"/>
+            <w:szCs w:val="22"/>
+          </w:rPr>
+          <w:t>transportes</w:t>
+        </w:r>
+      </w:hyperlink>
+      <w:r>
+        <w:rPr>
+          <w:rStyle w:val="eop"/>
+          <w:rFonts w:ascii="Arial" w:hAnsi="Arial" w:cs="Arial"/>
+          <w:szCs w:val="22"/>
+        </w:rPr>
+        <w:t> y operaciones de </w:t>
+      </w:r>
+      <w:hyperlink r:id="rId22" w:tooltip="Investigación" w:history="1">
+        <w:r>
+          <w:rPr>
+            <w:rStyle w:val="eop"/>
+            <w:rFonts w:ascii="Arial" w:hAnsi="Arial" w:cs="Arial"/>
+            <w:szCs w:val="22"/>
+          </w:rPr>
+          <w:t>investigación</w:t>
+        </w:r>
+      </w:hyperlink>
+      <w:r>
+        <w:rPr>
+          <w:rStyle w:val="eop"/>
+          <w:rFonts w:ascii="Arial" w:hAnsi="Arial" w:cs="Arial"/>
+          <w:szCs w:val="22"/>
+        </w:rPr>
+        <w:t> (entre otros), donde los objetos, personas o eventos son tomados como datos que se almacenan y se guardan mediante colas para su posterior procesamiento. Este tipo de estructura de datos abstracta se implementa en </w:t>
+      </w:r>
+      <w:hyperlink r:id="rId23" w:tooltip="Programación orientada a objetos" w:history="1">
+        <w:r>
+          <w:rPr>
+            <w:rStyle w:val="eop"/>
+            <w:rFonts w:ascii="Arial" w:hAnsi="Arial" w:cs="Arial"/>
+            <w:szCs w:val="22"/>
+          </w:rPr>
+          <w:t>lenguajes orientados a objetos</w:t>
+        </w:r>
+      </w:hyperlink>
+      <w:r>
+        <w:rPr>
+          <w:rStyle w:val="eop"/>
+          <w:rFonts w:ascii="Arial" w:hAnsi="Arial" w:cs="Arial"/>
+          <w:szCs w:val="22"/>
+        </w:rPr>
+        <w:t> mediante clases, en forma de listas enlazadas.</w:t>
+      </w:r>
+    </w:p>
+    <w:p>
+      <w:pPr>
+        <w:pStyle w:val="NormalWeb"/>
+        <w:shd w:val="clear" w:color="auto" w:fill="FFFFFF"/>
+        <w:spacing w:before="120" w:beforeAutospacing="0" w:after="120" w:afterAutospacing="0"/>
+        <w:rPr>
+          <w:rStyle w:val="eop"/>
+          <w:rFonts w:ascii="Arial" w:hAnsi="Arial" w:cs="Arial"/>
+          <w:szCs w:val="22"/>
+        </w:rPr>
+      </w:pPr>
+    </w:p>
+    <w:p>
+      <w:pPr>
+        <w:pStyle w:val="NormalWeb"/>
+        <w:shd w:val="clear" w:color="auto" w:fill="FFFFFF"/>
+        <w:spacing w:before="120" w:beforeAutospacing="0" w:after="120" w:afterAutospacing="0"/>
+        <w:rPr>
+          <w:rStyle w:val="eop"/>
+          <w:rFonts w:ascii="Arial" w:hAnsi="Arial" w:cs="Arial"/>
+          <w:szCs w:val="22"/>
+          <w:u w:val="single"/>
+        </w:rPr>
+      </w:pPr>
+      <w:r>
+        <w:rPr>
+          <w:rStyle w:val="eop"/>
+          <w:rFonts w:ascii="Arial" w:hAnsi="Arial" w:cs="Arial"/>
+          <w:szCs w:val="22"/>
+          <w:u w:val="single"/>
+        </w:rPr>
+        <w:t xml:space="preserve">Alternativa 5: Hash </w:t>
+      </w:r>
+      <w:proofErr w:type="spellStart"/>
+      <w:r>
+        <w:rPr>
+          <w:rStyle w:val="eop"/>
+          <w:rFonts w:ascii="Arial" w:hAnsi="Arial" w:cs="Arial"/>
+          <w:szCs w:val="22"/>
+          <w:u w:val="single"/>
+        </w:rPr>
+        <w:t>table</w:t>
+      </w:r>
+      <w:proofErr w:type="spellEnd"/>
+      <w:r>
+        <w:rPr>
+          <w:rStyle w:val="eop"/>
+          <w:rFonts w:ascii="Arial" w:hAnsi="Arial" w:cs="Arial"/>
+          <w:szCs w:val="22"/>
+          <w:u w:val="single"/>
+        </w:rPr>
+        <w:t>.</w:t>
+      </w:r>
+    </w:p>
+    <w:p>
+      <w:pPr>
+        <w:pStyle w:val="NormalWeb"/>
+        <w:shd w:val="clear" w:color="auto" w:fill="FFFFFF"/>
+        <w:spacing w:before="120" w:beforeAutospacing="0" w:after="120" w:afterAutospacing="0"/>
+        <w:rPr>
+          <w:rFonts w:ascii="Arial" w:hAnsi="Arial" w:cs="Arial"/>
+          <w:color w:val="222222"/>
+          <w:sz w:val="21"/>
+          <w:szCs w:val="21"/>
+        </w:rPr>
+      </w:pPr>
+      <w:proofErr w:type="gramStart"/>
+      <w:r>
+        <w:rPr>
+          <w:rFonts w:ascii="Arial" w:hAnsi="Arial" w:cs="Arial"/>
+          <w:color w:val="222222"/>
+          <w:sz w:val="21"/>
+          <w:szCs w:val="21"/>
+        </w:rPr>
+        <w:t>es</w:t>
+      </w:r>
+      <w:proofErr w:type="gramEnd"/>
+      <w:r>
+        <w:rPr>
+          <w:rFonts w:ascii="Arial" w:hAnsi="Arial" w:cs="Arial"/>
+          <w:color w:val="222222"/>
+          <w:sz w:val="21"/>
+          <w:szCs w:val="21"/>
+        </w:rPr>
+        <w:t xml:space="preserve"> una </w:t>
+      </w:r>
+      <w:hyperlink r:id="rId24" w:tooltip="Estructura de datos" w:history="1">
+        <w:r>
+          <w:rPr>
+            <w:rStyle w:val="Hipervnculo"/>
+            <w:rFonts w:ascii="Arial" w:hAnsi="Arial" w:cs="Arial"/>
+            <w:color w:val="0B0080"/>
+            <w:sz w:val="21"/>
+            <w:szCs w:val="21"/>
+          </w:rPr>
+          <w:t>estructura de datos</w:t>
+        </w:r>
+      </w:hyperlink>
+      <w:r>
+        <w:rPr>
+          <w:rFonts w:ascii="Arial" w:hAnsi="Arial" w:cs="Arial"/>
+          <w:color w:val="222222"/>
+          <w:sz w:val="21"/>
+          <w:szCs w:val="21"/>
+        </w:rPr>
+        <w:t> que asocia </w:t>
+      </w:r>
+      <w:r>
+        <w:rPr>
+          <w:rFonts w:ascii="Arial" w:hAnsi="Arial" w:cs="Arial"/>
+          <w:i/>
+          <w:iCs/>
+          <w:color w:val="222222"/>
+          <w:sz w:val="21"/>
+          <w:szCs w:val="21"/>
+        </w:rPr>
+        <w:t>llaves</w:t>
+      </w:r>
+      <w:r>
+        <w:rPr>
+          <w:rFonts w:ascii="Arial" w:hAnsi="Arial" w:cs="Arial"/>
+          <w:color w:val="222222"/>
+          <w:sz w:val="21"/>
+          <w:szCs w:val="21"/>
+        </w:rPr>
+        <w:t> o </w:t>
+      </w:r>
+      <w:r>
+        <w:rPr>
+          <w:rFonts w:ascii="Arial" w:hAnsi="Arial" w:cs="Arial"/>
+          <w:i/>
+          <w:iCs/>
+          <w:color w:val="222222"/>
+          <w:sz w:val="21"/>
+          <w:szCs w:val="21"/>
+        </w:rPr>
+        <w:t>claves</w:t>
+      </w:r>
+      <w:r>
+        <w:rPr>
+          <w:rFonts w:ascii="Arial" w:hAnsi="Arial" w:cs="Arial"/>
+          <w:color w:val="222222"/>
+          <w:sz w:val="21"/>
+          <w:szCs w:val="21"/>
+        </w:rPr>
+        <w:t> con </w:t>
+      </w:r>
+      <w:r>
+        <w:rPr>
+          <w:rFonts w:ascii="Arial" w:hAnsi="Arial" w:cs="Arial"/>
+          <w:i/>
+          <w:iCs/>
+          <w:color w:val="222222"/>
+          <w:sz w:val="21"/>
+          <w:szCs w:val="21"/>
+        </w:rPr>
+        <w:t>valores</w:t>
+      </w:r>
+      <w:r>
+        <w:rPr>
+          <w:rFonts w:ascii="Arial" w:hAnsi="Arial" w:cs="Arial"/>
+          <w:color w:val="222222"/>
+          <w:sz w:val="21"/>
+          <w:szCs w:val="21"/>
+        </w:rPr>
+        <w:t>. La operación principal que soporta de manera eficiente es la </w:t>
+      </w:r>
+      <w:r>
+        <w:rPr>
+          <w:rFonts w:ascii="Arial" w:hAnsi="Arial" w:cs="Arial"/>
+          <w:i/>
+          <w:iCs/>
+          <w:color w:val="222222"/>
+          <w:sz w:val="21"/>
+          <w:szCs w:val="21"/>
+        </w:rPr>
+        <w:t>búsqueda</w:t>
+      </w:r>
+      <w:r>
+        <w:rPr>
+          <w:rFonts w:ascii="Arial" w:hAnsi="Arial" w:cs="Arial"/>
+          <w:color w:val="222222"/>
+          <w:sz w:val="21"/>
+          <w:szCs w:val="21"/>
+        </w:rPr>
+        <w:t>: pe</w:t>
+      </w:r>
+      <w:r>
+        <w:rPr>
+          <w:rFonts w:ascii="Arial" w:hAnsi="Arial" w:cs="Arial"/>
+          <w:color w:val="222222"/>
+          <w:sz w:val="21"/>
+          <w:szCs w:val="21"/>
+        </w:rPr>
+        <w:t>rmite el acceso a los elementos</w:t>
+      </w:r>
+      <w:r>
+        <w:rPr>
+          <w:rFonts w:ascii="Arial" w:hAnsi="Arial" w:cs="Arial"/>
+          <w:color w:val="222222"/>
+          <w:sz w:val="21"/>
+          <w:szCs w:val="21"/>
+        </w:rPr>
+        <w:t xml:space="preserve"> almacenados a partir de una clave generada. Funciona transformando la clave con una </w:t>
+      </w:r>
+      <w:hyperlink r:id="rId25" w:tooltip="Función hash" w:history="1">
+        <w:r>
+          <w:rPr>
+            <w:rStyle w:val="Hipervnculo"/>
+            <w:rFonts w:ascii="Arial" w:hAnsi="Arial" w:cs="Arial"/>
+            <w:b/>
+            <w:bCs/>
+            <w:color w:val="0B0080"/>
+            <w:sz w:val="21"/>
+            <w:szCs w:val="21"/>
+          </w:rPr>
+          <w:t>función hash</w:t>
+        </w:r>
+      </w:hyperlink>
+      <w:r>
+        <w:rPr>
+          <w:rFonts w:ascii="Arial" w:hAnsi="Arial" w:cs="Arial"/>
+          <w:color w:val="222222"/>
+          <w:sz w:val="21"/>
+          <w:szCs w:val="21"/>
+        </w:rPr>
+        <w:t> en un </w:t>
+      </w:r>
+      <w:hyperlink r:id="rId26" w:tooltip="Hash" w:history="1">
+        <w:r>
+          <w:rPr>
+            <w:rStyle w:val="Hipervnculo"/>
+            <w:rFonts w:ascii="Arial" w:hAnsi="Arial" w:cs="Arial"/>
+            <w:i/>
+            <w:iCs/>
+            <w:color w:val="0B0080"/>
+            <w:sz w:val="21"/>
+            <w:szCs w:val="21"/>
+          </w:rPr>
+          <w:t>hash</w:t>
+        </w:r>
+      </w:hyperlink>
+      <w:r>
+        <w:rPr>
+          <w:rFonts w:ascii="Arial" w:hAnsi="Arial" w:cs="Arial"/>
+          <w:color w:val="222222"/>
+          <w:sz w:val="21"/>
+          <w:szCs w:val="21"/>
+        </w:rPr>
+        <w:t>, un número que identifica la posición donde la tabla hash localiza el valor deseado.</w:t>
+      </w:r>
+    </w:p>
+    <w:p>
+      <w:pPr>
+        <w:pStyle w:val="NormalWeb"/>
+        <w:shd w:val="clear" w:color="auto" w:fill="FFFFFF"/>
+        <w:spacing w:before="120" w:beforeAutospacing="0" w:after="120" w:afterAutospacing="0"/>
+        <w:rPr>
+          <w:rFonts w:ascii="Arial" w:hAnsi="Arial" w:cs="Arial"/>
+          <w:color w:val="222222"/>
+          <w:sz w:val="21"/>
+          <w:szCs w:val="21"/>
+        </w:rPr>
+      </w:pPr>
+      <w:r>
+        <w:rPr>
+          <w:rFonts w:ascii="Arial" w:hAnsi="Arial" w:cs="Arial"/>
+          <w:color w:val="222222"/>
+          <w:sz w:val="21"/>
+          <w:szCs w:val="21"/>
+        </w:rPr>
+        <w:t>Las </w:t>
+      </w:r>
+      <w:r>
+        <w:rPr>
+          <w:rFonts w:ascii="Arial" w:hAnsi="Arial" w:cs="Arial"/>
+          <w:b/>
+          <w:bCs/>
+          <w:color w:val="222222"/>
+          <w:sz w:val="21"/>
+          <w:szCs w:val="21"/>
+        </w:rPr>
+        <w:t>tablas hash</w:t>
+      </w:r>
+      <w:r>
+        <w:rPr>
+          <w:rFonts w:ascii="Arial" w:hAnsi="Arial" w:cs="Arial"/>
+          <w:color w:val="222222"/>
+          <w:sz w:val="21"/>
+          <w:szCs w:val="21"/>
+        </w:rPr>
+        <w:t> se suelen implementar sobre </w:t>
+      </w:r>
+      <w:hyperlink r:id="rId27" w:tooltip="Vector (programación)" w:history="1">
+        <w:r>
+          <w:rPr>
+            <w:rStyle w:val="Hipervnculo"/>
+            <w:rFonts w:ascii="Arial" w:hAnsi="Arial" w:cs="Arial"/>
+            <w:i/>
+            <w:iCs/>
+            <w:color w:val="0B0080"/>
+            <w:sz w:val="21"/>
+            <w:szCs w:val="21"/>
+          </w:rPr>
+          <w:t>vectores</w:t>
+        </w:r>
+      </w:hyperlink>
+      <w:r>
+        <w:rPr>
+          <w:rFonts w:ascii="Arial" w:hAnsi="Arial" w:cs="Arial"/>
+          <w:color w:val="222222"/>
+          <w:sz w:val="21"/>
+          <w:szCs w:val="21"/>
+        </w:rPr>
+        <w:t xml:space="preserve"> de una dimensión, aunque se pueden hacer implementaciones </w:t>
+      </w:r>
+      <w:proofErr w:type="spellStart"/>
+      <w:r>
+        <w:rPr>
+          <w:rFonts w:ascii="Arial" w:hAnsi="Arial" w:cs="Arial"/>
+          <w:color w:val="222222"/>
+          <w:sz w:val="21"/>
+          <w:szCs w:val="21"/>
+        </w:rPr>
+        <w:t>multi</w:t>
+      </w:r>
+      <w:proofErr w:type="spellEnd"/>
+      <w:r>
+        <w:rPr>
+          <w:rFonts w:ascii="Arial" w:hAnsi="Arial" w:cs="Arial"/>
+          <w:color w:val="222222"/>
+          <w:sz w:val="21"/>
+          <w:szCs w:val="21"/>
+        </w:rPr>
+        <w:t xml:space="preserve">-dimensionales basadas en varias claves. Como en el caso de los </w:t>
+      </w:r>
+      <w:proofErr w:type="spellStart"/>
+      <w:r>
+        <w:rPr>
+          <w:rFonts w:ascii="Arial" w:hAnsi="Arial" w:cs="Arial"/>
+          <w:color w:val="222222"/>
+          <w:sz w:val="21"/>
+          <w:szCs w:val="21"/>
+        </w:rPr>
+        <w:t>arrays</w:t>
+      </w:r>
+      <w:proofErr w:type="spellEnd"/>
+      <w:r>
+        <w:rPr>
+          <w:rFonts w:ascii="Arial" w:hAnsi="Arial" w:cs="Arial"/>
+          <w:color w:val="222222"/>
+          <w:sz w:val="21"/>
+          <w:szCs w:val="21"/>
+        </w:rPr>
+        <w:t>, las tablas hash proveen tiempo constante de búsqueda promedio </w:t>
+      </w:r>
+      <w:hyperlink r:id="rId28" w:tooltip="Cota superior asintótica" w:history="1">
+        <w:proofErr w:type="gramStart"/>
+        <w:r>
+          <w:rPr>
+            <w:rStyle w:val="Hipervnculo"/>
+            <w:rFonts w:ascii="Arial" w:hAnsi="Arial" w:cs="Arial"/>
+            <w:color w:val="0B0080"/>
+            <w:sz w:val="21"/>
+            <w:szCs w:val="21"/>
+          </w:rPr>
+          <w:t>O(</w:t>
+        </w:r>
+        <w:proofErr w:type="gramEnd"/>
+        <w:r>
+          <w:rPr>
+            <w:rStyle w:val="Hipervnculo"/>
+            <w:rFonts w:ascii="Arial" w:hAnsi="Arial" w:cs="Arial"/>
+            <w:color w:val="0B0080"/>
+            <w:sz w:val="21"/>
+            <w:szCs w:val="21"/>
+          </w:rPr>
+          <w:t>1)</w:t>
+        </w:r>
+      </w:hyperlink>
+      <w:r>
+        <w:rPr>
+          <w:rFonts w:ascii="Arial" w:hAnsi="Arial" w:cs="Arial"/>
+          <w:color w:val="222222"/>
+          <w:sz w:val="21"/>
+          <w:szCs w:val="21"/>
+        </w:rPr>
+        <w:t>,</w:t>
+      </w:r>
+      <w:hyperlink r:id="rId29" w:anchor="cite_note-1" w:history="1">
+        <w:r>
+          <w:rPr>
+            <w:rStyle w:val="Hipervnculo"/>
+            <w:rFonts w:ascii="Arial" w:hAnsi="Arial" w:cs="Arial"/>
+            <w:color w:val="0B0080"/>
+            <w:sz w:val="21"/>
+            <w:szCs w:val="21"/>
+            <w:vertAlign w:val="superscript"/>
+          </w:rPr>
+          <w:t>1</w:t>
+        </w:r>
+      </w:hyperlink>
+      <w:r>
+        <w:rPr>
+          <w:rFonts w:ascii="Arial" w:hAnsi="Arial" w:cs="Arial"/>
+          <w:color w:val="222222"/>
+          <w:sz w:val="21"/>
+          <w:szCs w:val="21"/>
+        </w:rPr>
+        <w:t>​ sin importar el número de elementos en la tabla. Sin embargo, en casos particularmente malos el tiempo de búsqueda puede llegar a O(</w:t>
+      </w:r>
+      <w:r>
+        <w:rPr>
+          <w:rFonts w:ascii="Arial" w:hAnsi="Arial" w:cs="Arial"/>
+          <w:i/>
+          <w:iCs/>
+          <w:color w:val="222222"/>
+          <w:sz w:val="21"/>
+          <w:szCs w:val="21"/>
+        </w:rPr>
+        <w:t>n</w:t>
+      </w:r>
+      <w:r>
+        <w:rPr>
+          <w:rFonts w:ascii="Arial" w:hAnsi="Arial" w:cs="Arial"/>
+          <w:color w:val="222222"/>
+          <w:sz w:val="21"/>
+          <w:szCs w:val="21"/>
+        </w:rPr>
+        <w:t>), es decir, en función del número de elementos.</w:t>
+      </w:r>
+    </w:p>
+    <w:p>
+      <w:pPr>
+        <w:pStyle w:val="NormalWeb"/>
+        <w:shd w:val="clear" w:color="auto" w:fill="FFFFFF"/>
+        <w:spacing w:before="120" w:beforeAutospacing="0" w:after="120" w:afterAutospacing="0"/>
+        <w:rPr>
+          <w:rStyle w:val="eop"/>
+          <w:rFonts w:ascii="Arial" w:hAnsi="Arial" w:cs="Arial"/>
+          <w:szCs w:val="22"/>
+          <w:u w:val="single"/>
+        </w:rPr>
+      </w:pPr>
+    </w:p>
+    <w:p>
+      <w:pPr>
+        <w:pStyle w:val="NormalWeb"/>
+        <w:shd w:val="clear" w:color="auto" w:fill="FFFFFF"/>
+        <w:spacing w:before="120" w:beforeAutospacing="0" w:after="120" w:afterAutospacing="0"/>
+        <w:rPr>
+          <w:rStyle w:val="eop"/>
+          <w:rFonts w:ascii="Arial" w:hAnsi="Arial" w:cs="Arial"/>
+          <w:szCs w:val="22"/>
+        </w:rPr>
+      </w:pPr>
+      <w:r>
+        <w:rPr>
+          <w:rStyle w:val="eop"/>
+          <w:rFonts w:ascii="Arial" w:hAnsi="Arial" w:cs="Arial"/>
+          <w:szCs w:val="22"/>
+        </w:rPr>
+        <w:t xml:space="preserve">Las anteriores </w:t>
+      </w:r>
+      <w:proofErr w:type="spellStart"/>
+      <w:r>
+        <w:rPr>
+          <w:rStyle w:val="eop"/>
+          <w:rFonts w:ascii="Arial" w:hAnsi="Arial" w:cs="Arial"/>
+          <w:szCs w:val="22"/>
+        </w:rPr>
+        <w:t>estrucutrads</w:t>
+      </w:r>
+      <w:proofErr w:type="spellEnd"/>
+      <w:r>
+        <w:rPr>
+          <w:rStyle w:val="eop"/>
+          <w:rFonts w:ascii="Arial" w:hAnsi="Arial" w:cs="Arial"/>
+          <w:szCs w:val="22"/>
+        </w:rPr>
+        <w:t xml:space="preserve"> de datos</w:t>
+      </w:r>
+      <w:r>
+        <w:rPr>
+          <w:rStyle w:val="eop"/>
+          <w:rFonts w:ascii="Arial" w:hAnsi="Arial" w:cs="Arial"/>
+          <w:szCs w:val="22"/>
+          <w:u w:val="single"/>
+        </w:rPr>
+        <w:t xml:space="preserve"> </w:t>
+      </w:r>
+      <w:r>
+        <w:rPr>
+          <w:rStyle w:val="eop"/>
+          <w:rFonts w:ascii="Arial" w:hAnsi="Arial" w:cs="Arial"/>
+          <w:szCs w:val="22"/>
+        </w:rPr>
+        <w:t>serán utilizadas en este caso para:</w:t>
+      </w:r>
     </w:p>
     <w:p>
       <w:pPr>
         <w:pStyle w:val="paragraph"/>
         <w:numPr>
           <w:ilvl w:val="0"/>
-          <w:numId w:val="7"/>
+          <w:numId w:val="38"/>
         </w:numPr>
+        <w:spacing w:before="0" w:beforeAutospacing="0" w:after="0" w:afterAutospacing="0"/>
+        <w:jc w:val="both"/>
+        <w:textAlignment w:val="baseline"/>
+        <w:rPr>
+          <w:rStyle w:val="eop"/>
+          <w:rFonts w:ascii="Arial" w:hAnsi="Arial" w:cs="Arial"/>
+          <w:szCs w:val="22"/>
+        </w:rPr>
+      </w:pPr>
+      <w:r>
+        <w:rPr>
+          <w:rStyle w:val="eop"/>
+          <w:rFonts w:ascii="Arial" w:hAnsi="Arial" w:cs="Arial"/>
+          <w:szCs w:val="22"/>
+        </w:rPr>
+        <w:t>A</w:t>
+      </w:r>
+      <w:r>
+        <w:rPr>
+          <w:rStyle w:val="eop"/>
+          <w:rFonts w:ascii="Arial" w:hAnsi="Arial" w:cs="Arial"/>
+          <w:szCs w:val="22"/>
+        </w:rPr>
+        <w:t>lmacenar a los jugadores con sus respectivos puntajes para encontrar a los contrincantes con niveles de juego parecidos.</w:t>
+      </w:r>
+    </w:p>
+    <w:p>
+      <w:pPr>
+        <w:pStyle w:val="NormalWeb"/>
+        <w:shd w:val="clear" w:color="auto" w:fill="FFFFFF"/>
+        <w:ind w:left="360"/>
+        <w:rPr>
+          <w:rStyle w:val="eop"/>
+          <w:rFonts w:ascii="Arial" w:hAnsi="Arial" w:cs="Arial"/>
+          <w:szCs w:val="22"/>
+        </w:rPr>
+      </w:pPr>
+    </w:p>
+    <w:p>
+      <w:pPr>
+        <w:pStyle w:val="NormalWeb"/>
+        <w:numPr>
+          <w:ilvl w:val="0"/>
+          <w:numId w:val="38"/>
+        </w:numPr>
+        <w:shd w:val="clear" w:color="auto" w:fill="FFFFFF"/>
+        <w:rPr>
+          <w:rStyle w:val="eop"/>
+          <w:rFonts w:ascii="Arial" w:hAnsi="Arial" w:cs="Arial"/>
+          <w:szCs w:val="22"/>
+        </w:rPr>
+      </w:pPr>
+      <w:r>
+        <w:rPr>
+          <w:rStyle w:val="eop"/>
+          <w:rFonts w:ascii="Arial" w:hAnsi="Arial" w:cs="Arial"/>
+          <w:szCs w:val="22"/>
+        </w:rPr>
+        <w:lastRenderedPageBreak/>
+        <w:t>M</w:t>
+      </w:r>
+      <w:r>
+        <w:rPr>
+          <w:rStyle w:val="eop"/>
+          <w:rFonts w:ascii="Arial" w:hAnsi="Arial" w:cs="Arial"/>
+          <w:szCs w:val="22"/>
+        </w:rPr>
+        <w:t>ostrar el ranking de los jugadores y asi, poder acceder a ellos de forma rápida y más efectiva.</w:t>
+      </w:r>
+    </w:p>
+    <w:p>
+      <w:pPr>
+        <w:pStyle w:val="NormalWeb"/>
+        <w:numPr>
+          <w:ilvl w:val="0"/>
+          <w:numId w:val="38"/>
+        </w:numPr>
+        <w:shd w:val="clear" w:color="auto" w:fill="FFFFFF"/>
+        <w:spacing w:before="0" w:beforeAutospacing="0" w:after="0" w:afterAutospacing="0"/>
+        <w:jc w:val="both"/>
+        <w:textAlignment w:val="baseline"/>
+        <w:rPr>
+          <w:rStyle w:val="eop"/>
+          <w:rFonts w:ascii="Arial" w:hAnsi="Arial" w:cs="Arial"/>
+        </w:rPr>
+      </w:pPr>
+      <w:r>
+        <w:rPr>
+          <w:rStyle w:val="eop"/>
+          <w:rFonts w:ascii="Arial" w:hAnsi="Arial" w:cs="Arial"/>
+          <w:szCs w:val="22"/>
+        </w:rPr>
+        <w:t xml:space="preserve">Manejar </w:t>
+      </w:r>
+      <w:r>
+        <w:rPr>
+          <w:rStyle w:val="eop"/>
+          <w:rFonts w:ascii="Arial" w:hAnsi="Arial" w:cs="Arial"/>
+          <w:szCs w:val="22"/>
+        </w:rPr>
+        <w:t>los jugadores con el tipo de plataforma de juego para que los usuarios conozcan a sus cont</w:t>
+      </w:r>
+      <w:r>
+        <w:rPr>
+          <w:rStyle w:val="eop"/>
+          <w:rFonts w:ascii="Arial" w:hAnsi="Arial" w:cs="Arial"/>
+          <w:szCs w:val="22"/>
+        </w:rPr>
+        <w:t>rincantes o compañeros de juego.</w:t>
+      </w:r>
+    </w:p>
+    <w:p>
+      <w:pPr>
+        <w:pStyle w:val="paragraph"/>
+        <w:spacing w:before="0" w:beforeAutospacing="0" w:after="0" w:afterAutospacing="0"/>
+        <w:jc w:val="both"/>
+        <w:textAlignment w:val="baseline"/>
+        <w:rPr>
+          <w:rStyle w:val="eop"/>
+          <w:rFonts w:ascii="Arial" w:hAnsi="Arial" w:cs="Arial"/>
+          <w:szCs w:val="22"/>
+        </w:rPr>
+      </w:pPr>
+    </w:p>
+    <w:p>
+      <w:pPr>
+        <w:pStyle w:val="paragraph"/>
         <w:spacing w:before="0" w:beforeAutospacing="0" w:after="0" w:afterAutospacing="0"/>
         <w:jc w:val="both"/>
         <w:textAlignment w:val="baseline"/>
@@ -1575,31 +2858,794 @@
       <w:pPr>
         <w:pStyle w:val="paragraph"/>
         <w:spacing w:before="0" w:beforeAutospacing="0" w:after="0" w:afterAutospacing="0"/>
-        <w:ind w:left="360"/>
         <w:jc w:val="both"/>
         <w:textAlignment w:val="baseline"/>
         <w:rPr>
-          <w:rStyle w:val="eop"/>
           <w:rFonts w:ascii="Calibri" w:hAnsi="Calibri" w:cs="Calibri"/>
           <w:sz w:val="22"/>
           <w:szCs w:val="22"/>
         </w:rPr>
       </w:pPr>
+    </w:p>
+    <w:p>
+      <w:pPr>
+        <w:pStyle w:val="paragraph"/>
+        <w:spacing w:before="0" w:beforeAutospacing="0" w:after="0" w:afterAutospacing="0"/>
+        <w:jc w:val="both"/>
+        <w:textAlignment w:val="baseline"/>
+        <w:rPr>
+          <w:rStyle w:val="eop"/>
+          <w:rFonts w:ascii="Arial" w:hAnsi="Arial" w:cs="Arial"/>
+          <w:szCs w:val="22"/>
+        </w:rPr>
+      </w:pPr>
+      <w:r>
+        <w:rPr>
+          <w:rStyle w:val="eop"/>
+          <w:rFonts w:ascii="Arial" w:hAnsi="Arial" w:cs="Arial"/>
+          <w:szCs w:val="22"/>
+        </w:rPr>
+        <w:t>Alternativa 1:</w:t>
+      </w:r>
     </w:p>
     <w:p>
       <w:pPr>
         <w:pStyle w:val="paragraph"/>
         <w:numPr>
           <w:ilvl w:val="0"/>
-          <w:numId w:val="7"/>
+          <w:numId w:val="41"/>
         </w:numPr>
         <w:spacing w:before="0" w:beforeAutospacing="0" w:after="0" w:afterAutospacing="0"/>
         <w:jc w:val="both"/>
         <w:textAlignment w:val="baseline"/>
         <w:rPr>
+          <w:rStyle w:val="eop"/>
+          <w:rFonts w:ascii="Arial" w:hAnsi="Arial" w:cs="Arial"/>
+          <w:szCs w:val="22"/>
+        </w:rPr>
+      </w:pPr>
+      <w:r>
+        <w:rPr>
+          <w:rStyle w:val="eop"/>
+          <w:rFonts w:ascii="Arial" w:hAnsi="Arial" w:cs="Arial"/>
+          <w:szCs w:val="22"/>
+        </w:rPr>
+        <w:t>Tamaño dinámico que implica una mejor optimización de la memoria.</w:t>
+      </w:r>
+    </w:p>
+    <w:p>
+      <w:pPr>
+        <w:pStyle w:val="paragraph"/>
+        <w:numPr>
+          <w:ilvl w:val="0"/>
+          <w:numId w:val="41"/>
+        </w:numPr>
+        <w:spacing w:before="0" w:beforeAutospacing="0" w:after="0" w:afterAutospacing="0"/>
+        <w:jc w:val="both"/>
+        <w:textAlignment w:val="baseline"/>
+        <w:rPr>
+          <w:rStyle w:val="eop"/>
+          <w:rFonts w:ascii="Arial" w:hAnsi="Arial" w:cs="Arial"/>
+          <w:szCs w:val="22"/>
+        </w:rPr>
+      </w:pPr>
+      <w:r>
+        <w:rPr>
+          <w:rStyle w:val="eop"/>
+          <w:rFonts w:ascii="Arial" w:hAnsi="Arial" w:cs="Arial"/>
+          <w:szCs w:val="22"/>
+        </w:rPr>
+        <w:t>Los elementos se pueden insertar en una lista indefinidamente.</w:t>
+      </w:r>
+    </w:p>
+    <w:p>
+      <w:pPr>
+        <w:pStyle w:val="paragraph"/>
+        <w:numPr>
+          <w:ilvl w:val="0"/>
+          <w:numId w:val="41"/>
+        </w:numPr>
+        <w:spacing w:before="0" w:beforeAutospacing="0" w:after="0" w:afterAutospacing="0"/>
+        <w:jc w:val="both"/>
+        <w:textAlignment w:val="baseline"/>
+        <w:rPr>
+          <w:rStyle w:val="eop"/>
+          <w:rFonts w:ascii="Arial" w:hAnsi="Arial" w:cs="Arial"/>
+          <w:szCs w:val="22"/>
+        </w:rPr>
+      </w:pPr>
+      <w:r>
+        <w:rPr>
+          <w:rStyle w:val="eop"/>
+          <w:rFonts w:ascii="Arial" w:hAnsi="Arial" w:cs="Arial"/>
+          <w:szCs w:val="22"/>
+        </w:rPr>
+        <w:t>las listas enlazadas sólo permiten acceso secuencial a los elementos.</w:t>
+      </w:r>
+    </w:p>
+    <w:p>
+      <w:pPr>
+        <w:pStyle w:val="paragraph"/>
+        <w:numPr>
+          <w:ilvl w:val="0"/>
+          <w:numId w:val="41"/>
+        </w:numPr>
+        <w:spacing w:before="0" w:beforeAutospacing="0" w:after="0" w:afterAutospacing="0"/>
+        <w:jc w:val="both"/>
+        <w:textAlignment w:val="baseline"/>
+        <w:rPr>
+          <w:rStyle w:val="eop"/>
+          <w:rFonts w:ascii="Arial" w:hAnsi="Arial" w:cs="Arial"/>
+          <w:szCs w:val="22"/>
+        </w:rPr>
+      </w:pPr>
+      <w:r>
+        <w:rPr>
+          <w:rStyle w:val="eop"/>
+          <w:rFonts w:ascii="Arial" w:hAnsi="Arial" w:cs="Arial"/>
+          <w:szCs w:val="22"/>
+        </w:rPr>
+        <w:t>Las listas enlazadas simples, solo pueden ser recorridas en una dirección.</w:t>
+      </w:r>
+    </w:p>
+    <w:p>
+      <w:pPr>
+        <w:pStyle w:val="paragraph"/>
+        <w:numPr>
+          <w:ilvl w:val="0"/>
+          <w:numId w:val="41"/>
+        </w:numPr>
+        <w:spacing w:before="0" w:beforeAutospacing="0" w:after="0" w:afterAutospacing="0"/>
+        <w:jc w:val="both"/>
+        <w:textAlignment w:val="baseline"/>
+        <w:rPr>
+          <w:rStyle w:val="eop"/>
+          <w:rFonts w:ascii="Arial" w:hAnsi="Arial" w:cs="Arial"/>
+          <w:szCs w:val="22"/>
+        </w:rPr>
+      </w:pPr>
+      <w:r>
+        <w:rPr>
+          <w:rStyle w:val="eop"/>
+          <w:rFonts w:ascii="Arial" w:hAnsi="Arial" w:cs="Arial"/>
+          <w:szCs w:val="22"/>
+        </w:rPr>
+        <w:t>Las listas simples requieren la dirección del nodo anterior para insertar o suprimir correctamente.</w:t>
+      </w:r>
+    </w:p>
+    <w:p>
+      <w:pPr>
+        <w:pStyle w:val="paragraph"/>
+        <w:spacing w:before="0" w:beforeAutospacing="0" w:after="0" w:afterAutospacing="0"/>
+        <w:jc w:val="both"/>
+        <w:textAlignment w:val="baseline"/>
+        <w:rPr>
+          <w:rStyle w:val="eop"/>
+          <w:rFonts w:ascii="Arial" w:hAnsi="Arial" w:cs="Arial"/>
+          <w:szCs w:val="22"/>
+        </w:rPr>
+      </w:pPr>
+      <w:r>
+        <w:rPr>
+          <w:rStyle w:val="eop"/>
+          <w:rFonts w:ascii="Arial" w:hAnsi="Arial" w:cs="Arial"/>
+          <w:szCs w:val="22"/>
+        </w:rPr>
+        <w:t>Alternativa 2:</w:t>
+      </w:r>
+    </w:p>
+    <w:p>
+      <w:pPr>
+        <w:pStyle w:val="paragraph"/>
+        <w:numPr>
+          <w:ilvl w:val="0"/>
+          <w:numId w:val="42"/>
+        </w:numPr>
+        <w:spacing w:before="0" w:beforeAutospacing="0" w:after="0" w:afterAutospacing="0"/>
+        <w:jc w:val="both"/>
+        <w:textAlignment w:val="baseline"/>
+        <w:rPr>
+          <w:rStyle w:val="eop"/>
+          <w:rFonts w:ascii="Arial" w:hAnsi="Arial" w:cs="Arial"/>
+          <w:szCs w:val="22"/>
+        </w:rPr>
+      </w:pPr>
+      <w:r>
+        <w:rPr>
+          <w:rStyle w:val="eop"/>
+          <w:rFonts w:ascii="Arial" w:hAnsi="Arial" w:cs="Arial"/>
+          <w:szCs w:val="22"/>
+        </w:rPr>
+        <w:t xml:space="preserve">Un </w:t>
+      </w:r>
+      <w:proofErr w:type="spellStart"/>
+      <w:r>
+        <w:rPr>
+          <w:rStyle w:val="eop"/>
+          <w:rFonts w:ascii="Arial" w:hAnsi="Arial" w:cs="Arial"/>
+          <w:szCs w:val="22"/>
+        </w:rPr>
+        <w:t>ArrayList</w:t>
+      </w:r>
+      <w:proofErr w:type="spellEnd"/>
+      <w:r>
+        <w:rPr>
+          <w:rStyle w:val="eop"/>
+          <w:rFonts w:ascii="Arial" w:hAnsi="Arial" w:cs="Arial"/>
+          <w:szCs w:val="22"/>
+        </w:rPr>
+        <w:t xml:space="preserve"> tiene un tamaño dinámico.</w:t>
+      </w:r>
+    </w:p>
+    <w:p>
+      <w:pPr>
+        <w:pStyle w:val="paragraph"/>
+        <w:numPr>
+          <w:ilvl w:val="0"/>
+          <w:numId w:val="42"/>
+        </w:numPr>
+        <w:spacing w:before="0" w:beforeAutospacing="0" w:after="0" w:afterAutospacing="0"/>
+        <w:jc w:val="both"/>
+        <w:textAlignment w:val="baseline"/>
+        <w:rPr>
+          <w:rStyle w:val="eop"/>
+          <w:rFonts w:ascii="Arial" w:hAnsi="Arial" w:cs="Arial"/>
+          <w:szCs w:val="22"/>
+        </w:rPr>
+      </w:pPr>
+      <w:r>
+        <w:rPr>
+          <w:rStyle w:val="eop"/>
+          <w:rFonts w:ascii="Arial" w:hAnsi="Arial" w:cs="Arial"/>
+          <w:szCs w:val="22"/>
+        </w:rPr>
+        <w:t xml:space="preserve">el </w:t>
+      </w:r>
+      <w:proofErr w:type="spellStart"/>
+      <w:r>
+        <w:rPr>
+          <w:rStyle w:val="eop"/>
+          <w:rFonts w:ascii="Arial" w:hAnsi="Arial" w:cs="Arial"/>
+          <w:szCs w:val="22"/>
+        </w:rPr>
+        <w:t>ArrayList</w:t>
+      </w:r>
+      <w:proofErr w:type="spellEnd"/>
+      <w:r>
+        <w:rPr>
+          <w:rStyle w:val="eop"/>
+          <w:rFonts w:ascii="Arial" w:hAnsi="Arial" w:cs="Arial"/>
+          <w:szCs w:val="22"/>
+        </w:rPr>
+        <w:t xml:space="preserve"> es unidimensional.</w:t>
+      </w:r>
+    </w:p>
+    <w:p>
+      <w:pPr>
+        <w:pStyle w:val="paragraph"/>
+        <w:numPr>
+          <w:ilvl w:val="0"/>
+          <w:numId w:val="42"/>
+        </w:numPr>
+        <w:spacing w:before="0" w:beforeAutospacing="0" w:after="0" w:afterAutospacing="0"/>
+        <w:jc w:val="both"/>
+        <w:textAlignment w:val="baseline"/>
+        <w:rPr>
+          <w:rStyle w:val="eop"/>
+          <w:rFonts w:ascii="Arial" w:hAnsi="Arial" w:cs="Arial"/>
+          <w:szCs w:val="22"/>
+        </w:rPr>
+      </w:pPr>
+      <w:r>
+        <w:rPr>
+          <w:rStyle w:val="eop"/>
+          <w:rFonts w:ascii="Arial" w:hAnsi="Arial" w:cs="Arial"/>
+          <w:szCs w:val="22"/>
+        </w:rPr>
+        <w:t xml:space="preserve">un </w:t>
+      </w:r>
+      <w:proofErr w:type="spellStart"/>
+      <w:r>
+        <w:rPr>
+          <w:rStyle w:val="eop"/>
+          <w:rFonts w:ascii="Arial" w:hAnsi="Arial" w:cs="Arial"/>
+          <w:szCs w:val="22"/>
+        </w:rPr>
+        <w:t>ArrayList</w:t>
+      </w:r>
+      <w:proofErr w:type="spellEnd"/>
+      <w:r>
+        <w:rPr>
+          <w:rStyle w:val="eop"/>
+          <w:rFonts w:ascii="Arial" w:hAnsi="Arial" w:cs="Arial"/>
+          <w:szCs w:val="22"/>
+        </w:rPr>
+        <w:t xml:space="preserve"> puede cambiar de tamaño según se necesite en tiempo de ejecución.</w:t>
+      </w:r>
+    </w:p>
+    <w:p>
+      <w:pPr>
+        <w:pStyle w:val="paragraph"/>
+        <w:numPr>
+          <w:ilvl w:val="0"/>
+          <w:numId w:val="42"/>
+        </w:numPr>
+        <w:spacing w:before="0" w:beforeAutospacing="0" w:after="0" w:afterAutospacing="0"/>
+        <w:jc w:val="both"/>
+        <w:textAlignment w:val="baseline"/>
+        <w:rPr>
+          <w:rStyle w:val="eop"/>
+          <w:rFonts w:ascii="Arial" w:hAnsi="Arial" w:cs="Arial"/>
+          <w:szCs w:val="22"/>
+        </w:rPr>
+      </w:pPr>
+      <w:r>
+        <w:rPr>
+          <w:rStyle w:val="eop"/>
+          <w:rFonts w:ascii="Arial" w:hAnsi="Arial" w:cs="Arial"/>
+          <w:szCs w:val="22"/>
+        </w:rPr>
+        <w:t>admite elementos duplicados y nulos, así como acceso por índice y otros métodos para trabajar con sus elementos.</w:t>
+      </w:r>
+    </w:p>
+    <w:p>
+      <w:pPr>
+        <w:pStyle w:val="paragraph"/>
+        <w:spacing w:before="0" w:beforeAutospacing="0" w:after="0" w:afterAutospacing="0"/>
+        <w:jc w:val="both"/>
+        <w:textAlignment w:val="baseline"/>
+        <w:rPr>
+          <w:rStyle w:val="eop"/>
+          <w:rFonts w:ascii="Arial" w:hAnsi="Arial" w:cs="Arial"/>
+          <w:szCs w:val="22"/>
+        </w:rPr>
+      </w:pPr>
+      <w:r>
+        <w:rPr>
+          <w:rStyle w:val="eop"/>
+          <w:rFonts w:ascii="Arial" w:hAnsi="Arial" w:cs="Arial"/>
+          <w:szCs w:val="22"/>
+        </w:rPr>
+        <w:t>Alternativa 3:</w:t>
+      </w:r>
+    </w:p>
+    <w:p>
+      <w:pPr>
+        <w:pStyle w:val="paragraph"/>
+        <w:numPr>
+          <w:ilvl w:val="0"/>
+          <w:numId w:val="43"/>
+        </w:numPr>
+        <w:spacing w:before="0" w:beforeAutospacing="0" w:after="0" w:afterAutospacing="0"/>
+        <w:jc w:val="both"/>
+        <w:textAlignment w:val="baseline"/>
+        <w:rPr>
+          <w:rFonts w:ascii="Arial" w:hAnsi="Arial" w:cs="Arial"/>
+          <w:szCs w:val="22"/>
+        </w:rPr>
+      </w:pPr>
+      <w:r>
+        <w:rPr>
+          <w:rFonts w:ascii="Arial" w:hAnsi="Arial" w:cs="Arial"/>
+          <w:color w:val="222222"/>
+          <w:sz w:val="21"/>
+          <w:szCs w:val="21"/>
+          <w:shd w:val="clear" w:color="auto" w:fill="FFFFFF"/>
+        </w:rPr>
+        <w:t>En cada momento sólo se tiene acceso a la parte superior de la pila</w:t>
+      </w:r>
+      <w:r>
+        <w:rPr>
+          <w:rFonts w:ascii="Arial" w:hAnsi="Arial" w:cs="Arial"/>
+          <w:color w:val="222222"/>
+          <w:sz w:val="21"/>
+          <w:szCs w:val="21"/>
+          <w:shd w:val="clear" w:color="auto" w:fill="FFFFFF"/>
+        </w:rPr>
+        <w:t>.</w:t>
+      </w:r>
+    </w:p>
+    <w:p>
+      <w:pPr>
+        <w:pStyle w:val="paragraph"/>
+        <w:numPr>
+          <w:ilvl w:val="0"/>
+          <w:numId w:val="43"/>
+        </w:numPr>
+        <w:spacing w:before="0" w:beforeAutospacing="0" w:after="0" w:afterAutospacing="0"/>
+        <w:jc w:val="both"/>
+        <w:textAlignment w:val="baseline"/>
+        <w:rPr>
+          <w:rFonts w:ascii="Arial" w:hAnsi="Arial" w:cs="Arial"/>
+          <w:szCs w:val="22"/>
+        </w:rPr>
+      </w:pPr>
+      <w:r>
+        <w:rPr>
+          <w:rFonts w:ascii="Arial" w:hAnsi="Arial" w:cs="Arial"/>
+          <w:color w:val="222222"/>
+          <w:sz w:val="21"/>
+          <w:szCs w:val="21"/>
+          <w:shd w:val="clear" w:color="auto" w:fill="FFFFFF"/>
+        </w:rPr>
+        <w:t>Introduce un elemento en el extremo de la pila.</w:t>
+      </w:r>
+    </w:p>
+    <w:p>
+      <w:pPr>
+        <w:pStyle w:val="paragraph"/>
+        <w:numPr>
+          <w:ilvl w:val="0"/>
+          <w:numId w:val="43"/>
+        </w:numPr>
+        <w:spacing w:before="0" w:beforeAutospacing="0" w:after="0" w:afterAutospacing="0"/>
+        <w:jc w:val="both"/>
+        <w:textAlignment w:val="baseline"/>
+        <w:rPr>
+          <w:rFonts w:ascii="Arial" w:hAnsi="Arial" w:cs="Arial"/>
+          <w:szCs w:val="22"/>
+        </w:rPr>
+      </w:pPr>
+      <w:r>
+        <w:rPr>
+          <w:rFonts w:ascii="Arial" w:hAnsi="Arial" w:cs="Arial"/>
+          <w:color w:val="222222"/>
+          <w:sz w:val="21"/>
+          <w:szCs w:val="21"/>
+          <w:shd w:val="clear" w:color="auto" w:fill="FFFFFF"/>
+        </w:rPr>
+        <w:t>Elimina un elemento de la pila (superior extremo).</w:t>
+      </w:r>
+    </w:p>
+    <w:p>
+      <w:pPr>
+        <w:pStyle w:val="paragraph"/>
+        <w:numPr>
+          <w:ilvl w:val="0"/>
+          <w:numId w:val="43"/>
+        </w:numPr>
+        <w:spacing w:before="0" w:beforeAutospacing="0" w:after="0" w:afterAutospacing="0"/>
+        <w:jc w:val="both"/>
+        <w:textAlignment w:val="baseline"/>
+        <w:rPr>
+          <w:rFonts w:ascii="Arial" w:hAnsi="Arial" w:cs="Arial"/>
+          <w:szCs w:val="22"/>
+        </w:rPr>
+      </w:pPr>
+      <w:r>
+        <w:rPr>
+          <w:rFonts w:ascii="Arial" w:hAnsi="Arial" w:cs="Arial"/>
+          <w:color w:val="222222"/>
+          <w:sz w:val="21"/>
+          <w:szCs w:val="21"/>
+          <w:shd w:val="clear" w:color="auto" w:fill="FFFFFF"/>
+        </w:rPr>
+        <w:t>Indica si la pila está o no vacía.</w:t>
+      </w:r>
+    </w:p>
+    <w:p>
+      <w:pPr>
+        <w:pStyle w:val="paragraph"/>
+        <w:numPr>
+          <w:ilvl w:val="0"/>
+          <w:numId w:val="43"/>
+        </w:numPr>
+        <w:spacing w:before="0" w:beforeAutospacing="0" w:after="0" w:afterAutospacing="0"/>
+        <w:jc w:val="both"/>
+        <w:textAlignment w:val="baseline"/>
+        <w:rPr>
+          <w:rFonts w:ascii="Arial" w:hAnsi="Arial" w:cs="Arial"/>
+          <w:szCs w:val="22"/>
+        </w:rPr>
+      </w:pPr>
+      <w:r>
+        <w:rPr>
+          <w:rFonts w:ascii="Arial" w:hAnsi="Arial" w:cs="Arial"/>
+          <w:color w:val="222222"/>
+          <w:sz w:val="21"/>
+          <w:szCs w:val="21"/>
+          <w:shd w:val="clear" w:color="auto" w:fill="FFFFFF"/>
+        </w:rPr>
+        <w:t>Permite realizar apilamiento, des apilamiento y verificación de vacío.</w:t>
+      </w:r>
+    </w:p>
+    <w:p>
+      <w:pPr>
+        <w:pStyle w:val="paragraph"/>
+        <w:spacing w:before="0" w:beforeAutospacing="0" w:after="0" w:afterAutospacing="0"/>
+        <w:jc w:val="both"/>
+        <w:textAlignment w:val="baseline"/>
+        <w:rPr>
+          <w:rFonts w:ascii="Arial" w:hAnsi="Arial" w:cs="Arial"/>
+          <w:color w:val="222222"/>
+          <w:sz w:val="21"/>
+          <w:szCs w:val="21"/>
+          <w:shd w:val="clear" w:color="auto" w:fill="FFFFFF"/>
+        </w:rPr>
+      </w:pPr>
+      <w:r>
+        <w:rPr>
+          <w:rFonts w:ascii="Arial" w:hAnsi="Arial" w:cs="Arial"/>
+          <w:color w:val="222222"/>
+          <w:sz w:val="21"/>
+          <w:szCs w:val="21"/>
+          <w:shd w:val="clear" w:color="auto" w:fill="FFFFFF"/>
+        </w:rPr>
+        <w:t>Alternativa 4:</w:t>
+      </w:r>
+    </w:p>
+    <w:p>
+      <w:pPr>
+        <w:pStyle w:val="paragraph"/>
+        <w:numPr>
+          <w:ilvl w:val="0"/>
+          <w:numId w:val="44"/>
+        </w:numPr>
+        <w:spacing w:before="0" w:beforeAutospacing="0" w:after="0" w:afterAutospacing="0"/>
+        <w:jc w:val="both"/>
+        <w:textAlignment w:val="baseline"/>
+        <w:rPr>
+          <w:rStyle w:val="eop"/>
+          <w:rFonts w:ascii="Arial" w:hAnsi="Arial" w:cs="Arial"/>
+          <w:szCs w:val="22"/>
+        </w:rPr>
+      </w:pPr>
+      <w:r>
+        <w:rPr>
+          <w:rStyle w:val="eop"/>
+          <w:rFonts w:ascii="Arial" w:hAnsi="Arial" w:cs="Arial"/>
+          <w:szCs w:val="22"/>
+        </w:rPr>
+        <w:t>Los elementos salen en el mismo orden en que llegan.</w:t>
+      </w:r>
+    </w:p>
+    <w:p>
+      <w:pPr>
+        <w:pStyle w:val="paragraph"/>
+        <w:numPr>
+          <w:ilvl w:val="0"/>
+          <w:numId w:val="44"/>
+        </w:numPr>
+        <w:spacing w:before="0" w:beforeAutospacing="0" w:after="0" w:afterAutospacing="0"/>
+        <w:jc w:val="both"/>
+        <w:textAlignment w:val="baseline"/>
+        <w:rPr>
+          <w:rStyle w:val="eop"/>
+          <w:rFonts w:ascii="Arial" w:hAnsi="Arial" w:cs="Arial"/>
+          <w:szCs w:val="22"/>
+        </w:rPr>
+      </w:pPr>
+      <w:r>
+        <w:rPr>
+          <w:rStyle w:val="eop"/>
+          <w:rFonts w:ascii="Arial" w:hAnsi="Arial" w:cs="Arial"/>
+          <w:szCs w:val="22"/>
+        </w:rPr>
+        <w:t>Almacena al final de la cola un elemento.</w:t>
+      </w:r>
+    </w:p>
+    <w:p>
+      <w:pPr>
+        <w:pStyle w:val="paragraph"/>
+        <w:numPr>
+          <w:ilvl w:val="0"/>
+          <w:numId w:val="44"/>
+        </w:numPr>
+        <w:spacing w:before="0" w:beforeAutospacing="0" w:after="0" w:afterAutospacing="0"/>
+        <w:jc w:val="both"/>
+        <w:textAlignment w:val="baseline"/>
+        <w:rPr>
+          <w:rStyle w:val="eop"/>
+          <w:rFonts w:ascii="Arial" w:hAnsi="Arial" w:cs="Arial"/>
+          <w:szCs w:val="22"/>
+        </w:rPr>
+      </w:pPr>
+      <w:r>
+        <w:rPr>
+          <w:rStyle w:val="eop"/>
+          <w:rFonts w:ascii="Arial" w:hAnsi="Arial" w:cs="Arial"/>
+          <w:szCs w:val="22"/>
+        </w:rPr>
+        <w:t>Saca de la cola al elemento que se encuentra al frente.</w:t>
+      </w:r>
+    </w:p>
+    <w:p>
+      <w:pPr>
+        <w:pStyle w:val="paragraph"/>
+        <w:numPr>
+          <w:ilvl w:val="0"/>
+          <w:numId w:val="44"/>
+        </w:numPr>
+        <w:spacing w:before="0" w:beforeAutospacing="0" w:after="0" w:afterAutospacing="0"/>
+        <w:jc w:val="both"/>
+        <w:textAlignment w:val="baseline"/>
+        <w:rPr>
+          <w:rStyle w:val="eop"/>
+          <w:rFonts w:ascii="Arial" w:hAnsi="Arial" w:cs="Arial"/>
+          <w:szCs w:val="22"/>
+        </w:rPr>
+      </w:pPr>
+      <w:r>
+        <w:rPr>
+          <w:rStyle w:val="eop"/>
+          <w:rFonts w:ascii="Arial" w:hAnsi="Arial" w:cs="Arial"/>
+          <w:szCs w:val="22"/>
+        </w:rPr>
+        <w:t>Se crea la cola vacía.</w:t>
+      </w:r>
+    </w:p>
+    <w:p>
+      <w:pPr>
+        <w:pStyle w:val="paragraph"/>
+        <w:spacing w:before="0" w:beforeAutospacing="0" w:after="0" w:afterAutospacing="0"/>
+        <w:jc w:val="both"/>
+        <w:textAlignment w:val="baseline"/>
+        <w:rPr>
+          <w:rStyle w:val="eop"/>
+          <w:rFonts w:ascii="Arial" w:hAnsi="Arial" w:cs="Arial"/>
+          <w:szCs w:val="22"/>
+        </w:rPr>
+      </w:pPr>
+      <w:r>
+        <w:rPr>
+          <w:rStyle w:val="eop"/>
+          <w:rFonts w:ascii="Arial" w:hAnsi="Arial" w:cs="Arial"/>
+          <w:szCs w:val="22"/>
+        </w:rPr>
+        <w:t>Alternativa 5:</w:t>
+      </w:r>
+    </w:p>
+    <w:p>
+      <w:pPr>
+        <w:pStyle w:val="paragraph"/>
+        <w:numPr>
+          <w:ilvl w:val="0"/>
+          <w:numId w:val="45"/>
+        </w:numPr>
+        <w:spacing w:before="0" w:beforeAutospacing="0" w:after="0" w:afterAutospacing="0"/>
+        <w:jc w:val="both"/>
+        <w:textAlignment w:val="baseline"/>
+        <w:rPr>
+          <w:rStyle w:val="eop"/>
+          <w:rFonts w:ascii="Arial" w:hAnsi="Arial" w:cs="Arial"/>
+          <w:szCs w:val="22"/>
+        </w:rPr>
+      </w:pPr>
+      <w:r>
+        <w:rPr>
+          <w:rStyle w:val="eop"/>
+          <w:rFonts w:ascii="Arial" w:hAnsi="Arial" w:cs="Arial"/>
+          <w:szCs w:val="22"/>
+        </w:rPr>
+        <w:t>El acceso a los datos suele ser muy rápido.</w:t>
+      </w:r>
+    </w:p>
+    <w:p>
+      <w:pPr>
+        <w:pStyle w:val="paragraph"/>
+        <w:numPr>
+          <w:ilvl w:val="0"/>
+          <w:numId w:val="45"/>
+        </w:numPr>
+        <w:spacing w:before="0" w:beforeAutospacing="0" w:after="0" w:afterAutospacing="0"/>
+        <w:jc w:val="both"/>
+        <w:textAlignment w:val="baseline"/>
+        <w:rPr>
+          <w:rStyle w:val="eop"/>
+          <w:rFonts w:ascii="Arial" w:hAnsi="Arial" w:cs="Arial"/>
+          <w:szCs w:val="22"/>
+        </w:rPr>
+      </w:pPr>
+      <w:r>
+        <w:rPr>
+          <w:rStyle w:val="eop"/>
+          <w:rFonts w:ascii="Arial" w:hAnsi="Arial" w:cs="Arial"/>
+          <w:szCs w:val="22"/>
+        </w:rPr>
+        <w:t>Debe tener una razón de ocupación no muy elevada.</w:t>
+      </w:r>
+    </w:p>
+    <w:p>
+      <w:pPr>
+        <w:pStyle w:val="paragraph"/>
+        <w:numPr>
+          <w:ilvl w:val="0"/>
+          <w:numId w:val="45"/>
+        </w:numPr>
+        <w:spacing w:before="0" w:beforeAutospacing="0" w:after="0" w:afterAutospacing="0"/>
+        <w:jc w:val="both"/>
+        <w:textAlignment w:val="baseline"/>
+        <w:rPr>
+          <w:rStyle w:val="eop"/>
+          <w:rFonts w:ascii="Arial" w:hAnsi="Arial" w:cs="Arial"/>
+          <w:szCs w:val="22"/>
+        </w:rPr>
+      </w:pPr>
+      <w:r>
+        <w:rPr>
+          <w:rStyle w:val="eop"/>
+          <w:rFonts w:ascii="Arial" w:hAnsi="Arial" w:cs="Arial"/>
+          <w:szCs w:val="22"/>
+        </w:rPr>
+        <w:t>Función bien diseñada para evitar muchas colisiones.</w:t>
+      </w:r>
+    </w:p>
+    <w:p>
+      <w:pPr>
+        <w:pStyle w:val="paragraph"/>
+        <w:numPr>
+          <w:ilvl w:val="0"/>
+          <w:numId w:val="45"/>
+        </w:numPr>
+        <w:spacing w:before="0" w:beforeAutospacing="0" w:after="0" w:afterAutospacing="0"/>
+        <w:jc w:val="both"/>
+        <w:textAlignment w:val="baseline"/>
+        <w:rPr>
+          <w:rStyle w:val="eop"/>
+          <w:rFonts w:ascii="Arial" w:hAnsi="Arial" w:cs="Arial"/>
+          <w:szCs w:val="22"/>
+        </w:rPr>
+      </w:pPr>
+      <w:r>
+        <w:rPr>
+          <w:rStyle w:val="eop"/>
+          <w:rFonts w:ascii="Arial" w:hAnsi="Arial" w:cs="Arial"/>
+          <w:szCs w:val="22"/>
+        </w:rPr>
+        <w:t>Necesidad de ampliar el espacio cuando los datos crecen mucho.</w:t>
+      </w:r>
+    </w:p>
+    <w:p>
+      <w:pPr>
+        <w:pStyle w:val="paragraph"/>
+        <w:numPr>
+          <w:ilvl w:val="0"/>
+          <w:numId w:val="45"/>
+        </w:numPr>
+        <w:spacing w:before="0" w:beforeAutospacing="0" w:after="0" w:afterAutospacing="0"/>
+        <w:jc w:val="both"/>
+        <w:textAlignment w:val="baseline"/>
+        <w:rPr>
+          <w:rStyle w:val="eop"/>
+          <w:rFonts w:ascii="Arial" w:hAnsi="Arial" w:cs="Arial"/>
+          <w:szCs w:val="22"/>
+        </w:rPr>
+      </w:pPr>
+      <w:r>
+        <w:rPr>
+          <w:rStyle w:val="eop"/>
+          <w:rFonts w:ascii="Arial" w:hAnsi="Arial" w:cs="Arial"/>
+          <w:szCs w:val="22"/>
+        </w:rPr>
+        <w:t>Se suelen emplear listas para recorrer la totalidad de los elementos.</w:t>
+      </w:r>
+      <w:bookmarkStart w:id="0" w:name="_GoBack"/>
+      <w:bookmarkEnd w:id="0"/>
+    </w:p>
+    <w:p>
+      <w:pPr>
+        <w:pStyle w:val="paragraph"/>
+        <w:spacing w:before="0" w:beforeAutospacing="0" w:after="0" w:afterAutospacing="0"/>
+        <w:ind w:left="720"/>
+        <w:jc w:val="both"/>
+        <w:textAlignment w:val="baseline"/>
+        <w:rPr>
+          <w:rStyle w:val="eop"/>
+          <w:rFonts w:ascii="Arial" w:hAnsi="Arial" w:cs="Arial"/>
+        </w:rPr>
+      </w:pPr>
+    </w:p>
+    <w:p>
+      <w:pPr>
+        <w:pStyle w:val="paragraph"/>
+        <w:spacing w:before="0" w:beforeAutospacing="0" w:after="0" w:afterAutospacing="0"/>
+        <w:jc w:val="both"/>
+        <w:textAlignment w:val="baseline"/>
+        <w:rPr>
           <w:rFonts w:ascii="Calibri" w:hAnsi="Calibri" w:cs="Calibri"/>
           <w:sz w:val="22"/>
           <w:szCs w:val="22"/>
+          <w:u w:val="single"/>
         </w:rPr>
       </w:pPr>
     </w:p>
@@ -2126,27 +4172,7 @@
           <w:bCs/>
           <w:lang w:val="es-ES"/>
         </w:rPr>
-        <w:t>Definición</w:t>
-      </w:r>
-      <w:r>
-        <w:rPr>
-          <w:rStyle w:val="normaltextrun"/>
-          <w:rFonts w:ascii="Arial" w:hAnsi="Arial" w:cs="Arial"/>
-          <w:b/>
-          <w:bCs/>
-          <w:lang w:val="es-ES"/>
-        </w:rPr>
-        <w:t xml:space="preserve"> de tipos abstractos de datos (</w:t>
-      </w:r>
-      <w:r>
-        <w:rPr>
-          <w:rStyle w:val="normaltextrun"/>
-          <w:rFonts w:ascii="Arial" w:hAnsi="Arial" w:cs="Arial"/>
-          <w:b/>
-          <w:bCs/>
-          <w:lang w:val="es-ES"/>
-        </w:rPr>
-        <w:t>TAD)</w:t>
+        <w:t>Definición de tipos abstractos de datos (TAD)</w:t>
       </w:r>
       <w:r>
         <w:rPr>
@@ -2283,15 +4309,7 @@
                 <w:rFonts w:ascii="Arial" w:hAnsi="Arial" w:cs="Arial"/>
                 <w:lang w:val="es-ES"/>
               </w:rPr>
-              <w:t>El ranking es</w:t>
-            </w:r>
-            <w:r>
-              <w:rPr>
-                <w:rStyle w:val="normaltextrun"/>
-                <w:rFonts w:ascii="Arial" w:hAnsi="Arial" w:cs="Arial"/>
-                <w:lang w:val="es-ES"/>
-              </w:rPr>
-              <w:t xml:space="preserve"> una relación entre un conjunto de elementos tales que, para uno o varios criterios, el primero de ellos presenta un valor superior al segundo, este a su vez mayor que el tercero y así sucesivamente, permitiéndose que dos o más elementos diferentes puedan tener la misma posición. </w:t>
+              <w:t xml:space="preserve">El ranking es una relación entre un conjunto de elementos tales que, para uno o varios criterios, el primero de ellos presenta un valor superior al segundo, este a su vez mayor que el tercero y así sucesivamente, permitiéndose que dos o más elementos diferentes puedan tener la misma posición. </w:t>
             </w:r>
           </w:p>
         </w:tc>
@@ -2815,6 +4833,7 @@
                 <w:b/>
                 <w:i/>
               </w:rPr>
+              <w:lastRenderedPageBreak/>
               <w:t>Operaciones:</w:t>
             </w:r>
           </w:p>
@@ -7133,7 +9152,29 @@
           <w:szCs w:val="20"/>
           <w:lang w:val="es-ES"/>
         </w:rPr>
-        <w:t> como puedes ver estas ideas son muy descabelladas y no han llamado la atención de las personas encargadas. </w:t>
+        <w:t> </w:t>
+      </w:r>
+      <w:proofErr w:type="spellStart"/>
+      <w:r>
+        <w:rPr>
+          <w:rStyle w:val="normaltextrun"/>
+          <w:rFonts w:ascii="Arial" w:hAnsi="Arial" w:cs="Arial"/>
+          <w:sz w:val="20"/>
+          <w:szCs w:val="20"/>
+          <w:lang w:val="es-ES"/>
+        </w:rPr>
+        <w:t>como</w:t>
+      </w:r>
+      <w:proofErr w:type="spellEnd"/>
+      <w:r>
+        <w:rPr>
+          <w:rStyle w:val="normaltextrun"/>
+          <w:rFonts w:ascii="Arial" w:hAnsi="Arial" w:cs="Arial"/>
+          <w:sz w:val="20"/>
+          <w:szCs w:val="20"/>
+          <w:lang w:val="es-ES"/>
+        </w:rPr>
+        <w:t xml:space="preserve"> puedes ver estas ideas son muy descabelladas y no han llamado la atención de las personas encargadas. </w:t>
       </w:r>
       <w:r>
         <w:rPr>
@@ -7440,7 +9481,6 @@
         </w:rPr>
         <w:t>Se asegure que </w:t>
       </w:r>
-      <w:proofErr w:type="gramStart"/>
       <w:r>
         <w:rPr>
           <w:rStyle w:val="contextualspellingandgrammarerror"/>
@@ -7452,7 +9492,6 @@
         </w:rPr>
         <w:t>todas las personas en una partida tenga</w:t>
       </w:r>
-      <w:proofErr w:type="gramEnd"/>
       <w:r>
         <w:rPr>
           <w:rStyle w:val="normaltextrun"/>
@@ -7462,7 +9501,31 @@
           <w:shd w:val="clear" w:color="auto" w:fill="C0C0C0"/>
           <w:lang w:val="es-ES"/>
         </w:rPr>
-        <w:t> un latencia muy cercana. Es decir, que la desviación estándar del ping de los jugadores de una partida sea el mínimo posible (para asegurar la igualdad de condiciones en la partida).</w:t>
+        <w:t> </w:t>
+      </w:r>
+      <w:proofErr w:type="gramStart"/>
+      <w:r>
+        <w:rPr>
+          <w:rStyle w:val="normaltextrun"/>
+          <w:rFonts w:ascii="Arial" w:hAnsi="Arial" w:cs="Arial"/>
+          <w:sz w:val="20"/>
+          <w:szCs w:val="20"/>
+          <w:shd w:val="clear" w:color="auto" w:fill="C0C0C0"/>
+          <w:lang w:val="es-ES"/>
+        </w:rPr>
+        <w:t>un</w:t>
+      </w:r>
+      <w:proofErr w:type="gramEnd"/>
+      <w:r>
+        <w:rPr>
+          <w:rStyle w:val="normaltextrun"/>
+          <w:rFonts w:ascii="Arial" w:hAnsi="Arial" w:cs="Arial"/>
+          <w:sz w:val="20"/>
+          <w:szCs w:val="20"/>
+          <w:shd w:val="clear" w:color="auto" w:fill="C0C0C0"/>
+          <w:lang w:val="es-ES"/>
+        </w:rPr>
+        <w:t xml:space="preserve"> latencia muy cercana. Es decir, que la desviación estándar del ping de los jugadores de una partida sea el mínimo posible (para asegurar la igualdad de condiciones en la partida).</w:t>
       </w:r>
       <w:r>
         <w:rPr>
@@ -7500,6 +9563,7 @@
           <w:shd w:val="clear" w:color="auto" w:fill="C0C0C0"/>
           <w:lang w:val="es-ES"/>
         </w:rPr>
+        <w:lastRenderedPageBreak/>
         <w:t>Proponer una implementación para el modo plataforma.</w:t>
       </w:r>
       <w:r>
@@ -7640,7 +9704,7 @@
         </w:rPr>
         <w:t>Usted debe utilizar el método de la ingeniería para resolver este problema y dejar evidencia en su informe de los resultados de cada fase. Recuerde revisar el </w:t>
       </w:r>
-      <w:hyperlink r:id="rId15" w:tgtFrame="_blank" w:history="1">
+      <w:hyperlink r:id="rId30" w:tgtFrame="_blank" w:history="1">
         <w:r>
           <w:rPr>
             <w:rStyle w:val="normaltextrun"/>
@@ -7665,7 +9729,7 @@
         </w:rPr>
         <w:t> y el </w:t>
       </w:r>
-      <w:hyperlink r:id="rId16" w:tgtFrame="_blank" w:history="1">
+      <w:hyperlink r:id="rId31" w:tgtFrame="_blank" w:history="1">
         <w:r>
           <w:rPr>
             <w:rStyle w:val="normaltextrun"/>
@@ -8079,7 +10143,7 @@
       </w:r>
     </w:p>
     <w:sectPr>
-      <w:headerReference w:type="default" r:id="rId17"/>
+      <w:headerReference w:type="default" r:id="rId32"/>
       <w:pgSz w:w="12240" w:h="15840"/>
       <w:pgMar w:top="1417" w:right="1701" w:bottom="1417" w:left="1701" w:header="708" w:footer="708" w:gutter="0"/>
       <w:cols w:space="708"/>
@@ -8090,7 +10154,7 @@
 </file>
 
 <file path=word/endnotes.xml><?xml version="1.0" encoding="utf-8"?>
-<w:endnotes xmlns:wpc="http://schemas.microsoft.com/office/word/2010/wordprocessingCanvas" xmlns:cx="http://schemas.microsoft.com/office/drawing/2014/chartex" xmlns:mc="http://schemas.openxmlformats.org/markup-compatibility/2006" xmlns:o="urn:schemas-microsoft-com:office:office" xmlns:r="http://schemas.openxmlformats.org/officeDocument/2006/relationships" xmlns:m="http://schemas.openxmlformats.org/officeDocument/2006/math" xmlns:v="urn:schemas-microsoft-com:vml" xmlns:wp14="http://schemas.microsoft.com/office/word/2010/wordprocessingDrawing" xmlns:wp="http://schemas.openxmlformats.org/drawingml/2006/wordprocessingDrawing" xmlns:w10="urn:schemas-microsoft-com:office:word" xmlns:w="http://schemas.openxmlformats.org/wordprocessingml/2006/main" xmlns:w14="http://schemas.microsoft.com/office/word/2010/wordml" xmlns:w15="http://schemas.microsoft.com/office/word/2012/wordml" xmlns:w16se="http://schemas.microsoft.com/office/word/2015/wordml/symex" xmlns:wpg="http://schemas.microsoft.com/office/word/2010/wordprocessingGroup" xmlns:wpi="http://schemas.microsoft.com/office/word/2010/wordprocessingInk" xmlns:wne="http://schemas.microsoft.com/office/word/2006/wordml" xmlns:wps="http://schemas.microsoft.com/office/word/2010/wordprocessingShape" mc:Ignorable="w14 w15 w16se wp14">
+<w:endnotes xmlns:wpc="http://schemas.microsoft.com/office/word/2010/wordprocessingCanvas" xmlns:mc="http://schemas.openxmlformats.org/markup-compatibility/2006" xmlns:o="urn:schemas-microsoft-com:office:office" xmlns:r="http://schemas.openxmlformats.org/officeDocument/2006/relationships" xmlns:m="http://schemas.openxmlformats.org/officeDocument/2006/math" xmlns:v="urn:schemas-microsoft-com:vml" xmlns:wp14="http://schemas.microsoft.com/office/word/2010/wordprocessingDrawing" xmlns:wp="http://schemas.openxmlformats.org/drawingml/2006/wordprocessingDrawing" xmlns:w10="urn:schemas-microsoft-com:office:word" xmlns:w="http://schemas.openxmlformats.org/wordprocessingml/2006/main" xmlns:w14="http://schemas.microsoft.com/office/word/2010/wordml" xmlns:w15="http://schemas.microsoft.com/office/word/2012/wordml" xmlns:wpg="http://schemas.microsoft.com/office/word/2010/wordprocessingGroup" xmlns:wpi="http://schemas.microsoft.com/office/word/2010/wordprocessingInk" xmlns:wne="http://schemas.microsoft.com/office/word/2006/wordml" xmlns:wps="http://schemas.microsoft.com/office/word/2010/wordprocessingShape" mc:Ignorable="w14 w15 wp14">
   <w:endnote w:type="separator" w:id="-1">
     <w:p>
       <w:pPr>
@@ -8115,7 +10179,7 @@
 </file>
 
 <file path=word/footnotes.xml><?xml version="1.0" encoding="utf-8"?>
-<w:footnotes xmlns:wpc="http://schemas.microsoft.com/office/word/2010/wordprocessingCanvas" xmlns:cx="http://schemas.microsoft.com/office/drawing/2014/chartex" xmlns:mc="http://schemas.openxmlformats.org/markup-compatibility/2006" xmlns:o="urn:schemas-microsoft-com:office:office" xmlns:r="http://schemas.openxmlformats.org/officeDocument/2006/relationships" xmlns:m="http://schemas.openxmlformats.org/officeDocument/2006/math" xmlns:v="urn:schemas-microsoft-com:vml" xmlns:wp14="http://schemas.microsoft.com/office/word/2010/wordprocessingDrawing" xmlns:wp="http://schemas.openxmlformats.org/drawingml/2006/wordprocessingDrawing" xmlns:w10="urn:schemas-microsoft-com:office:word" xmlns:w="http://schemas.openxmlformats.org/wordprocessingml/2006/main" xmlns:w14="http://schemas.microsoft.com/office/word/2010/wordml" xmlns:w15="http://schemas.microsoft.com/office/word/2012/wordml" xmlns:w16se="http://schemas.microsoft.com/office/word/2015/wordml/symex" xmlns:wpg="http://schemas.microsoft.com/office/word/2010/wordprocessingGroup" xmlns:wpi="http://schemas.microsoft.com/office/word/2010/wordprocessingInk" xmlns:wne="http://schemas.microsoft.com/office/word/2006/wordml" xmlns:wps="http://schemas.microsoft.com/office/word/2010/wordprocessingShape" mc:Ignorable="w14 w15 w16se wp14">
+<w:footnotes xmlns:wpc="http://schemas.microsoft.com/office/word/2010/wordprocessingCanvas" xmlns:mc="http://schemas.openxmlformats.org/markup-compatibility/2006" xmlns:o="urn:schemas-microsoft-com:office:office" xmlns:r="http://schemas.openxmlformats.org/officeDocument/2006/relationships" xmlns:m="http://schemas.openxmlformats.org/officeDocument/2006/math" xmlns:v="urn:schemas-microsoft-com:vml" xmlns:wp14="http://schemas.microsoft.com/office/word/2010/wordprocessingDrawing" xmlns:wp="http://schemas.openxmlformats.org/drawingml/2006/wordprocessingDrawing" xmlns:w10="urn:schemas-microsoft-com:office:word" xmlns:w="http://schemas.openxmlformats.org/wordprocessingml/2006/main" xmlns:w14="http://schemas.microsoft.com/office/word/2010/wordml" xmlns:w15="http://schemas.microsoft.com/office/word/2012/wordml" xmlns:wpg="http://schemas.microsoft.com/office/word/2010/wordprocessingGroup" xmlns:wpi="http://schemas.microsoft.com/office/word/2010/wordprocessingInk" xmlns:wne="http://schemas.microsoft.com/office/word/2006/wordml" xmlns:wps="http://schemas.microsoft.com/office/word/2010/wordprocessingShape" mc:Ignorable="w14 w15 wp14">
   <w:footnote w:type="separator" w:id="-1">
     <w:p>
       <w:pPr>
@@ -8140,7 +10204,7 @@
 </file>
 
 <file path=word/header1.xml><?xml version="1.0" encoding="utf-8"?>
-<w:hdr xmlns:wpc="http://schemas.microsoft.com/office/word/2010/wordprocessingCanvas" xmlns:cx="http://schemas.microsoft.com/office/drawing/2014/chartex" xmlns:mc="http://schemas.openxmlformats.org/markup-compatibility/2006" xmlns:o="urn:schemas-microsoft-com:office:office" xmlns:r="http://schemas.openxmlformats.org/officeDocument/2006/relationships" xmlns:m="http://schemas.openxmlformats.org/officeDocument/2006/math" xmlns:v="urn:schemas-microsoft-com:vml" xmlns:wp14="http://schemas.microsoft.com/office/word/2010/wordprocessingDrawing" xmlns:wp="http://schemas.openxmlformats.org/drawingml/2006/wordprocessingDrawing" xmlns:w10="urn:schemas-microsoft-com:office:word" xmlns:w="http://schemas.openxmlformats.org/wordprocessingml/2006/main" xmlns:w14="http://schemas.microsoft.com/office/word/2010/wordml" xmlns:w15="http://schemas.microsoft.com/office/word/2012/wordml" xmlns:w16se="http://schemas.microsoft.com/office/word/2015/wordml/symex" xmlns:wpg="http://schemas.microsoft.com/office/word/2010/wordprocessingGroup" xmlns:wpi="http://schemas.microsoft.com/office/word/2010/wordprocessingInk" xmlns:wne="http://schemas.microsoft.com/office/word/2006/wordml" xmlns:wps="http://schemas.microsoft.com/office/word/2010/wordprocessingShape" mc:Ignorable="w14 w15 w16se wp14">
+<w:hdr xmlns:wpc="http://schemas.microsoft.com/office/word/2010/wordprocessingCanvas" xmlns:mc="http://schemas.openxmlformats.org/markup-compatibility/2006" xmlns:o="urn:schemas-microsoft-com:office:office" xmlns:r="http://schemas.openxmlformats.org/officeDocument/2006/relationships" xmlns:m="http://schemas.openxmlformats.org/officeDocument/2006/math" xmlns:v="urn:schemas-microsoft-com:vml" xmlns:wp14="http://schemas.microsoft.com/office/word/2010/wordprocessingDrawing" xmlns:wp="http://schemas.openxmlformats.org/drawingml/2006/wordprocessingDrawing" xmlns:w10="urn:schemas-microsoft-com:office:word" xmlns:w="http://schemas.openxmlformats.org/wordprocessingml/2006/main" xmlns:w14="http://schemas.microsoft.com/office/word/2010/wordml" xmlns:w15="http://schemas.microsoft.com/office/word/2012/wordml" xmlns:wpg="http://schemas.microsoft.com/office/word/2010/wordprocessingGroup" xmlns:wpi="http://schemas.microsoft.com/office/word/2010/wordprocessingInk" xmlns:wne="http://schemas.microsoft.com/office/word/2006/wordml" xmlns:wps="http://schemas.microsoft.com/office/word/2010/wordprocessingShape" mc:Ignorable="w14 w15 wp14">
   <w:p>
     <w:pPr>
       <w:pStyle w:val="Encabezado"/>
@@ -8195,8 +10259,8 @@
 </file>
 
 <file path=word/numbering.xml><?xml version="1.0" encoding="utf-8"?>
-<w:numbering xmlns:wpc="http://schemas.microsoft.com/office/word/2010/wordprocessingCanvas" xmlns:cx="http://schemas.microsoft.com/office/drawing/2014/chartex" xmlns:mc="http://schemas.openxmlformats.org/markup-compatibility/2006" xmlns:o="urn:schemas-microsoft-com:office:office" xmlns:r="http://schemas.openxmlformats.org/officeDocument/2006/relationships" xmlns:m="http://schemas.openxmlformats.org/officeDocument/2006/math" xmlns:v="urn:schemas-microsoft-com:vml" xmlns:wp14="http://schemas.microsoft.com/office/word/2010/wordprocessingDrawing" xmlns:wp="http://schemas.openxmlformats.org/drawingml/2006/wordprocessingDrawing" xmlns:w10="urn:schemas-microsoft-com:office:word" xmlns:w="http://schemas.openxmlformats.org/wordprocessingml/2006/main" xmlns:w14="http://schemas.microsoft.com/office/word/2010/wordml" xmlns:w15="http://schemas.microsoft.com/office/word/2012/wordml" xmlns:w16se="http://schemas.microsoft.com/office/word/2015/wordml/symex" xmlns:wpg="http://schemas.microsoft.com/office/word/2010/wordprocessingGroup" xmlns:wpi="http://schemas.microsoft.com/office/word/2010/wordprocessingInk" xmlns:wne="http://schemas.microsoft.com/office/word/2006/wordml" xmlns:wps="http://schemas.microsoft.com/office/word/2010/wordprocessingShape" mc:Ignorable="w14 w15 w16se wp14">
-  <w:abstractNum w:abstractNumId="0" w15:restartNumberingAfterBreak="0">
+<w:numbering xmlns:wpc="http://schemas.microsoft.com/office/word/2010/wordprocessingCanvas" xmlns:mc="http://schemas.openxmlformats.org/markup-compatibility/2006" xmlns:o="urn:schemas-microsoft-com:office:office" xmlns:r="http://schemas.openxmlformats.org/officeDocument/2006/relationships" xmlns:m="http://schemas.openxmlformats.org/officeDocument/2006/math" xmlns:v="urn:schemas-microsoft-com:vml" xmlns:wp14="http://schemas.microsoft.com/office/word/2010/wordprocessingDrawing" xmlns:wp="http://schemas.openxmlformats.org/drawingml/2006/wordprocessingDrawing" xmlns:w10="urn:schemas-microsoft-com:office:word" xmlns:w="http://schemas.openxmlformats.org/wordprocessingml/2006/main" xmlns:w14="http://schemas.microsoft.com/office/word/2010/wordml" xmlns:w15="http://schemas.microsoft.com/office/word/2012/wordml" xmlns:wpg="http://schemas.microsoft.com/office/word/2010/wordprocessingGroup" xmlns:wpi="http://schemas.microsoft.com/office/word/2010/wordprocessingInk" xmlns:wne="http://schemas.microsoft.com/office/word/2006/wordml" xmlns:wps="http://schemas.microsoft.com/office/word/2010/wordprocessingShape" mc:Ignorable="w14 w15 wp14">
+  <w:abstractNum w:abstractNumId="0">
     <w:nsid w:val="041D752D"/>
     <w:multiLevelType w:val="hybridMultilevel"/>
     <w:tmpl w:val="D34A76F0"/>
@@ -8285,7 +10349,7 @@
       </w:pPr>
     </w:lvl>
   </w:abstractNum>
-  <w:abstractNum w:abstractNumId="1" w15:restartNumberingAfterBreak="0">
+  <w:abstractNum w:abstractNumId="1">
     <w:nsid w:val="054B2AE7"/>
     <w:multiLevelType w:val="multilevel"/>
     <w:tmpl w:val="3E663CAC"/>
@@ -8398,7 +10462,120 @@
       </w:pPr>
     </w:lvl>
   </w:abstractNum>
-  <w:abstractNum w:abstractNumId="2" w15:restartNumberingAfterBreak="0">
+  <w:abstractNum w:abstractNumId="2">
+    <w:nsid w:val="1502326B"/>
+    <w:multiLevelType w:val="hybridMultilevel"/>
+    <w:tmpl w:val="CD828B06"/>
+    <w:lvl w:ilvl="0" w:tplc="240A0001">
+      <w:start w:val="1"/>
+      <w:numFmt w:val="bullet"/>
+      <w:lvlText w:val=""/>
+      <w:lvlJc w:val="left"/>
+      <w:pPr>
+        <w:ind w:left="720" w:hanging="360"/>
+      </w:pPr>
+      <w:rPr>
+        <w:rFonts w:ascii="Symbol" w:hAnsi="Symbol" w:hint="default"/>
+      </w:rPr>
+    </w:lvl>
+    <w:lvl w:ilvl="1" w:tplc="240A0003" w:tentative="1">
+      <w:start w:val="1"/>
+      <w:numFmt w:val="bullet"/>
+      <w:lvlText w:val="o"/>
+      <w:lvlJc w:val="left"/>
+      <w:pPr>
+        <w:ind w:left="1440" w:hanging="360"/>
+      </w:pPr>
+      <w:rPr>
+        <w:rFonts w:ascii="Courier New" w:hAnsi="Courier New" w:cs="Courier New" w:hint="default"/>
+      </w:rPr>
+    </w:lvl>
+    <w:lvl w:ilvl="2" w:tplc="240A0005" w:tentative="1">
+      <w:start w:val="1"/>
+      <w:numFmt w:val="bullet"/>
+      <w:lvlText w:val=""/>
+      <w:lvlJc w:val="left"/>
+      <w:pPr>
+        <w:ind w:left="2160" w:hanging="360"/>
+      </w:pPr>
+      <w:rPr>
+        <w:rFonts w:ascii="Wingdings" w:hAnsi="Wingdings" w:hint="default"/>
+      </w:rPr>
+    </w:lvl>
+    <w:lvl w:ilvl="3" w:tplc="240A0001" w:tentative="1">
+      <w:start w:val="1"/>
+      <w:numFmt w:val="bullet"/>
+      <w:lvlText w:val=""/>
+      <w:lvlJc w:val="left"/>
+      <w:pPr>
+        <w:ind w:left="2880" w:hanging="360"/>
+      </w:pPr>
+      <w:rPr>
+        <w:rFonts w:ascii="Symbol" w:hAnsi="Symbol" w:hint="default"/>
+      </w:rPr>
+    </w:lvl>
+    <w:lvl w:ilvl="4" w:tplc="240A0003" w:tentative="1">
+      <w:start w:val="1"/>
+      <w:numFmt w:val="bullet"/>
+      <w:lvlText w:val="o"/>
+      <w:lvlJc w:val="left"/>
+      <w:pPr>
+        <w:ind w:left="3600" w:hanging="360"/>
+      </w:pPr>
+      <w:rPr>
+        <w:rFonts w:ascii="Courier New" w:hAnsi="Courier New" w:cs="Courier New" w:hint="default"/>
+      </w:rPr>
+    </w:lvl>
+    <w:lvl w:ilvl="5" w:tplc="240A0005" w:tentative="1">
+      <w:start w:val="1"/>
+      <w:numFmt w:val="bullet"/>
+      <w:lvlText w:val=""/>
+      <w:lvlJc w:val="left"/>
+      <w:pPr>
+        <w:ind w:left="4320" w:hanging="360"/>
+      </w:pPr>
+      <w:rPr>
+        <w:rFonts w:ascii="Wingdings" w:hAnsi="Wingdings" w:hint="default"/>
+      </w:rPr>
+    </w:lvl>
+    <w:lvl w:ilvl="6" w:tplc="240A0001" w:tentative="1">
+      <w:start w:val="1"/>
+      <w:numFmt w:val="bullet"/>
+      <w:lvlText w:val=""/>
+      <w:lvlJc w:val="left"/>
+      <w:pPr>
+        <w:ind w:left="5040" w:hanging="360"/>
+      </w:pPr>
+      <w:rPr>
+        <w:rFonts w:ascii="Symbol" w:hAnsi="Symbol" w:hint="default"/>
+      </w:rPr>
+    </w:lvl>
+    <w:lvl w:ilvl="7" w:tplc="240A0003" w:tentative="1">
+      <w:start w:val="1"/>
+      <w:numFmt w:val="bullet"/>
+      <w:lvlText w:val="o"/>
+      <w:lvlJc w:val="left"/>
+      <w:pPr>
+        <w:ind w:left="5760" w:hanging="360"/>
+      </w:pPr>
+      <w:rPr>
+        <w:rFonts w:ascii="Courier New" w:hAnsi="Courier New" w:cs="Courier New" w:hint="default"/>
+      </w:rPr>
+    </w:lvl>
+    <w:lvl w:ilvl="8" w:tplc="240A0005" w:tentative="1">
+      <w:start w:val="1"/>
+      <w:numFmt w:val="bullet"/>
+      <w:lvlText w:val=""/>
+      <w:lvlJc w:val="left"/>
+      <w:pPr>
+        <w:ind w:left="6480" w:hanging="360"/>
+      </w:pPr>
+      <w:rPr>
+        <w:rFonts w:ascii="Wingdings" w:hAnsi="Wingdings" w:hint="default"/>
+      </w:rPr>
+    </w:lvl>
+  </w:abstractNum>
+  <w:abstractNum w:abstractNumId="3">
     <w:nsid w:val="15E77D44"/>
     <w:multiLevelType w:val="multilevel"/>
     <w:tmpl w:val="C4EC081A"/>
@@ -8511,7 +10688,120 @@
       </w:pPr>
     </w:lvl>
   </w:abstractNum>
-  <w:abstractNum w:abstractNumId="3" w15:restartNumberingAfterBreak="0">
+  <w:abstractNum w:abstractNumId="4">
+    <w:nsid w:val="16C12146"/>
+    <w:multiLevelType w:val="hybridMultilevel"/>
+    <w:tmpl w:val="760406B6"/>
+    <w:lvl w:ilvl="0" w:tplc="240A0001">
+      <w:start w:val="1"/>
+      <w:numFmt w:val="bullet"/>
+      <w:lvlText w:val=""/>
+      <w:lvlJc w:val="left"/>
+      <w:pPr>
+        <w:ind w:left="720" w:hanging="360"/>
+      </w:pPr>
+      <w:rPr>
+        <w:rFonts w:ascii="Symbol" w:hAnsi="Symbol" w:hint="default"/>
+      </w:rPr>
+    </w:lvl>
+    <w:lvl w:ilvl="1" w:tplc="240A0003" w:tentative="1">
+      <w:start w:val="1"/>
+      <w:numFmt w:val="bullet"/>
+      <w:lvlText w:val="o"/>
+      <w:lvlJc w:val="left"/>
+      <w:pPr>
+        <w:ind w:left="1440" w:hanging="360"/>
+      </w:pPr>
+      <w:rPr>
+        <w:rFonts w:ascii="Courier New" w:hAnsi="Courier New" w:cs="Courier New" w:hint="default"/>
+      </w:rPr>
+    </w:lvl>
+    <w:lvl w:ilvl="2" w:tplc="240A0005" w:tentative="1">
+      <w:start w:val="1"/>
+      <w:numFmt w:val="bullet"/>
+      <w:lvlText w:val=""/>
+      <w:lvlJc w:val="left"/>
+      <w:pPr>
+        <w:ind w:left="2160" w:hanging="360"/>
+      </w:pPr>
+      <w:rPr>
+        <w:rFonts w:ascii="Wingdings" w:hAnsi="Wingdings" w:hint="default"/>
+      </w:rPr>
+    </w:lvl>
+    <w:lvl w:ilvl="3" w:tplc="240A0001" w:tentative="1">
+      <w:start w:val="1"/>
+      <w:numFmt w:val="bullet"/>
+      <w:lvlText w:val=""/>
+      <w:lvlJc w:val="left"/>
+      <w:pPr>
+        <w:ind w:left="2880" w:hanging="360"/>
+      </w:pPr>
+      <w:rPr>
+        <w:rFonts w:ascii="Symbol" w:hAnsi="Symbol" w:hint="default"/>
+      </w:rPr>
+    </w:lvl>
+    <w:lvl w:ilvl="4" w:tplc="240A0003" w:tentative="1">
+      <w:start w:val="1"/>
+      <w:numFmt w:val="bullet"/>
+      <w:lvlText w:val="o"/>
+      <w:lvlJc w:val="left"/>
+      <w:pPr>
+        <w:ind w:left="3600" w:hanging="360"/>
+      </w:pPr>
+      <w:rPr>
+        <w:rFonts w:ascii="Courier New" w:hAnsi="Courier New" w:cs="Courier New" w:hint="default"/>
+      </w:rPr>
+    </w:lvl>
+    <w:lvl w:ilvl="5" w:tplc="240A0005" w:tentative="1">
+      <w:start w:val="1"/>
+      <w:numFmt w:val="bullet"/>
+      <w:lvlText w:val=""/>
+      <w:lvlJc w:val="left"/>
+      <w:pPr>
+        <w:ind w:left="4320" w:hanging="360"/>
+      </w:pPr>
+      <w:rPr>
+        <w:rFonts w:ascii="Wingdings" w:hAnsi="Wingdings" w:hint="default"/>
+      </w:rPr>
+    </w:lvl>
+    <w:lvl w:ilvl="6" w:tplc="240A0001" w:tentative="1">
+      <w:start w:val="1"/>
+      <w:numFmt w:val="bullet"/>
+      <w:lvlText w:val=""/>
+      <w:lvlJc w:val="left"/>
+      <w:pPr>
+        <w:ind w:left="5040" w:hanging="360"/>
+      </w:pPr>
+      <w:rPr>
+        <w:rFonts w:ascii="Symbol" w:hAnsi="Symbol" w:hint="default"/>
+      </w:rPr>
+    </w:lvl>
+    <w:lvl w:ilvl="7" w:tplc="240A0003" w:tentative="1">
+      <w:start w:val="1"/>
+      <w:numFmt w:val="bullet"/>
+      <w:lvlText w:val="o"/>
+      <w:lvlJc w:val="left"/>
+      <w:pPr>
+        <w:ind w:left="5760" w:hanging="360"/>
+      </w:pPr>
+      <w:rPr>
+        <w:rFonts w:ascii="Courier New" w:hAnsi="Courier New" w:cs="Courier New" w:hint="default"/>
+      </w:rPr>
+    </w:lvl>
+    <w:lvl w:ilvl="8" w:tplc="240A0005" w:tentative="1">
+      <w:start w:val="1"/>
+      <w:numFmt w:val="bullet"/>
+      <w:lvlText w:val=""/>
+      <w:lvlJc w:val="left"/>
+      <w:pPr>
+        <w:ind w:left="6480" w:hanging="360"/>
+      </w:pPr>
+      <w:rPr>
+        <w:rFonts w:ascii="Wingdings" w:hAnsi="Wingdings" w:hint="default"/>
+      </w:rPr>
+    </w:lvl>
+  </w:abstractNum>
+  <w:abstractNum w:abstractNumId="5">
     <w:nsid w:val="172E7377"/>
     <w:multiLevelType w:val="multilevel"/>
     <w:tmpl w:val="C400E67C"/>
@@ -8624,7 +10914,120 @@
       </w:pPr>
     </w:lvl>
   </w:abstractNum>
-  <w:abstractNum w:abstractNumId="4" w15:restartNumberingAfterBreak="0">
+  <w:abstractNum w:abstractNumId="6">
+    <w:nsid w:val="1DCC4E47"/>
+    <w:multiLevelType w:val="hybridMultilevel"/>
+    <w:tmpl w:val="D020F428"/>
+    <w:lvl w:ilvl="0" w:tplc="240A0001">
+      <w:start w:val="1"/>
+      <w:numFmt w:val="bullet"/>
+      <w:lvlText w:val=""/>
+      <w:lvlJc w:val="left"/>
+      <w:pPr>
+        <w:ind w:left="1440" w:hanging="360"/>
+      </w:pPr>
+      <w:rPr>
+        <w:rFonts w:ascii="Symbol" w:hAnsi="Symbol" w:hint="default"/>
+      </w:rPr>
+    </w:lvl>
+    <w:lvl w:ilvl="1" w:tplc="240A0003" w:tentative="1">
+      <w:start w:val="1"/>
+      <w:numFmt w:val="bullet"/>
+      <w:lvlText w:val="o"/>
+      <w:lvlJc w:val="left"/>
+      <w:pPr>
+        <w:ind w:left="2160" w:hanging="360"/>
+      </w:pPr>
+      <w:rPr>
+        <w:rFonts w:ascii="Courier New" w:hAnsi="Courier New" w:cs="Courier New" w:hint="default"/>
+      </w:rPr>
+    </w:lvl>
+    <w:lvl w:ilvl="2" w:tplc="240A0005" w:tentative="1">
+      <w:start w:val="1"/>
+      <w:numFmt w:val="bullet"/>
+      <w:lvlText w:val=""/>
+      <w:lvlJc w:val="left"/>
+      <w:pPr>
+        <w:ind w:left="2880" w:hanging="360"/>
+      </w:pPr>
+      <w:rPr>
+        <w:rFonts w:ascii="Wingdings" w:hAnsi="Wingdings" w:hint="default"/>
+      </w:rPr>
+    </w:lvl>
+    <w:lvl w:ilvl="3" w:tplc="240A0001" w:tentative="1">
+      <w:start w:val="1"/>
+      <w:numFmt w:val="bullet"/>
+      <w:lvlText w:val=""/>
+      <w:lvlJc w:val="left"/>
+      <w:pPr>
+        <w:ind w:left="3600" w:hanging="360"/>
+      </w:pPr>
+      <w:rPr>
+        <w:rFonts w:ascii="Symbol" w:hAnsi="Symbol" w:hint="default"/>
+      </w:rPr>
+    </w:lvl>
+    <w:lvl w:ilvl="4" w:tplc="240A0003" w:tentative="1">
+      <w:start w:val="1"/>
+      <w:numFmt w:val="bullet"/>
+      <w:lvlText w:val="o"/>
+      <w:lvlJc w:val="left"/>
+      <w:pPr>
+        <w:ind w:left="4320" w:hanging="360"/>
+      </w:pPr>
+      <w:rPr>
+        <w:rFonts w:ascii="Courier New" w:hAnsi="Courier New" w:cs="Courier New" w:hint="default"/>
+      </w:rPr>
+    </w:lvl>
+    <w:lvl w:ilvl="5" w:tplc="240A0005" w:tentative="1">
+      <w:start w:val="1"/>
+      <w:numFmt w:val="bullet"/>
+      <w:lvlText w:val=""/>
+      <w:lvlJc w:val="left"/>
+      <w:pPr>
+        <w:ind w:left="5040" w:hanging="360"/>
+      </w:pPr>
+      <w:rPr>
+        <w:rFonts w:ascii="Wingdings" w:hAnsi="Wingdings" w:hint="default"/>
+      </w:rPr>
+    </w:lvl>
+    <w:lvl w:ilvl="6" w:tplc="240A0001" w:tentative="1">
+      <w:start w:val="1"/>
+      <w:numFmt w:val="bullet"/>
+      <w:lvlText w:val=""/>
+      <w:lvlJc w:val="left"/>
+      <w:pPr>
+        <w:ind w:left="5760" w:hanging="360"/>
+      </w:pPr>
+      <w:rPr>
+        <w:rFonts w:ascii="Symbol" w:hAnsi="Symbol" w:hint="default"/>
+      </w:rPr>
+    </w:lvl>
+    <w:lvl w:ilvl="7" w:tplc="240A0003" w:tentative="1">
+      <w:start w:val="1"/>
+      <w:numFmt w:val="bullet"/>
+      <w:lvlText w:val="o"/>
+      <w:lvlJc w:val="left"/>
+      <w:pPr>
+        <w:ind w:left="6480" w:hanging="360"/>
+      </w:pPr>
+      <w:rPr>
+        <w:rFonts w:ascii="Courier New" w:hAnsi="Courier New" w:cs="Courier New" w:hint="default"/>
+      </w:rPr>
+    </w:lvl>
+    <w:lvl w:ilvl="8" w:tplc="240A0005" w:tentative="1">
+      <w:start w:val="1"/>
+      <w:numFmt w:val="bullet"/>
+      <w:lvlText w:val=""/>
+      <w:lvlJc w:val="left"/>
+      <w:pPr>
+        <w:ind w:left="7200" w:hanging="360"/>
+      </w:pPr>
+      <w:rPr>
+        <w:rFonts w:ascii="Wingdings" w:hAnsi="Wingdings" w:hint="default"/>
+      </w:rPr>
+    </w:lvl>
+  </w:abstractNum>
+  <w:abstractNum w:abstractNumId="7">
     <w:nsid w:val="213A59A7"/>
     <w:multiLevelType w:val="hybridMultilevel"/>
     <w:tmpl w:val="8C448FD0"/>
@@ -8713,7 +11116,7 @@
       </w:pPr>
     </w:lvl>
   </w:abstractNum>
-  <w:abstractNum w:abstractNumId="5" w15:restartNumberingAfterBreak="0">
+  <w:abstractNum w:abstractNumId="8">
     <w:nsid w:val="22D925A8"/>
     <w:multiLevelType w:val="multilevel"/>
     <w:tmpl w:val="ABF6A07C"/>
@@ -8826,7 +11229,7 @@
       </w:pPr>
     </w:lvl>
   </w:abstractNum>
-  <w:abstractNum w:abstractNumId="6" w15:restartNumberingAfterBreak="0">
+  <w:abstractNum w:abstractNumId="9">
     <w:nsid w:val="22E26361"/>
     <w:multiLevelType w:val="multilevel"/>
     <w:tmpl w:val="96F480FC"/>
@@ -8939,7 +11342,7 @@
       </w:pPr>
     </w:lvl>
   </w:abstractNum>
-  <w:abstractNum w:abstractNumId="7" w15:restartNumberingAfterBreak="0">
+  <w:abstractNum w:abstractNumId="10">
     <w:nsid w:val="25BA15A1"/>
     <w:multiLevelType w:val="multilevel"/>
     <w:tmpl w:val="0DD6423E"/>
@@ -9052,7 +11455,120 @@
       </w:pPr>
     </w:lvl>
   </w:abstractNum>
-  <w:abstractNum w:abstractNumId="8" w15:restartNumberingAfterBreak="0">
+  <w:abstractNum w:abstractNumId="11">
+    <w:nsid w:val="28963DCA"/>
+    <w:multiLevelType w:val="hybridMultilevel"/>
+    <w:tmpl w:val="5FE2DD50"/>
+    <w:lvl w:ilvl="0" w:tplc="240A0001">
+      <w:start w:val="1"/>
+      <w:numFmt w:val="bullet"/>
+      <w:lvlText w:val=""/>
+      <w:lvlJc w:val="left"/>
+      <w:pPr>
+        <w:ind w:left="720" w:hanging="360"/>
+      </w:pPr>
+      <w:rPr>
+        <w:rFonts w:ascii="Symbol" w:hAnsi="Symbol" w:hint="default"/>
+      </w:rPr>
+    </w:lvl>
+    <w:lvl w:ilvl="1" w:tplc="240A0003" w:tentative="1">
+      <w:start w:val="1"/>
+      <w:numFmt w:val="bullet"/>
+      <w:lvlText w:val="o"/>
+      <w:lvlJc w:val="left"/>
+      <w:pPr>
+        <w:ind w:left="1440" w:hanging="360"/>
+      </w:pPr>
+      <w:rPr>
+        <w:rFonts w:ascii="Courier New" w:hAnsi="Courier New" w:cs="Courier New" w:hint="default"/>
+      </w:rPr>
+    </w:lvl>
+    <w:lvl w:ilvl="2" w:tplc="240A0005" w:tentative="1">
+      <w:start w:val="1"/>
+      <w:numFmt w:val="bullet"/>
+      <w:lvlText w:val=""/>
+      <w:lvlJc w:val="left"/>
+      <w:pPr>
+        <w:ind w:left="2160" w:hanging="360"/>
+      </w:pPr>
+      <w:rPr>
+        <w:rFonts w:ascii="Wingdings" w:hAnsi="Wingdings" w:hint="default"/>
+      </w:rPr>
+    </w:lvl>
+    <w:lvl w:ilvl="3" w:tplc="240A0001" w:tentative="1">
+      <w:start w:val="1"/>
+      <w:numFmt w:val="bullet"/>
+      <w:lvlText w:val=""/>
+      <w:lvlJc w:val="left"/>
+      <w:pPr>
+        <w:ind w:left="2880" w:hanging="360"/>
+      </w:pPr>
+      <w:rPr>
+        <w:rFonts w:ascii="Symbol" w:hAnsi="Symbol" w:hint="default"/>
+      </w:rPr>
+    </w:lvl>
+    <w:lvl w:ilvl="4" w:tplc="240A0003" w:tentative="1">
+      <w:start w:val="1"/>
+      <w:numFmt w:val="bullet"/>
+      <w:lvlText w:val="o"/>
+      <w:lvlJc w:val="left"/>
+      <w:pPr>
+        <w:ind w:left="3600" w:hanging="360"/>
+      </w:pPr>
+      <w:rPr>
+        <w:rFonts w:ascii="Courier New" w:hAnsi="Courier New" w:cs="Courier New" w:hint="default"/>
+      </w:rPr>
+    </w:lvl>
+    <w:lvl w:ilvl="5" w:tplc="240A0005" w:tentative="1">
+      <w:start w:val="1"/>
+      <w:numFmt w:val="bullet"/>
+      <w:lvlText w:val=""/>
+      <w:lvlJc w:val="left"/>
+      <w:pPr>
+        <w:ind w:left="4320" w:hanging="360"/>
+      </w:pPr>
+      <w:rPr>
+        <w:rFonts w:ascii="Wingdings" w:hAnsi="Wingdings" w:hint="default"/>
+      </w:rPr>
+    </w:lvl>
+    <w:lvl w:ilvl="6" w:tplc="240A0001" w:tentative="1">
+      <w:start w:val="1"/>
+      <w:numFmt w:val="bullet"/>
+      <w:lvlText w:val=""/>
+      <w:lvlJc w:val="left"/>
+      <w:pPr>
+        <w:ind w:left="5040" w:hanging="360"/>
+      </w:pPr>
+      <w:rPr>
+        <w:rFonts w:ascii="Symbol" w:hAnsi="Symbol" w:hint="default"/>
+      </w:rPr>
+    </w:lvl>
+    <w:lvl w:ilvl="7" w:tplc="240A0003" w:tentative="1">
+      <w:start w:val="1"/>
+      <w:numFmt w:val="bullet"/>
+      <w:lvlText w:val="o"/>
+      <w:lvlJc w:val="left"/>
+      <w:pPr>
+        <w:ind w:left="5760" w:hanging="360"/>
+      </w:pPr>
+      <w:rPr>
+        <w:rFonts w:ascii="Courier New" w:hAnsi="Courier New" w:cs="Courier New" w:hint="default"/>
+      </w:rPr>
+    </w:lvl>
+    <w:lvl w:ilvl="8" w:tplc="240A0005" w:tentative="1">
+      <w:start w:val="1"/>
+      <w:numFmt w:val="bullet"/>
+      <w:lvlText w:val=""/>
+      <w:lvlJc w:val="left"/>
+      <w:pPr>
+        <w:ind w:left="6480" w:hanging="360"/>
+      </w:pPr>
+      <w:rPr>
+        <w:rFonts w:ascii="Wingdings" w:hAnsi="Wingdings" w:hint="default"/>
+      </w:rPr>
+    </w:lvl>
+  </w:abstractNum>
+  <w:abstractNum w:abstractNumId="12">
     <w:nsid w:val="293F1B79"/>
     <w:multiLevelType w:val="multilevel"/>
     <w:tmpl w:val="3224E4CA"/>
@@ -9165,7 +11681,7 @@
       </w:pPr>
     </w:lvl>
   </w:abstractNum>
-  <w:abstractNum w:abstractNumId="9" w15:restartNumberingAfterBreak="0">
+  <w:abstractNum w:abstractNumId="13">
     <w:nsid w:val="2A4843C2"/>
     <w:multiLevelType w:val="multilevel"/>
     <w:tmpl w:val="5846CAAC"/>
@@ -9278,7 +11794,7 @@
       </w:pPr>
     </w:lvl>
   </w:abstractNum>
-  <w:abstractNum w:abstractNumId="10" w15:restartNumberingAfterBreak="0">
+  <w:abstractNum w:abstractNumId="14">
     <w:nsid w:val="2BEF3972"/>
     <w:multiLevelType w:val="multilevel"/>
     <w:tmpl w:val="15BC45AC"/>
@@ -9391,7 +11907,7 @@
       </w:pPr>
     </w:lvl>
   </w:abstractNum>
-  <w:abstractNum w:abstractNumId="11" w15:restartNumberingAfterBreak="0">
+  <w:abstractNum w:abstractNumId="15">
     <w:nsid w:val="2E1B0CA7"/>
     <w:multiLevelType w:val="hybridMultilevel"/>
     <w:tmpl w:val="883625D2"/>
@@ -9480,7 +11996,7 @@
       </w:pPr>
     </w:lvl>
   </w:abstractNum>
-  <w:abstractNum w:abstractNumId="12" w15:restartNumberingAfterBreak="0">
+  <w:abstractNum w:abstractNumId="16">
     <w:nsid w:val="2F260A72"/>
     <w:multiLevelType w:val="multilevel"/>
     <w:tmpl w:val="C39E38BC"/>
@@ -9593,7 +12109,120 @@
       </w:pPr>
     </w:lvl>
   </w:abstractNum>
-  <w:abstractNum w:abstractNumId="13" w15:restartNumberingAfterBreak="0">
+  <w:abstractNum w:abstractNumId="17">
+    <w:nsid w:val="306A0020"/>
+    <w:multiLevelType w:val="hybridMultilevel"/>
+    <w:tmpl w:val="1090E2EA"/>
+    <w:lvl w:ilvl="0" w:tplc="240A0001">
+      <w:start w:val="1"/>
+      <w:numFmt w:val="bullet"/>
+      <w:lvlText w:val=""/>
+      <w:lvlJc w:val="left"/>
+      <w:pPr>
+        <w:ind w:left="720" w:hanging="360"/>
+      </w:pPr>
+      <w:rPr>
+        <w:rFonts w:ascii="Symbol" w:hAnsi="Symbol" w:hint="default"/>
+      </w:rPr>
+    </w:lvl>
+    <w:lvl w:ilvl="1" w:tplc="240A0003" w:tentative="1">
+      <w:start w:val="1"/>
+      <w:numFmt w:val="bullet"/>
+      <w:lvlText w:val="o"/>
+      <w:lvlJc w:val="left"/>
+      <w:pPr>
+        <w:ind w:left="1440" w:hanging="360"/>
+      </w:pPr>
+      <w:rPr>
+        <w:rFonts w:ascii="Courier New" w:hAnsi="Courier New" w:cs="Courier New" w:hint="default"/>
+      </w:rPr>
+    </w:lvl>
+    <w:lvl w:ilvl="2" w:tplc="240A0005" w:tentative="1">
+      <w:start w:val="1"/>
+      <w:numFmt w:val="bullet"/>
+      <w:lvlText w:val=""/>
+      <w:lvlJc w:val="left"/>
+      <w:pPr>
+        <w:ind w:left="2160" w:hanging="360"/>
+      </w:pPr>
+      <w:rPr>
+        <w:rFonts w:ascii="Wingdings" w:hAnsi="Wingdings" w:hint="default"/>
+      </w:rPr>
+    </w:lvl>
+    <w:lvl w:ilvl="3" w:tplc="240A0001" w:tentative="1">
+      <w:start w:val="1"/>
+      <w:numFmt w:val="bullet"/>
+      <w:lvlText w:val=""/>
+      <w:lvlJc w:val="left"/>
+      <w:pPr>
+        <w:ind w:left="2880" w:hanging="360"/>
+      </w:pPr>
+      <w:rPr>
+        <w:rFonts w:ascii="Symbol" w:hAnsi="Symbol" w:hint="default"/>
+      </w:rPr>
+    </w:lvl>
+    <w:lvl w:ilvl="4" w:tplc="240A0003" w:tentative="1">
+      <w:start w:val="1"/>
+      <w:numFmt w:val="bullet"/>
+      <w:lvlText w:val="o"/>
+      <w:lvlJc w:val="left"/>
+      <w:pPr>
+        <w:ind w:left="3600" w:hanging="360"/>
+      </w:pPr>
+      <w:rPr>
+        <w:rFonts w:ascii="Courier New" w:hAnsi="Courier New" w:cs="Courier New" w:hint="default"/>
+      </w:rPr>
+    </w:lvl>
+    <w:lvl w:ilvl="5" w:tplc="240A0005" w:tentative="1">
+      <w:start w:val="1"/>
+      <w:numFmt w:val="bullet"/>
+      <w:lvlText w:val=""/>
+      <w:lvlJc w:val="left"/>
+      <w:pPr>
+        <w:ind w:left="4320" w:hanging="360"/>
+      </w:pPr>
+      <w:rPr>
+        <w:rFonts w:ascii="Wingdings" w:hAnsi="Wingdings" w:hint="default"/>
+      </w:rPr>
+    </w:lvl>
+    <w:lvl w:ilvl="6" w:tplc="240A0001" w:tentative="1">
+      <w:start w:val="1"/>
+      <w:numFmt w:val="bullet"/>
+      <w:lvlText w:val=""/>
+      <w:lvlJc w:val="left"/>
+      <w:pPr>
+        <w:ind w:left="5040" w:hanging="360"/>
+      </w:pPr>
+      <w:rPr>
+        <w:rFonts w:ascii="Symbol" w:hAnsi="Symbol" w:hint="default"/>
+      </w:rPr>
+    </w:lvl>
+    <w:lvl w:ilvl="7" w:tplc="240A0003" w:tentative="1">
+      <w:start w:val="1"/>
+      <w:numFmt w:val="bullet"/>
+      <w:lvlText w:val="o"/>
+      <w:lvlJc w:val="left"/>
+      <w:pPr>
+        <w:ind w:left="5760" w:hanging="360"/>
+      </w:pPr>
+      <w:rPr>
+        <w:rFonts w:ascii="Courier New" w:hAnsi="Courier New" w:cs="Courier New" w:hint="default"/>
+      </w:rPr>
+    </w:lvl>
+    <w:lvl w:ilvl="8" w:tplc="240A0005" w:tentative="1">
+      <w:start w:val="1"/>
+      <w:numFmt w:val="bullet"/>
+      <w:lvlText w:val=""/>
+      <w:lvlJc w:val="left"/>
+      <w:pPr>
+        <w:ind w:left="6480" w:hanging="360"/>
+      </w:pPr>
+      <w:rPr>
+        <w:rFonts w:ascii="Wingdings" w:hAnsi="Wingdings" w:hint="default"/>
+      </w:rPr>
+    </w:lvl>
+  </w:abstractNum>
+  <w:abstractNum w:abstractNumId="18">
     <w:nsid w:val="30711290"/>
     <w:multiLevelType w:val="multilevel"/>
     <w:tmpl w:val="9B045054"/>
@@ -9706,7 +12335,7 @@
       </w:pPr>
     </w:lvl>
   </w:abstractNum>
-  <w:abstractNum w:abstractNumId="14" w15:restartNumberingAfterBreak="0">
+  <w:abstractNum w:abstractNumId="19">
     <w:nsid w:val="33080A8A"/>
     <w:multiLevelType w:val="multilevel"/>
     <w:tmpl w:val="0BFC198E"/>
@@ -9819,7 +12448,7 @@
       </w:pPr>
     </w:lvl>
   </w:abstractNum>
-  <w:abstractNum w:abstractNumId="15" w15:restartNumberingAfterBreak="0">
+  <w:abstractNum w:abstractNumId="20">
     <w:nsid w:val="33FE612A"/>
     <w:multiLevelType w:val="multilevel"/>
     <w:tmpl w:val="9ED24B88"/>
@@ -9932,7 +12561,7 @@
       </w:pPr>
     </w:lvl>
   </w:abstractNum>
-  <w:abstractNum w:abstractNumId="16" w15:restartNumberingAfterBreak="0">
+  <w:abstractNum w:abstractNumId="21">
     <w:nsid w:val="34EB466C"/>
     <w:multiLevelType w:val="multilevel"/>
     <w:tmpl w:val="C8D41BFC"/>
@@ -10045,7 +12674,7 @@
       </w:pPr>
     </w:lvl>
   </w:abstractNum>
-  <w:abstractNum w:abstractNumId="17" w15:restartNumberingAfterBreak="0">
+  <w:abstractNum w:abstractNumId="22">
     <w:nsid w:val="379C296A"/>
     <w:multiLevelType w:val="multilevel"/>
     <w:tmpl w:val="F5405794"/>
@@ -10158,7 +12787,120 @@
       </w:pPr>
     </w:lvl>
   </w:abstractNum>
-  <w:abstractNum w:abstractNumId="18" w15:restartNumberingAfterBreak="0">
+  <w:abstractNum w:abstractNumId="23">
+    <w:nsid w:val="38B82E93"/>
+    <w:multiLevelType w:val="hybridMultilevel"/>
+    <w:tmpl w:val="11649360"/>
+    <w:lvl w:ilvl="0" w:tplc="AA228C0E">
+      <w:start w:val="1"/>
+      <w:numFmt w:val="bullet"/>
+      <w:lvlText w:val=""/>
+      <w:lvlJc w:val="left"/>
+      <w:pPr>
+        <w:ind w:left="720" w:hanging="360"/>
+      </w:pPr>
+      <w:rPr>
+        <w:rFonts w:ascii="Symbol" w:hAnsi="Symbol" w:hint="default"/>
+      </w:rPr>
+    </w:lvl>
+    <w:lvl w:ilvl="1" w:tplc="240A0003" w:tentative="1">
+      <w:start w:val="1"/>
+      <w:numFmt w:val="bullet"/>
+      <w:lvlText w:val="o"/>
+      <w:lvlJc w:val="left"/>
+      <w:pPr>
+        <w:ind w:left="1440" w:hanging="360"/>
+      </w:pPr>
+      <w:rPr>
+        <w:rFonts w:ascii="Courier New" w:hAnsi="Courier New" w:cs="Courier New" w:hint="default"/>
+      </w:rPr>
+    </w:lvl>
+    <w:lvl w:ilvl="2" w:tplc="240A0005" w:tentative="1">
+      <w:start w:val="1"/>
+      <w:numFmt w:val="bullet"/>
+      <w:lvlText w:val=""/>
+      <w:lvlJc w:val="left"/>
+      <w:pPr>
+        <w:ind w:left="2160" w:hanging="360"/>
+      </w:pPr>
+      <w:rPr>
+        <w:rFonts w:ascii="Wingdings" w:hAnsi="Wingdings" w:hint="default"/>
+      </w:rPr>
+    </w:lvl>
+    <w:lvl w:ilvl="3" w:tplc="240A0001" w:tentative="1">
+      <w:start w:val="1"/>
+      <w:numFmt w:val="bullet"/>
+      <w:lvlText w:val=""/>
+      <w:lvlJc w:val="left"/>
+      <w:pPr>
+        <w:ind w:left="2880" w:hanging="360"/>
+      </w:pPr>
+      <w:rPr>
+        <w:rFonts w:ascii="Symbol" w:hAnsi="Symbol" w:hint="default"/>
+      </w:rPr>
+    </w:lvl>
+    <w:lvl w:ilvl="4" w:tplc="240A0003" w:tentative="1">
+      <w:start w:val="1"/>
+      <w:numFmt w:val="bullet"/>
+      <w:lvlText w:val="o"/>
+      <w:lvlJc w:val="left"/>
+      <w:pPr>
+        <w:ind w:left="3600" w:hanging="360"/>
+      </w:pPr>
+      <w:rPr>
+        <w:rFonts w:ascii="Courier New" w:hAnsi="Courier New" w:cs="Courier New" w:hint="default"/>
+      </w:rPr>
+    </w:lvl>
+    <w:lvl w:ilvl="5" w:tplc="240A0005" w:tentative="1">
+      <w:start w:val="1"/>
+      <w:numFmt w:val="bullet"/>
+      <w:lvlText w:val=""/>
+      <w:lvlJc w:val="left"/>
+      <w:pPr>
+        <w:ind w:left="4320" w:hanging="360"/>
+      </w:pPr>
+      <w:rPr>
+        <w:rFonts w:ascii="Wingdings" w:hAnsi="Wingdings" w:hint="default"/>
+      </w:rPr>
+    </w:lvl>
+    <w:lvl w:ilvl="6" w:tplc="240A0001" w:tentative="1">
+      <w:start w:val="1"/>
+      <w:numFmt w:val="bullet"/>
+      <w:lvlText w:val=""/>
+      <w:lvlJc w:val="left"/>
+      <w:pPr>
+        <w:ind w:left="5040" w:hanging="360"/>
+      </w:pPr>
+      <w:rPr>
+        <w:rFonts w:ascii="Symbol" w:hAnsi="Symbol" w:hint="default"/>
+      </w:rPr>
+    </w:lvl>
+    <w:lvl w:ilvl="7" w:tplc="240A0003" w:tentative="1">
+      <w:start w:val="1"/>
+      <w:numFmt w:val="bullet"/>
+      <w:lvlText w:val="o"/>
+      <w:lvlJc w:val="left"/>
+      <w:pPr>
+        <w:ind w:left="5760" w:hanging="360"/>
+      </w:pPr>
+      <w:rPr>
+        <w:rFonts w:ascii="Courier New" w:hAnsi="Courier New" w:cs="Courier New" w:hint="default"/>
+      </w:rPr>
+    </w:lvl>
+    <w:lvl w:ilvl="8" w:tplc="240A0005" w:tentative="1">
+      <w:start w:val="1"/>
+      <w:numFmt w:val="bullet"/>
+      <w:lvlText w:val=""/>
+      <w:lvlJc w:val="left"/>
+      <w:pPr>
+        <w:ind w:left="6480" w:hanging="360"/>
+      </w:pPr>
+      <w:rPr>
+        <w:rFonts w:ascii="Wingdings" w:hAnsi="Wingdings" w:hint="default"/>
+      </w:rPr>
+    </w:lvl>
+  </w:abstractNum>
+  <w:abstractNum w:abstractNumId="24">
     <w:nsid w:val="396D4A3F"/>
     <w:multiLevelType w:val="multilevel"/>
     <w:tmpl w:val="2A8465EC"/>
@@ -10307,7 +13049,7 @@
       </w:rPr>
     </w:lvl>
   </w:abstractNum>
-  <w:abstractNum w:abstractNumId="19" w15:restartNumberingAfterBreak="0">
+  <w:abstractNum w:abstractNumId="25">
     <w:nsid w:val="41841D7A"/>
     <w:multiLevelType w:val="multilevel"/>
     <w:tmpl w:val="F9A250F2"/>
@@ -10420,7 +13162,7 @@
       </w:pPr>
     </w:lvl>
   </w:abstractNum>
-  <w:abstractNum w:abstractNumId="20" w15:restartNumberingAfterBreak="0">
+  <w:abstractNum w:abstractNumId="26">
     <w:nsid w:val="439A2888"/>
     <w:multiLevelType w:val="multilevel"/>
     <w:tmpl w:val="51E42022"/>
@@ -10533,7 +13275,7 @@
       </w:pPr>
     </w:lvl>
   </w:abstractNum>
-  <w:abstractNum w:abstractNumId="21" w15:restartNumberingAfterBreak="0">
+  <w:abstractNum w:abstractNumId="27">
     <w:nsid w:val="48E1298E"/>
     <w:multiLevelType w:val="multilevel"/>
     <w:tmpl w:val="E3B06144"/>
@@ -10646,7 +13388,7 @@
       </w:pPr>
     </w:lvl>
   </w:abstractNum>
-  <w:abstractNum w:abstractNumId="22" w15:restartNumberingAfterBreak="0">
+  <w:abstractNum w:abstractNumId="28">
     <w:nsid w:val="4E8053E7"/>
     <w:multiLevelType w:val="multilevel"/>
     <w:tmpl w:val="238C1E44"/>
@@ -10759,7 +13501,7 @@
       </w:pPr>
     </w:lvl>
   </w:abstractNum>
-  <w:abstractNum w:abstractNumId="23" w15:restartNumberingAfterBreak="0">
+  <w:abstractNum w:abstractNumId="29">
     <w:nsid w:val="573E3FB7"/>
     <w:multiLevelType w:val="multilevel"/>
     <w:tmpl w:val="1330864E"/>
@@ -10872,7 +13614,7 @@
       </w:pPr>
     </w:lvl>
   </w:abstractNum>
-  <w:abstractNum w:abstractNumId="24" w15:restartNumberingAfterBreak="0">
+  <w:abstractNum w:abstractNumId="30">
     <w:nsid w:val="587D6EDF"/>
     <w:multiLevelType w:val="multilevel"/>
     <w:tmpl w:val="72800A32"/>
@@ -10985,7 +13727,120 @@
       </w:pPr>
     </w:lvl>
   </w:abstractNum>
-  <w:abstractNum w:abstractNumId="25" w15:restartNumberingAfterBreak="0">
+  <w:abstractNum w:abstractNumId="31">
+    <w:nsid w:val="58C2646F"/>
+    <w:multiLevelType w:val="hybridMultilevel"/>
+    <w:tmpl w:val="4942DCF0"/>
+    <w:lvl w:ilvl="0" w:tplc="240A0001">
+      <w:start w:val="1"/>
+      <w:numFmt w:val="bullet"/>
+      <w:lvlText w:val=""/>
+      <w:lvlJc w:val="left"/>
+      <w:pPr>
+        <w:ind w:left="720" w:hanging="360"/>
+      </w:pPr>
+      <w:rPr>
+        <w:rFonts w:ascii="Symbol" w:hAnsi="Symbol" w:hint="default"/>
+      </w:rPr>
+    </w:lvl>
+    <w:lvl w:ilvl="1" w:tplc="240A0003" w:tentative="1">
+      <w:start w:val="1"/>
+      <w:numFmt w:val="bullet"/>
+      <w:lvlText w:val="o"/>
+      <w:lvlJc w:val="left"/>
+      <w:pPr>
+        <w:ind w:left="1440" w:hanging="360"/>
+      </w:pPr>
+      <w:rPr>
+        <w:rFonts w:ascii="Courier New" w:hAnsi="Courier New" w:cs="Courier New" w:hint="default"/>
+      </w:rPr>
+    </w:lvl>
+    <w:lvl w:ilvl="2" w:tplc="240A0005" w:tentative="1">
+      <w:start w:val="1"/>
+      <w:numFmt w:val="bullet"/>
+      <w:lvlText w:val=""/>
+      <w:lvlJc w:val="left"/>
+      <w:pPr>
+        <w:ind w:left="2160" w:hanging="360"/>
+      </w:pPr>
+      <w:rPr>
+        <w:rFonts w:ascii="Wingdings" w:hAnsi="Wingdings" w:hint="default"/>
+      </w:rPr>
+    </w:lvl>
+    <w:lvl w:ilvl="3" w:tplc="240A0001" w:tentative="1">
+      <w:start w:val="1"/>
+      <w:numFmt w:val="bullet"/>
+      <w:lvlText w:val=""/>
+      <w:lvlJc w:val="left"/>
+      <w:pPr>
+        <w:ind w:left="2880" w:hanging="360"/>
+      </w:pPr>
+      <w:rPr>
+        <w:rFonts w:ascii="Symbol" w:hAnsi="Symbol" w:hint="default"/>
+      </w:rPr>
+    </w:lvl>
+    <w:lvl w:ilvl="4" w:tplc="240A0003" w:tentative="1">
+      <w:start w:val="1"/>
+      <w:numFmt w:val="bullet"/>
+      <w:lvlText w:val="o"/>
+      <w:lvlJc w:val="left"/>
+      <w:pPr>
+        <w:ind w:left="3600" w:hanging="360"/>
+      </w:pPr>
+      <w:rPr>
+        <w:rFonts w:ascii="Courier New" w:hAnsi="Courier New" w:cs="Courier New" w:hint="default"/>
+      </w:rPr>
+    </w:lvl>
+    <w:lvl w:ilvl="5" w:tplc="240A0005" w:tentative="1">
+      <w:start w:val="1"/>
+      <w:numFmt w:val="bullet"/>
+      <w:lvlText w:val=""/>
+      <w:lvlJc w:val="left"/>
+      <w:pPr>
+        <w:ind w:left="4320" w:hanging="360"/>
+      </w:pPr>
+      <w:rPr>
+        <w:rFonts w:ascii="Wingdings" w:hAnsi="Wingdings" w:hint="default"/>
+      </w:rPr>
+    </w:lvl>
+    <w:lvl w:ilvl="6" w:tplc="240A0001" w:tentative="1">
+      <w:start w:val="1"/>
+      <w:numFmt w:val="bullet"/>
+      <w:lvlText w:val=""/>
+      <w:lvlJc w:val="left"/>
+      <w:pPr>
+        <w:ind w:left="5040" w:hanging="360"/>
+      </w:pPr>
+      <w:rPr>
+        <w:rFonts w:ascii="Symbol" w:hAnsi="Symbol" w:hint="default"/>
+      </w:rPr>
+    </w:lvl>
+    <w:lvl w:ilvl="7" w:tplc="240A0003" w:tentative="1">
+      <w:start w:val="1"/>
+      <w:numFmt w:val="bullet"/>
+      <w:lvlText w:val="o"/>
+      <w:lvlJc w:val="left"/>
+      <w:pPr>
+        <w:ind w:left="5760" w:hanging="360"/>
+      </w:pPr>
+      <w:rPr>
+        <w:rFonts w:ascii="Courier New" w:hAnsi="Courier New" w:cs="Courier New" w:hint="default"/>
+      </w:rPr>
+    </w:lvl>
+    <w:lvl w:ilvl="8" w:tplc="240A0005" w:tentative="1">
+      <w:start w:val="1"/>
+      <w:numFmt w:val="bullet"/>
+      <w:lvlText w:val=""/>
+      <w:lvlJc w:val="left"/>
+      <w:pPr>
+        <w:ind w:left="6480" w:hanging="360"/>
+      </w:pPr>
+      <w:rPr>
+        <w:rFonts w:ascii="Wingdings" w:hAnsi="Wingdings" w:hint="default"/>
+      </w:rPr>
+    </w:lvl>
+  </w:abstractNum>
+  <w:abstractNum w:abstractNumId="32">
     <w:nsid w:val="59153556"/>
     <w:multiLevelType w:val="hybridMultilevel"/>
     <w:tmpl w:val="F8D0043E"/>
@@ -11074,7 +13929,7 @@
       </w:pPr>
     </w:lvl>
   </w:abstractNum>
-  <w:abstractNum w:abstractNumId="26" w15:restartNumberingAfterBreak="0">
+  <w:abstractNum w:abstractNumId="33">
     <w:nsid w:val="5FF32679"/>
     <w:multiLevelType w:val="hybridMultilevel"/>
     <w:tmpl w:val="95C089F4"/>
@@ -11163,7 +14018,7 @@
       </w:pPr>
     </w:lvl>
   </w:abstractNum>
-  <w:abstractNum w:abstractNumId="27" w15:restartNumberingAfterBreak="0">
+  <w:abstractNum w:abstractNumId="34">
     <w:nsid w:val="65F36CEC"/>
     <w:multiLevelType w:val="multilevel"/>
     <w:tmpl w:val="E5989C94"/>
@@ -11276,7 +14131,120 @@
       </w:pPr>
     </w:lvl>
   </w:abstractNum>
-  <w:abstractNum w:abstractNumId="28" w15:restartNumberingAfterBreak="0">
+  <w:abstractNum w:abstractNumId="35">
+    <w:nsid w:val="664D5FDC"/>
+    <w:multiLevelType w:val="hybridMultilevel"/>
+    <w:tmpl w:val="70E6BAAA"/>
+    <w:lvl w:ilvl="0" w:tplc="240A0001">
+      <w:start w:val="1"/>
+      <w:numFmt w:val="bullet"/>
+      <w:lvlText w:val=""/>
+      <w:lvlJc w:val="left"/>
+      <w:pPr>
+        <w:ind w:left="720" w:hanging="360"/>
+      </w:pPr>
+      <w:rPr>
+        <w:rFonts w:ascii="Symbol" w:hAnsi="Symbol" w:hint="default"/>
+      </w:rPr>
+    </w:lvl>
+    <w:lvl w:ilvl="1" w:tplc="240A0003" w:tentative="1">
+      <w:start w:val="1"/>
+      <w:numFmt w:val="bullet"/>
+      <w:lvlText w:val="o"/>
+      <w:lvlJc w:val="left"/>
+      <w:pPr>
+        <w:ind w:left="1440" w:hanging="360"/>
+      </w:pPr>
+      <w:rPr>
+        <w:rFonts w:ascii="Courier New" w:hAnsi="Courier New" w:cs="Courier New" w:hint="default"/>
+      </w:rPr>
+    </w:lvl>
+    <w:lvl w:ilvl="2" w:tplc="240A0005" w:tentative="1">
+      <w:start w:val="1"/>
+      <w:numFmt w:val="bullet"/>
+      <w:lvlText w:val=""/>
+      <w:lvlJc w:val="left"/>
+      <w:pPr>
+        <w:ind w:left="2160" w:hanging="360"/>
+      </w:pPr>
+      <w:rPr>
+        <w:rFonts w:ascii="Wingdings" w:hAnsi="Wingdings" w:hint="default"/>
+      </w:rPr>
+    </w:lvl>
+    <w:lvl w:ilvl="3" w:tplc="240A0001" w:tentative="1">
+      <w:start w:val="1"/>
+      <w:numFmt w:val="bullet"/>
+      <w:lvlText w:val=""/>
+      <w:lvlJc w:val="left"/>
+      <w:pPr>
+        <w:ind w:left="2880" w:hanging="360"/>
+      </w:pPr>
+      <w:rPr>
+        <w:rFonts w:ascii="Symbol" w:hAnsi="Symbol" w:hint="default"/>
+      </w:rPr>
+    </w:lvl>
+    <w:lvl w:ilvl="4" w:tplc="240A0003" w:tentative="1">
+      <w:start w:val="1"/>
+      <w:numFmt w:val="bullet"/>
+      <w:lvlText w:val="o"/>
+      <w:lvlJc w:val="left"/>
+      <w:pPr>
+        <w:ind w:left="3600" w:hanging="360"/>
+      </w:pPr>
+      <w:rPr>
+        <w:rFonts w:ascii="Courier New" w:hAnsi="Courier New" w:cs="Courier New" w:hint="default"/>
+      </w:rPr>
+    </w:lvl>
+    <w:lvl w:ilvl="5" w:tplc="240A0005" w:tentative="1">
+      <w:start w:val="1"/>
+      <w:numFmt w:val="bullet"/>
+      <w:lvlText w:val=""/>
+      <w:lvlJc w:val="left"/>
+      <w:pPr>
+        <w:ind w:left="4320" w:hanging="360"/>
+      </w:pPr>
+      <w:rPr>
+        <w:rFonts w:ascii="Wingdings" w:hAnsi="Wingdings" w:hint="default"/>
+      </w:rPr>
+    </w:lvl>
+    <w:lvl w:ilvl="6" w:tplc="240A0001" w:tentative="1">
+      <w:start w:val="1"/>
+      <w:numFmt w:val="bullet"/>
+      <w:lvlText w:val=""/>
+      <w:lvlJc w:val="left"/>
+      <w:pPr>
+        <w:ind w:left="5040" w:hanging="360"/>
+      </w:pPr>
+      <w:rPr>
+        <w:rFonts w:ascii="Symbol" w:hAnsi="Symbol" w:hint="default"/>
+      </w:rPr>
+    </w:lvl>
+    <w:lvl w:ilvl="7" w:tplc="240A0003" w:tentative="1">
+      <w:start w:val="1"/>
+      <w:numFmt w:val="bullet"/>
+      <w:lvlText w:val="o"/>
+      <w:lvlJc w:val="left"/>
+      <w:pPr>
+        <w:ind w:left="5760" w:hanging="360"/>
+      </w:pPr>
+      <w:rPr>
+        <w:rFonts w:ascii="Courier New" w:hAnsi="Courier New" w:cs="Courier New" w:hint="default"/>
+      </w:rPr>
+    </w:lvl>
+    <w:lvl w:ilvl="8" w:tplc="240A0005" w:tentative="1">
+      <w:start w:val="1"/>
+      <w:numFmt w:val="bullet"/>
+      <w:lvlText w:val=""/>
+      <w:lvlJc w:val="left"/>
+      <w:pPr>
+        <w:ind w:left="6480" w:hanging="360"/>
+      </w:pPr>
+      <w:rPr>
+        <w:rFonts w:ascii="Wingdings" w:hAnsi="Wingdings" w:hint="default"/>
+      </w:rPr>
+    </w:lvl>
+  </w:abstractNum>
+  <w:abstractNum w:abstractNumId="36">
     <w:nsid w:val="683037D6"/>
     <w:multiLevelType w:val="multilevel"/>
     <w:tmpl w:val="A72491DE"/>
@@ -11389,7 +14357,7 @@
       </w:pPr>
     </w:lvl>
   </w:abstractNum>
-  <w:abstractNum w:abstractNumId="29" w15:restartNumberingAfterBreak="0">
+  <w:abstractNum w:abstractNumId="37">
     <w:nsid w:val="69A10C3F"/>
     <w:multiLevelType w:val="multilevel"/>
     <w:tmpl w:val="06FE7B00"/>
@@ -11502,7 +14470,120 @@
       </w:pPr>
     </w:lvl>
   </w:abstractNum>
-  <w:abstractNum w:abstractNumId="30" w15:restartNumberingAfterBreak="0">
+  <w:abstractNum w:abstractNumId="38">
+    <w:nsid w:val="6EB43BDA"/>
+    <w:multiLevelType w:val="hybridMultilevel"/>
+    <w:tmpl w:val="D6D6573E"/>
+    <w:lvl w:ilvl="0" w:tplc="240A0001">
+      <w:start w:val="1"/>
+      <w:numFmt w:val="bullet"/>
+      <w:lvlText w:val=""/>
+      <w:lvlJc w:val="left"/>
+      <w:pPr>
+        <w:ind w:left="720" w:hanging="360"/>
+      </w:pPr>
+      <w:rPr>
+        <w:rFonts w:ascii="Symbol" w:hAnsi="Symbol" w:hint="default"/>
+      </w:rPr>
+    </w:lvl>
+    <w:lvl w:ilvl="1" w:tplc="240A0003" w:tentative="1">
+      <w:start w:val="1"/>
+      <w:numFmt w:val="bullet"/>
+      <w:lvlText w:val="o"/>
+      <w:lvlJc w:val="left"/>
+      <w:pPr>
+        <w:ind w:left="1440" w:hanging="360"/>
+      </w:pPr>
+      <w:rPr>
+        <w:rFonts w:ascii="Courier New" w:hAnsi="Courier New" w:cs="Courier New" w:hint="default"/>
+      </w:rPr>
+    </w:lvl>
+    <w:lvl w:ilvl="2" w:tplc="240A0005" w:tentative="1">
+      <w:start w:val="1"/>
+      <w:numFmt w:val="bullet"/>
+      <w:lvlText w:val=""/>
+      <w:lvlJc w:val="left"/>
+      <w:pPr>
+        <w:ind w:left="2160" w:hanging="360"/>
+      </w:pPr>
+      <w:rPr>
+        <w:rFonts w:ascii="Wingdings" w:hAnsi="Wingdings" w:hint="default"/>
+      </w:rPr>
+    </w:lvl>
+    <w:lvl w:ilvl="3" w:tplc="240A0001" w:tentative="1">
+      <w:start w:val="1"/>
+      <w:numFmt w:val="bullet"/>
+      <w:lvlText w:val=""/>
+      <w:lvlJc w:val="left"/>
+      <w:pPr>
+        <w:ind w:left="2880" w:hanging="360"/>
+      </w:pPr>
+      <w:rPr>
+        <w:rFonts w:ascii="Symbol" w:hAnsi="Symbol" w:hint="default"/>
+      </w:rPr>
+    </w:lvl>
+    <w:lvl w:ilvl="4" w:tplc="240A0003" w:tentative="1">
+      <w:start w:val="1"/>
+      <w:numFmt w:val="bullet"/>
+      <w:lvlText w:val="o"/>
+      <w:lvlJc w:val="left"/>
+      <w:pPr>
+        <w:ind w:left="3600" w:hanging="360"/>
+      </w:pPr>
+      <w:rPr>
+        <w:rFonts w:ascii="Courier New" w:hAnsi="Courier New" w:cs="Courier New" w:hint="default"/>
+      </w:rPr>
+    </w:lvl>
+    <w:lvl w:ilvl="5" w:tplc="240A0005" w:tentative="1">
+      <w:start w:val="1"/>
+      <w:numFmt w:val="bullet"/>
+      <w:lvlText w:val=""/>
+      <w:lvlJc w:val="left"/>
+      <w:pPr>
+        <w:ind w:left="4320" w:hanging="360"/>
+      </w:pPr>
+      <w:rPr>
+        <w:rFonts w:ascii="Wingdings" w:hAnsi="Wingdings" w:hint="default"/>
+      </w:rPr>
+    </w:lvl>
+    <w:lvl w:ilvl="6" w:tplc="240A0001" w:tentative="1">
+      <w:start w:val="1"/>
+      <w:numFmt w:val="bullet"/>
+      <w:lvlText w:val=""/>
+      <w:lvlJc w:val="left"/>
+      <w:pPr>
+        <w:ind w:left="5040" w:hanging="360"/>
+      </w:pPr>
+      <w:rPr>
+        <w:rFonts w:ascii="Symbol" w:hAnsi="Symbol" w:hint="default"/>
+      </w:rPr>
+    </w:lvl>
+    <w:lvl w:ilvl="7" w:tplc="240A0003" w:tentative="1">
+      <w:start w:val="1"/>
+      <w:numFmt w:val="bullet"/>
+      <w:lvlText w:val="o"/>
+      <w:lvlJc w:val="left"/>
+      <w:pPr>
+        <w:ind w:left="5760" w:hanging="360"/>
+      </w:pPr>
+      <w:rPr>
+        <w:rFonts w:ascii="Courier New" w:hAnsi="Courier New" w:cs="Courier New" w:hint="default"/>
+      </w:rPr>
+    </w:lvl>
+    <w:lvl w:ilvl="8" w:tplc="240A0005" w:tentative="1">
+      <w:start w:val="1"/>
+      <w:numFmt w:val="bullet"/>
+      <w:lvlText w:val=""/>
+      <w:lvlJc w:val="left"/>
+      <w:pPr>
+        <w:ind w:left="6480" w:hanging="360"/>
+      </w:pPr>
+      <w:rPr>
+        <w:rFonts w:ascii="Wingdings" w:hAnsi="Wingdings" w:hint="default"/>
+      </w:rPr>
+    </w:lvl>
+  </w:abstractNum>
+  <w:abstractNum w:abstractNumId="39">
     <w:nsid w:val="792B3BB2"/>
     <w:multiLevelType w:val="multilevel"/>
     <w:tmpl w:val="CB4A8DD4"/>
@@ -11615,7 +14696,7 @@
       </w:pPr>
     </w:lvl>
   </w:abstractNum>
-  <w:abstractNum w:abstractNumId="31" w15:restartNumberingAfterBreak="0">
+  <w:abstractNum w:abstractNumId="40">
     <w:nsid w:val="7A322902"/>
     <w:multiLevelType w:val="multilevel"/>
     <w:tmpl w:val="BFC23096"/>
@@ -11764,7 +14845,7 @@
       </w:rPr>
     </w:lvl>
   </w:abstractNum>
-  <w:abstractNum w:abstractNumId="32" w15:restartNumberingAfterBreak="0">
+  <w:abstractNum w:abstractNumId="41">
     <w:nsid w:val="7C4B1029"/>
     <w:multiLevelType w:val="multilevel"/>
     <w:tmpl w:val="54440654"/>
@@ -11877,7 +14958,7 @@
       </w:pPr>
     </w:lvl>
   </w:abstractNum>
-  <w:abstractNum w:abstractNumId="33" w15:restartNumberingAfterBreak="0">
+  <w:abstractNum w:abstractNumId="42">
     <w:nsid w:val="7E153EDB"/>
     <w:multiLevelType w:val="multilevel"/>
     <w:tmpl w:val="3842C504"/>
@@ -11990,7 +15071,7 @@
       </w:pPr>
     </w:lvl>
   </w:abstractNum>
-  <w:abstractNum w:abstractNumId="34" w15:restartNumberingAfterBreak="0">
+  <w:abstractNum w:abstractNumId="43">
     <w:nsid w:val="7E3623B3"/>
     <w:multiLevelType w:val="multilevel"/>
     <w:tmpl w:val="624C6DAE"/>
@@ -12103,7 +15184,7 @@
       </w:pPr>
     </w:lvl>
   </w:abstractNum>
-  <w:abstractNum w:abstractNumId="35" w15:restartNumberingAfterBreak="0">
+  <w:abstractNum w:abstractNumId="44">
     <w:nsid w:val="7EF95B99"/>
     <w:multiLevelType w:val="multilevel"/>
     <w:tmpl w:val="8F204018"/>
@@ -12217,118 +15298,145 @@
     </w:lvl>
   </w:abstractNum>
   <w:num w:numId="1">
-    <w:abstractNumId w:val="11"/>
+    <w:abstractNumId w:val="15"/>
   </w:num>
   <w:num w:numId="2">
-    <w:abstractNumId w:val="4"/>
+    <w:abstractNumId w:val="7"/>
   </w:num>
   <w:num w:numId="3">
     <w:abstractNumId w:val="0"/>
   </w:num>
   <w:num w:numId="4">
-    <w:abstractNumId w:val="25"/>
+    <w:abstractNumId w:val="32"/>
   </w:num>
   <w:num w:numId="5">
-    <w:abstractNumId w:val="26"/>
+    <w:abstractNumId w:val="33"/>
   </w:num>
   <w:num w:numId="6">
-    <w:abstractNumId w:val="18"/>
+    <w:abstractNumId w:val="24"/>
   </w:num>
   <w:num w:numId="7">
-    <w:abstractNumId w:val="31"/>
+    <w:abstractNumId w:val="40"/>
   </w:num>
   <w:num w:numId="8">
-    <w:abstractNumId w:val="7"/>
+    <w:abstractNumId w:val="10"/>
   </w:num>
   <w:num w:numId="9">
-    <w:abstractNumId w:val="9"/>
+    <w:abstractNumId w:val="13"/>
   </w:num>
   <w:num w:numId="10">
     <w:abstractNumId w:val="1"/>
   </w:num>
   <w:num w:numId="11">
+    <w:abstractNumId w:val="25"/>
+  </w:num>
+  <w:num w:numId="12">
+    <w:abstractNumId w:val="8"/>
+  </w:num>
+  <w:num w:numId="13">
+    <w:abstractNumId w:val="36"/>
+  </w:num>
+  <w:num w:numId="14">
+    <w:abstractNumId w:val="9"/>
+  </w:num>
+  <w:num w:numId="15">
+    <w:abstractNumId w:val="3"/>
+  </w:num>
+  <w:num w:numId="16">
+    <w:abstractNumId w:val="20"/>
+  </w:num>
+  <w:num w:numId="17">
+    <w:abstractNumId w:val="22"/>
+  </w:num>
+  <w:num w:numId="18">
+    <w:abstractNumId w:val="41"/>
+  </w:num>
+  <w:num w:numId="19">
+    <w:abstractNumId w:val="16"/>
+  </w:num>
+  <w:num w:numId="20">
+    <w:abstractNumId w:val="27"/>
+  </w:num>
+  <w:num w:numId="21">
+    <w:abstractNumId w:val="26"/>
+  </w:num>
+  <w:num w:numId="22">
+    <w:abstractNumId w:val="12"/>
+  </w:num>
+  <w:num w:numId="23">
+    <w:abstractNumId w:val="30"/>
+  </w:num>
+  <w:num w:numId="24">
     <w:abstractNumId w:val="19"/>
   </w:num>
-  <w:num w:numId="12">
+  <w:num w:numId="25">
+    <w:abstractNumId w:val="43"/>
+  </w:num>
+  <w:num w:numId="26">
+    <w:abstractNumId w:val="42"/>
+  </w:num>
+  <w:num w:numId="27">
+    <w:abstractNumId w:val="37"/>
+  </w:num>
+  <w:num w:numId="28">
+    <w:abstractNumId w:val="18"/>
+  </w:num>
+  <w:num w:numId="29">
     <w:abstractNumId w:val="5"/>
   </w:num>
-  <w:num w:numId="13">
+  <w:num w:numId="30">
+    <w:abstractNumId w:val="14"/>
+  </w:num>
+  <w:num w:numId="31">
+    <w:abstractNumId w:val="29"/>
+  </w:num>
+  <w:num w:numId="32">
     <w:abstractNumId w:val="28"/>
   </w:num>
-  <w:num w:numId="14">
+  <w:num w:numId="33">
+    <w:abstractNumId w:val="44"/>
+  </w:num>
+  <w:num w:numId="34">
+    <w:abstractNumId w:val="39"/>
+  </w:num>
+  <w:num w:numId="35">
+    <w:abstractNumId w:val="34"/>
+  </w:num>
+  <w:num w:numId="36">
+    <w:abstractNumId w:val="21"/>
+  </w:num>
+  <w:num w:numId="37">
+    <w:abstractNumId w:val="4"/>
+  </w:num>
+  <w:num w:numId="38">
+    <w:abstractNumId w:val="31"/>
+  </w:num>
+  <w:num w:numId="39">
+    <w:abstractNumId w:val="23"/>
+  </w:num>
+  <w:num w:numId="40">
     <w:abstractNumId w:val="6"/>
   </w:num>
-  <w:num w:numId="15">
+  <w:num w:numId="41">
+    <w:abstractNumId w:val="17"/>
+  </w:num>
+  <w:num w:numId="42">
+    <w:abstractNumId w:val="11"/>
+  </w:num>
+  <w:num w:numId="43">
+    <w:abstractNumId w:val="38"/>
+  </w:num>
+  <w:num w:numId="44">
     <w:abstractNumId w:val="2"/>
   </w:num>
-  <w:num w:numId="16">
-    <w:abstractNumId w:val="15"/>
-  </w:num>
-  <w:num w:numId="17">
-    <w:abstractNumId w:val="17"/>
-  </w:num>
-  <w:num w:numId="18">
-    <w:abstractNumId w:val="32"/>
-  </w:num>
-  <w:num w:numId="19">
-    <w:abstractNumId w:val="12"/>
-  </w:num>
-  <w:num w:numId="20">
-    <w:abstractNumId w:val="21"/>
-  </w:num>
-  <w:num w:numId="21">
-    <w:abstractNumId w:val="20"/>
-  </w:num>
-  <w:num w:numId="22">
-    <w:abstractNumId w:val="8"/>
-  </w:num>
-  <w:num w:numId="23">
-    <w:abstractNumId w:val="24"/>
-  </w:num>
-  <w:num w:numId="24">
-    <w:abstractNumId w:val="14"/>
-  </w:num>
-  <w:num w:numId="25">
-    <w:abstractNumId w:val="34"/>
-  </w:num>
-  <w:num w:numId="26">
-    <w:abstractNumId w:val="33"/>
-  </w:num>
-  <w:num w:numId="27">
-    <w:abstractNumId w:val="29"/>
-  </w:num>
-  <w:num w:numId="28">
-    <w:abstractNumId w:val="13"/>
-  </w:num>
-  <w:num w:numId="29">
-    <w:abstractNumId w:val="3"/>
-  </w:num>
-  <w:num w:numId="30">
-    <w:abstractNumId w:val="10"/>
-  </w:num>
-  <w:num w:numId="31">
-    <w:abstractNumId w:val="23"/>
-  </w:num>
-  <w:num w:numId="32">
-    <w:abstractNumId w:val="22"/>
-  </w:num>
-  <w:num w:numId="33">
+  <w:num w:numId="45">
     <w:abstractNumId w:val="35"/>
-  </w:num>
-  <w:num w:numId="34">
-    <w:abstractNumId w:val="30"/>
-  </w:num>
-  <w:num w:numId="35">
-    <w:abstractNumId w:val="27"/>
-  </w:num>
-  <w:num w:numId="36">
-    <w:abstractNumId w:val="16"/>
   </w:num>
 </w:numbering>
 </file>
 
 <file path=word/styles.xml><?xml version="1.0" encoding="utf-8"?>
-<w:styles xmlns:mc="http://schemas.openxmlformats.org/markup-compatibility/2006" xmlns:r="http://schemas.openxmlformats.org/officeDocument/2006/relationships" xmlns:w="http://schemas.openxmlformats.org/wordprocessingml/2006/main" xmlns:w14="http://schemas.microsoft.com/office/word/2010/wordml" xmlns:w15="http://schemas.microsoft.com/office/word/2012/wordml" xmlns:w16se="http://schemas.microsoft.com/office/word/2015/wordml/symex" mc:Ignorable="w14 w15 w16se">
+<w:styles xmlns:mc="http://schemas.openxmlformats.org/markup-compatibility/2006" xmlns:r="http://schemas.openxmlformats.org/officeDocument/2006/relationships" xmlns:w="http://schemas.openxmlformats.org/wordprocessingml/2006/main" xmlns:w14="http://schemas.microsoft.com/office/word/2010/wordml" xmlns:w15="http://schemas.microsoft.com/office/word/2012/wordml" mc:Ignorable="w14 w15">
   <w:docDefaults>
     <w:rPrDefault>
       <w:rPr>
@@ -12846,6 +15954,7 @@
       <w:spacing w:after="0" w:line="240" w:lineRule="auto"/>
     </w:pPr>
     <w:tblPr>
+      <w:tblInd w:w="0" w:type="dxa"/>
       <w:tblBorders>
         <w:top w:val="single" w:sz="4" w:space="0" w:color="auto"/>
         <w:left w:val="single" w:sz="4" w:space="0" w:color="auto"/>
@@ -12854,6 +15963,12 @@
         <w:insideH w:val="single" w:sz="4" w:space="0" w:color="auto"/>
         <w:insideV w:val="single" w:sz="4" w:space="0" w:color="auto"/>
       </w:tblBorders>
+      <w:tblCellMar>
+        <w:top w:w="0" w:type="dxa"/>
+        <w:left w:w="108" w:type="dxa"/>
+        <w:bottom w:w="0" w:type="dxa"/>
+        <w:right w:w="108" w:type="dxa"/>
+      </w:tblCellMar>
     </w:tblPr>
   </w:style>
   <w:style w:type="character" w:styleId="Hipervnculo">
@@ -12878,10 +15993,17 @@
     <w:tblPr>
       <w:tblStyleRowBandSize w:val="1"/>
       <w:tblStyleColBandSize w:val="1"/>
+      <w:tblInd w:w="0" w:type="dxa"/>
       <w:tblBorders>
         <w:top w:val="single" w:sz="4" w:space="0" w:color="7F7F7F" w:themeColor="text1" w:themeTint="80"/>
         <w:bottom w:val="single" w:sz="4" w:space="0" w:color="7F7F7F" w:themeColor="text1" w:themeTint="80"/>
       </w:tblBorders>
+      <w:tblCellMar>
+        <w:top w:w="0" w:type="dxa"/>
+        <w:left w:w="108" w:type="dxa"/>
+        <w:bottom w:w="0" w:type="dxa"/>
+        <w:right w:w="108" w:type="dxa"/>
+      </w:tblCellMar>
     </w:tblPr>
     <w:tblStylePr w:type="firstRow">
       <w:rPr>
@@ -12958,6 +16080,7 @@
     <w:tblPr>
       <w:tblStyleRowBandSize w:val="1"/>
       <w:tblStyleColBandSize w:val="1"/>
+      <w:tblInd w:w="0" w:type="dxa"/>
       <w:tblBorders>
         <w:top w:val="single" w:sz="4" w:space="0" w:color="FFFFFF" w:themeColor="background1"/>
         <w:left w:val="single" w:sz="4" w:space="0" w:color="FFFFFF" w:themeColor="background1"/>
@@ -12966,6 +16089,12 @@
         <w:insideH w:val="single" w:sz="4" w:space="0" w:color="FFFFFF" w:themeColor="background1"/>
         <w:insideV w:val="single" w:sz="4" w:space="0" w:color="FFFFFF" w:themeColor="background1"/>
       </w:tblBorders>
+      <w:tblCellMar>
+        <w:top w:w="0" w:type="dxa"/>
+        <w:left w:w="108" w:type="dxa"/>
+        <w:bottom w:w="0" w:type="dxa"/>
+        <w:right w:w="108" w:type="dxa"/>
+      </w:tblCellMar>
     </w:tblPr>
     <w:tcPr>
       <w:shd w:val="clear" w:color="auto" w:fill="DEEAF6" w:themeFill="accent1" w:themeFillTint="33"/>
@@ -13064,6 +16193,7 @@
     <w:tblPr>
       <w:tblStyleRowBandSize w:val="1"/>
       <w:tblStyleColBandSize w:val="1"/>
+      <w:tblInd w:w="0" w:type="dxa"/>
       <w:tblBorders>
         <w:top w:val="single" w:sz="4" w:space="0" w:color="8EAADB" w:themeColor="accent5" w:themeTint="99"/>
         <w:left w:val="single" w:sz="4" w:space="0" w:color="8EAADB" w:themeColor="accent5" w:themeTint="99"/>
@@ -13072,6 +16202,12 @@
         <w:insideH w:val="single" w:sz="4" w:space="0" w:color="8EAADB" w:themeColor="accent5" w:themeTint="99"/>
         <w:insideV w:val="single" w:sz="4" w:space="0" w:color="8EAADB" w:themeColor="accent5" w:themeTint="99"/>
       </w:tblBorders>
+      <w:tblCellMar>
+        <w:top w:w="0" w:type="dxa"/>
+        <w:left w:w="108" w:type="dxa"/>
+        <w:bottom w:w="0" w:type="dxa"/>
+        <w:right w:w="108" w:type="dxa"/>
+      </w:tblCellMar>
     </w:tblPr>
     <w:tblStylePr w:type="firstRow">
       <w:rPr>
@@ -13140,6 +16276,7 @@
     <w:tblPr>
       <w:tblStyleRowBandSize w:val="1"/>
       <w:tblStyleColBandSize w:val="1"/>
+      <w:tblInd w:w="0" w:type="dxa"/>
       <w:tblBorders>
         <w:top w:val="single" w:sz="4" w:space="0" w:color="A8D08D" w:themeColor="accent6" w:themeTint="99"/>
         <w:left w:val="single" w:sz="4" w:space="0" w:color="A8D08D" w:themeColor="accent6" w:themeTint="99"/>
@@ -13148,6 +16285,12 @@
         <w:insideH w:val="single" w:sz="4" w:space="0" w:color="A8D08D" w:themeColor="accent6" w:themeTint="99"/>
         <w:insideV w:val="single" w:sz="4" w:space="0" w:color="A8D08D" w:themeColor="accent6" w:themeTint="99"/>
       </w:tblBorders>
+      <w:tblCellMar>
+        <w:top w:w="0" w:type="dxa"/>
+        <w:left w:w="108" w:type="dxa"/>
+        <w:bottom w:w="0" w:type="dxa"/>
+        <w:right w:w="108" w:type="dxa"/>
+      </w:tblCellMar>
     </w:tblPr>
     <w:tblStylePr w:type="firstRow">
       <w:rPr>
@@ -13216,6 +16359,7 @@
     <w:tblPr>
       <w:tblStyleRowBandSize w:val="1"/>
       <w:tblStyleColBandSize w:val="1"/>
+      <w:tblInd w:w="0" w:type="dxa"/>
       <w:tblBorders>
         <w:top w:val="single" w:sz="4" w:space="0" w:color="C9C9C9" w:themeColor="accent3" w:themeTint="99"/>
         <w:left w:val="single" w:sz="4" w:space="0" w:color="C9C9C9" w:themeColor="accent3" w:themeTint="99"/>
@@ -13224,6 +16368,12 @@
         <w:insideH w:val="single" w:sz="4" w:space="0" w:color="C9C9C9" w:themeColor="accent3" w:themeTint="99"/>
         <w:insideV w:val="single" w:sz="4" w:space="0" w:color="C9C9C9" w:themeColor="accent3" w:themeTint="99"/>
       </w:tblBorders>
+      <w:tblCellMar>
+        <w:top w:w="0" w:type="dxa"/>
+        <w:left w:w="108" w:type="dxa"/>
+        <w:bottom w:w="0" w:type="dxa"/>
+        <w:right w:w="108" w:type="dxa"/>
+      </w:tblCellMar>
     </w:tblPr>
     <w:tblStylePr w:type="firstRow">
       <w:rPr>
@@ -13292,6 +16442,7 @@
     <w:tblPr>
       <w:tblStyleRowBandSize w:val="1"/>
       <w:tblStyleColBandSize w:val="1"/>
+      <w:tblInd w:w="0" w:type="dxa"/>
       <w:tblBorders>
         <w:top w:val="single" w:sz="4" w:space="0" w:color="F4B083" w:themeColor="accent2" w:themeTint="99"/>
         <w:left w:val="single" w:sz="4" w:space="0" w:color="F4B083" w:themeColor="accent2" w:themeTint="99"/>
@@ -13300,6 +16451,12 @@
         <w:insideH w:val="single" w:sz="4" w:space="0" w:color="F4B083" w:themeColor="accent2" w:themeTint="99"/>
         <w:insideV w:val="single" w:sz="4" w:space="0" w:color="F4B083" w:themeColor="accent2" w:themeTint="99"/>
       </w:tblBorders>
+      <w:tblCellMar>
+        <w:top w:w="0" w:type="dxa"/>
+        <w:left w:w="108" w:type="dxa"/>
+        <w:bottom w:w="0" w:type="dxa"/>
+        <w:right w:w="108" w:type="dxa"/>
+      </w:tblCellMar>
     </w:tblPr>
     <w:tblStylePr w:type="firstRow">
       <w:rPr>
@@ -13356,6 +16513,32 @@
         <w:shd w:val="clear" w:color="auto" w:fill="FBE4D5" w:themeFill="accent2" w:themeFillTint="33"/>
       </w:tcPr>
     </w:tblStylePr>
+  </w:style>
+  <w:style w:type="paragraph" w:styleId="NormalWeb">
+    <w:name w:val="Normal (Web)"/>
+    <w:basedOn w:val="Normal"/>
+    <w:uiPriority w:val="99"/>
+    <w:unhideWhenUsed/>
+    <w:rsid w:val="00DD7B9F"/>
+    <w:pPr>
+      <w:spacing w:before="100" w:beforeAutospacing="1" w:after="100" w:afterAutospacing="1" w:line="240" w:lineRule="auto"/>
+    </w:pPr>
+    <w:rPr>
+      <w:rFonts w:ascii="Times New Roman" w:eastAsia="Times New Roman" w:hAnsi="Times New Roman" w:cs="Times New Roman"/>
+      <w:sz w:val="24"/>
+      <w:szCs w:val="24"/>
+      <w:lang w:eastAsia="es-CO"/>
+    </w:rPr>
+  </w:style>
+  <w:style w:type="character" w:customStyle="1" w:styleId="acronym">
+    <w:name w:val="acronym"/>
+    <w:basedOn w:val="Fuentedeprrafopredeter"/>
+    <w:rsid w:val="00DD7B9F"/>
+  </w:style>
+  <w:style w:type="character" w:customStyle="1" w:styleId="type">
+    <w:name w:val="type"/>
+    <w:basedOn w:val="Fuentedeprrafopredeter"/>
+    <w:rsid w:val="00DD7B9F"/>
   </w:style>
 </w:styles>
 </file>

</xml_diff>

<commit_message>
i completed the documentation: search of creative solutions and change to english the name of some word
</commit_message>
<xml_diff>
--- a/SegundoLabAED/data/Documentación.docx
+++ b/SegundoLabAED/data/Documentación.docx
@@ -865,7 +865,6 @@
           <w:bCs/>
           <w:lang w:val="es-ES"/>
         </w:rPr>
-        <w:lastRenderedPageBreak/>
         <w:t>Desviación estándar: </w:t>
       </w:r>
       <w:r>
@@ -1713,16 +1712,7 @@
           <w:rFonts w:ascii="Arial" w:hAnsi="Arial" w:cs="Arial"/>
           <w:szCs w:val="22"/>
         </w:rPr>
-        <w:t xml:space="preserve"> de elementos que </w:t>
-      </w:r>
-      <w:r>
-        <w:rPr>
-          <w:rStyle w:val="eop"/>
-          <w:rFonts w:ascii="Arial" w:hAnsi="Arial" w:cs="Arial"/>
-          <w:szCs w:val="22"/>
-        </w:rPr>
-        <w:lastRenderedPageBreak/>
-        <w:t>almacena, lo hace de forma dinámica, es decir, que no es necesario declar</w:t>
+        <w:t xml:space="preserve"> de elementos que almacena, lo hace de forma dinámica, es decir, que no es necesario declar</w:t>
       </w:r>
       <w:r>
         <w:rPr>
@@ -2234,194 +2224,80 @@
         <w:shd w:val="clear" w:color="auto" w:fill="FFFFFF"/>
         <w:spacing w:before="120" w:beforeAutospacing="0" w:after="120" w:afterAutospacing="0"/>
         <w:rPr>
-          <w:rFonts w:ascii="Arial" w:hAnsi="Arial" w:cs="Arial"/>
-          <w:color w:val="222222"/>
-          <w:sz w:val="21"/>
-          <w:szCs w:val="21"/>
+          <w:rStyle w:val="eop"/>
+          <w:rFonts w:ascii="Arial" w:hAnsi="Arial" w:cs="Arial"/>
+          <w:szCs w:val="22"/>
         </w:rPr>
       </w:pPr>
       <w:proofErr w:type="gramStart"/>
       <w:r>
         <w:rPr>
-          <w:rFonts w:ascii="Arial" w:hAnsi="Arial" w:cs="Arial"/>
-          <w:color w:val="222222"/>
-          <w:sz w:val="21"/>
-          <w:szCs w:val="21"/>
+          <w:rStyle w:val="eop"/>
+          <w:rFonts w:ascii="Arial" w:hAnsi="Arial" w:cs="Arial"/>
+          <w:szCs w:val="22"/>
         </w:rPr>
         <w:t>es</w:t>
       </w:r>
       <w:proofErr w:type="gramEnd"/>
       <w:r>
         <w:rPr>
-          <w:rFonts w:ascii="Arial" w:hAnsi="Arial" w:cs="Arial"/>
-          <w:color w:val="222222"/>
-          <w:sz w:val="21"/>
-          <w:szCs w:val="21"/>
+          <w:rStyle w:val="eop"/>
+          <w:rFonts w:ascii="Arial" w:hAnsi="Arial" w:cs="Arial"/>
+          <w:szCs w:val="22"/>
         </w:rPr>
         <w:t xml:space="preserve"> una </w:t>
       </w:r>
       <w:hyperlink r:id="rId24" w:tooltip="Estructura de datos" w:history="1">
         <w:r>
           <w:rPr>
-            <w:rStyle w:val="Hipervnculo"/>
+            <w:rStyle w:val="eop"/>
             <w:rFonts w:ascii="Arial" w:hAnsi="Arial" w:cs="Arial"/>
-            <w:color w:val="0B0080"/>
-            <w:sz w:val="21"/>
-            <w:szCs w:val="21"/>
+            <w:szCs w:val="22"/>
           </w:rPr>
           <w:t>estructura de datos</w:t>
         </w:r>
       </w:hyperlink>
       <w:r>
         <w:rPr>
-          <w:rFonts w:ascii="Arial" w:hAnsi="Arial" w:cs="Arial"/>
-          <w:color w:val="222222"/>
-          <w:sz w:val="21"/>
-          <w:szCs w:val="21"/>
-        </w:rPr>
-        <w:t> que asocia </w:t>
-      </w:r>
-      <w:r>
-        <w:rPr>
-          <w:rFonts w:ascii="Arial" w:hAnsi="Arial" w:cs="Arial"/>
-          <w:i/>
-          <w:iCs/>
-          <w:color w:val="222222"/>
-          <w:sz w:val="21"/>
-          <w:szCs w:val="21"/>
-        </w:rPr>
-        <w:t>llaves</w:t>
-      </w:r>
-      <w:r>
-        <w:rPr>
-          <w:rFonts w:ascii="Arial" w:hAnsi="Arial" w:cs="Arial"/>
-          <w:color w:val="222222"/>
-          <w:sz w:val="21"/>
-          <w:szCs w:val="21"/>
-        </w:rPr>
-        <w:t> o </w:t>
-      </w:r>
-      <w:r>
-        <w:rPr>
-          <w:rFonts w:ascii="Arial" w:hAnsi="Arial" w:cs="Arial"/>
-          <w:i/>
-          <w:iCs/>
-          <w:color w:val="222222"/>
-          <w:sz w:val="21"/>
-          <w:szCs w:val="21"/>
-        </w:rPr>
-        <w:t>claves</w:t>
-      </w:r>
-      <w:r>
-        <w:rPr>
-          <w:rFonts w:ascii="Arial" w:hAnsi="Arial" w:cs="Arial"/>
-          <w:color w:val="222222"/>
-          <w:sz w:val="21"/>
-          <w:szCs w:val="21"/>
-        </w:rPr>
-        <w:t> con </w:t>
-      </w:r>
-      <w:r>
-        <w:rPr>
-          <w:rFonts w:ascii="Arial" w:hAnsi="Arial" w:cs="Arial"/>
-          <w:i/>
-          <w:iCs/>
-          <w:color w:val="222222"/>
-          <w:sz w:val="21"/>
-          <w:szCs w:val="21"/>
-        </w:rPr>
-        <w:t>valores</w:t>
-      </w:r>
-      <w:r>
-        <w:rPr>
-          <w:rFonts w:ascii="Arial" w:hAnsi="Arial" w:cs="Arial"/>
-          <w:color w:val="222222"/>
-          <w:sz w:val="21"/>
-          <w:szCs w:val="21"/>
-        </w:rPr>
-        <w:t>. La operación principal que soporta de manera eficiente es la </w:t>
-      </w:r>
-      <w:r>
-        <w:rPr>
-          <w:rFonts w:ascii="Arial" w:hAnsi="Arial" w:cs="Arial"/>
-          <w:i/>
-          <w:iCs/>
-          <w:color w:val="222222"/>
-          <w:sz w:val="21"/>
-          <w:szCs w:val="21"/>
-        </w:rPr>
-        <w:t>búsqueda</w:t>
-      </w:r>
-      <w:r>
-        <w:rPr>
-          <w:rFonts w:ascii="Arial" w:hAnsi="Arial" w:cs="Arial"/>
-          <w:color w:val="222222"/>
-          <w:sz w:val="21"/>
-          <w:szCs w:val="21"/>
-        </w:rPr>
-        <w:t>: pe</w:t>
-      </w:r>
-      <w:r>
-        <w:rPr>
-          <w:rFonts w:ascii="Arial" w:hAnsi="Arial" w:cs="Arial"/>
-          <w:color w:val="222222"/>
-          <w:sz w:val="21"/>
-          <w:szCs w:val="21"/>
-        </w:rPr>
-        <w:t>rmite el acceso a los elementos</w:t>
-      </w:r>
-      <w:r>
-        <w:rPr>
-          <w:rFonts w:ascii="Arial" w:hAnsi="Arial" w:cs="Arial"/>
-          <w:color w:val="222222"/>
-          <w:sz w:val="21"/>
-          <w:szCs w:val="21"/>
-        </w:rPr>
-        <w:t xml:space="preserve"> almacenados a partir de una clave generada. Funciona transformando la clave con una </w:t>
+          <w:rStyle w:val="eop"/>
+          <w:rFonts w:ascii="Arial" w:hAnsi="Arial" w:cs="Arial"/>
+          <w:szCs w:val="22"/>
+        </w:rPr>
+        <w:t> que asocia llaves o claves con valores. La operación principal que soporta de manera eficiente es la búsqueda: permite el acceso a los elementos almacenados a partir de una clave generada. Funciona transformando la clave con una </w:t>
       </w:r>
       <w:hyperlink r:id="rId25" w:tooltip="Función hash" w:history="1">
         <w:r>
           <w:rPr>
-            <w:rStyle w:val="Hipervnculo"/>
+            <w:rStyle w:val="eop"/>
             <w:rFonts w:ascii="Arial" w:hAnsi="Arial" w:cs="Arial"/>
-            <w:b/>
-            <w:bCs/>
-            <w:color w:val="0B0080"/>
-            <w:sz w:val="21"/>
-            <w:szCs w:val="21"/>
+            <w:szCs w:val="22"/>
           </w:rPr>
           <w:t>función hash</w:t>
         </w:r>
       </w:hyperlink>
       <w:r>
         <w:rPr>
-          <w:rFonts w:ascii="Arial" w:hAnsi="Arial" w:cs="Arial"/>
-          <w:color w:val="222222"/>
-          <w:sz w:val="21"/>
-          <w:szCs w:val="21"/>
+          <w:rStyle w:val="eop"/>
+          <w:rFonts w:ascii="Arial" w:hAnsi="Arial" w:cs="Arial"/>
+          <w:szCs w:val="22"/>
         </w:rPr>
         <w:t> en un </w:t>
       </w:r>
       <w:hyperlink r:id="rId26" w:tooltip="Hash" w:history="1">
         <w:r>
           <w:rPr>
-            <w:rStyle w:val="Hipervnculo"/>
+            <w:rStyle w:val="eop"/>
             <w:rFonts w:ascii="Arial" w:hAnsi="Arial" w:cs="Arial"/>
-            <w:i/>
-            <w:iCs/>
-            <w:color w:val="0B0080"/>
-            <w:sz w:val="21"/>
-            <w:szCs w:val="21"/>
+            <w:szCs w:val="22"/>
           </w:rPr>
           <w:t>hash</w:t>
         </w:r>
       </w:hyperlink>
       <w:r>
         <w:rPr>
-          <w:rFonts w:ascii="Arial" w:hAnsi="Arial" w:cs="Arial"/>
-          <w:color w:val="222222"/>
-          <w:sz w:val="21"/>
-          <w:szCs w:val="21"/>
+          <w:rStyle w:val="eop"/>
+          <w:rFonts w:ascii="Arial" w:hAnsi="Arial" w:cs="Arial"/>
+          <w:szCs w:val="22"/>
         </w:rPr>
         <w:t>, un número que identifica la posición donde la tabla hash localiza el valor deseado.</w:t>
       </w:r>
@@ -2432,178 +2308,108 @@
         <w:shd w:val="clear" w:color="auto" w:fill="FFFFFF"/>
         <w:spacing w:before="120" w:beforeAutospacing="0" w:after="120" w:afterAutospacing="0"/>
         <w:rPr>
-          <w:rFonts w:ascii="Arial" w:hAnsi="Arial" w:cs="Arial"/>
-          <w:color w:val="222222"/>
-          <w:sz w:val="21"/>
-          <w:szCs w:val="21"/>
-        </w:rPr>
-      </w:pPr>
-      <w:r>
-        <w:rPr>
-          <w:rFonts w:ascii="Arial" w:hAnsi="Arial" w:cs="Arial"/>
-          <w:color w:val="222222"/>
-          <w:sz w:val="21"/>
-          <w:szCs w:val="21"/>
-        </w:rPr>
-        <w:t>Las </w:t>
-      </w:r>
-      <w:r>
-        <w:rPr>
-          <w:rFonts w:ascii="Arial" w:hAnsi="Arial" w:cs="Arial"/>
-          <w:b/>
-          <w:bCs/>
-          <w:color w:val="222222"/>
-          <w:sz w:val="21"/>
-          <w:szCs w:val="21"/>
-        </w:rPr>
-        <w:t>tablas hash</w:t>
-      </w:r>
-      <w:r>
-        <w:rPr>
-          <w:rFonts w:ascii="Arial" w:hAnsi="Arial" w:cs="Arial"/>
-          <w:color w:val="222222"/>
-          <w:sz w:val="21"/>
-          <w:szCs w:val="21"/>
-        </w:rPr>
-        <w:t> se suelen implementar sobre </w:t>
+          <w:rStyle w:val="eop"/>
+          <w:rFonts w:ascii="Arial" w:hAnsi="Arial" w:cs="Arial"/>
+          <w:szCs w:val="22"/>
+        </w:rPr>
+      </w:pPr>
+      <w:r>
+        <w:rPr>
+          <w:rStyle w:val="eop"/>
+          <w:rFonts w:ascii="Arial" w:hAnsi="Arial" w:cs="Arial"/>
+          <w:szCs w:val="22"/>
+        </w:rPr>
+        <w:t>Las tablas hash se suelen implementar sobre </w:t>
       </w:r>
       <w:hyperlink r:id="rId27" w:tooltip="Vector (programación)" w:history="1">
         <w:r>
           <w:rPr>
-            <w:rStyle w:val="Hipervnculo"/>
+            <w:rStyle w:val="eop"/>
             <w:rFonts w:ascii="Arial" w:hAnsi="Arial" w:cs="Arial"/>
-            <w:i/>
-            <w:iCs/>
-            <w:color w:val="0B0080"/>
-            <w:sz w:val="21"/>
-            <w:szCs w:val="21"/>
+            <w:szCs w:val="22"/>
           </w:rPr>
           <w:t>vectores</w:t>
         </w:r>
       </w:hyperlink>
       <w:r>
         <w:rPr>
-          <w:rFonts w:ascii="Arial" w:hAnsi="Arial" w:cs="Arial"/>
-          <w:color w:val="222222"/>
-          <w:sz w:val="21"/>
-          <w:szCs w:val="21"/>
+          <w:rStyle w:val="eop"/>
+          <w:rFonts w:ascii="Arial" w:hAnsi="Arial" w:cs="Arial"/>
+          <w:szCs w:val="22"/>
         </w:rPr>
         <w:t xml:space="preserve"> de una dimensión, aunque se pueden hacer implementaciones </w:t>
       </w:r>
       <w:proofErr w:type="spellStart"/>
       <w:r>
         <w:rPr>
-          <w:rFonts w:ascii="Arial" w:hAnsi="Arial" w:cs="Arial"/>
-          <w:color w:val="222222"/>
-          <w:sz w:val="21"/>
-          <w:szCs w:val="21"/>
+          <w:rStyle w:val="eop"/>
+          <w:rFonts w:ascii="Arial" w:hAnsi="Arial" w:cs="Arial"/>
+          <w:szCs w:val="22"/>
         </w:rPr>
         <w:t>multi</w:t>
       </w:r>
       <w:proofErr w:type="spellEnd"/>
       <w:r>
         <w:rPr>
-          <w:rFonts w:ascii="Arial" w:hAnsi="Arial" w:cs="Arial"/>
-          <w:color w:val="222222"/>
-          <w:sz w:val="21"/>
-          <w:szCs w:val="21"/>
+          <w:rStyle w:val="eop"/>
+          <w:rFonts w:ascii="Arial" w:hAnsi="Arial" w:cs="Arial"/>
+          <w:szCs w:val="22"/>
         </w:rPr>
         <w:t xml:space="preserve">-dimensionales basadas en varias claves. Como en el caso de los </w:t>
       </w:r>
       <w:proofErr w:type="spellStart"/>
       <w:r>
         <w:rPr>
-          <w:rFonts w:ascii="Arial" w:hAnsi="Arial" w:cs="Arial"/>
-          <w:color w:val="222222"/>
-          <w:sz w:val="21"/>
-          <w:szCs w:val="21"/>
+          <w:rStyle w:val="eop"/>
+          <w:rFonts w:ascii="Arial" w:hAnsi="Arial" w:cs="Arial"/>
+          <w:szCs w:val="22"/>
         </w:rPr>
         <w:t>arrays</w:t>
       </w:r>
       <w:proofErr w:type="spellEnd"/>
       <w:r>
         <w:rPr>
-          <w:rFonts w:ascii="Arial" w:hAnsi="Arial" w:cs="Arial"/>
-          <w:color w:val="222222"/>
-          <w:sz w:val="21"/>
-          <w:szCs w:val="21"/>
+          <w:rStyle w:val="eop"/>
+          <w:rFonts w:ascii="Arial" w:hAnsi="Arial" w:cs="Arial"/>
+          <w:szCs w:val="22"/>
         </w:rPr>
         <w:t>, las tablas hash proveen tiempo constante de búsqueda promedio </w:t>
       </w:r>
       <w:hyperlink r:id="rId28" w:tooltip="Cota superior asintótica" w:history="1">
-        <w:proofErr w:type="gramStart"/>
         <w:r>
           <w:rPr>
-            <w:rStyle w:val="Hipervnculo"/>
+            <w:rStyle w:val="eop"/>
             <w:rFonts w:ascii="Arial" w:hAnsi="Arial" w:cs="Arial"/>
-            <w:color w:val="0B0080"/>
-            <w:sz w:val="21"/>
-            <w:szCs w:val="21"/>
+            <w:szCs w:val="22"/>
           </w:rPr>
-          <w:t>O(</w:t>
-        </w:r>
-        <w:proofErr w:type="gramEnd"/>
-        <w:r>
-          <w:rPr>
-            <w:rStyle w:val="Hipervnculo"/>
-            <w:rFonts w:ascii="Arial" w:hAnsi="Arial" w:cs="Arial"/>
-            <w:color w:val="0B0080"/>
-            <w:sz w:val="21"/>
-            <w:szCs w:val="21"/>
-          </w:rPr>
-          <w:t>1)</w:t>
+          <w:t>O(1)</w:t>
         </w:r>
       </w:hyperlink>
       <w:r>
         <w:rPr>
-          <w:rFonts w:ascii="Arial" w:hAnsi="Arial" w:cs="Arial"/>
-          <w:color w:val="222222"/>
-          <w:sz w:val="21"/>
-          <w:szCs w:val="21"/>
+          <w:rStyle w:val="eop"/>
+          <w:rFonts w:ascii="Arial" w:hAnsi="Arial" w:cs="Arial"/>
+          <w:szCs w:val="22"/>
         </w:rPr>
         <w:t>,</w:t>
       </w:r>
       <w:hyperlink r:id="rId29" w:anchor="cite_note-1" w:history="1">
         <w:r>
           <w:rPr>
-            <w:rStyle w:val="Hipervnculo"/>
+            <w:rStyle w:val="eop"/>
             <w:rFonts w:ascii="Arial" w:hAnsi="Arial" w:cs="Arial"/>
-            <w:color w:val="0B0080"/>
-            <w:sz w:val="21"/>
-            <w:szCs w:val="21"/>
-            <w:vertAlign w:val="superscript"/>
+            <w:szCs w:val="22"/>
           </w:rPr>
           <w:t>1</w:t>
         </w:r>
       </w:hyperlink>
       <w:r>
         <w:rPr>
-          <w:rFonts w:ascii="Arial" w:hAnsi="Arial" w:cs="Arial"/>
-          <w:color w:val="222222"/>
-          <w:sz w:val="21"/>
-          <w:szCs w:val="21"/>
-        </w:rPr>
-        <w:t>​ sin importar el número de elementos en la tabla. Sin embargo, en casos particularmente malos el tiempo de búsqueda puede llegar a O(</w:t>
-      </w:r>
-      <w:r>
-        <w:rPr>
-          <w:rFonts w:ascii="Arial" w:hAnsi="Arial" w:cs="Arial"/>
-          <w:i/>
-          <w:iCs/>
-          <w:color w:val="222222"/>
-          <w:sz w:val="21"/>
-          <w:szCs w:val="21"/>
-        </w:rPr>
-        <w:t>n</w:t>
-      </w:r>
-      <w:r>
-        <w:rPr>
-          <w:rFonts w:ascii="Arial" w:hAnsi="Arial" w:cs="Arial"/>
-          <w:color w:val="222222"/>
-          <w:sz w:val="21"/>
-          <w:szCs w:val="21"/>
-        </w:rPr>
-        <w:t>), es decir, en función del número de elementos.</w:t>
+          <w:rStyle w:val="eop"/>
+          <w:rFonts w:ascii="Arial" w:hAnsi="Arial" w:cs="Arial"/>
+          <w:szCs w:val="22"/>
+        </w:rPr>
+        <w:t>​ sin importar el número de elementos en la tabla. Sin embargo, en casos particularmente malos el tiempo de búsqueda puede llegar a O(n), es decir, en función del número de elementos.</w:t>
       </w:r>
     </w:p>
     <w:p>
@@ -2615,7 +2421,6 @@
           <w:rStyle w:val="eop"/>
           <w:rFonts w:ascii="Arial" w:hAnsi="Arial" w:cs="Arial"/>
           <w:szCs w:val="22"/>
-          <w:u w:val="single"/>
         </w:rPr>
       </w:pPr>
     </w:p>
@@ -2628,6 +2433,7 @@
           <w:rStyle w:val="eop"/>
           <w:rFonts w:ascii="Arial" w:hAnsi="Arial" w:cs="Arial"/>
           <w:szCs w:val="22"/>
+          <w:u w:val="single"/>
         </w:rPr>
       </w:pPr>
       <w:r>
@@ -2645,7 +2451,15 @@
           <w:rFonts w:ascii="Arial" w:hAnsi="Arial" w:cs="Arial"/>
           <w:szCs w:val="22"/>
         </w:rPr>
-        <w:t>estrucutrads</w:t>
+        <w:t>estrucutra</w:t>
+      </w:r>
+      <w:r>
+        <w:rPr>
+          <w:rStyle w:val="eop"/>
+          <w:rFonts w:ascii="Arial" w:hAnsi="Arial" w:cs="Arial"/>
+          <w:szCs w:val="22"/>
+        </w:rPr>
+        <w:t>s</w:t>
       </w:r>
       <w:proofErr w:type="spellEnd"/>
       <w:r>
@@ -2739,16 +2553,7 @@
           <w:rFonts w:ascii="Arial" w:hAnsi="Arial" w:cs="Arial"/>
           <w:szCs w:val="22"/>
         </w:rPr>
-        <w:lastRenderedPageBreak/>
-        <w:t>M</w:t>
-      </w:r>
-      <w:r>
-        <w:rPr>
-          <w:rStyle w:val="eop"/>
-          <w:rFonts w:ascii="Arial" w:hAnsi="Arial" w:cs="Arial"/>
-          <w:szCs w:val="22"/>
-        </w:rPr>
-        <w:t>ostrar el ranking de los jugadores y asi, poder acceder a ellos de forma rápida y más efectiva.</w:t>
+        <w:t>Mostrar el ranking de los jugadores y asi, poder acceder a ellos de forma rápida y más efectiva.</w:t>
       </w:r>
     </w:p>
     <w:p>
@@ -2773,23 +2578,7 @@
           <w:rFonts w:ascii="Arial" w:hAnsi="Arial" w:cs="Arial"/>
           <w:szCs w:val="22"/>
         </w:rPr>
-        <w:t xml:space="preserve">Manejar </w:t>
-      </w:r>
-      <w:r>
-        <w:rPr>
-          <w:rStyle w:val="eop"/>
-          <w:rFonts w:ascii="Arial" w:hAnsi="Arial" w:cs="Arial"/>
-          <w:szCs w:val="22"/>
-        </w:rPr>
-        <w:t>los jugadores con el tipo de plataforma de juego para que los usuarios conozcan a sus cont</w:t>
-      </w:r>
-      <w:r>
-        <w:rPr>
-          <w:rStyle w:val="eop"/>
-          <w:rFonts w:ascii="Arial" w:hAnsi="Arial" w:cs="Arial"/>
-          <w:szCs w:val="22"/>
-        </w:rPr>
-        <w:t>rincantes o compañeros de juego.</w:t>
+        <w:t>Manejar los jugadores con el tipo de plataforma de juego para que los usuarios conozcan a sus contrincantes o compañeros de juego.</w:t>
       </w:r>
     </w:p>
     <w:p>
@@ -3232,17 +3021,7 @@
           <w:szCs w:val="21"/>
           <w:shd w:val="clear" w:color="auto" w:fill="FFFFFF"/>
         </w:rPr>
-        <w:t>En cada momento sólo se tiene acceso a la parte superior de la pila</w:t>
-      </w:r>
-      <w:r>
-        <w:rPr>
-          <w:rFonts w:ascii="Arial" w:hAnsi="Arial" w:cs="Arial"/>
-          <w:color w:val="222222"/>
-          <w:sz w:val="21"/>
-          <w:szCs w:val="21"/>
-          <w:shd w:val="clear" w:color="auto" w:fill="FFFFFF"/>
-        </w:rPr>
-        <w:t>.</w:t>
+        <w:t>En cada momento sólo se tiene acceso a la parte superior de la pila.</w:t>
       </w:r>
     </w:p>
     <w:p>
@@ -3619,8 +3398,6 @@
         </w:rPr>
         <w:t>Se suelen emplear listas para recorrer la totalidad de los elementos.</w:t>
       </w:r>
-      <w:bookmarkStart w:id="0" w:name="_GoBack"/>
-      <w:bookmarkEnd w:id="0"/>
     </w:p>
     <w:p>
       <w:pPr>
@@ -4833,7 +4610,6 @@
                 <w:b/>
                 <w:i/>
               </w:rPr>
-              <w:lastRenderedPageBreak/>
               <w:t>Operaciones:</w:t>
             </w:r>
           </w:p>
@@ -9501,31 +9277,7 @@
           <w:shd w:val="clear" w:color="auto" w:fill="C0C0C0"/>
           <w:lang w:val="es-ES"/>
         </w:rPr>
-        <w:t> </w:t>
-      </w:r>
-      <w:proofErr w:type="gramStart"/>
-      <w:r>
-        <w:rPr>
-          <w:rStyle w:val="normaltextrun"/>
-          <w:rFonts w:ascii="Arial" w:hAnsi="Arial" w:cs="Arial"/>
-          <w:sz w:val="20"/>
-          <w:szCs w:val="20"/>
-          <w:shd w:val="clear" w:color="auto" w:fill="C0C0C0"/>
-          <w:lang w:val="es-ES"/>
-        </w:rPr>
-        <w:t>un</w:t>
-      </w:r>
-      <w:proofErr w:type="gramEnd"/>
-      <w:r>
-        <w:rPr>
-          <w:rStyle w:val="normaltextrun"/>
-          <w:rFonts w:ascii="Arial" w:hAnsi="Arial" w:cs="Arial"/>
-          <w:sz w:val="20"/>
-          <w:szCs w:val="20"/>
-          <w:shd w:val="clear" w:color="auto" w:fill="C0C0C0"/>
-          <w:lang w:val="es-ES"/>
-        </w:rPr>
-        <w:t xml:space="preserve"> latencia muy cercana. Es decir, que la desviación estándar del ping de los jugadores de una partida sea el mínimo posible (para asegurar la igualdad de condiciones en la partida).</w:t>
+        <w:t> un latencia muy cercana. Es decir, que la desviación estándar del ping de los jugadores de una partida sea el mínimo posible (para asegurar la igualdad de condiciones en la partida).</w:t>
       </w:r>
       <w:r>
         <w:rPr>
@@ -9563,7 +9315,6 @@
           <w:shd w:val="clear" w:color="auto" w:fill="C0C0C0"/>
           <w:lang w:val="es-ES"/>
         </w:rPr>
-        <w:lastRenderedPageBreak/>
         <w:t>Proponer una implementación para el modo plataforma.</w:t>
       </w:r>
       <w:r>

</xml_diff>

<commit_message>
packages's students for Psp0, are created.
</commit_message>
<xml_diff>
--- a/SegundoLabAED/data/Documentación.docx
+++ b/SegundoLabAED/data/Documentación.docx
@@ -1,6 +1,6 @@
 
 <file path=word/document.xml><?xml version="1.0" encoding="utf-8"?>
-<w:document xmlns:wpc="http://schemas.microsoft.com/office/word/2010/wordprocessingCanvas" xmlns:mc="http://schemas.openxmlformats.org/markup-compatibility/2006" xmlns:o="urn:schemas-microsoft-com:office:office" xmlns:r="http://schemas.openxmlformats.org/officeDocument/2006/relationships" xmlns:m="http://schemas.openxmlformats.org/officeDocument/2006/math" xmlns:v="urn:schemas-microsoft-com:vml" xmlns:wp14="http://schemas.microsoft.com/office/word/2010/wordprocessingDrawing" xmlns:wp="http://schemas.openxmlformats.org/drawingml/2006/wordprocessingDrawing" xmlns:w10="urn:schemas-microsoft-com:office:word" xmlns:w="http://schemas.openxmlformats.org/wordprocessingml/2006/main" xmlns:w14="http://schemas.microsoft.com/office/word/2010/wordml" xmlns:w15="http://schemas.microsoft.com/office/word/2012/wordml" xmlns:wpg="http://schemas.microsoft.com/office/word/2010/wordprocessingGroup" xmlns:wpi="http://schemas.microsoft.com/office/word/2010/wordprocessingInk" xmlns:wne="http://schemas.microsoft.com/office/word/2006/wordml" xmlns:wps="http://schemas.microsoft.com/office/word/2010/wordprocessingShape" mc:Ignorable="w14 w15 wp14">
+<w:document xmlns:wpc="http://schemas.microsoft.com/office/word/2010/wordprocessingCanvas" xmlns:cx="http://schemas.microsoft.com/office/drawing/2014/chartex" xmlns:cx1="http://schemas.microsoft.com/office/drawing/2015/9/8/chartex" xmlns:cx2="http://schemas.microsoft.com/office/drawing/2015/10/21/chartex" xmlns:cx3="http://schemas.microsoft.com/office/drawing/2016/5/9/chartex" xmlns:cx4="http://schemas.microsoft.com/office/drawing/2016/5/10/chartex" xmlns:cx5="http://schemas.microsoft.com/office/drawing/2016/5/11/chartex" xmlns:cx6="http://schemas.microsoft.com/office/drawing/2016/5/12/chartex" xmlns:cx7="http://schemas.microsoft.com/office/drawing/2016/5/13/chartex" xmlns:cx8="http://schemas.microsoft.com/office/drawing/2016/5/14/chartex" xmlns:mc="http://schemas.openxmlformats.org/markup-compatibility/2006" xmlns:aink="http://schemas.microsoft.com/office/drawing/2016/ink" xmlns:am3d="http://schemas.microsoft.com/office/drawing/2017/model3d" xmlns:o="urn:schemas-microsoft-com:office:office" xmlns:r="http://schemas.openxmlformats.org/officeDocument/2006/relationships" xmlns:m="http://schemas.openxmlformats.org/officeDocument/2006/math" xmlns:v="urn:schemas-microsoft-com:vml" xmlns:wp14="http://schemas.microsoft.com/office/word/2010/wordprocessingDrawing" xmlns:wp="http://schemas.openxmlformats.org/drawingml/2006/wordprocessingDrawing" xmlns:w10="urn:schemas-microsoft-com:office:word" xmlns:w="http://schemas.openxmlformats.org/wordprocessingml/2006/main" xmlns:w14="http://schemas.microsoft.com/office/word/2010/wordml" xmlns:w15="http://schemas.microsoft.com/office/word/2012/wordml" xmlns:w16cid="http://schemas.microsoft.com/office/word/2016/wordml/cid" xmlns:w16se="http://schemas.microsoft.com/office/word/2015/wordml/symex" xmlns:wpg="http://schemas.microsoft.com/office/word/2010/wordprocessingGroup" xmlns:wpi="http://schemas.microsoft.com/office/word/2010/wordprocessingInk" xmlns:wne="http://schemas.microsoft.com/office/word/2006/wordml" xmlns:wps="http://schemas.microsoft.com/office/word/2010/wordprocessingShape" mc:Ignorable="w14 w15 w16se w16cid wp14">
   <w:body>
     <w:p>
       <w:pPr>
@@ -62,7 +62,6 @@
         </w:rPr>
         <w:t>La empresa </w:t>
       </w:r>
-      <w:proofErr w:type="spellStart"/>
       <w:r>
         <w:rPr>
           <w:rStyle w:val="spellingerror"/>
@@ -70,7 +69,6 @@
         </w:rPr>
         <w:t>Epic</w:t>
       </w:r>
-      <w:proofErr w:type="spellEnd"/>
       <w:r>
         <w:rPr>
           <w:rStyle w:val="normaltextrun"/>
@@ -78,7 +76,6 @@
         </w:rPr>
         <w:t> </w:t>
       </w:r>
-      <w:proofErr w:type="spellStart"/>
       <w:r>
         <w:rPr>
           <w:rStyle w:val="spellingerror"/>
@@ -86,7 +83,6 @@
         </w:rPr>
         <w:t>Games</w:t>
       </w:r>
-      <w:proofErr w:type="spellEnd"/>
       <w:r>
         <w:rPr>
           <w:rStyle w:val="normaltextrun"/>
@@ -94,7 +90,6 @@
         </w:rPr>
         <w:t> está preocupada por la gran cantidad de recomendaciones que han dejado muchos de sus jugadores en el último par de meses, esta preocupación radica en algunos inconvenientes que los usuarios han sentido con el </w:t>
       </w:r>
-      <w:proofErr w:type="spellStart"/>
       <w:r>
         <w:rPr>
           <w:rStyle w:val="spellingerror"/>
@@ -102,7 +97,6 @@
         </w:rPr>
         <w:t>gameplay</w:t>
       </w:r>
-      <w:proofErr w:type="spellEnd"/>
       <w:r>
         <w:rPr>
           <w:rStyle w:val="normaltextrun"/>
@@ -865,6 +859,7 @@
           <w:bCs/>
           <w:lang w:val="es-ES"/>
         </w:rPr>
+        <w:lastRenderedPageBreak/>
         <w:t>Desviación estándar: </w:t>
       </w:r>
       <w:r>
@@ -1545,36 +1540,17 @@
         <w:shd w:val="clear" w:color="auto" w:fill="FFFFFF"/>
         <w:ind w:left="360"/>
         <w:rPr>
-          <w:rStyle w:val="eop"/>
-          <w:rFonts w:ascii="Arial" w:hAnsi="Arial" w:cs="Arial"/>
-          <w:szCs w:val="22"/>
-        </w:rPr>
-      </w:pPr>
-      <w:r>
-        <w:rPr>
-          <w:rStyle w:val="eop"/>
-          <w:rFonts w:ascii="Arial" w:hAnsi="Arial" w:cs="Arial"/>
-          <w:szCs w:val="22"/>
-        </w:rPr>
-        <w:t>En una lista enlazada, cada elemento apunta al siguiente excepto el último que no tiene sucesor y el valor del enlace es </w:t>
-      </w:r>
-      <w:proofErr w:type="spellStart"/>
-      <w:r>
-        <w:rPr>
-          <w:rStyle w:val="eop"/>
-          <w:rFonts w:ascii="Arial" w:hAnsi="Arial" w:cs="Arial"/>
-          <w:szCs w:val="22"/>
-        </w:rPr>
-        <w:t>null</w:t>
-      </w:r>
-      <w:proofErr w:type="spellEnd"/>
-      <w:r>
-        <w:rPr>
-          <w:rStyle w:val="eop"/>
-          <w:rFonts w:ascii="Arial" w:hAnsi="Arial" w:cs="Arial"/>
-          <w:szCs w:val="22"/>
-        </w:rPr>
-        <w:t>. Por ello los elementos son registros que contienen el dato a almacenar y un enlace al siguiente elemento. Los elementos de una lista, suelen recibir también el nombre de nodos de la lista.</w:t>
+          <w:rFonts w:ascii="Arial" w:hAnsi="Arial" w:cs="Arial"/>
+          <w:szCs w:val="22"/>
+        </w:rPr>
+      </w:pPr>
+      <w:r>
+        <w:rPr>
+          <w:rStyle w:val="eop"/>
+          <w:rFonts w:ascii="Arial" w:hAnsi="Arial" w:cs="Arial"/>
+          <w:szCs w:val="22"/>
+        </w:rPr>
+        <w:t>En una lista enlazada, cada elemento apunta al siguiente excepto el último que no tiene sucesor y el valor del enlace es null. Por ello los elementos son registros que contienen el dato a almacenar y un enlace al siguiente elemento. Los elementos de una lista, suelen recibir también el nombre de nodos de la lista.</w:t>
       </w:r>
     </w:p>
     <w:p>
@@ -1584,11 +1560,27 @@
         <w:jc w:val="both"/>
         <w:textAlignment w:val="baseline"/>
         <w:rPr>
-          <w:rFonts w:ascii="Calibri" w:hAnsi="Calibri" w:cs="Calibri"/>
-          <w:sz w:val="22"/>
-          <w:szCs w:val="22"/>
-        </w:rPr>
-      </w:pPr>
+          <w:rStyle w:val="eop"/>
+          <w:rFonts w:ascii="Arial" w:hAnsi="Arial" w:cs="Arial"/>
+          <w:u w:val="single"/>
+        </w:rPr>
+      </w:pPr>
+      <w:r>
+        <w:rPr>
+          <w:rStyle w:val="eop"/>
+          <w:rFonts w:ascii="Arial" w:hAnsi="Arial" w:cs="Arial"/>
+          <w:u w:val="single"/>
+        </w:rPr>
+        <w:t xml:space="preserve">Alternativa 2: </w:t>
+      </w:r>
+      <w:r>
+        <w:rPr>
+          <w:rStyle w:val="eop"/>
+          <w:rFonts w:ascii="Arial" w:hAnsi="Arial" w:cs="Arial"/>
+          <w:u w:val="single"/>
+        </w:rPr>
+        <w:t>ArrayList.</w:t>
+      </w:r>
     </w:p>
     <w:p>
       <w:pPr>
@@ -1602,32 +1594,6 @@
           <w:u w:val="single"/>
         </w:rPr>
       </w:pPr>
-      <w:r>
-        <w:rPr>
-          <w:rStyle w:val="eop"/>
-          <w:rFonts w:ascii="Arial" w:hAnsi="Arial" w:cs="Arial"/>
-          <w:u w:val="single"/>
-        </w:rPr>
-        <w:t xml:space="preserve">Alternativa 2: </w:t>
-      </w:r>
-      <w:proofErr w:type="spellStart"/>
-      <w:r>
-        <w:rPr>
-          <w:rStyle w:val="eop"/>
-          <w:rFonts w:ascii="Arial" w:hAnsi="Arial" w:cs="Arial"/>
-          <w:u w:val="single"/>
-        </w:rPr>
-        <w:t>ArrayList</w:t>
-      </w:r>
-      <w:proofErr w:type="spellEnd"/>
-      <w:r>
-        <w:rPr>
-          <w:rStyle w:val="eop"/>
-          <w:rFonts w:ascii="Arial" w:hAnsi="Arial" w:cs="Arial"/>
-          <w:u w:val="single"/>
-        </w:rPr>
-        <w:t>.</w:t>
-      </w:r>
     </w:p>
     <w:p>
       <w:pPr>
@@ -1638,9 +1604,58 @@
         <w:rPr>
           <w:rStyle w:val="eop"/>
           <w:rFonts w:ascii="Arial" w:hAnsi="Arial" w:cs="Arial"/>
-          <w:u w:val="single"/>
-        </w:rPr>
-      </w:pPr>
+          <w:szCs w:val="22"/>
+        </w:rPr>
+      </w:pPr>
+      <w:r>
+        <w:rPr>
+          <w:rStyle w:val="eop"/>
+          <w:rFonts w:ascii="Arial" w:hAnsi="Arial" w:cs="Arial"/>
+          <w:szCs w:val="22"/>
+        </w:rPr>
+        <w:t xml:space="preserve">La clase ArrayList en Java, es una clase que permite almacenar datos en memoria de forma similar a los Arrays, con la ventaja de que el </w:t>
+      </w:r>
+      <w:r>
+        <w:rPr>
+          <w:rStyle w:val="eop"/>
+          <w:rFonts w:ascii="Arial" w:hAnsi="Arial" w:cs="Arial"/>
+          <w:szCs w:val="22"/>
+        </w:rPr>
+        <w:t>número</w:t>
+      </w:r>
+      <w:r>
+        <w:rPr>
+          <w:rStyle w:val="eop"/>
+          <w:rFonts w:ascii="Arial" w:hAnsi="Arial" w:cs="Arial"/>
+          <w:szCs w:val="22"/>
+        </w:rPr>
+        <w:t xml:space="preserve"> de elementos que almacena, lo hace de forma dinámica, es decir, que no es necesario declar</w:t>
+      </w:r>
+      <w:r>
+        <w:rPr>
+          <w:rStyle w:val="eop"/>
+          <w:rFonts w:ascii="Arial" w:hAnsi="Arial" w:cs="Arial"/>
+          <w:szCs w:val="22"/>
+        </w:rPr>
+        <w:t xml:space="preserve">ar su </w:t>
+      </w:r>
+      <w:r>
+        <w:rPr>
+          <w:rStyle w:val="eop"/>
+          <w:rFonts w:ascii="Arial" w:hAnsi="Arial" w:cs="Arial"/>
+          <w:szCs w:val="22"/>
+        </w:rPr>
+        <w:lastRenderedPageBreak/>
+        <w:t>tamaño.</w:t>
+      </w:r>
+      <w:r>
+        <w:rPr>
+          <w:rStyle w:val="eop"/>
+          <w:rFonts w:ascii="Arial" w:hAnsi="Arial" w:cs="Arial"/>
+          <w:szCs w:val="22"/>
+        </w:rPr>
+        <w:t xml:space="preserve"> Además permite modificar, insertar y eliminar elementos en cualquier lugar del arreglo.</w:t>
+      </w:r>
     </w:p>
     <w:p>
       <w:pPr>
@@ -1649,87 +1664,11 @@
         <w:jc w:val="both"/>
         <w:textAlignment w:val="baseline"/>
         <w:rPr>
-          <w:rStyle w:val="eop"/>
-          <w:rFonts w:ascii="Arial" w:hAnsi="Arial" w:cs="Arial"/>
-          <w:szCs w:val="22"/>
-        </w:rPr>
-      </w:pPr>
-      <w:r>
-        <w:rPr>
-          <w:rStyle w:val="eop"/>
-          <w:rFonts w:ascii="Arial" w:hAnsi="Arial" w:cs="Arial"/>
-          <w:szCs w:val="22"/>
-        </w:rPr>
-        <w:t xml:space="preserve">La clase </w:t>
-      </w:r>
-      <w:proofErr w:type="spellStart"/>
-      <w:r>
-        <w:rPr>
-          <w:rStyle w:val="eop"/>
-          <w:rFonts w:ascii="Arial" w:hAnsi="Arial" w:cs="Arial"/>
-          <w:szCs w:val="22"/>
-        </w:rPr>
-        <w:t>ArrayList</w:t>
-      </w:r>
-      <w:proofErr w:type="spellEnd"/>
-      <w:r>
-        <w:rPr>
-          <w:rStyle w:val="eop"/>
-          <w:rFonts w:ascii="Arial" w:hAnsi="Arial" w:cs="Arial"/>
-          <w:szCs w:val="22"/>
-        </w:rPr>
-        <w:t xml:space="preserve"> en Java, es una clase que permite almacenar datos en memoria de forma similar a los </w:t>
-      </w:r>
-      <w:proofErr w:type="spellStart"/>
-      <w:r>
-        <w:rPr>
-          <w:rStyle w:val="eop"/>
-          <w:rFonts w:ascii="Arial" w:hAnsi="Arial" w:cs="Arial"/>
-          <w:szCs w:val="22"/>
-        </w:rPr>
-        <w:t>Arrays</w:t>
-      </w:r>
-      <w:proofErr w:type="spellEnd"/>
-      <w:r>
-        <w:rPr>
-          <w:rStyle w:val="eop"/>
-          <w:rFonts w:ascii="Arial" w:hAnsi="Arial" w:cs="Arial"/>
-          <w:szCs w:val="22"/>
-        </w:rPr>
-        <w:t xml:space="preserve">, con la ventaja de que el </w:t>
-      </w:r>
-      <w:r>
-        <w:rPr>
-          <w:rStyle w:val="eop"/>
-          <w:rFonts w:ascii="Arial" w:hAnsi="Arial" w:cs="Arial"/>
-          <w:szCs w:val="22"/>
-        </w:rPr>
-        <w:t>número</w:t>
-      </w:r>
-      <w:r>
-        <w:rPr>
-          <w:rStyle w:val="eop"/>
-          <w:rFonts w:ascii="Arial" w:hAnsi="Arial" w:cs="Arial"/>
-          <w:szCs w:val="22"/>
-        </w:rPr>
-        <w:t xml:space="preserve"> de elementos que almacena, lo hace de forma dinámica, es decir, que no es necesario declar</w:t>
-      </w:r>
-      <w:r>
-        <w:rPr>
-          <w:rStyle w:val="eop"/>
-          <w:rFonts w:ascii="Arial" w:hAnsi="Arial" w:cs="Arial"/>
-          <w:szCs w:val="22"/>
-        </w:rPr>
-        <w:t>ar su tamaño.</w:t>
-      </w:r>
-      <w:r>
-        <w:rPr>
-          <w:rStyle w:val="eop"/>
-          <w:rFonts w:ascii="Arial" w:hAnsi="Arial" w:cs="Arial"/>
-          <w:szCs w:val="22"/>
-        </w:rPr>
-        <w:t xml:space="preserve"> Además permite modificar, insertar y eliminar elementos en cualquier lugar del arreglo.</w:t>
-      </w:r>
+          <w:rFonts w:ascii="Calibri" w:hAnsi="Calibri" w:cs="Calibri"/>
+          <w:sz w:val="22"/>
+          <w:szCs w:val="22"/>
+        </w:rPr>
+      </w:pPr>
     </w:p>
     <w:p>
       <w:pPr>
@@ -1738,11 +1677,27 @@
         <w:jc w:val="both"/>
         <w:textAlignment w:val="baseline"/>
         <w:rPr>
-          <w:rFonts w:ascii="Calibri" w:hAnsi="Calibri" w:cs="Calibri"/>
-          <w:sz w:val="22"/>
-          <w:szCs w:val="22"/>
-        </w:rPr>
-      </w:pPr>
+          <w:rStyle w:val="eop"/>
+          <w:rFonts w:ascii="Arial" w:hAnsi="Arial" w:cs="Arial"/>
+          <w:u w:val="single"/>
+        </w:rPr>
+      </w:pPr>
+      <w:r>
+        <w:rPr>
+          <w:rStyle w:val="eop"/>
+          <w:rFonts w:ascii="Arial" w:hAnsi="Arial" w:cs="Arial"/>
+          <w:u w:val="single"/>
+        </w:rPr>
+        <w:t>Alternativa 3: P</w:t>
+      </w:r>
+      <w:r>
+        <w:rPr>
+          <w:rStyle w:val="eop"/>
+          <w:rFonts w:ascii="Arial" w:hAnsi="Arial" w:cs="Arial"/>
+          <w:u w:val="single"/>
+        </w:rPr>
+        <w:t>ila.</w:t>
+      </w:r>
     </w:p>
     <w:p>
       <w:pPr>
@@ -1753,17 +1708,8 @@
         <w:rPr>
           <w:rStyle w:val="eop"/>
           <w:rFonts w:ascii="Arial" w:hAnsi="Arial" w:cs="Arial"/>
-          <w:u w:val="single"/>
-        </w:rPr>
-      </w:pPr>
-      <w:r>
-        <w:rPr>
-          <w:rStyle w:val="eop"/>
-          <w:rFonts w:ascii="Arial" w:hAnsi="Arial" w:cs="Arial"/>
-          <w:u w:val="single"/>
-        </w:rPr>
-        <w:t>Alternativa 3: pila.</w:t>
-      </w:r>
+        </w:rPr>
+      </w:pPr>
     </w:p>
     <w:p>
       <w:pPr>
@@ -1774,8 +1720,225 @@
         <w:rPr>
           <w:rStyle w:val="eop"/>
           <w:rFonts w:ascii="Arial" w:hAnsi="Arial" w:cs="Arial"/>
-        </w:rPr>
-      </w:pPr>
+          <w:szCs w:val="22"/>
+        </w:rPr>
+      </w:pPr>
+      <w:r>
+        <w:rPr>
+          <w:rStyle w:val="eop"/>
+          <w:rFonts w:ascii="Arial" w:hAnsi="Arial" w:cs="Arial"/>
+          <w:szCs w:val="22"/>
+        </w:rPr>
+        <w:t>Una pila</w:t>
+      </w:r>
+      <w:r>
+        <w:rPr>
+          <w:rStyle w:val="eop"/>
+          <w:rFonts w:ascii="Arial" w:hAnsi="Arial" w:cs="Arial"/>
+          <w:szCs w:val="22"/>
+        </w:rPr>
+        <w:t xml:space="preserve"> </w:t>
+      </w:r>
+      <w:r>
+        <w:rPr>
+          <w:rStyle w:val="eop"/>
+          <w:rFonts w:ascii="Arial" w:hAnsi="Arial" w:cs="Arial"/>
+          <w:szCs w:val="22"/>
+        </w:rPr>
+        <w:t>es una lista ordenada o </w:t>
+      </w:r>
+      <w:r>
+        <w:rPr>
+          <w:rStyle w:val="eop"/>
+          <w:rFonts w:ascii="Arial" w:hAnsi="Arial" w:cs="Arial"/>
+          <w:szCs w:val="22"/>
+        </w:rPr>
+        <w:fldChar w:fldCharType="begin"/>
+      </w:r>
+      <w:r>
+        <w:rPr>
+          <w:rStyle w:val="eop"/>
+          <w:rFonts w:ascii="Arial" w:hAnsi="Arial" w:cs="Arial"/>
+          <w:szCs w:val="22"/>
+        </w:rPr>
+        <w:instrText xml:space="preserve"> HYPE</w:instrText>
+      </w:r>
+      <w:r>
+        <w:rPr>
+          <w:rStyle w:val="eop"/>
+          <w:rFonts w:ascii="Arial" w:hAnsi="Arial" w:cs="Arial"/>
+          <w:szCs w:val="22"/>
+        </w:rPr>
+        <w:instrText xml:space="preserve">RLINK "https://es.wikipedia.org/wiki/Estructura_de_datos" \o "Estructura de datos" </w:instrText>
+      </w:r>
+      <w:r>
+        <w:rPr>
+          <w:rStyle w:val="eop"/>
+          <w:rFonts w:ascii="Arial" w:hAnsi="Arial" w:cs="Arial"/>
+          <w:szCs w:val="22"/>
+        </w:rPr>
+        <w:fldChar w:fldCharType="separate"/>
+      </w:r>
+      <w:r>
+        <w:rPr>
+          <w:rStyle w:val="eop"/>
+          <w:rFonts w:ascii="Arial" w:hAnsi="Arial" w:cs="Arial"/>
+          <w:szCs w:val="22"/>
+        </w:rPr>
+        <w:t>estructura de datos</w:t>
+      </w:r>
+      <w:r>
+        <w:rPr>
+          <w:rStyle w:val="eop"/>
+          <w:rFonts w:ascii="Arial" w:hAnsi="Arial" w:cs="Arial"/>
+          <w:szCs w:val="22"/>
+        </w:rPr>
+        <w:fldChar w:fldCharType="end"/>
+      </w:r>
+      <w:r>
+        <w:rPr>
+          <w:rStyle w:val="eop"/>
+          <w:rFonts w:ascii="Arial" w:hAnsi="Arial" w:cs="Arial"/>
+          <w:szCs w:val="22"/>
+        </w:rPr>
+        <w:t> que permite almacenar y recuperar datos, el modo de a</w:t>
+      </w:r>
+      <w:r>
+        <w:rPr>
+          <w:rStyle w:val="eop"/>
+          <w:rFonts w:ascii="Arial" w:hAnsi="Arial" w:cs="Arial"/>
+          <w:szCs w:val="22"/>
+        </w:rPr>
+        <w:t>cceso a sus elementos es de modo que el primer elemento en entrar es el primer elemento en salir</w:t>
+      </w:r>
+      <w:r>
+        <w:rPr>
+          <w:rStyle w:val="eop"/>
+          <w:rFonts w:ascii="Arial" w:hAnsi="Arial" w:cs="Arial"/>
+          <w:szCs w:val="22"/>
+        </w:rPr>
+        <w:t> </w:t>
+      </w:r>
+      <w:r>
+        <w:rPr>
+          <w:rStyle w:val="eop"/>
+          <w:rFonts w:ascii="Arial" w:hAnsi="Arial" w:cs="Arial"/>
+          <w:szCs w:val="22"/>
+        </w:rPr>
+        <w:t>(</w:t>
+      </w:r>
+      <w:r>
+        <w:rPr>
+          <w:rStyle w:val="eop"/>
+          <w:rFonts w:ascii="Arial" w:hAnsi="Arial" w:cs="Arial"/>
+          <w:szCs w:val="22"/>
+        </w:rPr>
+        <w:fldChar w:fldCharType="begin"/>
+      </w:r>
+      <w:r>
+        <w:rPr>
+          <w:rStyle w:val="eop"/>
+          <w:rFonts w:ascii="Arial" w:hAnsi="Arial" w:cs="Arial"/>
+          <w:szCs w:val="22"/>
+        </w:rPr>
+        <w:instrText xml:space="preserve"> HYPERLINK "https://es.wikipedia.org/wiki/LIFO" \o "LIFO" </w:instrText>
+      </w:r>
+      <w:r>
+        <w:rPr>
+          <w:rStyle w:val="eop"/>
+          <w:rFonts w:ascii="Arial" w:hAnsi="Arial" w:cs="Arial"/>
+          <w:szCs w:val="22"/>
+        </w:rPr>
+        <w:fldChar w:fldCharType="separate"/>
+      </w:r>
+      <w:r>
+        <w:rPr>
+          <w:rStyle w:val="eop"/>
+          <w:rFonts w:ascii="Arial" w:hAnsi="Arial" w:cs="Arial"/>
+          <w:szCs w:val="22"/>
+        </w:rPr>
+        <w:t>LIFO</w:t>
+      </w:r>
+      <w:r>
+        <w:rPr>
+          <w:rStyle w:val="eop"/>
+          <w:rFonts w:ascii="Arial" w:hAnsi="Arial" w:cs="Arial"/>
+          <w:szCs w:val="22"/>
+        </w:rPr>
+        <w:fldChar w:fldCharType="end"/>
+      </w:r>
+      <w:r>
+        <w:rPr>
+          <w:rStyle w:val="eop"/>
+          <w:rFonts w:ascii="Arial" w:hAnsi="Arial" w:cs="Arial"/>
+          <w:szCs w:val="22"/>
+        </w:rPr>
+        <w:t>)</w:t>
+      </w:r>
+      <w:r>
+        <w:rPr>
+          <w:rStyle w:val="eop"/>
+          <w:rFonts w:ascii="Arial" w:hAnsi="Arial" w:cs="Arial"/>
+          <w:szCs w:val="22"/>
+        </w:rPr>
+        <w:t>. Esta estructura se aplica en multitud de supuestos en el área de </w:t>
+      </w:r>
+      <w:r>
+        <w:rPr>
+          <w:rStyle w:val="eop"/>
+          <w:rFonts w:ascii="Arial" w:hAnsi="Arial" w:cs="Arial"/>
+          <w:szCs w:val="22"/>
+        </w:rPr>
+        <w:fldChar w:fldCharType="begin"/>
+      </w:r>
+      <w:r>
+        <w:rPr>
+          <w:rStyle w:val="eop"/>
+          <w:rFonts w:ascii="Arial" w:hAnsi="Arial" w:cs="Arial"/>
+          <w:szCs w:val="22"/>
+        </w:rPr>
+        <w:instrText xml:space="preserve"> HYPERLINK "https://es.wikipedia.org/wiki/Inform%C3%A1tica" \o "Informática" </w:instrText>
+      </w:r>
+      <w:r>
+        <w:rPr>
+          <w:rStyle w:val="eop"/>
+          <w:rFonts w:ascii="Arial" w:hAnsi="Arial" w:cs="Arial"/>
+          <w:szCs w:val="22"/>
+        </w:rPr>
+        <w:fldChar w:fldCharType="separate"/>
+      </w:r>
+      <w:r>
+        <w:rPr>
+          <w:rStyle w:val="eop"/>
+          <w:rFonts w:ascii="Arial" w:hAnsi="Arial" w:cs="Arial"/>
+          <w:szCs w:val="22"/>
+        </w:rPr>
+        <w:t>informática</w:t>
+      </w:r>
+      <w:r>
+        <w:rPr>
+          <w:rStyle w:val="eop"/>
+          <w:rFonts w:ascii="Arial" w:hAnsi="Arial" w:cs="Arial"/>
+          <w:szCs w:val="22"/>
+        </w:rPr>
+        <w:fldChar w:fldCharType="end"/>
+      </w:r>
+      <w:r>
+        <w:rPr>
+          <w:rStyle w:val="eop"/>
+          <w:rFonts w:ascii="Arial" w:hAnsi="Arial" w:cs="Arial"/>
+          <w:szCs w:val="22"/>
+        </w:rPr>
+        <w:t> debido a su simplicidad y capacidad de dar respuesta a numerosos procesos.</w:t>
+      </w:r>
+      <w:r>
+        <w:rPr>
+          <w:rStyle w:val="eop"/>
+          <w:rFonts w:ascii="Arial" w:hAnsi="Arial" w:cs="Arial"/>
+          <w:szCs w:val="22"/>
+        </w:rPr>
+        <w:t xml:space="preserve"> En ésta estructura de datos se puede apilar o des apilar elementos, es decir modificar únicamente el extremo superior de la estructura.</w:t>
+      </w:r>
     </w:p>
     <w:p>
       <w:pPr>
@@ -1789,124 +1952,6 @@
           <w:szCs w:val="22"/>
         </w:rPr>
       </w:pPr>
-      <w:r>
-        <w:rPr>
-          <w:rStyle w:val="eop"/>
-          <w:rFonts w:ascii="Arial" w:hAnsi="Arial" w:cs="Arial"/>
-          <w:szCs w:val="22"/>
-        </w:rPr>
-        <w:t>Una pila</w:t>
-      </w:r>
-      <w:r>
-        <w:rPr>
-          <w:rStyle w:val="eop"/>
-          <w:rFonts w:ascii="Arial" w:hAnsi="Arial" w:cs="Arial"/>
-          <w:szCs w:val="22"/>
-        </w:rPr>
-        <w:t xml:space="preserve"> </w:t>
-      </w:r>
-      <w:r>
-        <w:rPr>
-          <w:rStyle w:val="eop"/>
-          <w:rFonts w:ascii="Arial" w:hAnsi="Arial" w:cs="Arial"/>
-          <w:szCs w:val="22"/>
-        </w:rPr>
-        <w:t>es una lista ordenada o </w:t>
-      </w:r>
-      <w:hyperlink r:id="rId15" w:tooltip="Estructura de datos" w:history="1">
-        <w:r>
-          <w:rPr>
-            <w:rStyle w:val="eop"/>
-            <w:rFonts w:ascii="Arial" w:hAnsi="Arial" w:cs="Arial"/>
-            <w:szCs w:val="22"/>
-          </w:rPr>
-          <w:t>estructura de datos</w:t>
-        </w:r>
-      </w:hyperlink>
-      <w:r>
-        <w:rPr>
-          <w:rStyle w:val="eop"/>
-          <w:rFonts w:ascii="Arial" w:hAnsi="Arial" w:cs="Arial"/>
-          <w:szCs w:val="22"/>
-        </w:rPr>
-        <w:t> que permite almacenar y recuperar datos, el modo de a</w:t>
-      </w:r>
-      <w:r>
-        <w:rPr>
-          <w:rStyle w:val="eop"/>
-          <w:rFonts w:ascii="Arial" w:hAnsi="Arial" w:cs="Arial"/>
-          <w:szCs w:val="22"/>
-        </w:rPr>
-        <w:t>cceso a sus elementos es de modo que el primer elemento en entrar es el primer elemento en salir</w:t>
-      </w:r>
-      <w:r>
-        <w:rPr>
-          <w:rStyle w:val="eop"/>
-          <w:rFonts w:ascii="Arial" w:hAnsi="Arial" w:cs="Arial"/>
-          <w:szCs w:val="22"/>
-        </w:rPr>
-        <w:t> </w:t>
-      </w:r>
-      <w:r>
-        <w:rPr>
-          <w:rStyle w:val="eop"/>
-          <w:rFonts w:ascii="Arial" w:hAnsi="Arial" w:cs="Arial"/>
-          <w:szCs w:val="22"/>
-        </w:rPr>
-        <w:t>(</w:t>
-      </w:r>
-      <w:hyperlink r:id="rId16" w:tooltip="LIFO" w:history="1">
-        <w:r>
-          <w:rPr>
-            <w:rStyle w:val="eop"/>
-            <w:rFonts w:ascii="Arial" w:hAnsi="Arial" w:cs="Arial"/>
-            <w:szCs w:val="22"/>
-          </w:rPr>
-          <w:t>LIFO</w:t>
-        </w:r>
-      </w:hyperlink>
-      <w:r>
-        <w:rPr>
-          <w:rStyle w:val="eop"/>
-          <w:rFonts w:ascii="Arial" w:hAnsi="Arial" w:cs="Arial"/>
-          <w:szCs w:val="22"/>
-        </w:rPr>
-        <w:t>)</w:t>
-      </w:r>
-      <w:r>
-        <w:rPr>
-          <w:rStyle w:val="eop"/>
-          <w:rFonts w:ascii="Arial" w:hAnsi="Arial" w:cs="Arial"/>
-          <w:szCs w:val="22"/>
-        </w:rPr>
-        <w:t>. Esta estructura se aplica en multitud de supuestos en el área de </w:t>
-      </w:r>
-      <w:hyperlink r:id="rId17" w:tooltip="Informática" w:history="1">
-        <w:r>
-          <w:rPr>
-            <w:rStyle w:val="eop"/>
-            <w:rFonts w:ascii="Arial" w:hAnsi="Arial" w:cs="Arial"/>
-            <w:szCs w:val="22"/>
-          </w:rPr>
-          <w:t>informática</w:t>
-        </w:r>
-      </w:hyperlink>
-      <w:r>
-        <w:rPr>
-          <w:rStyle w:val="eop"/>
-          <w:rFonts w:ascii="Arial" w:hAnsi="Arial" w:cs="Arial"/>
-          <w:szCs w:val="22"/>
-        </w:rPr>
-        <w:t> debido a su simplicidad y capacidad de dar respuesta a numerosos procesos.</w:t>
-      </w:r>
-      <w:r>
-        <w:rPr>
-          <w:rStyle w:val="eop"/>
-          <w:rFonts w:ascii="Arial" w:hAnsi="Arial" w:cs="Arial"/>
-          <w:szCs w:val="22"/>
-        </w:rPr>
-        <w:t xml:space="preserve"> En ésta estructura de datos se puede apilar o des apilar elementos, es decir modificar únicamente el extremo superior de la estructura.</w:t>
-      </w:r>
     </w:p>
     <w:p>
       <w:pPr>
@@ -1918,19 +1963,6 @@
           <w:rStyle w:val="eop"/>
           <w:rFonts w:ascii="Arial" w:hAnsi="Arial" w:cs="Arial"/>
           <w:szCs w:val="22"/>
-        </w:rPr>
-      </w:pPr>
-    </w:p>
-    <w:p>
-      <w:pPr>
-        <w:pStyle w:val="paragraph"/>
-        <w:spacing w:before="0" w:beforeAutospacing="0" w:after="0" w:afterAutospacing="0"/>
-        <w:jc w:val="both"/>
-        <w:textAlignment w:val="baseline"/>
-        <w:rPr>
-          <w:rStyle w:val="eop"/>
-          <w:rFonts w:ascii="Arial" w:hAnsi="Arial" w:cs="Arial"/>
-          <w:szCs w:val="22"/>
           <w:u w:val="single"/>
         </w:rPr>
       </w:pPr>
@@ -1963,113 +1995,101 @@
         </w:rPr>
         <w:t>Una cola (también llamada fila) es una </w:t>
       </w:r>
-      <w:hyperlink r:id="rId18" w:tooltip="Estructura de datos" w:history="1">
-        <w:r>
-          <w:rPr>
-            <w:rStyle w:val="eop"/>
-            <w:rFonts w:ascii="Arial" w:hAnsi="Arial" w:cs="Arial"/>
-            <w:szCs w:val="22"/>
-          </w:rPr>
-          <w:t>estructura de datos</w:t>
-        </w:r>
-      </w:hyperlink>
-      <w:r>
-        <w:rPr>
-          <w:rStyle w:val="eop"/>
-          <w:rFonts w:ascii="Arial" w:hAnsi="Arial" w:cs="Arial"/>
-          <w:szCs w:val="22"/>
-        </w:rPr>
-        <w:t>, caracterizada por ser una secuencia de elementos en la que la operación de inserción </w:t>
-      </w:r>
-      <w:proofErr w:type="spellStart"/>
-      <w:r>
-        <w:rPr>
-          <w:rStyle w:val="eop"/>
-          <w:rFonts w:ascii="Arial" w:hAnsi="Arial" w:cs="Arial"/>
-          <w:szCs w:val="22"/>
-        </w:rPr>
-        <w:t>push</w:t>
-      </w:r>
-      <w:proofErr w:type="spellEnd"/>
-      <w:r>
-        <w:rPr>
-          <w:rStyle w:val="eop"/>
-          <w:rFonts w:ascii="Arial" w:hAnsi="Arial" w:cs="Arial"/>
-          <w:szCs w:val="22"/>
-        </w:rPr>
-        <w:t> se realiza por un extremo y la operación de extracción pop por el otro. También se le llama estructura </w:t>
-      </w:r>
-      <w:hyperlink r:id="rId19" w:tooltip="FIFO" w:history="1">
-        <w:r>
-          <w:rPr>
-            <w:rStyle w:val="eop"/>
-            <w:rFonts w:ascii="Arial" w:hAnsi="Arial" w:cs="Arial"/>
-            <w:szCs w:val="22"/>
-          </w:rPr>
-          <w:t>FIFO</w:t>
-        </w:r>
-      </w:hyperlink>
-      <w:r>
-        <w:rPr>
-          <w:rStyle w:val="eop"/>
-          <w:rFonts w:ascii="Arial" w:hAnsi="Arial" w:cs="Arial"/>
-          <w:szCs w:val="22"/>
-        </w:rPr>
-        <w:t> (del inglés </w:t>
-      </w:r>
-      <w:proofErr w:type="spellStart"/>
-      <w:r>
-        <w:rPr>
-          <w:rStyle w:val="eop"/>
-          <w:rFonts w:ascii="Arial" w:hAnsi="Arial" w:cs="Arial"/>
-          <w:szCs w:val="22"/>
-        </w:rPr>
-        <w:t>First</w:t>
-      </w:r>
-      <w:proofErr w:type="spellEnd"/>
-      <w:r>
-        <w:rPr>
-          <w:rStyle w:val="eop"/>
-          <w:rFonts w:ascii="Arial" w:hAnsi="Arial" w:cs="Arial"/>
-          <w:szCs w:val="22"/>
-        </w:rPr>
-        <w:t xml:space="preserve"> In </w:t>
-      </w:r>
-      <w:proofErr w:type="spellStart"/>
-      <w:r>
-        <w:rPr>
-          <w:rStyle w:val="eop"/>
-          <w:rFonts w:ascii="Arial" w:hAnsi="Arial" w:cs="Arial"/>
-          <w:szCs w:val="22"/>
-        </w:rPr>
-        <w:t>First</w:t>
-      </w:r>
-      <w:proofErr w:type="spellEnd"/>
-      <w:r>
-        <w:rPr>
-          <w:rStyle w:val="eop"/>
-          <w:rFonts w:ascii="Arial" w:hAnsi="Arial" w:cs="Arial"/>
-          <w:szCs w:val="22"/>
-        </w:rPr>
-        <w:t xml:space="preserve"> </w:t>
-      </w:r>
-      <w:proofErr w:type="spellStart"/>
-      <w:r>
-        <w:rPr>
-          <w:rStyle w:val="eop"/>
-          <w:rFonts w:ascii="Arial" w:hAnsi="Arial" w:cs="Arial"/>
-          <w:szCs w:val="22"/>
-        </w:rPr>
-        <w:t>Out</w:t>
-      </w:r>
-      <w:proofErr w:type="spellEnd"/>
-      <w:r>
-        <w:rPr>
-          <w:rStyle w:val="eop"/>
-          <w:rFonts w:ascii="Arial" w:hAnsi="Arial" w:cs="Arial"/>
-          <w:szCs w:val="22"/>
-        </w:rPr>
-        <w:t>), debido a que el primer elemento en entrar será también el primero en salir.</w:t>
+      <w:r>
+        <w:rPr>
+          <w:rStyle w:val="eop"/>
+          <w:rFonts w:ascii="Arial" w:hAnsi="Arial" w:cs="Arial"/>
+          <w:szCs w:val="22"/>
+        </w:rPr>
+        <w:fldChar w:fldCharType="begin"/>
+      </w:r>
+      <w:r>
+        <w:rPr>
+          <w:rStyle w:val="eop"/>
+          <w:rFonts w:ascii="Arial" w:hAnsi="Arial" w:cs="Arial"/>
+          <w:szCs w:val="22"/>
+        </w:rPr>
+        <w:instrText xml:space="preserve"> HYPERLINK "https://es.wikipedia.org/wiki/Estructura_de_datos" \o "Estructura de datos" </w:instrText>
+      </w:r>
+      <w:r>
+        <w:rPr>
+          <w:rStyle w:val="eop"/>
+          <w:rFonts w:ascii="Arial" w:hAnsi="Arial" w:cs="Arial"/>
+          <w:szCs w:val="22"/>
+        </w:rPr>
+        <w:fldChar w:fldCharType="separate"/>
+      </w:r>
+      <w:r>
+        <w:rPr>
+          <w:rStyle w:val="eop"/>
+          <w:rFonts w:ascii="Arial" w:hAnsi="Arial" w:cs="Arial"/>
+          <w:szCs w:val="22"/>
+        </w:rPr>
+        <w:t>estructura de datos</w:t>
+      </w:r>
+      <w:r>
+        <w:rPr>
+          <w:rStyle w:val="eop"/>
+          <w:rFonts w:ascii="Arial" w:hAnsi="Arial" w:cs="Arial"/>
+          <w:szCs w:val="22"/>
+        </w:rPr>
+        <w:fldChar w:fldCharType="end"/>
+      </w:r>
+      <w:r>
+        <w:rPr>
+          <w:rStyle w:val="eop"/>
+          <w:rFonts w:ascii="Arial" w:hAnsi="Arial" w:cs="Arial"/>
+          <w:szCs w:val="22"/>
+        </w:rPr>
+        <w:t>, caracterizada por ser una secuencia de elementos en la que la operación de inserción push se realiza por un extremo y la operación de extracción pop por el otro. También se le llama estructura </w:t>
+      </w:r>
+      <w:r>
+        <w:rPr>
+          <w:rStyle w:val="eop"/>
+          <w:rFonts w:ascii="Arial" w:hAnsi="Arial" w:cs="Arial"/>
+          <w:szCs w:val="22"/>
+        </w:rPr>
+        <w:fldChar w:fldCharType="begin"/>
+      </w:r>
+      <w:r>
+        <w:rPr>
+          <w:rStyle w:val="eop"/>
+          <w:rFonts w:ascii="Arial" w:hAnsi="Arial" w:cs="Arial"/>
+          <w:szCs w:val="22"/>
+        </w:rPr>
+        <w:instrText xml:space="preserve"> HYPERLINK "https://es.wikipedia.org/wiki/FIFO" \o "FIFO" </w:instrText>
+      </w:r>
+      <w:r>
+        <w:rPr>
+          <w:rStyle w:val="eop"/>
+          <w:rFonts w:ascii="Arial" w:hAnsi="Arial" w:cs="Arial"/>
+          <w:szCs w:val="22"/>
+        </w:rPr>
+        <w:fldChar w:fldCharType="separate"/>
+      </w:r>
+      <w:r>
+        <w:rPr>
+          <w:rStyle w:val="eop"/>
+          <w:rFonts w:ascii="Arial" w:hAnsi="Arial" w:cs="Arial"/>
+          <w:szCs w:val="22"/>
+        </w:rPr>
+        <w:t>FIFO</w:t>
+      </w:r>
+      <w:r>
+        <w:rPr>
+          <w:rStyle w:val="eop"/>
+          <w:rFonts w:ascii="Arial" w:hAnsi="Arial" w:cs="Arial"/>
+          <w:szCs w:val="22"/>
+        </w:rPr>
+        <w:fldChar w:fldCharType="end"/>
+      </w:r>
+      <w:r>
+        <w:rPr>
+          <w:rStyle w:val="eop"/>
+          <w:rFonts w:ascii="Arial" w:hAnsi="Arial" w:cs="Arial"/>
+          <w:szCs w:val="22"/>
+        </w:rPr>
+        <w:t> (del inglés First In First Out), debido a que el primer elemento en entrar será también el primero en salir.</w:t>
       </w:r>
     </w:p>
     <w:p>
@@ -2091,16 +2111,46 @@
         </w:rPr>
         <w:t>Las colas se utilizan en sistemas </w:t>
       </w:r>
-      <w:hyperlink r:id="rId20" w:tooltip="Informática" w:history="1">
-        <w:r>
-          <w:rPr>
-            <w:rStyle w:val="eop"/>
-            <w:rFonts w:ascii="Arial" w:hAnsi="Arial" w:cs="Arial"/>
-            <w:szCs w:val="22"/>
-          </w:rPr>
-          <w:t>informáticos</w:t>
-        </w:r>
-      </w:hyperlink>
+      <w:r>
+        <w:rPr>
+          <w:rStyle w:val="eop"/>
+          <w:rFonts w:ascii="Arial" w:hAnsi="Arial" w:cs="Arial"/>
+          <w:szCs w:val="22"/>
+        </w:rPr>
+        <w:fldChar w:fldCharType="begin"/>
+      </w:r>
+      <w:r>
+        <w:rPr>
+          <w:rStyle w:val="eop"/>
+          <w:rFonts w:ascii="Arial" w:hAnsi="Arial" w:cs="Arial"/>
+          <w:szCs w:val="22"/>
+        </w:rPr>
+        <w:instrText xml:space="preserve"> HYPERLINK "https://es.wikipedia.org/wiki/Inform%C3%A1tica" \o "Informática" </w:instrText>
+      </w:r>
+      <w:r>
+        <w:rPr>
+          <w:rStyle w:val="eop"/>
+          <w:rFonts w:ascii="Arial" w:hAnsi="Arial" w:cs="Arial"/>
+          <w:szCs w:val="22"/>
+        </w:rPr>
+        <w:fldChar w:fldCharType="separate"/>
+      </w:r>
+      <w:r>
+        <w:rPr>
+          <w:rStyle w:val="eop"/>
+          <w:rFonts w:ascii="Arial" w:hAnsi="Arial" w:cs="Arial"/>
+          <w:szCs w:val="22"/>
+        </w:rPr>
+        <w:t>informáticos</w:t>
+      </w:r>
+      <w:r>
+        <w:rPr>
+          <w:rStyle w:val="eop"/>
+          <w:rFonts w:ascii="Arial" w:hAnsi="Arial" w:cs="Arial"/>
+          <w:szCs w:val="22"/>
+        </w:rPr>
+        <w:fldChar w:fldCharType="end"/>
+      </w:r>
       <w:r>
         <w:rPr>
           <w:rStyle w:val="eop"/>
@@ -2109,16 +2159,46 @@
         </w:rPr>
         <w:t>, </w:t>
       </w:r>
-      <w:hyperlink r:id="rId21" w:tooltip="Transporte" w:history="1">
-        <w:r>
-          <w:rPr>
-            <w:rStyle w:val="eop"/>
-            <w:rFonts w:ascii="Arial" w:hAnsi="Arial" w:cs="Arial"/>
-            <w:szCs w:val="22"/>
-          </w:rPr>
-          <w:t>transportes</w:t>
-        </w:r>
-      </w:hyperlink>
+      <w:r>
+        <w:rPr>
+          <w:rStyle w:val="eop"/>
+          <w:rFonts w:ascii="Arial" w:hAnsi="Arial" w:cs="Arial"/>
+          <w:szCs w:val="22"/>
+        </w:rPr>
+        <w:fldChar w:fldCharType="begin"/>
+      </w:r>
+      <w:r>
+        <w:rPr>
+          <w:rStyle w:val="eop"/>
+          <w:rFonts w:ascii="Arial" w:hAnsi="Arial" w:cs="Arial"/>
+          <w:szCs w:val="22"/>
+        </w:rPr>
+        <w:instrText xml:space="preserve"> HYPERLINK "https://es.wikipedia.org/wiki/Transporte" \o "Transporte" </w:instrText>
+      </w:r>
+      <w:r>
+        <w:rPr>
+          <w:rStyle w:val="eop"/>
+          <w:rFonts w:ascii="Arial" w:hAnsi="Arial" w:cs="Arial"/>
+          <w:szCs w:val="22"/>
+        </w:rPr>
+        <w:fldChar w:fldCharType="separate"/>
+      </w:r>
+      <w:r>
+        <w:rPr>
+          <w:rStyle w:val="eop"/>
+          <w:rFonts w:ascii="Arial" w:hAnsi="Arial" w:cs="Arial"/>
+          <w:szCs w:val="22"/>
+        </w:rPr>
+        <w:t>transportes</w:t>
+      </w:r>
+      <w:r>
+        <w:rPr>
+          <w:rStyle w:val="eop"/>
+          <w:rFonts w:ascii="Arial" w:hAnsi="Arial" w:cs="Arial"/>
+          <w:szCs w:val="22"/>
+        </w:rPr>
+        <w:fldChar w:fldCharType="end"/>
+      </w:r>
       <w:r>
         <w:rPr>
           <w:rStyle w:val="eop"/>
@@ -2127,16 +2207,46 @@
         </w:rPr>
         <w:t> y operaciones de </w:t>
       </w:r>
-      <w:hyperlink r:id="rId22" w:tooltip="Investigación" w:history="1">
-        <w:r>
-          <w:rPr>
-            <w:rStyle w:val="eop"/>
-            <w:rFonts w:ascii="Arial" w:hAnsi="Arial" w:cs="Arial"/>
-            <w:szCs w:val="22"/>
-          </w:rPr>
-          <w:t>investigación</w:t>
-        </w:r>
-      </w:hyperlink>
+      <w:r>
+        <w:rPr>
+          <w:rStyle w:val="eop"/>
+          <w:rFonts w:ascii="Arial" w:hAnsi="Arial" w:cs="Arial"/>
+          <w:szCs w:val="22"/>
+        </w:rPr>
+        <w:fldChar w:fldCharType="begin"/>
+      </w:r>
+      <w:r>
+        <w:rPr>
+          <w:rStyle w:val="eop"/>
+          <w:rFonts w:ascii="Arial" w:hAnsi="Arial" w:cs="Arial"/>
+          <w:szCs w:val="22"/>
+        </w:rPr>
+        <w:instrText xml:space="preserve"> HYPERLINK "https://es.wikipedia.org/wiki/Investigaci%C3%B3n" \o "Investigación" </w:instrText>
+      </w:r>
+      <w:r>
+        <w:rPr>
+          <w:rStyle w:val="eop"/>
+          <w:rFonts w:ascii="Arial" w:hAnsi="Arial" w:cs="Arial"/>
+          <w:szCs w:val="22"/>
+        </w:rPr>
+        <w:fldChar w:fldCharType="separate"/>
+      </w:r>
+      <w:r>
+        <w:rPr>
+          <w:rStyle w:val="eop"/>
+          <w:rFonts w:ascii="Arial" w:hAnsi="Arial" w:cs="Arial"/>
+          <w:szCs w:val="22"/>
+        </w:rPr>
+        <w:t>investigación</w:t>
+      </w:r>
+      <w:r>
+        <w:rPr>
+          <w:rStyle w:val="eop"/>
+          <w:rFonts w:ascii="Arial" w:hAnsi="Arial" w:cs="Arial"/>
+          <w:szCs w:val="22"/>
+        </w:rPr>
+        <w:fldChar w:fldCharType="end"/>
+      </w:r>
       <w:r>
         <w:rPr>
           <w:rStyle w:val="eop"/>
@@ -2145,16 +2255,46 @@
         </w:rPr>
         <w:t> (entre otros), donde los objetos, personas o eventos son tomados como datos que se almacenan y se guardan mediante colas para su posterior procesamiento. Este tipo de estructura de datos abstracta se implementa en </w:t>
       </w:r>
-      <w:hyperlink r:id="rId23" w:tooltip="Programación orientada a objetos" w:history="1">
-        <w:r>
-          <w:rPr>
-            <w:rStyle w:val="eop"/>
-            <w:rFonts w:ascii="Arial" w:hAnsi="Arial" w:cs="Arial"/>
-            <w:szCs w:val="22"/>
-          </w:rPr>
-          <w:t>lenguajes orientados a objetos</w:t>
-        </w:r>
-      </w:hyperlink>
+      <w:r>
+        <w:rPr>
+          <w:rStyle w:val="eop"/>
+          <w:rFonts w:ascii="Arial" w:hAnsi="Arial" w:cs="Arial"/>
+          <w:szCs w:val="22"/>
+        </w:rPr>
+        <w:fldChar w:fldCharType="begin"/>
+      </w:r>
+      <w:r>
+        <w:rPr>
+          <w:rStyle w:val="eop"/>
+          <w:rFonts w:ascii="Arial" w:hAnsi="Arial" w:cs="Arial"/>
+          <w:szCs w:val="22"/>
+        </w:rPr>
+        <w:instrText xml:space="preserve"> HYPERLINK "https://es.wikipedia.org/wiki/Programaci%C3%B3n_orientada_a_objetos" \o "Programación orientada a objetos" </w:instrText>
+      </w:r>
+      <w:r>
+        <w:rPr>
+          <w:rStyle w:val="eop"/>
+          <w:rFonts w:ascii="Arial" w:hAnsi="Arial" w:cs="Arial"/>
+          <w:szCs w:val="22"/>
+        </w:rPr>
+        <w:fldChar w:fldCharType="separate"/>
+      </w:r>
+      <w:r>
+        <w:rPr>
+          <w:rStyle w:val="eop"/>
+          <w:rFonts w:ascii="Arial" w:hAnsi="Arial" w:cs="Arial"/>
+          <w:szCs w:val="22"/>
+        </w:rPr>
+        <w:t>lenguajes orientados a objetos</w:t>
+      </w:r>
+      <w:r>
+        <w:rPr>
+          <w:rStyle w:val="eop"/>
+          <w:rFonts w:ascii="Arial" w:hAnsi="Arial" w:cs="Arial"/>
+          <w:szCs w:val="22"/>
+        </w:rPr>
+        <w:fldChar w:fldCharType="end"/>
+      </w:r>
       <w:r>
         <w:rPr>
           <w:rStyle w:val="eop"/>
@@ -2195,27 +2335,7 @@
           <w:szCs w:val="22"/>
           <w:u w:val="single"/>
         </w:rPr>
-        <w:t xml:space="preserve">Alternativa 5: Hash </w:t>
-      </w:r>
-      <w:proofErr w:type="spellStart"/>
-      <w:r>
-        <w:rPr>
-          <w:rStyle w:val="eop"/>
-          <w:rFonts w:ascii="Arial" w:hAnsi="Arial" w:cs="Arial"/>
-          <w:szCs w:val="22"/>
-          <w:u w:val="single"/>
-        </w:rPr>
-        <w:t>table</w:t>
-      </w:r>
-      <w:proofErr w:type="spellEnd"/>
-      <w:r>
-        <w:rPr>
-          <w:rStyle w:val="eop"/>
-          <w:rFonts w:ascii="Arial" w:hAnsi="Arial" w:cs="Arial"/>
-          <w:szCs w:val="22"/>
-          <w:u w:val="single"/>
-        </w:rPr>
-        <w:t>.</w:t>
+        <w:t>Alternativa 5: Hash table.</w:t>
       </w:r>
     </w:p>
     <w:p>
@@ -2229,34 +2349,54 @@
           <w:szCs w:val="22"/>
         </w:rPr>
       </w:pPr>
-      <w:proofErr w:type="gramStart"/>
-      <w:r>
-        <w:rPr>
-          <w:rStyle w:val="eop"/>
-          <w:rFonts w:ascii="Arial" w:hAnsi="Arial" w:cs="Arial"/>
-          <w:szCs w:val="22"/>
-        </w:rPr>
-        <w:t>es</w:t>
-      </w:r>
-      <w:proofErr w:type="gramEnd"/>
-      <w:r>
-        <w:rPr>
-          <w:rStyle w:val="eop"/>
-          <w:rFonts w:ascii="Arial" w:hAnsi="Arial" w:cs="Arial"/>
-          <w:szCs w:val="22"/>
-        </w:rPr>
-        <w:t xml:space="preserve"> una </w:t>
-      </w:r>
-      <w:hyperlink r:id="rId24" w:tooltip="Estructura de datos" w:history="1">
-        <w:r>
-          <w:rPr>
-            <w:rStyle w:val="eop"/>
-            <w:rFonts w:ascii="Arial" w:hAnsi="Arial" w:cs="Arial"/>
-            <w:szCs w:val="22"/>
-          </w:rPr>
-          <w:t>estructura de datos</w:t>
-        </w:r>
-      </w:hyperlink>
+      <w:r>
+        <w:rPr>
+          <w:rStyle w:val="eop"/>
+          <w:rFonts w:ascii="Arial" w:hAnsi="Arial" w:cs="Arial"/>
+          <w:szCs w:val="22"/>
+        </w:rPr>
+        <w:t>es una </w:t>
+      </w:r>
+      <w:r>
+        <w:rPr>
+          <w:rStyle w:val="eop"/>
+          <w:rFonts w:ascii="Arial" w:hAnsi="Arial" w:cs="Arial"/>
+          <w:szCs w:val="22"/>
+        </w:rPr>
+        <w:fldChar w:fldCharType="begin"/>
+      </w:r>
+      <w:r>
+        <w:rPr>
+          <w:rStyle w:val="eop"/>
+          <w:rFonts w:ascii="Arial" w:hAnsi="Arial" w:cs="Arial"/>
+          <w:szCs w:val="22"/>
+        </w:rPr>
+        <w:instrText xml:space="preserve"> HYPERLINK "https://es.wikipedia.org/wiki/Estructura_de_datos" \o "Estructura de datos" </w:instrText>
+      </w:r>
+      <w:r>
+        <w:rPr>
+          <w:rStyle w:val="eop"/>
+          <w:rFonts w:ascii="Arial" w:hAnsi="Arial" w:cs="Arial"/>
+          <w:szCs w:val="22"/>
+        </w:rPr>
+        <w:fldChar w:fldCharType="separate"/>
+      </w:r>
+      <w:r>
+        <w:rPr>
+          <w:rStyle w:val="eop"/>
+          <w:rFonts w:ascii="Arial" w:hAnsi="Arial" w:cs="Arial"/>
+          <w:szCs w:val="22"/>
+        </w:rPr>
+        <w:t>estructura de datos</w:t>
+      </w:r>
+      <w:r>
+        <w:rPr>
+          <w:rStyle w:val="eop"/>
+          <w:rFonts w:ascii="Arial" w:hAnsi="Arial" w:cs="Arial"/>
+          <w:szCs w:val="22"/>
+        </w:rPr>
+        <w:fldChar w:fldCharType="end"/>
+      </w:r>
       <w:r>
         <w:rPr>
           <w:rStyle w:val="eop"/>
@@ -2265,16 +2405,46 @@
         </w:rPr>
         <w:t> que asocia llaves o claves con valores. La operación principal que soporta de manera eficiente es la búsqueda: permite el acceso a los elementos almacenados a partir de una clave generada. Funciona transformando la clave con una </w:t>
       </w:r>
-      <w:hyperlink r:id="rId25" w:tooltip="Función hash" w:history="1">
-        <w:r>
-          <w:rPr>
-            <w:rStyle w:val="eop"/>
-            <w:rFonts w:ascii="Arial" w:hAnsi="Arial" w:cs="Arial"/>
-            <w:szCs w:val="22"/>
-          </w:rPr>
-          <w:t>función hash</w:t>
-        </w:r>
-      </w:hyperlink>
+      <w:r>
+        <w:rPr>
+          <w:rStyle w:val="eop"/>
+          <w:rFonts w:ascii="Arial" w:hAnsi="Arial" w:cs="Arial"/>
+          <w:szCs w:val="22"/>
+        </w:rPr>
+        <w:fldChar w:fldCharType="begin"/>
+      </w:r>
+      <w:r>
+        <w:rPr>
+          <w:rStyle w:val="eop"/>
+          <w:rFonts w:ascii="Arial" w:hAnsi="Arial" w:cs="Arial"/>
+          <w:szCs w:val="22"/>
+        </w:rPr>
+        <w:instrText xml:space="preserve"> HYPERLINK "https://es.wikipedia.org/wiki/Funci%C3%B3n_hash" \o "Función hash" </w:instrText>
+      </w:r>
+      <w:r>
+        <w:rPr>
+          <w:rStyle w:val="eop"/>
+          <w:rFonts w:ascii="Arial" w:hAnsi="Arial" w:cs="Arial"/>
+          <w:szCs w:val="22"/>
+        </w:rPr>
+        <w:fldChar w:fldCharType="separate"/>
+      </w:r>
+      <w:r>
+        <w:rPr>
+          <w:rStyle w:val="eop"/>
+          <w:rFonts w:ascii="Arial" w:hAnsi="Arial" w:cs="Arial"/>
+          <w:szCs w:val="22"/>
+        </w:rPr>
+        <w:t>función hash</w:t>
+      </w:r>
+      <w:r>
+        <w:rPr>
+          <w:rStyle w:val="eop"/>
+          <w:rFonts w:ascii="Arial" w:hAnsi="Arial" w:cs="Arial"/>
+          <w:szCs w:val="22"/>
+        </w:rPr>
+        <w:fldChar w:fldCharType="end"/>
+      </w:r>
       <w:r>
         <w:rPr>
           <w:rStyle w:val="eop"/>
@@ -2283,7 +2453,7 @@
         </w:rPr>
         <w:t> en un </w:t>
       </w:r>
-      <w:hyperlink r:id="rId26" w:tooltip="Hash" w:history="1">
+      <w:hyperlink r:id="rId15" w:tooltip="Hash" w:history="1">
         <w:r>
           <w:rPr>
             <w:rStyle w:val="eop"/>
@@ -2321,7 +2491,7 @@
         </w:rPr>
         <w:t>Las tablas hash se suelen implementar sobre </w:t>
       </w:r>
-      <w:hyperlink r:id="rId27" w:tooltip="Vector (programación)" w:history="1">
+      <w:hyperlink r:id="rId16" w:tooltip="Vector (programación)" w:history="1">
         <w:r>
           <w:rPr>
             <w:rStyle w:val="eop"/>
@@ -2337,54 +2507,56 @@
           <w:rFonts w:ascii="Arial" w:hAnsi="Arial" w:cs="Arial"/>
           <w:szCs w:val="22"/>
         </w:rPr>
-        <w:t xml:space="preserve"> de una dimensión, aunque se pueden hacer implementaciones </w:t>
-      </w:r>
-      <w:proofErr w:type="spellStart"/>
-      <w:r>
-        <w:rPr>
-          <w:rStyle w:val="eop"/>
-          <w:rFonts w:ascii="Arial" w:hAnsi="Arial" w:cs="Arial"/>
-          <w:szCs w:val="22"/>
-        </w:rPr>
-        <w:t>multi</w:t>
-      </w:r>
-      <w:proofErr w:type="spellEnd"/>
-      <w:r>
-        <w:rPr>
-          <w:rStyle w:val="eop"/>
-          <w:rFonts w:ascii="Arial" w:hAnsi="Arial" w:cs="Arial"/>
-          <w:szCs w:val="22"/>
-        </w:rPr>
-        <w:t xml:space="preserve">-dimensionales basadas en varias claves. Como en el caso de los </w:t>
-      </w:r>
-      <w:proofErr w:type="spellStart"/>
-      <w:r>
-        <w:rPr>
-          <w:rStyle w:val="eop"/>
-          <w:rFonts w:ascii="Arial" w:hAnsi="Arial" w:cs="Arial"/>
-          <w:szCs w:val="22"/>
-        </w:rPr>
-        <w:t>arrays</w:t>
-      </w:r>
-      <w:proofErr w:type="spellEnd"/>
-      <w:r>
-        <w:rPr>
-          <w:rStyle w:val="eop"/>
-          <w:rFonts w:ascii="Arial" w:hAnsi="Arial" w:cs="Arial"/>
-          <w:szCs w:val="22"/>
-        </w:rPr>
-        <w:t>, las tablas hash proveen tiempo constante de búsqueda promedio </w:t>
-      </w:r>
-      <w:hyperlink r:id="rId28" w:tooltip="Cota superior asintótica" w:history="1">
-        <w:r>
-          <w:rPr>
-            <w:rStyle w:val="eop"/>
-            <w:rFonts w:ascii="Arial" w:hAnsi="Arial" w:cs="Arial"/>
-            <w:szCs w:val="22"/>
-          </w:rPr>
-          <w:t>O(1)</w:t>
-        </w:r>
-      </w:hyperlink>
+        <w:t> de una dimensión, aunque se pueden hacer implementaciones multi-dimensionales basadas en varias claves. Como en el caso de los arrays, las tablas hash proveen tiempo constante de búsqueda promedio </w:t>
+      </w:r>
+      <w:r>
+        <w:rPr>
+          <w:rStyle w:val="eop"/>
+          <w:rFonts w:ascii="Arial" w:hAnsi="Arial" w:cs="Arial"/>
+          <w:szCs w:val="22"/>
+        </w:rPr>
+        <w:fldChar w:fldCharType="begin"/>
+      </w:r>
+      <w:r>
+        <w:rPr>
+          <w:rStyle w:val="eop"/>
+          <w:rFonts w:ascii="Arial" w:hAnsi="Arial" w:cs="Arial"/>
+          <w:szCs w:val="22"/>
+        </w:rPr>
+        <w:instrText xml:space="preserve"> HYPERLINK "https://es.wikipedia.org/wiki/Cota_</w:instrText>
+      </w:r>
+      <w:r>
+        <w:rPr>
+          <w:rStyle w:val="eop"/>
+          <w:rFonts w:ascii="Arial" w:hAnsi="Arial" w:cs="Arial"/>
+          <w:szCs w:val="22"/>
+        </w:rPr>
+        <w:instrText xml:space="preserve">superior_asint%C3%B3tica" \o "Cota superior asintótica" </w:instrText>
+      </w:r>
+      <w:r>
+        <w:rPr>
+          <w:rStyle w:val="eop"/>
+          <w:rFonts w:ascii="Arial" w:hAnsi="Arial" w:cs="Arial"/>
+          <w:szCs w:val="22"/>
+        </w:rPr>
+        <w:fldChar w:fldCharType="separate"/>
+      </w:r>
+      <w:r>
+        <w:rPr>
+          <w:rStyle w:val="eop"/>
+          <w:rFonts w:ascii="Arial" w:hAnsi="Arial" w:cs="Arial"/>
+          <w:szCs w:val="22"/>
+        </w:rPr>
+        <w:t>O(1)</w:t>
+      </w:r>
+      <w:r>
+        <w:rPr>
+          <w:rStyle w:val="eop"/>
+          <w:rFonts w:ascii="Arial" w:hAnsi="Arial" w:cs="Arial"/>
+          <w:szCs w:val="22"/>
+        </w:rPr>
+        <w:fldChar w:fldCharType="end"/>
+      </w:r>
       <w:r>
         <w:rPr>
           <w:rStyle w:val="eop"/>
@@ -2393,16 +2565,46 @@
         </w:rPr>
         <w:t>,</w:t>
       </w:r>
-      <w:hyperlink r:id="rId29" w:anchor="cite_note-1" w:history="1">
-        <w:r>
-          <w:rPr>
-            <w:rStyle w:val="eop"/>
-            <w:rFonts w:ascii="Arial" w:hAnsi="Arial" w:cs="Arial"/>
-            <w:szCs w:val="22"/>
-          </w:rPr>
-          <w:t>1</w:t>
-        </w:r>
-      </w:hyperlink>
+      <w:r>
+        <w:rPr>
+          <w:rStyle w:val="eop"/>
+          <w:rFonts w:ascii="Arial" w:hAnsi="Arial" w:cs="Arial"/>
+          <w:szCs w:val="22"/>
+        </w:rPr>
+        <w:fldChar w:fldCharType="begin"/>
+      </w:r>
+      <w:r>
+        <w:rPr>
+          <w:rStyle w:val="eop"/>
+          <w:rFonts w:ascii="Arial" w:hAnsi="Arial" w:cs="Arial"/>
+          <w:szCs w:val="22"/>
+        </w:rPr>
+        <w:instrText xml:space="preserve"> HYPERLINK "https://es.wikipedia.org/wiki/Tabla_hash" \l "cite_note-1" </w:instrText>
+      </w:r>
+      <w:r>
+        <w:rPr>
+          <w:rStyle w:val="eop"/>
+          <w:rFonts w:ascii="Arial" w:hAnsi="Arial" w:cs="Arial"/>
+          <w:szCs w:val="22"/>
+        </w:rPr>
+        <w:fldChar w:fldCharType="separate"/>
+      </w:r>
+      <w:r>
+        <w:rPr>
+          <w:rStyle w:val="eop"/>
+          <w:rFonts w:ascii="Arial" w:hAnsi="Arial" w:cs="Arial"/>
+          <w:szCs w:val="22"/>
+        </w:rPr>
+        <w:t>1</w:t>
+      </w:r>
+      <w:r>
+        <w:rPr>
+          <w:rStyle w:val="eop"/>
+          <w:rFonts w:ascii="Arial" w:hAnsi="Arial" w:cs="Arial"/>
+          <w:szCs w:val="22"/>
+        </w:rPr>
+        <w:fldChar w:fldCharType="end"/>
+      </w:r>
       <w:r>
         <w:rPr>
           <w:rStyle w:val="eop"/>
@@ -2442,33 +2644,39 @@
           <w:rFonts w:ascii="Arial" w:hAnsi="Arial" w:cs="Arial"/>
           <w:szCs w:val="22"/>
         </w:rPr>
-        <w:t xml:space="preserve">Las anteriores </w:t>
-      </w:r>
-      <w:proofErr w:type="spellStart"/>
-      <w:r>
-        <w:rPr>
-          <w:rStyle w:val="eop"/>
-          <w:rFonts w:ascii="Arial" w:hAnsi="Arial" w:cs="Arial"/>
-          <w:szCs w:val="22"/>
-        </w:rPr>
-        <w:t>estrucutra</w:t>
-      </w:r>
-      <w:r>
-        <w:rPr>
-          <w:rStyle w:val="eop"/>
-          <w:rFonts w:ascii="Arial" w:hAnsi="Arial" w:cs="Arial"/>
-          <w:szCs w:val="22"/>
-        </w:rPr>
-        <w:t>s</w:t>
-      </w:r>
-      <w:proofErr w:type="spellEnd"/>
-      <w:r>
-        <w:rPr>
-          <w:rStyle w:val="eop"/>
-          <w:rFonts w:ascii="Arial" w:hAnsi="Arial" w:cs="Arial"/>
-          <w:szCs w:val="22"/>
-        </w:rPr>
-        <w:t xml:space="preserve"> de datos</w:t>
+        <w:t>Las anteriores estruc</w:t>
+      </w:r>
+      <w:r>
+        <w:rPr>
+          <w:rStyle w:val="eop"/>
+          <w:rFonts w:ascii="Arial" w:hAnsi="Arial" w:cs="Arial"/>
+          <w:szCs w:val="22"/>
+        </w:rPr>
+        <w:t>t</w:t>
+      </w:r>
+      <w:r>
+        <w:rPr>
+          <w:rStyle w:val="eop"/>
+          <w:rFonts w:ascii="Arial" w:hAnsi="Arial" w:cs="Arial"/>
+          <w:szCs w:val="22"/>
+        </w:rPr>
+        <w:t>u</w:t>
+      </w:r>
+      <w:r>
+        <w:rPr>
+          <w:rStyle w:val="eop"/>
+          <w:rFonts w:ascii="Arial" w:hAnsi="Arial" w:cs="Arial"/>
+          <w:szCs w:val="22"/>
+        </w:rPr>
+        <w:t>ra</w:t>
+      </w:r>
+      <w:r>
+        <w:rPr>
+          <w:rStyle w:val="eop"/>
+          <w:rFonts w:ascii="Arial" w:hAnsi="Arial" w:cs="Arial"/>
+          <w:szCs w:val="22"/>
+        </w:rPr>
+        <w:t>s de datos</w:t>
       </w:r>
       <w:r>
         <w:rPr>
@@ -2665,14 +2873,12 @@
         <w:rPr>
           <w:rStyle w:val="eop"/>
           <w:rFonts w:ascii="Arial" w:hAnsi="Arial" w:cs="Arial"/>
-          <w:szCs w:val="22"/>
-        </w:rPr>
-      </w:pPr>
-      <w:r>
-        <w:rPr>
-          <w:rStyle w:val="eop"/>
-          <w:rFonts w:ascii="Arial" w:hAnsi="Arial" w:cs="Arial"/>
-          <w:szCs w:val="22"/>
+        </w:rPr>
+      </w:pPr>
+      <w:r>
+        <w:rPr>
+          <w:rStyle w:val="eop"/>
+          <w:rFonts w:ascii="Arial" w:hAnsi="Arial" w:cs="Arial"/>
         </w:rPr>
         <w:t>Alternativa 1:</w:t>
       </w:r>
@@ -2690,14 +2896,12 @@
         <w:rPr>
           <w:rStyle w:val="eop"/>
           <w:rFonts w:ascii="Arial" w:hAnsi="Arial" w:cs="Arial"/>
-          <w:szCs w:val="22"/>
-        </w:rPr>
-      </w:pPr>
-      <w:r>
-        <w:rPr>
-          <w:rStyle w:val="eop"/>
-          <w:rFonts w:ascii="Arial" w:hAnsi="Arial" w:cs="Arial"/>
-          <w:szCs w:val="22"/>
+        </w:rPr>
+      </w:pPr>
+      <w:r>
+        <w:rPr>
+          <w:rStyle w:val="eop"/>
+          <w:rFonts w:ascii="Arial" w:hAnsi="Arial" w:cs="Arial"/>
         </w:rPr>
         <w:t>Tamaño dinámico que implica una mejor optimización de la memoria.</w:t>
       </w:r>
@@ -2715,14 +2919,12 @@
         <w:rPr>
           <w:rStyle w:val="eop"/>
           <w:rFonts w:ascii="Arial" w:hAnsi="Arial" w:cs="Arial"/>
-          <w:szCs w:val="22"/>
-        </w:rPr>
-      </w:pPr>
-      <w:r>
-        <w:rPr>
-          <w:rStyle w:val="eop"/>
-          <w:rFonts w:ascii="Arial" w:hAnsi="Arial" w:cs="Arial"/>
-          <w:szCs w:val="22"/>
+        </w:rPr>
+      </w:pPr>
+      <w:r>
+        <w:rPr>
+          <w:rStyle w:val="eop"/>
+          <w:rFonts w:ascii="Arial" w:hAnsi="Arial" w:cs="Arial"/>
         </w:rPr>
         <w:t>Los elementos se pueden insertar en una lista indefinidamente.</w:t>
       </w:r>
@@ -2740,14 +2942,12 @@
         <w:rPr>
           <w:rStyle w:val="eop"/>
           <w:rFonts w:ascii="Arial" w:hAnsi="Arial" w:cs="Arial"/>
-          <w:szCs w:val="22"/>
-        </w:rPr>
-      </w:pPr>
-      <w:r>
-        <w:rPr>
-          <w:rStyle w:val="eop"/>
-          <w:rFonts w:ascii="Arial" w:hAnsi="Arial" w:cs="Arial"/>
-          <w:szCs w:val="22"/>
+        </w:rPr>
+      </w:pPr>
+      <w:r>
+        <w:rPr>
+          <w:rStyle w:val="eop"/>
+          <w:rFonts w:ascii="Arial" w:hAnsi="Arial" w:cs="Arial"/>
         </w:rPr>
         <w:t>las listas enlazadas sólo permiten acceso secuencial a los elementos.</w:t>
       </w:r>
@@ -2765,14 +2965,12 @@
         <w:rPr>
           <w:rStyle w:val="eop"/>
           <w:rFonts w:ascii="Arial" w:hAnsi="Arial" w:cs="Arial"/>
-          <w:szCs w:val="22"/>
-        </w:rPr>
-      </w:pPr>
-      <w:r>
-        <w:rPr>
-          <w:rStyle w:val="eop"/>
-          <w:rFonts w:ascii="Arial" w:hAnsi="Arial" w:cs="Arial"/>
-          <w:szCs w:val="22"/>
+        </w:rPr>
+      </w:pPr>
+      <w:r>
+        <w:rPr>
+          <w:rStyle w:val="eop"/>
+          <w:rFonts w:ascii="Arial" w:hAnsi="Arial" w:cs="Arial"/>
         </w:rPr>
         <w:t>Las listas enlazadas simples, solo pueden ser recorridas en una dirección.</w:t>
       </w:r>
@@ -2790,14 +2988,12 @@
         <w:rPr>
           <w:rStyle w:val="eop"/>
           <w:rFonts w:ascii="Arial" w:hAnsi="Arial" w:cs="Arial"/>
-          <w:szCs w:val="22"/>
-        </w:rPr>
-      </w:pPr>
-      <w:r>
-        <w:rPr>
-          <w:rStyle w:val="eop"/>
-          <w:rFonts w:ascii="Arial" w:hAnsi="Arial" w:cs="Arial"/>
-          <w:szCs w:val="22"/>
+        </w:rPr>
+      </w:pPr>
+      <w:r>
+        <w:rPr>
+          <w:rStyle w:val="eop"/>
+          <w:rFonts w:ascii="Arial" w:hAnsi="Arial" w:cs="Arial"/>
         </w:rPr>
         <w:t>Las listas simples requieren la dirección del nodo anterior para insertar o suprimir correctamente.</w:t>
       </w:r>
@@ -2811,14 +3007,12 @@
         <w:rPr>
           <w:rStyle w:val="eop"/>
           <w:rFonts w:ascii="Arial" w:hAnsi="Arial" w:cs="Arial"/>
-          <w:szCs w:val="22"/>
-        </w:rPr>
-      </w:pPr>
-      <w:r>
-        <w:rPr>
-          <w:rStyle w:val="eop"/>
-          <w:rFonts w:ascii="Arial" w:hAnsi="Arial" w:cs="Arial"/>
-          <w:szCs w:val="22"/>
+        </w:rPr>
+      </w:pPr>
+      <w:r>
+        <w:rPr>
+          <w:rStyle w:val="eop"/>
+          <w:rFonts w:ascii="Arial" w:hAnsi="Arial" w:cs="Arial"/>
         </w:rPr>
         <w:t>Alternativa 2:</w:t>
       </w:r>
@@ -2836,34 +3030,14 @@
         <w:rPr>
           <w:rStyle w:val="eop"/>
           <w:rFonts w:ascii="Arial" w:hAnsi="Arial" w:cs="Arial"/>
-          <w:szCs w:val="22"/>
-        </w:rPr>
-      </w:pPr>
-      <w:r>
-        <w:rPr>
-          <w:rStyle w:val="eop"/>
-          <w:rFonts w:ascii="Arial" w:hAnsi="Arial" w:cs="Arial"/>
-          <w:szCs w:val="22"/>
-        </w:rPr>
-        <w:t xml:space="preserve">Un </w:t>
-      </w:r>
-      <w:proofErr w:type="spellStart"/>
-      <w:r>
-        <w:rPr>
-          <w:rStyle w:val="eop"/>
-          <w:rFonts w:ascii="Arial" w:hAnsi="Arial" w:cs="Arial"/>
-          <w:szCs w:val="22"/>
-        </w:rPr>
-        <w:t>ArrayList</w:t>
-      </w:r>
-      <w:proofErr w:type="spellEnd"/>
-      <w:r>
-        <w:rPr>
-          <w:rStyle w:val="eop"/>
-          <w:rFonts w:ascii="Arial" w:hAnsi="Arial" w:cs="Arial"/>
-          <w:szCs w:val="22"/>
-        </w:rPr>
-        <w:t xml:space="preserve"> tiene un tamaño dinámico.</w:t>
+        </w:rPr>
+      </w:pPr>
+      <w:r>
+        <w:rPr>
+          <w:rStyle w:val="eop"/>
+          <w:rFonts w:ascii="Arial" w:hAnsi="Arial" w:cs="Arial"/>
+        </w:rPr>
+        <w:t>Un ArrayList tiene un tamaño dinámico.</w:t>
       </w:r>
     </w:p>
     <w:p>
@@ -2879,34 +3053,14 @@
         <w:rPr>
           <w:rStyle w:val="eop"/>
           <w:rFonts w:ascii="Arial" w:hAnsi="Arial" w:cs="Arial"/>
-          <w:szCs w:val="22"/>
-        </w:rPr>
-      </w:pPr>
-      <w:r>
-        <w:rPr>
-          <w:rStyle w:val="eop"/>
-          <w:rFonts w:ascii="Arial" w:hAnsi="Arial" w:cs="Arial"/>
-          <w:szCs w:val="22"/>
-        </w:rPr>
-        <w:t xml:space="preserve">el </w:t>
-      </w:r>
-      <w:proofErr w:type="spellStart"/>
-      <w:r>
-        <w:rPr>
-          <w:rStyle w:val="eop"/>
-          <w:rFonts w:ascii="Arial" w:hAnsi="Arial" w:cs="Arial"/>
-          <w:szCs w:val="22"/>
-        </w:rPr>
-        <w:t>ArrayList</w:t>
-      </w:r>
-      <w:proofErr w:type="spellEnd"/>
-      <w:r>
-        <w:rPr>
-          <w:rStyle w:val="eop"/>
-          <w:rFonts w:ascii="Arial" w:hAnsi="Arial" w:cs="Arial"/>
-          <w:szCs w:val="22"/>
-        </w:rPr>
-        <w:t xml:space="preserve"> es unidimensional.</w:t>
+        </w:rPr>
+      </w:pPr>
+      <w:r>
+        <w:rPr>
+          <w:rStyle w:val="eop"/>
+          <w:rFonts w:ascii="Arial" w:hAnsi="Arial" w:cs="Arial"/>
+        </w:rPr>
+        <w:t>el ArrayList es unidimensional.</w:t>
       </w:r>
     </w:p>
     <w:p>
@@ -2922,34 +3076,14 @@
         <w:rPr>
           <w:rStyle w:val="eop"/>
           <w:rFonts w:ascii="Arial" w:hAnsi="Arial" w:cs="Arial"/>
-          <w:szCs w:val="22"/>
-        </w:rPr>
-      </w:pPr>
-      <w:r>
-        <w:rPr>
-          <w:rStyle w:val="eop"/>
-          <w:rFonts w:ascii="Arial" w:hAnsi="Arial" w:cs="Arial"/>
-          <w:szCs w:val="22"/>
-        </w:rPr>
-        <w:t xml:space="preserve">un </w:t>
-      </w:r>
-      <w:proofErr w:type="spellStart"/>
-      <w:r>
-        <w:rPr>
-          <w:rStyle w:val="eop"/>
-          <w:rFonts w:ascii="Arial" w:hAnsi="Arial" w:cs="Arial"/>
-          <w:szCs w:val="22"/>
-        </w:rPr>
-        <w:t>ArrayList</w:t>
-      </w:r>
-      <w:proofErr w:type="spellEnd"/>
-      <w:r>
-        <w:rPr>
-          <w:rStyle w:val="eop"/>
-          <w:rFonts w:ascii="Arial" w:hAnsi="Arial" w:cs="Arial"/>
-          <w:szCs w:val="22"/>
-        </w:rPr>
-        <w:t xml:space="preserve"> puede cambiar de tamaño según se necesite en tiempo de ejecución.</w:t>
+        </w:rPr>
+      </w:pPr>
+      <w:r>
+        <w:rPr>
+          <w:rStyle w:val="eop"/>
+          <w:rFonts w:ascii="Arial" w:hAnsi="Arial" w:cs="Arial"/>
+        </w:rPr>
+        <w:t>un ArrayList puede cambiar de tamaño según se necesite en tiempo de ejecución.</w:t>
       </w:r>
     </w:p>
     <w:p>
@@ -2965,14 +3099,12 @@
         <w:rPr>
           <w:rStyle w:val="eop"/>
           <w:rFonts w:ascii="Arial" w:hAnsi="Arial" w:cs="Arial"/>
-          <w:szCs w:val="22"/>
-        </w:rPr>
-      </w:pPr>
-      <w:r>
-        <w:rPr>
-          <w:rStyle w:val="eop"/>
-          <w:rFonts w:ascii="Arial" w:hAnsi="Arial" w:cs="Arial"/>
-          <w:szCs w:val="22"/>
+        </w:rPr>
+      </w:pPr>
+      <w:r>
+        <w:rPr>
+          <w:rStyle w:val="eop"/>
+          <w:rFonts w:ascii="Arial" w:hAnsi="Arial" w:cs="Arial"/>
         </w:rPr>
         <w:t>admite elementos duplicados y nulos, así como acceso por índice y otros métodos para trabajar con sus elementos.</w:t>
       </w:r>
@@ -2986,14 +3118,12 @@
         <w:rPr>
           <w:rStyle w:val="eop"/>
           <w:rFonts w:ascii="Arial" w:hAnsi="Arial" w:cs="Arial"/>
-          <w:szCs w:val="22"/>
-        </w:rPr>
-      </w:pPr>
-      <w:r>
-        <w:rPr>
-          <w:rStyle w:val="eop"/>
-          <w:rFonts w:ascii="Arial" w:hAnsi="Arial" w:cs="Arial"/>
-          <w:szCs w:val="22"/>
+        </w:rPr>
+      </w:pPr>
+      <w:r>
+        <w:rPr>
+          <w:rStyle w:val="eop"/>
+          <w:rFonts w:ascii="Arial" w:hAnsi="Arial" w:cs="Arial"/>
         </w:rPr>
         <w:t>Alternativa 3:</w:t>
       </w:r>
@@ -3010,15 +3140,12 @@
         <w:textAlignment w:val="baseline"/>
         <w:rPr>
           <w:rFonts w:ascii="Arial" w:hAnsi="Arial" w:cs="Arial"/>
-          <w:szCs w:val="22"/>
         </w:rPr>
       </w:pPr>
       <w:r>
         <w:rPr>
           <w:rFonts w:ascii="Arial" w:hAnsi="Arial" w:cs="Arial"/>
           <w:color w:val="222222"/>
-          <w:sz w:val="21"/>
-          <w:szCs w:val="21"/>
           <w:shd w:val="clear" w:color="auto" w:fill="FFFFFF"/>
         </w:rPr>
         <w:t>En cada momento sólo se tiene acceso a la parte superior de la pila.</w:t>
@@ -3036,15 +3163,12 @@
         <w:textAlignment w:val="baseline"/>
         <w:rPr>
           <w:rFonts w:ascii="Arial" w:hAnsi="Arial" w:cs="Arial"/>
-          <w:szCs w:val="22"/>
         </w:rPr>
       </w:pPr>
       <w:r>
         <w:rPr>
           <w:rFonts w:ascii="Arial" w:hAnsi="Arial" w:cs="Arial"/>
           <w:color w:val="222222"/>
-          <w:sz w:val="21"/>
-          <w:szCs w:val="21"/>
           <w:shd w:val="clear" w:color="auto" w:fill="FFFFFF"/>
         </w:rPr>
         <w:t>Introduce un elemento en el extremo de la pila.</w:t>
@@ -3062,15 +3186,12 @@
         <w:textAlignment w:val="baseline"/>
         <w:rPr>
           <w:rFonts w:ascii="Arial" w:hAnsi="Arial" w:cs="Arial"/>
-          <w:szCs w:val="22"/>
         </w:rPr>
       </w:pPr>
       <w:r>
         <w:rPr>
           <w:rFonts w:ascii="Arial" w:hAnsi="Arial" w:cs="Arial"/>
           <w:color w:val="222222"/>
-          <w:sz w:val="21"/>
-          <w:szCs w:val="21"/>
           <w:shd w:val="clear" w:color="auto" w:fill="FFFFFF"/>
         </w:rPr>
         <w:t>Elimina un elemento de la pila (superior extremo).</w:t>
@@ -3088,15 +3209,12 @@
         <w:textAlignment w:val="baseline"/>
         <w:rPr>
           <w:rFonts w:ascii="Arial" w:hAnsi="Arial" w:cs="Arial"/>
-          <w:szCs w:val="22"/>
         </w:rPr>
       </w:pPr>
       <w:r>
         <w:rPr>
           <w:rFonts w:ascii="Arial" w:hAnsi="Arial" w:cs="Arial"/>
           <w:color w:val="222222"/>
-          <w:sz w:val="21"/>
-          <w:szCs w:val="21"/>
           <w:shd w:val="clear" w:color="auto" w:fill="FFFFFF"/>
         </w:rPr>
         <w:t>Indica si la pila está o no vacía.</w:t>
@@ -3114,18 +3232,31 @@
         <w:textAlignment w:val="baseline"/>
         <w:rPr>
           <w:rFonts w:ascii="Arial" w:hAnsi="Arial" w:cs="Arial"/>
-          <w:szCs w:val="22"/>
         </w:rPr>
       </w:pPr>
       <w:r>
         <w:rPr>
           <w:rFonts w:ascii="Arial" w:hAnsi="Arial" w:cs="Arial"/>
           <w:color w:val="222222"/>
-          <w:sz w:val="21"/>
-          <w:szCs w:val="21"/>
           <w:shd w:val="clear" w:color="auto" w:fill="FFFFFF"/>
         </w:rPr>
-        <w:t>Permite realizar apilamiento, des apilamiento y verificación de vacío.</w:t>
+        <w:t>Pe</w:t>
+      </w:r>
+      <w:r>
+        <w:rPr>
+          <w:rFonts w:ascii="Arial" w:hAnsi="Arial" w:cs="Arial"/>
+          <w:color w:val="222222"/>
+          <w:shd w:val="clear" w:color="auto" w:fill="FFFFFF"/>
+        </w:rPr>
+        <w:t>rmite realizar apilamiento, des</w:t>
+      </w:r>
+      <w:r>
+        <w:rPr>
+          <w:rFonts w:ascii="Arial" w:hAnsi="Arial" w:cs="Arial"/>
+          <w:color w:val="222222"/>
+          <w:shd w:val="clear" w:color="auto" w:fill="FFFFFF"/>
+        </w:rPr>
+        <w:t>apilamiento y verificación de vacío.</w:t>
       </w:r>
     </w:p>
     <w:p>
@@ -3137,8 +3268,6 @@
         <w:rPr>
           <w:rFonts w:ascii="Arial" w:hAnsi="Arial" w:cs="Arial"/>
           <w:color w:val="222222"/>
-          <w:sz w:val="21"/>
-          <w:szCs w:val="21"/>
           <w:shd w:val="clear" w:color="auto" w:fill="FFFFFF"/>
         </w:rPr>
       </w:pPr>
@@ -3146,8 +3275,6 @@
         <w:rPr>
           <w:rFonts w:ascii="Arial" w:hAnsi="Arial" w:cs="Arial"/>
           <w:color w:val="222222"/>
-          <w:sz w:val="21"/>
-          <w:szCs w:val="21"/>
           <w:shd w:val="clear" w:color="auto" w:fill="FFFFFF"/>
         </w:rPr>
         <w:t>Alternativa 4:</w:t>
@@ -3166,14 +3293,12 @@
         <w:rPr>
           <w:rStyle w:val="eop"/>
           <w:rFonts w:ascii="Arial" w:hAnsi="Arial" w:cs="Arial"/>
-          <w:szCs w:val="22"/>
-        </w:rPr>
-      </w:pPr>
-      <w:r>
-        <w:rPr>
-          <w:rStyle w:val="eop"/>
-          <w:rFonts w:ascii="Arial" w:hAnsi="Arial" w:cs="Arial"/>
-          <w:szCs w:val="22"/>
+        </w:rPr>
+      </w:pPr>
+      <w:r>
+        <w:rPr>
+          <w:rStyle w:val="eop"/>
+          <w:rFonts w:ascii="Arial" w:hAnsi="Arial" w:cs="Arial"/>
         </w:rPr>
         <w:t>Los elementos salen en el mismo orden en que llegan.</w:t>
       </w:r>
@@ -3191,14 +3316,12 @@
         <w:rPr>
           <w:rStyle w:val="eop"/>
           <w:rFonts w:ascii="Arial" w:hAnsi="Arial" w:cs="Arial"/>
-          <w:szCs w:val="22"/>
-        </w:rPr>
-      </w:pPr>
-      <w:r>
-        <w:rPr>
-          <w:rStyle w:val="eop"/>
-          <w:rFonts w:ascii="Arial" w:hAnsi="Arial" w:cs="Arial"/>
-          <w:szCs w:val="22"/>
+        </w:rPr>
+      </w:pPr>
+      <w:r>
+        <w:rPr>
+          <w:rStyle w:val="eop"/>
+          <w:rFonts w:ascii="Arial" w:hAnsi="Arial" w:cs="Arial"/>
         </w:rPr>
         <w:t>Almacena al final de la cola un elemento.</w:t>
       </w:r>
@@ -3216,14 +3339,12 @@
         <w:rPr>
           <w:rStyle w:val="eop"/>
           <w:rFonts w:ascii="Arial" w:hAnsi="Arial" w:cs="Arial"/>
-          <w:szCs w:val="22"/>
-        </w:rPr>
-      </w:pPr>
-      <w:r>
-        <w:rPr>
-          <w:rStyle w:val="eop"/>
-          <w:rFonts w:ascii="Arial" w:hAnsi="Arial" w:cs="Arial"/>
-          <w:szCs w:val="22"/>
+        </w:rPr>
+      </w:pPr>
+      <w:r>
+        <w:rPr>
+          <w:rStyle w:val="eop"/>
+          <w:rFonts w:ascii="Arial" w:hAnsi="Arial" w:cs="Arial"/>
         </w:rPr>
         <w:t>Saca de la cola al elemento que se encuentra al frente.</w:t>
       </w:r>
@@ -3241,14 +3362,12 @@
         <w:rPr>
           <w:rStyle w:val="eop"/>
           <w:rFonts w:ascii="Arial" w:hAnsi="Arial" w:cs="Arial"/>
-          <w:szCs w:val="22"/>
-        </w:rPr>
-      </w:pPr>
-      <w:r>
-        <w:rPr>
-          <w:rStyle w:val="eop"/>
-          <w:rFonts w:ascii="Arial" w:hAnsi="Arial" w:cs="Arial"/>
-          <w:szCs w:val="22"/>
+        </w:rPr>
+      </w:pPr>
+      <w:r>
+        <w:rPr>
+          <w:rStyle w:val="eop"/>
+          <w:rFonts w:ascii="Arial" w:hAnsi="Arial" w:cs="Arial"/>
         </w:rPr>
         <w:t>Se crea la cola vacía.</w:t>
       </w:r>
@@ -3262,14 +3381,12 @@
         <w:rPr>
           <w:rStyle w:val="eop"/>
           <w:rFonts w:ascii="Arial" w:hAnsi="Arial" w:cs="Arial"/>
-          <w:szCs w:val="22"/>
-        </w:rPr>
-      </w:pPr>
-      <w:r>
-        <w:rPr>
-          <w:rStyle w:val="eop"/>
-          <w:rFonts w:ascii="Arial" w:hAnsi="Arial" w:cs="Arial"/>
-          <w:szCs w:val="22"/>
+        </w:rPr>
+      </w:pPr>
+      <w:r>
+        <w:rPr>
+          <w:rStyle w:val="eop"/>
+          <w:rFonts w:ascii="Arial" w:hAnsi="Arial" w:cs="Arial"/>
         </w:rPr>
         <w:t>Alternativa 5:</w:t>
       </w:r>
@@ -3287,14 +3404,12 @@
         <w:rPr>
           <w:rStyle w:val="eop"/>
           <w:rFonts w:ascii="Arial" w:hAnsi="Arial" w:cs="Arial"/>
-          <w:szCs w:val="22"/>
-        </w:rPr>
-      </w:pPr>
-      <w:r>
-        <w:rPr>
-          <w:rStyle w:val="eop"/>
-          <w:rFonts w:ascii="Arial" w:hAnsi="Arial" w:cs="Arial"/>
-          <w:szCs w:val="22"/>
+        </w:rPr>
+      </w:pPr>
+      <w:r>
+        <w:rPr>
+          <w:rStyle w:val="eop"/>
+          <w:rFonts w:ascii="Arial" w:hAnsi="Arial" w:cs="Arial"/>
         </w:rPr>
         <w:t>El acceso a los datos suele ser muy rápido.</w:t>
       </w:r>
@@ -3312,14 +3427,12 @@
         <w:rPr>
           <w:rStyle w:val="eop"/>
           <w:rFonts w:ascii="Arial" w:hAnsi="Arial" w:cs="Arial"/>
-          <w:szCs w:val="22"/>
-        </w:rPr>
-      </w:pPr>
-      <w:r>
-        <w:rPr>
-          <w:rStyle w:val="eop"/>
-          <w:rFonts w:ascii="Arial" w:hAnsi="Arial" w:cs="Arial"/>
-          <w:szCs w:val="22"/>
+        </w:rPr>
+      </w:pPr>
+      <w:r>
+        <w:rPr>
+          <w:rStyle w:val="eop"/>
+          <w:rFonts w:ascii="Arial" w:hAnsi="Arial" w:cs="Arial"/>
         </w:rPr>
         <w:t>Debe tener una razón de ocupación no muy elevada.</w:t>
       </w:r>
@@ -3337,16 +3450,28 @@
         <w:rPr>
           <w:rStyle w:val="eop"/>
           <w:rFonts w:ascii="Arial" w:hAnsi="Arial" w:cs="Arial"/>
-          <w:szCs w:val="22"/>
-        </w:rPr>
-      </w:pPr>
-      <w:r>
-        <w:rPr>
-          <w:rStyle w:val="eop"/>
-          <w:rFonts w:ascii="Arial" w:hAnsi="Arial" w:cs="Arial"/>
-          <w:szCs w:val="22"/>
-        </w:rPr>
-        <w:t>Función bien diseñada para evitar muchas colisiones.</w:t>
+        </w:rPr>
+      </w:pPr>
+      <w:r>
+        <w:rPr>
+          <w:rStyle w:val="eop"/>
+          <w:rFonts w:ascii="Arial" w:hAnsi="Arial" w:cs="Arial"/>
+        </w:rPr>
+        <w:t xml:space="preserve">Función bien diseñada para evitar </w:t>
+      </w:r>
+      <w:r>
+        <w:rPr>
+          <w:rStyle w:val="eop"/>
+          <w:rFonts w:ascii="Arial" w:hAnsi="Arial" w:cs="Arial"/>
+        </w:rPr>
+        <w:t xml:space="preserve">que hayan </w:t>
+      </w:r>
+      <w:r>
+        <w:rPr>
+          <w:rStyle w:val="eop"/>
+          <w:rFonts w:ascii="Arial" w:hAnsi="Arial" w:cs="Arial"/>
+        </w:rPr>
+        <w:t>muchas colisiones.</w:t>
       </w:r>
     </w:p>
     <w:p>
@@ -3362,14 +3487,12 @@
         <w:rPr>
           <w:rStyle w:val="eop"/>
           <w:rFonts w:ascii="Arial" w:hAnsi="Arial" w:cs="Arial"/>
-          <w:szCs w:val="22"/>
-        </w:rPr>
-      </w:pPr>
-      <w:r>
-        <w:rPr>
-          <w:rStyle w:val="eop"/>
-          <w:rFonts w:ascii="Arial" w:hAnsi="Arial" w:cs="Arial"/>
-          <w:szCs w:val="22"/>
+        </w:rPr>
+      </w:pPr>
+      <w:r>
+        <w:rPr>
+          <w:rStyle w:val="eop"/>
+          <w:rFonts w:ascii="Arial" w:hAnsi="Arial" w:cs="Arial"/>
         </w:rPr>
         <w:t>Necesidad de ampliar el espacio cuando los datos crecen mucho.</w:t>
       </w:r>
@@ -3394,9 +3517,16 @@
         <w:rPr>
           <w:rStyle w:val="eop"/>
           <w:rFonts w:ascii="Arial" w:hAnsi="Arial" w:cs="Arial"/>
-          <w:szCs w:val="22"/>
-        </w:rPr>
-        <w:t>Se suelen emplear listas para recorrer la totalidad de los elementos.</w:t>
+        </w:rPr>
+        <w:t>Se suelen emplear listas para recorrer la totalidad de los elementos</w:t>
+      </w:r>
+      <w:r>
+        <w:rPr>
+          <w:rStyle w:val="eop"/>
+          <w:rFonts w:ascii="Arial" w:hAnsi="Arial" w:cs="Arial"/>
+          <w:szCs w:val="22"/>
+        </w:rPr>
+        <w:t>.</w:t>
       </w:r>
     </w:p>
     <w:p>
@@ -3409,6 +3539,34 @@
         <w:rPr>
           <w:rStyle w:val="eop"/>
           <w:rFonts w:ascii="Arial" w:hAnsi="Arial" w:cs="Arial"/>
+        </w:rPr>
+      </w:pPr>
+    </w:p>
+    <w:p>
+      <w:pPr>
+        <w:pStyle w:val="paragraph"/>
+        <w:spacing w:before="0" w:beforeAutospacing="0" w:after="0" w:afterAutospacing="0"/>
+        <w:jc w:val="both"/>
+        <w:textAlignment w:val="baseline"/>
+        <w:rPr>
+          <w:rFonts w:ascii="Calibri" w:hAnsi="Calibri" w:cs="Calibri"/>
+          <w:sz w:val="22"/>
+          <w:szCs w:val="22"/>
+          <w:u w:val="single"/>
+        </w:rPr>
+      </w:pPr>
+    </w:p>
+    <w:p>
+      <w:pPr>
+        <w:pStyle w:val="paragraph"/>
+        <w:spacing w:before="0" w:beforeAutospacing="0" w:after="0" w:afterAutospacing="0"/>
+        <w:jc w:val="both"/>
+        <w:textAlignment w:val="baseline"/>
+        <w:rPr>
+          <w:rFonts w:ascii="Calibri" w:hAnsi="Calibri" w:cs="Calibri"/>
+          <w:sz w:val="22"/>
+          <w:szCs w:val="22"/>
+          <w:u w:val="single"/>
         </w:rPr>
       </w:pPr>
     </w:p>
@@ -3452,6 +3610,7 @@
           <w:bCs/>
           <w:lang w:val="es-ES"/>
         </w:rPr>
+        <w:lastRenderedPageBreak/>
         <w:t>Evaluación y selección de la mejor solución</w:t>
       </w:r>
       <w:r>
@@ -3471,7 +3630,9 @@
         <w:textAlignment w:val="baseline"/>
         <w:rPr>
           <w:rStyle w:val="eop"/>
-          <w:rFonts w:ascii="Arial" w:hAnsi="Arial" w:cs="Arial"/>
+          <w:rFonts w:ascii="Calibri" w:hAnsi="Calibri" w:cs="Calibri"/>
+          <w:sz w:val="22"/>
+          <w:szCs w:val="22"/>
         </w:rPr>
       </w:pPr>
     </w:p>
@@ -3480,14 +3641,38 @@
         <w:pStyle w:val="paragraph"/>
         <w:numPr>
           <w:ilvl w:val="0"/>
-          <w:numId w:val="7"/>
+          <w:numId w:val="45"/>
         </w:numPr>
         <w:spacing w:before="0" w:beforeAutospacing="0" w:after="0" w:afterAutospacing="0"/>
         <w:jc w:val="both"/>
         <w:textAlignment w:val="baseline"/>
         <w:rPr>
-          <w:rFonts w:ascii="Calibri" w:hAnsi="Calibri" w:cs="Calibri"/>
-          <w:sz w:val="22"/>
+          <w:rStyle w:val="eop"/>
+          <w:rFonts w:ascii="Arial" w:hAnsi="Arial" w:cs="Arial"/>
+          <w:szCs w:val="22"/>
+        </w:rPr>
+      </w:pPr>
+      <w:r>
+        <w:rPr>
+          <w:rStyle w:val="eop"/>
+          <w:rFonts w:ascii="Arial" w:hAnsi="Arial" w:cs="Arial"/>
+          <w:szCs w:val="22"/>
+        </w:rPr>
+        <w:t>Analizando cada uno de los casos, llegamos a la conclusión de que las alternativas 3,4 y 5.</w:t>
+      </w:r>
+    </w:p>
+    <w:p>
+      <w:pPr>
+        <w:pStyle w:val="paragraph"/>
+        <w:numPr>
+          <w:ilvl w:val="0"/>
+          <w:numId w:val="45"/>
+        </w:numPr>
+        <w:spacing w:before="0" w:beforeAutospacing="0" w:after="0" w:afterAutospacing="0"/>
+        <w:jc w:val="both"/>
+        <w:textAlignment w:val="baseline"/>
+        <w:rPr>
+          <w:rFonts w:ascii="Arial" w:hAnsi="Arial" w:cs="Arial"/>
           <w:szCs w:val="22"/>
         </w:rPr>
       </w:pPr>
@@ -4458,6 +4643,7 @@
                 <w:rFonts w:ascii="Arial" w:hAnsi="Arial" w:cs="Arial"/>
                 <w:b/>
               </w:rPr>
+              <w:lastRenderedPageBreak/>
               <w:t>TAD</w:t>
             </w:r>
           </w:p>
@@ -4963,7 +5149,7 @@
     </w:p>
     <w:tbl>
       <w:tblPr>
-        <w:tblStyle w:val="Tabladecuadrcula4-nfasis2"/>
+        <w:tblStyle w:val="Tablaconcuadrcula4-nfasis2"/>
         <w:tblW w:w="8828" w:type="dxa"/>
         <w:tblLook w:val="04A0" w:firstRow="1" w:lastRow="0" w:firstColumn="1" w:lastColumn="0" w:noHBand="0" w:noVBand="1"/>
       </w:tblPr>
@@ -5336,27 +5522,7 @@
                 <w:szCs w:val="20"/>
                 <w:lang w:eastAsia="es-CO"/>
               </w:rPr>
-              <w:t xml:space="preserve">El método retorna true si los jugadores han sido </w:t>
-            </w:r>
-            <w:proofErr w:type="spellStart"/>
-            <w:r>
-              <w:rPr>
-                <w:rFonts w:ascii="Arial" w:eastAsia="Times New Roman" w:hAnsi="Arial" w:cs="Arial"/>
-                <w:sz w:val="20"/>
-                <w:szCs w:val="20"/>
-                <w:lang w:eastAsia="es-CO"/>
-              </w:rPr>
-              <w:t>rankeados</w:t>
-            </w:r>
-            <w:proofErr w:type="spellEnd"/>
-            <w:r>
-              <w:rPr>
-                <w:rFonts w:ascii="Arial" w:eastAsia="Times New Roman" w:hAnsi="Arial" w:cs="Arial"/>
-                <w:sz w:val="20"/>
-                <w:szCs w:val="20"/>
-                <w:lang w:eastAsia="es-CO"/>
-              </w:rPr>
-              <w:t>, retorna false si no lo son</w:t>
+              <w:t>El método retorna true si los jugadores han sido rankeados, retorna false si no lo son</w:t>
             </w:r>
           </w:p>
         </w:tc>
@@ -5424,7 +5590,6 @@
                 <w:lang w:eastAsia="es-CO"/>
               </w:rPr>
             </w:pPr>
-            <w:proofErr w:type="spellStart"/>
             <w:r>
               <w:rPr>
                 <w:rFonts w:ascii="Arial" w:eastAsia="Times New Roman" w:hAnsi="Arial" w:cs="Arial"/>
@@ -5432,17 +5597,7 @@
                 <w:szCs w:val="24"/>
                 <w:lang w:eastAsia="es-CO"/>
               </w:rPr>
-              <w:t>SceneOne</w:t>
-            </w:r>
-            <w:proofErr w:type="spellEnd"/>
-            <w:r>
-              <w:rPr>
-                <w:rFonts w:ascii="Arial" w:eastAsia="Times New Roman" w:hAnsi="Arial" w:cs="Arial"/>
-                <w:sz w:val="24"/>
-                <w:szCs w:val="24"/>
-                <w:lang w:eastAsia="es-CO"/>
-              </w:rPr>
-              <w:t>()</w:t>
+              <w:t>SceneOne()</w:t>
             </w:r>
           </w:p>
         </w:tc>
@@ -5738,7 +5893,6 @@
                 <w:lang w:eastAsia="es-CO"/>
               </w:rPr>
             </w:pPr>
-            <w:proofErr w:type="spellStart"/>
             <w:r>
               <w:rPr>
                 <w:rFonts w:ascii="Arial" w:eastAsia="Times New Roman" w:hAnsi="Arial" w:cs="Arial"/>
@@ -5746,17 +5900,7 @@
                 <w:szCs w:val="24"/>
                 <w:lang w:eastAsia="es-CO"/>
               </w:rPr>
-              <w:t>SceneTwo</w:t>
-            </w:r>
-            <w:proofErr w:type="spellEnd"/>
-            <w:r>
-              <w:rPr>
-                <w:rFonts w:ascii="Arial" w:eastAsia="Times New Roman" w:hAnsi="Arial" w:cs="Arial"/>
-                <w:sz w:val="24"/>
-                <w:szCs w:val="24"/>
-                <w:lang w:eastAsia="es-CO"/>
-              </w:rPr>
-              <w:t>()</w:t>
+              <w:t>SceneTwo()</w:t>
             </w:r>
           </w:p>
         </w:tc>
@@ -6043,7 +6187,6 @@
                 <w:lang w:eastAsia="es-CO"/>
               </w:rPr>
             </w:pPr>
-            <w:proofErr w:type="spellStart"/>
             <w:r>
               <w:rPr>
                 <w:rFonts w:ascii="Arial" w:eastAsia="Times New Roman" w:hAnsi="Arial" w:cs="Arial"/>
@@ -6051,17 +6194,7 @@
                 <w:szCs w:val="24"/>
                 <w:lang w:eastAsia="es-CO"/>
               </w:rPr>
-              <w:t>SceneThree</w:t>
-            </w:r>
-            <w:proofErr w:type="spellEnd"/>
-            <w:r>
-              <w:rPr>
-                <w:rFonts w:ascii="Arial" w:eastAsia="Times New Roman" w:hAnsi="Arial" w:cs="Arial"/>
-                <w:sz w:val="24"/>
-                <w:szCs w:val="24"/>
-                <w:lang w:eastAsia="es-CO"/>
-              </w:rPr>
-              <w:t>()</w:t>
+              <w:t>SceneThree()</w:t>
             </w:r>
           </w:p>
         </w:tc>
@@ -6348,7 +6481,6 @@
                 <w:lang w:eastAsia="es-CO"/>
               </w:rPr>
             </w:pPr>
-            <w:proofErr w:type="spellStart"/>
             <w:r>
               <w:rPr>
                 <w:rFonts w:ascii="Arial" w:eastAsia="Times New Roman" w:hAnsi="Arial" w:cs="Arial"/>
@@ -6356,17 +6488,7 @@
                 <w:szCs w:val="24"/>
                 <w:lang w:eastAsia="es-CO"/>
               </w:rPr>
-              <w:t>SceneFour</w:t>
-            </w:r>
-            <w:proofErr w:type="spellEnd"/>
-            <w:r>
-              <w:rPr>
-                <w:rFonts w:ascii="Arial" w:eastAsia="Times New Roman" w:hAnsi="Arial" w:cs="Arial"/>
-                <w:sz w:val="24"/>
-                <w:szCs w:val="24"/>
-                <w:lang w:eastAsia="es-CO"/>
-              </w:rPr>
-              <w:t>()</w:t>
+              <w:t>SceneFour()</w:t>
             </w:r>
           </w:p>
         </w:tc>
@@ -6653,7 +6775,6 @@
                 <w:lang w:eastAsia="es-CO"/>
               </w:rPr>
             </w:pPr>
-            <w:proofErr w:type="spellStart"/>
             <w:r>
               <w:rPr>
                 <w:rFonts w:ascii="Arial" w:eastAsia="Times New Roman" w:hAnsi="Arial" w:cs="Arial"/>
@@ -6661,17 +6782,7 @@
                 <w:szCs w:val="24"/>
                 <w:lang w:eastAsia="es-CO"/>
               </w:rPr>
-              <w:t>SceneFive</w:t>
-            </w:r>
-            <w:proofErr w:type="spellEnd"/>
-            <w:r>
-              <w:rPr>
-                <w:rFonts w:ascii="Arial" w:eastAsia="Times New Roman" w:hAnsi="Arial" w:cs="Arial"/>
-                <w:sz w:val="24"/>
-                <w:szCs w:val="24"/>
-                <w:lang w:eastAsia="es-CO"/>
-              </w:rPr>
-              <w:t>()</w:t>
+              <w:t>SceneFive()</w:t>
             </w:r>
           </w:p>
         </w:tc>
@@ -6958,7 +7069,6 @@
                 <w:lang w:eastAsia="es-CO"/>
               </w:rPr>
             </w:pPr>
-            <w:proofErr w:type="spellStart"/>
             <w:r>
               <w:rPr>
                 <w:rFonts w:ascii="Arial" w:eastAsia="Times New Roman" w:hAnsi="Arial" w:cs="Arial"/>
@@ -6966,17 +7076,7 @@
                 <w:szCs w:val="24"/>
                 <w:lang w:eastAsia="es-CO"/>
               </w:rPr>
-              <w:t>SceneSix</w:t>
-            </w:r>
-            <w:proofErr w:type="spellEnd"/>
-            <w:r>
-              <w:rPr>
-                <w:rFonts w:ascii="Arial" w:eastAsia="Times New Roman" w:hAnsi="Arial" w:cs="Arial"/>
-                <w:sz w:val="24"/>
-                <w:szCs w:val="24"/>
-                <w:lang w:eastAsia="es-CO"/>
-              </w:rPr>
-              <w:t>()</w:t>
+              <w:t>SceneSix()</w:t>
             </w:r>
           </w:p>
         </w:tc>
@@ -7263,7 +7363,6 @@
                 <w:lang w:eastAsia="es-CO"/>
               </w:rPr>
             </w:pPr>
-            <w:proofErr w:type="spellStart"/>
             <w:r>
               <w:rPr>
                 <w:rFonts w:ascii="Arial" w:eastAsia="Times New Roman" w:hAnsi="Arial" w:cs="Arial"/>
@@ -7271,17 +7370,7 @@
                 <w:szCs w:val="24"/>
                 <w:lang w:eastAsia="es-CO"/>
               </w:rPr>
-              <w:t>SceneSeven</w:t>
-            </w:r>
-            <w:proofErr w:type="spellEnd"/>
-            <w:r>
-              <w:rPr>
-                <w:rFonts w:ascii="Arial" w:eastAsia="Times New Roman" w:hAnsi="Arial" w:cs="Arial"/>
-                <w:sz w:val="24"/>
-                <w:szCs w:val="24"/>
-                <w:lang w:eastAsia="es-CO"/>
-              </w:rPr>
-              <w:t>()</w:t>
+              <w:t>SceneSeven()</w:t>
             </w:r>
           </w:p>
         </w:tc>
@@ -7568,7 +7657,6 @@
                 <w:lang w:eastAsia="es-CO"/>
               </w:rPr>
             </w:pPr>
-            <w:proofErr w:type="spellStart"/>
             <w:r>
               <w:rPr>
                 <w:rFonts w:ascii="Arial" w:eastAsia="Times New Roman" w:hAnsi="Arial" w:cs="Arial"/>
@@ -7576,17 +7664,7 @@
                 <w:szCs w:val="24"/>
                 <w:lang w:eastAsia="es-CO"/>
               </w:rPr>
-              <w:t>SceneEigh</w:t>
-            </w:r>
-            <w:proofErr w:type="spellEnd"/>
-            <w:r>
-              <w:rPr>
-                <w:rFonts w:ascii="Arial" w:eastAsia="Times New Roman" w:hAnsi="Arial" w:cs="Arial"/>
-                <w:sz w:val="24"/>
-                <w:szCs w:val="24"/>
-                <w:lang w:eastAsia="es-CO"/>
-              </w:rPr>
-              <w:t>()</w:t>
+              <w:t>SceneEigh()</w:t>
             </w:r>
           </w:p>
         </w:tc>
@@ -7873,7 +7951,6 @@
                 <w:lang w:eastAsia="es-CO"/>
               </w:rPr>
             </w:pPr>
-            <w:proofErr w:type="spellStart"/>
             <w:r>
               <w:rPr>
                 <w:rFonts w:ascii="Arial" w:eastAsia="Times New Roman" w:hAnsi="Arial" w:cs="Arial"/>
@@ -7881,17 +7958,7 @@
                 <w:szCs w:val="24"/>
                 <w:lang w:eastAsia="es-CO"/>
               </w:rPr>
-              <w:t>SceneNine</w:t>
-            </w:r>
-            <w:proofErr w:type="spellEnd"/>
-            <w:r>
-              <w:rPr>
-                <w:rFonts w:ascii="Arial" w:eastAsia="Times New Roman" w:hAnsi="Arial" w:cs="Arial"/>
-                <w:sz w:val="24"/>
-                <w:szCs w:val="24"/>
-                <w:lang w:eastAsia="es-CO"/>
-              </w:rPr>
-              <w:t>()</w:t>
+              <w:t>SceneNine()</w:t>
             </w:r>
           </w:p>
         </w:tc>
@@ -8928,29 +8995,7 @@
           <w:szCs w:val="20"/>
           <w:lang w:val="es-ES"/>
         </w:rPr>
-        <w:t> </w:t>
-      </w:r>
-      <w:proofErr w:type="spellStart"/>
-      <w:r>
-        <w:rPr>
-          <w:rStyle w:val="normaltextrun"/>
-          <w:rFonts w:ascii="Arial" w:hAnsi="Arial" w:cs="Arial"/>
-          <w:sz w:val="20"/>
-          <w:szCs w:val="20"/>
-          <w:lang w:val="es-ES"/>
-        </w:rPr>
-        <w:t>como</w:t>
-      </w:r>
-      <w:proofErr w:type="spellEnd"/>
-      <w:r>
-        <w:rPr>
-          <w:rStyle w:val="normaltextrun"/>
-          <w:rFonts w:ascii="Arial" w:hAnsi="Arial" w:cs="Arial"/>
-          <w:sz w:val="20"/>
-          <w:szCs w:val="20"/>
-          <w:lang w:val="es-ES"/>
-        </w:rPr>
-        <w:t xml:space="preserve"> puedes ver estas ideas son muy descabelladas y no han llamado la atención de las personas encargadas. </w:t>
+        <w:t> como puedes ver estas ideas son muy descabelladas y no han llamado la atención de las personas encargadas. </w:t>
       </w:r>
       <w:r>
         <w:rPr>
@@ -9085,6 +9130,7 @@
           <w:szCs w:val="20"/>
           <w:lang w:val="es-ES"/>
         </w:rPr>
+        <w:lastRenderedPageBreak/>
         <w:t>El equipo de </w:t>
       </w:r>
       <w:proofErr w:type="spellStart"/>
@@ -9411,7 +9457,19 @@
           <w:szCs w:val="20"/>
           <w:lang w:val="es-ES"/>
         </w:rPr>
-        <w:t>Para cada una de los anteriores ítems estamos esperando una muy buena descripción del </w:t>
+        <w:t xml:space="preserve">Para cada una de los anteriores ítems estamos esperando una muy buena descripción </w:t>
+      </w:r>
+      <w:bookmarkStart w:id="0" w:name="_GoBack"/>
+      <w:bookmarkEnd w:id="0"/>
+      <w:r>
+        <w:rPr>
+          <w:rStyle w:val="normaltextrun"/>
+          <w:rFonts w:ascii="Arial" w:hAnsi="Arial" w:cs="Arial"/>
+          <w:sz w:val="20"/>
+          <w:szCs w:val="20"/>
+          <w:lang w:val="es-ES"/>
+        </w:rPr>
+        <w:t>del </w:t>
       </w:r>
       <w:r>
         <w:rPr>
@@ -9455,7 +9513,7 @@
         </w:rPr>
         <w:t>Usted debe utilizar el método de la ingeniería para resolver este problema y dejar evidencia en su informe de los resultados de cada fase. Recuerde revisar el </w:t>
       </w:r>
-      <w:hyperlink r:id="rId30" w:tgtFrame="_blank" w:history="1">
+      <w:hyperlink r:id="rId17" w:tgtFrame="_blank" w:history="1">
         <w:r>
           <w:rPr>
             <w:rStyle w:val="normaltextrun"/>
@@ -9480,7 +9538,7 @@
         </w:rPr>
         <w:t> y el </w:t>
       </w:r>
-      <w:hyperlink r:id="rId31" w:tgtFrame="_blank" w:history="1">
+      <w:hyperlink r:id="rId18" w:tgtFrame="_blank" w:history="1">
         <w:r>
           <w:rPr>
             <w:rStyle w:val="normaltextrun"/>
@@ -9894,7 +9952,7 @@
       </w:r>
     </w:p>
     <w:sectPr>
-      <w:headerReference w:type="default" r:id="rId32"/>
+      <w:headerReference w:type="default" r:id="rId19"/>
       <w:pgSz w:w="12240" w:h="15840"/>
       <w:pgMar w:top="1417" w:right="1701" w:bottom="1417" w:left="1701" w:header="708" w:footer="708" w:gutter="0"/>
       <w:cols w:space="708"/>
@@ -9905,7 +9963,7 @@
 </file>
 
 <file path=word/endnotes.xml><?xml version="1.0" encoding="utf-8"?>
-<w:endnotes xmlns:wpc="http://schemas.microsoft.com/office/word/2010/wordprocessingCanvas" xmlns:mc="http://schemas.openxmlformats.org/markup-compatibility/2006" xmlns:o="urn:schemas-microsoft-com:office:office" xmlns:r="http://schemas.openxmlformats.org/officeDocument/2006/relationships" xmlns:m="http://schemas.openxmlformats.org/officeDocument/2006/math" xmlns:v="urn:schemas-microsoft-com:vml" xmlns:wp14="http://schemas.microsoft.com/office/word/2010/wordprocessingDrawing" xmlns:wp="http://schemas.openxmlformats.org/drawingml/2006/wordprocessingDrawing" xmlns:w10="urn:schemas-microsoft-com:office:word" xmlns:w="http://schemas.openxmlformats.org/wordprocessingml/2006/main" xmlns:w14="http://schemas.microsoft.com/office/word/2010/wordml" xmlns:w15="http://schemas.microsoft.com/office/word/2012/wordml" xmlns:wpg="http://schemas.microsoft.com/office/word/2010/wordprocessingGroup" xmlns:wpi="http://schemas.microsoft.com/office/word/2010/wordprocessingInk" xmlns:wne="http://schemas.microsoft.com/office/word/2006/wordml" xmlns:wps="http://schemas.microsoft.com/office/word/2010/wordprocessingShape" mc:Ignorable="w14 w15 wp14">
+<w:endnotes xmlns:wpc="http://schemas.microsoft.com/office/word/2010/wordprocessingCanvas" xmlns:cx="http://schemas.microsoft.com/office/drawing/2014/chartex" xmlns:cx1="http://schemas.microsoft.com/office/drawing/2015/9/8/chartex" xmlns:cx2="http://schemas.microsoft.com/office/drawing/2015/10/21/chartex" xmlns:cx3="http://schemas.microsoft.com/office/drawing/2016/5/9/chartex" xmlns:cx4="http://schemas.microsoft.com/office/drawing/2016/5/10/chartex" xmlns:cx5="http://schemas.microsoft.com/office/drawing/2016/5/11/chartex" xmlns:cx6="http://schemas.microsoft.com/office/drawing/2016/5/12/chartex" xmlns:cx7="http://schemas.microsoft.com/office/drawing/2016/5/13/chartex" xmlns:cx8="http://schemas.microsoft.com/office/drawing/2016/5/14/chartex" xmlns:mc="http://schemas.openxmlformats.org/markup-compatibility/2006" xmlns:aink="http://schemas.microsoft.com/office/drawing/2016/ink" xmlns:am3d="http://schemas.microsoft.com/office/drawing/2017/model3d" xmlns:o="urn:schemas-microsoft-com:office:office" xmlns:r="http://schemas.openxmlformats.org/officeDocument/2006/relationships" xmlns:m="http://schemas.openxmlformats.org/officeDocument/2006/math" xmlns:v="urn:schemas-microsoft-com:vml" xmlns:wp14="http://schemas.microsoft.com/office/word/2010/wordprocessingDrawing" xmlns:wp="http://schemas.openxmlformats.org/drawingml/2006/wordprocessingDrawing" xmlns:w10="urn:schemas-microsoft-com:office:word" xmlns:w="http://schemas.openxmlformats.org/wordprocessingml/2006/main" xmlns:w14="http://schemas.microsoft.com/office/word/2010/wordml" xmlns:w15="http://schemas.microsoft.com/office/word/2012/wordml" xmlns:w16cid="http://schemas.microsoft.com/office/word/2016/wordml/cid" xmlns:w16se="http://schemas.microsoft.com/office/word/2015/wordml/symex" xmlns:wpg="http://schemas.microsoft.com/office/word/2010/wordprocessingGroup" xmlns:wpi="http://schemas.microsoft.com/office/word/2010/wordprocessingInk" xmlns:wne="http://schemas.microsoft.com/office/word/2006/wordml" xmlns:wps="http://schemas.microsoft.com/office/word/2010/wordprocessingShape" mc:Ignorable="w14 w15 w16se w16cid wp14">
   <w:endnote w:type="separator" w:id="-1">
     <w:p>
       <w:pPr>
@@ -9930,7 +9988,7 @@
 </file>
 
 <file path=word/footnotes.xml><?xml version="1.0" encoding="utf-8"?>
-<w:footnotes xmlns:wpc="http://schemas.microsoft.com/office/word/2010/wordprocessingCanvas" xmlns:mc="http://schemas.openxmlformats.org/markup-compatibility/2006" xmlns:o="urn:schemas-microsoft-com:office:office" xmlns:r="http://schemas.openxmlformats.org/officeDocument/2006/relationships" xmlns:m="http://schemas.openxmlformats.org/officeDocument/2006/math" xmlns:v="urn:schemas-microsoft-com:vml" xmlns:wp14="http://schemas.microsoft.com/office/word/2010/wordprocessingDrawing" xmlns:wp="http://schemas.openxmlformats.org/drawingml/2006/wordprocessingDrawing" xmlns:w10="urn:schemas-microsoft-com:office:word" xmlns:w="http://schemas.openxmlformats.org/wordprocessingml/2006/main" xmlns:w14="http://schemas.microsoft.com/office/word/2010/wordml" xmlns:w15="http://schemas.microsoft.com/office/word/2012/wordml" xmlns:wpg="http://schemas.microsoft.com/office/word/2010/wordprocessingGroup" xmlns:wpi="http://schemas.microsoft.com/office/word/2010/wordprocessingInk" xmlns:wne="http://schemas.microsoft.com/office/word/2006/wordml" xmlns:wps="http://schemas.microsoft.com/office/word/2010/wordprocessingShape" mc:Ignorable="w14 w15 wp14">
+<w:footnotes xmlns:wpc="http://schemas.microsoft.com/office/word/2010/wordprocessingCanvas" xmlns:cx="http://schemas.microsoft.com/office/drawing/2014/chartex" xmlns:cx1="http://schemas.microsoft.com/office/drawing/2015/9/8/chartex" xmlns:cx2="http://schemas.microsoft.com/office/drawing/2015/10/21/chartex" xmlns:cx3="http://schemas.microsoft.com/office/drawing/2016/5/9/chartex" xmlns:cx4="http://schemas.microsoft.com/office/drawing/2016/5/10/chartex" xmlns:cx5="http://schemas.microsoft.com/office/drawing/2016/5/11/chartex" xmlns:cx6="http://schemas.microsoft.com/office/drawing/2016/5/12/chartex" xmlns:cx7="http://schemas.microsoft.com/office/drawing/2016/5/13/chartex" xmlns:cx8="http://schemas.microsoft.com/office/drawing/2016/5/14/chartex" xmlns:mc="http://schemas.openxmlformats.org/markup-compatibility/2006" xmlns:aink="http://schemas.microsoft.com/office/drawing/2016/ink" xmlns:am3d="http://schemas.microsoft.com/office/drawing/2017/model3d" xmlns:o="urn:schemas-microsoft-com:office:office" xmlns:r="http://schemas.openxmlformats.org/officeDocument/2006/relationships" xmlns:m="http://schemas.openxmlformats.org/officeDocument/2006/math" xmlns:v="urn:schemas-microsoft-com:vml" xmlns:wp14="http://schemas.microsoft.com/office/word/2010/wordprocessingDrawing" xmlns:wp="http://schemas.openxmlformats.org/drawingml/2006/wordprocessingDrawing" xmlns:w10="urn:schemas-microsoft-com:office:word" xmlns:w="http://schemas.openxmlformats.org/wordprocessingml/2006/main" xmlns:w14="http://schemas.microsoft.com/office/word/2010/wordml" xmlns:w15="http://schemas.microsoft.com/office/word/2012/wordml" xmlns:w16cid="http://schemas.microsoft.com/office/word/2016/wordml/cid" xmlns:w16se="http://schemas.microsoft.com/office/word/2015/wordml/symex" xmlns:wpg="http://schemas.microsoft.com/office/word/2010/wordprocessingGroup" xmlns:wpi="http://schemas.microsoft.com/office/word/2010/wordprocessingInk" xmlns:wne="http://schemas.microsoft.com/office/word/2006/wordml" xmlns:wps="http://schemas.microsoft.com/office/word/2010/wordprocessingShape" mc:Ignorable="w14 w15 w16se w16cid wp14">
   <w:footnote w:type="separator" w:id="-1">
     <w:p>
       <w:pPr>
@@ -9955,7 +10013,7 @@
 </file>
 
 <file path=word/header1.xml><?xml version="1.0" encoding="utf-8"?>
-<w:hdr xmlns:wpc="http://schemas.microsoft.com/office/word/2010/wordprocessingCanvas" xmlns:mc="http://schemas.openxmlformats.org/markup-compatibility/2006" xmlns:o="urn:schemas-microsoft-com:office:office" xmlns:r="http://schemas.openxmlformats.org/officeDocument/2006/relationships" xmlns:m="http://schemas.openxmlformats.org/officeDocument/2006/math" xmlns:v="urn:schemas-microsoft-com:vml" xmlns:wp14="http://schemas.microsoft.com/office/word/2010/wordprocessingDrawing" xmlns:wp="http://schemas.openxmlformats.org/drawingml/2006/wordprocessingDrawing" xmlns:w10="urn:schemas-microsoft-com:office:word" xmlns:w="http://schemas.openxmlformats.org/wordprocessingml/2006/main" xmlns:w14="http://schemas.microsoft.com/office/word/2010/wordml" xmlns:w15="http://schemas.microsoft.com/office/word/2012/wordml" xmlns:wpg="http://schemas.microsoft.com/office/word/2010/wordprocessingGroup" xmlns:wpi="http://schemas.microsoft.com/office/word/2010/wordprocessingInk" xmlns:wne="http://schemas.microsoft.com/office/word/2006/wordml" xmlns:wps="http://schemas.microsoft.com/office/word/2010/wordprocessingShape" mc:Ignorable="w14 w15 wp14">
+<w:hdr xmlns:wpc="http://schemas.microsoft.com/office/word/2010/wordprocessingCanvas" xmlns:cx="http://schemas.microsoft.com/office/drawing/2014/chartex" xmlns:cx1="http://schemas.microsoft.com/office/drawing/2015/9/8/chartex" xmlns:cx2="http://schemas.microsoft.com/office/drawing/2015/10/21/chartex" xmlns:cx3="http://schemas.microsoft.com/office/drawing/2016/5/9/chartex" xmlns:cx4="http://schemas.microsoft.com/office/drawing/2016/5/10/chartex" xmlns:cx5="http://schemas.microsoft.com/office/drawing/2016/5/11/chartex" xmlns:cx6="http://schemas.microsoft.com/office/drawing/2016/5/12/chartex" xmlns:cx7="http://schemas.microsoft.com/office/drawing/2016/5/13/chartex" xmlns:cx8="http://schemas.microsoft.com/office/drawing/2016/5/14/chartex" xmlns:mc="http://schemas.openxmlformats.org/markup-compatibility/2006" xmlns:aink="http://schemas.microsoft.com/office/drawing/2016/ink" xmlns:am3d="http://schemas.microsoft.com/office/drawing/2017/model3d" xmlns:o="urn:schemas-microsoft-com:office:office" xmlns:r="http://schemas.openxmlformats.org/officeDocument/2006/relationships" xmlns:m="http://schemas.openxmlformats.org/officeDocument/2006/math" xmlns:v="urn:schemas-microsoft-com:vml" xmlns:wp14="http://schemas.microsoft.com/office/word/2010/wordprocessingDrawing" xmlns:wp="http://schemas.openxmlformats.org/drawingml/2006/wordprocessingDrawing" xmlns:w10="urn:schemas-microsoft-com:office:word" xmlns:w="http://schemas.openxmlformats.org/wordprocessingml/2006/main" xmlns:w14="http://schemas.microsoft.com/office/word/2010/wordml" xmlns:w15="http://schemas.microsoft.com/office/word/2012/wordml" xmlns:w16cid="http://schemas.microsoft.com/office/word/2016/wordml/cid" xmlns:w16se="http://schemas.microsoft.com/office/word/2015/wordml/symex" xmlns:wpg="http://schemas.microsoft.com/office/word/2010/wordprocessingGroup" xmlns:wpi="http://schemas.microsoft.com/office/word/2010/wordprocessingInk" xmlns:wne="http://schemas.microsoft.com/office/word/2006/wordml" xmlns:wps="http://schemas.microsoft.com/office/word/2010/wordprocessingShape" mc:Ignorable="w14 w15 w16se w16cid wp14">
   <w:p>
     <w:pPr>
       <w:pStyle w:val="Encabezado"/>
@@ -10010,8 +10068,8 @@
 </file>
 
 <file path=word/numbering.xml><?xml version="1.0" encoding="utf-8"?>
-<w:numbering xmlns:wpc="http://schemas.microsoft.com/office/word/2010/wordprocessingCanvas" xmlns:mc="http://schemas.openxmlformats.org/markup-compatibility/2006" xmlns:o="urn:schemas-microsoft-com:office:office" xmlns:r="http://schemas.openxmlformats.org/officeDocument/2006/relationships" xmlns:m="http://schemas.openxmlformats.org/officeDocument/2006/math" xmlns:v="urn:schemas-microsoft-com:vml" xmlns:wp14="http://schemas.microsoft.com/office/word/2010/wordprocessingDrawing" xmlns:wp="http://schemas.openxmlformats.org/drawingml/2006/wordprocessingDrawing" xmlns:w10="urn:schemas-microsoft-com:office:word" xmlns:w="http://schemas.openxmlformats.org/wordprocessingml/2006/main" xmlns:w14="http://schemas.microsoft.com/office/word/2010/wordml" xmlns:w15="http://schemas.microsoft.com/office/word/2012/wordml" xmlns:wpg="http://schemas.microsoft.com/office/word/2010/wordprocessingGroup" xmlns:wpi="http://schemas.microsoft.com/office/word/2010/wordprocessingInk" xmlns:wne="http://schemas.microsoft.com/office/word/2006/wordml" xmlns:wps="http://schemas.microsoft.com/office/word/2010/wordprocessingShape" mc:Ignorable="w14 w15 wp14">
-  <w:abstractNum w:abstractNumId="0">
+<w:numbering xmlns:wpc="http://schemas.microsoft.com/office/word/2010/wordprocessingCanvas" xmlns:cx="http://schemas.microsoft.com/office/drawing/2014/chartex" xmlns:cx1="http://schemas.microsoft.com/office/drawing/2015/9/8/chartex" xmlns:cx2="http://schemas.microsoft.com/office/drawing/2015/10/21/chartex" xmlns:cx3="http://schemas.microsoft.com/office/drawing/2016/5/9/chartex" xmlns:cx4="http://schemas.microsoft.com/office/drawing/2016/5/10/chartex" xmlns:cx5="http://schemas.microsoft.com/office/drawing/2016/5/11/chartex" xmlns:cx6="http://schemas.microsoft.com/office/drawing/2016/5/12/chartex" xmlns:cx7="http://schemas.microsoft.com/office/drawing/2016/5/13/chartex" xmlns:cx8="http://schemas.microsoft.com/office/drawing/2016/5/14/chartex" xmlns:mc="http://schemas.openxmlformats.org/markup-compatibility/2006" xmlns:aink="http://schemas.microsoft.com/office/drawing/2016/ink" xmlns:am3d="http://schemas.microsoft.com/office/drawing/2017/model3d" xmlns:o="urn:schemas-microsoft-com:office:office" xmlns:r="http://schemas.openxmlformats.org/officeDocument/2006/relationships" xmlns:m="http://schemas.openxmlformats.org/officeDocument/2006/math" xmlns:v="urn:schemas-microsoft-com:vml" xmlns:wp14="http://schemas.microsoft.com/office/word/2010/wordprocessingDrawing" xmlns:wp="http://schemas.openxmlformats.org/drawingml/2006/wordprocessingDrawing" xmlns:w10="urn:schemas-microsoft-com:office:word" xmlns:w="http://schemas.openxmlformats.org/wordprocessingml/2006/main" xmlns:w14="http://schemas.microsoft.com/office/word/2010/wordml" xmlns:w15="http://schemas.microsoft.com/office/word/2012/wordml" xmlns:w16cid="http://schemas.microsoft.com/office/word/2016/wordml/cid" xmlns:w16se="http://schemas.microsoft.com/office/word/2015/wordml/symex" xmlns:wpg="http://schemas.microsoft.com/office/word/2010/wordprocessingGroup" xmlns:wpi="http://schemas.microsoft.com/office/word/2010/wordprocessingInk" xmlns:wne="http://schemas.microsoft.com/office/word/2006/wordml" xmlns:wps="http://schemas.microsoft.com/office/word/2010/wordprocessingShape" mc:Ignorable="w14 w15 w16se w16cid wp14">
+  <w:abstractNum w:abstractNumId="0" w15:restartNumberingAfterBreak="0">
     <w:nsid w:val="041D752D"/>
     <w:multiLevelType w:val="hybridMultilevel"/>
     <w:tmpl w:val="D34A76F0"/>
@@ -10100,7 +10158,7 @@
       </w:pPr>
     </w:lvl>
   </w:abstractNum>
-  <w:abstractNum w:abstractNumId="1">
+  <w:abstractNum w:abstractNumId="1" w15:restartNumberingAfterBreak="0">
     <w:nsid w:val="054B2AE7"/>
     <w:multiLevelType w:val="multilevel"/>
     <w:tmpl w:val="3E663CAC"/>
@@ -10213,7 +10271,7 @@
       </w:pPr>
     </w:lvl>
   </w:abstractNum>
-  <w:abstractNum w:abstractNumId="2">
+  <w:abstractNum w:abstractNumId="2" w15:restartNumberingAfterBreak="0">
     <w:nsid w:val="1502326B"/>
     <w:multiLevelType w:val="hybridMultilevel"/>
     <w:tmpl w:val="CD828B06"/>
@@ -10326,7 +10384,7 @@
       </w:rPr>
     </w:lvl>
   </w:abstractNum>
-  <w:abstractNum w:abstractNumId="3">
+  <w:abstractNum w:abstractNumId="3" w15:restartNumberingAfterBreak="0">
     <w:nsid w:val="15E77D44"/>
     <w:multiLevelType w:val="multilevel"/>
     <w:tmpl w:val="C4EC081A"/>
@@ -10439,7 +10497,7 @@
       </w:pPr>
     </w:lvl>
   </w:abstractNum>
-  <w:abstractNum w:abstractNumId="4">
+  <w:abstractNum w:abstractNumId="4" w15:restartNumberingAfterBreak="0">
     <w:nsid w:val="16C12146"/>
     <w:multiLevelType w:val="hybridMultilevel"/>
     <w:tmpl w:val="760406B6"/>
@@ -10552,7 +10610,7 @@
       </w:rPr>
     </w:lvl>
   </w:abstractNum>
-  <w:abstractNum w:abstractNumId="5">
+  <w:abstractNum w:abstractNumId="5" w15:restartNumberingAfterBreak="0">
     <w:nsid w:val="172E7377"/>
     <w:multiLevelType w:val="multilevel"/>
     <w:tmpl w:val="C400E67C"/>
@@ -10665,7 +10723,7 @@
       </w:pPr>
     </w:lvl>
   </w:abstractNum>
-  <w:abstractNum w:abstractNumId="6">
+  <w:abstractNum w:abstractNumId="6" w15:restartNumberingAfterBreak="0">
     <w:nsid w:val="1DCC4E47"/>
     <w:multiLevelType w:val="hybridMultilevel"/>
     <w:tmpl w:val="D020F428"/>
@@ -10778,7 +10836,7 @@
       </w:rPr>
     </w:lvl>
   </w:abstractNum>
-  <w:abstractNum w:abstractNumId="7">
+  <w:abstractNum w:abstractNumId="7" w15:restartNumberingAfterBreak="0">
     <w:nsid w:val="213A59A7"/>
     <w:multiLevelType w:val="hybridMultilevel"/>
     <w:tmpl w:val="8C448FD0"/>
@@ -10867,7 +10925,7 @@
       </w:pPr>
     </w:lvl>
   </w:abstractNum>
-  <w:abstractNum w:abstractNumId="8">
+  <w:abstractNum w:abstractNumId="8" w15:restartNumberingAfterBreak="0">
     <w:nsid w:val="22D925A8"/>
     <w:multiLevelType w:val="multilevel"/>
     <w:tmpl w:val="ABF6A07C"/>
@@ -10980,7 +11038,7 @@
       </w:pPr>
     </w:lvl>
   </w:abstractNum>
-  <w:abstractNum w:abstractNumId="9">
+  <w:abstractNum w:abstractNumId="9" w15:restartNumberingAfterBreak="0">
     <w:nsid w:val="22E26361"/>
     <w:multiLevelType w:val="multilevel"/>
     <w:tmpl w:val="96F480FC"/>
@@ -11093,7 +11151,7 @@
       </w:pPr>
     </w:lvl>
   </w:abstractNum>
-  <w:abstractNum w:abstractNumId="10">
+  <w:abstractNum w:abstractNumId="10" w15:restartNumberingAfterBreak="0">
     <w:nsid w:val="25BA15A1"/>
     <w:multiLevelType w:val="multilevel"/>
     <w:tmpl w:val="0DD6423E"/>
@@ -11206,7 +11264,7 @@
       </w:pPr>
     </w:lvl>
   </w:abstractNum>
-  <w:abstractNum w:abstractNumId="11">
+  <w:abstractNum w:abstractNumId="11" w15:restartNumberingAfterBreak="0">
     <w:nsid w:val="28963DCA"/>
     <w:multiLevelType w:val="hybridMultilevel"/>
     <w:tmpl w:val="5FE2DD50"/>
@@ -11319,7 +11377,7 @@
       </w:rPr>
     </w:lvl>
   </w:abstractNum>
-  <w:abstractNum w:abstractNumId="12">
+  <w:abstractNum w:abstractNumId="12" w15:restartNumberingAfterBreak="0">
     <w:nsid w:val="293F1B79"/>
     <w:multiLevelType w:val="multilevel"/>
     <w:tmpl w:val="3224E4CA"/>
@@ -11432,7 +11490,7 @@
       </w:pPr>
     </w:lvl>
   </w:abstractNum>
-  <w:abstractNum w:abstractNumId="13">
+  <w:abstractNum w:abstractNumId="13" w15:restartNumberingAfterBreak="0">
     <w:nsid w:val="2A4843C2"/>
     <w:multiLevelType w:val="multilevel"/>
     <w:tmpl w:val="5846CAAC"/>
@@ -11545,7 +11603,7 @@
       </w:pPr>
     </w:lvl>
   </w:abstractNum>
-  <w:abstractNum w:abstractNumId="14">
+  <w:abstractNum w:abstractNumId="14" w15:restartNumberingAfterBreak="0">
     <w:nsid w:val="2BEF3972"/>
     <w:multiLevelType w:val="multilevel"/>
     <w:tmpl w:val="15BC45AC"/>
@@ -11658,7 +11716,7 @@
       </w:pPr>
     </w:lvl>
   </w:abstractNum>
-  <w:abstractNum w:abstractNumId="15">
+  <w:abstractNum w:abstractNumId="15" w15:restartNumberingAfterBreak="0">
     <w:nsid w:val="2E1B0CA7"/>
     <w:multiLevelType w:val="hybridMultilevel"/>
     <w:tmpl w:val="883625D2"/>
@@ -11747,7 +11805,7 @@
       </w:pPr>
     </w:lvl>
   </w:abstractNum>
-  <w:abstractNum w:abstractNumId="16">
+  <w:abstractNum w:abstractNumId="16" w15:restartNumberingAfterBreak="0">
     <w:nsid w:val="2F260A72"/>
     <w:multiLevelType w:val="multilevel"/>
     <w:tmpl w:val="C39E38BC"/>
@@ -11860,7 +11918,7 @@
       </w:pPr>
     </w:lvl>
   </w:abstractNum>
-  <w:abstractNum w:abstractNumId="17">
+  <w:abstractNum w:abstractNumId="17" w15:restartNumberingAfterBreak="0">
     <w:nsid w:val="306A0020"/>
     <w:multiLevelType w:val="hybridMultilevel"/>
     <w:tmpl w:val="1090E2EA"/>
@@ -11973,7 +12031,7 @@
       </w:rPr>
     </w:lvl>
   </w:abstractNum>
-  <w:abstractNum w:abstractNumId="18">
+  <w:abstractNum w:abstractNumId="18" w15:restartNumberingAfterBreak="0">
     <w:nsid w:val="30711290"/>
     <w:multiLevelType w:val="multilevel"/>
     <w:tmpl w:val="9B045054"/>
@@ -12086,7 +12144,7 @@
       </w:pPr>
     </w:lvl>
   </w:abstractNum>
-  <w:abstractNum w:abstractNumId="19">
+  <w:abstractNum w:abstractNumId="19" w15:restartNumberingAfterBreak="0">
     <w:nsid w:val="33080A8A"/>
     <w:multiLevelType w:val="multilevel"/>
     <w:tmpl w:val="0BFC198E"/>
@@ -12199,7 +12257,7 @@
       </w:pPr>
     </w:lvl>
   </w:abstractNum>
-  <w:abstractNum w:abstractNumId="20">
+  <w:abstractNum w:abstractNumId="20" w15:restartNumberingAfterBreak="0">
     <w:nsid w:val="33FE612A"/>
     <w:multiLevelType w:val="multilevel"/>
     <w:tmpl w:val="9ED24B88"/>
@@ -12312,7 +12370,7 @@
       </w:pPr>
     </w:lvl>
   </w:abstractNum>
-  <w:abstractNum w:abstractNumId="21">
+  <w:abstractNum w:abstractNumId="21" w15:restartNumberingAfterBreak="0">
     <w:nsid w:val="34EB466C"/>
     <w:multiLevelType w:val="multilevel"/>
     <w:tmpl w:val="C8D41BFC"/>
@@ -12425,7 +12483,7 @@
       </w:pPr>
     </w:lvl>
   </w:abstractNum>
-  <w:abstractNum w:abstractNumId="22">
+  <w:abstractNum w:abstractNumId="22" w15:restartNumberingAfterBreak="0">
     <w:nsid w:val="379C296A"/>
     <w:multiLevelType w:val="multilevel"/>
     <w:tmpl w:val="F5405794"/>
@@ -12538,7 +12596,7 @@
       </w:pPr>
     </w:lvl>
   </w:abstractNum>
-  <w:abstractNum w:abstractNumId="23">
+  <w:abstractNum w:abstractNumId="23" w15:restartNumberingAfterBreak="0">
     <w:nsid w:val="38B82E93"/>
     <w:multiLevelType w:val="hybridMultilevel"/>
     <w:tmpl w:val="11649360"/>
@@ -12651,7 +12709,7 @@
       </w:rPr>
     </w:lvl>
   </w:abstractNum>
-  <w:abstractNum w:abstractNumId="24">
+  <w:abstractNum w:abstractNumId="24" w15:restartNumberingAfterBreak="0">
     <w:nsid w:val="396D4A3F"/>
     <w:multiLevelType w:val="multilevel"/>
     <w:tmpl w:val="2A8465EC"/>
@@ -12800,7 +12858,7 @@
       </w:rPr>
     </w:lvl>
   </w:abstractNum>
-  <w:abstractNum w:abstractNumId="25">
+  <w:abstractNum w:abstractNumId="25" w15:restartNumberingAfterBreak="0">
     <w:nsid w:val="41841D7A"/>
     <w:multiLevelType w:val="multilevel"/>
     <w:tmpl w:val="F9A250F2"/>
@@ -12913,7 +12971,7 @@
       </w:pPr>
     </w:lvl>
   </w:abstractNum>
-  <w:abstractNum w:abstractNumId="26">
+  <w:abstractNum w:abstractNumId="26" w15:restartNumberingAfterBreak="0">
     <w:nsid w:val="439A2888"/>
     <w:multiLevelType w:val="multilevel"/>
     <w:tmpl w:val="51E42022"/>
@@ -13026,7 +13084,7 @@
       </w:pPr>
     </w:lvl>
   </w:abstractNum>
-  <w:abstractNum w:abstractNumId="27">
+  <w:abstractNum w:abstractNumId="27" w15:restartNumberingAfterBreak="0">
     <w:nsid w:val="48E1298E"/>
     <w:multiLevelType w:val="multilevel"/>
     <w:tmpl w:val="E3B06144"/>
@@ -13139,7 +13197,7 @@
       </w:pPr>
     </w:lvl>
   </w:abstractNum>
-  <w:abstractNum w:abstractNumId="28">
+  <w:abstractNum w:abstractNumId="28" w15:restartNumberingAfterBreak="0">
     <w:nsid w:val="4E8053E7"/>
     <w:multiLevelType w:val="multilevel"/>
     <w:tmpl w:val="238C1E44"/>
@@ -13252,7 +13310,7 @@
       </w:pPr>
     </w:lvl>
   </w:abstractNum>
-  <w:abstractNum w:abstractNumId="29">
+  <w:abstractNum w:abstractNumId="29" w15:restartNumberingAfterBreak="0">
     <w:nsid w:val="573E3FB7"/>
     <w:multiLevelType w:val="multilevel"/>
     <w:tmpl w:val="1330864E"/>
@@ -13365,7 +13423,7 @@
       </w:pPr>
     </w:lvl>
   </w:abstractNum>
-  <w:abstractNum w:abstractNumId="30">
+  <w:abstractNum w:abstractNumId="30" w15:restartNumberingAfterBreak="0">
     <w:nsid w:val="587D6EDF"/>
     <w:multiLevelType w:val="multilevel"/>
     <w:tmpl w:val="72800A32"/>
@@ -13478,7 +13536,7 @@
       </w:pPr>
     </w:lvl>
   </w:abstractNum>
-  <w:abstractNum w:abstractNumId="31">
+  <w:abstractNum w:abstractNumId="31" w15:restartNumberingAfterBreak="0">
     <w:nsid w:val="58C2646F"/>
     <w:multiLevelType w:val="hybridMultilevel"/>
     <w:tmpl w:val="4942DCF0"/>
@@ -13591,7 +13649,7 @@
       </w:rPr>
     </w:lvl>
   </w:abstractNum>
-  <w:abstractNum w:abstractNumId="32">
+  <w:abstractNum w:abstractNumId="32" w15:restartNumberingAfterBreak="0">
     <w:nsid w:val="59153556"/>
     <w:multiLevelType w:val="hybridMultilevel"/>
     <w:tmpl w:val="F8D0043E"/>
@@ -13680,7 +13738,7 @@
       </w:pPr>
     </w:lvl>
   </w:abstractNum>
-  <w:abstractNum w:abstractNumId="33">
+  <w:abstractNum w:abstractNumId="33" w15:restartNumberingAfterBreak="0">
     <w:nsid w:val="5FF32679"/>
     <w:multiLevelType w:val="hybridMultilevel"/>
     <w:tmpl w:val="95C089F4"/>
@@ -13769,7 +13827,7 @@
       </w:pPr>
     </w:lvl>
   </w:abstractNum>
-  <w:abstractNum w:abstractNumId="34">
+  <w:abstractNum w:abstractNumId="34" w15:restartNumberingAfterBreak="0">
     <w:nsid w:val="65F36CEC"/>
     <w:multiLevelType w:val="multilevel"/>
     <w:tmpl w:val="E5989C94"/>
@@ -13882,7 +13940,7 @@
       </w:pPr>
     </w:lvl>
   </w:abstractNum>
-  <w:abstractNum w:abstractNumId="35">
+  <w:abstractNum w:abstractNumId="35" w15:restartNumberingAfterBreak="0">
     <w:nsid w:val="664D5FDC"/>
     <w:multiLevelType w:val="hybridMultilevel"/>
     <w:tmpl w:val="70E6BAAA"/>
@@ -13995,7 +14053,7 @@
       </w:rPr>
     </w:lvl>
   </w:abstractNum>
-  <w:abstractNum w:abstractNumId="36">
+  <w:abstractNum w:abstractNumId="36" w15:restartNumberingAfterBreak="0">
     <w:nsid w:val="683037D6"/>
     <w:multiLevelType w:val="multilevel"/>
     <w:tmpl w:val="A72491DE"/>
@@ -14108,7 +14166,7 @@
       </w:pPr>
     </w:lvl>
   </w:abstractNum>
-  <w:abstractNum w:abstractNumId="37">
+  <w:abstractNum w:abstractNumId="37" w15:restartNumberingAfterBreak="0">
     <w:nsid w:val="69A10C3F"/>
     <w:multiLevelType w:val="multilevel"/>
     <w:tmpl w:val="06FE7B00"/>
@@ -14221,7 +14279,7 @@
       </w:pPr>
     </w:lvl>
   </w:abstractNum>
-  <w:abstractNum w:abstractNumId="38">
+  <w:abstractNum w:abstractNumId="38" w15:restartNumberingAfterBreak="0">
     <w:nsid w:val="6EB43BDA"/>
     <w:multiLevelType w:val="hybridMultilevel"/>
     <w:tmpl w:val="D6D6573E"/>
@@ -14334,7 +14392,7 @@
       </w:rPr>
     </w:lvl>
   </w:abstractNum>
-  <w:abstractNum w:abstractNumId="39">
+  <w:abstractNum w:abstractNumId="39" w15:restartNumberingAfterBreak="0">
     <w:nsid w:val="792B3BB2"/>
     <w:multiLevelType w:val="multilevel"/>
     <w:tmpl w:val="CB4A8DD4"/>
@@ -14447,7 +14505,7 @@
       </w:pPr>
     </w:lvl>
   </w:abstractNum>
-  <w:abstractNum w:abstractNumId="40">
+  <w:abstractNum w:abstractNumId="40" w15:restartNumberingAfterBreak="0">
     <w:nsid w:val="7A322902"/>
     <w:multiLevelType w:val="multilevel"/>
     <w:tmpl w:val="BFC23096"/>
@@ -14596,7 +14654,7 @@
       </w:rPr>
     </w:lvl>
   </w:abstractNum>
-  <w:abstractNum w:abstractNumId="41">
+  <w:abstractNum w:abstractNumId="41" w15:restartNumberingAfterBreak="0">
     <w:nsid w:val="7C4B1029"/>
     <w:multiLevelType w:val="multilevel"/>
     <w:tmpl w:val="54440654"/>
@@ -14709,7 +14767,7 @@
       </w:pPr>
     </w:lvl>
   </w:abstractNum>
-  <w:abstractNum w:abstractNumId="42">
+  <w:abstractNum w:abstractNumId="42" w15:restartNumberingAfterBreak="0">
     <w:nsid w:val="7E153EDB"/>
     <w:multiLevelType w:val="multilevel"/>
     <w:tmpl w:val="3842C504"/>
@@ -14822,7 +14880,7 @@
       </w:pPr>
     </w:lvl>
   </w:abstractNum>
-  <w:abstractNum w:abstractNumId="43">
+  <w:abstractNum w:abstractNumId="43" w15:restartNumberingAfterBreak="0">
     <w:nsid w:val="7E3623B3"/>
     <w:multiLevelType w:val="multilevel"/>
     <w:tmpl w:val="624C6DAE"/>
@@ -14935,7 +14993,7 @@
       </w:pPr>
     </w:lvl>
   </w:abstractNum>
-  <w:abstractNum w:abstractNumId="44">
+  <w:abstractNum w:abstractNumId="44" w15:restartNumberingAfterBreak="0">
     <w:nsid w:val="7EF95B99"/>
     <w:multiLevelType w:val="multilevel"/>
     <w:tmpl w:val="8F204018"/>
@@ -15187,7 +15245,7 @@
 </file>
 
 <file path=word/styles.xml><?xml version="1.0" encoding="utf-8"?>
-<w:styles xmlns:mc="http://schemas.openxmlformats.org/markup-compatibility/2006" xmlns:r="http://schemas.openxmlformats.org/officeDocument/2006/relationships" xmlns:w="http://schemas.openxmlformats.org/wordprocessingml/2006/main" xmlns:w14="http://schemas.microsoft.com/office/word/2010/wordml" xmlns:w15="http://schemas.microsoft.com/office/word/2012/wordml" mc:Ignorable="w14 w15">
+<w:styles xmlns:mc="http://schemas.openxmlformats.org/markup-compatibility/2006" xmlns:r="http://schemas.openxmlformats.org/officeDocument/2006/relationships" xmlns:w="http://schemas.openxmlformats.org/wordprocessingml/2006/main" xmlns:w14="http://schemas.microsoft.com/office/word/2010/wordml" xmlns:w15="http://schemas.microsoft.com/office/word/2012/wordml" xmlns:w16cid="http://schemas.microsoft.com/office/word/2016/wordml/cid" xmlns:w16se="http://schemas.microsoft.com/office/word/2015/wordml/symex" mc:Ignorable="w14 w15 w16se w16cid">
   <w:docDefaults>
     <w:rPrDefault>
       <w:rPr>
@@ -15203,7 +15261,7 @@
       </w:pPr>
     </w:pPrDefault>
   </w:docDefaults>
-  <w:latentStyles w:defLockedState="0" w:defUIPriority="99" w:defSemiHidden="0" w:defUnhideWhenUsed="0" w:defQFormat="0" w:count="371">
+  <w:latentStyles w:defLockedState="0" w:defUIPriority="99" w:defSemiHidden="0" w:defUnhideWhenUsed="0" w:defQFormat="0" w:count="375">
     <w:lsdException w:name="Normal" w:uiPriority="0" w:qFormat="1"/>
     <w:lsdException w:name="heading 1" w:uiPriority="9" w:qFormat="1"/>
     <w:lsdException w:name="heading 2" w:semiHidden="1" w:uiPriority="9" w:unhideWhenUsed="1" w:qFormat="1"/>
@@ -15309,7 +15367,6 @@
     <w:lsdException w:name="HTML Sample" w:semiHidden="1" w:unhideWhenUsed="1"/>
     <w:lsdException w:name="HTML Typewriter" w:semiHidden="1" w:unhideWhenUsed="1"/>
     <w:lsdException w:name="HTML Variable" w:semiHidden="1" w:unhideWhenUsed="1"/>
-    <w:lsdException w:name="Normal Table" w:semiHidden="1" w:unhideWhenUsed="1"/>
     <w:lsdException w:name="annotation subject" w:semiHidden="1" w:unhideWhenUsed="1"/>
     <w:lsdException w:name="No List" w:semiHidden="1" w:unhideWhenUsed="1"/>
     <w:lsdException w:name="Outline List 1" w:semiHidden="1" w:unhideWhenUsed="1"/>
@@ -15353,10 +15410,8 @@
     <w:lsdException w:name="Table Elegant" w:semiHidden="1" w:unhideWhenUsed="1"/>
     <w:lsdException w:name="Table Professional" w:semiHidden="1" w:unhideWhenUsed="1"/>
     <w:lsdException w:name="Table Subtle 1" w:semiHidden="1" w:unhideWhenUsed="1"/>
-    <w:lsdException w:name="Table Subtle 2" w:semiHidden="1" w:unhideWhenUsed="1"/>
     <w:lsdException w:name="Table Web 1" w:semiHidden="1" w:unhideWhenUsed="1"/>
     <w:lsdException w:name="Table Web 2" w:semiHidden="1" w:unhideWhenUsed="1"/>
-    <w:lsdException w:name="Table Web 3" w:semiHidden="1" w:unhideWhenUsed="1"/>
     <w:lsdException w:name="Balloon Text" w:semiHidden="1" w:unhideWhenUsed="1"/>
     <w:lsdException w:name="Table Grid" w:uiPriority="39"/>
     <w:lsdException w:name="Table Theme" w:semiHidden="1" w:unhideWhenUsed="1"/>
@@ -15575,6 +15630,10 @@
     <w:lsdException w:name="List Table 5 Dark Accent 6" w:uiPriority="50"/>
     <w:lsdException w:name="List Table 6 Colorful Accent 6" w:uiPriority="51"/>
     <w:lsdException w:name="List Table 7 Colorful Accent 6" w:uiPriority="52"/>
+    <w:lsdException w:name="Mention" w:semiHidden="1" w:unhideWhenUsed="1"/>
+    <w:lsdException w:name="Smart Hyperlink" w:semiHidden="1" w:unhideWhenUsed="1"/>
+    <w:lsdException w:name="Hashtag" w:semiHidden="1" w:unhideWhenUsed="1"/>
+    <w:lsdException w:name="Unresolved Mention" w:semiHidden="1" w:unhideWhenUsed="1"/>
   </w:latentStyles>
   <w:style w:type="paragraph" w:default="1" w:styleId="Normal">
     <w:name w:val="Normal"/>
@@ -15705,7 +15764,6 @@
       <w:spacing w:after="0" w:line="240" w:lineRule="auto"/>
     </w:pPr>
     <w:tblPr>
-      <w:tblInd w:w="0" w:type="dxa"/>
       <w:tblBorders>
         <w:top w:val="single" w:sz="4" w:space="0" w:color="auto"/>
         <w:left w:val="single" w:sz="4" w:space="0" w:color="auto"/>
@@ -15714,12 +15772,6 @@
         <w:insideH w:val="single" w:sz="4" w:space="0" w:color="auto"/>
         <w:insideV w:val="single" w:sz="4" w:space="0" w:color="auto"/>
       </w:tblBorders>
-      <w:tblCellMar>
-        <w:top w:w="0" w:type="dxa"/>
-        <w:left w:w="108" w:type="dxa"/>
-        <w:bottom w:w="0" w:type="dxa"/>
-        <w:right w:w="108" w:type="dxa"/>
-      </w:tblCellMar>
     </w:tblPr>
   </w:style>
   <w:style w:type="character" w:styleId="Hipervnculo">
@@ -15744,17 +15796,10 @@
     <w:tblPr>
       <w:tblStyleRowBandSize w:val="1"/>
       <w:tblStyleColBandSize w:val="1"/>
-      <w:tblInd w:w="0" w:type="dxa"/>
       <w:tblBorders>
         <w:top w:val="single" w:sz="4" w:space="0" w:color="7F7F7F" w:themeColor="text1" w:themeTint="80"/>
         <w:bottom w:val="single" w:sz="4" w:space="0" w:color="7F7F7F" w:themeColor="text1" w:themeTint="80"/>
       </w:tblBorders>
-      <w:tblCellMar>
-        <w:top w:w="0" w:type="dxa"/>
-        <w:left w:w="108" w:type="dxa"/>
-        <w:bottom w:w="0" w:type="dxa"/>
-        <w:right w:w="108" w:type="dxa"/>
-      </w:tblCellMar>
     </w:tblPr>
     <w:tblStylePr w:type="firstRow">
       <w:rPr>
@@ -15820,7 +15865,7 @@
       </w:tcPr>
     </w:tblStylePr>
   </w:style>
-  <w:style w:type="table" w:styleId="Tabladecuadrcula5oscura-nfasis1">
+  <w:style w:type="table" w:styleId="Tablaconcuadrcula5oscura-nfasis1">
     <w:name w:val="Grid Table 5 Dark Accent 1"/>
     <w:basedOn w:val="Tablanormal"/>
     <w:uiPriority w:val="50"/>
@@ -15831,7 +15876,6 @@
     <w:tblPr>
       <w:tblStyleRowBandSize w:val="1"/>
       <w:tblStyleColBandSize w:val="1"/>
-      <w:tblInd w:w="0" w:type="dxa"/>
       <w:tblBorders>
         <w:top w:val="single" w:sz="4" w:space="0" w:color="FFFFFF" w:themeColor="background1"/>
         <w:left w:val="single" w:sz="4" w:space="0" w:color="FFFFFF" w:themeColor="background1"/>
@@ -15840,12 +15884,6 @@
         <w:insideH w:val="single" w:sz="4" w:space="0" w:color="FFFFFF" w:themeColor="background1"/>
         <w:insideV w:val="single" w:sz="4" w:space="0" w:color="FFFFFF" w:themeColor="background1"/>
       </w:tblBorders>
-      <w:tblCellMar>
-        <w:top w:w="0" w:type="dxa"/>
-        <w:left w:w="108" w:type="dxa"/>
-        <w:bottom w:w="0" w:type="dxa"/>
-        <w:right w:w="108" w:type="dxa"/>
-      </w:tblCellMar>
     </w:tblPr>
     <w:tcPr>
       <w:shd w:val="clear" w:color="auto" w:fill="DEEAF6" w:themeFill="accent1" w:themeFillTint="33"/>
@@ -15933,7 +15971,7 @@
       </w:tcPr>
     </w:tblStylePr>
   </w:style>
-  <w:style w:type="table" w:styleId="Tabladecuadrcula4-nfasis5">
+  <w:style w:type="table" w:styleId="Tablaconcuadrcula4-nfasis5">
     <w:name w:val="Grid Table 4 Accent 5"/>
     <w:basedOn w:val="Tablanormal"/>
     <w:uiPriority w:val="49"/>
@@ -15944,7 +15982,6 @@
     <w:tblPr>
       <w:tblStyleRowBandSize w:val="1"/>
       <w:tblStyleColBandSize w:val="1"/>
-      <w:tblInd w:w="0" w:type="dxa"/>
       <w:tblBorders>
         <w:top w:val="single" w:sz="4" w:space="0" w:color="8EAADB" w:themeColor="accent5" w:themeTint="99"/>
         <w:left w:val="single" w:sz="4" w:space="0" w:color="8EAADB" w:themeColor="accent5" w:themeTint="99"/>
@@ -15953,12 +15990,6 @@
         <w:insideH w:val="single" w:sz="4" w:space="0" w:color="8EAADB" w:themeColor="accent5" w:themeTint="99"/>
         <w:insideV w:val="single" w:sz="4" w:space="0" w:color="8EAADB" w:themeColor="accent5" w:themeTint="99"/>
       </w:tblBorders>
-      <w:tblCellMar>
-        <w:top w:w="0" w:type="dxa"/>
-        <w:left w:w="108" w:type="dxa"/>
-        <w:bottom w:w="0" w:type="dxa"/>
-        <w:right w:w="108" w:type="dxa"/>
-      </w:tblCellMar>
     </w:tblPr>
     <w:tblStylePr w:type="firstRow">
       <w:rPr>
@@ -16016,7 +16047,7 @@
       </w:tcPr>
     </w:tblStylePr>
   </w:style>
-  <w:style w:type="table" w:styleId="Tabladecuadrcula4-nfasis6">
+  <w:style w:type="table" w:styleId="Tablaconcuadrcula4-nfasis6">
     <w:name w:val="Grid Table 4 Accent 6"/>
     <w:basedOn w:val="Tablanormal"/>
     <w:uiPriority w:val="49"/>
@@ -16027,7 +16058,6 @@
     <w:tblPr>
       <w:tblStyleRowBandSize w:val="1"/>
       <w:tblStyleColBandSize w:val="1"/>
-      <w:tblInd w:w="0" w:type="dxa"/>
       <w:tblBorders>
         <w:top w:val="single" w:sz="4" w:space="0" w:color="A8D08D" w:themeColor="accent6" w:themeTint="99"/>
         <w:left w:val="single" w:sz="4" w:space="0" w:color="A8D08D" w:themeColor="accent6" w:themeTint="99"/>
@@ -16036,12 +16066,6 @@
         <w:insideH w:val="single" w:sz="4" w:space="0" w:color="A8D08D" w:themeColor="accent6" w:themeTint="99"/>
         <w:insideV w:val="single" w:sz="4" w:space="0" w:color="A8D08D" w:themeColor="accent6" w:themeTint="99"/>
       </w:tblBorders>
-      <w:tblCellMar>
-        <w:top w:w="0" w:type="dxa"/>
-        <w:left w:w="108" w:type="dxa"/>
-        <w:bottom w:w="0" w:type="dxa"/>
-        <w:right w:w="108" w:type="dxa"/>
-      </w:tblCellMar>
     </w:tblPr>
     <w:tblStylePr w:type="firstRow">
       <w:rPr>
@@ -16099,7 +16123,7 @@
       </w:tcPr>
     </w:tblStylePr>
   </w:style>
-  <w:style w:type="table" w:styleId="Tabladecuadrcula4-nfasis3">
+  <w:style w:type="table" w:styleId="Tablaconcuadrcula4-nfasis3">
     <w:name w:val="Grid Table 4 Accent 3"/>
     <w:basedOn w:val="Tablanormal"/>
     <w:uiPriority w:val="49"/>
@@ -16110,7 +16134,6 @@
     <w:tblPr>
       <w:tblStyleRowBandSize w:val="1"/>
       <w:tblStyleColBandSize w:val="1"/>
-      <w:tblInd w:w="0" w:type="dxa"/>
       <w:tblBorders>
         <w:top w:val="single" w:sz="4" w:space="0" w:color="C9C9C9" w:themeColor="accent3" w:themeTint="99"/>
         <w:left w:val="single" w:sz="4" w:space="0" w:color="C9C9C9" w:themeColor="accent3" w:themeTint="99"/>
@@ -16119,12 +16142,6 @@
         <w:insideH w:val="single" w:sz="4" w:space="0" w:color="C9C9C9" w:themeColor="accent3" w:themeTint="99"/>
         <w:insideV w:val="single" w:sz="4" w:space="0" w:color="C9C9C9" w:themeColor="accent3" w:themeTint="99"/>
       </w:tblBorders>
-      <w:tblCellMar>
-        <w:top w:w="0" w:type="dxa"/>
-        <w:left w:w="108" w:type="dxa"/>
-        <w:bottom w:w="0" w:type="dxa"/>
-        <w:right w:w="108" w:type="dxa"/>
-      </w:tblCellMar>
     </w:tblPr>
     <w:tblStylePr w:type="firstRow">
       <w:rPr>
@@ -16182,7 +16199,7 @@
       </w:tcPr>
     </w:tblStylePr>
   </w:style>
-  <w:style w:type="table" w:styleId="Tabladecuadrcula4-nfasis2">
+  <w:style w:type="table" w:styleId="Tablaconcuadrcula4-nfasis2">
     <w:name w:val="Grid Table 4 Accent 2"/>
     <w:basedOn w:val="Tablanormal"/>
     <w:uiPriority w:val="49"/>
@@ -16193,7 +16210,6 @@
     <w:tblPr>
       <w:tblStyleRowBandSize w:val="1"/>
       <w:tblStyleColBandSize w:val="1"/>
-      <w:tblInd w:w="0" w:type="dxa"/>
       <w:tblBorders>
         <w:top w:val="single" w:sz="4" w:space="0" w:color="F4B083" w:themeColor="accent2" w:themeTint="99"/>
         <w:left w:val="single" w:sz="4" w:space="0" w:color="F4B083" w:themeColor="accent2" w:themeTint="99"/>
@@ -16202,12 +16218,6 @@
         <w:insideH w:val="single" w:sz="4" w:space="0" w:color="F4B083" w:themeColor="accent2" w:themeTint="99"/>
         <w:insideV w:val="single" w:sz="4" w:space="0" w:color="F4B083" w:themeColor="accent2" w:themeTint="99"/>
       </w:tblBorders>
-      <w:tblCellMar>
-        <w:top w:w="0" w:type="dxa"/>
-        <w:left w:w="108" w:type="dxa"/>
-        <w:bottom w:w="0" w:type="dxa"/>
-        <w:right w:w="108" w:type="dxa"/>
-      </w:tblCellMar>
     </w:tblPr>
     <w:tblStylePr w:type="firstRow">
       <w:rPr>

</xml_diff>

<commit_message>
Seach method is implemented.
</commit_message>
<xml_diff>
--- a/SegundoLabAED/data/Documentación.docx
+++ b/SegundoLabAED/data/Documentación.docx
@@ -181,7 +181,7 @@
           <w:rStyle w:val="eop"/>
           <w:rFonts w:ascii="Arial" w:hAnsi="Arial" w:cs="Arial"/>
         </w:rPr>
-        <w:t xml:space="preserve">Los usuarios de Fornite han dejado algunas recomendaciones porque han tenido inconvenientes con el gameplay de sus partidas. </w:t>
+        <w:t>Los usuarios de Fornite requieren mejoras en algunas funcionalidades del juego.</w:t>
       </w:r>
     </w:p>
     <w:p>
@@ -2023,7 +2023,15 @@
                 <w:rFonts w:ascii="Arial" w:hAnsi="Arial" w:cs="Arial"/>
                 <w:szCs w:val="22"/>
               </w:rPr>
-              <w:t>Una lista con los usuarios del mismo o cercano nivel de juego.</w:t>
+              <w:t>Los usuarios han sido clasificados</w:t>
+            </w:r>
+            <w:r>
+              <w:rPr>
+                <w:rStyle w:val="eop"/>
+                <w:rFonts w:ascii="Arial" w:hAnsi="Arial" w:cs="Arial"/>
+                <w:szCs w:val="22"/>
+              </w:rPr>
+              <w:t>.</w:t>
             </w:r>
           </w:p>
         </w:tc>
@@ -2242,7 +2250,15 @@
                 <w:rFonts w:ascii="Arial" w:hAnsi="Arial" w:cs="Arial"/>
                 <w:szCs w:val="22"/>
               </w:rPr>
-              <w:t>Plataforma de juego.</w:t>
+              <w:t>Tipo de p</w:t>
+            </w:r>
+            <w:r>
+              <w:rPr>
+                <w:rStyle w:val="eop"/>
+                <w:rFonts w:ascii="Arial" w:hAnsi="Arial" w:cs="Arial"/>
+                <w:szCs w:val="22"/>
+              </w:rPr>
+              <w:t>lataforma de juego.</w:t>
             </w:r>
           </w:p>
         </w:tc>
@@ -2299,7 +2315,7 @@
                 <w:rFonts w:ascii="Arial" w:hAnsi="Arial" w:cs="Arial"/>
                 <w:szCs w:val="22"/>
               </w:rPr>
-              <w:t>Juego para jugadores con la misma plataforma.</w:t>
+              <w:t>El juego comienza con usuarios de plataformas similares.</w:t>
             </w:r>
           </w:p>
         </w:tc>
@@ -2395,7 +2411,7 @@
                 <w:b/>
                 <w:szCs w:val="22"/>
               </w:rPr>
-              <w:t xml:space="preserve"> 003 – Variantes de juego.</w:t>
+              <w:t xml:space="preserve"> 003 – </w:t>
             </w:r>
             <w:r>
               <w:rPr>
@@ -2404,8 +2420,19 @@
                 <w:b/>
                 <w:szCs w:val="22"/>
               </w:rPr>
-              <w:t xml:space="preserve"> </w:t>
+              <w:t xml:space="preserve">Modo San </w:t>
             </w:r>
+            <w:proofErr w:type="spellStart"/>
+            <w:r>
+              <w:rPr>
+                <w:rStyle w:val="eop"/>
+                <w:rFonts w:ascii="Arial" w:hAnsi="Arial" w:cs="Arial"/>
+                <w:b/>
+                <w:szCs w:val="22"/>
+              </w:rPr>
+              <w:t>Valentin</w:t>
+            </w:r>
+            <w:proofErr w:type="spellEnd"/>
           </w:p>
         </w:tc>
       </w:tr>
@@ -2461,7 +2488,31 @@
                 <w:rFonts w:ascii="Arial" w:hAnsi="Arial" w:cs="Arial"/>
                 <w:lang w:val="es-ES"/>
               </w:rPr>
-              <w:t>Permite utilizar al usuario la última arma levantada.</w:t>
+              <w:t xml:space="preserve">Permite utilizar al usuario </w:t>
+            </w:r>
+            <w:r>
+              <w:rPr>
+                <w:rStyle w:val="normaltextrun"/>
+                <w:rFonts w:ascii="Arial" w:hAnsi="Arial" w:cs="Arial"/>
+                <w:lang w:val="es-ES"/>
+              </w:rPr>
+              <w:t xml:space="preserve">únicamente </w:t>
+            </w:r>
+            <w:r>
+              <w:rPr>
+                <w:rStyle w:val="normaltextrun"/>
+                <w:rFonts w:ascii="Arial" w:hAnsi="Arial" w:cs="Arial"/>
+                <w:lang w:val="es-ES"/>
+              </w:rPr>
+              <w:t>la última arma levantada.</w:t>
+            </w:r>
+            <w:r>
+              <w:rPr>
+                <w:rStyle w:val="normaltextrun"/>
+                <w:rFonts w:ascii="Arial" w:hAnsi="Arial" w:cs="Arial"/>
+                <w:lang w:val="es-ES"/>
+              </w:rPr>
+              <w:t xml:space="preserve"> No existe un límite de armas para llevar y solamente se puede cambiar de arma encontrando una nueva o agotando las municiones de la actual. Si las municiones del arma actual se agotan, el arma actual desaparece y el usuario se equipará con la arma levantada antes que esa. Si las armas se agotan, el usuario tendrá por defecto un hacha, la cual es el arma que se da inicialmente.</w:t>
             </w:r>
           </w:p>
         </w:tc>
@@ -2518,7 +2569,7 @@
                 <w:rFonts w:ascii="Arial" w:hAnsi="Arial" w:cs="Arial"/>
                 <w:lang w:val="es-ES"/>
               </w:rPr>
-              <w:t>Ninguna</w:t>
+              <w:t>Booleano: tiene municiones o hay una nueva arma.</w:t>
             </w:r>
           </w:p>
         </w:tc>
@@ -2576,7 +2627,7 @@
                 <w:rFonts w:ascii="Arial" w:hAnsi="Arial" w:cs="Arial"/>
                 <w:lang w:val="es-ES"/>
               </w:rPr>
-              <w:t>El jugador únicamente posee el arma que levanta.</w:t>
+              <w:t>Modo de juego San Valentín está en curso.</w:t>
             </w:r>
           </w:p>
         </w:tc>
@@ -2708,7 +2759,7 @@
                 <w:b/>
                 <w:szCs w:val="22"/>
               </w:rPr>
-              <w:t>Cambio de arma.</w:t>
+              <w:t xml:space="preserve">Ping </w:t>
             </w:r>
           </w:p>
         </w:tc>
@@ -2755,18 +2806,17 @@
               <w:textAlignment w:val="baseline"/>
               <w:rPr>
                 <w:rStyle w:val="eop"/>
-                <w:rFonts w:ascii="Calibri" w:hAnsi="Calibri" w:cs="Calibri"/>
-                <w:sz w:val="22"/>
+                <w:rFonts w:ascii="Arial" w:hAnsi="Arial" w:cs="Arial"/>
                 <w:szCs w:val="22"/>
               </w:rPr>
             </w:pPr>
             <w:r>
               <w:rPr>
-                <w:rStyle w:val="normaltextrun"/>
-                <w:rFonts w:ascii="Arial" w:hAnsi="Arial" w:cs="Arial"/>
-                <w:lang w:val="es-ES"/>
-              </w:rPr>
-              <w:t>Solamente se puede cambiar de arma encontrando una nueva o agotando las municiones.</w:t>
+                <w:rStyle w:val="eop"/>
+                <w:rFonts w:ascii="Arial" w:hAnsi="Arial" w:cs="Arial"/>
+                <w:szCs w:val="22"/>
+              </w:rPr>
+              <w:t>Permite que la desviación estándar del ping de los jugadores de una partida sea el mínimo posible (latencia cercana).</w:t>
             </w:r>
           </w:p>
         </w:tc>
@@ -2812,18 +2862,18 @@
               <w:spacing w:before="0" w:beforeAutospacing="0" w:after="0" w:afterAutospacing="0"/>
               <w:textAlignment w:val="baseline"/>
               <w:rPr>
-                <w:rStyle w:val="normaltextrun"/>
-                <w:rFonts w:ascii="Arial" w:hAnsi="Arial" w:cs="Arial"/>
-                <w:lang w:val="es-ES"/>
+                <w:rStyle w:val="eop"/>
+                <w:rFonts w:ascii="Arial" w:hAnsi="Arial" w:cs="Arial"/>
+                <w:szCs w:val="22"/>
               </w:rPr>
             </w:pPr>
             <w:r>
               <w:rPr>
-                <w:rStyle w:val="normaltextrun"/>
-                <w:rFonts w:ascii="Arial" w:hAnsi="Arial" w:cs="Arial"/>
-                <w:lang w:val="es-ES"/>
-              </w:rPr>
-              <w:t>Cantidad de municiones.</w:t>
+                <w:rStyle w:val="eop"/>
+                <w:rFonts w:ascii="Arial" w:hAnsi="Arial" w:cs="Arial"/>
+                <w:szCs w:val="22"/>
+              </w:rPr>
+              <w:t>Ping de los jugadores</w:t>
             </w:r>
           </w:p>
         </w:tc>
@@ -2867,593 +2917,22 @@
             <w:pPr>
               <w:pStyle w:val="paragraph"/>
               <w:spacing w:before="0" w:beforeAutospacing="0" w:after="0" w:afterAutospacing="0"/>
-              <w:textAlignment w:val="baseline"/>
-              <w:rPr>
-                <w:rStyle w:val="normaltextrun"/>
-                <w:rFonts w:ascii="Arial" w:hAnsi="Arial" w:cs="Arial"/>
-                <w:lang w:val="es-ES"/>
+              <w:jc w:val="both"/>
+              <w:textAlignment w:val="baseline"/>
+              <w:rPr>
+                <w:rStyle w:val="eop"/>
+                <w:rFonts w:ascii="Arial" w:hAnsi="Arial" w:cs="Arial"/>
+                <w:szCs w:val="22"/>
               </w:rPr>
             </w:pPr>
             <w:r>
               <w:rPr>
-                <w:rStyle w:val="normaltextrun"/>
-                <w:rFonts w:ascii="Arial" w:hAnsi="Arial" w:cs="Arial"/>
-                <w:lang w:val="es-ES"/>
-              </w:rPr>
-              <w:t>Nueva arma para el jugador.</w:t>
+                <w:rStyle w:val="eop"/>
+                <w:rFonts w:ascii="Arial" w:hAnsi="Arial" w:cs="Arial"/>
+                <w:szCs w:val="22"/>
+              </w:rPr>
+              <w:t>Los jugadores han sido clasificados según su ping.</w:t>
             </w:r>
-          </w:p>
-        </w:tc>
-      </w:tr>
-    </w:tbl>
-    <w:p>
-      <w:pPr>
-        <w:pStyle w:val="paragraph"/>
-        <w:spacing w:before="0" w:beforeAutospacing="0" w:after="0" w:afterAutospacing="0"/>
-        <w:jc w:val="both"/>
-        <w:textAlignment w:val="baseline"/>
-        <w:rPr>
-          <w:rStyle w:val="eop"/>
-          <w:rFonts w:ascii="Calibri" w:hAnsi="Calibri" w:cs="Calibri"/>
-          <w:sz w:val="22"/>
-          <w:szCs w:val="22"/>
-        </w:rPr>
-      </w:pPr>
-    </w:p>
-    <w:tbl>
-      <w:tblPr>
-        <w:tblStyle w:val="Tablaconcuadrcula"/>
-        <w:tblW w:w="0" w:type="auto"/>
-        <w:tblLook w:val="04A0" w:firstRow="1" w:lastRow="0" w:firstColumn="1" w:lastColumn="0" w:noHBand="0" w:noVBand="1"/>
-      </w:tblPr>
-      <w:tblGrid>
-        <w:gridCol w:w="1555"/>
-        <w:gridCol w:w="7273"/>
-      </w:tblGrid>
-      <w:tr>
-        <w:tc>
-          <w:tcPr>
-            <w:tcW w:w="1555" w:type="dxa"/>
-            <w:vAlign w:val="center"/>
-          </w:tcPr>
-          <w:p>
-            <w:pPr>
-              <w:pStyle w:val="paragraph"/>
-              <w:spacing w:before="0" w:beforeAutospacing="0" w:after="0" w:afterAutospacing="0"/>
-              <w:jc w:val="center"/>
-              <w:textAlignment w:val="baseline"/>
-              <w:rPr>
-                <w:rStyle w:val="eop"/>
-                <w:rFonts w:ascii="Arial" w:hAnsi="Arial" w:cs="Arial"/>
-                <w:b/>
-                <w:szCs w:val="22"/>
-              </w:rPr>
-            </w:pPr>
-            <w:r>
-              <w:rPr>
-                <w:rStyle w:val="eop"/>
-                <w:rFonts w:ascii="Arial" w:hAnsi="Arial" w:cs="Arial"/>
-                <w:b/>
-                <w:szCs w:val="22"/>
-              </w:rPr>
-              <w:t>Nombre</w:t>
-            </w:r>
-          </w:p>
-        </w:tc>
-        <w:tc>
-          <w:tcPr>
-            <w:tcW w:w="7273" w:type="dxa"/>
-            <w:vAlign w:val="center"/>
-          </w:tcPr>
-          <w:p>
-            <w:pPr>
-              <w:pStyle w:val="paragraph"/>
-              <w:spacing w:before="0" w:beforeAutospacing="0" w:after="0" w:afterAutospacing="0"/>
-              <w:jc w:val="center"/>
-              <w:textAlignment w:val="baseline"/>
-              <w:rPr>
-                <w:rStyle w:val="eop"/>
-                <w:rFonts w:ascii="Arial" w:hAnsi="Arial" w:cs="Arial"/>
-                <w:b/>
-                <w:szCs w:val="22"/>
-              </w:rPr>
-            </w:pPr>
-            <w:proofErr w:type="spellStart"/>
-            <w:r>
-              <w:rPr>
-                <w:rStyle w:val="eop"/>
-                <w:rFonts w:ascii="Arial" w:hAnsi="Arial" w:cs="Arial"/>
-                <w:b/>
-                <w:szCs w:val="22"/>
-              </w:rPr>
-              <w:t>Req</w:t>
-            </w:r>
-            <w:proofErr w:type="spellEnd"/>
-            <w:r>
-              <w:rPr>
-                <w:rStyle w:val="eop"/>
-                <w:rFonts w:ascii="Arial" w:hAnsi="Arial" w:cs="Arial"/>
-                <w:b/>
-                <w:szCs w:val="22"/>
-              </w:rPr>
-              <w:t xml:space="preserve"> 005</w:t>
-            </w:r>
-            <w:r>
-              <w:rPr>
-                <w:rStyle w:val="eop"/>
-                <w:rFonts w:ascii="Arial" w:hAnsi="Arial" w:cs="Arial"/>
-                <w:b/>
-                <w:szCs w:val="22"/>
-              </w:rPr>
-              <w:t xml:space="preserve"> </w:t>
-            </w:r>
-            <w:r>
-              <w:rPr>
-                <w:rStyle w:val="eop"/>
-                <w:rFonts w:ascii="Arial" w:hAnsi="Arial" w:cs="Arial"/>
-                <w:b/>
-                <w:szCs w:val="22"/>
-              </w:rPr>
-              <w:t>–</w:t>
-            </w:r>
-            <w:r>
-              <w:rPr>
-                <w:rStyle w:val="eop"/>
-                <w:rFonts w:ascii="Arial" w:hAnsi="Arial" w:cs="Arial"/>
-                <w:b/>
-                <w:szCs w:val="22"/>
-              </w:rPr>
-              <w:t xml:space="preserve"> </w:t>
-            </w:r>
-            <w:r>
-              <w:rPr>
-                <w:rStyle w:val="eop"/>
-                <w:rFonts w:ascii="Arial" w:hAnsi="Arial" w:cs="Arial"/>
-                <w:b/>
-                <w:szCs w:val="22"/>
-              </w:rPr>
-              <w:t xml:space="preserve">Modo san </w:t>
-            </w:r>
-            <w:proofErr w:type="spellStart"/>
-            <w:r>
-              <w:rPr>
-                <w:rStyle w:val="eop"/>
-                <w:rFonts w:ascii="Arial" w:hAnsi="Arial" w:cs="Arial"/>
-                <w:b/>
-                <w:szCs w:val="22"/>
-              </w:rPr>
-              <w:t>valentin</w:t>
-            </w:r>
-            <w:proofErr w:type="spellEnd"/>
-            <w:r>
-              <w:rPr>
-                <w:rStyle w:val="eop"/>
-                <w:rFonts w:ascii="Arial" w:hAnsi="Arial" w:cs="Arial"/>
-                <w:b/>
-                <w:szCs w:val="22"/>
-              </w:rPr>
-              <w:t>.</w:t>
-            </w:r>
-          </w:p>
-        </w:tc>
-      </w:tr>
-      <w:tr>
-        <w:tc>
-          <w:tcPr>
-            <w:tcW w:w="1555" w:type="dxa"/>
-            <w:vAlign w:val="center"/>
-          </w:tcPr>
-          <w:p>
-            <w:pPr>
-              <w:pStyle w:val="paragraph"/>
-              <w:spacing w:before="0" w:beforeAutospacing="0" w:after="0" w:afterAutospacing="0"/>
-              <w:jc w:val="center"/>
-              <w:textAlignment w:val="baseline"/>
-              <w:rPr>
-                <w:rStyle w:val="eop"/>
-                <w:rFonts w:ascii="Arial" w:hAnsi="Arial" w:cs="Arial"/>
-                <w:b/>
-                <w:szCs w:val="22"/>
-              </w:rPr>
-            </w:pPr>
-            <w:r>
-              <w:rPr>
-                <w:rStyle w:val="eop"/>
-                <w:rFonts w:ascii="Arial" w:hAnsi="Arial" w:cs="Arial"/>
-                <w:b/>
-                <w:szCs w:val="22"/>
-              </w:rPr>
-              <w:t>Resumen</w:t>
-            </w:r>
-          </w:p>
-        </w:tc>
-        <w:tc>
-          <w:tcPr>
-            <w:tcW w:w="7273" w:type="dxa"/>
-            <w:vAlign w:val="center"/>
-          </w:tcPr>
-          <w:p>
-            <w:pPr>
-              <w:pStyle w:val="paragraph"/>
-              <w:spacing w:before="0" w:beforeAutospacing="0" w:after="0" w:afterAutospacing="0"/>
-              <w:textAlignment w:val="baseline"/>
-              <w:rPr>
-                <w:rStyle w:val="normaltextrun"/>
-                <w:rFonts w:ascii="Arial" w:hAnsi="Arial" w:cs="Arial"/>
-                <w:lang w:val="es-ES"/>
-              </w:rPr>
-            </w:pPr>
-            <w:r>
-              <w:rPr>
-                <w:rStyle w:val="normaltextrun"/>
-                <w:rFonts w:ascii="Arial" w:hAnsi="Arial" w:cs="Arial"/>
-                <w:lang w:val="es-ES"/>
-              </w:rPr>
-              <w:t>Modo de juego donde no existe un límite de armas y el jugador debe cambiar su arma cuando no tiene munición o encuentra una nueva arma.</w:t>
-            </w:r>
-          </w:p>
-        </w:tc>
-      </w:tr>
-      <w:tr>
-        <w:tc>
-          <w:tcPr>
-            <w:tcW w:w="1555" w:type="dxa"/>
-            <w:vAlign w:val="center"/>
-          </w:tcPr>
-          <w:p>
-            <w:pPr>
-              <w:pStyle w:val="paragraph"/>
-              <w:spacing w:before="0" w:beforeAutospacing="0" w:after="0" w:afterAutospacing="0"/>
-              <w:jc w:val="center"/>
-              <w:textAlignment w:val="baseline"/>
-              <w:rPr>
-                <w:rStyle w:val="eop"/>
-                <w:rFonts w:ascii="Arial" w:hAnsi="Arial" w:cs="Arial"/>
-                <w:b/>
-                <w:szCs w:val="22"/>
-              </w:rPr>
-            </w:pPr>
-            <w:r>
-              <w:rPr>
-                <w:rStyle w:val="eop"/>
-                <w:rFonts w:ascii="Arial" w:hAnsi="Arial" w:cs="Arial"/>
-                <w:b/>
-                <w:szCs w:val="22"/>
-              </w:rPr>
-              <w:t>Entrada</w:t>
-            </w:r>
-          </w:p>
-        </w:tc>
-        <w:tc>
-          <w:tcPr>
-            <w:tcW w:w="7273" w:type="dxa"/>
-            <w:vAlign w:val="center"/>
-          </w:tcPr>
-          <w:p>
-            <w:pPr>
-              <w:pStyle w:val="paragraph"/>
-              <w:spacing w:before="0" w:beforeAutospacing="0" w:after="0" w:afterAutospacing="0"/>
-              <w:textAlignment w:val="baseline"/>
-              <w:rPr>
-                <w:rStyle w:val="normaltextrun"/>
-                <w:rFonts w:ascii="Arial" w:hAnsi="Arial" w:cs="Arial"/>
-                <w:lang w:val="es-ES"/>
-              </w:rPr>
-            </w:pPr>
-            <w:r>
-              <w:rPr>
-                <w:rStyle w:val="normaltextrun"/>
-                <w:rFonts w:ascii="Arial" w:hAnsi="Arial" w:cs="Arial"/>
-                <w:lang w:val="es-ES"/>
-              </w:rPr>
-              <w:t>Ninguna.</w:t>
-            </w:r>
-          </w:p>
-        </w:tc>
-      </w:tr>
-      <w:tr>
-        <w:tc>
-          <w:tcPr>
-            <w:tcW w:w="1555" w:type="dxa"/>
-            <w:vAlign w:val="center"/>
-          </w:tcPr>
-          <w:p>
-            <w:pPr>
-              <w:pStyle w:val="paragraph"/>
-              <w:spacing w:before="0" w:beforeAutospacing="0" w:after="0" w:afterAutospacing="0"/>
-              <w:jc w:val="center"/>
-              <w:textAlignment w:val="baseline"/>
-              <w:rPr>
-                <w:rStyle w:val="eop"/>
-                <w:rFonts w:ascii="Arial" w:hAnsi="Arial" w:cs="Arial"/>
-                <w:b/>
-                <w:szCs w:val="22"/>
-              </w:rPr>
-            </w:pPr>
-            <w:r>
-              <w:rPr>
-                <w:rStyle w:val="eop"/>
-                <w:rFonts w:ascii="Arial" w:hAnsi="Arial" w:cs="Arial"/>
-                <w:b/>
-                <w:szCs w:val="22"/>
-              </w:rPr>
-              <w:t>Salida</w:t>
-            </w:r>
-          </w:p>
-        </w:tc>
-        <w:tc>
-          <w:tcPr>
-            <w:tcW w:w="7273" w:type="dxa"/>
-            <w:vAlign w:val="center"/>
-          </w:tcPr>
-          <w:p>
-            <w:pPr>
-              <w:pStyle w:val="paragraph"/>
-              <w:spacing w:before="0" w:beforeAutospacing="0" w:after="0" w:afterAutospacing="0"/>
-              <w:textAlignment w:val="baseline"/>
-              <w:rPr>
-                <w:rStyle w:val="normaltextrun"/>
-                <w:rFonts w:ascii="Arial" w:hAnsi="Arial" w:cs="Arial"/>
-                <w:lang w:val="es-ES"/>
-              </w:rPr>
-            </w:pPr>
-            <w:r>
-              <w:rPr>
-                <w:rStyle w:val="normaltextrun"/>
-                <w:rFonts w:ascii="Arial" w:hAnsi="Arial" w:cs="Arial"/>
-                <w:lang w:val="es-ES"/>
-              </w:rPr>
-              <w:t>Se elimina su arma actual y se le asigna la nueva arma.</w:t>
-            </w:r>
-          </w:p>
-        </w:tc>
-      </w:tr>
-    </w:tbl>
-    <w:p>
-      <w:pPr>
-        <w:pStyle w:val="paragraph"/>
-        <w:spacing w:before="0" w:beforeAutospacing="0" w:after="0" w:afterAutospacing="0"/>
-        <w:jc w:val="both"/>
-        <w:textAlignment w:val="baseline"/>
-        <w:rPr>
-          <w:rStyle w:val="eop"/>
-          <w:rFonts w:ascii="Calibri" w:hAnsi="Calibri" w:cs="Calibri"/>
-          <w:sz w:val="22"/>
-          <w:szCs w:val="22"/>
-        </w:rPr>
-      </w:pPr>
-    </w:p>
-    <w:tbl>
-      <w:tblPr>
-        <w:tblStyle w:val="Tablaconcuadrcula"/>
-        <w:tblW w:w="0" w:type="auto"/>
-        <w:tblLook w:val="04A0" w:firstRow="1" w:lastRow="0" w:firstColumn="1" w:lastColumn="0" w:noHBand="0" w:noVBand="1"/>
-      </w:tblPr>
-      <w:tblGrid>
-        <w:gridCol w:w="1555"/>
-        <w:gridCol w:w="7273"/>
-      </w:tblGrid>
-      <w:tr>
-        <w:tc>
-          <w:tcPr>
-            <w:tcW w:w="1555" w:type="dxa"/>
-            <w:vAlign w:val="center"/>
-          </w:tcPr>
-          <w:p>
-            <w:pPr>
-              <w:pStyle w:val="paragraph"/>
-              <w:spacing w:before="0" w:beforeAutospacing="0" w:after="0" w:afterAutospacing="0"/>
-              <w:jc w:val="center"/>
-              <w:textAlignment w:val="baseline"/>
-              <w:rPr>
-                <w:rStyle w:val="eop"/>
-                <w:rFonts w:ascii="Arial" w:hAnsi="Arial" w:cs="Arial"/>
-                <w:b/>
-                <w:szCs w:val="22"/>
-              </w:rPr>
-            </w:pPr>
-            <w:r>
-              <w:rPr>
-                <w:rStyle w:val="eop"/>
-                <w:rFonts w:ascii="Arial" w:hAnsi="Arial" w:cs="Arial"/>
-                <w:b/>
-                <w:szCs w:val="22"/>
-              </w:rPr>
-              <w:t>Nombre</w:t>
-            </w:r>
-          </w:p>
-        </w:tc>
-        <w:tc>
-          <w:tcPr>
-            <w:tcW w:w="7273" w:type="dxa"/>
-            <w:vAlign w:val="center"/>
-          </w:tcPr>
-          <w:p>
-            <w:pPr>
-              <w:pStyle w:val="paragraph"/>
-              <w:spacing w:before="0" w:beforeAutospacing="0" w:after="0" w:afterAutospacing="0"/>
-              <w:jc w:val="center"/>
-              <w:textAlignment w:val="baseline"/>
-              <w:rPr>
-                <w:rStyle w:val="eop"/>
-                <w:rFonts w:ascii="Arial" w:hAnsi="Arial" w:cs="Arial"/>
-                <w:b/>
-                <w:szCs w:val="22"/>
-              </w:rPr>
-            </w:pPr>
-            <w:proofErr w:type="spellStart"/>
-            <w:r>
-              <w:rPr>
-                <w:rStyle w:val="eop"/>
-                <w:rFonts w:ascii="Arial" w:hAnsi="Arial" w:cs="Arial"/>
-                <w:b/>
-                <w:szCs w:val="22"/>
-              </w:rPr>
-              <w:t>Req</w:t>
-            </w:r>
-            <w:proofErr w:type="spellEnd"/>
-            <w:r>
-              <w:rPr>
-                <w:rStyle w:val="eop"/>
-                <w:rFonts w:ascii="Arial" w:hAnsi="Arial" w:cs="Arial"/>
-                <w:b/>
-                <w:szCs w:val="22"/>
-              </w:rPr>
-              <w:t xml:space="preserve"> 001 - </w:t>
-            </w:r>
-          </w:p>
-        </w:tc>
-      </w:tr>
-      <w:tr>
-        <w:tc>
-          <w:tcPr>
-            <w:tcW w:w="1555" w:type="dxa"/>
-            <w:vAlign w:val="center"/>
-          </w:tcPr>
-          <w:p>
-            <w:pPr>
-              <w:pStyle w:val="paragraph"/>
-              <w:spacing w:before="0" w:beforeAutospacing="0" w:after="0" w:afterAutospacing="0"/>
-              <w:jc w:val="center"/>
-              <w:textAlignment w:val="baseline"/>
-              <w:rPr>
-                <w:rStyle w:val="eop"/>
-                <w:rFonts w:ascii="Arial" w:hAnsi="Arial" w:cs="Arial"/>
-                <w:b/>
-                <w:szCs w:val="22"/>
-              </w:rPr>
-            </w:pPr>
-            <w:r>
-              <w:rPr>
-                <w:rStyle w:val="eop"/>
-                <w:rFonts w:ascii="Arial" w:hAnsi="Arial" w:cs="Arial"/>
-                <w:b/>
-                <w:szCs w:val="22"/>
-              </w:rPr>
-              <w:t>Resumen</w:t>
-            </w:r>
-          </w:p>
-        </w:tc>
-        <w:tc>
-          <w:tcPr>
-            <w:tcW w:w="7273" w:type="dxa"/>
-            <w:vAlign w:val="center"/>
-          </w:tcPr>
-          <w:p>
-            <w:pPr>
-              <w:pStyle w:val="paragraph"/>
-              <w:spacing w:before="0" w:beforeAutospacing="0" w:after="0" w:afterAutospacing="0"/>
-              <w:jc w:val="center"/>
-              <w:textAlignment w:val="baseline"/>
-              <w:rPr>
-                <w:rStyle w:val="eop"/>
-                <w:rFonts w:ascii="Calibri" w:hAnsi="Calibri" w:cs="Calibri"/>
-                <w:sz w:val="22"/>
-                <w:szCs w:val="22"/>
-              </w:rPr>
-            </w:pPr>
-          </w:p>
-        </w:tc>
-      </w:tr>
-      <w:tr>
-        <w:tc>
-          <w:tcPr>
-            <w:tcW w:w="1555" w:type="dxa"/>
-            <w:vAlign w:val="center"/>
-          </w:tcPr>
-          <w:p>
-            <w:pPr>
-              <w:pStyle w:val="paragraph"/>
-              <w:spacing w:before="0" w:beforeAutospacing="0" w:after="0" w:afterAutospacing="0"/>
-              <w:jc w:val="center"/>
-              <w:textAlignment w:val="baseline"/>
-              <w:rPr>
-                <w:rStyle w:val="eop"/>
-                <w:rFonts w:ascii="Arial" w:hAnsi="Arial" w:cs="Arial"/>
-                <w:b/>
-                <w:szCs w:val="22"/>
-              </w:rPr>
-            </w:pPr>
-            <w:r>
-              <w:rPr>
-                <w:rStyle w:val="eop"/>
-                <w:rFonts w:ascii="Arial" w:hAnsi="Arial" w:cs="Arial"/>
-                <w:b/>
-                <w:szCs w:val="22"/>
-              </w:rPr>
-              <w:t>Entrada</w:t>
-            </w:r>
-          </w:p>
-        </w:tc>
-        <w:tc>
-          <w:tcPr>
-            <w:tcW w:w="7273" w:type="dxa"/>
-            <w:vAlign w:val="center"/>
-          </w:tcPr>
-          <w:p>
-            <w:pPr>
-              <w:pStyle w:val="paragraph"/>
-              <w:spacing w:before="0" w:beforeAutospacing="0" w:after="0" w:afterAutospacing="0"/>
-              <w:jc w:val="center"/>
-              <w:textAlignment w:val="baseline"/>
-              <w:rPr>
-                <w:rStyle w:val="eop"/>
-                <w:rFonts w:ascii="Calibri" w:hAnsi="Calibri" w:cs="Calibri"/>
-                <w:sz w:val="22"/>
-                <w:szCs w:val="22"/>
-              </w:rPr>
-            </w:pPr>
-          </w:p>
-        </w:tc>
-      </w:tr>
-      <w:tr>
-        <w:tc>
-          <w:tcPr>
-            <w:tcW w:w="1555" w:type="dxa"/>
-            <w:vAlign w:val="center"/>
-          </w:tcPr>
-          <w:p>
-            <w:pPr>
-              <w:pStyle w:val="paragraph"/>
-              <w:spacing w:before="0" w:beforeAutospacing="0" w:after="0" w:afterAutospacing="0"/>
-              <w:jc w:val="center"/>
-              <w:textAlignment w:val="baseline"/>
-              <w:rPr>
-                <w:rStyle w:val="eop"/>
-                <w:rFonts w:ascii="Arial" w:hAnsi="Arial" w:cs="Arial"/>
-                <w:b/>
-                <w:szCs w:val="22"/>
-              </w:rPr>
-            </w:pPr>
-            <w:r>
-              <w:rPr>
-                <w:rStyle w:val="eop"/>
-                <w:rFonts w:ascii="Arial" w:hAnsi="Arial" w:cs="Arial"/>
-                <w:b/>
-                <w:szCs w:val="22"/>
-              </w:rPr>
-              <w:t>Salida</w:t>
-            </w:r>
-          </w:p>
-        </w:tc>
-        <w:tc>
-          <w:tcPr>
-            <w:tcW w:w="7273" w:type="dxa"/>
-            <w:vAlign w:val="center"/>
-          </w:tcPr>
-          <w:p>
-            <w:pPr>
-              <w:pStyle w:val="paragraph"/>
-              <w:spacing w:before="0" w:beforeAutospacing="0" w:after="0" w:afterAutospacing="0"/>
-              <w:jc w:val="center"/>
-              <w:textAlignment w:val="baseline"/>
-              <w:rPr>
-                <w:rStyle w:val="eop"/>
-                <w:rFonts w:ascii="Calibri" w:hAnsi="Calibri" w:cs="Calibri"/>
-                <w:sz w:val="22"/>
-                <w:szCs w:val="22"/>
-              </w:rPr>
-            </w:pPr>
           </w:p>
         </w:tc>
       </w:tr>
@@ -5461,18 +4940,9 @@
           <w:rFonts w:ascii="Arial" w:hAnsi="Arial" w:cs="Arial"/>
           <w:szCs w:val="22"/>
         </w:rPr>
-        <w:t xml:space="preserve">[4] complejidad </w:t>
-      </w:r>
-      <w:proofErr w:type="gramStart"/>
-      <w:r>
-        <w:rPr>
-          <w:rFonts w:ascii="Arial" w:hAnsi="Arial" w:cs="Arial"/>
-          <w:szCs w:val="22"/>
-        </w:rPr>
-        <w:t>n(</w:t>
+        <w:t>[4] complejidad n(</w:t>
       </w:r>
       <w:proofErr w:type="spellStart"/>
-      <w:proofErr w:type="gramEnd"/>
       <w:r>
         <w:rPr>
           <w:rFonts w:ascii="Arial" w:hAnsi="Arial" w:cs="Arial"/>
@@ -5509,23 +4979,7 @@
           <w:rFonts w:ascii="Arial" w:hAnsi="Arial" w:cs="Arial"/>
           <w:szCs w:val="22"/>
         </w:rPr>
-        <w:t xml:space="preserve">[3] complejidad </w:t>
-      </w:r>
-      <w:proofErr w:type="spellStart"/>
-      <w:r>
-        <w:rPr>
-          <w:rFonts w:ascii="Arial" w:hAnsi="Arial" w:cs="Arial"/>
-          <w:szCs w:val="22"/>
-        </w:rPr>
-        <w:t>polinómica</w:t>
-      </w:r>
-      <w:proofErr w:type="spellEnd"/>
-      <w:r>
-        <w:rPr>
-          <w:rFonts w:ascii="Arial" w:hAnsi="Arial" w:cs="Arial"/>
-          <w:szCs w:val="22"/>
-        </w:rPr>
-        <w:t>.</w:t>
+        <w:t>[3] complejidad polinómica.</w:t>
       </w:r>
     </w:p>
     <w:p>
@@ -6649,23 +6103,7 @@
                 <w:rFonts w:ascii="Arial" w:hAnsi="Arial" w:cs="Arial"/>
                 <w:szCs w:val="22"/>
               </w:rPr>
-              <w:t xml:space="preserve">En el peor de los casos y utilizando una buena función: </w:t>
-            </w:r>
-            <w:proofErr w:type="gramStart"/>
-            <w:r>
-              <w:rPr>
-                <w:rFonts w:ascii="Arial" w:hAnsi="Arial" w:cs="Arial"/>
-                <w:szCs w:val="22"/>
-              </w:rPr>
-              <w:t>O(</w:t>
-            </w:r>
-            <w:proofErr w:type="gramEnd"/>
-            <w:r>
-              <w:rPr>
-                <w:rFonts w:ascii="Arial" w:hAnsi="Arial" w:cs="Arial"/>
-                <w:szCs w:val="22"/>
-              </w:rPr>
-              <w:t>1). 8</w:t>
+              <w:t>En el peor de los casos y utilizando una buena función: O(1). 8</w:t>
             </w:r>
           </w:p>
         </w:tc>
@@ -13341,7 +12779,7 @@
 
 <file path=word/numbering.xml><?xml version="1.0" encoding="utf-8"?>
 <w:numbering xmlns:wpc="http://schemas.microsoft.com/office/word/2010/wordprocessingCanvas" xmlns:mc="http://schemas.openxmlformats.org/markup-compatibility/2006" xmlns:o="urn:schemas-microsoft-com:office:office" xmlns:r="http://schemas.openxmlformats.org/officeDocument/2006/relationships" xmlns:m="http://schemas.openxmlformats.org/officeDocument/2006/math" xmlns:v="urn:schemas-microsoft-com:vml" xmlns:wp14="http://schemas.microsoft.com/office/word/2010/wordprocessingDrawing" xmlns:wp="http://schemas.openxmlformats.org/drawingml/2006/wordprocessingDrawing" xmlns:w10="urn:schemas-microsoft-com:office:word" xmlns:w="http://schemas.openxmlformats.org/wordprocessingml/2006/main" xmlns:w14="http://schemas.microsoft.com/office/word/2010/wordml" xmlns:w15="http://schemas.microsoft.com/office/word/2012/wordml" xmlns:wpg="http://schemas.microsoft.com/office/word/2010/wordprocessingGroup" xmlns:wpi="http://schemas.microsoft.com/office/word/2010/wordprocessingInk" xmlns:wne="http://schemas.microsoft.com/office/word/2006/wordml" xmlns:wps="http://schemas.microsoft.com/office/word/2010/wordprocessingShape" mc:Ignorable="w14 w15 wp14">
-  <w:abstractNum w:abstractNumId="0">
+  <w:abstractNum w:abstractNumId="0" w15:restartNumberingAfterBreak="0">
     <w:nsid w:val="041D752D"/>
     <w:multiLevelType w:val="hybridMultilevel"/>
     <w:tmpl w:val="D34A76F0"/>
@@ -13430,7 +12868,7 @@
       </w:pPr>
     </w:lvl>
   </w:abstractNum>
-  <w:abstractNum w:abstractNumId="1">
+  <w:abstractNum w:abstractNumId="1" w15:restartNumberingAfterBreak="0">
     <w:nsid w:val="054B2AE7"/>
     <w:multiLevelType w:val="multilevel"/>
     <w:tmpl w:val="3E663CAC"/>
@@ -13543,7 +12981,7 @@
       </w:pPr>
     </w:lvl>
   </w:abstractNum>
-  <w:abstractNum w:abstractNumId="2">
+  <w:abstractNum w:abstractNumId="2" w15:restartNumberingAfterBreak="0">
     <w:nsid w:val="0B7655C4"/>
     <w:multiLevelType w:val="multilevel"/>
     <w:tmpl w:val="5846CAAC"/>
@@ -13656,7 +13094,7 @@
       </w:pPr>
     </w:lvl>
   </w:abstractNum>
-  <w:abstractNum w:abstractNumId="3">
+  <w:abstractNum w:abstractNumId="3" w15:restartNumberingAfterBreak="0">
     <w:nsid w:val="11D84139"/>
     <w:multiLevelType w:val="hybridMultilevel"/>
     <w:tmpl w:val="B3A6773E"/>
@@ -13769,7 +13207,7 @@
       </w:rPr>
     </w:lvl>
   </w:abstractNum>
-  <w:abstractNum w:abstractNumId="4">
+  <w:abstractNum w:abstractNumId="4" w15:restartNumberingAfterBreak="0">
     <w:nsid w:val="1502326B"/>
     <w:multiLevelType w:val="hybridMultilevel"/>
     <w:tmpl w:val="CD828B06"/>
@@ -13882,7 +13320,7 @@
       </w:rPr>
     </w:lvl>
   </w:abstractNum>
-  <w:abstractNum w:abstractNumId="5">
+  <w:abstractNum w:abstractNumId="5" w15:restartNumberingAfterBreak="0">
     <w:nsid w:val="15E77D44"/>
     <w:multiLevelType w:val="multilevel"/>
     <w:tmpl w:val="C4EC081A"/>
@@ -13995,7 +13433,7 @@
       </w:pPr>
     </w:lvl>
   </w:abstractNum>
-  <w:abstractNum w:abstractNumId="6">
+  <w:abstractNum w:abstractNumId="6" w15:restartNumberingAfterBreak="0">
     <w:nsid w:val="16C12146"/>
     <w:multiLevelType w:val="hybridMultilevel"/>
     <w:tmpl w:val="760406B6"/>
@@ -14108,7 +13546,7 @@
       </w:rPr>
     </w:lvl>
   </w:abstractNum>
-  <w:abstractNum w:abstractNumId="7">
+  <w:abstractNum w:abstractNumId="7" w15:restartNumberingAfterBreak="0">
     <w:nsid w:val="172E7377"/>
     <w:multiLevelType w:val="multilevel"/>
     <w:tmpl w:val="C400E67C"/>
@@ -14221,7 +13659,7 @@
       </w:pPr>
     </w:lvl>
   </w:abstractNum>
-  <w:abstractNum w:abstractNumId="8">
+  <w:abstractNum w:abstractNumId="8" w15:restartNumberingAfterBreak="0">
     <w:nsid w:val="1DCC4E47"/>
     <w:multiLevelType w:val="hybridMultilevel"/>
     <w:tmpl w:val="D020F428"/>
@@ -14334,7 +13772,7 @@
       </w:rPr>
     </w:lvl>
   </w:abstractNum>
-  <w:abstractNum w:abstractNumId="9">
+  <w:abstractNum w:abstractNumId="9" w15:restartNumberingAfterBreak="0">
     <w:nsid w:val="20C00DD3"/>
     <w:multiLevelType w:val="hybridMultilevel"/>
     <w:tmpl w:val="36967A30"/>
@@ -14447,7 +13885,7 @@
       </w:rPr>
     </w:lvl>
   </w:abstractNum>
-  <w:abstractNum w:abstractNumId="10">
+  <w:abstractNum w:abstractNumId="10" w15:restartNumberingAfterBreak="0">
     <w:nsid w:val="213A59A7"/>
     <w:multiLevelType w:val="hybridMultilevel"/>
     <w:tmpl w:val="8C448FD0"/>
@@ -14536,7 +13974,7 @@
       </w:pPr>
     </w:lvl>
   </w:abstractNum>
-  <w:abstractNum w:abstractNumId="11">
+  <w:abstractNum w:abstractNumId="11" w15:restartNumberingAfterBreak="0">
     <w:nsid w:val="22D925A8"/>
     <w:multiLevelType w:val="multilevel"/>
     <w:tmpl w:val="ABF6A07C"/>
@@ -14649,7 +14087,7 @@
       </w:pPr>
     </w:lvl>
   </w:abstractNum>
-  <w:abstractNum w:abstractNumId="12">
+  <w:abstractNum w:abstractNumId="12" w15:restartNumberingAfterBreak="0">
     <w:nsid w:val="22E26361"/>
     <w:multiLevelType w:val="multilevel"/>
     <w:tmpl w:val="96F480FC"/>
@@ -14762,7 +14200,7 @@
       </w:pPr>
     </w:lvl>
   </w:abstractNum>
-  <w:abstractNum w:abstractNumId="13">
+  <w:abstractNum w:abstractNumId="13" w15:restartNumberingAfterBreak="0">
     <w:nsid w:val="25BA15A1"/>
     <w:multiLevelType w:val="multilevel"/>
     <w:tmpl w:val="0DD6423E"/>
@@ -14875,7 +14313,7 @@
       </w:pPr>
     </w:lvl>
   </w:abstractNum>
-  <w:abstractNum w:abstractNumId="14">
+  <w:abstractNum w:abstractNumId="14" w15:restartNumberingAfterBreak="0">
     <w:nsid w:val="28963DCA"/>
     <w:multiLevelType w:val="hybridMultilevel"/>
     <w:tmpl w:val="5FE2DD50"/>
@@ -14988,7 +14426,7 @@
       </w:rPr>
     </w:lvl>
   </w:abstractNum>
-  <w:abstractNum w:abstractNumId="15">
+  <w:abstractNum w:abstractNumId="15" w15:restartNumberingAfterBreak="0">
     <w:nsid w:val="293F1B79"/>
     <w:multiLevelType w:val="multilevel"/>
     <w:tmpl w:val="3224E4CA"/>
@@ -15101,7 +14539,7 @@
       </w:pPr>
     </w:lvl>
   </w:abstractNum>
-  <w:abstractNum w:abstractNumId="16">
+  <w:abstractNum w:abstractNumId="16" w15:restartNumberingAfterBreak="0">
     <w:nsid w:val="2A4843C2"/>
     <w:multiLevelType w:val="multilevel"/>
     <w:tmpl w:val="5846CAAC"/>
@@ -15214,7 +14652,7 @@
       </w:pPr>
     </w:lvl>
   </w:abstractNum>
-  <w:abstractNum w:abstractNumId="17">
+  <w:abstractNum w:abstractNumId="17" w15:restartNumberingAfterBreak="0">
     <w:nsid w:val="2BEF3972"/>
     <w:multiLevelType w:val="multilevel"/>
     <w:tmpl w:val="15BC45AC"/>
@@ -15327,7 +14765,7 @@
       </w:pPr>
     </w:lvl>
   </w:abstractNum>
-  <w:abstractNum w:abstractNumId="18">
+  <w:abstractNum w:abstractNumId="18" w15:restartNumberingAfterBreak="0">
     <w:nsid w:val="2E1B0CA7"/>
     <w:multiLevelType w:val="hybridMultilevel"/>
     <w:tmpl w:val="883625D2"/>
@@ -15416,7 +14854,7 @@
       </w:pPr>
     </w:lvl>
   </w:abstractNum>
-  <w:abstractNum w:abstractNumId="19">
+  <w:abstractNum w:abstractNumId="19" w15:restartNumberingAfterBreak="0">
     <w:nsid w:val="2F260A72"/>
     <w:multiLevelType w:val="multilevel"/>
     <w:tmpl w:val="C39E38BC"/>
@@ -15529,7 +14967,7 @@
       </w:pPr>
     </w:lvl>
   </w:abstractNum>
-  <w:abstractNum w:abstractNumId="20">
+  <w:abstractNum w:abstractNumId="20" w15:restartNumberingAfterBreak="0">
     <w:nsid w:val="2FF45BC1"/>
     <w:multiLevelType w:val="hybridMultilevel"/>
     <w:tmpl w:val="85908AAC"/>
@@ -15642,7 +15080,7 @@
       </w:rPr>
     </w:lvl>
   </w:abstractNum>
-  <w:abstractNum w:abstractNumId="21">
+  <w:abstractNum w:abstractNumId="21" w15:restartNumberingAfterBreak="0">
     <w:nsid w:val="306A0020"/>
     <w:multiLevelType w:val="hybridMultilevel"/>
     <w:tmpl w:val="1090E2EA"/>
@@ -15755,7 +15193,7 @@
       </w:rPr>
     </w:lvl>
   </w:abstractNum>
-  <w:abstractNum w:abstractNumId="22">
+  <w:abstractNum w:abstractNumId="22" w15:restartNumberingAfterBreak="0">
     <w:nsid w:val="30711290"/>
     <w:multiLevelType w:val="multilevel"/>
     <w:tmpl w:val="9B045054"/>
@@ -15868,7 +15306,7 @@
       </w:pPr>
     </w:lvl>
   </w:abstractNum>
-  <w:abstractNum w:abstractNumId="23">
+  <w:abstractNum w:abstractNumId="23" w15:restartNumberingAfterBreak="0">
     <w:nsid w:val="33080A8A"/>
     <w:multiLevelType w:val="multilevel"/>
     <w:tmpl w:val="0BFC198E"/>
@@ -15981,7 +15419,7 @@
       </w:pPr>
     </w:lvl>
   </w:abstractNum>
-  <w:abstractNum w:abstractNumId="24">
+  <w:abstractNum w:abstractNumId="24" w15:restartNumberingAfterBreak="0">
     <w:nsid w:val="33FE612A"/>
     <w:multiLevelType w:val="multilevel"/>
     <w:tmpl w:val="9ED24B88"/>
@@ -16094,7 +15532,7 @@
       </w:pPr>
     </w:lvl>
   </w:abstractNum>
-  <w:abstractNum w:abstractNumId="25">
+  <w:abstractNum w:abstractNumId="25" w15:restartNumberingAfterBreak="0">
     <w:nsid w:val="34EB466C"/>
     <w:multiLevelType w:val="multilevel"/>
     <w:tmpl w:val="C8D41BFC"/>
@@ -16207,7 +15645,7 @@
       </w:pPr>
     </w:lvl>
   </w:abstractNum>
-  <w:abstractNum w:abstractNumId="26">
+  <w:abstractNum w:abstractNumId="26" w15:restartNumberingAfterBreak="0">
     <w:nsid w:val="379C296A"/>
     <w:multiLevelType w:val="multilevel"/>
     <w:tmpl w:val="F5405794"/>
@@ -16320,7 +15758,7 @@
       </w:pPr>
     </w:lvl>
   </w:abstractNum>
-  <w:abstractNum w:abstractNumId="27">
+  <w:abstractNum w:abstractNumId="27" w15:restartNumberingAfterBreak="0">
     <w:nsid w:val="38B82E93"/>
     <w:multiLevelType w:val="hybridMultilevel"/>
     <w:tmpl w:val="11649360"/>
@@ -16433,7 +15871,7 @@
       </w:rPr>
     </w:lvl>
   </w:abstractNum>
-  <w:abstractNum w:abstractNumId="28">
+  <w:abstractNum w:abstractNumId="28" w15:restartNumberingAfterBreak="0">
     <w:nsid w:val="396D4A3F"/>
     <w:multiLevelType w:val="multilevel"/>
     <w:tmpl w:val="2A8465EC"/>
@@ -16582,7 +16020,7 @@
       </w:rPr>
     </w:lvl>
   </w:abstractNum>
-  <w:abstractNum w:abstractNumId="29">
+  <w:abstractNum w:abstractNumId="29" w15:restartNumberingAfterBreak="0">
     <w:nsid w:val="41841D7A"/>
     <w:multiLevelType w:val="multilevel"/>
     <w:tmpl w:val="F9A250F2"/>
@@ -16695,7 +16133,7 @@
       </w:pPr>
     </w:lvl>
   </w:abstractNum>
-  <w:abstractNum w:abstractNumId="30">
+  <w:abstractNum w:abstractNumId="30" w15:restartNumberingAfterBreak="0">
     <w:nsid w:val="439A2888"/>
     <w:multiLevelType w:val="multilevel"/>
     <w:tmpl w:val="51E42022"/>
@@ -16808,7 +16246,7 @@
       </w:pPr>
     </w:lvl>
   </w:abstractNum>
-  <w:abstractNum w:abstractNumId="31">
+  <w:abstractNum w:abstractNumId="31" w15:restartNumberingAfterBreak="0">
     <w:nsid w:val="48E1298E"/>
     <w:multiLevelType w:val="multilevel"/>
     <w:tmpl w:val="E3B06144"/>
@@ -16921,7 +16359,7 @@
       </w:pPr>
     </w:lvl>
   </w:abstractNum>
-  <w:abstractNum w:abstractNumId="32">
+  <w:abstractNum w:abstractNumId="32" w15:restartNumberingAfterBreak="0">
     <w:nsid w:val="4E8053E7"/>
     <w:multiLevelType w:val="multilevel"/>
     <w:tmpl w:val="238C1E44"/>
@@ -17034,7 +16472,7 @@
       </w:pPr>
     </w:lvl>
   </w:abstractNum>
-  <w:abstractNum w:abstractNumId="33">
+  <w:abstractNum w:abstractNumId="33" w15:restartNumberingAfterBreak="0">
     <w:nsid w:val="573E3FB7"/>
     <w:multiLevelType w:val="multilevel"/>
     <w:tmpl w:val="1330864E"/>
@@ -17147,7 +16585,7 @@
       </w:pPr>
     </w:lvl>
   </w:abstractNum>
-  <w:abstractNum w:abstractNumId="34">
+  <w:abstractNum w:abstractNumId="34" w15:restartNumberingAfterBreak="0">
     <w:nsid w:val="587D6EDF"/>
     <w:multiLevelType w:val="multilevel"/>
     <w:tmpl w:val="72800A32"/>
@@ -17260,7 +16698,7 @@
       </w:pPr>
     </w:lvl>
   </w:abstractNum>
-  <w:abstractNum w:abstractNumId="35">
+  <w:abstractNum w:abstractNumId="35" w15:restartNumberingAfterBreak="0">
     <w:nsid w:val="58C2646F"/>
     <w:multiLevelType w:val="hybridMultilevel"/>
     <w:tmpl w:val="4942DCF0"/>
@@ -17373,7 +16811,7 @@
       </w:rPr>
     </w:lvl>
   </w:abstractNum>
-  <w:abstractNum w:abstractNumId="36">
+  <w:abstractNum w:abstractNumId="36" w15:restartNumberingAfterBreak="0">
     <w:nsid w:val="59153556"/>
     <w:multiLevelType w:val="hybridMultilevel"/>
     <w:tmpl w:val="F8D0043E"/>
@@ -17462,7 +16900,7 @@
       </w:pPr>
     </w:lvl>
   </w:abstractNum>
-  <w:abstractNum w:abstractNumId="37">
+  <w:abstractNum w:abstractNumId="37" w15:restartNumberingAfterBreak="0">
     <w:nsid w:val="5FF32679"/>
     <w:multiLevelType w:val="hybridMultilevel"/>
     <w:tmpl w:val="95C089F4"/>
@@ -17551,7 +16989,7 @@
       </w:pPr>
     </w:lvl>
   </w:abstractNum>
-  <w:abstractNum w:abstractNumId="38">
+  <w:abstractNum w:abstractNumId="38" w15:restartNumberingAfterBreak="0">
     <w:nsid w:val="65F36CEC"/>
     <w:multiLevelType w:val="multilevel"/>
     <w:tmpl w:val="E5989C94"/>
@@ -17664,7 +17102,7 @@
       </w:pPr>
     </w:lvl>
   </w:abstractNum>
-  <w:abstractNum w:abstractNumId="39">
+  <w:abstractNum w:abstractNumId="39" w15:restartNumberingAfterBreak="0">
     <w:nsid w:val="664D5FDC"/>
     <w:multiLevelType w:val="hybridMultilevel"/>
     <w:tmpl w:val="70E6BAAA"/>
@@ -17777,7 +17215,7 @@
       </w:rPr>
     </w:lvl>
   </w:abstractNum>
-  <w:abstractNum w:abstractNumId="40">
+  <w:abstractNum w:abstractNumId="40" w15:restartNumberingAfterBreak="0">
     <w:nsid w:val="683037D6"/>
     <w:multiLevelType w:val="multilevel"/>
     <w:tmpl w:val="A72491DE"/>
@@ -17890,7 +17328,7 @@
       </w:pPr>
     </w:lvl>
   </w:abstractNum>
-  <w:abstractNum w:abstractNumId="41">
+  <w:abstractNum w:abstractNumId="41" w15:restartNumberingAfterBreak="0">
     <w:nsid w:val="69A10C3F"/>
     <w:multiLevelType w:val="multilevel"/>
     <w:tmpl w:val="06FE7B00"/>
@@ -18003,7 +17441,7 @@
       </w:pPr>
     </w:lvl>
   </w:abstractNum>
-  <w:abstractNum w:abstractNumId="42">
+  <w:abstractNum w:abstractNumId="42" w15:restartNumberingAfterBreak="0">
     <w:nsid w:val="6EB43BDA"/>
     <w:multiLevelType w:val="hybridMultilevel"/>
     <w:tmpl w:val="D6D6573E"/>
@@ -18116,7 +17554,7 @@
       </w:rPr>
     </w:lvl>
   </w:abstractNum>
-  <w:abstractNum w:abstractNumId="43">
+  <w:abstractNum w:abstractNumId="43" w15:restartNumberingAfterBreak="0">
     <w:nsid w:val="792B3BB2"/>
     <w:multiLevelType w:val="multilevel"/>
     <w:tmpl w:val="CB4A8DD4"/>
@@ -18229,7 +17667,7 @@
       </w:pPr>
     </w:lvl>
   </w:abstractNum>
-  <w:abstractNum w:abstractNumId="44">
+  <w:abstractNum w:abstractNumId="44" w15:restartNumberingAfterBreak="0">
     <w:nsid w:val="7A322902"/>
     <w:multiLevelType w:val="multilevel"/>
     <w:tmpl w:val="BFC23096"/>
@@ -18378,7 +17816,7 @@
       </w:rPr>
     </w:lvl>
   </w:abstractNum>
-  <w:abstractNum w:abstractNumId="45">
+  <w:abstractNum w:abstractNumId="45" w15:restartNumberingAfterBreak="0">
     <w:nsid w:val="7C4B1029"/>
     <w:multiLevelType w:val="multilevel"/>
     <w:tmpl w:val="54440654"/>
@@ -18491,7 +17929,7 @@
       </w:pPr>
     </w:lvl>
   </w:abstractNum>
-  <w:abstractNum w:abstractNumId="46">
+  <w:abstractNum w:abstractNumId="46" w15:restartNumberingAfterBreak="0">
     <w:nsid w:val="7E153EDB"/>
     <w:multiLevelType w:val="multilevel"/>
     <w:tmpl w:val="3842C504"/>
@@ -18604,7 +18042,7 @@
       </w:pPr>
     </w:lvl>
   </w:abstractNum>
-  <w:abstractNum w:abstractNumId="47">
+  <w:abstractNum w:abstractNumId="47" w15:restartNumberingAfterBreak="0">
     <w:nsid w:val="7E3623B3"/>
     <w:multiLevelType w:val="multilevel"/>
     <w:tmpl w:val="624C6DAE"/>
@@ -18717,7 +18155,7 @@
       </w:pPr>
     </w:lvl>
   </w:abstractNum>
-  <w:abstractNum w:abstractNumId="48">
+  <w:abstractNum w:abstractNumId="48" w15:restartNumberingAfterBreak="0">
     <w:nsid w:val="7EF95B99"/>
     <w:multiLevelType w:val="multilevel"/>
     <w:tmpl w:val="8F204018"/>
@@ -19521,7 +18959,6 @@
       <w:spacing w:after="0" w:line="240" w:lineRule="auto"/>
     </w:pPr>
     <w:tblPr>
-      <w:tblInd w:w="0" w:type="dxa"/>
       <w:tblBorders>
         <w:top w:val="single" w:sz="4" w:space="0" w:color="auto"/>
         <w:left w:val="single" w:sz="4" w:space="0" w:color="auto"/>
@@ -19530,12 +18967,6 @@
         <w:insideH w:val="single" w:sz="4" w:space="0" w:color="auto"/>
         <w:insideV w:val="single" w:sz="4" w:space="0" w:color="auto"/>
       </w:tblBorders>
-      <w:tblCellMar>
-        <w:top w:w="0" w:type="dxa"/>
-        <w:left w:w="108" w:type="dxa"/>
-        <w:bottom w:w="0" w:type="dxa"/>
-        <w:right w:w="108" w:type="dxa"/>
-      </w:tblCellMar>
     </w:tblPr>
   </w:style>
   <w:style w:type="character" w:styleId="Hipervnculo">
@@ -19560,17 +18991,10 @@
     <w:tblPr>
       <w:tblStyleRowBandSize w:val="1"/>
       <w:tblStyleColBandSize w:val="1"/>
-      <w:tblInd w:w="0" w:type="dxa"/>
       <w:tblBorders>
         <w:top w:val="single" w:sz="4" w:space="0" w:color="7F7F7F" w:themeColor="text1" w:themeTint="80"/>
         <w:bottom w:val="single" w:sz="4" w:space="0" w:color="7F7F7F" w:themeColor="text1" w:themeTint="80"/>
       </w:tblBorders>
-      <w:tblCellMar>
-        <w:top w:w="0" w:type="dxa"/>
-        <w:left w:w="108" w:type="dxa"/>
-        <w:bottom w:w="0" w:type="dxa"/>
-        <w:right w:w="108" w:type="dxa"/>
-      </w:tblCellMar>
     </w:tblPr>
     <w:tblStylePr w:type="firstRow">
       <w:rPr>
@@ -19647,7 +19071,6 @@
     <w:tblPr>
       <w:tblStyleRowBandSize w:val="1"/>
       <w:tblStyleColBandSize w:val="1"/>
-      <w:tblInd w:w="0" w:type="dxa"/>
       <w:tblBorders>
         <w:top w:val="single" w:sz="4" w:space="0" w:color="FFFFFF" w:themeColor="background1"/>
         <w:left w:val="single" w:sz="4" w:space="0" w:color="FFFFFF" w:themeColor="background1"/>
@@ -19656,12 +19079,6 @@
         <w:insideH w:val="single" w:sz="4" w:space="0" w:color="FFFFFF" w:themeColor="background1"/>
         <w:insideV w:val="single" w:sz="4" w:space="0" w:color="FFFFFF" w:themeColor="background1"/>
       </w:tblBorders>
-      <w:tblCellMar>
-        <w:top w:w="0" w:type="dxa"/>
-        <w:left w:w="108" w:type="dxa"/>
-        <w:bottom w:w="0" w:type="dxa"/>
-        <w:right w:w="108" w:type="dxa"/>
-      </w:tblCellMar>
     </w:tblPr>
     <w:tcPr>
       <w:shd w:val="clear" w:color="auto" w:fill="DEEAF6" w:themeFill="accent1" w:themeFillTint="33"/>
@@ -19760,7 +19177,6 @@
     <w:tblPr>
       <w:tblStyleRowBandSize w:val="1"/>
       <w:tblStyleColBandSize w:val="1"/>
-      <w:tblInd w:w="0" w:type="dxa"/>
       <w:tblBorders>
         <w:top w:val="single" w:sz="4" w:space="0" w:color="8EAADB" w:themeColor="accent5" w:themeTint="99"/>
         <w:left w:val="single" w:sz="4" w:space="0" w:color="8EAADB" w:themeColor="accent5" w:themeTint="99"/>
@@ -19769,12 +19185,6 @@
         <w:insideH w:val="single" w:sz="4" w:space="0" w:color="8EAADB" w:themeColor="accent5" w:themeTint="99"/>
         <w:insideV w:val="single" w:sz="4" w:space="0" w:color="8EAADB" w:themeColor="accent5" w:themeTint="99"/>
       </w:tblBorders>
-      <w:tblCellMar>
-        <w:top w:w="0" w:type="dxa"/>
-        <w:left w:w="108" w:type="dxa"/>
-        <w:bottom w:w="0" w:type="dxa"/>
-        <w:right w:w="108" w:type="dxa"/>
-      </w:tblCellMar>
     </w:tblPr>
     <w:tblStylePr w:type="firstRow">
       <w:rPr>
@@ -19843,7 +19253,6 @@
     <w:tblPr>
       <w:tblStyleRowBandSize w:val="1"/>
       <w:tblStyleColBandSize w:val="1"/>
-      <w:tblInd w:w="0" w:type="dxa"/>
       <w:tblBorders>
         <w:top w:val="single" w:sz="4" w:space="0" w:color="A8D08D" w:themeColor="accent6" w:themeTint="99"/>
         <w:left w:val="single" w:sz="4" w:space="0" w:color="A8D08D" w:themeColor="accent6" w:themeTint="99"/>
@@ -19852,12 +19261,6 @@
         <w:insideH w:val="single" w:sz="4" w:space="0" w:color="A8D08D" w:themeColor="accent6" w:themeTint="99"/>
         <w:insideV w:val="single" w:sz="4" w:space="0" w:color="A8D08D" w:themeColor="accent6" w:themeTint="99"/>
       </w:tblBorders>
-      <w:tblCellMar>
-        <w:top w:w="0" w:type="dxa"/>
-        <w:left w:w="108" w:type="dxa"/>
-        <w:bottom w:w="0" w:type="dxa"/>
-        <w:right w:w="108" w:type="dxa"/>
-      </w:tblCellMar>
     </w:tblPr>
     <w:tblStylePr w:type="firstRow">
       <w:rPr>
@@ -19926,7 +19329,6 @@
     <w:tblPr>
       <w:tblStyleRowBandSize w:val="1"/>
       <w:tblStyleColBandSize w:val="1"/>
-      <w:tblInd w:w="0" w:type="dxa"/>
       <w:tblBorders>
         <w:top w:val="single" w:sz="4" w:space="0" w:color="C9C9C9" w:themeColor="accent3" w:themeTint="99"/>
         <w:left w:val="single" w:sz="4" w:space="0" w:color="C9C9C9" w:themeColor="accent3" w:themeTint="99"/>
@@ -19935,12 +19337,6 @@
         <w:insideH w:val="single" w:sz="4" w:space="0" w:color="C9C9C9" w:themeColor="accent3" w:themeTint="99"/>
         <w:insideV w:val="single" w:sz="4" w:space="0" w:color="C9C9C9" w:themeColor="accent3" w:themeTint="99"/>
       </w:tblBorders>
-      <w:tblCellMar>
-        <w:top w:w="0" w:type="dxa"/>
-        <w:left w:w="108" w:type="dxa"/>
-        <w:bottom w:w="0" w:type="dxa"/>
-        <w:right w:w="108" w:type="dxa"/>
-      </w:tblCellMar>
     </w:tblPr>
     <w:tblStylePr w:type="firstRow">
       <w:rPr>
@@ -20009,7 +19405,6 @@
     <w:tblPr>
       <w:tblStyleRowBandSize w:val="1"/>
       <w:tblStyleColBandSize w:val="1"/>
-      <w:tblInd w:w="0" w:type="dxa"/>
       <w:tblBorders>
         <w:top w:val="single" w:sz="4" w:space="0" w:color="F4B083" w:themeColor="accent2" w:themeTint="99"/>
         <w:left w:val="single" w:sz="4" w:space="0" w:color="F4B083" w:themeColor="accent2" w:themeTint="99"/>
@@ -20018,12 +19413,6 @@
         <w:insideH w:val="single" w:sz="4" w:space="0" w:color="F4B083" w:themeColor="accent2" w:themeTint="99"/>
         <w:insideV w:val="single" w:sz="4" w:space="0" w:color="F4B083" w:themeColor="accent2" w:themeTint="99"/>
       </w:tblBorders>
-      <w:tblCellMar>
-        <w:top w:w="0" w:type="dxa"/>
-        <w:left w:w="108" w:type="dxa"/>
-        <w:bottom w:w="0" w:type="dxa"/>
-        <w:right w:w="108" w:type="dxa"/>
-      </w:tblCellMar>
     </w:tblPr>
     <w:tblStylePr w:type="firstRow">
       <w:rPr>
@@ -20534,7 +19923,7 @@
 </file>
 
 <file path=customXml/itemProps1.xml><?xml version="1.0" encoding="utf-8"?>
-<ds:datastoreItem xmlns:ds="http://schemas.openxmlformats.org/officeDocument/2006/customXml" ds:itemID="{432A887E-04E4-4D1D-B30E-EA3A07433A47}">
+<ds:datastoreItem xmlns:ds="http://schemas.openxmlformats.org/officeDocument/2006/customXml" ds:itemID="{4DB5B1A2-EE07-4655-96E0-1057ABB7388C}">
   <ds:schemaRefs>
     <ds:schemaRef ds:uri="http://schemas.openxmlformats.org/officeDocument/2006/bibliography"/>
   </ds:schemaRefs>

</xml_diff>

<commit_message>
Colition's problem was solved.
</commit_message>
<xml_diff>
--- a/SegundoLabAED/data/Documentación.docx
+++ b/SegundoLabAED/data/Documentación.docx
@@ -1,6 +1,6 @@
 
 <file path=word/document.xml><?xml version="1.0" encoding="utf-8"?>
-<w:document xmlns:wpc="http://schemas.microsoft.com/office/word/2010/wordprocessingCanvas" xmlns:mc="http://schemas.openxmlformats.org/markup-compatibility/2006" xmlns:o="urn:schemas-microsoft-com:office:office" xmlns:r="http://schemas.openxmlformats.org/officeDocument/2006/relationships" xmlns:m="http://schemas.openxmlformats.org/officeDocument/2006/math" xmlns:v="urn:schemas-microsoft-com:vml" xmlns:wp14="http://schemas.microsoft.com/office/word/2010/wordprocessingDrawing" xmlns:wp="http://schemas.openxmlformats.org/drawingml/2006/wordprocessingDrawing" xmlns:w10="urn:schemas-microsoft-com:office:word" xmlns:w="http://schemas.openxmlformats.org/wordprocessingml/2006/main" xmlns:w14="http://schemas.microsoft.com/office/word/2010/wordml" xmlns:w15="http://schemas.microsoft.com/office/word/2012/wordml" xmlns:wpg="http://schemas.microsoft.com/office/word/2010/wordprocessingGroup" xmlns:wpi="http://schemas.microsoft.com/office/word/2010/wordprocessingInk" xmlns:wne="http://schemas.microsoft.com/office/word/2006/wordml" xmlns:wps="http://schemas.microsoft.com/office/word/2010/wordprocessingShape" mc:Ignorable="w14 w15 wp14">
+<w:document xmlns:wpc="http://schemas.microsoft.com/office/word/2010/wordprocessingCanvas" xmlns:cx="http://schemas.microsoft.com/office/drawing/2014/chartex" xmlns:mc="http://schemas.openxmlformats.org/markup-compatibility/2006" xmlns:o="urn:schemas-microsoft-com:office:office" xmlns:r="http://schemas.openxmlformats.org/officeDocument/2006/relationships" xmlns:m="http://schemas.openxmlformats.org/officeDocument/2006/math" xmlns:v="urn:schemas-microsoft-com:vml" xmlns:wp14="http://schemas.microsoft.com/office/word/2010/wordprocessingDrawing" xmlns:wp="http://schemas.openxmlformats.org/drawingml/2006/wordprocessingDrawing" xmlns:w10="urn:schemas-microsoft-com:office:word" xmlns:w="http://schemas.openxmlformats.org/wordprocessingml/2006/main" xmlns:w14="http://schemas.microsoft.com/office/word/2010/wordml" xmlns:w15="http://schemas.microsoft.com/office/word/2012/wordml" xmlns:w16se="http://schemas.microsoft.com/office/word/2015/wordml/symex" xmlns:wpg="http://schemas.microsoft.com/office/word/2010/wordprocessingGroup" xmlns:wpi="http://schemas.microsoft.com/office/word/2010/wordprocessingInk" xmlns:wne="http://schemas.microsoft.com/office/word/2006/wordml" xmlns:wps="http://schemas.microsoft.com/office/word/2010/wordprocessingShape" mc:Ignorable="w14 w15 w16se wp14">
   <w:body>
     <w:p>
       <w:pPr>
@@ -544,7 +544,6 @@
         </w:rPr>
         <w:t>Es un videojuego desarrollado por las empresas </w:t>
       </w:r>
-      <w:proofErr w:type="spellStart"/>
       <w:r>
         <w:rPr>
           <w:rStyle w:val="spellingerror"/>
@@ -553,7 +552,6 @@
         </w:rPr>
         <w:t>Epic</w:t>
       </w:r>
-      <w:proofErr w:type="spellEnd"/>
       <w:r>
         <w:rPr>
           <w:rStyle w:val="normaltextrun"/>
@@ -562,7 +560,6 @@
         </w:rPr>
         <w:t> </w:t>
       </w:r>
-      <w:proofErr w:type="spellStart"/>
       <w:r>
         <w:rPr>
           <w:rStyle w:val="spellingerror"/>
@@ -571,43 +568,22 @@
         </w:rPr>
         <w:t>Games</w:t>
       </w:r>
-      <w:proofErr w:type="spellEnd"/>
       <w:r>
         <w:rPr>
           <w:rStyle w:val="normaltextrun"/>
           <w:rFonts w:ascii="Arial" w:hAnsi="Arial" w:cs="Arial"/>
           <w:lang w:val="es-ES"/>
         </w:rPr>
-        <w:t xml:space="preserve"> y </w:t>
-      </w:r>
-      <w:proofErr w:type="spellStart"/>
-      <w:r>
-        <w:rPr>
-          <w:rStyle w:val="normaltextrun"/>
+        <w:t> y People Can </w:t>
+      </w:r>
+      <w:r>
+        <w:rPr>
+          <w:rStyle w:val="spellingerror"/>
           <w:rFonts w:ascii="Arial" w:hAnsi="Arial" w:cs="Arial"/>
           <w:lang w:val="es-ES"/>
         </w:rPr>
-        <w:t>People</w:t>
-      </w:r>
-      <w:proofErr w:type="spellEnd"/>
-      <w:r>
-        <w:rPr>
-          <w:rStyle w:val="normaltextrun"/>
-          <w:rFonts w:ascii="Arial" w:hAnsi="Arial" w:cs="Arial"/>
-          <w:lang w:val="es-ES"/>
-        </w:rPr>
-        <w:t xml:space="preserve"> Can </w:t>
-      </w:r>
-      <w:proofErr w:type="spellStart"/>
-      <w:r>
-        <w:rPr>
-          <w:rStyle w:val="spellingerror"/>
-          <w:rFonts w:ascii="Arial" w:hAnsi="Arial" w:cs="Arial"/>
-          <w:lang w:val="es-ES"/>
-        </w:rPr>
         <w:t>Fly</w:t>
       </w:r>
-      <w:proofErr w:type="spellEnd"/>
       <w:r>
         <w:rPr>
           <w:rStyle w:val="normaltextrun"/>
@@ -788,7 +764,7 @@
               <w:noProof/>
               <w:lang w:val="es-ES"/>
             </w:rPr>
-            <w:t>(Wikipedia, 2018)</w:t>
+            <w:t>(Wikipedia, Wikipedia, 2018)</w:t>
           </w:r>
           <w:r>
             <w:rPr>
@@ -1040,7 +1016,7 @@
           <w:noProof/>
         </w:rPr>
         <w:drawing>
-          <wp:inline distT="0" distB="0" distL="0" distR="0">
+          <wp:inline distT="0" distB="0" distL="0" distR="0" wp14:anchorId="646DFF70" wp14:editId="6AED56AF">
             <wp:extent cx="1733550" cy="571500"/>
             <wp:effectExtent l="0" t="0" r="0" b="0"/>
             <wp:docPr id="2" name="Imagen 2" descr="$ s =\sqrt{\frac{1}{n-1} \sum_{i=1}^n (x_i-\bar{x})^2$"/>
@@ -1382,7 +1358,6 @@
         </w:rPr>
         <w:t>Como programa, ping es una utilidad diagnóstica en redes de computadoras que comprueba el estado de la comunicación del host local con uno o varios equipos remotos de una red IP por medio del envío de paquetes ICMP de solicitud (ICMP Echo </w:t>
       </w:r>
-      <w:proofErr w:type="spellStart"/>
       <w:r>
         <w:rPr>
           <w:rStyle w:val="spellingerror"/>
@@ -1391,7 +1366,6 @@
         </w:rPr>
         <w:t>Request</w:t>
       </w:r>
-      <w:proofErr w:type="spellEnd"/>
       <w:r>
         <w:rPr>
           <w:rStyle w:val="normaltextrun"/>
@@ -1400,7 +1374,6 @@
         </w:rPr>
         <w:t>) y de respuesta (ICMP Echo </w:t>
       </w:r>
-      <w:proofErr w:type="spellStart"/>
       <w:r>
         <w:rPr>
           <w:rStyle w:val="spellingerror"/>
@@ -1409,7 +1382,6 @@
         </w:rPr>
         <w:t>Reply</w:t>
       </w:r>
-      <w:proofErr w:type="spellEnd"/>
       <w:r>
         <w:rPr>
           <w:rStyle w:val="normaltextrun"/>
@@ -1813,7 +1785,6 @@
                 <w:szCs w:val="22"/>
               </w:rPr>
             </w:pPr>
-            <w:proofErr w:type="spellStart"/>
             <w:r>
               <w:rPr>
                 <w:rStyle w:val="eop"/>
@@ -1821,37 +1792,7 @@
                 <w:b/>
                 <w:szCs w:val="22"/>
               </w:rPr>
-              <w:t>Req</w:t>
-            </w:r>
-            <w:proofErr w:type="spellEnd"/>
-            <w:r>
-              <w:rPr>
-                <w:rStyle w:val="eop"/>
-                <w:rFonts w:ascii="Arial" w:hAnsi="Arial" w:cs="Arial"/>
-                <w:b/>
-                <w:szCs w:val="22"/>
-              </w:rPr>
-              <w:t xml:space="preserve"> 001 -  </w:t>
-            </w:r>
-            <w:proofErr w:type="spellStart"/>
-            <w:r>
-              <w:rPr>
-                <w:rStyle w:val="eop"/>
-                <w:rFonts w:ascii="Arial" w:hAnsi="Arial" w:cs="Arial"/>
-                <w:b/>
-                <w:szCs w:val="22"/>
-              </w:rPr>
-              <w:t>Rankear</w:t>
-            </w:r>
-            <w:proofErr w:type="spellEnd"/>
-            <w:r>
-              <w:rPr>
-                <w:rStyle w:val="eop"/>
-                <w:rFonts w:ascii="Arial" w:hAnsi="Arial" w:cs="Arial"/>
-                <w:b/>
-                <w:szCs w:val="22"/>
-              </w:rPr>
-              <w:t xml:space="preserve"> jugadores</w:t>
+              <w:t>Req 001 -  Rankear jugadores</w:t>
             </w:r>
           </w:p>
         </w:tc>
@@ -2109,7 +2050,6 @@
                 <w:szCs w:val="22"/>
               </w:rPr>
             </w:pPr>
-            <w:proofErr w:type="spellStart"/>
             <w:r>
               <w:rPr>
                 <w:rStyle w:val="eop"/>
@@ -2117,17 +2057,7 @@
                 <w:b/>
                 <w:szCs w:val="22"/>
               </w:rPr>
-              <w:t>Req</w:t>
-            </w:r>
-            <w:proofErr w:type="spellEnd"/>
-            <w:r>
-              <w:rPr>
-                <w:rStyle w:val="eop"/>
-                <w:rFonts w:ascii="Arial" w:hAnsi="Arial" w:cs="Arial"/>
-                <w:b/>
-                <w:szCs w:val="22"/>
-              </w:rPr>
-              <w:t xml:space="preserve"> 002 -  Modo plataforma</w:t>
+              <w:t>Req 002 -  Modo plataforma</w:t>
             </w:r>
           </w:p>
         </w:tc>
@@ -2393,7 +2323,6 @@
                 <w:szCs w:val="22"/>
               </w:rPr>
             </w:pPr>
-            <w:proofErr w:type="spellStart"/>
             <w:r>
               <w:rPr>
                 <w:rStyle w:val="eop"/>
@@ -2401,9 +2330,8 @@
                 <w:b/>
                 <w:szCs w:val="22"/>
               </w:rPr>
-              <w:t>Req</w:t>
+              <w:t xml:space="preserve">Req 003 – </w:t>
             </w:r>
-            <w:proofErr w:type="spellEnd"/>
             <w:r>
               <w:rPr>
                 <w:rStyle w:val="eop"/>
@@ -2411,28 +2339,8 @@
                 <w:b/>
                 <w:szCs w:val="22"/>
               </w:rPr>
-              <w:t xml:space="preserve"> 003 – </w:t>
+              <w:t>Modo San Valentin</w:t>
             </w:r>
-            <w:r>
-              <w:rPr>
-                <w:rStyle w:val="eop"/>
-                <w:rFonts w:ascii="Arial" w:hAnsi="Arial" w:cs="Arial"/>
-                <w:b/>
-                <w:szCs w:val="22"/>
-              </w:rPr>
-              <w:t xml:space="preserve">Modo San </w:t>
-            </w:r>
-            <w:proofErr w:type="spellStart"/>
-            <w:r>
-              <w:rPr>
-                <w:rStyle w:val="eop"/>
-                <w:rFonts w:ascii="Arial" w:hAnsi="Arial" w:cs="Arial"/>
-                <w:b/>
-                <w:szCs w:val="22"/>
-              </w:rPr>
-              <w:t>Valentin</w:t>
-            </w:r>
-            <w:proofErr w:type="spellEnd"/>
           </w:p>
         </w:tc>
       </w:tr>
@@ -2705,7 +2613,6 @@
                 <w:szCs w:val="22"/>
               </w:rPr>
             </w:pPr>
-            <w:proofErr w:type="spellStart"/>
             <w:r>
               <w:rPr>
                 <w:rStyle w:val="eop"/>
@@ -2713,17 +2620,7 @@
                 <w:b/>
                 <w:szCs w:val="22"/>
               </w:rPr>
-              <w:t>Req</w:t>
-            </w:r>
-            <w:proofErr w:type="spellEnd"/>
-            <w:r>
-              <w:rPr>
-                <w:rStyle w:val="eop"/>
-                <w:rFonts w:ascii="Arial" w:hAnsi="Arial" w:cs="Arial"/>
-                <w:b/>
-                <w:szCs w:val="22"/>
-              </w:rPr>
-              <w:t xml:space="preserve"> 004</w:t>
+              <w:t>Req 004</w:t>
             </w:r>
             <w:r>
               <w:rPr>
@@ -3439,61 +3336,7 @@
           <w:rFonts w:ascii="Arial" w:hAnsi="Arial" w:cs="Arial"/>
           <w:szCs w:val="22"/>
         </w:rPr>
-        <w:t> (del inglés </w:t>
-      </w:r>
-      <w:proofErr w:type="spellStart"/>
-      <w:r>
-        <w:rPr>
-          <w:rStyle w:val="eop"/>
-          <w:rFonts w:ascii="Arial" w:hAnsi="Arial" w:cs="Arial"/>
-          <w:szCs w:val="22"/>
-        </w:rPr>
-        <w:t>First</w:t>
-      </w:r>
-      <w:proofErr w:type="spellEnd"/>
-      <w:r>
-        <w:rPr>
-          <w:rStyle w:val="eop"/>
-          <w:rFonts w:ascii="Arial" w:hAnsi="Arial" w:cs="Arial"/>
-          <w:szCs w:val="22"/>
-        </w:rPr>
-        <w:t xml:space="preserve"> In </w:t>
-      </w:r>
-      <w:proofErr w:type="spellStart"/>
-      <w:r>
-        <w:rPr>
-          <w:rStyle w:val="eop"/>
-          <w:rFonts w:ascii="Arial" w:hAnsi="Arial" w:cs="Arial"/>
-          <w:szCs w:val="22"/>
-        </w:rPr>
-        <w:t>First</w:t>
-      </w:r>
-      <w:proofErr w:type="spellEnd"/>
-      <w:r>
-        <w:rPr>
-          <w:rStyle w:val="eop"/>
-          <w:rFonts w:ascii="Arial" w:hAnsi="Arial" w:cs="Arial"/>
-          <w:szCs w:val="22"/>
-        </w:rPr>
-        <w:t xml:space="preserve"> </w:t>
-      </w:r>
-      <w:proofErr w:type="spellStart"/>
-      <w:r>
-        <w:rPr>
-          <w:rStyle w:val="eop"/>
-          <w:rFonts w:ascii="Arial" w:hAnsi="Arial" w:cs="Arial"/>
-          <w:szCs w:val="22"/>
-        </w:rPr>
-        <w:t>Out</w:t>
-      </w:r>
-      <w:proofErr w:type="spellEnd"/>
-      <w:r>
-        <w:rPr>
-          <w:rStyle w:val="eop"/>
-          <w:rFonts w:ascii="Arial" w:hAnsi="Arial" w:cs="Arial"/>
-          <w:szCs w:val="22"/>
-        </w:rPr>
-        <w:t>), debido a que el primer elemento en entrar será también el primero en salir.</w:t>
+        <w:t> (del inglés First In First Out), debido a que el primer elemento en entrar será también el primero en salir.</w:t>
       </w:r>
     </w:p>
     <w:p>
@@ -4940,23 +4783,7 @@
           <w:rFonts w:ascii="Arial" w:hAnsi="Arial" w:cs="Arial"/>
           <w:szCs w:val="22"/>
         </w:rPr>
-        <w:t>[4] complejidad n(</w:t>
-      </w:r>
-      <w:proofErr w:type="spellStart"/>
-      <w:r>
-        <w:rPr>
-          <w:rFonts w:ascii="Arial" w:hAnsi="Arial" w:cs="Arial"/>
-          <w:szCs w:val="22"/>
-        </w:rPr>
-        <w:t>logn</w:t>
-      </w:r>
-      <w:proofErr w:type="spellEnd"/>
-      <w:r>
-        <w:rPr>
-          <w:rFonts w:ascii="Arial" w:hAnsi="Arial" w:cs="Arial"/>
-          <w:szCs w:val="22"/>
-        </w:rPr>
-        <w:t>).</w:t>
+        <w:t>[4] complejidad n(logn).</w:t>
       </w:r>
     </w:p>
     <w:p>
@@ -5563,7 +5390,6 @@
                 <w:szCs w:val="22"/>
               </w:rPr>
             </w:pPr>
-            <w:proofErr w:type="spellStart"/>
             <w:r>
               <w:rPr>
                 <w:rFonts w:ascii="Arial" w:hAnsi="Arial" w:cs="Arial"/>
@@ -5571,7 +5397,6 @@
               </w:rPr>
               <w:t>ArrayList</w:t>
             </w:r>
-            <w:proofErr w:type="spellEnd"/>
           </w:p>
         </w:tc>
         <w:tc>
@@ -5642,23 +5467,7 @@
                 <w:rFonts w:ascii="Arial" w:hAnsi="Arial" w:cs="Arial"/>
                 <w:szCs w:val="22"/>
               </w:rPr>
-              <w:t xml:space="preserve">En ocasiones se necesitan más de un solo </w:t>
-            </w:r>
-            <w:proofErr w:type="spellStart"/>
-            <w:r>
-              <w:rPr>
-                <w:rFonts w:ascii="Arial" w:hAnsi="Arial" w:cs="Arial"/>
-                <w:szCs w:val="22"/>
-              </w:rPr>
-              <w:t>recorido</w:t>
-            </w:r>
-            <w:proofErr w:type="spellEnd"/>
-            <w:r>
-              <w:rPr>
-                <w:rFonts w:ascii="Arial" w:hAnsi="Arial" w:cs="Arial"/>
-                <w:szCs w:val="22"/>
-              </w:rPr>
-              <w:t>.      1</w:t>
+              <w:t>En ocasiones se necesitan más de un solo recorido.      1</w:t>
             </w:r>
           </w:p>
         </w:tc>
@@ -5899,23 +5708,7 @@
                 <w:rFonts w:ascii="Arial" w:hAnsi="Arial" w:cs="Arial"/>
                 <w:szCs w:val="22"/>
               </w:rPr>
-              <w:t xml:space="preserve">Las operaciones pueden ser ejecutadas en </w:t>
-            </w:r>
-            <w:proofErr w:type="gramStart"/>
-            <w:r>
-              <w:rPr>
-                <w:rFonts w:ascii="Arial" w:hAnsi="Arial" w:cs="Arial"/>
-                <w:szCs w:val="22"/>
-              </w:rPr>
-              <w:t>O(</w:t>
-            </w:r>
-            <w:proofErr w:type="gramEnd"/>
-            <w:r>
-              <w:rPr>
-                <w:rFonts w:ascii="Arial" w:hAnsi="Arial" w:cs="Arial"/>
-                <w:szCs w:val="22"/>
-              </w:rPr>
-              <w:t xml:space="preserve">1).      </w:t>
+              <w:t xml:space="preserve">Las operaciones pueden ser ejecutadas en O(1).      </w:t>
             </w:r>
           </w:p>
           <w:p>
@@ -6070,17 +5863,8 @@
                 <w:rFonts w:ascii="Arial" w:hAnsi="Arial" w:cs="Arial"/>
                 <w:szCs w:val="22"/>
               </w:rPr>
-              <w:t xml:space="preserve">Hash </w:t>
+              <w:t>Hash table</w:t>
             </w:r>
-            <w:proofErr w:type="spellStart"/>
-            <w:r>
-              <w:rPr>
-                <w:rFonts w:ascii="Arial" w:hAnsi="Arial" w:cs="Arial"/>
-                <w:szCs w:val="22"/>
-              </w:rPr>
-              <w:t>table</w:t>
-            </w:r>
-            <w:proofErr w:type="spellEnd"/>
           </w:p>
         </w:tc>
         <w:tc>
@@ -6622,10 +6406,77 @@
             <w:r>
               <w:rPr>
                 <w:rFonts w:ascii="Arial" w:hAnsi="Arial" w:cs="Arial"/>
-                <w:b/>
-                <w:i/>
-              </w:rPr>
-              <w:t>Definición abstracta:</w:t>
+              </w:rPr>
+              <w:drawing>
+                <wp:anchor distT="0" distB="0" distL="114300" distR="114300" simplePos="0" relativeHeight="251658240" behindDoc="0" locked="0" layoutInCell="1" allowOverlap="1" wp14:anchorId="1B46D8C9" wp14:editId="07F75391">
+                  <wp:simplePos x="0" y="0"/>
+                  <wp:positionH relativeFrom="column">
+                    <wp:posOffset>1734185</wp:posOffset>
+                  </wp:positionH>
+                  <wp:positionV relativeFrom="page">
+                    <wp:posOffset>19685</wp:posOffset>
+                  </wp:positionV>
+                  <wp:extent cx="2038350" cy="1577340"/>
+                  <wp:effectExtent l="0" t="0" r="0" b="3810"/>
+                  <wp:wrapThrough wrapText="bothSides">
+                    <wp:wrapPolygon edited="0">
+                      <wp:start x="0" y="0"/>
+                      <wp:lineTo x="0" y="21391"/>
+                      <wp:lineTo x="21398" y="21391"/>
+                      <wp:lineTo x="21398" y="0"/>
+                      <wp:lineTo x="0" y="0"/>
+                    </wp:wrapPolygon>
+                  </wp:wrapThrough>
+                  <wp:docPr id="3" name="Imagen 3" descr="Resultado de imagen para ranking"/>
+                  <wp:cNvGraphicFramePr>
+                    <a:graphicFrameLocks xmlns:a="http://schemas.openxmlformats.org/drawingml/2006/main" noChangeAspect="1"/>
+                  </wp:cNvGraphicFramePr>
+                  <a:graphic xmlns:a="http://schemas.openxmlformats.org/drawingml/2006/main">
+                    <a:graphicData uri="http://schemas.openxmlformats.org/drawingml/2006/picture">
+                      <pic:pic xmlns:pic="http://schemas.openxmlformats.org/drawingml/2006/picture">
+                        <pic:nvPicPr>
+                          <pic:cNvPr id="0" name="Picture 6" descr="Resultado de imagen para ranking"/>
+                          <pic:cNvPicPr>
+                            <a:picLocks noChangeAspect="1" noChangeArrowheads="1"/>
+                          </pic:cNvPicPr>
+                        </pic:nvPicPr>
+                        <pic:blipFill>
+                          <a:blip r:embed="rId25" cstate="print">
+                            <a:extLst>
+                              <a:ext uri="{28A0092B-C50C-407E-A947-70E740481C1C}">
+                                <a14:useLocalDpi xmlns:a14="http://schemas.microsoft.com/office/drawing/2010/main" val="0"/>
+                              </a:ext>
+                            </a:extLst>
+                          </a:blip>
+                          <a:srcRect/>
+                          <a:stretch>
+                            <a:fillRect/>
+                          </a:stretch>
+                        </pic:blipFill>
+                        <pic:spPr bwMode="auto">
+                          <a:xfrm>
+                            <a:off x="0" y="0"/>
+                            <a:ext cx="2038350" cy="1577340"/>
+                          </a:xfrm>
+                          <a:prstGeom prst="rect">
+                            <a:avLst/>
+                          </a:prstGeom>
+                          <a:noFill/>
+                          <a:ln>
+                            <a:noFill/>
+                          </a:ln>
+                        </pic:spPr>
+                      </pic:pic>
+                    </a:graphicData>
+                  </a:graphic>
+                  <wp14:sizeRelH relativeFrom="margin">
+                    <wp14:pctWidth>0</wp14:pctWidth>
+                  </wp14:sizeRelH>
+                  <wp14:sizeRelV relativeFrom="margin">
+                    <wp14:pctHeight>0</wp14:pctHeight>
+                  </wp14:sizeRelV>
+                </wp:anchor>
+              </w:drawing>
             </w:r>
           </w:p>
           <w:p>
@@ -6636,8 +6487,6 @@
               <w:textAlignment w:val="baseline"/>
               <w:rPr>
                 <w:rFonts w:ascii="Arial" w:hAnsi="Arial" w:cs="Arial"/>
-                <w:b/>
-                <w:i/>
               </w:rPr>
             </w:pPr>
           </w:p>
@@ -6651,14 +6500,144 @@
                 <w:rFonts w:ascii="Arial" w:hAnsi="Arial" w:cs="Arial"/>
               </w:rPr>
             </w:pPr>
+          </w:p>
+          <w:p>
+            <w:pPr>
+              <w:pStyle w:val="paragraph"/>
+              <w:spacing w:before="0" w:beforeAutospacing="0" w:after="0" w:afterAutospacing="0"/>
+              <w:jc w:val="both"/>
+              <w:textAlignment w:val="baseline"/>
+              <w:rPr>
+                <w:rFonts w:ascii="Arial" w:hAnsi="Arial" w:cs="Arial"/>
+              </w:rPr>
+            </w:pPr>
+          </w:p>
+          <w:p>
+            <w:pPr>
+              <w:pStyle w:val="paragraph"/>
+              <w:spacing w:before="0" w:beforeAutospacing="0" w:after="0" w:afterAutospacing="0"/>
+              <w:jc w:val="both"/>
+              <w:textAlignment w:val="baseline"/>
+              <w:rPr>
+                <w:rFonts w:ascii="Arial" w:hAnsi="Arial" w:cs="Arial"/>
+              </w:rPr>
+            </w:pPr>
+          </w:p>
+          <w:p>
+            <w:pPr>
+              <w:pStyle w:val="paragraph"/>
+              <w:spacing w:before="0" w:beforeAutospacing="0" w:after="0" w:afterAutospacing="0"/>
+              <w:jc w:val="both"/>
+              <w:textAlignment w:val="baseline"/>
+              <w:rPr>
+                <w:rFonts w:ascii="Arial" w:hAnsi="Arial" w:cs="Arial"/>
+              </w:rPr>
+            </w:pPr>
+          </w:p>
+          <w:p>
+            <w:pPr>
+              <w:pStyle w:val="paragraph"/>
+              <w:spacing w:before="0" w:beforeAutospacing="0" w:after="0" w:afterAutospacing="0"/>
+              <w:jc w:val="both"/>
+              <w:textAlignment w:val="baseline"/>
+              <w:rPr>
+                <w:rFonts w:ascii="Arial" w:hAnsi="Arial" w:cs="Arial"/>
+              </w:rPr>
+            </w:pPr>
+          </w:p>
+          <w:p>
+            <w:pPr>
+              <w:pStyle w:val="paragraph"/>
+              <w:spacing w:before="0" w:beforeAutospacing="0" w:after="0" w:afterAutospacing="0"/>
+              <w:jc w:val="both"/>
+              <w:textAlignment w:val="baseline"/>
+              <w:rPr>
+                <w:rFonts w:ascii="Arial" w:hAnsi="Arial" w:cs="Arial"/>
+              </w:rPr>
+            </w:pPr>
+          </w:p>
+          <w:p>
+            <w:pPr>
+              <w:pStyle w:val="paragraph"/>
+              <w:spacing w:before="0" w:beforeAutospacing="0" w:after="0" w:afterAutospacing="0"/>
+              <w:jc w:val="both"/>
+              <w:textAlignment w:val="baseline"/>
+              <w:rPr>
+                <w:rFonts w:ascii="Arial" w:hAnsi="Arial" w:cs="Arial"/>
+              </w:rPr>
+            </w:pPr>
+          </w:p>
+          <w:p>
+            <w:pPr>
+              <w:pStyle w:val="paragraph"/>
+              <w:spacing w:before="0" w:beforeAutospacing="0" w:after="0" w:afterAutospacing="0"/>
+              <w:jc w:val="center"/>
+              <w:textAlignment w:val="baseline"/>
+              <w:rPr>
+                <w:rFonts w:ascii="Arial" w:hAnsi="Arial" w:cs="Arial"/>
+              </w:rPr>
+            </w:pPr>
             <w:r>
               <w:rPr>
-                <w:rStyle w:val="normaltextrun"/>
-                <w:rFonts w:ascii="Arial" w:hAnsi="Arial" w:cs="Arial"/>
-                <w:lang w:val="es-ES"/>
-              </w:rPr>
-              <w:t xml:space="preserve">El ranking es una relación entre un conjunto de elementos tales que, para uno o varios criterios, el primero de ellos presenta un valor superior al segundo, este a su vez mayor que el tercero y así sucesivamente, permitiéndose que dos o más elementos diferentes puedan tener la misma posición. </w:t>
+                <w:rFonts w:ascii="Arial" w:hAnsi="Arial" w:cs="Arial"/>
+              </w:rPr>
+              <w:t xml:space="preserve">                        </w:t>
             </w:r>
+          </w:p>
+          <w:p>
+            <w:pPr>
+              <w:pStyle w:val="paragraph"/>
+              <w:spacing w:before="0" w:beforeAutospacing="0" w:after="0" w:afterAutospacing="0"/>
+              <w:jc w:val="center"/>
+              <w:textAlignment w:val="baseline"/>
+              <w:rPr>
+                <w:rFonts w:ascii="Arial" w:hAnsi="Arial" w:cs="Arial"/>
+              </w:rPr>
+            </w:pPr>
+            <w:sdt>
+              <w:sdtPr>
+                <w:rPr>
+                  <w:rFonts w:ascii="Arial" w:hAnsi="Arial" w:cs="Arial"/>
+                </w:rPr>
+                <w:id w:val="-724141911"/>
+                <w:citation/>
+              </w:sdtPr>
+              <w:sdtContent>
+                <w:r>
+                  <w:rPr>
+                    <w:rFonts w:ascii="Arial" w:hAnsi="Arial" w:cs="Arial"/>
+                  </w:rPr>
+                  <w:fldChar w:fldCharType="begin"/>
+                </w:r>
+                <w:r>
+                  <w:rPr>
+                    <w:rFonts w:ascii="Arial" w:hAnsi="Arial" w:cs="Arial"/>
+                    <w:lang w:val="es-ES"/>
+                  </w:rPr>
+                  <w:instrText xml:space="preserve"> CITATION POE18 \l 3082 </w:instrText>
+                </w:r>
+                <w:r>
+                  <w:rPr>
+                    <w:rFonts w:ascii="Arial" w:hAnsi="Arial" w:cs="Arial"/>
+                  </w:rPr>
+                  <w:fldChar w:fldCharType="separate"/>
+                </w:r>
+                <w:r>
+                  <w:rPr>
+                    <w:rFonts w:ascii="Arial" w:hAnsi="Arial" w:cs="Arial"/>
+                    <w:noProof/>
+                    <w:lang w:val="es-ES"/>
+                  </w:rPr>
+                  <w:t>(POETS&amp;QUANTS, INC. ALL RIGHTS RESERVED., 2018)</w:t>
+                </w:r>
+                <w:r>
+                  <w:rPr>
+                    <w:rFonts w:ascii="Arial" w:hAnsi="Arial" w:cs="Arial"/>
+                  </w:rPr>
+                  <w:fldChar w:fldCharType="end"/>
+                </w:r>
+              </w:sdtContent>
+            </w:sdt>
           </w:p>
         </w:tc>
       </w:tr>
@@ -6743,6 +6722,84 @@
         </w:tc>
       </w:tr>
     </w:tbl>
+    <w:p>
+      <w:pPr>
+        <w:pStyle w:val="paragraph"/>
+        <w:spacing w:before="0" w:beforeAutospacing="0" w:after="0" w:afterAutospacing="0"/>
+        <w:jc w:val="both"/>
+        <w:textAlignment w:val="baseline"/>
+        <w:rPr>
+          <w:rFonts w:ascii="Calibri" w:hAnsi="Calibri" w:cs="Calibri"/>
+          <w:sz w:val="22"/>
+          <w:szCs w:val="22"/>
+        </w:rPr>
+      </w:pPr>
+    </w:p>
+    <w:p>
+      <w:pPr>
+        <w:pStyle w:val="paragraph"/>
+        <w:spacing w:before="0" w:beforeAutospacing="0" w:after="0" w:afterAutospacing="0"/>
+        <w:jc w:val="both"/>
+        <w:textAlignment w:val="baseline"/>
+        <w:rPr>
+          <w:rFonts w:ascii="Calibri" w:hAnsi="Calibri" w:cs="Calibri"/>
+          <w:sz w:val="22"/>
+          <w:szCs w:val="22"/>
+        </w:rPr>
+      </w:pPr>
+    </w:p>
+    <w:p>
+      <w:pPr>
+        <w:pStyle w:val="paragraph"/>
+        <w:spacing w:before="0" w:beforeAutospacing="0" w:after="0" w:afterAutospacing="0"/>
+        <w:jc w:val="both"/>
+        <w:textAlignment w:val="baseline"/>
+        <w:rPr>
+          <w:rFonts w:ascii="Calibri" w:hAnsi="Calibri" w:cs="Calibri"/>
+          <w:sz w:val="22"/>
+          <w:szCs w:val="22"/>
+        </w:rPr>
+      </w:pPr>
+    </w:p>
+    <w:p>
+      <w:pPr>
+        <w:pStyle w:val="paragraph"/>
+        <w:spacing w:before="0" w:beforeAutospacing="0" w:after="0" w:afterAutospacing="0"/>
+        <w:jc w:val="both"/>
+        <w:textAlignment w:val="baseline"/>
+        <w:rPr>
+          <w:rFonts w:ascii="Calibri" w:hAnsi="Calibri" w:cs="Calibri"/>
+          <w:sz w:val="22"/>
+          <w:szCs w:val="22"/>
+        </w:rPr>
+      </w:pPr>
+    </w:p>
+    <w:p>
+      <w:pPr>
+        <w:pStyle w:val="paragraph"/>
+        <w:spacing w:before="0" w:beforeAutospacing="0" w:after="0" w:afterAutospacing="0"/>
+        <w:jc w:val="both"/>
+        <w:textAlignment w:val="baseline"/>
+        <w:rPr>
+          <w:rFonts w:ascii="Calibri" w:hAnsi="Calibri" w:cs="Calibri"/>
+          <w:sz w:val="22"/>
+          <w:szCs w:val="22"/>
+        </w:rPr>
+      </w:pPr>
+    </w:p>
+    <w:p>
+      <w:pPr>
+        <w:pStyle w:val="paragraph"/>
+        <w:spacing w:before="0" w:beforeAutospacing="0" w:after="0" w:afterAutospacing="0"/>
+        <w:jc w:val="both"/>
+        <w:textAlignment w:val="baseline"/>
+        <w:rPr>
+          <w:rFonts w:ascii="Calibri" w:hAnsi="Calibri" w:cs="Calibri"/>
+          <w:sz w:val="22"/>
+          <w:szCs w:val="22"/>
+        </w:rPr>
+      </w:pPr>
+    </w:p>
     <w:p>
       <w:pPr>
         <w:pStyle w:val="paragraph"/>
@@ -6810,7 +6867,7 @@
                 <w:rFonts w:ascii="Arial" w:hAnsi="Arial" w:cs="Arial"/>
                 <w:b/>
               </w:rPr>
-              <w:t>Ping</w:t>
+              <w:t>Pila Jugadores</w:t>
             </w:r>
           </w:p>
         </w:tc>
@@ -6836,22 +6893,81 @@
             <w:r>
               <w:rPr>
                 <w:rFonts w:ascii="Arial" w:hAnsi="Arial" w:cs="Arial"/>
-                <w:b/>
-                <w:i/>
-              </w:rPr>
-              <w:t>Definición abstracta:</w:t>
+              </w:rPr>
+              <w:drawing>
+                <wp:anchor distT="0" distB="0" distL="114300" distR="114300" simplePos="0" relativeHeight="251662336" behindDoc="0" locked="0" layoutInCell="1" allowOverlap="1" wp14:anchorId="3B325297" wp14:editId="14974A78">
+                  <wp:simplePos x="0" y="0"/>
+                  <wp:positionH relativeFrom="column">
+                    <wp:posOffset>362585</wp:posOffset>
+                  </wp:positionH>
+                  <wp:positionV relativeFrom="paragraph">
+                    <wp:posOffset>52070</wp:posOffset>
+                  </wp:positionV>
+                  <wp:extent cx="4800600" cy="2295525"/>
+                  <wp:effectExtent l="0" t="0" r="0" b="9525"/>
+                  <wp:wrapThrough wrapText="bothSides">
+                    <wp:wrapPolygon edited="0">
+                      <wp:start x="0" y="0"/>
+                      <wp:lineTo x="0" y="21510"/>
+                      <wp:lineTo x="21514" y="21510"/>
+                      <wp:lineTo x="21514" y="0"/>
+                      <wp:lineTo x="0" y="0"/>
+                    </wp:wrapPolygon>
+                  </wp:wrapThrough>
+                  <wp:docPr id="8" name="Imagen 8" descr="Imagen relacionada"/>
+                  <wp:cNvGraphicFramePr>
+                    <a:graphicFrameLocks xmlns:a="http://schemas.openxmlformats.org/drawingml/2006/main" noChangeAspect="1"/>
+                  </wp:cNvGraphicFramePr>
+                  <a:graphic xmlns:a="http://schemas.openxmlformats.org/drawingml/2006/main">
+                    <a:graphicData uri="http://schemas.openxmlformats.org/drawingml/2006/picture">
+                      <pic:pic xmlns:pic="http://schemas.openxmlformats.org/drawingml/2006/picture">
+                        <pic:nvPicPr>
+                          <pic:cNvPr id="0" name="Picture 16" descr="Imagen relacionada"/>
+                          <pic:cNvPicPr>
+                            <a:picLocks noChangeAspect="1" noChangeArrowheads="1"/>
+                          </pic:cNvPicPr>
+                        </pic:nvPicPr>
+                        <pic:blipFill>
+                          <a:blip r:embed="rId26">
+                            <a:extLst>
+                              <a:ext uri="{28A0092B-C50C-407E-A947-70E740481C1C}">
+                                <a14:useLocalDpi xmlns:a14="http://schemas.microsoft.com/office/drawing/2010/main" val="0"/>
+                              </a:ext>
+                            </a:extLst>
+                          </a:blip>
+                          <a:srcRect/>
+                          <a:stretch>
+                            <a:fillRect/>
+                          </a:stretch>
+                        </pic:blipFill>
+                        <pic:spPr bwMode="auto">
+                          <a:xfrm>
+                            <a:off x="0" y="0"/>
+                            <a:ext cx="4800600" cy="2295525"/>
+                          </a:xfrm>
+                          <a:prstGeom prst="rect">
+                            <a:avLst/>
+                          </a:prstGeom>
+                          <a:noFill/>
+                          <a:ln>
+                            <a:noFill/>
+                          </a:ln>
+                        </pic:spPr>
+                      </pic:pic>
+                    </a:graphicData>
+                  </a:graphic>
+                </wp:anchor>
+              </w:drawing>
             </w:r>
           </w:p>
           <w:p>
             <w:pPr>
               <w:pStyle w:val="paragraph"/>
               <w:spacing w:before="0" w:beforeAutospacing="0" w:after="0" w:afterAutospacing="0"/>
-              <w:jc w:val="both"/>
-              <w:textAlignment w:val="baseline"/>
-              <w:rPr>
-                <w:rStyle w:val="normaltextrun"/>
-                <w:rFonts w:ascii="Arial" w:hAnsi="Arial" w:cs="Arial"/>
-                <w:lang w:val="es-ES"/>
+              <w:jc w:val="center"/>
+              <w:textAlignment w:val="baseline"/>
+              <w:rPr>
+                <w:rFonts w:ascii="Arial" w:hAnsi="Arial" w:cs="Arial"/>
               </w:rPr>
             </w:pPr>
           </w:p>
@@ -6859,35 +6975,188 @@
             <w:pPr>
               <w:pStyle w:val="paragraph"/>
               <w:spacing w:before="0" w:beforeAutospacing="0" w:after="0" w:afterAutospacing="0"/>
-              <w:jc w:val="both"/>
-              <w:textAlignment w:val="baseline"/>
-              <w:rPr>
-                <w:rFonts w:ascii="Arial" w:hAnsi="Arial" w:cs="Arial"/>
-              </w:rPr>
-            </w:pPr>
-            <w:r>
-              <w:rPr>
-                <w:rStyle w:val="normaltextrun"/>
-                <w:rFonts w:ascii="Arial" w:hAnsi="Arial" w:cs="Arial"/>
-                <w:lang w:val="es-ES"/>
-              </w:rPr>
-              <w:t>Mediante esta utilidad puede diagnosticarse el estado, velocidad y calidad de una red determinada.</w:t>
-            </w:r>
-            <w:r>
-              <w:rPr>
-                <w:rStyle w:val="eop"/>
-                <w:rFonts w:ascii="Arial" w:hAnsi="Arial" w:cs="Arial"/>
-              </w:rPr>
-              <w:t> </w:t>
-            </w:r>
-            <w:r>
-              <w:rPr>
-                <w:rStyle w:val="normaltextrun"/>
-                <w:rFonts w:ascii="Arial" w:hAnsi="Arial" w:cs="Arial"/>
-                <w:lang w:val="es-ES"/>
-              </w:rPr>
-              <w:t xml:space="preserve"> </w:t>
-            </w:r>
+              <w:jc w:val="center"/>
+              <w:textAlignment w:val="baseline"/>
+              <w:rPr>
+                <w:rFonts w:ascii="Arial" w:hAnsi="Arial" w:cs="Arial"/>
+              </w:rPr>
+            </w:pPr>
+          </w:p>
+          <w:p>
+            <w:pPr>
+              <w:pStyle w:val="paragraph"/>
+              <w:spacing w:before="0" w:beforeAutospacing="0" w:after="0" w:afterAutospacing="0"/>
+              <w:jc w:val="center"/>
+              <w:textAlignment w:val="baseline"/>
+              <w:rPr>
+                <w:rFonts w:ascii="Arial" w:hAnsi="Arial" w:cs="Arial"/>
+              </w:rPr>
+            </w:pPr>
+          </w:p>
+          <w:p>
+            <w:pPr>
+              <w:pStyle w:val="paragraph"/>
+              <w:spacing w:before="0" w:beforeAutospacing="0" w:after="0" w:afterAutospacing="0"/>
+              <w:jc w:val="center"/>
+              <w:textAlignment w:val="baseline"/>
+              <w:rPr>
+                <w:rFonts w:ascii="Arial" w:hAnsi="Arial" w:cs="Arial"/>
+              </w:rPr>
+            </w:pPr>
+          </w:p>
+          <w:p>
+            <w:pPr>
+              <w:pStyle w:val="paragraph"/>
+              <w:spacing w:before="0" w:beforeAutospacing="0" w:after="0" w:afterAutospacing="0"/>
+              <w:jc w:val="center"/>
+              <w:textAlignment w:val="baseline"/>
+              <w:rPr>
+                <w:rFonts w:ascii="Arial" w:hAnsi="Arial" w:cs="Arial"/>
+              </w:rPr>
+            </w:pPr>
+          </w:p>
+          <w:p>
+            <w:pPr>
+              <w:pStyle w:val="paragraph"/>
+              <w:spacing w:before="0" w:beforeAutospacing="0" w:after="0" w:afterAutospacing="0"/>
+              <w:jc w:val="center"/>
+              <w:textAlignment w:val="baseline"/>
+              <w:rPr>
+                <w:rFonts w:ascii="Arial" w:hAnsi="Arial" w:cs="Arial"/>
+              </w:rPr>
+            </w:pPr>
+          </w:p>
+          <w:p>
+            <w:pPr>
+              <w:pStyle w:val="paragraph"/>
+              <w:spacing w:before="0" w:beforeAutospacing="0" w:after="0" w:afterAutospacing="0"/>
+              <w:jc w:val="center"/>
+              <w:textAlignment w:val="baseline"/>
+              <w:rPr>
+                <w:rFonts w:ascii="Arial" w:hAnsi="Arial" w:cs="Arial"/>
+              </w:rPr>
+            </w:pPr>
+          </w:p>
+          <w:p>
+            <w:pPr>
+              <w:pStyle w:val="paragraph"/>
+              <w:spacing w:before="0" w:beforeAutospacing="0" w:after="0" w:afterAutospacing="0"/>
+              <w:jc w:val="center"/>
+              <w:textAlignment w:val="baseline"/>
+              <w:rPr>
+                <w:rFonts w:ascii="Arial" w:hAnsi="Arial" w:cs="Arial"/>
+              </w:rPr>
+            </w:pPr>
+          </w:p>
+          <w:p>
+            <w:pPr>
+              <w:pStyle w:val="paragraph"/>
+              <w:spacing w:before="0" w:beforeAutospacing="0" w:after="0" w:afterAutospacing="0"/>
+              <w:jc w:val="center"/>
+              <w:textAlignment w:val="baseline"/>
+              <w:rPr>
+                <w:rFonts w:ascii="Arial" w:hAnsi="Arial" w:cs="Arial"/>
+              </w:rPr>
+            </w:pPr>
+          </w:p>
+          <w:p>
+            <w:pPr>
+              <w:pStyle w:val="paragraph"/>
+              <w:spacing w:before="0" w:beforeAutospacing="0" w:after="0" w:afterAutospacing="0"/>
+              <w:jc w:val="center"/>
+              <w:textAlignment w:val="baseline"/>
+              <w:rPr>
+                <w:rFonts w:ascii="Arial" w:hAnsi="Arial" w:cs="Arial"/>
+              </w:rPr>
+            </w:pPr>
+          </w:p>
+          <w:p>
+            <w:pPr>
+              <w:pStyle w:val="paragraph"/>
+              <w:spacing w:before="0" w:beforeAutospacing="0" w:after="0" w:afterAutospacing="0"/>
+              <w:jc w:val="center"/>
+              <w:textAlignment w:val="baseline"/>
+              <w:rPr>
+                <w:rFonts w:ascii="Arial" w:hAnsi="Arial" w:cs="Arial"/>
+              </w:rPr>
+            </w:pPr>
+          </w:p>
+          <w:p>
+            <w:pPr>
+              <w:pStyle w:val="paragraph"/>
+              <w:spacing w:before="0" w:beforeAutospacing="0" w:after="0" w:afterAutospacing="0"/>
+              <w:jc w:val="center"/>
+              <w:textAlignment w:val="baseline"/>
+              <w:rPr>
+                <w:rFonts w:ascii="Arial" w:hAnsi="Arial" w:cs="Arial"/>
+              </w:rPr>
+            </w:pPr>
+          </w:p>
+          <w:p>
+            <w:pPr>
+              <w:pStyle w:val="paragraph"/>
+              <w:spacing w:before="0" w:beforeAutospacing="0" w:after="0" w:afterAutospacing="0"/>
+              <w:jc w:val="center"/>
+              <w:textAlignment w:val="baseline"/>
+              <w:rPr>
+                <w:rFonts w:ascii="Arial" w:hAnsi="Arial" w:cs="Arial"/>
+              </w:rPr>
+            </w:pPr>
+          </w:p>
+          <w:p>
+            <w:pPr>
+              <w:pStyle w:val="paragraph"/>
+              <w:spacing w:before="0" w:beforeAutospacing="0" w:after="0" w:afterAutospacing="0"/>
+              <w:jc w:val="center"/>
+              <w:textAlignment w:val="baseline"/>
+              <w:rPr>
+                <w:rFonts w:ascii="Arial" w:hAnsi="Arial" w:cs="Arial"/>
+              </w:rPr>
+            </w:pPr>
+            <w:sdt>
+              <w:sdtPr>
+                <w:rPr>
+                  <w:rFonts w:ascii="Arial" w:hAnsi="Arial" w:cs="Arial"/>
+                </w:rPr>
+                <w:id w:val="1706986534"/>
+                <w:citation/>
+              </w:sdtPr>
+              <w:sdtContent>
+                <w:r>
+                  <w:rPr>
+                    <w:rFonts w:ascii="Arial" w:hAnsi="Arial" w:cs="Arial"/>
+                  </w:rPr>
+                  <w:fldChar w:fldCharType="begin"/>
+                </w:r>
+                <w:r>
+                  <w:rPr>
+                    <w:rFonts w:ascii="Arial" w:hAnsi="Arial" w:cs="Arial"/>
+                    <w:lang w:val="es-ES"/>
+                  </w:rPr>
+                  <w:instrText xml:space="preserve"> CITATION MSR14 \l 3082 </w:instrText>
+                </w:r>
+                <w:r>
+                  <w:rPr>
+                    <w:rFonts w:ascii="Arial" w:hAnsi="Arial" w:cs="Arial"/>
+                  </w:rPr>
+                  <w:fldChar w:fldCharType="separate"/>
+                </w:r>
+                <w:r>
+                  <w:rPr>
+                    <w:rFonts w:ascii="Arial" w:hAnsi="Arial" w:cs="Arial"/>
+                    <w:noProof/>
+                    <w:lang w:val="es-ES"/>
+                  </w:rPr>
+                  <w:t>(MSRUAZ Coding &amp; Programming Blog, 2014)</w:t>
+                </w:r>
+                <w:r>
+                  <w:rPr>
+                    <w:rFonts w:ascii="Arial" w:hAnsi="Arial" w:cs="Arial"/>
+                  </w:rPr>
+                  <w:fldChar w:fldCharType="end"/>
+                </w:r>
+              </w:sdtContent>
+            </w:sdt>
           </w:p>
         </w:tc>
       </w:tr>
@@ -7052,7 +7321,7 @@
                 <w:rFonts w:ascii="Arial" w:hAnsi="Arial" w:cs="Arial"/>
                 <w:b/>
               </w:rPr>
-              <w:t>Plataforma</w:t>
+              <w:t>Jugador</w:t>
             </w:r>
           </w:p>
         </w:tc>
@@ -7076,44 +7345,223 @@
               </w:rPr>
             </w:pPr>
             <w:r>
-              <w:rPr>
-                <w:rFonts w:ascii="Arial" w:hAnsi="Arial" w:cs="Arial"/>
-                <w:b/>
-                <w:i/>
-              </w:rPr>
-              <w:t>Definición abstracta:</w:t>
+              <w:drawing>
+                <wp:anchor distT="0" distB="0" distL="114300" distR="114300" simplePos="0" relativeHeight="251663360" behindDoc="0" locked="0" layoutInCell="1" allowOverlap="1" wp14:anchorId="12BD1D88" wp14:editId="7C229556">
+                  <wp:simplePos x="0" y="0"/>
+                  <wp:positionH relativeFrom="column">
+                    <wp:posOffset>514985</wp:posOffset>
+                  </wp:positionH>
+                  <wp:positionV relativeFrom="paragraph">
+                    <wp:posOffset>0</wp:posOffset>
+                  </wp:positionV>
+                  <wp:extent cx="4438650" cy="2177415"/>
+                  <wp:effectExtent l="0" t="0" r="0" b="0"/>
+                  <wp:wrapThrough wrapText="bothSides">
+                    <wp:wrapPolygon edited="0">
+                      <wp:start x="0" y="0"/>
+                      <wp:lineTo x="0" y="21354"/>
+                      <wp:lineTo x="21507" y="21354"/>
+                      <wp:lineTo x="21507" y="0"/>
+                      <wp:lineTo x="0" y="0"/>
+                    </wp:wrapPolygon>
+                  </wp:wrapThrough>
+                  <wp:docPr id="10" name="Imagen 10" descr="Resultado de imagen para jugador fortnite"/>
+                  <wp:cNvGraphicFramePr>
+                    <a:graphicFrameLocks xmlns:a="http://schemas.openxmlformats.org/drawingml/2006/main" noChangeAspect="1"/>
+                  </wp:cNvGraphicFramePr>
+                  <a:graphic xmlns:a="http://schemas.openxmlformats.org/drawingml/2006/main">
+                    <a:graphicData uri="http://schemas.openxmlformats.org/drawingml/2006/picture">
+                      <pic:pic xmlns:pic="http://schemas.openxmlformats.org/drawingml/2006/picture">
+                        <pic:nvPicPr>
+                          <pic:cNvPr id="0" name="Picture 20" descr="Resultado de imagen para jugador fortnite"/>
+                          <pic:cNvPicPr>
+                            <a:picLocks noChangeAspect="1" noChangeArrowheads="1"/>
+                          </pic:cNvPicPr>
+                        </pic:nvPicPr>
+                        <pic:blipFill>
+                          <a:blip r:embed="rId27">
+                            <a:extLst>
+                              <a:ext uri="{28A0092B-C50C-407E-A947-70E740481C1C}">
+                                <a14:useLocalDpi xmlns:a14="http://schemas.microsoft.com/office/drawing/2010/main" val="0"/>
+                              </a:ext>
+                            </a:extLst>
+                          </a:blip>
+                          <a:srcRect/>
+                          <a:stretch>
+                            <a:fillRect/>
+                          </a:stretch>
+                        </pic:blipFill>
+                        <pic:spPr bwMode="auto">
+                          <a:xfrm>
+                            <a:off x="0" y="0"/>
+                            <a:ext cx="4438650" cy="2177415"/>
+                          </a:xfrm>
+                          <a:prstGeom prst="rect">
+                            <a:avLst/>
+                          </a:prstGeom>
+                          <a:noFill/>
+                          <a:ln>
+                            <a:noFill/>
+                          </a:ln>
+                        </pic:spPr>
+                      </pic:pic>
+                    </a:graphicData>
+                  </a:graphic>
+                  <wp14:sizeRelH relativeFrom="margin">
+                    <wp14:pctWidth>0</wp14:pctWidth>
+                  </wp14:sizeRelH>
+                  <wp14:sizeRelV relativeFrom="margin">
+                    <wp14:pctHeight>0</wp14:pctHeight>
+                  </wp14:sizeRelV>
+                </wp:anchor>
+              </w:drawing>
             </w:r>
           </w:p>
           <w:p>
             <w:pPr>
-              <w:pStyle w:val="paragraph"/>
-              <w:spacing w:before="0" w:beforeAutospacing="0" w:after="0" w:afterAutospacing="0"/>
-              <w:jc w:val="both"/>
-              <w:textAlignment w:val="baseline"/>
-              <w:rPr>
-                <w:rFonts w:ascii="Arial" w:hAnsi="Arial" w:cs="Arial"/>
-                <w:b/>
-                <w:i/>
-              </w:rPr>
-            </w:pPr>
-            <w:r>
-              <w:rPr>
-                <w:rFonts w:ascii="Arial" w:hAnsi="Arial" w:cs="Arial"/>
-              </w:rPr>
-              <w:t>S</w:t>
-            </w:r>
-            <w:r>
-              <w:rPr>
-                <w:rFonts w:ascii="Arial" w:hAnsi="Arial" w:cs="Arial"/>
-              </w:rPr>
-              <w:t>e refiere al sistema operativo o a sistemas complejos que a su vez sirven para crear programas, com</w:t>
-            </w:r>
-            <w:r>
-              <w:rPr>
-                <w:rFonts w:ascii="Arial" w:hAnsi="Arial" w:cs="Arial"/>
-              </w:rPr>
-              <w:t>o las plataformas de desarrollo.</w:t>
-            </w:r>
+              <w:jc w:val="center"/>
+              <w:rPr>
+                <w:lang w:eastAsia="es-CO"/>
+              </w:rPr>
+            </w:pPr>
+          </w:p>
+          <w:p>
+            <w:pPr>
+              <w:jc w:val="center"/>
+              <w:rPr>
+                <w:lang w:eastAsia="es-CO"/>
+              </w:rPr>
+            </w:pPr>
+          </w:p>
+          <w:p>
+            <w:pPr>
+              <w:jc w:val="center"/>
+              <w:rPr>
+                <w:lang w:eastAsia="es-CO"/>
+              </w:rPr>
+            </w:pPr>
+          </w:p>
+          <w:p>
+            <w:pPr>
+              <w:jc w:val="center"/>
+              <w:rPr>
+                <w:lang w:eastAsia="es-CO"/>
+              </w:rPr>
+            </w:pPr>
+          </w:p>
+          <w:p>
+            <w:pPr>
+              <w:jc w:val="center"/>
+              <w:rPr>
+                <w:lang w:eastAsia="es-CO"/>
+              </w:rPr>
+            </w:pPr>
+          </w:p>
+          <w:p>
+            <w:pPr>
+              <w:jc w:val="center"/>
+              <w:rPr>
+                <w:lang w:eastAsia="es-CO"/>
+              </w:rPr>
+            </w:pPr>
+          </w:p>
+          <w:p>
+            <w:pPr>
+              <w:jc w:val="center"/>
+              <w:rPr>
+                <w:lang w:eastAsia="es-CO"/>
+              </w:rPr>
+            </w:pPr>
+          </w:p>
+          <w:p>
+            <w:pPr>
+              <w:jc w:val="center"/>
+              <w:rPr>
+                <w:lang w:eastAsia="es-CO"/>
+              </w:rPr>
+            </w:pPr>
+          </w:p>
+          <w:p>
+            <w:pPr>
+              <w:jc w:val="center"/>
+              <w:rPr>
+                <w:lang w:eastAsia="es-CO"/>
+              </w:rPr>
+            </w:pPr>
+          </w:p>
+          <w:p>
+            <w:pPr>
+              <w:jc w:val="center"/>
+              <w:rPr>
+                <w:lang w:eastAsia="es-CO"/>
+              </w:rPr>
+            </w:pPr>
+          </w:p>
+          <w:p>
+            <w:pPr>
+              <w:jc w:val="center"/>
+              <w:rPr>
+                <w:lang w:eastAsia="es-CO"/>
+              </w:rPr>
+            </w:pPr>
+          </w:p>
+          <w:p>
+            <w:pPr>
+              <w:jc w:val="center"/>
+              <w:rPr>
+                <w:lang w:eastAsia="es-CO"/>
+              </w:rPr>
+            </w:pPr>
+          </w:p>
+          <w:p>
+            <w:pPr>
+              <w:jc w:val="center"/>
+              <w:rPr>
+                <w:lang w:eastAsia="es-CO"/>
+              </w:rPr>
+            </w:pPr>
+            <w:sdt>
+              <w:sdtPr>
+                <w:rPr>
+                  <w:lang w:eastAsia="es-CO"/>
+                </w:rPr>
+                <w:id w:val="1233661000"/>
+                <w:citation/>
+              </w:sdtPr>
+              <w:sdtContent>
+                <w:r>
+                  <w:rPr>
+                    <w:lang w:eastAsia="es-CO"/>
+                  </w:rPr>
+                  <w:fldChar w:fldCharType="begin"/>
+                </w:r>
+                <w:r>
+                  <w:rPr>
+                    <w:lang w:val="es-ES" w:eastAsia="es-CO"/>
+                  </w:rPr>
+                  <w:instrText xml:space="preserve"> CITATION Ste18 \l 3082 </w:instrText>
+                </w:r>
+                <w:r>
+                  <w:rPr>
+                    <w:lang w:eastAsia="es-CO"/>
+                  </w:rPr>
+                  <w:fldChar w:fldCharType="separate"/>
+                </w:r>
+                <w:r>
+                  <w:rPr>
+                    <w:noProof/>
+                    <w:lang w:val="es-ES" w:eastAsia="es-CO"/>
+                  </w:rPr>
+                  <w:t>(Steemit beta, 2018)</w:t>
+                </w:r>
+                <w:r>
+                  <w:rPr>
+                    <w:lang w:eastAsia="es-CO"/>
+                  </w:rPr>
+                  <w:fldChar w:fldCharType="end"/>
+                </w:r>
+              </w:sdtContent>
+            </w:sdt>
           </w:p>
         </w:tc>
       </w:tr>
@@ -7286,17 +7734,82 @@
               <w:textAlignment w:val="baseline"/>
               <w:rPr>
                 <w:rFonts w:ascii="Arial" w:hAnsi="Arial" w:cs="Arial"/>
-                <w:b/>
-                <w:i/>
               </w:rPr>
             </w:pPr>
             <w:r>
               <w:rPr>
-                <w:rFonts w:ascii="Arial" w:hAnsi="Arial" w:cs="Arial"/>
-                <w:b/>
-                <w:i/>
-              </w:rPr>
-              <w:t>Definición abstracta:</w:t>
+                <w:noProof/>
+              </w:rPr>
+              <w:drawing>
+                <wp:anchor distT="0" distB="0" distL="114300" distR="114300" simplePos="0" relativeHeight="251661312" behindDoc="0" locked="0" layoutInCell="1" allowOverlap="1" wp14:anchorId="2C18E3A3" wp14:editId="51E1BCBE">
+                  <wp:simplePos x="0" y="0"/>
+                  <wp:positionH relativeFrom="column">
+                    <wp:posOffset>972185</wp:posOffset>
+                  </wp:positionH>
+                  <wp:positionV relativeFrom="paragraph">
+                    <wp:posOffset>0</wp:posOffset>
+                  </wp:positionV>
+                  <wp:extent cx="3181350" cy="1590675"/>
+                  <wp:effectExtent l="0" t="0" r="0" b="9525"/>
+                  <wp:wrapThrough wrapText="bothSides">
+                    <wp:wrapPolygon edited="0">
+                      <wp:start x="0" y="0"/>
+                      <wp:lineTo x="0" y="21471"/>
+                      <wp:lineTo x="21471" y="21471"/>
+                      <wp:lineTo x="21471" y="0"/>
+                      <wp:lineTo x="0" y="0"/>
+                    </wp:wrapPolygon>
+                  </wp:wrapThrough>
+                  <wp:docPr id="7" name="Imagen 7" descr="Resultado de imagen para armas fortnite"/>
+                  <wp:cNvGraphicFramePr>
+                    <a:graphicFrameLocks xmlns:a="http://schemas.openxmlformats.org/drawingml/2006/main" noChangeAspect="1"/>
+                  </wp:cNvGraphicFramePr>
+                  <a:graphic xmlns:a="http://schemas.openxmlformats.org/drawingml/2006/main">
+                    <a:graphicData uri="http://schemas.openxmlformats.org/drawingml/2006/picture">
+                      <pic:pic xmlns:pic="http://schemas.openxmlformats.org/drawingml/2006/picture">
+                        <pic:nvPicPr>
+                          <pic:cNvPr id="0" name="Picture 14" descr="Resultado de imagen para armas fortnite"/>
+                          <pic:cNvPicPr>
+                            <a:picLocks noChangeAspect="1" noChangeArrowheads="1"/>
+                          </pic:cNvPicPr>
+                        </pic:nvPicPr>
+                        <pic:blipFill>
+                          <a:blip r:embed="rId28">
+                            <a:extLst>
+                              <a:ext uri="{28A0092B-C50C-407E-A947-70E740481C1C}">
+                                <a14:useLocalDpi xmlns:a14="http://schemas.microsoft.com/office/drawing/2010/main" val="0"/>
+                              </a:ext>
+                            </a:extLst>
+                          </a:blip>
+                          <a:srcRect/>
+                          <a:stretch>
+                            <a:fillRect/>
+                          </a:stretch>
+                        </pic:blipFill>
+                        <pic:spPr bwMode="auto">
+                          <a:xfrm>
+                            <a:off x="0" y="0"/>
+                            <a:ext cx="3181350" cy="1590675"/>
+                          </a:xfrm>
+                          <a:prstGeom prst="rect">
+                            <a:avLst/>
+                          </a:prstGeom>
+                          <a:noFill/>
+                          <a:ln>
+                            <a:noFill/>
+                          </a:ln>
+                        </pic:spPr>
+                      </pic:pic>
+                    </a:graphicData>
+                  </a:graphic>
+                  <wp14:sizeRelH relativeFrom="margin">
+                    <wp14:pctWidth>0</wp14:pctWidth>
+                  </wp14:sizeRelH>
+                  <wp14:sizeRelV relativeFrom="margin">
+                    <wp14:pctHeight>0</wp14:pctHeight>
+                  </wp14:sizeRelV>
+                </wp:anchor>
+              </w:drawing>
             </w:r>
           </w:p>
           <w:p>
@@ -7320,12 +7833,127 @@
                 <w:rFonts w:ascii="Arial" w:hAnsi="Arial" w:cs="Arial"/>
               </w:rPr>
             </w:pPr>
-            <w:r>
-              <w:rPr>
-                <w:rFonts w:ascii="Arial" w:hAnsi="Arial" w:cs="Arial"/>
-              </w:rPr>
-              <w:t>Objeto o instrumento que sirve para atacar a una persona o animal o para defenderse de ellos.</w:t>
-            </w:r>
+          </w:p>
+          <w:p>
+            <w:pPr>
+              <w:pStyle w:val="paragraph"/>
+              <w:spacing w:before="0" w:beforeAutospacing="0" w:after="0" w:afterAutospacing="0"/>
+              <w:jc w:val="both"/>
+              <w:textAlignment w:val="baseline"/>
+              <w:rPr>
+                <w:rFonts w:ascii="Arial" w:hAnsi="Arial" w:cs="Arial"/>
+              </w:rPr>
+            </w:pPr>
+          </w:p>
+          <w:p>
+            <w:pPr>
+              <w:pStyle w:val="paragraph"/>
+              <w:spacing w:before="0" w:beforeAutospacing="0" w:after="0" w:afterAutospacing="0"/>
+              <w:jc w:val="both"/>
+              <w:textAlignment w:val="baseline"/>
+              <w:rPr>
+                <w:rFonts w:ascii="Arial" w:hAnsi="Arial" w:cs="Arial"/>
+              </w:rPr>
+            </w:pPr>
+          </w:p>
+          <w:p>
+            <w:pPr>
+              <w:pStyle w:val="paragraph"/>
+              <w:spacing w:before="0" w:beforeAutospacing="0" w:after="0" w:afterAutospacing="0"/>
+              <w:jc w:val="both"/>
+              <w:textAlignment w:val="baseline"/>
+              <w:rPr>
+                <w:rFonts w:ascii="Arial" w:hAnsi="Arial" w:cs="Arial"/>
+              </w:rPr>
+            </w:pPr>
+          </w:p>
+          <w:p>
+            <w:pPr>
+              <w:pStyle w:val="paragraph"/>
+              <w:spacing w:before="0" w:beforeAutospacing="0" w:after="0" w:afterAutospacing="0"/>
+              <w:jc w:val="both"/>
+              <w:textAlignment w:val="baseline"/>
+              <w:rPr>
+                <w:rFonts w:ascii="Arial" w:hAnsi="Arial" w:cs="Arial"/>
+              </w:rPr>
+            </w:pPr>
+          </w:p>
+          <w:p>
+            <w:pPr>
+              <w:pStyle w:val="paragraph"/>
+              <w:spacing w:before="0" w:beforeAutospacing="0" w:after="0" w:afterAutospacing="0"/>
+              <w:jc w:val="both"/>
+              <w:textAlignment w:val="baseline"/>
+              <w:rPr>
+                <w:rFonts w:ascii="Arial" w:hAnsi="Arial" w:cs="Arial"/>
+              </w:rPr>
+            </w:pPr>
+          </w:p>
+          <w:p>
+            <w:pPr>
+              <w:pStyle w:val="paragraph"/>
+              <w:spacing w:before="0" w:beforeAutospacing="0" w:after="0" w:afterAutospacing="0"/>
+              <w:jc w:val="both"/>
+              <w:textAlignment w:val="baseline"/>
+              <w:rPr>
+                <w:rFonts w:ascii="Arial" w:hAnsi="Arial" w:cs="Arial"/>
+              </w:rPr>
+            </w:pPr>
+          </w:p>
+          <w:p>
+            <w:pPr>
+              <w:pStyle w:val="paragraph"/>
+              <w:spacing w:before="0" w:beforeAutospacing="0" w:after="0" w:afterAutospacing="0"/>
+              <w:jc w:val="center"/>
+              <w:textAlignment w:val="baseline"/>
+              <w:rPr>
+                <w:rFonts w:ascii="Arial" w:hAnsi="Arial" w:cs="Arial"/>
+              </w:rPr>
+            </w:pPr>
+            <w:sdt>
+              <w:sdtPr>
+                <w:rPr>
+                  <w:rFonts w:ascii="Arial" w:hAnsi="Arial" w:cs="Arial"/>
+                </w:rPr>
+                <w:id w:val="-352734048"/>
+                <w:citation/>
+              </w:sdtPr>
+              <w:sdtContent>
+                <w:r>
+                  <w:rPr>
+                    <w:rFonts w:ascii="Arial" w:hAnsi="Arial" w:cs="Arial"/>
+                  </w:rPr>
+                  <w:fldChar w:fldCharType="begin"/>
+                </w:r>
+                <w:r>
+                  <w:rPr>
+                    <w:rFonts w:ascii="Arial" w:hAnsi="Arial" w:cs="Arial"/>
+                    <w:lang w:val="es-ES"/>
+                  </w:rPr>
+                  <w:instrText xml:space="preserve"> CITATION Van18 \l 3082 </w:instrText>
+                </w:r>
+                <w:r>
+                  <w:rPr>
+                    <w:rFonts w:ascii="Arial" w:hAnsi="Arial" w:cs="Arial"/>
+                  </w:rPr>
+                  <w:fldChar w:fldCharType="separate"/>
+                </w:r>
+                <w:r>
+                  <w:rPr>
+                    <w:rFonts w:ascii="Arial" w:hAnsi="Arial" w:cs="Arial"/>
+                    <w:noProof/>
+                    <w:lang w:val="es-ES"/>
+                  </w:rPr>
+                  <w:t>(Vandal, 2018)</w:t>
+                </w:r>
+                <w:r>
+                  <w:rPr>
+                    <w:rFonts w:ascii="Arial" w:hAnsi="Arial" w:cs="Arial"/>
+                  </w:rPr>
+                  <w:fldChar w:fldCharType="end"/>
+                </w:r>
+              </w:sdtContent>
+            </w:sdt>
           </w:p>
         </w:tc>
       </w:tr>
@@ -10516,273 +11144,15 @@
       <w:pPr>
         <w:pStyle w:val="paragraph"/>
         <w:spacing w:before="0" w:beforeAutospacing="0" w:after="0" w:afterAutospacing="0"/>
-        <w:ind w:left="360"/>
         <w:jc w:val="both"/>
         <w:textAlignment w:val="baseline"/>
         <w:rPr>
+          <w:rStyle w:val="eop"/>
           <w:rFonts w:ascii="Calibri" w:hAnsi="Calibri" w:cs="Calibri"/>
           <w:sz w:val="22"/>
           <w:szCs w:val="22"/>
         </w:rPr>
       </w:pPr>
-    </w:p>
-    <w:p>
-      <w:pPr>
-        <w:pStyle w:val="paragraph"/>
-        <w:spacing w:before="0" w:beforeAutospacing="0" w:after="0" w:afterAutospacing="0"/>
-        <w:jc w:val="both"/>
-        <w:textAlignment w:val="baseline"/>
-        <w:rPr>
-          <w:rFonts w:ascii="Segoe UI" w:hAnsi="Segoe UI" w:cs="Segoe UI"/>
-          <w:sz w:val="18"/>
-          <w:szCs w:val="18"/>
-        </w:rPr>
-      </w:pPr>
-      <w:r>
-        <w:rPr>
-          <w:rStyle w:val="normaltextrun"/>
-          <w:rFonts w:ascii="Arial" w:hAnsi="Arial" w:cs="Arial"/>
-          <w:b/>
-          <w:bCs/>
-          <w:lang w:val="es-ES"/>
-        </w:rPr>
-        <w:t> </w:t>
-      </w:r>
-      <w:r>
-        <w:rPr>
-          <w:rStyle w:val="eop"/>
-          <w:rFonts w:ascii="Arial" w:hAnsi="Arial" w:cs="Arial"/>
-        </w:rPr>
-        <w:t> </w:t>
-      </w:r>
-    </w:p>
-    <w:p>
-      <w:pPr>
-        <w:pStyle w:val="paragraph"/>
-        <w:spacing w:before="0" w:beforeAutospacing="0" w:after="0" w:afterAutospacing="0"/>
-        <w:jc w:val="both"/>
-        <w:textAlignment w:val="baseline"/>
-        <w:rPr>
-          <w:rFonts w:ascii="Segoe UI" w:hAnsi="Segoe UI" w:cs="Segoe UI"/>
-          <w:sz w:val="18"/>
-          <w:szCs w:val="18"/>
-        </w:rPr>
-      </w:pPr>
-      <w:r>
-        <w:rPr>
-          <w:rStyle w:val="normaltextrun"/>
-          <w:rFonts w:ascii="Arial" w:hAnsi="Arial" w:cs="Arial"/>
-          <w:b/>
-          <w:bCs/>
-          <w:lang w:val="es-ES"/>
-        </w:rPr>
-        <w:t>ETAPA 4: IMPLEMENTACIÓN (</w:t>
-      </w:r>
-      <w:r>
-        <w:rPr>
-          <w:rStyle w:val="normaltextrun"/>
-          <w:rFonts w:ascii="Arial" w:hAnsi="Arial" w:cs="Arial"/>
-          <w:i/>
-          <w:iCs/>
-          <w:lang w:val="es-ES"/>
-        </w:rPr>
-        <w:t>Eclipse</w:t>
-      </w:r>
-      <w:r>
-        <w:rPr>
-          <w:rStyle w:val="normaltextrun"/>
-          <w:rFonts w:ascii="Arial" w:hAnsi="Arial" w:cs="Arial"/>
-          <w:b/>
-          <w:bCs/>
-          <w:i/>
-          <w:iCs/>
-          <w:lang w:val="es-ES"/>
-        </w:rPr>
-        <w:t>)</w:t>
-      </w:r>
-      <w:r>
-        <w:rPr>
-          <w:rStyle w:val="eop"/>
-          <w:rFonts w:ascii="Arial" w:hAnsi="Arial" w:cs="Arial"/>
-        </w:rPr>
-        <w:t> </w:t>
-      </w:r>
-    </w:p>
-    <w:p>
-      <w:pPr>
-        <w:pStyle w:val="paragraph"/>
-        <w:numPr>
-          <w:ilvl w:val="0"/>
-          <w:numId w:val="20"/>
-        </w:numPr>
-        <w:spacing w:before="0" w:beforeAutospacing="0" w:after="0" w:afterAutospacing="0"/>
-        <w:ind w:left="360" w:firstLine="0"/>
-        <w:jc w:val="both"/>
-        <w:textAlignment w:val="baseline"/>
-        <w:rPr>
-          <w:rFonts w:ascii="Calibri" w:hAnsi="Calibri" w:cs="Calibri"/>
-          <w:sz w:val="22"/>
-          <w:szCs w:val="22"/>
-        </w:rPr>
-      </w:pPr>
-      <w:r>
-        <w:rPr>
-          <w:rStyle w:val="normaltextrun"/>
-          <w:rFonts w:ascii="Arial" w:hAnsi="Arial" w:cs="Arial"/>
-          <w:b/>
-          <w:bCs/>
-          <w:lang w:val="es-ES"/>
-        </w:rPr>
-        <w:t>Estructuras de datos</w:t>
-      </w:r>
-      <w:r>
-        <w:rPr>
-          <w:rStyle w:val="eop"/>
-          <w:rFonts w:ascii="Arial" w:hAnsi="Arial" w:cs="Arial"/>
-        </w:rPr>
-        <w:t> </w:t>
-      </w:r>
-    </w:p>
-    <w:p>
-      <w:pPr>
-        <w:pStyle w:val="paragraph"/>
-        <w:numPr>
-          <w:ilvl w:val="0"/>
-          <w:numId w:val="21"/>
-        </w:numPr>
-        <w:spacing w:before="0" w:beforeAutospacing="0" w:after="0" w:afterAutospacing="0"/>
-        <w:ind w:left="360" w:firstLine="0"/>
-        <w:jc w:val="both"/>
-        <w:textAlignment w:val="baseline"/>
-        <w:rPr>
-          <w:rFonts w:ascii="Calibri" w:hAnsi="Calibri" w:cs="Calibri"/>
-          <w:sz w:val="22"/>
-          <w:szCs w:val="22"/>
-        </w:rPr>
-      </w:pPr>
-      <w:r>
-        <w:rPr>
-          <w:rStyle w:val="normaltextrun"/>
-          <w:rFonts w:ascii="Arial" w:hAnsi="Arial" w:cs="Arial"/>
-          <w:b/>
-          <w:bCs/>
-          <w:lang w:val="es-ES"/>
-        </w:rPr>
-        <w:t>Programa completo</w:t>
-      </w:r>
-      <w:r>
-        <w:rPr>
-          <w:rStyle w:val="eop"/>
-          <w:rFonts w:ascii="Arial" w:hAnsi="Arial" w:cs="Arial"/>
-        </w:rPr>
-        <w:t> </w:t>
-      </w:r>
-    </w:p>
-    <w:p>
-      <w:pPr>
-        <w:pStyle w:val="paragraph"/>
-        <w:numPr>
-          <w:ilvl w:val="0"/>
-          <w:numId w:val="22"/>
-        </w:numPr>
-        <w:spacing w:before="0" w:beforeAutospacing="0" w:after="0" w:afterAutospacing="0"/>
-        <w:ind w:left="360" w:firstLine="0"/>
-        <w:jc w:val="both"/>
-        <w:textAlignment w:val="baseline"/>
-        <w:rPr>
-          <w:rFonts w:ascii="Calibri" w:hAnsi="Calibri" w:cs="Calibri"/>
-          <w:sz w:val="22"/>
-          <w:szCs w:val="22"/>
-        </w:rPr>
-      </w:pPr>
-      <w:r>
-        <w:rPr>
-          <w:rStyle w:val="normaltextrun"/>
-          <w:rFonts w:ascii="Arial" w:hAnsi="Arial" w:cs="Arial"/>
-          <w:b/>
-          <w:bCs/>
-          <w:lang w:val="es-ES"/>
-        </w:rPr>
-        <w:t>Implementación de las pruebas unitarias</w:t>
-      </w:r>
-      <w:r>
-        <w:rPr>
-          <w:rStyle w:val="eop"/>
-          <w:rFonts w:ascii="Arial" w:hAnsi="Arial" w:cs="Arial"/>
-        </w:rPr>
-        <w:t> </w:t>
-      </w:r>
-    </w:p>
-    <w:p>
-      <w:pPr>
-        <w:pStyle w:val="paragraph"/>
-        <w:numPr>
-          <w:ilvl w:val="0"/>
-          <w:numId w:val="23"/>
-        </w:numPr>
-        <w:spacing w:before="0" w:beforeAutospacing="0" w:after="0" w:afterAutospacing="0"/>
-        <w:ind w:left="360" w:firstLine="0"/>
-        <w:jc w:val="both"/>
-        <w:textAlignment w:val="baseline"/>
-        <w:rPr>
-          <w:rFonts w:ascii="Calibri" w:hAnsi="Calibri" w:cs="Calibri"/>
-          <w:sz w:val="22"/>
-          <w:szCs w:val="22"/>
-        </w:rPr>
-      </w:pPr>
-      <w:r>
-        <w:rPr>
-          <w:rStyle w:val="normaltextrun"/>
-          <w:rFonts w:ascii="Arial" w:hAnsi="Arial" w:cs="Arial"/>
-          <w:b/>
-          <w:bCs/>
-          <w:lang w:val="es-ES"/>
-        </w:rPr>
-        <w:t>Inglés en codificación</w:t>
-      </w:r>
-      <w:r>
-        <w:rPr>
-          <w:rStyle w:val="eop"/>
-          <w:rFonts w:ascii="Arial" w:hAnsi="Arial" w:cs="Arial"/>
-        </w:rPr>
-        <w:t> </w:t>
-      </w:r>
-    </w:p>
-    <w:p>
-      <w:pPr>
-        <w:pStyle w:val="paragraph"/>
-        <w:numPr>
-          <w:ilvl w:val="0"/>
-          <w:numId w:val="24"/>
-        </w:numPr>
-        <w:spacing w:before="0" w:beforeAutospacing="0" w:after="0" w:afterAutospacing="0"/>
-        <w:ind w:left="360" w:firstLine="0"/>
-        <w:jc w:val="both"/>
-        <w:textAlignment w:val="baseline"/>
-        <w:rPr>
-          <w:rStyle w:val="eop"/>
-          <w:rFonts w:ascii="Calibri" w:hAnsi="Calibri" w:cs="Calibri"/>
-          <w:sz w:val="22"/>
-          <w:szCs w:val="22"/>
-        </w:rPr>
-      </w:pPr>
-      <w:r>
-        <w:rPr>
-          <w:rStyle w:val="normaltextrun"/>
-          <w:rFonts w:ascii="Arial" w:hAnsi="Arial" w:cs="Arial"/>
-          <w:b/>
-          <w:bCs/>
-          <w:lang w:val="es-ES"/>
-        </w:rPr>
-        <w:t>Uso de un sistema de control de versiones</w:t>
-      </w:r>
-      <w:r>
-        <w:rPr>
-          <w:rStyle w:val="eop"/>
-          <w:rFonts w:ascii="Arial" w:hAnsi="Arial" w:cs="Arial"/>
-        </w:rPr>
-        <w:t> </w:t>
-      </w:r>
     </w:p>
     <w:p>
       <w:pPr>
@@ -10919,6 +11289,138 @@
                   <w:noProof/>
                 </w:rPr>
                 <w:t xml:space="preserve">. Obtenido de https://docs.google.com/document/d/1bqwF-1Vk-vd4-JlrMB7eY_AThAMdl0taRiEHogiHaAA/edit </w:t>
+              </w:r>
+            </w:p>
+            <w:p>
+              <w:pPr>
+                <w:pStyle w:val="Bibliografa"/>
+                <w:ind w:left="720" w:hanging="720"/>
+                <w:rPr>
+                  <w:noProof/>
+                  <w:lang w:val="es-ES"/>
+                </w:rPr>
+              </w:pPr>
+              <w:r>
+                <w:rPr>
+                  <w:noProof/>
+                  <w:lang w:val="es-ES"/>
+                </w:rPr>
+                <w:t xml:space="preserve">MSRUAZ Coding &amp; Programming Blog. (2014). </w:t>
+              </w:r>
+              <w:r>
+                <w:rPr>
+                  <w:i/>
+                  <w:iCs/>
+                  <w:noProof/>
+                  <w:lang w:val="es-ES"/>
+                </w:rPr>
+                <w:t>MSRUAZ Coding &amp; Programming Blog</w:t>
+              </w:r>
+              <w:r>
+                <w:rPr>
+                  <w:noProof/>
+                  <w:lang w:val="es-ES"/>
+                </w:rPr>
+                <w:t>. Obtenido de MSRUAZ Coding &amp; Programming Blog: http://static.wixstatic.com/media/766985_b664b6f86763445d875a7c768dae2949.jpg</w:t>
+              </w:r>
+            </w:p>
+            <w:p>
+              <w:pPr>
+                <w:pStyle w:val="Bibliografa"/>
+                <w:ind w:left="720" w:hanging="720"/>
+                <w:rPr>
+                  <w:noProof/>
+                  <w:lang w:val="es-ES"/>
+                </w:rPr>
+              </w:pPr>
+              <w:r>
+                <w:rPr>
+                  <w:noProof/>
+                  <w:lang w:val="es-ES"/>
+                </w:rPr>
+                <w:t xml:space="preserve">POETS&amp;QUANTS, INC. ALL RIGHTS RESERVED. (2018). </w:t>
+              </w:r>
+              <w:r>
+                <w:rPr>
+                  <w:i/>
+                  <w:iCs/>
+                  <w:noProof/>
+                  <w:lang w:val="es-ES"/>
+                </w:rPr>
+                <w:t>POETS&amp;QUANTS</w:t>
+              </w:r>
+              <w:r>
+                <w:rPr>
+                  <w:noProof/>
+                  <w:lang w:val="es-ES"/>
+                </w:rPr>
+                <w:t>. Obtenido de POETS&amp;QUANTS: https://poetsandquants.com/wp-content/uploads/2017/11/Rankingillo.jpeg</w:t>
+              </w:r>
+            </w:p>
+            <w:p>
+              <w:pPr>
+                <w:pStyle w:val="Bibliografa"/>
+                <w:ind w:left="720" w:hanging="720"/>
+                <w:rPr>
+                  <w:noProof/>
+                  <w:lang w:val="es-ES"/>
+                </w:rPr>
+              </w:pPr>
+              <w:r>
+                <w:rPr>
+                  <w:noProof/>
+                  <w:lang w:val="es-ES"/>
+                </w:rPr>
+                <w:t xml:space="preserve">Steemit beta. (2018). </w:t>
+              </w:r>
+              <w:r>
+                <w:rPr>
+                  <w:i/>
+                  <w:iCs/>
+                  <w:noProof/>
+                  <w:lang w:val="es-ES"/>
+                </w:rPr>
+                <w:t>Steemit beta</w:t>
+              </w:r>
+              <w:r>
+                <w:rPr>
+                  <w:noProof/>
+                  <w:lang w:val="es-ES"/>
+                </w:rPr>
+                <w:t>. Obtenido de Steemit beta: https://www.google.com.co/url?sa=i&amp;rct=j&amp;q=&amp;esrc=s&amp;source=images&amp;cd=&amp;cad=rja&amp;uact=8&amp;ved=2ahUKEwjP29m6mazdAhWjzVkKHeV3B6UQjRx6BAgBEAU&amp;url=https%3A%2F%2Fsteemit.com%2Fspanish%2F%40gerardoalfred%2Ffortnite-el-juego-del-momento&amp;psig=AOvVaw1Bw49lUnhUwHpvyLYRTi</w:t>
+              </w:r>
+            </w:p>
+            <w:p>
+              <w:pPr>
+                <w:pStyle w:val="Bibliografa"/>
+                <w:ind w:left="720" w:hanging="720"/>
+                <w:rPr>
+                  <w:noProof/>
+                  <w:lang w:val="es-ES"/>
+                </w:rPr>
+              </w:pPr>
+              <w:r>
+                <w:rPr>
+                  <w:noProof/>
+                  <w:lang w:val="es-ES"/>
+                </w:rPr>
+                <w:t xml:space="preserve">Vandal. (2018). </w:t>
+              </w:r>
+              <w:r>
+                <w:rPr>
+                  <w:i/>
+                  <w:iCs/>
+                  <w:noProof/>
+                  <w:lang w:val="es-ES"/>
+                </w:rPr>
+                <w:t>Vandal</w:t>
+              </w:r>
+              <w:r>
+                <w:rPr>
+                  <w:noProof/>
+                  <w:lang w:val="es-ES"/>
+                </w:rPr>
+                <w:t>. Obtenido de Vandal: https://media.vandal.net/i/600x300/2-2018/201822211756_1.jpg</w:t>
               </w:r>
             </w:p>
             <w:p>
@@ -11149,7 +11651,6 @@
         </w:rPr>
         <w:t>La empresa </w:t>
       </w:r>
-      <w:proofErr w:type="spellStart"/>
       <w:r>
         <w:rPr>
           <w:rStyle w:val="spellingerror"/>
@@ -11160,7 +11661,6 @@
         </w:rPr>
         <w:t>Epic</w:t>
       </w:r>
-      <w:proofErr w:type="spellEnd"/>
       <w:r>
         <w:rPr>
           <w:rStyle w:val="normaltextrun"/>
@@ -11171,7 +11671,6 @@
         </w:rPr>
         <w:t> </w:t>
       </w:r>
-      <w:proofErr w:type="spellStart"/>
       <w:r>
         <w:rPr>
           <w:rStyle w:val="spellingerror"/>
@@ -11182,7 +11681,6 @@
         </w:rPr>
         <w:t>Games</w:t>
       </w:r>
-      <w:proofErr w:type="spellEnd"/>
       <w:r>
         <w:rPr>
           <w:rStyle w:val="normaltextrun"/>
@@ -11316,7 +11814,6 @@
         </w:rPr>
         <w:t>Por eso le están pidiendo a la empresa que diseñe un ranking en donde pueda categorizar a los jugadores según su destreza para el juego (</w:t>
       </w:r>
-      <w:proofErr w:type="spellStart"/>
       <w:r>
         <w:rPr>
           <w:rStyle w:val="spellingerror"/>
@@ -11328,7 +11825,6 @@
         </w:rPr>
         <w:t>skill</w:t>
       </w:r>
-      <w:proofErr w:type="spellEnd"/>
       <w:r>
         <w:rPr>
           <w:rStyle w:val="normaltextrun"/>
@@ -11513,7 +12009,6 @@
         </w:rPr>
         <w:t> Esto promoverá a las empresas como Microsoft, Nintendo y </w:t>
       </w:r>
-      <w:proofErr w:type="spellStart"/>
       <w:r>
         <w:rPr>
           <w:rStyle w:val="spellingerror"/>
@@ -11524,7 +12019,6 @@
         </w:rPr>
         <w:t>Playstation</w:t>
       </w:r>
-      <w:proofErr w:type="spellEnd"/>
       <w:r>
         <w:rPr>
           <w:rStyle w:val="normaltextrun"/>
@@ -11604,7 +12098,6 @@
         </w:rPr>
         <w:t>creación de variantes del juego para celebrar ocasiones especiales (como lo son navidad, </w:t>
       </w:r>
-      <w:proofErr w:type="spellStart"/>
       <w:r>
         <w:rPr>
           <w:rStyle w:val="spellingerror"/>
@@ -11616,7 +12109,6 @@
         </w:rPr>
         <w:t>halloween</w:t>
       </w:r>
-      <w:proofErr w:type="spellEnd"/>
       <w:r>
         <w:rPr>
           <w:rStyle w:val="normaltextrun"/>
@@ -11628,7 +12120,6 @@
         </w:rPr>
         <w:t>, pascua, </w:t>
       </w:r>
-      <w:proofErr w:type="spellStart"/>
       <w:r>
         <w:rPr>
           <w:rStyle w:val="spellingerror"/>
@@ -11640,7 +12131,6 @@
         </w:rPr>
         <w:t>etc</w:t>
       </w:r>
-      <w:proofErr w:type="spellEnd"/>
       <w:r>
         <w:rPr>
           <w:rStyle w:val="normaltextrun"/>
@@ -11662,7 +12152,6 @@
         </w:rPr>
         <w:t> En la empresa han tenido muchas ideas acerca del tema que van desde convertirlo en un </w:t>
       </w:r>
-      <w:proofErr w:type="spellStart"/>
       <w:r>
         <w:rPr>
           <w:rStyle w:val="normaltextrun"/>
@@ -11676,7 +12165,6 @@
         </w:rPr>
         <w:t>mod</w:t>
       </w:r>
-      <w:proofErr w:type="spellEnd"/>
       <w:r>
         <w:rPr>
           <w:rStyle w:val="normaltextrun"/>
@@ -11688,7 +12176,6 @@
         </w:rPr>
         <w:t> especial donde se batalle como en un MOBA o desarrollar un </w:t>
       </w:r>
-      <w:proofErr w:type="spellStart"/>
       <w:r>
         <w:rPr>
           <w:rStyle w:val="spellingerror"/>
@@ -11700,7 +12187,6 @@
         </w:rPr>
         <w:t>storyline</w:t>
       </w:r>
-      <w:proofErr w:type="spellEnd"/>
       <w:r>
         <w:rPr>
           <w:rStyle w:val="normaltextrun"/>
@@ -11855,7 +12341,6 @@
         </w:rPr>
         <w:t>El equipo de </w:t>
       </w:r>
-      <w:proofErr w:type="spellStart"/>
       <w:r>
         <w:rPr>
           <w:rStyle w:val="spellingerror"/>
@@ -11866,7 +12351,6 @@
         </w:rPr>
         <w:t>Epic</w:t>
       </w:r>
-      <w:proofErr w:type="spellEnd"/>
       <w:r>
         <w:rPr>
           <w:rStyle w:val="normaltextrun"/>
@@ -11877,7 +12361,6 @@
         </w:rPr>
         <w:t> </w:t>
       </w:r>
-      <w:proofErr w:type="spellStart"/>
       <w:r>
         <w:rPr>
           <w:rStyle w:val="spellingerror"/>
@@ -11888,7 +12371,6 @@
         </w:rPr>
         <w:t>Games</w:t>
       </w:r>
-      <w:proofErr w:type="spellEnd"/>
       <w:r>
         <w:rPr>
           <w:rStyle w:val="normaltextrun"/>
@@ -11963,7 +12445,6 @@
         </w:rPr>
         <w:t>Proponer un sistema de clasificación que permita a los usuarios ser </w:t>
       </w:r>
-      <w:proofErr w:type="spellStart"/>
       <w:r>
         <w:rPr>
           <w:rStyle w:val="spellingerror"/>
@@ -11975,7 +12456,6 @@
         </w:rPr>
         <w:t>rankeados</w:t>
       </w:r>
-      <w:proofErr w:type="spellEnd"/>
       <w:r>
         <w:rPr>
           <w:rStyle w:val="normaltextrun"/>
@@ -12223,7 +12703,7 @@
         </w:rPr>
         <w:t>Usted debe utilizar el método de la ingeniería para resolver este problema y dejar evidencia en su informe de los resultados de cada fase. Recuerde revisar el </w:t>
       </w:r>
-      <w:hyperlink r:id="rId25" w:tgtFrame="_blank" w:history="1">
+      <w:hyperlink r:id="rId29" w:tgtFrame="_blank" w:history="1">
         <w:r>
           <w:rPr>
             <w:rStyle w:val="normaltextrun"/>
@@ -12248,7 +12728,7 @@
         </w:rPr>
         <w:t> y el </w:t>
       </w:r>
-      <w:hyperlink r:id="rId26" w:tgtFrame="_blank" w:history="1">
+      <w:hyperlink r:id="rId30" w:tgtFrame="_blank" w:history="1">
         <w:r>
           <w:rPr>
             <w:rStyle w:val="normaltextrun"/>
@@ -12481,7 +12961,6 @@
         </w:rPr>
         <w:t>Diseño del diagrama de clases desacoplado y utilizando </w:t>
       </w:r>
-      <w:proofErr w:type="spellStart"/>
       <w:r>
         <w:rPr>
           <w:rStyle w:val="spellingerror"/>
@@ -12492,7 +12971,6 @@
         </w:rPr>
         <w:t>generics</w:t>
       </w:r>
-      <w:proofErr w:type="spellEnd"/>
       <w:r>
         <w:rPr>
           <w:rStyle w:val="normaltextrun"/>
@@ -12662,7 +13140,7 @@
       </w:r>
     </w:p>
     <w:sectPr>
-      <w:headerReference w:type="default" r:id="rId27"/>
+      <w:headerReference w:type="default" r:id="rId31"/>
       <w:pgSz w:w="12240" w:h="15840"/>
       <w:pgMar w:top="1417" w:right="1701" w:bottom="1417" w:left="1701" w:header="708" w:footer="708" w:gutter="0"/>
       <w:cols w:space="708"/>
@@ -12673,7 +13151,7 @@
 </file>
 
 <file path=word/endnotes.xml><?xml version="1.0" encoding="utf-8"?>
-<w:endnotes xmlns:wpc="http://schemas.microsoft.com/office/word/2010/wordprocessingCanvas" xmlns:mc="http://schemas.openxmlformats.org/markup-compatibility/2006" xmlns:o="urn:schemas-microsoft-com:office:office" xmlns:r="http://schemas.openxmlformats.org/officeDocument/2006/relationships" xmlns:m="http://schemas.openxmlformats.org/officeDocument/2006/math" xmlns:v="urn:schemas-microsoft-com:vml" xmlns:wp14="http://schemas.microsoft.com/office/word/2010/wordprocessingDrawing" xmlns:wp="http://schemas.openxmlformats.org/drawingml/2006/wordprocessingDrawing" xmlns:w10="urn:schemas-microsoft-com:office:word" xmlns:w="http://schemas.openxmlformats.org/wordprocessingml/2006/main" xmlns:w14="http://schemas.microsoft.com/office/word/2010/wordml" xmlns:w15="http://schemas.microsoft.com/office/word/2012/wordml" xmlns:wpg="http://schemas.microsoft.com/office/word/2010/wordprocessingGroup" xmlns:wpi="http://schemas.microsoft.com/office/word/2010/wordprocessingInk" xmlns:wne="http://schemas.microsoft.com/office/word/2006/wordml" xmlns:wps="http://schemas.microsoft.com/office/word/2010/wordprocessingShape" mc:Ignorable="w14 w15 wp14">
+<w:endnotes xmlns:wpc="http://schemas.microsoft.com/office/word/2010/wordprocessingCanvas" xmlns:cx="http://schemas.microsoft.com/office/drawing/2014/chartex" xmlns:mc="http://schemas.openxmlformats.org/markup-compatibility/2006" xmlns:o="urn:schemas-microsoft-com:office:office" xmlns:r="http://schemas.openxmlformats.org/officeDocument/2006/relationships" xmlns:m="http://schemas.openxmlformats.org/officeDocument/2006/math" xmlns:v="urn:schemas-microsoft-com:vml" xmlns:wp14="http://schemas.microsoft.com/office/word/2010/wordprocessingDrawing" xmlns:wp="http://schemas.openxmlformats.org/drawingml/2006/wordprocessingDrawing" xmlns:w10="urn:schemas-microsoft-com:office:word" xmlns:w="http://schemas.openxmlformats.org/wordprocessingml/2006/main" xmlns:w14="http://schemas.microsoft.com/office/word/2010/wordml" xmlns:w15="http://schemas.microsoft.com/office/word/2012/wordml" xmlns:w16se="http://schemas.microsoft.com/office/word/2015/wordml/symex" xmlns:wpg="http://schemas.microsoft.com/office/word/2010/wordprocessingGroup" xmlns:wpi="http://schemas.microsoft.com/office/word/2010/wordprocessingInk" xmlns:wne="http://schemas.microsoft.com/office/word/2006/wordml" xmlns:wps="http://schemas.microsoft.com/office/word/2010/wordprocessingShape" mc:Ignorable="w14 w15 w16se wp14">
   <w:endnote w:type="separator" w:id="-1">
     <w:p>
       <w:pPr>
@@ -12698,7 +13176,7 @@
 </file>
 
 <file path=word/footnotes.xml><?xml version="1.0" encoding="utf-8"?>
-<w:footnotes xmlns:wpc="http://schemas.microsoft.com/office/word/2010/wordprocessingCanvas" xmlns:mc="http://schemas.openxmlformats.org/markup-compatibility/2006" xmlns:o="urn:schemas-microsoft-com:office:office" xmlns:r="http://schemas.openxmlformats.org/officeDocument/2006/relationships" xmlns:m="http://schemas.openxmlformats.org/officeDocument/2006/math" xmlns:v="urn:schemas-microsoft-com:vml" xmlns:wp14="http://schemas.microsoft.com/office/word/2010/wordprocessingDrawing" xmlns:wp="http://schemas.openxmlformats.org/drawingml/2006/wordprocessingDrawing" xmlns:w10="urn:schemas-microsoft-com:office:word" xmlns:w="http://schemas.openxmlformats.org/wordprocessingml/2006/main" xmlns:w14="http://schemas.microsoft.com/office/word/2010/wordml" xmlns:w15="http://schemas.microsoft.com/office/word/2012/wordml" xmlns:wpg="http://schemas.microsoft.com/office/word/2010/wordprocessingGroup" xmlns:wpi="http://schemas.microsoft.com/office/word/2010/wordprocessingInk" xmlns:wne="http://schemas.microsoft.com/office/word/2006/wordml" xmlns:wps="http://schemas.microsoft.com/office/word/2010/wordprocessingShape" mc:Ignorable="w14 w15 wp14">
+<w:footnotes xmlns:wpc="http://schemas.microsoft.com/office/word/2010/wordprocessingCanvas" xmlns:cx="http://schemas.microsoft.com/office/drawing/2014/chartex" xmlns:mc="http://schemas.openxmlformats.org/markup-compatibility/2006" xmlns:o="urn:schemas-microsoft-com:office:office" xmlns:r="http://schemas.openxmlformats.org/officeDocument/2006/relationships" xmlns:m="http://schemas.openxmlformats.org/officeDocument/2006/math" xmlns:v="urn:schemas-microsoft-com:vml" xmlns:wp14="http://schemas.microsoft.com/office/word/2010/wordprocessingDrawing" xmlns:wp="http://schemas.openxmlformats.org/drawingml/2006/wordprocessingDrawing" xmlns:w10="urn:schemas-microsoft-com:office:word" xmlns:w="http://schemas.openxmlformats.org/wordprocessingml/2006/main" xmlns:w14="http://schemas.microsoft.com/office/word/2010/wordml" xmlns:w15="http://schemas.microsoft.com/office/word/2012/wordml" xmlns:w16se="http://schemas.microsoft.com/office/word/2015/wordml/symex" xmlns:wpg="http://schemas.microsoft.com/office/word/2010/wordprocessingGroup" xmlns:wpi="http://schemas.microsoft.com/office/word/2010/wordprocessingInk" xmlns:wne="http://schemas.microsoft.com/office/word/2006/wordml" xmlns:wps="http://schemas.microsoft.com/office/word/2010/wordprocessingShape" mc:Ignorable="w14 w15 w16se wp14">
   <w:footnote w:type="separator" w:id="-1">
     <w:p>
       <w:pPr>
@@ -12723,7 +13201,7 @@
 </file>
 
 <file path=word/header1.xml><?xml version="1.0" encoding="utf-8"?>
-<w:hdr xmlns:wpc="http://schemas.microsoft.com/office/word/2010/wordprocessingCanvas" xmlns:mc="http://schemas.openxmlformats.org/markup-compatibility/2006" xmlns:o="urn:schemas-microsoft-com:office:office" xmlns:r="http://schemas.openxmlformats.org/officeDocument/2006/relationships" xmlns:m="http://schemas.openxmlformats.org/officeDocument/2006/math" xmlns:v="urn:schemas-microsoft-com:vml" xmlns:wp14="http://schemas.microsoft.com/office/word/2010/wordprocessingDrawing" xmlns:wp="http://schemas.openxmlformats.org/drawingml/2006/wordprocessingDrawing" xmlns:w10="urn:schemas-microsoft-com:office:word" xmlns:w="http://schemas.openxmlformats.org/wordprocessingml/2006/main" xmlns:w14="http://schemas.microsoft.com/office/word/2010/wordml" xmlns:w15="http://schemas.microsoft.com/office/word/2012/wordml" xmlns:wpg="http://schemas.microsoft.com/office/word/2010/wordprocessingGroup" xmlns:wpi="http://schemas.microsoft.com/office/word/2010/wordprocessingInk" xmlns:wne="http://schemas.microsoft.com/office/word/2006/wordml" xmlns:wps="http://schemas.microsoft.com/office/word/2010/wordprocessingShape" mc:Ignorable="w14 w15 wp14">
+<w:hdr xmlns:wpc="http://schemas.microsoft.com/office/word/2010/wordprocessingCanvas" xmlns:cx="http://schemas.microsoft.com/office/drawing/2014/chartex" xmlns:mc="http://schemas.openxmlformats.org/markup-compatibility/2006" xmlns:o="urn:schemas-microsoft-com:office:office" xmlns:r="http://schemas.openxmlformats.org/officeDocument/2006/relationships" xmlns:m="http://schemas.openxmlformats.org/officeDocument/2006/math" xmlns:v="urn:schemas-microsoft-com:vml" xmlns:wp14="http://schemas.microsoft.com/office/word/2010/wordprocessingDrawing" xmlns:wp="http://schemas.openxmlformats.org/drawingml/2006/wordprocessingDrawing" xmlns:w10="urn:schemas-microsoft-com:office:word" xmlns:w="http://schemas.openxmlformats.org/wordprocessingml/2006/main" xmlns:w14="http://schemas.microsoft.com/office/word/2010/wordml" xmlns:w15="http://schemas.microsoft.com/office/word/2012/wordml" xmlns:w16se="http://schemas.microsoft.com/office/word/2015/wordml/symex" xmlns:wpg="http://schemas.microsoft.com/office/word/2010/wordprocessingGroup" xmlns:wpi="http://schemas.microsoft.com/office/word/2010/wordprocessingInk" xmlns:wne="http://schemas.microsoft.com/office/word/2006/wordml" xmlns:wps="http://schemas.microsoft.com/office/word/2010/wordprocessingShape" mc:Ignorable="w14 w15 w16se wp14">
   <w:p>
     <w:pPr>
       <w:pStyle w:val="Encabezado"/>
@@ -12745,19 +13223,11 @@
         <w:lang w:val="es-ES"/>
       </w:rPr>
     </w:pPr>
-    <w:proofErr w:type="spellStart"/>
     <w:r>
       <w:rPr>
         <w:lang w:val="es-ES"/>
       </w:rPr>
-      <w:t>Jhusseth</w:t>
-    </w:r>
-    <w:proofErr w:type="spellEnd"/>
-    <w:r>
-      <w:rPr>
-        <w:lang w:val="es-ES"/>
-      </w:rPr>
-      <w:t xml:space="preserve"> Sánchez</w:t>
+      <w:t>Jhusseth Sánchez</w:t>
     </w:r>
   </w:p>
   <w:p>
@@ -12778,7 +13248,7 @@
 </file>
 
 <file path=word/numbering.xml><?xml version="1.0" encoding="utf-8"?>
-<w:numbering xmlns:wpc="http://schemas.microsoft.com/office/word/2010/wordprocessingCanvas" xmlns:mc="http://schemas.openxmlformats.org/markup-compatibility/2006" xmlns:o="urn:schemas-microsoft-com:office:office" xmlns:r="http://schemas.openxmlformats.org/officeDocument/2006/relationships" xmlns:m="http://schemas.openxmlformats.org/officeDocument/2006/math" xmlns:v="urn:schemas-microsoft-com:vml" xmlns:wp14="http://schemas.microsoft.com/office/word/2010/wordprocessingDrawing" xmlns:wp="http://schemas.openxmlformats.org/drawingml/2006/wordprocessingDrawing" xmlns:w10="urn:schemas-microsoft-com:office:word" xmlns:w="http://schemas.openxmlformats.org/wordprocessingml/2006/main" xmlns:w14="http://schemas.microsoft.com/office/word/2010/wordml" xmlns:w15="http://schemas.microsoft.com/office/word/2012/wordml" xmlns:wpg="http://schemas.microsoft.com/office/word/2010/wordprocessingGroup" xmlns:wpi="http://schemas.microsoft.com/office/word/2010/wordprocessingInk" xmlns:wne="http://schemas.microsoft.com/office/word/2006/wordml" xmlns:wps="http://schemas.microsoft.com/office/word/2010/wordprocessingShape" mc:Ignorable="w14 w15 wp14">
+<w:numbering xmlns:wpc="http://schemas.microsoft.com/office/word/2010/wordprocessingCanvas" xmlns:cx="http://schemas.microsoft.com/office/drawing/2014/chartex" xmlns:mc="http://schemas.openxmlformats.org/markup-compatibility/2006" xmlns:o="urn:schemas-microsoft-com:office:office" xmlns:r="http://schemas.openxmlformats.org/officeDocument/2006/relationships" xmlns:m="http://schemas.openxmlformats.org/officeDocument/2006/math" xmlns:v="urn:schemas-microsoft-com:vml" xmlns:wp14="http://schemas.microsoft.com/office/word/2010/wordprocessingDrawing" xmlns:wp="http://schemas.openxmlformats.org/drawingml/2006/wordprocessingDrawing" xmlns:w10="urn:schemas-microsoft-com:office:word" xmlns:w="http://schemas.openxmlformats.org/wordprocessingml/2006/main" xmlns:w14="http://schemas.microsoft.com/office/word/2010/wordml" xmlns:w15="http://schemas.microsoft.com/office/word/2012/wordml" xmlns:w16se="http://schemas.microsoft.com/office/word/2015/wordml/symex" xmlns:wpg="http://schemas.microsoft.com/office/word/2010/wordprocessingGroup" xmlns:wpi="http://schemas.microsoft.com/office/word/2010/wordprocessingInk" xmlns:wne="http://schemas.microsoft.com/office/word/2006/wordml" xmlns:wps="http://schemas.microsoft.com/office/word/2010/wordprocessingShape" mc:Ignorable="w14 w15 w16se wp14">
   <w:abstractNum w:abstractNumId="0" w15:restartNumberingAfterBreak="0">
     <w:nsid w:val="041D752D"/>
     <w:multiLevelType w:val="hybridMultilevel"/>
@@ -18419,7 +18889,7 @@
 </file>
 
 <file path=word/styles.xml><?xml version="1.0" encoding="utf-8"?>
-<w:styles xmlns:mc="http://schemas.openxmlformats.org/markup-compatibility/2006" xmlns:r="http://schemas.openxmlformats.org/officeDocument/2006/relationships" xmlns:w="http://schemas.openxmlformats.org/wordprocessingml/2006/main" xmlns:w14="http://schemas.microsoft.com/office/word/2010/wordml" xmlns:w15="http://schemas.microsoft.com/office/word/2012/wordml" mc:Ignorable="w14 w15">
+<w:styles xmlns:mc="http://schemas.openxmlformats.org/markup-compatibility/2006" xmlns:r="http://schemas.openxmlformats.org/officeDocument/2006/relationships" xmlns:w="http://schemas.openxmlformats.org/wordprocessingml/2006/main" xmlns:w14="http://schemas.microsoft.com/office/word/2010/wordml" xmlns:w15="http://schemas.microsoft.com/office/word/2012/wordml" xmlns:w16se="http://schemas.microsoft.com/office/word/2015/wordml/symex" mc:Ignorable="w14 w15 w16se">
   <w:docDefaults>
     <w:rPrDefault>
       <w:rPr>
@@ -18837,7 +19307,6 @@
   <w:style w:type="character" w:default="1" w:styleId="Fuentedeprrafopredeter">
     <w:name w:val="Default Paragraph Font"/>
     <w:uiPriority w:val="1"/>
-    <w:semiHidden/>
     <w:unhideWhenUsed/>
   </w:style>
   <w:style w:type="table" w:default="1" w:styleId="Tablanormal">
@@ -19518,6 +19987,45 @@
     <w:unhideWhenUsed/>
     <w:rsid w:val="00D75E4D"/>
   </w:style>
+  <w:style w:type="paragraph" w:styleId="Textonotapie">
+    <w:name w:val="footnote text"/>
+    <w:basedOn w:val="Normal"/>
+    <w:link w:val="TextonotapieCar"/>
+    <w:uiPriority w:val="99"/>
+    <w:semiHidden/>
+    <w:unhideWhenUsed/>
+    <w:rsid w:val="005D7A5A"/>
+    <w:pPr>
+      <w:spacing w:after="0" w:line="240" w:lineRule="auto"/>
+    </w:pPr>
+    <w:rPr>
+      <w:sz w:val="20"/>
+      <w:szCs w:val="20"/>
+    </w:rPr>
+  </w:style>
+  <w:style w:type="character" w:customStyle="1" w:styleId="TextonotapieCar">
+    <w:name w:val="Texto nota pie Car"/>
+    <w:basedOn w:val="Fuentedeprrafopredeter"/>
+    <w:link w:val="Textonotapie"/>
+    <w:uiPriority w:val="99"/>
+    <w:semiHidden/>
+    <w:rsid w:val="005D7A5A"/>
+    <w:rPr>
+      <w:sz w:val="20"/>
+      <w:szCs w:val="20"/>
+    </w:rPr>
+  </w:style>
+  <w:style w:type="character" w:styleId="Refdenotaalpie">
+    <w:name w:val="footnote reference"/>
+    <w:basedOn w:val="Fuentedeprrafopredeter"/>
+    <w:uiPriority w:val="99"/>
+    <w:semiHidden/>
+    <w:unhideWhenUsed/>
+    <w:rsid w:val="005D7A5A"/>
+    <w:rPr>
+      <w:vertAlign w:val="superscript"/>
+    </w:rPr>
+  </w:style>
 </w:styles>
 </file>
 
@@ -19919,11 +20427,71 @@
     <b:URL>https://es.wikipedia.org/wiki/Plataforma  </b:URL>
     <b:RefOrder>7</b:RefOrder>
   </b:Source>
+  <b:Source>
+    <b:Tag>POE18</b:Tag>
+    <b:SourceType>InternetSite</b:SourceType>
+    <b:Guid>{CC5F9356-6032-40F4-BF57-A525120CBD0A}</b:Guid>
+    <b:Author>
+      <b:Author>
+        <b:Corporate>POETS&amp;QUANTS, INC. ALL RIGHTS RESERVED.</b:Corporate>
+      </b:Author>
+    </b:Author>
+    <b:Title>POETS&amp;QUANTS</b:Title>
+    <b:InternetSiteTitle>POETS&amp;QUANTS</b:InternetSiteTitle>
+    <b:Year>2018</b:Year>
+    <b:URL>https://poetsandquants.com/wp-content/uploads/2017/11/Rankingillo.jpeg</b:URL>
+    <b:RefOrder>8</b:RefOrder>
+  </b:Source>
+  <b:Source>
+    <b:Tag>Van18</b:Tag>
+    <b:SourceType>InternetSite</b:SourceType>
+    <b:Guid>{7F2A58B9-6AD5-4C86-A9B4-4614EF48104B}</b:Guid>
+    <b:Author>
+      <b:Author>
+        <b:Corporate>Vandal</b:Corporate>
+      </b:Author>
+    </b:Author>
+    <b:Title>Vandal</b:Title>
+    <b:InternetSiteTitle>Vandal</b:InternetSiteTitle>
+    <b:Year>2018</b:Year>
+    <b:URL>https://media.vandal.net/i/600x300/2-2018/201822211756_1.jpg</b:URL>
+    <b:RefOrder>11</b:RefOrder>
+  </b:Source>
+  <b:Source>
+    <b:Tag>MSR14</b:Tag>
+    <b:SourceType>InternetSite</b:SourceType>
+    <b:Guid>{9BF7176A-08AD-461C-8EB8-18D330A8675D}</b:Guid>
+    <b:Author>
+      <b:Author>
+        <b:Corporate>MSRUAZ Coding &amp; Programming Blog</b:Corporate>
+      </b:Author>
+    </b:Author>
+    <b:Title>MSRUAZ Coding &amp; Programming Blog</b:Title>
+    <b:InternetSiteTitle>MSRUAZ Coding &amp; Programming Blog</b:InternetSiteTitle>
+    <b:Year>2014</b:Year>
+    <b:URL>http://static.wixstatic.com/media/766985_b664b6f86763445d875a7c768dae2949.jpg</b:URL>
+    <b:RefOrder>9</b:RefOrder>
+  </b:Source>
+  <b:Source>
+    <b:Tag>Ste18</b:Tag>
+    <b:SourceType>InternetSite</b:SourceType>
+    <b:Guid>{6FA414E1-2A52-4585-9D30-B15CA6BA24A5}</b:Guid>
+    <b:Author>
+      <b:Author>
+        <b:Corporate>Steemit beta</b:Corporate>
+      </b:Author>
+    </b:Author>
+    <b:Title>Steemit beta</b:Title>
+    <b:InternetSiteTitle>Steemit beta</b:InternetSiteTitle>
+    <b:Year>2018</b:Year>
+    <b:URL>https://www.google.com.co/url?sa=i&amp;rct=j&amp;q=&amp;esrc=s&amp;source=images&amp;cd=&amp;cad=rja&amp;uact=8&amp;ved=2ahUKEwjP29m6mazdAhWjzVkKHeV3B6UQjRx6BAgBEAU&amp;url=https%3A%2F%2Fsteemit.com%2Fspanish%2F%40gerardoalfred%2Ffortnite-el-juego-del-momento&amp;psig=AOvVaw1Bw49lUnhUwHpvyLYRTi</b:URL>
+    <b:RefOrder>10</b:RefOrder>
+  </b:Source>
 </b:Sources>
 </file>
 
 <file path=customXml/itemProps1.xml><?xml version="1.0" encoding="utf-8"?>
-<ds:datastoreItem xmlns:ds="http://schemas.openxmlformats.org/officeDocument/2006/customXml" ds:itemID="{4DB5B1A2-EE07-4655-96E0-1057ABB7388C}">
+<ds:datastoreItem xmlns:ds="http://schemas.openxmlformats.org/officeDocument/2006/customXml" ds:itemID="{E493F2EE-5FD8-4D7A-8E83-E3B79B7DACD9}">
   <ds:schemaRefs>
     <ds:schemaRef ds:uri="http://schemas.openxmlformats.org/officeDocument/2006/bibliography"/>
   </ds:schemaRefs>

</xml_diff>

<commit_message>
creation of scenarios for the test
</commit_message>
<xml_diff>
--- a/SegundoLabAED/data/Documentación.docx
+++ b/SegundoLabAED/data/Documentación.docx
@@ -1,6 +1,6 @@
 
 <file path=word/document.xml><?xml version="1.0" encoding="utf-8"?>
-<w:document xmlns:wpc="http://schemas.microsoft.com/office/word/2010/wordprocessingCanvas" xmlns:cx="http://schemas.microsoft.com/office/drawing/2014/chartex" xmlns:mc="http://schemas.openxmlformats.org/markup-compatibility/2006" xmlns:o="urn:schemas-microsoft-com:office:office" xmlns:r="http://schemas.openxmlformats.org/officeDocument/2006/relationships" xmlns:m="http://schemas.openxmlformats.org/officeDocument/2006/math" xmlns:v="urn:schemas-microsoft-com:vml" xmlns:wp14="http://schemas.microsoft.com/office/word/2010/wordprocessingDrawing" xmlns:wp="http://schemas.openxmlformats.org/drawingml/2006/wordprocessingDrawing" xmlns:w10="urn:schemas-microsoft-com:office:word" xmlns:w="http://schemas.openxmlformats.org/wordprocessingml/2006/main" xmlns:w14="http://schemas.microsoft.com/office/word/2010/wordml" xmlns:w15="http://schemas.microsoft.com/office/word/2012/wordml" xmlns:w16se="http://schemas.microsoft.com/office/word/2015/wordml/symex" xmlns:wpg="http://schemas.microsoft.com/office/word/2010/wordprocessingGroup" xmlns:wpi="http://schemas.microsoft.com/office/word/2010/wordprocessingInk" xmlns:wne="http://schemas.microsoft.com/office/word/2006/wordml" xmlns:wps="http://schemas.microsoft.com/office/word/2010/wordprocessingShape" mc:Ignorable="w14 w15 w16se wp14">
+<w:document xmlns:wpc="http://schemas.microsoft.com/office/word/2010/wordprocessingCanvas" xmlns:cx="http://schemas.microsoft.com/office/drawing/2014/chartex" xmlns:cx1="http://schemas.microsoft.com/office/drawing/2015/9/8/chartex" xmlns:cx2="http://schemas.microsoft.com/office/drawing/2015/10/21/chartex" xmlns:cx3="http://schemas.microsoft.com/office/drawing/2016/5/9/chartex" xmlns:cx4="http://schemas.microsoft.com/office/drawing/2016/5/10/chartex" xmlns:cx5="http://schemas.microsoft.com/office/drawing/2016/5/11/chartex" xmlns:cx6="http://schemas.microsoft.com/office/drawing/2016/5/12/chartex" xmlns:cx7="http://schemas.microsoft.com/office/drawing/2016/5/13/chartex" xmlns:cx8="http://schemas.microsoft.com/office/drawing/2016/5/14/chartex" xmlns:mc="http://schemas.openxmlformats.org/markup-compatibility/2006" xmlns:aink="http://schemas.microsoft.com/office/drawing/2016/ink" xmlns:am3d="http://schemas.microsoft.com/office/drawing/2017/model3d" xmlns:o="urn:schemas-microsoft-com:office:office" xmlns:r="http://schemas.openxmlformats.org/officeDocument/2006/relationships" xmlns:m="http://schemas.openxmlformats.org/officeDocument/2006/math" xmlns:v="urn:schemas-microsoft-com:vml" xmlns:wp14="http://schemas.microsoft.com/office/word/2010/wordprocessingDrawing" xmlns:wp="http://schemas.openxmlformats.org/drawingml/2006/wordprocessingDrawing" xmlns:w10="urn:schemas-microsoft-com:office:word" xmlns:w="http://schemas.openxmlformats.org/wordprocessingml/2006/main" xmlns:w14="http://schemas.microsoft.com/office/word/2010/wordml" xmlns:w15="http://schemas.microsoft.com/office/word/2012/wordml" xmlns:w16cid="http://schemas.microsoft.com/office/word/2016/wordml/cid" xmlns:w16se="http://schemas.microsoft.com/office/word/2015/wordml/symex" xmlns:wpg="http://schemas.microsoft.com/office/word/2010/wordprocessingGroup" xmlns:wpi="http://schemas.microsoft.com/office/word/2010/wordprocessingInk" xmlns:wne="http://schemas.microsoft.com/office/word/2006/wordml" xmlns:wps="http://schemas.microsoft.com/office/word/2010/wordprocessingShape" mc:Ignorable="w14 w15 w16se w16cid wp14">
   <w:body>
     <w:p>
       <w:pPr>
@@ -1358,6 +1358,7 @@
         </w:rPr>
         <w:t>Como programa, ping es una utilidad diagnóstica en redes de computadoras que comprueba el estado de la comunicación del host local con uno o varios equipos remotos de una red IP por medio del envío de paquetes ICMP de solicitud (ICMP Echo </w:t>
       </w:r>
+      <w:proofErr w:type="spellStart"/>
       <w:r>
         <w:rPr>
           <w:rStyle w:val="spellingerror"/>
@@ -1366,6 +1367,7 @@
         </w:rPr>
         <w:t>Request</w:t>
       </w:r>
+      <w:proofErr w:type="spellEnd"/>
       <w:r>
         <w:rPr>
           <w:rStyle w:val="normaltextrun"/>
@@ -1374,6 +1376,7 @@
         </w:rPr>
         <w:t>) y de respuesta (ICMP Echo </w:t>
       </w:r>
+      <w:proofErr w:type="spellStart"/>
       <w:r>
         <w:rPr>
           <w:rStyle w:val="spellingerror"/>
@@ -1382,6 +1385,7 @@
         </w:rPr>
         <w:t>Reply</w:t>
       </w:r>
+      <w:proofErr w:type="spellEnd"/>
       <w:r>
         <w:rPr>
           <w:rStyle w:val="normaltextrun"/>
@@ -1785,6 +1789,7 @@
                 <w:szCs w:val="22"/>
               </w:rPr>
             </w:pPr>
+            <w:proofErr w:type="spellStart"/>
             <w:r>
               <w:rPr>
                 <w:rStyle w:val="eop"/>
@@ -1792,7 +1797,17 @@
                 <w:b/>
                 <w:szCs w:val="22"/>
               </w:rPr>
-              <w:t>Req 001 -  Rankear jugadores</w:t>
+              <w:t>Req</w:t>
+            </w:r>
+            <w:proofErr w:type="spellEnd"/>
+            <w:r>
+              <w:rPr>
+                <w:rStyle w:val="eop"/>
+                <w:rFonts w:ascii="Arial" w:hAnsi="Arial" w:cs="Arial"/>
+                <w:b/>
+                <w:szCs w:val="22"/>
+              </w:rPr>
+              <w:t xml:space="preserve"> 001 -  Rankear jugadores</w:t>
             </w:r>
           </w:p>
         </w:tc>
@@ -2050,6 +2065,7 @@
                 <w:szCs w:val="22"/>
               </w:rPr>
             </w:pPr>
+            <w:proofErr w:type="spellStart"/>
             <w:r>
               <w:rPr>
                 <w:rStyle w:val="eop"/>
@@ -2057,7 +2073,35 @@
                 <w:b/>
                 <w:szCs w:val="22"/>
               </w:rPr>
-              <w:t>Req 002 -  Modo plataforma</w:t>
+              <w:t>Req</w:t>
+            </w:r>
+            <w:proofErr w:type="spellEnd"/>
+            <w:r>
+              <w:rPr>
+                <w:rStyle w:val="eop"/>
+                <w:rFonts w:ascii="Arial" w:hAnsi="Arial" w:cs="Arial"/>
+                <w:b/>
+                <w:szCs w:val="22"/>
+              </w:rPr>
+              <w:t xml:space="preserve"> 002 </w:t>
+            </w:r>
+            <w:r>
+              <w:rPr>
+                <w:rStyle w:val="eop"/>
+                <w:rFonts w:ascii="Arial" w:hAnsi="Arial" w:cs="Arial"/>
+                <w:b/>
+                <w:szCs w:val="22"/>
+              </w:rPr>
+              <w:t>-  Modo</w:t>
+            </w:r>
+            <w:r>
+              <w:rPr>
+                <w:rStyle w:val="eop"/>
+                <w:rFonts w:ascii="Arial" w:hAnsi="Arial" w:cs="Arial"/>
+                <w:b/>
+                <w:szCs w:val="22"/>
+              </w:rPr>
+              <w:t xml:space="preserve"> plataforma</w:t>
             </w:r>
           </w:p>
         </w:tc>
@@ -2323,6 +2367,7 @@
                 <w:szCs w:val="22"/>
               </w:rPr>
             </w:pPr>
+            <w:proofErr w:type="spellStart"/>
             <w:r>
               <w:rPr>
                 <w:rStyle w:val="eop"/>
@@ -2330,7 +2375,17 @@
                 <w:b/>
                 <w:szCs w:val="22"/>
               </w:rPr>
-              <w:t xml:space="preserve">Req 003 – </w:t>
+              <w:t>Req</w:t>
+            </w:r>
+            <w:proofErr w:type="spellEnd"/>
+            <w:r>
+              <w:rPr>
+                <w:rStyle w:val="eop"/>
+                <w:rFonts w:ascii="Arial" w:hAnsi="Arial" w:cs="Arial"/>
+                <w:b/>
+                <w:szCs w:val="22"/>
+              </w:rPr>
+              <w:t xml:space="preserve"> 003 </w:t>
             </w:r>
             <w:r>
               <w:rPr>
@@ -2339,7 +2394,34 @@
                 <w:b/>
                 <w:szCs w:val="22"/>
               </w:rPr>
-              <w:t>Modo San Valentin</w:t>
+              <w:t>-</w:t>
+            </w:r>
+            <w:r>
+              <w:rPr>
+                <w:rStyle w:val="eop"/>
+                <w:rFonts w:ascii="Arial" w:hAnsi="Arial" w:cs="Arial"/>
+                <w:b/>
+                <w:szCs w:val="22"/>
+              </w:rPr>
+              <w:t xml:space="preserve"> </w:t>
+            </w:r>
+            <w:r>
+              <w:rPr>
+                <w:rStyle w:val="eop"/>
+                <w:rFonts w:ascii="Arial" w:hAnsi="Arial" w:cs="Arial"/>
+                <w:b/>
+                <w:szCs w:val="22"/>
+              </w:rPr>
+              <w:t xml:space="preserve">Modo San </w:t>
+            </w:r>
+            <w:r>
+              <w:rPr>
+                <w:rStyle w:val="eop"/>
+                <w:rFonts w:ascii="Arial" w:hAnsi="Arial" w:cs="Arial"/>
+                <w:b/>
+                <w:szCs w:val="22"/>
+              </w:rPr>
+              <w:t>Valentín</w:t>
             </w:r>
           </w:p>
         </w:tc>
@@ -2613,6 +2695,7 @@
                 <w:szCs w:val="22"/>
               </w:rPr>
             </w:pPr>
+            <w:proofErr w:type="spellStart"/>
             <w:r>
               <w:rPr>
                 <w:rStyle w:val="eop"/>
@@ -2620,7 +2703,17 @@
                 <w:b/>
                 <w:szCs w:val="22"/>
               </w:rPr>
-              <w:t>Req 004</w:t>
+              <w:t>Req</w:t>
+            </w:r>
+            <w:proofErr w:type="spellEnd"/>
+            <w:r>
+              <w:rPr>
+                <w:rStyle w:val="eop"/>
+                <w:rFonts w:ascii="Arial" w:hAnsi="Arial" w:cs="Arial"/>
+                <w:b/>
+                <w:szCs w:val="22"/>
+              </w:rPr>
+              <w:t xml:space="preserve"> 004</w:t>
             </w:r>
             <w:r>
               <w:rPr>
@@ -2638,7 +2731,7 @@
                 <w:b/>
                 <w:szCs w:val="22"/>
               </w:rPr>
-              <w:t>–</w:t>
+              <w:t>-</w:t>
             </w:r>
             <w:r>
               <w:rPr>
@@ -2964,7 +3057,25 @@
           <w:rFonts w:ascii="Arial" w:hAnsi="Arial" w:cs="Arial"/>
           <w:szCs w:val="22"/>
         </w:rPr>
-        <w:t>En una lista enlazada, cada elemento apunta al siguiente excepto el último que no tiene sucesor y el valor del enlace es null. Por ello los elementos son registros que contienen el dato a almacenar y un enlace al siguiente elemento. Los elementos de una lista, suelen recibir también el nombre de nodos de la lista.</w:t>
+        <w:t>En una lista enlazada, cada elemento apunta al siguiente excepto el último que no tiene sucesor y el valor del enlace es </w:t>
+      </w:r>
+      <w:proofErr w:type="spellStart"/>
+      <w:r>
+        <w:rPr>
+          <w:rStyle w:val="eop"/>
+          <w:rFonts w:ascii="Arial" w:hAnsi="Arial" w:cs="Arial"/>
+          <w:szCs w:val="22"/>
+        </w:rPr>
+        <w:t>null</w:t>
+      </w:r>
+      <w:proofErr w:type="spellEnd"/>
+      <w:r>
+        <w:rPr>
+          <w:rStyle w:val="eop"/>
+          <w:rFonts w:ascii="Arial" w:hAnsi="Arial" w:cs="Arial"/>
+          <w:szCs w:val="22"/>
+        </w:rPr>
+        <w:t>. Por ello los elementos son registros que contienen el dato a almacenar y un enlace al siguiente elemento. Los elementos de una lista, suelen recibir también el nombre de nodos de la lista.</w:t>
       </w:r>
     </w:p>
     <w:p>
@@ -3318,7 +3429,25 @@
           <w:rFonts w:ascii="Arial" w:hAnsi="Arial" w:cs="Arial"/>
           <w:szCs w:val="22"/>
         </w:rPr>
-        <w:t>, caracterizada por ser una secuencia de elementos en la que la operación de inserción push se realiza por un extremo y la operación de extracción pop por el otro. También se le llama estructura </w:t>
+        <w:t>, caracterizada por ser una secuencia de elementos en la que la operación de inserción </w:t>
+      </w:r>
+      <w:proofErr w:type="spellStart"/>
+      <w:r>
+        <w:rPr>
+          <w:rStyle w:val="eop"/>
+          <w:rFonts w:ascii="Arial" w:hAnsi="Arial" w:cs="Arial"/>
+          <w:szCs w:val="22"/>
+        </w:rPr>
+        <w:t>push</w:t>
+      </w:r>
+      <w:proofErr w:type="spellEnd"/>
+      <w:r>
+        <w:rPr>
+          <w:rStyle w:val="eop"/>
+          <w:rFonts w:ascii="Arial" w:hAnsi="Arial" w:cs="Arial"/>
+          <w:szCs w:val="22"/>
+        </w:rPr>
+        <w:t> se realiza por un extremo y la operación de extracción pop por el otro. También se le llama estructura </w:t>
       </w:r>
       <w:hyperlink r:id="rId13" w:tooltip="FIFO" w:history="1">
         <w:r>
@@ -3336,7 +3465,61 @@
           <w:rFonts w:ascii="Arial" w:hAnsi="Arial" w:cs="Arial"/>
           <w:szCs w:val="22"/>
         </w:rPr>
-        <w:t> (del inglés First In First Out), debido a que el primer elemento en entrar será también el primero en salir.</w:t>
+        <w:t> (del inglés </w:t>
+      </w:r>
+      <w:proofErr w:type="spellStart"/>
+      <w:r>
+        <w:rPr>
+          <w:rStyle w:val="eop"/>
+          <w:rFonts w:ascii="Arial" w:hAnsi="Arial" w:cs="Arial"/>
+          <w:szCs w:val="22"/>
+        </w:rPr>
+        <w:t>First</w:t>
+      </w:r>
+      <w:proofErr w:type="spellEnd"/>
+      <w:r>
+        <w:rPr>
+          <w:rStyle w:val="eop"/>
+          <w:rFonts w:ascii="Arial" w:hAnsi="Arial" w:cs="Arial"/>
+          <w:szCs w:val="22"/>
+        </w:rPr>
+        <w:t xml:space="preserve"> In </w:t>
+      </w:r>
+      <w:proofErr w:type="spellStart"/>
+      <w:r>
+        <w:rPr>
+          <w:rStyle w:val="eop"/>
+          <w:rFonts w:ascii="Arial" w:hAnsi="Arial" w:cs="Arial"/>
+          <w:szCs w:val="22"/>
+        </w:rPr>
+        <w:t>First</w:t>
+      </w:r>
+      <w:proofErr w:type="spellEnd"/>
+      <w:r>
+        <w:rPr>
+          <w:rStyle w:val="eop"/>
+          <w:rFonts w:ascii="Arial" w:hAnsi="Arial" w:cs="Arial"/>
+          <w:szCs w:val="22"/>
+        </w:rPr>
+        <w:t xml:space="preserve"> </w:t>
+      </w:r>
+      <w:proofErr w:type="spellStart"/>
+      <w:r>
+        <w:rPr>
+          <w:rStyle w:val="eop"/>
+          <w:rFonts w:ascii="Arial" w:hAnsi="Arial" w:cs="Arial"/>
+          <w:szCs w:val="22"/>
+        </w:rPr>
+        <w:t>Out</w:t>
+      </w:r>
+      <w:proofErr w:type="spellEnd"/>
+      <w:r>
+        <w:rPr>
+          <w:rStyle w:val="eop"/>
+          <w:rFonts w:ascii="Arial" w:hAnsi="Arial" w:cs="Arial"/>
+          <w:szCs w:val="22"/>
+        </w:rPr>
+        <w:t>), debido a que el primer elemento en entrar será también el primero en salir.</w:t>
       </w:r>
     </w:p>
     <w:p>
@@ -3748,7 +3931,23 @@
           <w:rFonts w:ascii="Arial" w:hAnsi="Arial" w:cs="Arial"/>
           <w:szCs w:val="22"/>
         </w:rPr>
-        <w:t>Mostrar el ranking de los jugadores y asi, poder acceder a ellos de forma rápida y más efectiva.</w:t>
+        <w:t xml:space="preserve">Mostrar el ranking de los jugadores y </w:t>
+      </w:r>
+      <w:r>
+        <w:rPr>
+          <w:rStyle w:val="eop"/>
+          <w:rFonts w:ascii="Arial" w:hAnsi="Arial" w:cs="Arial"/>
+          <w:szCs w:val="22"/>
+        </w:rPr>
+        <w:t>así</w:t>
+      </w:r>
+      <w:r>
+        <w:rPr>
+          <w:rStyle w:val="eop"/>
+          <w:rFonts w:ascii="Arial" w:hAnsi="Arial" w:cs="Arial"/>
+          <w:szCs w:val="22"/>
+        </w:rPr>
+        <w:t>, poder acceder a ellos de forma rápida y más efectiva.</w:t>
       </w:r>
     </w:p>
     <w:p>
@@ -4235,15 +4434,33 @@
           <w:color w:val="222222"/>
           <w:shd w:val="clear" w:color="auto" w:fill="FFFFFF"/>
         </w:rPr>
-        <w:t>rmite realizar apilamiento, des</w:t>
-      </w:r>
+        <w:t xml:space="preserve">rmite realizar apilamiento, </w:t>
+      </w:r>
+      <w:proofErr w:type="spellStart"/>
       <w:r>
         <w:rPr>
           <w:rFonts w:ascii="Arial" w:hAnsi="Arial" w:cs="Arial"/>
           <w:color w:val="222222"/>
           <w:shd w:val="clear" w:color="auto" w:fill="FFFFFF"/>
         </w:rPr>
-        <w:t>apilamiento y verificación de vacío.</w:t>
+        <w:t>des</w:t>
+      </w:r>
+      <w:r>
+        <w:rPr>
+          <w:rFonts w:ascii="Arial" w:hAnsi="Arial" w:cs="Arial"/>
+          <w:color w:val="222222"/>
+          <w:shd w:val="clear" w:color="auto" w:fill="FFFFFF"/>
+        </w:rPr>
+        <w:t>apilamiento</w:t>
+      </w:r>
+      <w:proofErr w:type="spellEnd"/>
+      <w:r>
+        <w:rPr>
+          <w:rFonts w:ascii="Arial" w:hAnsi="Arial" w:cs="Arial"/>
+          <w:color w:val="222222"/>
+          <w:shd w:val="clear" w:color="auto" w:fill="FFFFFF"/>
+        </w:rPr>
+        <w:t xml:space="preserve"> y verificación de vacío.</w:t>
       </w:r>
     </w:p>
     <w:p>
@@ -4783,7 +5000,21 @@
           <w:rFonts w:ascii="Arial" w:hAnsi="Arial" w:cs="Arial"/>
           <w:szCs w:val="22"/>
         </w:rPr>
-        <w:t>[4] complejidad n(logn).</w:t>
+        <w:t>[4] complejidad n(log</w:t>
+      </w:r>
+      <w:r>
+        <w:rPr>
+          <w:rFonts w:ascii="Arial" w:hAnsi="Arial" w:cs="Arial"/>
+          <w:szCs w:val="22"/>
+        </w:rPr>
+        <w:t xml:space="preserve"> </w:t>
+      </w:r>
+      <w:r>
+        <w:rPr>
+          <w:rFonts w:ascii="Arial" w:hAnsi="Arial" w:cs="Arial"/>
+          <w:szCs w:val="22"/>
+        </w:rPr>
+        <w:t>n).</w:t>
       </w:r>
     </w:p>
     <w:p>
@@ -5084,16 +5315,16 @@
         <w:tblLook w:val="04A0" w:firstRow="1" w:lastRow="0" w:firstColumn="1" w:lastColumn="0" w:noHBand="0" w:noVBand="1"/>
       </w:tblPr>
       <w:tblGrid>
-        <w:gridCol w:w="2122"/>
-        <w:gridCol w:w="1842"/>
-        <w:gridCol w:w="1843"/>
-        <w:gridCol w:w="1985"/>
-        <w:gridCol w:w="1036"/>
+        <w:gridCol w:w="2067"/>
+        <w:gridCol w:w="1821"/>
+        <w:gridCol w:w="2486"/>
+        <w:gridCol w:w="1704"/>
+        <w:gridCol w:w="750"/>
       </w:tblGrid>
       <w:tr>
         <w:tc>
           <w:tcPr>
-            <w:tcW w:w="2122" w:type="dxa"/>
+            <w:tcW w:w="2067" w:type="dxa"/>
           </w:tcPr>
           <w:p>
             <w:pPr>
@@ -5110,7 +5341,7 @@
         </w:tc>
         <w:tc>
           <w:tcPr>
-            <w:tcW w:w="1842" w:type="dxa"/>
+            <w:tcW w:w="1821" w:type="dxa"/>
           </w:tcPr>
           <w:p>
             <w:pPr>
@@ -5134,7 +5365,7 @@
         </w:tc>
         <w:tc>
           <w:tcPr>
-            <w:tcW w:w="1843" w:type="dxa"/>
+            <w:tcW w:w="2486" w:type="dxa"/>
           </w:tcPr>
           <w:p>
             <w:pPr>
@@ -5158,7 +5389,7 @@
         </w:tc>
         <w:tc>
           <w:tcPr>
-            <w:tcW w:w="1985" w:type="dxa"/>
+            <w:tcW w:w="1704" w:type="dxa"/>
           </w:tcPr>
           <w:p>
             <w:pPr>
@@ -5182,7 +5413,7 @@
         </w:tc>
         <w:tc>
           <w:tcPr>
-            <w:tcW w:w="1036" w:type="dxa"/>
+            <w:tcW w:w="750" w:type="dxa"/>
           </w:tcPr>
           <w:p>
             <w:pPr>
@@ -5208,7 +5439,7 @@
       <w:tr>
         <w:tc>
           <w:tcPr>
-            <w:tcW w:w="2122" w:type="dxa"/>
+            <w:tcW w:w="2067" w:type="dxa"/>
           </w:tcPr>
           <w:p>
             <w:pPr>
@@ -5232,7 +5463,7 @@
         </w:tc>
         <w:tc>
           <w:tcPr>
-            <w:tcW w:w="1842" w:type="dxa"/>
+            <w:tcW w:w="1821" w:type="dxa"/>
           </w:tcPr>
           <w:p>
             <w:pPr>
@@ -5277,13 +5508,12 @@
         </w:tc>
         <w:tc>
           <w:tcPr>
-            <w:tcW w:w="1843" w:type="dxa"/>
+            <w:tcW w:w="2486" w:type="dxa"/>
           </w:tcPr>
           <w:p>
             <w:pPr>
               <w:pStyle w:val="paragraph"/>
               <w:spacing w:after="0"/>
-              <w:jc w:val="both"/>
               <w:textAlignment w:val="baseline"/>
               <w:rPr>
                 <w:rFonts w:ascii="Georgia" w:hAnsi="Georgia"/>
@@ -5305,7 +5535,42 @@
                 <w:rFonts w:ascii="Arial" w:hAnsi="Arial" w:cs="Arial"/>
                 <w:szCs w:val="22"/>
               </w:rPr>
-              <w:t xml:space="preserve"> adquieren posiciones de </w:t>
+              <w:t xml:space="preserve"> </w:t>
+            </w:r>
+            <w:r>
+              <w:rPr>
+                <w:rFonts w:ascii="Arial" w:hAnsi="Arial" w:cs="Arial"/>
+                <w:szCs w:val="22"/>
+              </w:rPr>
+              <w:t>adquieren</w:t>
+            </w:r>
+            <w:r>
+              <w:rPr>
+                <w:rFonts w:ascii="Arial" w:hAnsi="Arial" w:cs="Arial"/>
+                <w:szCs w:val="22"/>
+              </w:rPr>
+              <w:t xml:space="preserve"> </w:t>
+            </w:r>
+            <w:r>
+              <w:rPr>
+                <w:rFonts w:ascii="Arial" w:hAnsi="Arial" w:cs="Arial"/>
+                <w:szCs w:val="22"/>
+              </w:rPr>
+              <w:t>posiciones</w:t>
+            </w:r>
+            <w:r>
+              <w:rPr>
+                <w:rFonts w:ascii="Arial" w:hAnsi="Arial" w:cs="Arial"/>
+                <w:szCs w:val="22"/>
+              </w:rPr>
+              <w:t xml:space="preserve"> </w:t>
+            </w:r>
+            <w:r>
+              <w:rPr>
+                <w:rFonts w:ascii="Arial" w:hAnsi="Arial" w:cs="Arial"/>
+                <w:szCs w:val="22"/>
+              </w:rPr>
+              <w:t>de </w:t>
             </w:r>
             <w:hyperlink r:id="rId24" w:history="1">
               <w:r>
@@ -5321,19 +5586,39 @@
                 <w:rFonts w:ascii="Arial" w:hAnsi="Arial" w:cs="Arial"/>
                 <w:szCs w:val="22"/>
               </w:rPr>
-              <w:t> a medida que se necesitan y se liberan cuando ya no se requieren.       2</w:t>
+              <w:t> a medida que se necesitan y se liberan cuando ya no se requieren</w:t>
+            </w:r>
+            <w:r>
+              <w:rPr>
+                <w:rFonts w:ascii="Arial" w:hAnsi="Arial" w:cs="Arial"/>
+                <w:szCs w:val="22"/>
+              </w:rPr>
+              <w:t xml:space="preserve"> </w:t>
+            </w:r>
+            <w:r>
+              <w:rPr>
+                <w:rFonts w:ascii="Arial" w:hAnsi="Arial" w:cs="Arial"/>
+                <w:szCs w:val="22"/>
+              </w:rPr>
+              <w:t>2</w:t>
+            </w:r>
+            <w:r>
+              <w:rPr>
+                <w:rFonts w:ascii="Arial" w:hAnsi="Arial" w:cs="Arial"/>
+                <w:szCs w:val="22"/>
+              </w:rPr>
+              <w:t>.</w:t>
             </w:r>
           </w:p>
         </w:tc>
         <w:tc>
           <w:tcPr>
-            <w:tcW w:w="1985" w:type="dxa"/>
+            <w:tcW w:w="1704" w:type="dxa"/>
           </w:tcPr>
           <w:p>
             <w:pPr>
               <w:pStyle w:val="paragraph"/>
               <w:spacing w:after="0"/>
-              <w:jc w:val="both"/>
               <w:textAlignment w:val="baseline"/>
               <w:rPr>
                 <w:rFonts w:ascii="Arial" w:hAnsi="Arial" w:cs="Arial"/>
@@ -5351,7 +5636,7 @@
         </w:tc>
         <w:tc>
           <w:tcPr>
-            <w:tcW w:w="1036" w:type="dxa"/>
+            <w:tcW w:w="750" w:type="dxa"/>
           </w:tcPr>
           <w:p>
             <w:pPr>
@@ -5377,7 +5662,7 @@
       <w:tr>
         <w:tc>
           <w:tcPr>
-            <w:tcW w:w="2122" w:type="dxa"/>
+            <w:tcW w:w="2067" w:type="dxa"/>
           </w:tcPr>
           <w:p>
             <w:pPr>
@@ -5401,7 +5686,7 @@
         </w:tc>
         <w:tc>
           <w:tcPr>
-            <w:tcW w:w="1842" w:type="dxa"/>
+            <w:tcW w:w="1821" w:type="dxa"/>
           </w:tcPr>
           <w:p>
             <w:pPr>
@@ -5425,7 +5710,7 @@
         </w:tc>
         <w:tc>
           <w:tcPr>
-            <w:tcW w:w="1843" w:type="dxa"/>
+            <w:tcW w:w="2486" w:type="dxa"/>
           </w:tcPr>
           <w:p>
             <w:pPr>
@@ -5449,13 +5734,12 @@
         </w:tc>
         <w:tc>
           <w:tcPr>
-            <w:tcW w:w="1985" w:type="dxa"/>
+            <w:tcW w:w="1704" w:type="dxa"/>
           </w:tcPr>
           <w:p>
             <w:pPr>
               <w:pStyle w:val="paragraph"/>
               <w:spacing w:after="0"/>
-              <w:jc w:val="both"/>
               <w:textAlignment w:val="baseline"/>
               <w:rPr>
                 <w:rFonts w:ascii="Arial" w:hAnsi="Arial" w:cs="Arial"/>
@@ -5467,13 +5751,27 @@
                 <w:rFonts w:ascii="Arial" w:hAnsi="Arial" w:cs="Arial"/>
                 <w:szCs w:val="22"/>
               </w:rPr>
-              <w:t>En ocasiones se necesitan más de un solo recorido.      1</w:t>
+              <w:t>En ocasiones se necesitan más de un solo reco</w:t>
+            </w:r>
+            <w:r>
+              <w:rPr>
+                <w:rFonts w:ascii="Arial" w:hAnsi="Arial" w:cs="Arial"/>
+                <w:szCs w:val="22"/>
+              </w:rPr>
+              <w:t>r</w:t>
+            </w:r>
+            <w:r>
+              <w:rPr>
+                <w:rFonts w:ascii="Arial" w:hAnsi="Arial" w:cs="Arial"/>
+                <w:szCs w:val="22"/>
+              </w:rPr>
+              <w:t>rido.      1</w:t>
             </w:r>
           </w:p>
         </w:tc>
         <w:tc>
           <w:tcPr>
-            <w:tcW w:w="1036" w:type="dxa"/>
+            <w:tcW w:w="750" w:type="dxa"/>
           </w:tcPr>
           <w:p>
             <w:pPr>
@@ -5499,7 +5797,7 @@
       <w:tr>
         <w:tc>
           <w:tcPr>
-            <w:tcW w:w="2122" w:type="dxa"/>
+            <w:tcW w:w="2067" w:type="dxa"/>
           </w:tcPr>
           <w:p>
             <w:pPr>
@@ -5523,7 +5821,7 @@
         </w:tc>
         <w:tc>
           <w:tcPr>
-            <w:tcW w:w="1842" w:type="dxa"/>
+            <w:tcW w:w="1821" w:type="dxa"/>
           </w:tcPr>
           <w:p>
             <w:pPr>
@@ -5573,13 +5871,12 @@
         </w:tc>
         <w:tc>
           <w:tcPr>
-            <w:tcW w:w="1843" w:type="dxa"/>
+            <w:tcW w:w="2486" w:type="dxa"/>
           </w:tcPr>
           <w:p>
             <w:pPr>
               <w:pStyle w:val="paragraph"/>
               <w:spacing w:after="0"/>
-              <w:jc w:val="both"/>
               <w:textAlignment w:val="baseline"/>
               <w:rPr>
                 <w:rFonts w:ascii="Arial" w:hAnsi="Arial" w:cs="Arial"/>
@@ -5598,7 +5895,6 @@
             <w:pPr>
               <w:pStyle w:val="paragraph"/>
               <w:spacing w:after="0"/>
-              <w:jc w:val="both"/>
               <w:textAlignment w:val="baseline"/>
               <w:rPr>
                 <w:rFonts w:ascii="Arial" w:hAnsi="Arial" w:cs="Arial"/>
@@ -5616,13 +5912,12 @@
         </w:tc>
         <w:tc>
           <w:tcPr>
-            <w:tcW w:w="1985" w:type="dxa"/>
+            <w:tcW w:w="1704" w:type="dxa"/>
           </w:tcPr>
           <w:p>
             <w:pPr>
               <w:pStyle w:val="paragraph"/>
               <w:spacing w:after="0"/>
-              <w:jc w:val="both"/>
               <w:textAlignment w:val="baseline"/>
               <w:rPr>
                 <w:rFonts w:ascii="Arial" w:hAnsi="Arial" w:cs="Arial"/>
@@ -5640,7 +5935,7 @@
         </w:tc>
         <w:tc>
           <w:tcPr>
-            <w:tcW w:w="1036" w:type="dxa"/>
+            <w:tcW w:w="750" w:type="dxa"/>
           </w:tcPr>
           <w:p>
             <w:pPr>
@@ -5666,7 +5961,7 @@
       <w:tr>
         <w:tc>
           <w:tcPr>
-            <w:tcW w:w="2122" w:type="dxa"/>
+            <w:tcW w:w="2067" w:type="dxa"/>
           </w:tcPr>
           <w:p>
             <w:pPr>
@@ -5690,7 +5985,7 @@
         </w:tc>
         <w:tc>
           <w:tcPr>
-            <w:tcW w:w="1842" w:type="dxa"/>
+            <w:tcW w:w="1821" w:type="dxa"/>
           </w:tcPr>
           <w:p>
             <w:pPr>
@@ -5733,13 +6028,12 @@
         </w:tc>
         <w:tc>
           <w:tcPr>
-            <w:tcW w:w="1843" w:type="dxa"/>
+            <w:tcW w:w="2486" w:type="dxa"/>
           </w:tcPr>
           <w:p>
             <w:pPr>
               <w:pStyle w:val="paragraph"/>
               <w:spacing w:after="0"/>
-              <w:jc w:val="both"/>
               <w:textAlignment w:val="baseline"/>
               <w:rPr>
                 <w:rFonts w:ascii="Arial" w:hAnsi="Arial" w:cs="Arial"/>
@@ -5758,7 +6052,6 @@
             <w:pPr>
               <w:pStyle w:val="paragraph"/>
               <w:spacing w:after="0"/>
-              <w:jc w:val="both"/>
               <w:textAlignment w:val="baseline"/>
               <w:rPr>
                 <w:rFonts w:ascii="Arial" w:hAnsi="Arial" w:cs="Arial"/>
@@ -5776,13 +6069,12 @@
         </w:tc>
         <w:tc>
           <w:tcPr>
-            <w:tcW w:w="1985" w:type="dxa"/>
+            <w:tcW w:w="1704" w:type="dxa"/>
           </w:tcPr>
           <w:p>
             <w:pPr>
               <w:pStyle w:val="paragraph"/>
               <w:spacing w:after="0"/>
-              <w:jc w:val="both"/>
               <w:textAlignment w:val="baseline"/>
               <w:rPr>
                 <w:rFonts w:ascii="Arial" w:hAnsi="Arial" w:cs="Arial"/>
@@ -5801,7 +6093,6 @@
             <w:pPr>
               <w:pStyle w:val="paragraph"/>
               <w:spacing w:after="0"/>
-              <w:jc w:val="both"/>
               <w:textAlignment w:val="baseline"/>
               <w:rPr>
                 <w:rFonts w:ascii="Arial" w:hAnsi="Arial" w:cs="Arial"/>
@@ -5819,7 +6110,7 @@
         </w:tc>
         <w:tc>
           <w:tcPr>
-            <w:tcW w:w="1036" w:type="dxa"/>
+            <w:tcW w:w="750" w:type="dxa"/>
           </w:tcPr>
           <w:p>
             <w:pPr>
@@ -5845,7 +6136,7 @@
       <w:tr>
         <w:tc>
           <w:tcPr>
-            <w:tcW w:w="2122" w:type="dxa"/>
+            <w:tcW w:w="2067" w:type="dxa"/>
           </w:tcPr>
           <w:p>
             <w:pPr>
@@ -5869,7 +6160,7 @@
         </w:tc>
         <w:tc>
           <w:tcPr>
-            <w:tcW w:w="1842" w:type="dxa"/>
+            <w:tcW w:w="1821" w:type="dxa"/>
           </w:tcPr>
           <w:p>
             <w:pPr>
@@ -5893,7 +6184,7 @@
         </w:tc>
         <w:tc>
           <w:tcPr>
-            <w:tcW w:w="1843" w:type="dxa"/>
+            <w:tcW w:w="2486" w:type="dxa"/>
           </w:tcPr>
           <w:p>
             <w:pPr>
@@ -5917,13 +6208,12 @@
         </w:tc>
         <w:tc>
           <w:tcPr>
-            <w:tcW w:w="1985" w:type="dxa"/>
+            <w:tcW w:w="1704" w:type="dxa"/>
           </w:tcPr>
           <w:p>
             <w:pPr>
               <w:pStyle w:val="paragraph"/>
               <w:spacing w:after="0"/>
-              <w:jc w:val="both"/>
               <w:textAlignment w:val="baseline"/>
               <w:rPr>
                 <w:rFonts w:ascii="Arial" w:hAnsi="Arial" w:cs="Arial"/>
@@ -5942,7 +6232,6 @@
             <w:pPr>
               <w:pStyle w:val="paragraph"/>
               <w:spacing w:after="0"/>
-              <w:jc w:val="both"/>
               <w:textAlignment w:val="baseline"/>
               <w:rPr>
                 <w:rFonts w:ascii="Arial" w:hAnsi="Arial" w:cs="Arial"/>
@@ -5960,7 +6249,7 @@
         </w:tc>
         <w:tc>
           <w:tcPr>
-            <w:tcW w:w="1036" w:type="dxa"/>
+            <w:tcW w:w="750" w:type="dxa"/>
           </w:tcPr>
           <w:p>
             <w:pPr>
@@ -6401,11 +6690,13 @@
                 <w:rFonts w:ascii="Arial" w:hAnsi="Arial" w:cs="Arial"/>
                 <w:b/>
                 <w:i/>
+                <w:lang w:val="en-US"/>
               </w:rPr>
             </w:pPr>
             <w:r>
               <w:rPr>
                 <w:rFonts w:ascii="Arial" w:hAnsi="Arial" w:cs="Arial"/>
+                <w:noProof/>
               </w:rPr>
               <w:drawing>
                 <wp:anchor distT="0" distB="0" distL="114300" distR="114300" simplePos="0" relativeHeight="251658240" behindDoc="0" locked="0" layoutInCell="1" allowOverlap="1" wp14:anchorId="1B46D8C9" wp14:editId="07F75391">
@@ -6487,6 +6778,7 @@
               <w:textAlignment w:val="baseline"/>
               <w:rPr>
                 <w:rFonts w:ascii="Arial" w:hAnsi="Arial" w:cs="Arial"/>
+                <w:lang w:val="en-US"/>
               </w:rPr>
             </w:pPr>
           </w:p>
@@ -6498,6 +6790,7 @@
               <w:textAlignment w:val="baseline"/>
               <w:rPr>
                 <w:rFonts w:ascii="Arial" w:hAnsi="Arial" w:cs="Arial"/>
+                <w:lang w:val="en-US"/>
               </w:rPr>
             </w:pPr>
           </w:p>
@@ -6509,6 +6802,7 @@
               <w:textAlignment w:val="baseline"/>
               <w:rPr>
                 <w:rFonts w:ascii="Arial" w:hAnsi="Arial" w:cs="Arial"/>
+                <w:lang w:val="en-US"/>
               </w:rPr>
             </w:pPr>
           </w:p>
@@ -6520,6 +6814,7 @@
               <w:textAlignment w:val="baseline"/>
               <w:rPr>
                 <w:rFonts w:ascii="Arial" w:hAnsi="Arial" w:cs="Arial"/>
+                <w:lang w:val="en-US"/>
               </w:rPr>
             </w:pPr>
           </w:p>
@@ -6531,6 +6826,7 @@
               <w:textAlignment w:val="baseline"/>
               <w:rPr>
                 <w:rFonts w:ascii="Arial" w:hAnsi="Arial" w:cs="Arial"/>
+                <w:lang w:val="en-US"/>
               </w:rPr>
             </w:pPr>
           </w:p>
@@ -6542,6 +6838,7 @@
               <w:textAlignment w:val="baseline"/>
               <w:rPr>
                 <w:rFonts w:ascii="Arial" w:hAnsi="Arial" w:cs="Arial"/>
+                <w:lang w:val="en-US"/>
               </w:rPr>
             </w:pPr>
           </w:p>
@@ -6553,6 +6850,7 @@
               <w:textAlignment w:val="baseline"/>
               <w:rPr>
                 <w:rFonts w:ascii="Arial" w:hAnsi="Arial" w:cs="Arial"/>
+                <w:lang w:val="en-US"/>
               </w:rPr>
             </w:pPr>
           </w:p>
@@ -6564,6 +6862,7 @@
               <w:textAlignment w:val="baseline"/>
               <w:rPr>
                 <w:rFonts w:ascii="Arial" w:hAnsi="Arial" w:cs="Arial"/>
+                <w:lang w:val="en-US"/>
               </w:rPr>
             </w:pPr>
           </w:p>
@@ -6575,11 +6874,13 @@
               <w:textAlignment w:val="baseline"/>
               <w:rPr>
                 <w:rFonts w:ascii="Arial" w:hAnsi="Arial" w:cs="Arial"/>
+                <w:lang w:val="en-US"/>
               </w:rPr>
             </w:pPr>
             <w:r>
               <w:rPr>
                 <w:rFonts w:ascii="Arial" w:hAnsi="Arial" w:cs="Arial"/>
+                <w:lang w:val="en-US"/>
               </w:rPr>
               <w:t xml:space="preserve">                        </w:t>
             </w:r>
@@ -6592,6 +6893,7 @@
               <w:textAlignment w:val="baseline"/>
               <w:rPr>
                 <w:rFonts w:ascii="Arial" w:hAnsi="Arial" w:cs="Arial"/>
+                <w:lang w:val="en-US"/>
               </w:rPr>
             </w:pPr>
             <w:sdt>
@@ -6602,6 +6904,7 @@
                 <w:id w:val="-724141911"/>
                 <w:citation/>
               </w:sdtPr>
+              <w:sdtEndPr/>
               <w:sdtContent>
                 <w:r>
                   <w:rPr>
@@ -6612,7 +6915,7 @@
                 <w:r>
                   <w:rPr>
                     <w:rFonts w:ascii="Arial" w:hAnsi="Arial" w:cs="Arial"/>
-                    <w:lang w:val="es-ES"/>
+                    <w:lang w:val="en-US"/>
                   </w:rPr>
                   <w:instrText xml:space="preserve"> CITATION POE18 \l 3082 </w:instrText>
                 </w:r>
@@ -6626,7 +6929,7 @@
                   <w:rPr>
                     <w:rFonts w:ascii="Arial" w:hAnsi="Arial" w:cs="Arial"/>
                     <w:noProof/>
-                    <w:lang w:val="es-ES"/>
+                    <w:lang w:val="en-US"/>
                   </w:rPr>
                   <w:t>(POETS&amp;QUANTS, INC. ALL RIGHTS RESERVED., 2018)</w:t>
                 </w:r>
@@ -6893,6 +7196,7 @@
             <w:r>
               <w:rPr>
                 <w:rFonts w:ascii="Arial" w:hAnsi="Arial" w:cs="Arial"/>
+                <w:noProof/>
               </w:rPr>
               <w:drawing>
                 <wp:anchor distT="0" distB="0" distL="114300" distR="114300" simplePos="0" relativeHeight="251662336" behindDoc="0" locked="0" layoutInCell="1" allowOverlap="1" wp14:anchorId="3B325297" wp14:editId="14974A78">
@@ -7121,6 +7425,7 @@
                 <w:id w:val="1706986534"/>
                 <w:citation/>
               </w:sdtPr>
+              <w:sdtEndPr/>
               <w:sdtContent>
                 <w:r>
                   <w:rPr>
@@ -7345,6 +7650,9 @@
               </w:rPr>
             </w:pPr>
             <w:r>
+              <w:rPr>
+                <w:noProof/>
+              </w:rPr>
               <w:drawing>
                 <wp:anchor distT="0" distB="0" distL="114300" distR="114300" simplePos="0" relativeHeight="251663360" behindDoc="0" locked="0" layoutInCell="1" allowOverlap="1" wp14:anchorId="12BD1D88" wp14:editId="7C229556">
                   <wp:simplePos x="0" y="0"/>
@@ -7528,6 +7836,7 @@
                 <w:id w:val="1233661000"/>
                 <w:citation/>
               </w:sdtPr>
+              <w:sdtEndPr/>
               <w:sdtContent>
                 <w:r>
                   <w:rPr>
@@ -7918,6 +8227,7 @@
                 <w:id w:val="-352734048"/>
                 <w:citation/>
               </w:sdtPr>
+              <w:sdtEndPr/>
               <w:sdtContent>
                 <w:r>
                   <w:rPr>
@@ -8190,7 +8500,7 @@
     </w:p>
     <w:tbl>
       <w:tblPr>
-        <w:tblStyle w:val="Tabladecuadrcula4-nfasis2"/>
+        <w:tblStyle w:val="Tablaconcuadrcula4-nfasis2"/>
         <w:tblW w:w="8828" w:type="dxa"/>
         <w:tblLook w:val="04A0" w:firstRow="1" w:lastRow="0" w:firstColumn="1" w:lastColumn="0" w:noHBand="0" w:noVBand="1"/>
       </w:tblPr>
@@ -8631,6 +8941,8 @@
                 <w:lang w:eastAsia="es-CO"/>
               </w:rPr>
             </w:pPr>
+            <w:proofErr w:type="spellStart"/>
+            <w:proofErr w:type="gramStart"/>
             <w:r>
               <w:rPr>
                 <w:rFonts w:ascii="Arial" w:eastAsia="Times New Roman" w:hAnsi="Arial" w:cs="Arial"/>
@@ -8638,7 +8950,27 @@
                 <w:szCs w:val="24"/>
                 <w:lang w:eastAsia="es-CO"/>
               </w:rPr>
-              <w:t>SceneOne()</w:t>
+              <w:t>SceneOne</w:t>
+            </w:r>
+            <w:proofErr w:type="spellEnd"/>
+            <w:r>
+              <w:rPr>
+                <w:rFonts w:ascii="Arial" w:eastAsia="Times New Roman" w:hAnsi="Arial" w:cs="Arial"/>
+                <w:sz w:val="24"/>
+                <w:szCs w:val="24"/>
+                <w:lang w:eastAsia="es-CO"/>
+              </w:rPr>
+              <w:t>(</w:t>
+            </w:r>
+            <w:proofErr w:type="gramEnd"/>
+            <w:r>
+              <w:rPr>
+                <w:rFonts w:ascii="Arial" w:eastAsia="Times New Roman" w:hAnsi="Arial" w:cs="Arial"/>
+                <w:sz w:val="24"/>
+                <w:szCs w:val="24"/>
+                <w:lang w:eastAsia="es-CO"/>
+              </w:rPr>
+              <w:t>)</w:t>
             </w:r>
           </w:p>
         </w:tc>
@@ -8934,6 +9266,8 @@
                 <w:lang w:eastAsia="es-CO"/>
               </w:rPr>
             </w:pPr>
+            <w:proofErr w:type="spellStart"/>
+            <w:proofErr w:type="gramStart"/>
             <w:r>
               <w:rPr>
                 <w:rFonts w:ascii="Arial" w:eastAsia="Times New Roman" w:hAnsi="Arial" w:cs="Arial"/>
@@ -8941,7 +9275,27 @@
                 <w:szCs w:val="24"/>
                 <w:lang w:eastAsia="es-CO"/>
               </w:rPr>
-              <w:t>SceneTwo()</w:t>
+              <w:t>SceneTwo</w:t>
+            </w:r>
+            <w:proofErr w:type="spellEnd"/>
+            <w:r>
+              <w:rPr>
+                <w:rFonts w:ascii="Arial" w:eastAsia="Times New Roman" w:hAnsi="Arial" w:cs="Arial"/>
+                <w:sz w:val="24"/>
+                <w:szCs w:val="24"/>
+                <w:lang w:eastAsia="es-CO"/>
+              </w:rPr>
+              <w:t>(</w:t>
+            </w:r>
+            <w:proofErr w:type="gramEnd"/>
+            <w:r>
+              <w:rPr>
+                <w:rFonts w:ascii="Arial" w:eastAsia="Times New Roman" w:hAnsi="Arial" w:cs="Arial"/>
+                <w:sz w:val="24"/>
+                <w:szCs w:val="24"/>
+                <w:lang w:eastAsia="es-CO"/>
+              </w:rPr>
+              <w:t>)</w:t>
             </w:r>
           </w:p>
         </w:tc>
@@ -9228,6 +9582,8 @@
                 <w:lang w:eastAsia="es-CO"/>
               </w:rPr>
             </w:pPr>
+            <w:proofErr w:type="spellStart"/>
+            <w:proofErr w:type="gramStart"/>
             <w:r>
               <w:rPr>
                 <w:rFonts w:ascii="Arial" w:eastAsia="Times New Roman" w:hAnsi="Arial" w:cs="Arial"/>
@@ -9235,7 +9591,27 @@
                 <w:szCs w:val="24"/>
                 <w:lang w:eastAsia="es-CO"/>
               </w:rPr>
-              <w:t>SceneThree()</w:t>
+              <w:t>SceneThree</w:t>
+            </w:r>
+            <w:proofErr w:type="spellEnd"/>
+            <w:r>
+              <w:rPr>
+                <w:rFonts w:ascii="Arial" w:eastAsia="Times New Roman" w:hAnsi="Arial" w:cs="Arial"/>
+                <w:sz w:val="24"/>
+                <w:szCs w:val="24"/>
+                <w:lang w:eastAsia="es-CO"/>
+              </w:rPr>
+              <w:t>(</w:t>
+            </w:r>
+            <w:proofErr w:type="gramEnd"/>
+            <w:r>
+              <w:rPr>
+                <w:rFonts w:ascii="Arial" w:eastAsia="Times New Roman" w:hAnsi="Arial" w:cs="Arial"/>
+                <w:sz w:val="24"/>
+                <w:szCs w:val="24"/>
+                <w:lang w:eastAsia="es-CO"/>
+              </w:rPr>
+              <w:t>)</w:t>
             </w:r>
           </w:p>
         </w:tc>
@@ -9522,6 +9898,8 @@
                 <w:lang w:eastAsia="es-CO"/>
               </w:rPr>
             </w:pPr>
+            <w:proofErr w:type="spellStart"/>
+            <w:proofErr w:type="gramStart"/>
             <w:r>
               <w:rPr>
                 <w:rFonts w:ascii="Arial" w:eastAsia="Times New Roman" w:hAnsi="Arial" w:cs="Arial"/>
@@ -9529,7 +9907,27 @@
                 <w:szCs w:val="24"/>
                 <w:lang w:eastAsia="es-CO"/>
               </w:rPr>
-              <w:t>SceneFour()</w:t>
+              <w:t>SceneFour</w:t>
+            </w:r>
+            <w:proofErr w:type="spellEnd"/>
+            <w:r>
+              <w:rPr>
+                <w:rFonts w:ascii="Arial" w:eastAsia="Times New Roman" w:hAnsi="Arial" w:cs="Arial"/>
+                <w:sz w:val="24"/>
+                <w:szCs w:val="24"/>
+                <w:lang w:eastAsia="es-CO"/>
+              </w:rPr>
+              <w:t>(</w:t>
+            </w:r>
+            <w:proofErr w:type="gramEnd"/>
+            <w:r>
+              <w:rPr>
+                <w:rFonts w:ascii="Arial" w:eastAsia="Times New Roman" w:hAnsi="Arial" w:cs="Arial"/>
+                <w:sz w:val="24"/>
+                <w:szCs w:val="24"/>
+                <w:lang w:eastAsia="es-CO"/>
+              </w:rPr>
+              <w:t>)</w:t>
             </w:r>
           </w:p>
         </w:tc>
@@ -9816,6 +10214,8 @@
                 <w:lang w:eastAsia="es-CO"/>
               </w:rPr>
             </w:pPr>
+            <w:proofErr w:type="spellStart"/>
+            <w:proofErr w:type="gramStart"/>
             <w:r>
               <w:rPr>
                 <w:rFonts w:ascii="Arial" w:eastAsia="Times New Roman" w:hAnsi="Arial" w:cs="Arial"/>
@@ -9823,7 +10223,27 @@
                 <w:szCs w:val="24"/>
                 <w:lang w:eastAsia="es-CO"/>
               </w:rPr>
-              <w:t>SceneFive()</w:t>
+              <w:t>SceneFive</w:t>
+            </w:r>
+            <w:proofErr w:type="spellEnd"/>
+            <w:r>
+              <w:rPr>
+                <w:rFonts w:ascii="Arial" w:eastAsia="Times New Roman" w:hAnsi="Arial" w:cs="Arial"/>
+                <w:sz w:val="24"/>
+                <w:szCs w:val="24"/>
+                <w:lang w:eastAsia="es-CO"/>
+              </w:rPr>
+              <w:t>(</w:t>
+            </w:r>
+            <w:proofErr w:type="gramEnd"/>
+            <w:r>
+              <w:rPr>
+                <w:rFonts w:ascii="Arial" w:eastAsia="Times New Roman" w:hAnsi="Arial" w:cs="Arial"/>
+                <w:sz w:val="24"/>
+                <w:szCs w:val="24"/>
+                <w:lang w:eastAsia="es-CO"/>
+              </w:rPr>
+              <w:t>)</w:t>
             </w:r>
           </w:p>
         </w:tc>
@@ -10110,6 +10530,8 @@
                 <w:lang w:eastAsia="es-CO"/>
               </w:rPr>
             </w:pPr>
+            <w:proofErr w:type="spellStart"/>
+            <w:proofErr w:type="gramStart"/>
             <w:r>
               <w:rPr>
                 <w:rFonts w:ascii="Arial" w:eastAsia="Times New Roman" w:hAnsi="Arial" w:cs="Arial"/>
@@ -10117,7 +10539,27 @@
                 <w:szCs w:val="24"/>
                 <w:lang w:eastAsia="es-CO"/>
               </w:rPr>
-              <w:t>SceneSix()</w:t>
+              <w:t>SceneSix</w:t>
+            </w:r>
+            <w:proofErr w:type="spellEnd"/>
+            <w:r>
+              <w:rPr>
+                <w:rFonts w:ascii="Arial" w:eastAsia="Times New Roman" w:hAnsi="Arial" w:cs="Arial"/>
+                <w:sz w:val="24"/>
+                <w:szCs w:val="24"/>
+                <w:lang w:eastAsia="es-CO"/>
+              </w:rPr>
+              <w:t>(</w:t>
+            </w:r>
+            <w:proofErr w:type="gramEnd"/>
+            <w:r>
+              <w:rPr>
+                <w:rFonts w:ascii="Arial" w:eastAsia="Times New Roman" w:hAnsi="Arial" w:cs="Arial"/>
+                <w:sz w:val="24"/>
+                <w:szCs w:val="24"/>
+                <w:lang w:eastAsia="es-CO"/>
+              </w:rPr>
+              <w:t>)</w:t>
             </w:r>
           </w:p>
         </w:tc>
@@ -10404,6 +10846,7 @@
                 <w:lang w:eastAsia="es-CO"/>
               </w:rPr>
             </w:pPr>
+            <w:proofErr w:type="spellStart"/>
             <w:r>
               <w:rPr>
                 <w:rFonts w:ascii="Arial" w:eastAsia="Times New Roman" w:hAnsi="Arial" w:cs="Arial"/>
@@ -10411,7 +10854,17 @@
                 <w:szCs w:val="24"/>
                 <w:lang w:eastAsia="es-CO"/>
               </w:rPr>
-              <w:t>SceneSeven()</w:t>
+              <w:t>SceneSeven</w:t>
+            </w:r>
+            <w:proofErr w:type="spellEnd"/>
+            <w:r>
+              <w:rPr>
+                <w:rFonts w:ascii="Arial" w:eastAsia="Times New Roman" w:hAnsi="Arial" w:cs="Arial"/>
+                <w:sz w:val="24"/>
+                <w:szCs w:val="24"/>
+                <w:lang w:eastAsia="es-CO"/>
+              </w:rPr>
+              <w:t>()</w:t>
             </w:r>
           </w:p>
         </w:tc>
@@ -10698,6 +11151,7 @@
                 <w:lang w:eastAsia="es-CO"/>
               </w:rPr>
             </w:pPr>
+            <w:proofErr w:type="spellStart"/>
             <w:r>
               <w:rPr>
                 <w:rFonts w:ascii="Arial" w:eastAsia="Times New Roman" w:hAnsi="Arial" w:cs="Arial"/>
@@ -10705,7 +11159,17 @@
                 <w:szCs w:val="24"/>
                 <w:lang w:eastAsia="es-CO"/>
               </w:rPr>
-              <w:t>SceneEigh()</w:t>
+              <w:t>SceneEigh</w:t>
+            </w:r>
+            <w:proofErr w:type="spellEnd"/>
+            <w:r>
+              <w:rPr>
+                <w:rFonts w:ascii="Arial" w:eastAsia="Times New Roman" w:hAnsi="Arial" w:cs="Arial"/>
+                <w:sz w:val="24"/>
+                <w:szCs w:val="24"/>
+                <w:lang w:eastAsia="es-CO"/>
+              </w:rPr>
+              <w:t>()</w:t>
             </w:r>
           </w:p>
         </w:tc>
@@ -10992,6 +11456,8 @@
                 <w:lang w:eastAsia="es-CO"/>
               </w:rPr>
             </w:pPr>
+            <w:proofErr w:type="spellStart"/>
+            <w:proofErr w:type="gramStart"/>
             <w:r>
               <w:rPr>
                 <w:rFonts w:ascii="Arial" w:eastAsia="Times New Roman" w:hAnsi="Arial" w:cs="Arial"/>
@@ -10999,7 +11465,27 @@
                 <w:szCs w:val="24"/>
                 <w:lang w:eastAsia="es-CO"/>
               </w:rPr>
-              <w:t>SceneNine()</w:t>
+              <w:t>SceneNine</w:t>
+            </w:r>
+            <w:proofErr w:type="spellEnd"/>
+            <w:r>
+              <w:rPr>
+                <w:rFonts w:ascii="Arial" w:eastAsia="Times New Roman" w:hAnsi="Arial" w:cs="Arial"/>
+                <w:sz w:val="24"/>
+                <w:szCs w:val="24"/>
+                <w:lang w:eastAsia="es-CO"/>
+              </w:rPr>
+              <w:t>(</w:t>
+            </w:r>
+            <w:proofErr w:type="gramEnd"/>
+            <w:r>
+              <w:rPr>
+                <w:rFonts w:ascii="Arial" w:eastAsia="Times New Roman" w:hAnsi="Arial" w:cs="Arial"/>
+                <w:sz w:val="24"/>
+                <w:szCs w:val="24"/>
+                <w:lang w:eastAsia="es-CO"/>
+              </w:rPr>
+              <w:t>)</w:t>
             </w:r>
           </w:p>
         </w:tc>
@@ -11303,7 +11789,7 @@
               <w:r>
                 <w:rPr>
                   <w:noProof/>
-                  <w:lang w:val="es-ES"/>
+                  <w:lang w:val="en-US"/>
                 </w:rPr>
                 <w:t xml:space="preserve">MSRUAZ Coding &amp; Programming Blog. (2014). </w:t>
               </w:r>
@@ -11312,16 +11798,23 @@
                   <w:i/>
                   <w:iCs/>
                   <w:noProof/>
-                  <w:lang w:val="es-ES"/>
+                  <w:lang w:val="en-US"/>
                 </w:rPr>
                 <w:t>MSRUAZ Coding &amp; Programming Blog</w:t>
               </w:r>
               <w:r>
                 <w:rPr>
                   <w:noProof/>
+                  <w:lang w:val="en-US"/>
+                </w:rPr>
+                <w:t xml:space="preserve">. </w:t>
+              </w:r>
+              <w:r>
+                <w:rPr>
+                  <w:noProof/>
                   <w:lang w:val="es-ES"/>
                 </w:rPr>
-                <w:t>. Obtenido de MSRUAZ Coding &amp; Programming Blog: http://static.wixstatic.com/media/766985_b664b6f86763445d875a7c768dae2949.jpg</w:t>
+                <w:t>Obtenido de MSRUAZ Coding &amp; Programming Blog: http://static.wixstatic.com/media/766985_b664b6f86763445d875a7c768dae2949.jpg</w:t>
               </w:r>
             </w:p>
             <w:p>
@@ -11336,9 +11829,16 @@
               <w:r>
                 <w:rPr>
                   <w:noProof/>
+                  <w:lang w:val="en-US"/>
+                </w:rPr>
+                <w:t xml:space="preserve">POETS&amp;QUANTS, INC. ALL RIGHTS RESERVED. </w:t>
+              </w:r>
+              <w:r>
+                <w:rPr>
+                  <w:noProof/>
                   <w:lang w:val="es-ES"/>
                 </w:rPr>
-                <w:t xml:space="preserve">POETS&amp;QUANTS, INC. ALL RIGHTS RESERVED. (2018). </w:t>
+                <w:t xml:space="preserve">(2018). </w:t>
               </w:r>
               <w:r>
                 <w:rPr>
@@ -11814,6 +12314,7 @@
         </w:rPr>
         <w:t>Por eso le están pidiendo a la empresa que diseñe un ranking en donde pueda categorizar a los jugadores según su destreza para el juego (</w:t>
       </w:r>
+      <w:proofErr w:type="spellStart"/>
       <w:r>
         <w:rPr>
           <w:rStyle w:val="spellingerror"/>
@@ -11825,6 +12326,7 @@
         </w:rPr>
         <w:t>skill</w:t>
       </w:r>
+      <w:proofErr w:type="spellEnd"/>
       <w:r>
         <w:rPr>
           <w:rStyle w:val="normaltextrun"/>
@@ -12009,6 +12511,7 @@
         </w:rPr>
         <w:t> Esto promoverá a las empresas como Microsoft, Nintendo y </w:t>
       </w:r>
+      <w:proofErr w:type="spellStart"/>
       <w:r>
         <w:rPr>
           <w:rStyle w:val="spellingerror"/>
@@ -12019,6 +12522,7 @@
         </w:rPr>
         <w:t>Playstation</w:t>
       </w:r>
+      <w:proofErr w:type="spellEnd"/>
       <w:r>
         <w:rPr>
           <w:rStyle w:val="normaltextrun"/>
@@ -12098,6 +12602,7 @@
         </w:rPr>
         <w:t>creación de variantes del juego para celebrar ocasiones especiales (como lo son navidad, </w:t>
       </w:r>
+      <w:proofErr w:type="spellStart"/>
       <w:r>
         <w:rPr>
           <w:rStyle w:val="spellingerror"/>
@@ -12109,6 +12614,7 @@
         </w:rPr>
         <w:t>halloween</w:t>
       </w:r>
+      <w:proofErr w:type="spellEnd"/>
       <w:r>
         <w:rPr>
           <w:rStyle w:val="normaltextrun"/>
@@ -12120,6 +12626,7 @@
         </w:rPr>
         <w:t>, pascua, </w:t>
       </w:r>
+      <w:proofErr w:type="spellStart"/>
       <w:r>
         <w:rPr>
           <w:rStyle w:val="spellingerror"/>
@@ -12131,6 +12638,7 @@
         </w:rPr>
         <w:t>etc</w:t>
       </w:r>
+      <w:proofErr w:type="spellEnd"/>
       <w:r>
         <w:rPr>
           <w:rStyle w:val="normaltextrun"/>
@@ -12176,6 +12684,7 @@
         </w:rPr>
         <w:t> especial donde se batalle como en un MOBA o desarrollar un </w:t>
       </w:r>
+      <w:proofErr w:type="spellStart"/>
       <w:r>
         <w:rPr>
           <w:rStyle w:val="spellingerror"/>
@@ -12187,6 +12696,7 @@
         </w:rPr>
         <w:t>storyline</w:t>
       </w:r>
+      <w:proofErr w:type="spellEnd"/>
       <w:r>
         <w:rPr>
           <w:rStyle w:val="normaltextrun"/>
@@ -12961,6 +13471,7 @@
         </w:rPr>
         <w:t>Diseño del diagrama de clases desacoplado y utilizando </w:t>
       </w:r>
+      <w:proofErr w:type="spellStart"/>
       <w:r>
         <w:rPr>
           <w:rStyle w:val="spellingerror"/>
@@ -12971,6 +13482,7 @@
         </w:rPr>
         <w:t>generics</w:t>
       </w:r>
+      <w:proofErr w:type="spellEnd"/>
       <w:r>
         <w:rPr>
           <w:rStyle w:val="normaltextrun"/>
@@ -13151,7 +13663,7 @@
 </file>
 
 <file path=word/endnotes.xml><?xml version="1.0" encoding="utf-8"?>
-<w:endnotes xmlns:wpc="http://schemas.microsoft.com/office/word/2010/wordprocessingCanvas" xmlns:cx="http://schemas.microsoft.com/office/drawing/2014/chartex" xmlns:mc="http://schemas.openxmlformats.org/markup-compatibility/2006" xmlns:o="urn:schemas-microsoft-com:office:office" xmlns:r="http://schemas.openxmlformats.org/officeDocument/2006/relationships" xmlns:m="http://schemas.openxmlformats.org/officeDocument/2006/math" xmlns:v="urn:schemas-microsoft-com:vml" xmlns:wp14="http://schemas.microsoft.com/office/word/2010/wordprocessingDrawing" xmlns:wp="http://schemas.openxmlformats.org/drawingml/2006/wordprocessingDrawing" xmlns:w10="urn:schemas-microsoft-com:office:word" xmlns:w="http://schemas.openxmlformats.org/wordprocessingml/2006/main" xmlns:w14="http://schemas.microsoft.com/office/word/2010/wordml" xmlns:w15="http://schemas.microsoft.com/office/word/2012/wordml" xmlns:w16se="http://schemas.microsoft.com/office/word/2015/wordml/symex" xmlns:wpg="http://schemas.microsoft.com/office/word/2010/wordprocessingGroup" xmlns:wpi="http://schemas.microsoft.com/office/word/2010/wordprocessingInk" xmlns:wne="http://schemas.microsoft.com/office/word/2006/wordml" xmlns:wps="http://schemas.microsoft.com/office/word/2010/wordprocessingShape" mc:Ignorable="w14 w15 w16se wp14">
+<w:endnotes xmlns:wpc="http://schemas.microsoft.com/office/word/2010/wordprocessingCanvas" xmlns:cx="http://schemas.microsoft.com/office/drawing/2014/chartex" xmlns:cx1="http://schemas.microsoft.com/office/drawing/2015/9/8/chartex" xmlns:cx2="http://schemas.microsoft.com/office/drawing/2015/10/21/chartex" xmlns:cx3="http://schemas.microsoft.com/office/drawing/2016/5/9/chartex" xmlns:cx4="http://schemas.microsoft.com/office/drawing/2016/5/10/chartex" xmlns:cx5="http://schemas.microsoft.com/office/drawing/2016/5/11/chartex" xmlns:cx6="http://schemas.microsoft.com/office/drawing/2016/5/12/chartex" xmlns:cx7="http://schemas.microsoft.com/office/drawing/2016/5/13/chartex" xmlns:cx8="http://schemas.microsoft.com/office/drawing/2016/5/14/chartex" xmlns:mc="http://schemas.openxmlformats.org/markup-compatibility/2006" xmlns:aink="http://schemas.microsoft.com/office/drawing/2016/ink" xmlns:am3d="http://schemas.microsoft.com/office/drawing/2017/model3d" xmlns:o="urn:schemas-microsoft-com:office:office" xmlns:r="http://schemas.openxmlformats.org/officeDocument/2006/relationships" xmlns:m="http://schemas.openxmlformats.org/officeDocument/2006/math" xmlns:v="urn:schemas-microsoft-com:vml" xmlns:wp14="http://schemas.microsoft.com/office/word/2010/wordprocessingDrawing" xmlns:wp="http://schemas.openxmlformats.org/drawingml/2006/wordprocessingDrawing" xmlns:w10="urn:schemas-microsoft-com:office:word" xmlns:w="http://schemas.openxmlformats.org/wordprocessingml/2006/main" xmlns:w14="http://schemas.microsoft.com/office/word/2010/wordml" xmlns:w15="http://schemas.microsoft.com/office/word/2012/wordml" xmlns:w16cid="http://schemas.microsoft.com/office/word/2016/wordml/cid" xmlns:w16se="http://schemas.microsoft.com/office/word/2015/wordml/symex" xmlns:wpg="http://schemas.microsoft.com/office/word/2010/wordprocessingGroup" xmlns:wpi="http://schemas.microsoft.com/office/word/2010/wordprocessingInk" xmlns:wne="http://schemas.microsoft.com/office/word/2006/wordml" xmlns:wps="http://schemas.microsoft.com/office/word/2010/wordprocessingShape" mc:Ignorable="w14 w15 w16se w16cid wp14">
   <w:endnote w:type="separator" w:id="-1">
     <w:p>
       <w:pPr>
@@ -13176,7 +13688,7 @@
 </file>
 
 <file path=word/footnotes.xml><?xml version="1.0" encoding="utf-8"?>
-<w:footnotes xmlns:wpc="http://schemas.microsoft.com/office/word/2010/wordprocessingCanvas" xmlns:cx="http://schemas.microsoft.com/office/drawing/2014/chartex" xmlns:mc="http://schemas.openxmlformats.org/markup-compatibility/2006" xmlns:o="urn:schemas-microsoft-com:office:office" xmlns:r="http://schemas.openxmlformats.org/officeDocument/2006/relationships" xmlns:m="http://schemas.openxmlformats.org/officeDocument/2006/math" xmlns:v="urn:schemas-microsoft-com:vml" xmlns:wp14="http://schemas.microsoft.com/office/word/2010/wordprocessingDrawing" xmlns:wp="http://schemas.openxmlformats.org/drawingml/2006/wordprocessingDrawing" xmlns:w10="urn:schemas-microsoft-com:office:word" xmlns:w="http://schemas.openxmlformats.org/wordprocessingml/2006/main" xmlns:w14="http://schemas.microsoft.com/office/word/2010/wordml" xmlns:w15="http://schemas.microsoft.com/office/word/2012/wordml" xmlns:w16se="http://schemas.microsoft.com/office/word/2015/wordml/symex" xmlns:wpg="http://schemas.microsoft.com/office/word/2010/wordprocessingGroup" xmlns:wpi="http://schemas.microsoft.com/office/word/2010/wordprocessingInk" xmlns:wne="http://schemas.microsoft.com/office/word/2006/wordml" xmlns:wps="http://schemas.microsoft.com/office/word/2010/wordprocessingShape" mc:Ignorable="w14 w15 w16se wp14">
+<w:footnotes xmlns:wpc="http://schemas.microsoft.com/office/word/2010/wordprocessingCanvas" xmlns:cx="http://schemas.microsoft.com/office/drawing/2014/chartex" xmlns:cx1="http://schemas.microsoft.com/office/drawing/2015/9/8/chartex" xmlns:cx2="http://schemas.microsoft.com/office/drawing/2015/10/21/chartex" xmlns:cx3="http://schemas.microsoft.com/office/drawing/2016/5/9/chartex" xmlns:cx4="http://schemas.microsoft.com/office/drawing/2016/5/10/chartex" xmlns:cx5="http://schemas.microsoft.com/office/drawing/2016/5/11/chartex" xmlns:cx6="http://schemas.microsoft.com/office/drawing/2016/5/12/chartex" xmlns:cx7="http://schemas.microsoft.com/office/drawing/2016/5/13/chartex" xmlns:cx8="http://schemas.microsoft.com/office/drawing/2016/5/14/chartex" xmlns:mc="http://schemas.openxmlformats.org/markup-compatibility/2006" xmlns:aink="http://schemas.microsoft.com/office/drawing/2016/ink" xmlns:am3d="http://schemas.microsoft.com/office/drawing/2017/model3d" xmlns:o="urn:schemas-microsoft-com:office:office" xmlns:r="http://schemas.openxmlformats.org/officeDocument/2006/relationships" xmlns:m="http://schemas.openxmlformats.org/officeDocument/2006/math" xmlns:v="urn:schemas-microsoft-com:vml" xmlns:wp14="http://schemas.microsoft.com/office/word/2010/wordprocessingDrawing" xmlns:wp="http://schemas.openxmlformats.org/drawingml/2006/wordprocessingDrawing" xmlns:w10="urn:schemas-microsoft-com:office:word" xmlns:w="http://schemas.openxmlformats.org/wordprocessingml/2006/main" xmlns:w14="http://schemas.microsoft.com/office/word/2010/wordml" xmlns:w15="http://schemas.microsoft.com/office/word/2012/wordml" xmlns:w16cid="http://schemas.microsoft.com/office/word/2016/wordml/cid" xmlns:w16se="http://schemas.microsoft.com/office/word/2015/wordml/symex" xmlns:wpg="http://schemas.microsoft.com/office/word/2010/wordprocessingGroup" xmlns:wpi="http://schemas.microsoft.com/office/word/2010/wordprocessingInk" xmlns:wne="http://schemas.microsoft.com/office/word/2006/wordml" xmlns:wps="http://schemas.microsoft.com/office/word/2010/wordprocessingShape" mc:Ignorable="w14 w15 w16se w16cid wp14">
   <w:footnote w:type="separator" w:id="-1">
     <w:p>
       <w:pPr>
@@ -13201,7 +13713,7 @@
 </file>
 
 <file path=word/header1.xml><?xml version="1.0" encoding="utf-8"?>
-<w:hdr xmlns:wpc="http://schemas.microsoft.com/office/word/2010/wordprocessingCanvas" xmlns:cx="http://schemas.microsoft.com/office/drawing/2014/chartex" xmlns:mc="http://schemas.openxmlformats.org/markup-compatibility/2006" xmlns:o="urn:schemas-microsoft-com:office:office" xmlns:r="http://schemas.openxmlformats.org/officeDocument/2006/relationships" xmlns:m="http://schemas.openxmlformats.org/officeDocument/2006/math" xmlns:v="urn:schemas-microsoft-com:vml" xmlns:wp14="http://schemas.microsoft.com/office/word/2010/wordprocessingDrawing" xmlns:wp="http://schemas.openxmlformats.org/drawingml/2006/wordprocessingDrawing" xmlns:w10="urn:schemas-microsoft-com:office:word" xmlns:w="http://schemas.openxmlformats.org/wordprocessingml/2006/main" xmlns:w14="http://schemas.microsoft.com/office/word/2010/wordml" xmlns:w15="http://schemas.microsoft.com/office/word/2012/wordml" xmlns:w16se="http://schemas.microsoft.com/office/word/2015/wordml/symex" xmlns:wpg="http://schemas.microsoft.com/office/word/2010/wordprocessingGroup" xmlns:wpi="http://schemas.microsoft.com/office/word/2010/wordprocessingInk" xmlns:wne="http://schemas.microsoft.com/office/word/2006/wordml" xmlns:wps="http://schemas.microsoft.com/office/word/2010/wordprocessingShape" mc:Ignorable="w14 w15 w16se wp14">
+<w:hdr xmlns:wpc="http://schemas.microsoft.com/office/word/2010/wordprocessingCanvas" xmlns:cx="http://schemas.microsoft.com/office/drawing/2014/chartex" xmlns:cx1="http://schemas.microsoft.com/office/drawing/2015/9/8/chartex" xmlns:cx2="http://schemas.microsoft.com/office/drawing/2015/10/21/chartex" xmlns:cx3="http://schemas.microsoft.com/office/drawing/2016/5/9/chartex" xmlns:cx4="http://schemas.microsoft.com/office/drawing/2016/5/10/chartex" xmlns:cx5="http://schemas.microsoft.com/office/drawing/2016/5/11/chartex" xmlns:cx6="http://schemas.microsoft.com/office/drawing/2016/5/12/chartex" xmlns:cx7="http://schemas.microsoft.com/office/drawing/2016/5/13/chartex" xmlns:cx8="http://schemas.microsoft.com/office/drawing/2016/5/14/chartex" xmlns:mc="http://schemas.openxmlformats.org/markup-compatibility/2006" xmlns:aink="http://schemas.microsoft.com/office/drawing/2016/ink" xmlns:am3d="http://schemas.microsoft.com/office/drawing/2017/model3d" xmlns:o="urn:schemas-microsoft-com:office:office" xmlns:r="http://schemas.openxmlformats.org/officeDocument/2006/relationships" xmlns:m="http://schemas.openxmlformats.org/officeDocument/2006/math" xmlns:v="urn:schemas-microsoft-com:vml" xmlns:wp14="http://schemas.microsoft.com/office/word/2010/wordprocessingDrawing" xmlns:wp="http://schemas.openxmlformats.org/drawingml/2006/wordprocessingDrawing" xmlns:w10="urn:schemas-microsoft-com:office:word" xmlns:w="http://schemas.openxmlformats.org/wordprocessingml/2006/main" xmlns:w14="http://schemas.microsoft.com/office/word/2010/wordml" xmlns:w15="http://schemas.microsoft.com/office/word/2012/wordml" xmlns:w16cid="http://schemas.microsoft.com/office/word/2016/wordml/cid" xmlns:w16se="http://schemas.microsoft.com/office/word/2015/wordml/symex" xmlns:wpg="http://schemas.microsoft.com/office/word/2010/wordprocessingGroup" xmlns:wpi="http://schemas.microsoft.com/office/word/2010/wordprocessingInk" xmlns:wne="http://schemas.microsoft.com/office/word/2006/wordml" xmlns:wps="http://schemas.microsoft.com/office/word/2010/wordprocessingShape" mc:Ignorable="w14 w15 w16se w16cid wp14">
   <w:p>
     <w:pPr>
       <w:pStyle w:val="Encabezado"/>
@@ -13213,7 +13725,13 @@
       <w:rPr>
         <w:lang w:val="es-ES"/>
       </w:rPr>
-      <w:t>Jessica Daniela Otero Fernandez</w:t>
+      <w:t xml:space="preserve">Jessica Daniela Otero </w:t>
+    </w:r>
+    <w:r>
+      <w:rPr>
+        <w:lang w:val="es-ES"/>
+      </w:rPr>
+      <w:t>Fernández</w:t>
     </w:r>
   </w:p>
   <w:p>
@@ -13227,7 +13745,19 @@
       <w:rPr>
         <w:lang w:val="es-ES"/>
       </w:rPr>
-      <w:t>Jhusseth Sánchez</w:t>
+      <w:t>Jhusseth</w:t>
+    </w:r>
+    <w:r>
+      <w:rPr>
+        <w:lang w:val="es-ES"/>
+      </w:rPr>
+      <w:t xml:space="preserve"> </w:t>
+    </w:r>
+    <w:r>
+      <w:rPr>
+        <w:lang w:val="es-ES"/>
+      </w:rPr>
+      <w:t>Sánchez</w:t>
     </w:r>
   </w:p>
   <w:p>
@@ -13248,7 +13778,7 @@
 </file>
 
 <file path=word/numbering.xml><?xml version="1.0" encoding="utf-8"?>
-<w:numbering xmlns:wpc="http://schemas.microsoft.com/office/word/2010/wordprocessingCanvas" xmlns:cx="http://schemas.microsoft.com/office/drawing/2014/chartex" xmlns:mc="http://schemas.openxmlformats.org/markup-compatibility/2006" xmlns:o="urn:schemas-microsoft-com:office:office" xmlns:r="http://schemas.openxmlformats.org/officeDocument/2006/relationships" xmlns:m="http://schemas.openxmlformats.org/officeDocument/2006/math" xmlns:v="urn:schemas-microsoft-com:vml" xmlns:wp14="http://schemas.microsoft.com/office/word/2010/wordprocessingDrawing" xmlns:wp="http://schemas.openxmlformats.org/drawingml/2006/wordprocessingDrawing" xmlns:w10="urn:schemas-microsoft-com:office:word" xmlns:w="http://schemas.openxmlformats.org/wordprocessingml/2006/main" xmlns:w14="http://schemas.microsoft.com/office/word/2010/wordml" xmlns:w15="http://schemas.microsoft.com/office/word/2012/wordml" xmlns:w16se="http://schemas.microsoft.com/office/word/2015/wordml/symex" xmlns:wpg="http://schemas.microsoft.com/office/word/2010/wordprocessingGroup" xmlns:wpi="http://schemas.microsoft.com/office/word/2010/wordprocessingInk" xmlns:wne="http://schemas.microsoft.com/office/word/2006/wordml" xmlns:wps="http://schemas.microsoft.com/office/word/2010/wordprocessingShape" mc:Ignorable="w14 w15 w16se wp14">
+<w:numbering xmlns:wpc="http://schemas.microsoft.com/office/word/2010/wordprocessingCanvas" xmlns:cx="http://schemas.microsoft.com/office/drawing/2014/chartex" xmlns:cx1="http://schemas.microsoft.com/office/drawing/2015/9/8/chartex" xmlns:cx2="http://schemas.microsoft.com/office/drawing/2015/10/21/chartex" xmlns:cx3="http://schemas.microsoft.com/office/drawing/2016/5/9/chartex" xmlns:cx4="http://schemas.microsoft.com/office/drawing/2016/5/10/chartex" xmlns:cx5="http://schemas.microsoft.com/office/drawing/2016/5/11/chartex" xmlns:cx6="http://schemas.microsoft.com/office/drawing/2016/5/12/chartex" xmlns:cx7="http://schemas.microsoft.com/office/drawing/2016/5/13/chartex" xmlns:cx8="http://schemas.microsoft.com/office/drawing/2016/5/14/chartex" xmlns:mc="http://schemas.openxmlformats.org/markup-compatibility/2006" xmlns:aink="http://schemas.microsoft.com/office/drawing/2016/ink" xmlns:am3d="http://schemas.microsoft.com/office/drawing/2017/model3d" xmlns:o="urn:schemas-microsoft-com:office:office" xmlns:r="http://schemas.openxmlformats.org/officeDocument/2006/relationships" xmlns:m="http://schemas.openxmlformats.org/officeDocument/2006/math" xmlns:v="urn:schemas-microsoft-com:vml" xmlns:wp14="http://schemas.microsoft.com/office/word/2010/wordprocessingDrawing" xmlns:wp="http://schemas.openxmlformats.org/drawingml/2006/wordprocessingDrawing" xmlns:w10="urn:schemas-microsoft-com:office:word" xmlns:w="http://schemas.openxmlformats.org/wordprocessingml/2006/main" xmlns:w14="http://schemas.microsoft.com/office/word/2010/wordml" xmlns:w15="http://schemas.microsoft.com/office/word/2012/wordml" xmlns:w16cid="http://schemas.microsoft.com/office/word/2016/wordml/cid" xmlns:w16se="http://schemas.microsoft.com/office/word/2015/wordml/symex" xmlns:wpg="http://schemas.microsoft.com/office/word/2010/wordprocessingGroup" xmlns:wpi="http://schemas.microsoft.com/office/word/2010/wordprocessingInk" xmlns:wne="http://schemas.microsoft.com/office/word/2006/wordml" xmlns:wps="http://schemas.microsoft.com/office/word/2010/wordprocessingShape" mc:Ignorable="w14 w15 w16se w16cid wp14">
   <w:abstractNum w:abstractNumId="0" w15:restartNumberingAfterBreak="0">
     <w:nsid w:val="041D752D"/>
     <w:multiLevelType w:val="hybridMultilevel"/>
@@ -18889,7 +19419,7 @@
 </file>
 
 <file path=word/styles.xml><?xml version="1.0" encoding="utf-8"?>
-<w:styles xmlns:mc="http://schemas.openxmlformats.org/markup-compatibility/2006" xmlns:r="http://schemas.openxmlformats.org/officeDocument/2006/relationships" xmlns:w="http://schemas.openxmlformats.org/wordprocessingml/2006/main" xmlns:w14="http://schemas.microsoft.com/office/word/2010/wordml" xmlns:w15="http://schemas.microsoft.com/office/word/2012/wordml" xmlns:w16se="http://schemas.microsoft.com/office/word/2015/wordml/symex" mc:Ignorable="w14 w15 w16se">
+<w:styles xmlns:mc="http://schemas.openxmlformats.org/markup-compatibility/2006" xmlns:r="http://schemas.openxmlformats.org/officeDocument/2006/relationships" xmlns:w="http://schemas.openxmlformats.org/wordprocessingml/2006/main" xmlns:w14="http://schemas.microsoft.com/office/word/2010/wordml" xmlns:w15="http://schemas.microsoft.com/office/word/2012/wordml" xmlns:w16cid="http://schemas.microsoft.com/office/word/2016/wordml/cid" xmlns:w16se="http://schemas.microsoft.com/office/word/2015/wordml/symex" mc:Ignorable="w14 w15 w16se w16cid">
   <w:docDefaults>
     <w:rPrDefault>
       <w:rPr>
@@ -18905,7 +19435,7 @@
       </w:pPr>
     </w:pPrDefault>
   </w:docDefaults>
-  <w:latentStyles w:defLockedState="0" w:defUIPriority="99" w:defSemiHidden="0" w:defUnhideWhenUsed="0" w:defQFormat="0" w:count="371">
+  <w:latentStyles w:defLockedState="0" w:defUIPriority="99" w:defSemiHidden="0" w:defUnhideWhenUsed="0" w:defQFormat="0" w:count="375">
     <w:lsdException w:name="Normal" w:uiPriority="0" w:qFormat="1"/>
     <w:lsdException w:name="heading 1" w:uiPriority="9" w:qFormat="1"/>
     <w:lsdException w:name="heading 2" w:semiHidden="1" w:uiPriority="9" w:unhideWhenUsed="1" w:qFormat="1"/>
@@ -19011,7 +19541,6 @@
     <w:lsdException w:name="HTML Sample" w:semiHidden="1" w:unhideWhenUsed="1"/>
     <w:lsdException w:name="HTML Typewriter" w:semiHidden="1" w:unhideWhenUsed="1"/>
     <w:lsdException w:name="HTML Variable" w:semiHidden="1" w:unhideWhenUsed="1"/>
-    <w:lsdException w:name="Normal Table" w:semiHidden="1" w:unhideWhenUsed="1"/>
     <w:lsdException w:name="annotation subject" w:semiHidden="1" w:unhideWhenUsed="1"/>
     <w:lsdException w:name="No List" w:semiHidden="1" w:unhideWhenUsed="1"/>
     <w:lsdException w:name="Outline List 1" w:semiHidden="1" w:unhideWhenUsed="1"/>
@@ -19055,10 +19584,8 @@
     <w:lsdException w:name="Table Elegant" w:semiHidden="1" w:unhideWhenUsed="1"/>
     <w:lsdException w:name="Table Professional" w:semiHidden="1" w:unhideWhenUsed="1"/>
     <w:lsdException w:name="Table Subtle 1" w:semiHidden="1" w:unhideWhenUsed="1"/>
-    <w:lsdException w:name="Table Subtle 2" w:semiHidden="1" w:unhideWhenUsed="1"/>
     <w:lsdException w:name="Table Web 1" w:semiHidden="1" w:unhideWhenUsed="1"/>
     <w:lsdException w:name="Table Web 2" w:semiHidden="1" w:unhideWhenUsed="1"/>
-    <w:lsdException w:name="Table Web 3" w:semiHidden="1" w:unhideWhenUsed="1"/>
     <w:lsdException w:name="Balloon Text" w:semiHidden="1" w:unhideWhenUsed="1"/>
     <w:lsdException w:name="Table Grid" w:uiPriority="39"/>
     <w:lsdException w:name="Table Theme" w:semiHidden="1" w:unhideWhenUsed="1"/>
@@ -19277,6 +19804,10 @@
     <w:lsdException w:name="List Table 5 Dark Accent 6" w:uiPriority="50"/>
     <w:lsdException w:name="List Table 6 Colorful Accent 6" w:uiPriority="51"/>
     <w:lsdException w:name="List Table 7 Colorful Accent 6" w:uiPriority="52"/>
+    <w:lsdException w:name="Mention" w:semiHidden="1" w:unhideWhenUsed="1"/>
+    <w:lsdException w:name="Smart Hyperlink" w:semiHidden="1" w:unhideWhenUsed="1"/>
+    <w:lsdException w:name="Hashtag" w:semiHidden="1" w:unhideWhenUsed="1"/>
+    <w:lsdException w:name="Unresolved Mention" w:semiHidden="1" w:unhideWhenUsed="1"/>
   </w:latentStyles>
   <w:style w:type="paragraph" w:default="1" w:styleId="Normal">
     <w:name w:val="Normal"/>
@@ -19307,6 +19838,7 @@
   <w:style w:type="character" w:default="1" w:styleId="Fuentedeprrafopredeter">
     <w:name w:val="Default Paragraph Font"/>
     <w:uiPriority w:val="1"/>
+    <w:semiHidden/>
     <w:unhideWhenUsed/>
   </w:style>
   <w:style w:type="table" w:default="1" w:styleId="Tablanormal">
@@ -19529,7 +20061,7 @@
       </w:tcPr>
     </w:tblStylePr>
   </w:style>
-  <w:style w:type="table" w:styleId="Tabladecuadrcula5oscura-nfasis1">
+  <w:style w:type="table" w:styleId="Tablaconcuadrcula5oscura-nfasis1">
     <w:name w:val="Grid Table 5 Dark Accent 1"/>
     <w:basedOn w:val="Tablanormal"/>
     <w:uiPriority w:val="50"/>
@@ -19635,7 +20167,7 @@
       </w:tcPr>
     </w:tblStylePr>
   </w:style>
-  <w:style w:type="table" w:styleId="Tabladecuadrcula4-nfasis5">
+  <w:style w:type="table" w:styleId="Tablaconcuadrcula4-nfasis5">
     <w:name w:val="Grid Table 4 Accent 5"/>
     <w:basedOn w:val="Tablanormal"/>
     <w:uiPriority w:val="49"/>
@@ -19711,7 +20243,7 @@
       </w:tcPr>
     </w:tblStylePr>
   </w:style>
-  <w:style w:type="table" w:styleId="Tabladecuadrcula4-nfasis6">
+  <w:style w:type="table" w:styleId="Tablaconcuadrcula4-nfasis6">
     <w:name w:val="Grid Table 4 Accent 6"/>
     <w:basedOn w:val="Tablanormal"/>
     <w:uiPriority w:val="49"/>
@@ -19787,7 +20319,7 @@
       </w:tcPr>
     </w:tblStylePr>
   </w:style>
-  <w:style w:type="table" w:styleId="Tabladecuadrcula4-nfasis3">
+  <w:style w:type="table" w:styleId="Tablaconcuadrcula4-nfasis3">
     <w:name w:val="Grid Table 4 Accent 3"/>
     <w:basedOn w:val="Tablanormal"/>
     <w:uiPriority w:val="49"/>
@@ -19863,7 +20395,7 @@
       </w:tcPr>
     </w:tblStylePr>
   </w:style>
-  <w:style w:type="table" w:styleId="Tabladecuadrcula4-nfasis2">
+  <w:style w:type="table" w:styleId="Tablaconcuadrcula4-nfasis2">
     <w:name w:val="Grid Table 4 Accent 2"/>
     <w:basedOn w:val="Tablanormal"/>
     <w:uiPriority w:val="49"/>
@@ -20491,7 +21023,7 @@
 </file>
 
 <file path=customXml/itemProps1.xml><?xml version="1.0" encoding="utf-8"?>
-<ds:datastoreItem xmlns:ds="http://schemas.openxmlformats.org/officeDocument/2006/customXml" ds:itemID="{E493F2EE-5FD8-4D7A-8E83-E3B79B7DACD9}">
+<ds:datastoreItem xmlns:ds="http://schemas.openxmlformats.org/officeDocument/2006/customXml" ds:itemID="{66E4B072-BE04-4232-85B1-C834CD1410BE}">
   <ds:schemaRefs>
     <ds:schemaRef ds:uri="http://schemas.openxmlformats.org/officeDocument/2006/bibliography"/>
   </ds:schemaRefs>

</xml_diff>

<commit_message>
some changes was realized.
</commit_message>
<xml_diff>
--- a/SegundoLabAED/data/Documentación.docx
+++ b/SegundoLabAED/data/Documentación.docx
@@ -1,6 +1,6 @@
 
 <file path=word/document.xml><?xml version="1.0" encoding="utf-8"?>
-<w:document xmlns:wpc="http://schemas.microsoft.com/office/word/2010/wordprocessingCanvas" xmlns:cx="http://schemas.microsoft.com/office/drawing/2014/chartex" xmlns:cx1="http://schemas.microsoft.com/office/drawing/2015/9/8/chartex" xmlns:cx2="http://schemas.microsoft.com/office/drawing/2015/10/21/chartex" xmlns:cx3="http://schemas.microsoft.com/office/drawing/2016/5/9/chartex" xmlns:cx4="http://schemas.microsoft.com/office/drawing/2016/5/10/chartex" xmlns:cx5="http://schemas.microsoft.com/office/drawing/2016/5/11/chartex" xmlns:cx6="http://schemas.microsoft.com/office/drawing/2016/5/12/chartex" xmlns:cx7="http://schemas.microsoft.com/office/drawing/2016/5/13/chartex" xmlns:cx8="http://schemas.microsoft.com/office/drawing/2016/5/14/chartex" xmlns:mc="http://schemas.openxmlformats.org/markup-compatibility/2006" xmlns:aink="http://schemas.microsoft.com/office/drawing/2016/ink" xmlns:am3d="http://schemas.microsoft.com/office/drawing/2017/model3d" xmlns:o="urn:schemas-microsoft-com:office:office" xmlns:r="http://schemas.openxmlformats.org/officeDocument/2006/relationships" xmlns:m="http://schemas.openxmlformats.org/officeDocument/2006/math" xmlns:v="urn:schemas-microsoft-com:vml" xmlns:wp14="http://schemas.microsoft.com/office/word/2010/wordprocessingDrawing" xmlns:wp="http://schemas.openxmlformats.org/drawingml/2006/wordprocessingDrawing" xmlns:w10="urn:schemas-microsoft-com:office:word" xmlns:w="http://schemas.openxmlformats.org/wordprocessingml/2006/main" xmlns:w14="http://schemas.microsoft.com/office/word/2010/wordml" xmlns:w15="http://schemas.microsoft.com/office/word/2012/wordml" xmlns:w16cid="http://schemas.microsoft.com/office/word/2016/wordml/cid" xmlns:w16se="http://schemas.microsoft.com/office/word/2015/wordml/symex" xmlns:wpg="http://schemas.microsoft.com/office/word/2010/wordprocessingGroup" xmlns:wpi="http://schemas.microsoft.com/office/word/2010/wordprocessingInk" xmlns:wne="http://schemas.microsoft.com/office/word/2006/wordml" xmlns:wps="http://schemas.microsoft.com/office/word/2010/wordprocessingShape" mc:Ignorable="w14 w15 w16se w16cid wp14">
+<w:document xmlns:wpc="http://schemas.microsoft.com/office/word/2010/wordprocessingCanvas" xmlns:mc="http://schemas.openxmlformats.org/markup-compatibility/2006" xmlns:o="urn:schemas-microsoft-com:office:office" xmlns:r="http://schemas.openxmlformats.org/officeDocument/2006/relationships" xmlns:m="http://schemas.openxmlformats.org/officeDocument/2006/math" xmlns:v="urn:schemas-microsoft-com:vml" xmlns:wp14="http://schemas.microsoft.com/office/word/2010/wordprocessingDrawing" xmlns:wp="http://schemas.openxmlformats.org/drawingml/2006/wordprocessingDrawing" xmlns:w10="urn:schemas-microsoft-com:office:word" xmlns:w="http://schemas.openxmlformats.org/wordprocessingml/2006/main" xmlns:w14="http://schemas.microsoft.com/office/word/2010/wordml" xmlns:w15="http://schemas.microsoft.com/office/word/2012/wordml" xmlns:wpg="http://schemas.microsoft.com/office/word/2010/wordprocessingGroup" xmlns:wpi="http://schemas.microsoft.com/office/word/2010/wordprocessingInk" xmlns:wne="http://schemas.microsoft.com/office/word/2006/wordml" xmlns:wps="http://schemas.microsoft.com/office/word/2010/wordprocessingShape" mc:Ignorable="w14 w15 wp14">
   <w:body>
     <w:p>
       <w:pPr>
@@ -914,6 +914,7 @@
           <w:rFonts w:ascii="Arial" w:hAnsi="Arial" w:cs="Arial"/>
           <w:lang w:val="es-ES"/>
         </w:rPr>
+        <w:lastRenderedPageBreak/>
         <w:t> </w:t>
       </w:r>
       <w:r>
@@ -1807,7 +1808,27 @@
                 <w:b/>
                 <w:szCs w:val="22"/>
               </w:rPr>
-              <w:t xml:space="preserve"> 001 -  Rankear jugadores</w:t>
+              <w:t xml:space="preserve"> 001 -  </w:t>
+            </w:r>
+            <w:proofErr w:type="spellStart"/>
+            <w:r>
+              <w:rPr>
+                <w:rStyle w:val="eop"/>
+                <w:rFonts w:ascii="Arial" w:hAnsi="Arial" w:cs="Arial"/>
+                <w:b/>
+                <w:szCs w:val="22"/>
+              </w:rPr>
+              <w:t>Rankear</w:t>
+            </w:r>
+            <w:proofErr w:type="spellEnd"/>
+            <w:r>
+              <w:rPr>
+                <w:rStyle w:val="eop"/>
+                <w:rFonts w:ascii="Arial" w:hAnsi="Arial" w:cs="Arial"/>
+                <w:b/>
+                <w:szCs w:val="22"/>
+              </w:rPr>
+              <w:t xml:space="preserve"> jugadores</w:t>
             </w:r>
           </w:p>
         </w:tc>
@@ -2502,7 +2523,16 @@
                 <w:rFonts w:ascii="Arial" w:hAnsi="Arial" w:cs="Arial"/>
                 <w:lang w:val="es-ES"/>
               </w:rPr>
-              <w:t xml:space="preserve"> No existe un límite de armas para llevar y solamente se puede cambiar de arma encontrando una nueva o agotando las municiones de la actual. Si las municiones del arma actual se agotan, el arma actual desaparece y el usuario se equipará con la arma levantada antes que esa. Si las armas se agotan, el usuario tendrá por defecto un hacha, la cual es el arma que se da inicialmente.</w:t>
+              <w:t xml:space="preserve"> No existe un límite de armas para llevar y solamente se puede </w:t>
+            </w:r>
+            <w:r>
+              <w:rPr>
+                <w:rStyle w:val="normaltextrun"/>
+                <w:rFonts w:ascii="Arial" w:hAnsi="Arial" w:cs="Arial"/>
+                <w:lang w:val="es-ES"/>
+              </w:rPr>
+              <w:lastRenderedPageBreak/>
+              <w:t>cambiar de arma encontrando una nueva o agotando las municiones de la actual. Si las municiones del arma actual se agotan, el arma actual desaparece y el usuario se equipará con la arma levantada antes que esa. Si las armas se agotan, el usuario tendrá por defecto un hacha, la cual es el arma que se da inicialmente.</w:t>
             </w:r>
           </w:p>
         </w:tc>
@@ -2533,6 +2563,7 @@
                 <w:b/>
                 <w:szCs w:val="22"/>
               </w:rPr>
+              <w:lastRenderedPageBreak/>
               <w:t>Entrada</w:t>
             </w:r>
           </w:p>
@@ -3098,13 +3129,23 @@
         </w:rPr>
         <w:t xml:space="preserve">Alternativa 2: </w:t>
       </w:r>
+      <w:proofErr w:type="spellStart"/>
       <w:r>
         <w:rPr>
           <w:rStyle w:val="eop"/>
           <w:rFonts w:ascii="Arial" w:hAnsi="Arial" w:cs="Arial"/>
           <w:u w:val="single"/>
         </w:rPr>
-        <w:t>ArrayList.</w:t>
+        <w:t>ArrayList</w:t>
+      </w:r>
+      <w:proofErr w:type="spellEnd"/>
+      <w:r>
+        <w:rPr>
+          <w:rStyle w:val="eop"/>
+          <w:rFonts w:ascii="Arial" w:hAnsi="Arial" w:cs="Arial"/>
+          <w:u w:val="single"/>
+        </w:rPr>
+        <w:t>.</w:t>
       </w:r>
     </w:p>
     <w:p>
@@ -3138,7 +3179,43 @@
           <w:rFonts w:ascii="Arial" w:hAnsi="Arial" w:cs="Arial"/>
           <w:szCs w:val="22"/>
         </w:rPr>
-        <w:t xml:space="preserve">La clase ArrayList en Java, es una clase que permite almacenar datos en memoria de forma similar a los Arrays, con la ventaja de que el </w:t>
+        <w:t xml:space="preserve">La clase </w:t>
+      </w:r>
+      <w:proofErr w:type="spellStart"/>
+      <w:r>
+        <w:rPr>
+          <w:rStyle w:val="eop"/>
+          <w:rFonts w:ascii="Arial" w:hAnsi="Arial" w:cs="Arial"/>
+          <w:szCs w:val="22"/>
+        </w:rPr>
+        <w:t>ArrayList</w:t>
+      </w:r>
+      <w:proofErr w:type="spellEnd"/>
+      <w:r>
+        <w:rPr>
+          <w:rStyle w:val="eop"/>
+          <w:rFonts w:ascii="Arial" w:hAnsi="Arial" w:cs="Arial"/>
+          <w:szCs w:val="22"/>
+        </w:rPr>
+        <w:t xml:space="preserve"> en Java, es una clase que permite almacenar datos en memoria de forma similar a los </w:t>
+      </w:r>
+      <w:proofErr w:type="spellStart"/>
+      <w:r>
+        <w:rPr>
+          <w:rStyle w:val="eop"/>
+          <w:rFonts w:ascii="Arial" w:hAnsi="Arial" w:cs="Arial"/>
+          <w:szCs w:val="22"/>
+        </w:rPr>
+        <w:t>Arrays</w:t>
+      </w:r>
+      <w:proofErr w:type="spellEnd"/>
+      <w:r>
+        <w:rPr>
+          <w:rStyle w:val="eop"/>
+          <w:rFonts w:ascii="Arial" w:hAnsi="Arial" w:cs="Arial"/>
+          <w:szCs w:val="22"/>
+        </w:rPr>
+        <w:t xml:space="preserve">, con la ventaja de que el </w:t>
       </w:r>
       <w:r>
         <w:rPr>
@@ -3355,7 +3432,16 @@
           <w:rFonts w:ascii="Arial" w:hAnsi="Arial" w:cs="Arial"/>
           <w:szCs w:val="22"/>
         </w:rPr>
-        <w:t xml:space="preserve"> En ésta estructura de datos se puede apilar o des apilar elementos, es decir modificar únicamente el extremo superior de la estructura.</w:t>
+        <w:t xml:space="preserve"> En ésta estructura de datos se </w:t>
+      </w:r>
+      <w:r>
+        <w:rPr>
+          <w:rStyle w:val="eop"/>
+          <w:rFonts w:ascii="Arial" w:hAnsi="Arial" w:cs="Arial"/>
+          <w:szCs w:val="22"/>
+        </w:rPr>
+        <w:lastRenderedPageBreak/>
+        <w:t>puede apilar o des apilar elementos, es decir modificar únicamente el extremo superior de la estructura.</w:t>
       </w:r>
     </w:p>
     <w:p>
@@ -3645,7 +3731,27 @@
           <w:szCs w:val="22"/>
           <w:u w:val="single"/>
         </w:rPr>
-        <w:t>Alternativa 5: Hash table.</w:t>
+        <w:t xml:space="preserve">Alternativa 5: Hash </w:t>
+      </w:r>
+      <w:proofErr w:type="spellStart"/>
+      <w:r>
+        <w:rPr>
+          <w:rStyle w:val="eop"/>
+          <w:rFonts w:ascii="Arial" w:hAnsi="Arial" w:cs="Arial"/>
+          <w:szCs w:val="22"/>
+          <w:u w:val="single"/>
+        </w:rPr>
+        <w:t>table</w:t>
+      </w:r>
+      <w:proofErr w:type="spellEnd"/>
+      <w:r>
+        <w:rPr>
+          <w:rStyle w:val="eop"/>
+          <w:rFonts w:ascii="Arial" w:hAnsi="Arial" w:cs="Arial"/>
+          <w:szCs w:val="22"/>
+          <w:u w:val="single"/>
+        </w:rPr>
+        <w:t>.</w:t>
       </w:r>
     </w:p>
     <w:p>
@@ -3659,13 +3765,23 @@
           <w:szCs w:val="22"/>
         </w:rPr>
       </w:pPr>
-      <w:r>
-        <w:rPr>
-          <w:rStyle w:val="eop"/>
-          <w:rFonts w:ascii="Arial" w:hAnsi="Arial" w:cs="Arial"/>
-          <w:szCs w:val="22"/>
-        </w:rPr>
-        <w:t>es una </w:t>
+      <w:proofErr w:type="gramStart"/>
+      <w:r>
+        <w:rPr>
+          <w:rStyle w:val="eop"/>
+          <w:rFonts w:ascii="Arial" w:hAnsi="Arial" w:cs="Arial"/>
+          <w:szCs w:val="22"/>
+        </w:rPr>
+        <w:t>es</w:t>
+      </w:r>
+      <w:proofErr w:type="gramEnd"/>
+      <w:r>
+        <w:rPr>
+          <w:rStyle w:val="eop"/>
+          <w:rFonts w:ascii="Arial" w:hAnsi="Arial" w:cs="Arial"/>
+          <w:szCs w:val="22"/>
+        </w:rPr>
+        <w:t xml:space="preserve"> una </w:t>
       </w:r>
       <w:hyperlink r:id="rId18" w:tooltip="Estructura de datos" w:history="1">
         <w:r>
@@ -3757,7 +3873,43 @@
           <w:rFonts w:ascii="Arial" w:hAnsi="Arial" w:cs="Arial"/>
           <w:szCs w:val="22"/>
         </w:rPr>
-        <w:t> de una dimensión, aunque se pueden hacer implementaciones multi-dimensionales basadas en varias claves. Como en el caso de los arrays, las tablas hash proveen tiempo constante de búsqueda promedio </w:t>
+        <w:t xml:space="preserve"> de una dimensión, aunque se pueden hacer implementaciones </w:t>
+      </w:r>
+      <w:proofErr w:type="spellStart"/>
+      <w:r>
+        <w:rPr>
+          <w:rStyle w:val="eop"/>
+          <w:rFonts w:ascii="Arial" w:hAnsi="Arial" w:cs="Arial"/>
+          <w:szCs w:val="22"/>
+        </w:rPr>
+        <w:t>multi</w:t>
+      </w:r>
+      <w:proofErr w:type="spellEnd"/>
+      <w:r>
+        <w:rPr>
+          <w:rStyle w:val="eop"/>
+          <w:rFonts w:ascii="Arial" w:hAnsi="Arial" w:cs="Arial"/>
+          <w:szCs w:val="22"/>
+        </w:rPr>
+        <w:t xml:space="preserve">-dimensionales basadas en varias claves. Como en el caso de los </w:t>
+      </w:r>
+      <w:proofErr w:type="spellStart"/>
+      <w:r>
+        <w:rPr>
+          <w:rStyle w:val="eop"/>
+          <w:rFonts w:ascii="Arial" w:hAnsi="Arial" w:cs="Arial"/>
+          <w:szCs w:val="22"/>
+        </w:rPr>
+        <w:t>arrays</w:t>
+      </w:r>
+      <w:proofErr w:type="spellEnd"/>
+      <w:r>
+        <w:rPr>
+          <w:rStyle w:val="eop"/>
+          <w:rFonts w:ascii="Arial" w:hAnsi="Arial" w:cs="Arial"/>
+          <w:szCs w:val="22"/>
+        </w:rPr>
+        <w:t>, las tablas hash proveen tiempo constante de búsqueda promedio </w:t>
       </w:r>
       <w:hyperlink r:id="rId22" w:tooltip="Cota superior asintótica" w:history="1">
         <w:r>
@@ -4135,6 +4287,7 @@
           <w:rStyle w:val="eop"/>
           <w:rFonts w:ascii="Arial" w:hAnsi="Arial" w:cs="Arial"/>
         </w:rPr>
+        <w:lastRenderedPageBreak/>
         <w:t>las listas enlazadas sólo permiten acceso secuencial a los elementos.</w:t>
       </w:r>
     </w:p>
@@ -4223,7 +4376,23 @@
           <w:rStyle w:val="eop"/>
           <w:rFonts w:ascii="Arial" w:hAnsi="Arial" w:cs="Arial"/>
         </w:rPr>
-        <w:t>Un ArrayList tiene un tamaño dinámico.</w:t>
+        <w:t xml:space="preserve">Un </w:t>
+      </w:r>
+      <w:proofErr w:type="spellStart"/>
+      <w:r>
+        <w:rPr>
+          <w:rStyle w:val="eop"/>
+          <w:rFonts w:ascii="Arial" w:hAnsi="Arial" w:cs="Arial"/>
+        </w:rPr>
+        <w:t>ArrayList</w:t>
+      </w:r>
+      <w:proofErr w:type="spellEnd"/>
+      <w:r>
+        <w:rPr>
+          <w:rStyle w:val="eop"/>
+          <w:rFonts w:ascii="Arial" w:hAnsi="Arial" w:cs="Arial"/>
+        </w:rPr>
+        <w:t xml:space="preserve"> tiene un tamaño dinámico.</w:t>
       </w:r>
     </w:p>
     <w:p>
@@ -4246,7 +4415,23 @@
           <w:rStyle w:val="eop"/>
           <w:rFonts w:ascii="Arial" w:hAnsi="Arial" w:cs="Arial"/>
         </w:rPr>
-        <w:t>el ArrayList es unidimensional.</w:t>
+        <w:t xml:space="preserve">el </w:t>
+      </w:r>
+      <w:proofErr w:type="spellStart"/>
+      <w:r>
+        <w:rPr>
+          <w:rStyle w:val="eop"/>
+          <w:rFonts w:ascii="Arial" w:hAnsi="Arial" w:cs="Arial"/>
+        </w:rPr>
+        <w:t>ArrayList</w:t>
+      </w:r>
+      <w:proofErr w:type="spellEnd"/>
+      <w:r>
+        <w:rPr>
+          <w:rStyle w:val="eop"/>
+          <w:rFonts w:ascii="Arial" w:hAnsi="Arial" w:cs="Arial"/>
+        </w:rPr>
+        <w:t xml:space="preserve"> es unidimensional.</w:t>
       </w:r>
     </w:p>
     <w:p>
@@ -4269,7 +4454,23 @@
           <w:rStyle w:val="eop"/>
           <w:rFonts w:ascii="Arial" w:hAnsi="Arial" w:cs="Arial"/>
         </w:rPr>
-        <w:t>un ArrayList puede cambiar de tamaño según se necesite en tiempo de ejecución.</w:t>
+        <w:t xml:space="preserve">un </w:t>
+      </w:r>
+      <w:proofErr w:type="spellStart"/>
+      <w:r>
+        <w:rPr>
+          <w:rStyle w:val="eop"/>
+          <w:rFonts w:ascii="Arial" w:hAnsi="Arial" w:cs="Arial"/>
+        </w:rPr>
+        <w:t>ArrayList</w:t>
+      </w:r>
+      <w:proofErr w:type="spellEnd"/>
+      <w:r>
+        <w:rPr>
+          <w:rStyle w:val="eop"/>
+          <w:rFonts w:ascii="Arial" w:hAnsi="Arial" w:cs="Arial"/>
+        </w:rPr>
+        <w:t xml:space="preserve"> puede cambiar de tamaño según se necesite en tiempo de ejecución.</w:t>
       </w:r>
     </w:p>
     <w:p>
@@ -5000,7 +5201,23 @@
           <w:rFonts w:ascii="Arial" w:hAnsi="Arial" w:cs="Arial"/>
           <w:szCs w:val="22"/>
         </w:rPr>
-        <w:t>[4] complejidad n(log</w:t>
+        <w:t xml:space="preserve">[4] complejidad </w:t>
+      </w:r>
+      <w:proofErr w:type="gramStart"/>
+      <w:r>
+        <w:rPr>
+          <w:rFonts w:ascii="Arial" w:hAnsi="Arial" w:cs="Arial"/>
+          <w:szCs w:val="22"/>
+        </w:rPr>
+        <w:t>n(</w:t>
+      </w:r>
+      <w:proofErr w:type="gramEnd"/>
+      <w:r>
+        <w:rPr>
+          <w:rFonts w:ascii="Arial" w:hAnsi="Arial" w:cs="Arial"/>
+          <w:szCs w:val="22"/>
+        </w:rPr>
+        <w:t>log</w:t>
       </w:r>
       <w:r>
         <w:rPr>
@@ -5675,6 +5892,7 @@
                 <w:szCs w:val="22"/>
               </w:rPr>
             </w:pPr>
+            <w:proofErr w:type="spellStart"/>
             <w:r>
               <w:rPr>
                 <w:rFonts w:ascii="Arial" w:hAnsi="Arial" w:cs="Arial"/>
@@ -5682,6 +5900,7 @@
               </w:rPr>
               <w:t>ArrayList</w:t>
             </w:r>
+            <w:proofErr w:type="spellEnd"/>
           </w:p>
         </w:tc>
         <w:tc>
@@ -6003,7 +6222,23 @@
                 <w:rFonts w:ascii="Arial" w:hAnsi="Arial" w:cs="Arial"/>
                 <w:szCs w:val="22"/>
               </w:rPr>
-              <w:t xml:space="preserve">Las operaciones pueden ser ejecutadas en O(1).      </w:t>
+              <w:t xml:space="preserve">Las operaciones pueden ser ejecutadas en </w:t>
+            </w:r>
+            <w:proofErr w:type="gramStart"/>
+            <w:r>
+              <w:rPr>
+                <w:rFonts w:ascii="Arial" w:hAnsi="Arial" w:cs="Arial"/>
+                <w:szCs w:val="22"/>
+              </w:rPr>
+              <w:t>O(</w:t>
+            </w:r>
+            <w:proofErr w:type="gramEnd"/>
+            <w:r>
+              <w:rPr>
+                <w:rFonts w:ascii="Arial" w:hAnsi="Arial" w:cs="Arial"/>
+                <w:szCs w:val="22"/>
+              </w:rPr>
+              <w:t xml:space="preserve">1).      </w:t>
             </w:r>
           </w:p>
           <w:p>
@@ -6154,8 +6389,18 @@
                 <w:rFonts w:ascii="Arial" w:hAnsi="Arial" w:cs="Arial"/>
                 <w:szCs w:val="22"/>
               </w:rPr>
-              <w:t>Hash table</w:t>
-            </w:r>
+              <w:lastRenderedPageBreak/>
+              <w:t xml:space="preserve">Hash </w:t>
+            </w:r>
+            <w:proofErr w:type="spellStart"/>
+            <w:r>
+              <w:rPr>
+                <w:rFonts w:ascii="Arial" w:hAnsi="Arial" w:cs="Arial"/>
+                <w:szCs w:val="22"/>
+              </w:rPr>
+              <w:t>table</w:t>
+            </w:r>
+            <w:proofErr w:type="spellEnd"/>
           </w:p>
         </w:tc>
         <w:tc>
@@ -6178,7 +6423,23 @@
                 <w:rFonts w:ascii="Arial" w:hAnsi="Arial" w:cs="Arial"/>
                 <w:szCs w:val="22"/>
               </w:rPr>
-              <w:t>En el peor de los casos y utilizando una buena función: O(1). 8</w:t>
+              <w:t xml:space="preserve">En el peor de los casos y utilizando una buena función: </w:t>
+            </w:r>
+            <w:proofErr w:type="gramStart"/>
+            <w:r>
+              <w:rPr>
+                <w:rFonts w:ascii="Arial" w:hAnsi="Arial" w:cs="Arial"/>
+                <w:szCs w:val="22"/>
+              </w:rPr>
+              <w:t>O(</w:t>
+            </w:r>
+            <w:proofErr w:type="gramEnd"/>
+            <w:r>
+              <w:rPr>
+                <w:rFonts w:ascii="Arial" w:hAnsi="Arial" w:cs="Arial"/>
+                <w:szCs w:val="22"/>
+              </w:rPr>
+              <w:t>1). 8</w:t>
             </w:r>
           </w:p>
         </w:tc>
@@ -6684,7 +6945,7 @@
             <w:pPr>
               <w:pStyle w:val="paragraph"/>
               <w:spacing w:before="0" w:beforeAutospacing="0" w:after="0" w:afterAutospacing="0"/>
-              <w:jc w:val="both"/>
+              <w:jc w:val="center"/>
               <w:textAlignment w:val="baseline"/>
               <w:rPr>
                 <w:rFonts w:ascii="Arial" w:hAnsi="Arial" w:cs="Arial"/>
@@ -6695,30 +6956,21 @@
             </w:pPr>
             <w:r>
               <w:rPr>
-                <w:rFonts w:ascii="Arial" w:hAnsi="Arial" w:cs="Arial"/>
                 <w:noProof/>
               </w:rPr>
               <w:drawing>
-                <wp:anchor distT="0" distB="0" distL="114300" distR="114300" simplePos="0" relativeHeight="251658240" behindDoc="0" locked="0" layoutInCell="1" allowOverlap="1" wp14:anchorId="1B46D8C9" wp14:editId="07F75391">
+                <wp:anchor distT="0" distB="0" distL="114300" distR="114300" simplePos="0" relativeHeight="251664384" behindDoc="0" locked="0" layoutInCell="1" allowOverlap="1">
                   <wp:simplePos x="0" y="0"/>
                   <wp:positionH relativeFrom="column">
-                    <wp:posOffset>1734185</wp:posOffset>
+                    <wp:posOffset>1257935</wp:posOffset>
                   </wp:positionH>
-                  <wp:positionV relativeFrom="page">
-                    <wp:posOffset>19685</wp:posOffset>
+                  <wp:positionV relativeFrom="paragraph">
+                    <wp:posOffset>48260</wp:posOffset>
                   </wp:positionV>
-                  <wp:extent cx="2038350" cy="1577340"/>
-                  <wp:effectExtent l="0" t="0" r="0" b="3810"/>
-                  <wp:wrapThrough wrapText="bothSides">
-                    <wp:wrapPolygon edited="0">
-                      <wp:start x="0" y="0"/>
-                      <wp:lineTo x="0" y="21391"/>
-                      <wp:lineTo x="21398" y="21391"/>
-                      <wp:lineTo x="21398" y="0"/>
-                      <wp:lineTo x="0" y="0"/>
-                    </wp:wrapPolygon>
-                  </wp:wrapThrough>
-                  <wp:docPr id="3" name="Imagen 3" descr="Resultado de imagen para ranking"/>
+                  <wp:extent cx="2933065" cy="2385695"/>
+                  <wp:effectExtent l="0" t="0" r="635" b="0"/>
+                  <wp:wrapSquare wrapText="bothSides"/>
+                  <wp:docPr id="1" name="Imagen 1" descr="Imagen relacionada"/>
                   <wp:cNvGraphicFramePr>
                     <a:graphicFrameLocks xmlns:a="http://schemas.openxmlformats.org/drawingml/2006/main" noChangeAspect="1"/>
                   </wp:cNvGraphicFramePr>
@@ -6726,28 +6978,26 @@
                     <a:graphicData uri="http://schemas.openxmlformats.org/drawingml/2006/picture">
                       <pic:pic xmlns:pic="http://schemas.openxmlformats.org/drawingml/2006/picture">
                         <pic:nvPicPr>
-                          <pic:cNvPr id="0" name="Picture 6" descr="Resultado de imagen para ranking"/>
+                          <pic:cNvPr id="0" name="Picture 1" descr="Imagen relacionada"/>
                           <pic:cNvPicPr>
                             <a:picLocks noChangeAspect="1" noChangeArrowheads="1"/>
                           </pic:cNvPicPr>
                         </pic:nvPicPr>
-                        <pic:blipFill>
-                          <a:blip r:embed="rId25" cstate="print">
+                        <pic:blipFill rotWithShape="1">
+                          <a:blip r:embed="rId25">
                             <a:extLst>
                               <a:ext uri="{28A0092B-C50C-407E-A947-70E740481C1C}">
                                 <a14:useLocalDpi xmlns:a14="http://schemas.microsoft.com/office/drawing/2010/main" val="0"/>
                               </a:ext>
                             </a:extLst>
                           </a:blip>
-                          <a:srcRect/>
-                          <a:stretch>
-                            <a:fillRect/>
-                          </a:stretch>
+                          <a:srcRect t="6356"/>
+                          <a:stretch/>
                         </pic:blipFill>
                         <pic:spPr bwMode="auto">
                           <a:xfrm>
                             <a:off x="0" y="0"/>
-                            <a:ext cx="2038350" cy="1577340"/>
+                            <a:ext cx="2933065" cy="2385695"/>
                           </a:xfrm>
                           <a:prstGeom prst="rect">
                             <a:avLst/>
@@ -6756,13 +7006,15 @@
                           <a:ln>
                             <a:noFill/>
                           </a:ln>
+                          <a:extLst>
+                            <a:ext uri="{53640926-AAD7-44D8-BBD7-CCE9431645EC}">
+                              <a14:shadowObscured xmlns:a14="http://schemas.microsoft.com/office/drawing/2010/main"/>
+                            </a:ext>
+                          </a:extLst>
                         </pic:spPr>
                       </pic:pic>
                     </a:graphicData>
                   </a:graphic>
-                  <wp14:sizeRelH relativeFrom="margin">
-                    <wp14:pctWidth>0</wp14:pctWidth>
-                  </wp14:sizeRelH>
                   <wp14:sizeRelV relativeFrom="margin">
                     <wp14:pctHeight>0</wp14:pctHeight>
                   </wp14:sizeRelV>
@@ -6882,7 +7134,16 @@
                 <w:rFonts w:ascii="Arial" w:hAnsi="Arial" w:cs="Arial"/>
                 <w:lang w:val="en-US"/>
               </w:rPr>
-              <w:t xml:space="preserve">                        </w:t>
+              <w:t xml:space="preserve">           </w:t>
+            </w:r>
+            <w:bookmarkStart w:id="0" w:name="_GoBack"/>
+            <w:bookmarkEnd w:id="0"/>
+            <w:r>
+              <w:rPr>
+                <w:rFonts w:ascii="Arial" w:hAnsi="Arial" w:cs="Arial"/>
+                <w:lang w:val="en-US"/>
+              </w:rPr>
+              <w:t xml:space="preserve">             </w:t>
             </w:r>
           </w:p>
           <w:p>
@@ -6917,7 +7178,7 @@
                     <w:rFonts w:ascii="Arial" w:hAnsi="Arial" w:cs="Arial"/>
                     <w:lang w:val="en-US"/>
                   </w:rPr>
-                  <w:instrText xml:space="preserve"> CITATION POE18 \l 3082 </w:instrText>
+                  <w:instrText xml:space="preserve">CITATION POE18 \l 3082 </w:instrText>
                 </w:r>
                 <w:r>
                   <w:rPr>
@@ -6931,7 +7192,7 @@
                     <w:noProof/>
                     <w:lang w:val="en-US"/>
                   </w:rPr>
-                  <w:t>(POETS&amp;QUANTS, INC. ALL RIGHTS RESERVED., 2018)</w:t>
+                  <w:t>(wiki, 2018)</w:t>
                 </w:r>
                 <w:r>
                   <w:rPr>
@@ -8001,6 +8262,7 @@
                 <w:rFonts w:ascii="Arial" w:hAnsi="Arial" w:cs="Arial"/>
                 <w:b/>
               </w:rPr>
+              <w:lastRenderedPageBreak/>
               <w:t>TAD</w:t>
             </w:r>
           </w:p>
@@ -8310,10 +8572,16 @@
               <w:textAlignment w:val="baseline"/>
               <w:rPr>
                 <w:rFonts w:ascii="Arial" w:hAnsi="Arial" w:cs="Arial"/>
-                <w:b/>
                 <w:i/>
               </w:rPr>
             </w:pPr>
+            <w:r>
+              <w:rPr>
+                <w:rFonts w:ascii="Arial" w:hAnsi="Arial" w:cs="Arial"/>
+                <w:i/>
+              </w:rPr>
+              <w:t>Por defecto, siempre va a haber un hacha, como la primer</w:t>
+            </w:r>
           </w:p>
         </w:tc>
       </w:tr>
@@ -8500,17 +8768,17 @@
     </w:p>
     <w:tbl>
       <w:tblPr>
-        <w:tblStyle w:val="Tablaconcuadrcula4-nfasis2"/>
+        <w:tblStyle w:val="Tabladecuadrcula4-nfasis2"/>
         <w:tblW w:w="8828" w:type="dxa"/>
         <w:tblLook w:val="04A0" w:firstRow="1" w:lastRow="0" w:firstColumn="1" w:lastColumn="0" w:noHBand="0" w:noVBand="1"/>
       </w:tblPr>
       <w:tblGrid>
-        <w:gridCol w:w="1097"/>
-        <w:gridCol w:w="1353"/>
-        <w:gridCol w:w="1869"/>
-        <w:gridCol w:w="1408"/>
-        <w:gridCol w:w="1364"/>
-        <w:gridCol w:w="1737"/>
+        <w:gridCol w:w="1284"/>
+        <w:gridCol w:w="819"/>
+        <w:gridCol w:w="1440"/>
+        <w:gridCol w:w="2436"/>
+        <w:gridCol w:w="1500"/>
+        <w:gridCol w:w="1349"/>
       </w:tblGrid>
       <w:tr>
         <w:trPr>
@@ -8563,7 +8831,7 @@
         <w:tc>
           <w:tcPr>
             <w:cnfStyle w:val="001000000000" w:firstRow="0" w:lastRow="0" w:firstColumn="1" w:lastColumn="0" w:oddVBand="0" w:evenVBand="0" w:oddHBand="0" w:evenHBand="0" w:firstRowFirstColumn="0" w:firstRowLastColumn="0" w:lastRowFirstColumn="0" w:lastRowLastColumn="0"/>
-            <w:tcW w:w="1097" w:type="dxa"/>
+            <w:tcW w:w="1269" w:type="dxa"/>
             <w:hideMark/>
           </w:tcPr>
           <w:p>
@@ -8596,7 +8864,7 @@
         </w:tc>
         <w:tc>
           <w:tcPr>
-            <w:tcW w:w="1434" w:type="dxa"/>
+            <w:tcW w:w="846" w:type="dxa"/>
             <w:hideMark/>
           </w:tcPr>
           <w:p>
@@ -8632,7 +8900,7 @@
         </w:tc>
         <w:tc>
           <w:tcPr>
-            <w:tcW w:w="1909" w:type="dxa"/>
+            <w:tcW w:w="1423" w:type="dxa"/>
             <w:hideMark/>
           </w:tcPr>
           <w:p>
@@ -8672,7 +8940,7 @@
         </w:tc>
         <w:tc>
           <w:tcPr>
-            <w:tcW w:w="1457" w:type="dxa"/>
+            <w:tcW w:w="2475" w:type="dxa"/>
             <w:hideMark/>
           </w:tcPr>
           <w:p>
@@ -8712,7 +8980,7 @@
         </w:tc>
         <w:tc>
           <w:tcPr>
-            <w:tcW w:w="1448" w:type="dxa"/>
+            <w:tcW w:w="1482" w:type="dxa"/>
             <w:hideMark/>
           </w:tcPr>
           <w:p>
@@ -8752,7 +9020,7 @@
         </w:tc>
         <w:tc>
           <w:tcPr>
-            <w:tcW w:w="1483" w:type="dxa"/>
+            <w:tcW w:w="1333" w:type="dxa"/>
             <w:hideMark/>
           </w:tcPr>
           <w:p>
@@ -8798,7 +9066,7 @@
         <w:tc>
           <w:tcPr>
             <w:cnfStyle w:val="001000000000" w:firstRow="0" w:lastRow="0" w:firstColumn="1" w:lastColumn="0" w:oddVBand="0" w:evenVBand="0" w:oddHBand="0" w:evenHBand="0" w:firstRowFirstColumn="0" w:firstRowLastColumn="0" w:lastRowFirstColumn="0" w:lastRowLastColumn="0"/>
-            <w:tcW w:w="1097" w:type="dxa"/>
+            <w:tcW w:w="1269" w:type="dxa"/>
             <w:vAlign w:val="center"/>
             <w:hideMark/>
           </w:tcPr>
@@ -8809,16 +9077,27 @@
               <w:textAlignment w:val="baseline"/>
               <w:rPr>
                 <w:rFonts w:ascii="Arial" w:eastAsia="Times New Roman" w:hAnsi="Arial" w:cs="Arial"/>
-                <w:sz w:val="24"/>
-                <w:szCs w:val="24"/>
+                <w:b w:val="0"/>
+                <w:sz w:val="20"/>
+                <w:szCs w:val="20"/>
                 <w:lang w:eastAsia="es-CO"/>
               </w:rPr>
             </w:pPr>
+            <w:r>
+              <w:rPr>
+                <w:rFonts w:ascii="Arial" w:eastAsia="Times New Roman" w:hAnsi="Arial" w:cs="Arial"/>
+                <w:b w:val="0"/>
+                <w:sz w:val="20"/>
+                <w:szCs w:val="20"/>
+                <w:lang w:eastAsia="es-CO"/>
+              </w:rPr>
+              <w:t>“Lanzallamas”</w:t>
+            </w:r>
           </w:p>
         </w:tc>
         <w:tc>
           <w:tcPr>
-            <w:tcW w:w="1434" w:type="dxa"/>
+            <w:tcW w:w="846" w:type="dxa"/>
             <w:vAlign w:val="center"/>
             <w:hideMark/>
           </w:tcPr>
@@ -8830,16 +9109,16 @@
               <w:cnfStyle w:val="000000000000" w:firstRow="0" w:lastRow="0" w:firstColumn="0" w:lastColumn="0" w:oddVBand="0" w:evenVBand="0" w:oddHBand="0" w:evenHBand="0" w:firstRowFirstColumn="0" w:firstRowLastColumn="0" w:lastRowFirstColumn="0" w:lastRowLastColumn="0"/>
               <w:rPr>
                 <w:rFonts w:ascii="Arial" w:eastAsia="Times New Roman" w:hAnsi="Arial" w:cs="Arial"/>
-                <w:sz w:val="24"/>
-                <w:szCs w:val="24"/>
+                <w:sz w:val="20"/>
+                <w:szCs w:val="20"/>
                 <w:lang w:eastAsia="es-CO"/>
               </w:rPr>
             </w:pPr>
             <w:r>
               <w:rPr>
                 <w:rFonts w:ascii="Arial" w:eastAsia="Times New Roman" w:hAnsi="Arial" w:cs="Arial"/>
-                <w:sz w:val="24"/>
-                <w:szCs w:val="24"/>
+                <w:sz w:val="20"/>
+                <w:szCs w:val="20"/>
                 <w:lang w:eastAsia="es-CO"/>
               </w:rPr>
               <w:t>True</w:t>
@@ -8848,7 +9127,7 @@
         </w:tc>
         <w:tc>
           <w:tcPr>
-            <w:tcW w:w="1909" w:type="dxa"/>
+            <w:tcW w:w="1423" w:type="dxa"/>
             <w:vMerge w:val="restart"/>
             <w:vAlign w:val="center"/>
             <w:hideMark/>
@@ -8873,13 +9152,13 @@
                 <w:szCs w:val="20"/>
                 <w:lang w:eastAsia="es-CO"/>
               </w:rPr>
-              <w:t>El método retorna true si los jugadores han sido rankeados, retorna false si no lo son</w:t>
+              <w:t>El método retorna true, si la última arma ha sido retornada, de lo contrario, retornará false.</w:t>
             </w:r>
           </w:p>
         </w:tc>
         <w:tc>
           <w:tcPr>
-            <w:tcW w:w="1457" w:type="dxa"/>
+            <w:tcW w:w="2475" w:type="dxa"/>
             <w:vMerge w:val="restart"/>
             <w:vAlign w:val="center"/>
             <w:hideMark/>
@@ -8892,16 +9171,56 @@
               <w:cnfStyle w:val="000000000000" w:firstRow="0" w:lastRow="0" w:firstColumn="0" w:lastColumn="0" w:oddVBand="0" w:evenVBand="0" w:oddHBand="0" w:evenHBand="0" w:firstRowFirstColumn="0" w:firstRowLastColumn="0" w:lastRowFirstColumn="0" w:lastRowLastColumn="0"/>
               <w:rPr>
                 <w:rFonts w:ascii="Arial" w:eastAsia="Times New Roman" w:hAnsi="Arial" w:cs="Arial"/>
-                <w:sz w:val="24"/>
-                <w:szCs w:val="24"/>
+                <w:sz w:val="20"/>
+                <w:szCs w:val="20"/>
                 <w:lang w:eastAsia="es-CO"/>
               </w:rPr>
             </w:pPr>
+            <w:proofErr w:type="spellStart"/>
+            <w:r>
+              <w:rPr>
+                <w:rFonts w:ascii="Arial" w:eastAsia="Times New Roman" w:hAnsi="Arial" w:cs="Arial"/>
+                <w:sz w:val="20"/>
+                <w:szCs w:val="20"/>
+                <w:lang w:eastAsia="es-CO"/>
+              </w:rPr>
+              <w:t>insertWeaponStack</w:t>
+            </w:r>
+            <w:proofErr w:type="spellEnd"/>
+            <w:r>
+              <w:rPr>
+                <w:rFonts w:ascii="Arial" w:eastAsia="Times New Roman" w:hAnsi="Arial" w:cs="Arial"/>
+                <w:sz w:val="20"/>
+                <w:szCs w:val="20"/>
+                <w:lang w:eastAsia="es-CO"/>
+              </w:rPr>
+              <w:t>(</w:t>
+            </w:r>
+            <w:proofErr w:type="spellStart"/>
+            <w:r>
+              <w:rPr>
+                <w:rFonts w:ascii="Arial" w:eastAsia="Times New Roman" w:hAnsi="Arial" w:cs="Arial"/>
+                <w:sz w:val="20"/>
+                <w:szCs w:val="20"/>
+                <w:lang w:eastAsia="es-CO"/>
+              </w:rPr>
+              <w:t>Weapon</w:t>
+            </w:r>
+            <w:proofErr w:type="spellEnd"/>
+            <w:r>
+              <w:rPr>
+                <w:rFonts w:ascii="Arial" w:eastAsia="Times New Roman" w:hAnsi="Arial" w:cs="Arial"/>
+                <w:sz w:val="20"/>
+                <w:szCs w:val="20"/>
+                <w:lang w:eastAsia="es-CO"/>
+              </w:rPr>
+              <w:t>)</w:t>
+            </w:r>
           </w:p>
         </w:tc>
         <w:tc>
           <w:tcPr>
-            <w:tcW w:w="1448" w:type="dxa"/>
+            <w:tcW w:w="1482" w:type="dxa"/>
             <w:vMerge w:val="restart"/>
             <w:vAlign w:val="center"/>
             <w:hideMark/>
@@ -8914,16 +9233,25 @@
               <w:cnfStyle w:val="000000000000" w:firstRow="0" w:lastRow="0" w:firstColumn="0" w:lastColumn="0" w:oddVBand="0" w:evenVBand="0" w:oddHBand="0" w:evenHBand="0" w:firstRowFirstColumn="0" w:firstRowLastColumn="0" w:lastRowFirstColumn="0" w:lastRowLastColumn="0"/>
               <w:rPr>
                 <w:rFonts w:ascii="Arial" w:eastAsia="Times New Roman" w:hAnsi="Arial" w:cs="Arial"/>
-                <w:sz w:val="24"/>
-                <w:szCs w:val="24"/>
+                <w:sz w:val="20"/>
+                <w:szCs w:val="20"/>
                 <w:lang w:eastAsia="es-CO"/>
               </w:rPr>
             </w:pPr>
+            <w:r>
+              <w:rPr>
+                <w:rFonts w:ascii="Arial" w:eastAsia="Times New Roman" w:hAnsi="Arial" w:cs="Arial"/>
+                <w:sz w:val="20"/>
+                <w:szCs w:val="20"/>
+                <w:lang w:eastAsia="es-CO"/>
+              </w:rPr>
+              <w:t>Player</w:t>
+            </w:r>
           </w:p>
         </w:tc>
         <w:tc>
           <w:tcPr>
-            <w:tcW w:w="1483" w:type="dxa"/>
+            <w:tcW w:w="1333" w:type="dxa"/>
             <w:vMerge w:val="restart"/>
             <w:vAlign w:val="center"/>
             <w:hideMark/>
@@ -8936,18 +9264,17 @@
               <w:cnfStyle w:val="000000000000" w:firstRow="0" w:lastRow="0" w:firstColumn="0" w:lastColumn="0" w:oddVBand="0" w:evenVBand="0" w:oddHBand="0" w:evenHBand="0" w:firstRowFirstColumn="0" w:firstRowLastColumn="0" w:lastRowFirstColumn="0" w:lastRowLastColumn="0"/>
               <w:rPr>
                 <w:rFonts w:ascii="Arial" w:eastAsia="Times New Roman" w:hAnsi="Arial" w:cs="Arial"/>
-                <w:sz w:val="24"/>
-                <w:szCs w:val="24"/>
+                <w:sz w:val="20"/>
+                <w:szCs w:val="20"/>
                 <w:lang w:eastAsia="es-CO"/>
               </w:rPr>
             </w:pPr>
             <w:proofErr w:type="spellStart"/>
-            <w:proofErr w:type="gramStart"/>
             <w:r>
               <w:rPr>
                 <w:rFonts w:ascii="Arial" w:eastAsia="Times New Roman" w:hAnsi="Arial" w:cs="Arial"/>
-                <w:sz w:val="24"/>
-                <w:szCs w:val="24"/>
+                <w:sz w:val="20"/>
+                <w:szCs w:val="20"/>
                 <w:lang w:eastAsia="es-CO"/>
               </w:rPr>
               <w:t>SceneOne</w:t>
@@ -8956,21 +9283,11 @@
             <w:r>
               <w:rPr>
                 <w:rFonts w:ascii="Arial" w:eastAsia="Times New Roman" w:hAnsi="Arial" w:cs="Arial"/>
-                <w:sz w:val="24"/>
-                <w:szCs w:val="24"/>
+                <w:sz w:val="20"/>
+                <w:szCs w:val="20"/>
                 <w:lang w:eastAsia="es-CO"/>
               </w:rPr>
-              <w:t>(</w:t>
-            </w:r>
-            <w:proofErr w:type="gramEnd"/>
-            <w:r>
-              <w:rPr>
-                <w:rFonts w:ascii="Arial" w:eastAsia="Times New Roman" w:hAnsi="Arial" w:cs="Arial"/>
-                <w:sz w:val="24"/>
-                <w:szCs w:val="24"/>
-                <w:lang w:eastAsia="es-CO"/>
-              </w:rPr>
-              <w:t>)</w:t>
+              <w:t>()</w:t>
             </w:r>
           </w:p>
         </w:tc>
@@ -8983,7 +9300,7 @@
         <w:tc>
           <w:tcPr>
             <w:cnfStyle w:val="001000000000" w:firstRow="0" w:lastRow="0" w:firstColumn="1" w:lastColumn="0" w:oddVBand="0" w:evenVBand="0" w:oddHBand="0" w:evenHBand="0" w:firstRowFirstColumn="0" w:firstRowLastColumn="0" w:lastRowFirstColumn="0" w:lastRowLastColumn="0"/>
-            <w:tcW w:w="1097" w:type="dxa"/>
+            <w:tcW w:w="1269" w:type="dxa"/>
             <w:vAlign w:val="center"/>
           </w:tcPr>
           <w:p>
@@ -8995,16 +9312,27 @@
                 <w:rFonts w:ascii="Arial" w:eastAsia="Times New Roman" w:hAnsi="Arial" w:cs="Arial"/>
                 <w:b w:val="0"/>
                 <w:bCs w:val="0"/>
-                <w:sz w:val="24"/>
-                <w:szCs w:val="24"/>
+                <w:sz w:val="20"/>
+                <w:szCs w:val="20"/>
                 <w:lang w:eastAsia="es-CO"/>
               </w:rPr>
             </w:pPr>
+            <w:r>
+              <w:rPr>
+                <w:rFonts w:ascii="Arial" w:eastAsia="Times New Roman" w:hAnsi="Arial" w:cs="Arial"/>
+                <w:b w:val="0"/>
+                <w:bCs w:val="0"/>
+                <w:sz w:val="20"/>
+                <w:szCs w:val="20"/>
+                <w:lang w:eastAsia="es-CO"/>
+              </w:rPr>
+              <w:t>“Ak-47”</w:t>
+            </w:r>
           </w:p>
         </w:tc>
         <w:tc>
           <w:tcPr>
-            <w:tcW w:w="1434" w:type="dxa"/>
+            <w:tcW w:w="846" w:type="dxa"/>
             <w:vAlign w:val="center"/>
           </w:tcPr>
           <w:p>
@@ -9015,25 +9343,67 @@
               <w:cnfStyle w:val="000000100000" w:firstRow="0" w:lastRow="0" w:firstColumn="0" w:lastColumn="0" w:oddVBand="0" w:evenVBand="0" w:oddHBand="1" w:evenHBand="0" w:firstRowFirstColumn="0" w:firstRowLastColumn="0" w:lastRowFirstColumn="0" w:lastRowLastColumn="0"/>
               <w:rPr>
                 <w:rFonts w:ascii="Arial" w:eastAsia="Times New Roman" w:hAnsi="Arial" w:cs="Arial"/>
-                <w:sz w:val="24"/>
-                <w:szCs w:val="24"/>
+                <w:sz w:val="20"/>
+                <w:szCs w:val="20"/>
                 <w:lang w:eastAsia="es-CO"/>
               </w:rPr>
             </w:pPr>
             <w:r>
+              <w:rPr>
+                <w:rFonts w:ascii="Arial" w:eastAsia="Times New Roman" w:hAnsi="Arial" w:cs="Arial"/>
+                <w:sz w:val="20"/>
+                <w:szCs w:val="20"/>
+                <w:lang w:eastAsia="es-CO"/>
+              </w:rPr>
+              <w:t>False</w:t>
+            </w:r>
+          </w:p>
+        </w:tc>
+        <w:tc>
+          <w:tcPr>
+            <w:tcW w:w="1423" w:type="dxa"/>
+            <w:vMerge/>
+            <w:vAlign w:val="center"/>
+          </w:tcPr>
+          <w:p>
+            <w:pPr>
+              <w:spacing w:afterAutospacing="1"/>
+              <w:jc w:val="center"/>
+              <w:textAlignment w:val="baseline"/>
+              <w:cnfStyle w:val="000000100000" w:firstRow="0" w:lastRow="0" w:firstColumn="0" w:lastColumn="0" w:oddVBand="0" w:evenVBand="0" w:oddHBand="1" w:evenHBand="0" w:firstRowFirstColumn="0" w:firstRowLastColumn="0" w:lastRowFirstColumn="0" w:lastRowLastColumn="0"/>
+              <w:rPr>
+                <w:rFonts w:ascii="Arial" w:eastAsia="Times New Roman" w:hAnsi="Arial" w:cs="Arial"/>
+                <w:sz w:val="20"/>
+                <w:szCs w:val="20"/>
+                <w:lang w:eastAsia="es-CO"/>
+              </w:rPr>
+            </w:pPr>
+          </w:p>
+        </w:tc>
+        <w:tc>
+          <w:tcPr>
+            <w:tcW w:w="2475" w:type="dxa"/>
+            <w:vMerge/>
+            <w:vAlign w:val="center"/>
+          </w:tcPr>
+          <w:p>
+            <w:pPr>
+              <w:spacing w:afterAutospacing="1"/>
+              <w:jc w:val="center"/>
+              <w:textAlignment w:val="baseline"/>
+              <w:cnfStyle w:val="000000100000" w:firstRow="0" w:lastRow="0" w:firstColumn="0" w:lastColumn="0" w:oddVBand="0" w:evenVBand="0" w:oddHBand="1" w:evenHBand="0" w:firstRowFirstColumn="0" w:firstRowLastColumn="0" w:lastRowFirstColumn="0" w:lastRowLastColumn="0"/>
               <w:rPr>
                 <w:rFonts w:ascii="Arial" w:eastAsia="Times New Roman" w:hAnsi="Arial" w:cs="Arial"/>
                 <w:sz w:val="24"/>
                 <w:szCs w:val="24"/>
                 <w:lang w:eastAsia="es-CO"/>
               </w:rPr>
-              <w:t>False</w:t>
-            </w:r>
+            </w:pPr>
           </w:p>
         </w:tc>
         <w:tc>
           <w:tcPr>
-            <w:tcW w:w="1909" w:type="dxa"/>
+            <w:tcW w:w="1482" w:type="dxa"/>
             <w:vMerge/>
             <w:vAlign w:val="center"/>
           </w:tcPr>
@@ -9045,8 +9415,8 @@
               <w:cnfStyle w:val="000000100000" w:firstRow="0" w:lastRow="0" w:firstColumn="0" w:lastColumn="0" w:oddVBand="0" w:evenVBand="0" w:oddHBand="1" w:evenHBand="0" w:firstRowFirstColumn="0" w:firstRowLastColumn="0" w:lastRowFirstColumn="0" w:lastRowLastColumn="0"/>
               <w:rPr>
                 <w:rFonts w:ascii="Arial" w:eastAsia="Times New Roman" w:hAnsi="Arial" w:cs="Arial"/>
-                <w:sz w:val="20"/>
-                <w:szCs w:val="20"/>
+                <w:sz w:val="24"/>
+                <w:szCs w:val="24"/>
                 <w:lang w:eastAsia="es-CO"/>
               </w:rPr>
             </w:pPr>
@@ -9054,49 +9424,7 @@
         </w:tc>
         <w:tc>
           <w:tcPr>
-            <w:tcW w:w="1457" w:type="dxa"/>
-            <w:vMerge/>
-            <w:vAlign w:val="center"/>
-          </w:tcPr>
-          <w:p>
-            <w:pPr>
-              <w:spacing w:afterAutospacing="1"/>
-              <w:jc w:val="center"/>
-              <w:textAlignment w:val="baseline"/>
-              <w:cnfStyle w:val="000000100000" w:firstRow="0" w:lastRow="0" w:firstColumn="0" w:lastColumn="0" w:oddVBand="0" w:evenVBand="0" w:oddHBand="1" w:evenHBand="0" w:firstRowFirstColumn="0" w:firstRowLastColumn="0" w:lastRowFirstColumn="0" w:lastRowLastColumn="0"/>
-              <w:rPr>
-                <w:rFonts w:ascii="Arial" w:eastAsia="Times New Roman" w:hAnsi="Arial" w:cs="Arial"/>
-                <w:sz w:val="24"/>
-                <w:szCs w:val="24"/>
-                <w:lang w:eastAsia="es-CO"/>
-              </w:rPr>
-            </w:pPr>
-          </w:p>
-        </w:tc>
-        <w:tc>
-          <w:tcPr>
-            <w:tcW w:w="1448" w:type="dxa"/>
-            <w:vMerge/>
-            <w:vAlign w:val="center"/>
-          </w:tcPr>
-          <w:p>
-            <w:pPr>
-              <w:spacing w:afterAutospacing="1"/>
-              <w:jc w:val="center"/>
-              <w:textAlignment w:val="baseline"/>
-              <w:cnfStyle w:val="000000100000" w:firstRow="0" w:lastRow="0" w:firstColumn="0" w:lastColumn="0" w:oddVBand="0" w:evenVBand="0" w:oddHBand="1" w:evenHBand="0" w:firstRowFirstColumn="0" w:firstRowLastColumn="0" w:lastRowFirstColumn="0" w:lastRowLastColumn="0"/>
-              <w:rPr>
-                <w:rFonts w:ascii="Arial" w:eastAsia="Times New Roman" w:hAnsi="Arial" w:cs="Arial"/>
-                <w:sz w:val="24"/>
-                <w:szCs w:val="24"/>
-                <w:lang w:eastAsia="es-CO"/>
-              </w:rPr>
-            </w:pPr>
-          </w:p>
-        </w:tc>
-        <w:tc>
-          <w:tcPr>
-            <w:tcW w:w="1483" w:type="dxa"/>
+            <w:tcW w:w="1333" w:type="dxa"/>
             <w:vMerge/>
             <w:vAlign w:val="center"/>
           </w:tcPr>
@@ -9123,7 +9451,7 @@
         <w:tc>
           <w:tcPr>
             <w:cnfStyle w:val="001000000000" w:firstRow="0" w:lastRow="0" w:firstColumn="1" w:lastColumn="0" w:oddVBand="0" w:evenVBand="0" w:oddHBand="0" w:evenHBand="0" w:firstRowFirstColumn="0" w:firstRowLastColumn="0" w:lastRowFirstColumn="0" w:lastRowLastColumn="0"/>
-            <w:tcW w:w="1097" w:type="dxa"/>
+            <w:tcW w:w="1269" w:type="dxa"/>
             <w:vAlign w:val="center"/>
             <w:hideMark/>
           </w:tcPr>
@@ -9132,6 +9460,38 @@
               <w:spacing w:afterAutospacing="1"/>
               <w:jc w:val="center"/>
               <w:textAlignment w:val="baseline"/>
+              <w:rPr>
+                <w:rFonts w:ascii="Arial" w:eastAsia="Times New Roman" w:hAnsi="Arial" w:cs="Arial"/>
+                <w:b w:val="0"/>
+                <w:sz w:val="24"/>
+                <w:szCs w:val="24"/>
+                <w:lang w:eastAsia="es-CO"/>
+              </w:rPr>
+            </w:pPr>
+            <w:r>
+              <w:rPr>
+                <w:rFonts w:ascii="Arial" w:eastAsia="Times New Roman" w:hAnsi="Arial" w:cs="Arial"/>
+                <w:b w:val="0"/>
+                <w:sz w:val="24"/>
+                <w:szCs w:val="24"/>
+                <w:lang w:eastAsia="es-CO"/>
+              </w:rPr>
+              <w:t>7</w:t>
+            </w:r>
+          </w:p>
+        </w:tc>
+        <w:tc>
+          <w:tcPr>
+            <w:tcW w:w="846" w:type="dxa"/>
+            <w:vAlign w:val="center"/>
+            <w:hideMark/>
+          </w:tcPr>
+          <w:p>
+            <w:pPr>
+              <w:spacing w:afterAutospacing="1"/>
+              <w:jc w:val="center"/>
+              <w:textAlignment w:val="baseline"/>
+              <w:cnfStyle w:val="000000000000" w:firstRow="0" w:lastRow="0" w:firstColumn="0" w:lastColumn="0" w:oddVBand="0" w:evenVBand="0" w:oddHBand="0" w:evenHBand="0" w:firstRowFirstColumn="0" w:firstRowLastColumn="0" w:lastRowFirstColumn="0" w:lastRowLastColumn="0"/>
               <w:rPr>
                 <w:rFonts w:ascii="Arial" w:eastAsia="Times New Roman" w:hAnsi="Arial" w:cs="Arial"/>
                 <w:sz w:val="24"/>
@@ -9139,11 +9499,21 @@
                 <w:lang w:eastAsia="es-CO"/>
               </w:rPr>
             </w:pPr>
+            <w:r>
+              <w:rPr>
+                <w:rFonts w:ascii="Arial" w:eastAsia="Times New Roman" w:hAnsi="Arial" w:cs="Arial"/>
+                <w:sz w:val="24"/>
+                <w:szCs w:val="24"/>
+                <w:lang w:eastAsia="es-CO"/>
+              </w:rPr>
+              <w:t>True</w:t>
+            </w:r>
           </w:p>
         </w:tc>
         <w:tc>
           <w:tcPr>
-            <w:tcW w:w="1434" w:type="dxa"/>
+            <w:tcW w:w="1423" w:type="dxa"/>
+            <w:vMerge w:val="restart"/>
             <w:vAlign w:val="center"/>
             <w:hideMark/>
           </w:tcPr>
@@ -9155,25 +9525,25 @@
               <w:cnfStyle w:val="000000000000" w:firstRow="0" w:lastRow="0" w:firstColumn="0" w:lastColumn="0" w:oddVBand="0" w:evenVBand="0" w:oddHBand="0" w:evenHBand="0" w:firstRowFirstColumn="0" w:firstRowLastColumn="0" w:lastRowFirstColumn="0" w:lastRowLastColumn="0"/>
               <w:rPr>
                 <w:rFonts w:ascii="Arial" w:eastAsia="Times New Roman" w:hAnsi="Arial" w:cs="Arial"/>
-                <w:sz w:val="24"/>
-                <w:szCs w:val="24"/>
+                <w:sz w:val="20"/>
+                <w:szCs w:val="20"/>
                 <w:lang w:eastAsia="es-CO"/>
               </w:rPr>
             </w:pPr>
             <w:r>
               <w:rPr>
                 <w:rFonts w:ascii="Arial" w:eastAsia="Times New Roman" w:hAnsi="Arial" w:cs="Arial"/>
-                <w:sz w:val="24"/>
-                <w:szCs w:val="24"/>
+                <w:sz w:val="20"/>
+                <w:szCs w:val="20"/>
                 <w:lang w:eastAsia="es-CO"/>
               </w:rPr>
-              <w:t>True</w:t>
+              <w:t>El método retorna true, si la cantidad de jugadores ingresados en la cola coinciden, retorna false en caso contrario</w:t>
             </w:r>
           </w:p>
         </w:tc>
         <w:tc>
           <w:tcPr>
-            <w:tcW w:w="1909" w:type="dxa"/>
+            <w:tcW w:w="2475" w:type="dxa"/>
             <w:vMerge w:val="restart"/>
             <w:vAlign w:val="center"/>
             <w:hideMark/>
@@ -9191,6 +9561,7 @@
                 <w:lang w:eastAsia="es-CO"/>
               </w:rPr>
             </w:pPr>
+            <w:proofErr w:type="spellStart"/>
             <w:r>
               <w:rPr>
                 <w:rFonts w:ascii="Arial" w:eastAsia="Times New Roman" w:hAnsi="Arial" w:cs="Arial"/>
@@ -9198,13 +9569,23 @@
                 <w:szCs w:val="20"/>
                 <w:lang w:eastAsia="es-CO"/>
               </w:rPr>
-              <w:t>El método retorna true si la desviación estándar del ping de los jugadores de una partida es el mínimo posible, de lo contrario retorna false.</w:t>
+              <w:t>tamanio</w:t>
+            </w:r>
+            <w:proofErr w:type="spellEnd"/>
+            <w:r>
+              <w:rPr>
+                <w:rFonts w:ascii="Arial" w:eastAsia="Times New Roman" w:hAnsi="Arial" w:cs="Arial"/>
+                <w:sz w:val="20"/>
+                <w:szCs w:val="20"/>
+                <w:lang w:eastAsia="es-CO"/>
+              </w:rPr>
+              <w:t>()</w:t>
             </w:r>
           </w:p>
         </w:tc>
         <w:tc>
           <w:tcPr>
-            <w:tcW w:w="1457" w:type="dxa"/>
+            <w:tcW w:w="1482" w:type="dxa"/>
             <w:vMerge w:val="restart"/>
             <w:vAlign w:val="center"/>
             <w:hideMark/>
@@ -9217,16 +9598,27 @@
               <w:cnfStyle w:val="000000000000" w:firstRow="0" w:lastRow="0" w:firstColumn="0" w:lastColumn="0" w:oddVBand="0" w:evenVBand="0" w:oddHBand="0" w:evenHBand="0" w:firstRowFirstColumn="0" w:firstRowLastColumn="0" w:lastRowFirstColumn="0" w:lastRowLastColumn="0"/>
               <w:rPr>
                 <w:rFonts w:ascii="Arial" w:eastAsia="Times New Roman" w:hAnsi="Arial" w:cs="Arial"/>
-                <w:sz w:val="24"/>
-                <w:szCs w:val="24"/>
+                <w:sz w:val="20"/>
+                <w:szCs w:val="20"/>
                 <w:lang w:eastAsia="es-CO"/>
               </w:rPr>
             </w:pPr>
+            <w:proofErr w:type="spellStart"/>
+            <w:r>
+              <w:rPr>
+                <w:rFonts w:ascii="Arial" w:eastAsia="Times New Roman" w:hAnsi="Arial" w:cs="Arial"/>
+                <w:sz w:val="20"/>
+                <w:szCs w:val="20"/>
+                <w:lang w:eastAsia="es-CO"/>
+              </w:rPr>
+              <w:t>Ranking_Players</w:t>
+            </w:r>
+            <w:proofErr w:type="spellEnd"/>
           </w:p>
         </w:tc>
         <w:tc>
           <w:tcPr>
-            <w:tcW w:w="1448" w:type="dxa"/>
+            <w:tcW w:w="1333" w:type="dxa"/>
             <w:vMerge w:val="restart"/>
             <w:vAlign w:val="center"/>
             <w:hideMark/>
@@ -9239,63 +9631,30 @@
               <w:cnfStyle w:val="000000000000" w:firstRow="0" w:lastRow="0" w:firstColumn="0" w:lastColumn="0" w:oddVBand="0" w:evenVBand="0" w:oddHBand="0" w:evenHBand="0" w:firstRowFirstColumn="0" w:firstRowLastColumn="0" w:lastRowFirstColumn="0" w:lastRowLastColumn="0"/>
               <w:rPr>
                 <w:rFonts w:ascii="Arial" w:eastAsia="Times New Roman" w:hAnsi="Arial" w:cs="Arial"/>
-                <w:sz w:val="24"/>
-                <w:szCs w:val="24"/>
+                <w:sz w:val="20"/>
+                <w:szCs w:val="20"/>
                 <w:lang w:eastAsia="es-CO"/>
               </w:rPr>
             </w:pPr>
-          </w:p>
-        </w:tc>
-        <w:tc>
-          <w:tcPr>
-            <w:tcW w:w="1483" w:type="dxa"/>
-            <w:vMerge w:val="restart"/>
-            <w:vAlign w:val="center"/>
-            <w:hideMark/>
-          </w:tcPr>
-          <w:p>
-            <w:pPr>
-              <w:spacing w:afterAutospacing="1"/>
-              <w:jc w:val="center"/>
-              <w:textAlignment w:val="baseline"/>
-              <w:cnfStyle w:val="000000000000" w:firstRow="0" w:lastRow="0" w:firstColumn="0" w:lastColumn="0" w:oddVBand="0" w:evenVBand="0" w:oddHBand="0" w:evenHBand="0" w:firstRowFirstColumn="0" w:firstRowLastColumn="0" w:lastRowFirstColumn="0" w:lastRowLastColumn="0"/>
+            <w:proofErr w:type="spellStart"/>
+            <w:r>
               <w:rPr>
                 <w:rFonts w:ascii="Arial" w:eastAsia="Times New Roman" w:hAnsi="Arial" w:cs="Arial"/>
-                <w:sz w:val="24"/>
-                <w:szCs w:val="24"/>
+                <w:sz w:val="20"/>
+                <w:szCs w:val="20"/>
                 <w:lang w:eastAsia="es-CO"/>
               </w:rPr>
-            </w:pPr>
-            <w:proofErr w:type="spellStart"/>
-            <w:proofErr w:type="gramStart"/>
+              <w:t>SceneTwo</w:t>
+            </w:r>
+            <w:proofErr w:type="spellEnd"/>
             <w:r>
               <w:rPr>
                 <w:rFonts w:ascii="Arial" w:eastAsia="Times New Roman" w:hAnsi="Arial" w:cs="Arial"/>
-                <w:sz w:val="24"/>
-                <w:szCs w:val="24"/>
+                <w:sz w:val="20"/>
+                <w:szCs w:val="20"/>
                 <w:lang w:eastAsia="es-CO"/>
               </w:rPr>
-              <w:t>SceneTwo</w:t>
-            </w:r>
-            <w:proofErr w:type="spellEnd"/>
-            <w:r>
-              <w:rPr>
-                <w:rFonts w:ascii="Arial" w:eastAsia="Times New Roman" w:hAnsi="Arial" w:cs="Arial"/>
-                <w:sz w:val="24"/>
-                <w:szCs w:val="24"/>
-                <w:lang w:eastAsia="es-CO"/>
-              </w:rPr>
-              <w:t>(</w:t>
-            </w:r>
-            <w:proofErr w:type="gramEnd"/>
-            <w:r>
-              <w:rPr>
-                <w:rFonts w:ascii="Arial" w:eastAsia="Times New Roman" w:hAnsi="Arial" w:cs="Arial"/>
-                <w:sz w:val="24"/>
-                <w:szCs w:val="24"/>
-                <w:lang w:eastAsia="es-CO"/>
-              </w:rPr>
-              <w:t>)</w:t>
+              <w:t>()</w:t>
             </w:r>
           </w:p>
         </w:tc>
@@ -9308,7 +9667,7 @@
         <w:tc>
           <w:tcPr>
             <w:cnfStyle w:val="001000000000" w:firstRow="0" w:lastRow="0" w:firstColumn="1" w:lastColumn="0" w:oddVBand="0" w:evenVBand="0" w:oddHBand="0" w:evenHBand="0" w:firstRowFirstColumn="0" w:firstRowLastColumn="0" w:lastRowFirstColumn="0" w:lastRowLastColumn="0"/>
-            <w:tcW w:w="1097" w:type="dxa"/>
+            <w:tcW w:w="1269" w:type="dxa"/>
             <w:vAlign w:val="center"/>
           </w:tcPr>
           <w:p>
@@ -9325,11 +9684,22 @@
                 <w:lang w:eastAsia="es-CO"/>
               </w:rPr>
             </w:pPr>
+            <w:r>
+              <w:rPr>
+                <w:rFonts w:ascii="Arial" w:eastAsia="Times New Roman" w:hAnsi="Arial" w:cs="Arial"/>
+                <w:b w:val="0"/>
+                <w:bCs w:val="0"/>
+                <w:sz w:val="24"/>
+                <w:szCs w:val="24"/>
+                <w:lang w:eastAsia="es-CO"/>
+              </w:rPr>
+              <w:t>6</w:t>
+            </w:r>
           </w:p>
         </w:tc>
         <w:tc>
           <w:tcPr>
-            <w:tcW w:w="1434" w:type="dxa"/>
+            <w:tcW w:w="846" w:type="dxa"/>
             <w:vAlign w:val="center"/>
           </w:tcPr>
           <w:p>
@@ -9358,7 +9728,7 @@
         </w:tc>
         <w:tc>
           <w:tcPr>
-            <w:tcW w:w="1909" w:type="dxa"/>
+            <w:tcW w:w="1423" w:type="dxa"/>
             <w:vMerge/>
             <w:vAlign w:val="center"/>
           </w:tcPr>
@@ -9379,7 +9749,7 @@
         </w:tc>
         <w:tc>
           <w:tcPr>
-            <w:tcW w:w="1457" w:type="dxa"/>
+            <w:tcW w:w="2475" w:type="dxa"/>
             <w:vMerge/>
             <w:vAlign w:val="center"/>
           </w:tcPr>
@@ -9400,7 +9770,7 @@
         </w:tc>
         <w:tc>
           <w:tcPr>
-            <w:tcW w:w="1448" w:type="dxa"/>
+            <w:tcW w:w="1482" w:type="dxa"/>
             <w:vMerge/>
             <w:vAlign w:val="center"/>
           </w:tcPr>
@@ -9421,7 +9791,7 @@
         </w:tc>
         <w:tc>
           <w:tcPr>
-            <w:tcW w:w="1483" w:type="dxa"/>
+            <w:tcW w:w="1333" w:type="dxa"/>
             <w:vMerge/>
             <w:vAlign w:val="center"/>
           </w:tcPr>
@@ -9448,7 +9818,7 @@
         <w:tc>
           <w:tcPr>
             <w:cnfStyle w:val="001000000000" w:firstRow="0" w:lastRow="0" w:firstColumn="1" w:lastColumn="0" w:oddVBand="0" w:evenVBand="0" w:oddHBand="0" w:evenHBand="0" w:firstRowFirstColumn="0" w:firstRowLastColumn="0" w:lastRowFirstColumn="0" w:lastRowLastColumn="0"/>
-            <w:tcW w:w="1097" w:type="dxa"/>
+            <w:tcW w:w="1269" w:type="dxa"/>
             <w:vAlign w:val="center"/>
             <w:hideMark/>
           </w:tcPr>
@@ -9468,7 +9838,7 @@
         </w:tc>
         <w:tc>
           <w:tcPr>
-            <w:tcW w:w="1434" w:type="dxa"/>
+            <w:tcW w:w="846" w:type="dxa"/>
             <w:vAlign w:val="center"/>
             <w:hideMark/>
           </w:tcPr>
@@ -9480,7 +9850,7 @@
               <w:cnfStyle w:val="000000000000" w:firstRow="0" w:lastRow="0" w:firstColumn="0" w:lastColumn="0" w:oddVBand="0" w:evenVBand="0" w:oddHBand="0" w:evenHBand="0" w:firstRowFirstColumn="0" w:firstRowLastColumn="0" w:lastRowFirstColumn="0" w:lastRowLastColumn="0"/>
               <w:rPr>
                 <w:rFonts w:ascii="Arial" w:eastAsia="Times New Roman" w:hAnsi="Arial" w:cs="Arial"/>
-                <w:sz w:val="24"/>
+                <w:sz w:val="20"/>
                 <w:szCs w:val="24"/>
                 <w:lang w:eastAsia="es-CO"/>
               </w:rPr>
@@ -9488,7 +9858,7 @@
             <w:r>
               <w:rPr>
                 <w:rFonts w:ascii="Arial" w:eastAsia="Times New Roman" w:hAnsi="Arial" w:cs="Arial"/>
-                <w:sz w:val="24"/>
+                <w:sz w:val="20"/>
                 <w:szCs w:val="24"/>
                 <w:lang w:eastAsia="es-CO"/>
               </w:rPr>
@@ -9498,7 +9868,7 @@
         </w:tc>
         <w:tc>
           <w:tcPr>
-            <w:tcW w:w="1909" w:type="dxa"/>
+            <w:tcW w:w="1423" w:type="dxa"/>
             <w:vMerge w:val="restart"/>
             <w:vAlign w:val="center"/>
             <w:hideMark/>
@@ -9516,11 +9886,50 @@
                 <w:lang w:eastAsia="es-CO"/>
               </w:rPr>
             </w:pPr>
+            <w:r>
+              <w:rPr>
+                <w:rFonts w:ascii="Arial" w:eastAsia="Times New Roman" w:hAnsi="Arial" w:cs="Arial"/>
+                <w:sz w:val="20"/>
+                <w:szCs w:val="20"/>
+                <w:lang w:eastAsia="es-CO"/>
+              </w:rPr>
+              <w:t xml:space="preserve">El método retorna true si los jugadores han sido </w:t>
+            </w:r>
+            <w:proofErr w:type="spellStart"/>
+            <w:r>
+              <w:rPr>
+                <w:rFonts w:ascii="Arial" w:eastAsia="Times New Roman" w:hAnsi="Arial" w:cs="Arial"/>
+                <w:sz w:val="20"/>
+                <w:szCs w:val="20"/>
+                <w:lang w:eastAsia="es-CO"/>
+              </w:rPr>
+              <w:t>rankeados</w:t>
+            </w:r>
+            <w:proofErr w:type="spellEnd"/>
+            <w:r>
+              <w:rPr>
+                <w:rFonts w:ascii="Arial" w:eastAsia="Times New Roman" w:hAnsi="Arial" w:cs="Arial"/>
+                <w:sz w:val="20"/>
+                <w:szCs w:val="20"/>
+                <w:lang w:eastAsia="es-CO"/>
+              </w:rPr>
+              <w:t xml:space="preserve">, </w:t>
+            </w:r>
+            <w:r>
+              <w:rPr>
+                <w:rFonts w:ascii="Arial" w:eastAsia="Times New Roman" w:hAnsi="Arial" w:cs="Arial"/>
+                <w:sz w:val="20"/>
+                <w:szCs w:val="20"/>
+                <w:lang w:eastAsia="es-CO"/>
+              </w:rPr>
+              <w:lastRenderedPageBreak/>
+              <w:t>retorna false si no lo son</w:t>
+            </w:r>
           </w:p>
         </w:tc>
         <w:tc>
           <w:tcPr>
-            <w:tcW w:w="1457" w:type="dxa"/>
+            <w:tcW w:w="2475" w:type="dxa"/>
             <w:vMerge w:val="restart"/>
             <w:vAlign w:val="center"/>
             <w:hideMark/>
@@ -9533,16 +9942,57 @@
               <w:cnfStyle w:val="000000000000" w:firstRow="0" w:lastRow="0" w:firstColumn="0" w:lastColumn="0" w:oddVBand="0" w:evenVBand="0" w:oddHBand="0" w:evenHBand="0" w:firstRowFirstColumn="0" w:firstRowLastColumn="0" w:lastRowFirstColumn="0" w:lastRowLastColumn="0"/>
               <w:rPr>
                 <w:rFonts w:ascii="Arial" w:eastAsia="Times New Roman" w:hAnsi="Arial" w:cs="Arial"/>
-                <w:sz w:val="24"/>
+                <w:sz w:val="20"/>
                 <w:szCs w:val="24"/>
                 <w:lang w:eastAsia="es-CO"/>
               </w:rPr>
             </w:pPr>
+            <w:proofErr w:type="spellStart"/>
+            <w:r>
+              <w:rPr>
+                <w:rFonts w:ascii="Arial" w:eastAsia="Times New Roman" w:hAnsi="Arial" w:cs="Arial"/>
+                <w:sz w:val="20"/>
+                <w:szCs w:val="24"/>
+                <w:lang w:eastAsia="es-CO"/>
+              </w:rPr>
+              <w:lastRenderedPageBreak/>
+              <w:t>QueueUp</w:t>
+            </w:r>
+            <w:proofErr w:type="spellEnd"/>
+            <w:r>
+              <w:rPr>
+                <w:rFonts w:ascii="Arial" w:eastAsia="Times New Roman" w:hAnsi="Arial" w:cs="Arial"/>
+                <w:sz w:val="20"/>
+                <w:szCs w:val="24"/>
+                <w:lang w:eastAsia="es-CO"/>
+              </w:rPr>
+              <w:t>(</w:t>
+            </w:r>
+            <w:proofErr w:type="spellStart"/>
+            <w:r>
+              <w:rPr>
+                <w:rFonts w:ascii="Arial" w:eastAsia="Times New Roman" w:hAnsi="Arial" w:cs="Arial"/>
+                <w:sz w:val="20"/>
+                <w:szCs w:val="24"/>
+                <w:lang w:eastAsia="es-CO"/>
+              </w:rPr>
+              <w:t>player</w:t>
+            </w:r>
+            <w:proofErr w:type="spellEnd"/>
+            <w:r>
+              <w:rPr>
+                <w:rFonts w:ascii="Arial" w:eastAsia="Times New Roman" w:hAnsi="Arial" w:cs="Arial"/>
+                <w:sz w:val="20"/>
+                <w:szCs w:val="24"/>
+                <w:lang w:eastAsia="es-CO"/>
+              </w:rPr>
+              <w:t>)</w:t>
+            </w:r>
           </w:p>
         </w:tc>
         <w:tc>
           <w:tcPr>
-            <w:tcW w:w="1448" w:type="dxa"/>
+            <w:tcW w:w="1482" w:type="dxa"/>
             <w:vMerge w:val="restart"/>
             <w:vAlign w:val="center"/>
             <w:hideMark/>
@@ -9555,16 +10005,27 @@
               <w:cnfStyle w:val="000000000000" w:firstRow="0" w:lastRow="0" w:firstColumn="0" w:lastColumn="0" w:oddVBand="0" w:evenVBand="0" w:oddHBand="0" w:evenHBand="0" w:firstRowFirstColumn="0" w:firstRowLastColumn="0" w:lastRowFirstColumn="0" w:lastRowLastColumn="0"/>
               <w:rPr>
                 <w:rFonts w:ascii="Arial" w:eastAsia="Times New Roman" w:hAnsi="Arial" w:cs="Arial"/>
-                <w:sz w:val="24"/>
+                <w:sz w:val="20"/>
                 <w:szCs w:val="24"/>
                 <w:lang w:eastAsia="es-CO"/>
               </w:rPr>
             </w:pPr>
+            <w:proofErr w:type="spellStart"/>
+            <w:r>
+              <w:rPr>
+                <w:rFonts w:ascii="Arial" w:eastAsia="Times New Roman" w:hAnsi="Arial" w:cs="Arial"/>
+                <w:sz w:val="20"/>
+                <w:szCs w:val="24"/>
+                <w:lang w:eastAsia="es-CO"/>
+              </w:rPr>
+              <w:t>Ranking_Players</w:t>
+            </w:r>
+            <w:proofErr w:type="spellEnd"/>
           </w:p>
         </w:tc>
         <w:tc>
           <w:tcPr>
-            <w:tcW w:w="1483" w:type="dxa"/>
+            <w:tcW w:w="1333" w:type="dxa"/>
             <w:vMerge w:val="restart"/>
             <w:vAlign w:val="center"/>
             <w:hideMark/>
@@ -9577,17 +10038,16 @@
               <w:cnfStyle w:val="000000000000" w:firstRow="0" w:lastRow="0" w:firstColumn="0" w:lastColumn="0" w:oddVBand="0" w:evenVBand="0" w:oddHBand="0" w:evenHBand="0" w:firstRowFirstColumn="0" w:firstRowLastColumn="0" w:lastRowFirstColumn="0" w:lastRowLastColumn="0"/>
               <w:rPr>
                 <w:rFonts w:ascii="Arial" w:eastAsia="Times New Roman" w:hAnsi="Arial" w:cs="Arial"/>
-                <w:sz w:val="24"/>
+                <w:sz w:val="20"/>
                 <w:szCs w:val="24"/>
                 <w:lang w:eastAsia="es-CO"/>
               </w:rPr>
             </w:pPr>
             <w:proofErr w:type="spellStart"/>
-            <w:proofErr w:type="gramStart"/>
             <w:r>
               <w:rPr>
                 <w:rFonts w:ascii="Arial" w:eastAsia="Times New Roman" w:hAnsi="Arial" w:cs="Arial"/>
-                <w:sz w:val="24"/>
+                <w:sz w:val="20"/>
                 <w:szCs w:val="24"/>
                 <w:lang w:eastAsia="es-CO"/>
               </w:rPr>
@@ -9597,21 +10057,11 @@
             <w:r>
               <w:rPr>
                 <w:rFonts w:ascii="Arial" w:eastAsia="Times New Roman" w:hAnsi="Arial" w:cs="Arial"/>
-                <w:sz w:val="24"/>
+                <w:sz w:val="20"/>
                 <w:szCs w:val="24"/>
                 <w:lang w:eastAsia="es-CO"/>
               </w:rPr>
-              <w:t>(</w:t>
-            </w:r>
-            <w:proofErr w:type="gramEnd"/>
-            <w:r>
-              <w:rPr>
-                <w:rFonts w:ascii="Arial" w:eastAsia="Times New Roman" w:hAnsi="Arial" w:cs="Arial"/>
-                <w:sz w:val="24"/>
-                <w:szCs w:val="24"/>
-                <w:lang w:eastAsia="es-CO"/>
-              </w:rPr>
-              <w:t>)</w:t>
+              <w:t>()</w:t>
             </w:r>
           </w:p>
         </w:tc>
@@ -9624,7 +10074,7 @@
         <w:tc>
           <w:tcPr>
             <w:cnfStyle w:val="001000000000" w:firstRow="0" w:lastRow="0" w:firstColumn="1" w:lastColumn="0" w:oddVBand="0" w:evenVBand="0" w:oddHBand="0" w:evenHBand="0" w:firstRowFirstColumn="0" w:firstRowLastColumn="0" w:lastRowFirstColumn="0" w:lastRowLastColumn="0"/>
-            <w:tcW w:w="1097" w:type="dxa"/>
+            <w:tcW w:w="1269" w:type="dxa"/>
             <w:vAlign w:val="center"/>
           </w:tcPr>
           <w:p>
@@ -9645,7 +10095,7 @@
         </w:tc>
         <w:tc>
           <w:tcPr>
-            <w:tcW w:w="1434" w:type="dxa"/>
+            <w:tcW w:w="846" w:type="dxa"/>
             <w:vAlign w:val="center"/>
           </w:tcPr>
           <w:p>
@@ -9656,7 +10106,7 @@
               <w:cnfStyle w:val="000000100000" w:firstRow="0" w:lastRow="0" w:firstColumn="0" w:lastColumn="0" w:oddVBand="0" w:evenVBand="0" w:oddHBand="1" w:evenHBand="0" w:firstRowFirstColumn="0" w:firstRowLastColumn="0" w:lastRowFirstColumn="0" w:lastRowLastColumn="0"/>
               <w:rPr>
                 <w:rFonts w:ascii="Arial" w:eastAsia="Times New Roman" w:hAnsi="Arial" w:cs="Arial"/>
-                <w:sz w:val="24"/>
+                <w:sz w:val="20"/>
                 <w:szCs w:val="24"/>
                 <w:lang w:eastAsia="es-CO"/>
               </w:rPr>
@@ -9664,7 +10114,7 @@
             <w:r>
               <w:rPr>
                 <w:rFonts w:ascii="Arial" w:eastAsia="Times New Roman" w:hAnsi="Arial" w:cs="Arial"/>
-                <w:sz w:val="24"/>
+                <w:sz w:val="20"/>
                 <w:szCs w:val="24"/>
                 <w:lang w:eastAsia="es-CO"/>
               </w:rPr>
@@ -9674,7 +10124,7 @@
         </w:tc>
         <w:tc>
           <w:tcPr>
-            <w:tcW w:w="1909" w:type="dxa"/>
+            <w:tcW w:w="1423" w:type="dxa"/>
             <w:vMerge/>
             <w:vAlign w:val="center"/>
           </w:tcPr>
@@ -9695,7 +10145,7 @@
         </w:tc>
         <w:tc>
           <w:tcPr>
-            <w:tcW w:w="1457" w:type="dxa"/>
+            <w:tcW w:w="2475" w:type="dxa"/>
             <w:vMerge/>
             <w:vAlign w:val="center"/>
           </w:tcPr>
@@ -9707,7 +10157,7 @@
               <w:cnfStyle w:val="000000100000" w:firstRow="0" w:lastRow="0" w:firstColumn="0" w:lastColumn="0" w:oddVBand="0" w:evenVBand="0" w:oddHBand="1" w:evenHBand="0" w:firstRowFirstColumn="0" w:firstRowLastColumn="0" w:lastRowFirstColumn="0" w:lastRowLastColumn="0"/>
               <w:rPr>
                 <w:rFonts w:ascii="Arial" w:eastAsia="Times New Roman" w:hAnsi="Arial" w:cs="Arial"/>
-                <w:sz w:val="24"/>
+                <w:sz w:val="20"/>
                 <w:szCs w:val="24"/>
                 <w:lang w:eastAsia="es-CO"/>
               </w:rPr>
@@ -9716,7 +10166,7 @@
         </w:tc>
         <w:tc>
           <w:tcPr>
-            <w:tcW w:w="1448" w:type="dxa"/>
+            <w:tcW w:w="1482" w:type="dxa"/>
             <w:vMerge/>
             <w:vAlign w:val="center"/>
           </w:tcPr>
@@ -9728,7 +10178,7 @@
               <w:cnfStyle w:val="000000100000" w:firstRow="0" w:lastRow="0" w:firstColumn="0" w:lastColumn="0" w:oddVBand="0" w:evenVBand="0" w:oddHBand="1" w:evenHBand="0" w:firstRowFirstColumn="0" w:firstRowLastColumn="0" w:lastRowFirstColumn="0" w:lastRowLastColumn="0"/>
               <w:rPr>
                 <w:rFonts w:ascii="Arial" w:eastAsia="Times New Roman" w:hAnsi="Arial" w:cs="Arial"/>
-                <w:sz w:val="24"/>
+                <w:sz w:val="20"/>
                 <w:szCs w:val="24"/>
                 <w:lang w:eastAsia="es-CO"/>
               </w:rPr>
@@ -9737,7 +10187,7 @@
         </w:tc>
         <w:tc>
           <w:tcPr>
-            <w:tcW w:w="1483" w:type="dxa"/>
+            <w:tcW w:w="1333" w:type="dxa"/>
             <w:vMerge/>
             <w:vAlign w:val="center"/>
           </w:tcPr>
@@ -9749,7 +10199,7 @@
               <w:cnfStyle w:val="000000100000" w:firstRow="0" w:lastRow="0" w:firstColumn="0" w:lastColumn="0" w:oddVBand="0" w:evenVBand="0" w:oddHBand="1" w:evenHBand="0" w:firstRowFirstColumn="0" w:firstRowLastColumn="0" w:lastRowFirstColumn="0" w:lastRowLastColumn="0"/>
               <w:rPr>
                 <w:rFonts w:ascii="Arial" w:eastAsia="Times New Roman" w:hAnsi="Arial" w:cs="Arial"/>
-                <w:sz w:val="24"/>
+                <w:sz w:val="20"/>
                 <w:szCs w:val="24"/>
                 <w:lang w:eastAsia="es-CO"/>
               </w:rPr>
@@ -9764,7 +10214,7 @@
         <w:tc>
           <w:tcPr>
             <w:cnfStyle w:val="001000000000" w:firstRow="0" w:lastRow="0" w:firstColumn="1" w:lastColumn="0" w:oddVBand="0" w:evenVBand="0" w:oddHBand="0" w:evenHBand="0" w:firstRowFirstColumn="0" w:firstRowLastColumn="0" w:lastRowFirstColumn="0" w:lastRowLastColumn="0"/>
-            <w:tcW w:w="1097" w:type="dxa"/>
+            <w:tcW w:w="1269" w:type="dxa"/>
             <w:vAlign w:val="center"/>
             <w:hideMark/>
           </w:tcPr>
@@ -9784,7 +10234,7 @@
         </w:tc>
         <w:tc>
           <w:tcPr>
-            <w:tcW w:w="1434" w:type="dxa"/>
+            <w:tcW w:w="846" w:type="dxa"/>
             <w:vAlign w:val="center"/>
             <w:hideMark/>
           </w:tcPr>
@@ -9814,7 +10264,7 @@
         </w:tc>
         <w:tc>
           <w:tcPr>
-            <w:tcW w:w="1909" w:type="dxa"/>
+            <w:tcW w:w="1423" w:type="dxa"/>
             <w:vMerge w:val="restart"/>
             <w:vAlign w:val="center"/>
             <w:hideMark/>
@@ -9832,11 +10282,20 @@
                 <w:lang w:eastAsia="es-CO"/>
               </w:rPr>
             </w:pPr>
+            <w:r>
+              <w:rPr>
+                <w:rFonts w:ascii="Arial" w:eastAsia="Times New Roman" w:hAnsi="Arial" w:cs="Arial"/>
+                <w:sz w:val="20"/>
+                <w:szCs w:val="20"/>
+                <w:lang w:eastAsia="es-CO"/>
+              </w:rPr>
+              <w:t>El método retorna true si la desviación estándar del ping de los jugadores de una partida es el mínimo posible, de lo contrario retorna false.</w:t>
+            </w:r>
           </w:p>
         </w:tc>
         <w:tc>
           <w:tcPr>
-            <w:tcW w:w="1457" w:type="dxa"/>
+            <w:tcW w:w="2475" w:type="dxa"/>
             <w:vMerge w:val="restart"/>
             <w:vAlign w:val="center"/>
             <w:hideMark/>
@@ -9854,11 +10313,20 @@
                 <w:lang w:eastAsia="es-CO"/>
               </w:rPr>
             </w:pPr>
+            <w:r>
+              <w:rPr>
+                <w:rFonts w:ascii="Arial" w:eastAsia="Times New Roman" w:hAnsi="Arial" w:cs="Arial"/>
+                <w:sz w:val="24"/>
+                <w:szCs w:val="24"/>
+                <w:lang w:eastAsia="es-CO"/>
+              </w:rPr>
+              <w:t>Ping()</w:t>
+            </w:r>
           </w:p>
         </w:tc>
         <w:tc>
           <w:tcPr>
-            <w:tcW w:w="1448" w:type="dxa"/>
+            <w:tcW w:w="1482" w:type="dxa"/>
             <w:vMerge w:val="restart"/>
             <w:vAlign w:val="center"/>
             <w:hideMark/>
@@ -9876,11 +10344,20 @@
                 <w:lang w:eastAsia="es-CO"/>
               </w:rPr>
             </w:pPr>
+            <w:r>
+              <w:rPr>
+                <w:rFonts w:ascii="Arial" w:eastAsia="Times New Roman" w:hAnsi="Arial" w:cs="Arial"/>
+                <w:sz w:val="24"/>
+                <w:szCs w:val="24"/>
+                <w:lang w:eastAsia="es-CO"/>
+              </w:rPr>
+              <w:t>Player</w:t>
+            </w:r>
           </w:p>
         </w:tc>
         <w:tc>
           <w:tcPr>
-            <w:tcW w:w="1483" w:type="dxa"/>
+            <w:tcW w:w="1333" w:type="dxa"/>
             <w:vMerge w:val="restart"/>
             <w:vAlign w:val="center"/>
             <w:hideMark/>
@@ -9899,7 +10376,6 @@
               </w:rPr>
             </w:pPr>
             <w:proofErr w:type="spellStart"/>
-            <w:proofErr w:type="gramStart"/>
             <w:r>
               <w:rPr>
                 <w:rFonts w:ascii="Arial" w:eastAsia="Times New Roman" w:hAnsi="Arial" w:cs="Arial"/>
@@ -9917,17 +10393,7 @@
                 <w:szCs w:val="24"/>
                 <w:lang w:eastAsia="es-CO"/>
               </w:rPr>
-              <w:t>(</w:t>
-            </w:r>
-            <w:proofErr w:type="gramEnd"/>
-            <w:r>
-              <w:rPr>
-                <w:rFonts w:ascii="Arial" w:eastAsia="Times New Roman" w:hAnsi="Arial" w:cs="Arial"/>
-                <w:sz w:val="24"/>
-                <w:szCs w:val="24"/>
-                <w:lang w:eastAsia="es-CO"/>
-              </w:rPr>
-              <w:t>)</w:t>
+              <w:t>()</w:t>
             </w:r>
           </w:p>
         </w:tc>
@@ -9940,7 +10406,7 @@
         <w:tc>
           <w:tcPr>
             <w:cnfStyle w:val="001000000000" w:firstRow="0" w:lastRow="0" w:firstColumn="1" w:lastColumn="0" w:oddVBand="0" w:evenVBand="0" w:oddHBand="0" w:evenHBand="0" w:firstRowFirstColumn="0" w:firstRowLastColumn="0" w:lastRowFirstColumn="0" w:lastRowLastColumn="0"/>
-            <w:tcW w:w="1097" w:type="dxa"/>
+            <w:tcW w:w="1269" w:type="dxa"/>
             <w:vAlign w:val="center"/>
           </w:tcPr>
           <w:p>
@@ -9961,7 +10427,7 @@
         </w:tc>
         <w:tc>
           <w:tcPr>
-            <w:tcW w:w="1434" w:type="dxa"/>
+            <w:tcW w:w="846" w:type="dxa"/>
             <w:vAlign w:val="center"/>
           </w:tcPr>
           <w:p>
@@ -9990,7 +10456,7 @@
         </w:tc>
         <w:tc>
           <w:tcPr>
-            <w:tcW w:w="1909" w:type="dxa"/>
+            <w:tcW w:w="1423" w:type="dxa"/>
             <w:vMerge/>
             <w:vAlign w:val="center"/>
           </w:tcPr>
@@ -10011,7 +10477,7 @@
         </w:tc>
         <w:tc>
           <w:tcPr>
-            <w:tcW w:w="1457" w:type="dxa"/>
+            <w:tcW w:w="2475" w:type="dxa"/>
             <w:vMerge/>
             <w:vAlign w:val="center"/>
           </w:tcPr>
@@ -10032,7 +10498,7 @@
         </w:tc>
         <w:tc>
           <w:tcPr>
-            <w:tcW w:w="1448" w:type="dxa"/>
+            <w:tcW w:w="1482" w:type="dxa"/>
             <w:vMerge/>
             <w:vAlign w:val="center"/>
           </w:tcPr>
@@ -10053,1561 +10519,9 @@
         </w:tc>
         <w:tc>
           <w:tcPr>
-            <w:tcW w:w="1483" w:type="dxa"/>
+            <w:tcW w:w="1333" w:type="dxa"/>
             <w:vMerge/>
             <w:vAlign w:val="center"/>
-          </w:tcPr>
-          <w:p>
-            <w:pPr>
-              <w:spacing w:afterAutospacing="1"/>
-              <w:jc w:val="center"/>
-              <w:textAlignment w:val="baseline"/>
-              <w:cnfStyle w:val="000000100000" w:firstRow="0" w:lastRow="0" w:firstColumn="0" w:lastColumn="0" w:oddVBand="0" w:evenVBand="0" w:oddHBand="1" w:evenHBand="0" w:firstRowFirstColumn="0" w:firstRowLastColumn="0" w:lastRowFirstColumn="0" w:lastRowLastColumn="0"/>
-              <w:rPr>
-                <w:rFonts w:ascii="Arial" w:eastAsia="Times New Roman" w:hAnsi="Arial" w:cs="Arial"/>
-                <w:sz w:val="24"/>
-                <w:szCs w:val="24"/>
-                <w:lang w:eastAsia="es-CO"/>
-              </w:rPr>
-            </w:pPr>
-          </w:p>
-        </w:tc>
-      </w:tr>
-      <w:tr>
-        <w:trPr>
-          <w:trHeight w:val="135"/>
-        </w:trPr>
-        <w:tc>
-          <w:tcPr>
-            <w:cnfStyle w:val="001000000000" w:firstRow="0" w:lastRow="0" w:firstColumn="1" w:lastColumn="0" w:oddVBand="0" w:evenVBand="0" w:oddHBand="0" w:evenHBand="0" w:firstRowFirstColumn="0" w:firstRowLastColumn="0" w:lastRowFirstColumn="0" w:lastRowLastColumn="0"/>
-            <w:tcW w:w="1097" w:type="dxa"/>
-            <w:vAlign w:val="center"/>
-            <w:hideMark/>
-          </w:tcPr>
-          <w:p>
-            <w:pPr>
-              <w:spacing w:afterAutospacing="1"/>
-              <w:jc w:val="center"/>
-              <w:textAlignment w:val="baseline"/>
-              <w:rPr>
-                <w:rFonts w:ascii="Arial" w:eastAsia="Times New Roman" w:hAnsi="Arial" w:cs="Arial"/>
-                <w:sz w:val="24"/>
-                <w:szCs w:val="24"/>
-                <w:lang w:eastAsia="es-CO"/>
-              </w:rPr>
-            </w:pPr>
-          </w:p>
-        </w:tc>
-        <w:tc>
-          <w:tcPr>
-            <w:tcW w:w="1434" w:type="dxa"/>
-            <w:vAlign w:val="center"/>
-            <w:hideMark/>
-          </w:tcPr>
-          <w:p>
-            <w:pPr>
-              <w:spacing w:afterAutospacing="1"/>
-              <w:jc w:val="center"/>
-              <w:textAlignment w:val="baseline"/>
-              <w:cnfStyle w:val="000000000000" w:firstRow="0" w:lastRow="0" w:firstColumn="0" w:lastColumn="0" w:oddVBand="0" w:evenVBand="0" w:oddHBand="0" w:evenHBand="0" w:firstRowFirstColumn="0" w:firstRowLastColumn="0" w:lastRowFirstColumn="0" w:lastRowLastColumn="0"/>
-              <w:rPr>
-                <w:rFonts w:ascii="Arial" w:eastAsia="Times New Roman" w:hAnsi="Arial" w:cs="Arial"/>
-                <w:sz w:val="24"/>
-                <w:szCs w:val="24"/>
-                <w:lang w:eastAsia="es-CO"/>
-              </w:rPr>
-            </w:pPr>
-            <w:r>
-              <w:rPr>
-                <w:rFonts w:ascii="Arial" w:eastAsia="Times New Roman" w:hAnsi="Arial" w:cs="Arial"/>
-                <w:sz w:val="24"/>
-                <w:szCs w:val="24"/>
-                <w:lang w:eastAsia="es-CO"/>
-              </w:rPr>
-              <w:t>True</w:t>
-            </w:r>
-          </w:p>
-        </w:tc>
-        <w:tc>
-          <w:tcPr>
-            <w:tcW w:w="1909" w:type="dxa"/>
-            <w:vMerge w:val="restart"/>
-            <w:vAlign w:val="center"/>
-            <w:hideMark/>
-          </w:tcPr>
-          <w:p>
-            <w:pPr>
-              <w:spacing w:afterAutospacing="1"/>
-              <w:jc w:val="center"/>
-              <w:textAlignment w:val="baseline"/>
-              <w:cnfStyle w:val="000000000000" w:firstRow="0" w:lastRow="0" w:firstColumn="0" w:lastColumn="0" w:oddVBand="0" w:evenVBand="0" w:oddHBand="0" w:evenHBand="0" w:firstRowFirstColumn="0" w:firstRowLastColumn="0" w:lastRowFirstColumn="0" w:lastRowLastColumn="0"/>
-              <w:rPr>
-                <w:rFonts w:ascii="Arial" w:eastAsia="Times New Roman" w:hAnsi="Arial" w:cs="Arial"/>
-                <w:sz w:val="20"/>
-                <w:szCs w:val="20"/>
-                <w:lang w:eastAsia="es-CO"/>
-              </w:rPr>
-            </w:pPr>
-          </w:p>
-        </w:tc>
-        <w:tc>
-          <w:tcPr>
-            <w:tcW w:w="1457" w:type="dxa"/>
-            <w:vMerge w:val="restart"/>
-            <w:vAlign w:val="center"/>
-            <w:hideMark/>
-          </w:tcPr>
-          <w:p>
-            <w:pPr>
-              <w:spacing w:afterAutospacing="1"/>
-              <w:jc w:val="center"/>
-              <w:textAlignment w:val="baseline"/>
-              <w:cnfStyle w:val="000000000000" w:firstRow="0" w:lastRow="0" w:firstColumn="0" w:lastColumn="0" w:oddVBand="0" w:evenVBand="0" w:oddHBand="0" w:evenHBand="0" w:firstRowFirstColumn="0" w:firstRowLastColumn="0" w:lastRowFirstColumn="0" w:lastRowLastColumn="0"/>
-              <w:rPr>
-                <w:rFonts w:ascii="Arial" w:eastAsia="Times New Roman" w:hAnsi="Arial" w:cs="Arial"/>
-                <w:sz w:val="24"/>
-                <w:szCs w:val="24"/>
-                <w:lang w:eastAsia="es-CO"/>
-              </w:rPr>
-            </w:pPr>
-          </w:p>
-        </w:tc>
-        <w:tc>
-          <w:tcPr>
-            <w:tcW w:w="1448" w:type="dxa"/>
-            <w:vMerge w:val="restart"/>
-            <w:vAlign w:val="center"/>
-            <w:hideMark/>
-          </w:tcPr>
-          <w:p>
-            <w:pPr>
-              <w:spacing w:afterAutospacing="1"/>
-              <w:jc w:val="center"/>
-              <w:textAlignment w:val="baseline"/>
-              <w:cnfStyle w:val="000000000000" w:firstRow="0" w:lastRow="0" w:firstColumn="0" w:lastColumn="0" w:oddVBand="0" w:evenVBand="0" w:oddHBand="0" w:evenHBand="0" w:firstRowFirstColumn="0" w:firstRowLastColumn="0" w:lastRowFirstColumn="0" w:lastRowLastColumn="0"/>
-              <w:rPr>
-                <w:rFonts w:ascii="Arial" w:eastAsia="Times New Roman" w:hAnsi="Arial" w:cs="Arial"/>
-                <w:sz w:val="24"/>
-                <w:szCs w:val="24"/>
-                <w:lang w:eastAsia="es-CO"/>
-              </w:rPr>
-            </w:pPr>
-          </w:p>
-        </w:tc>
-        <w:tc>
-          <w:tcPr>
-            <w:tcW w:w="1483" w:type="dxa"/>
-            <w:vMerge w:val="restart"/>
-            <w:vAlign w:val="center"/>
-            <w:hideMark/>
-          </w:tcPr>
-          <w:p>
-            <w:pPr>
-              <w:spacing w:afterAutospacing="1"/>
-              <w:jc w:val="center"/>
-              <w:textAlignment w:val="baseline"/>
-              <w:cnfStyle w:val="000000000000" w:firstRow="0" w:lastRow="0" w:firstColumn="0" w:lastColumn="0" w:oddVBand="0" w:evenVBand="0" w:oddHBand="0" w:evenHBand="0" w:firstRowFirstColumn="0" w:firstRowLastColumn="0" w:lastRowFirstColumn="0" w:lastRowLastColumn="0"/>
-              <w:rPr>
-                <w:rFonts w:ascii="Arial" w:eastAsia="Times New Roman" w:hAnsi="Arial" w:cs="Arial"/>
-                <w:sz w:val="24"/>
-                <w:szCs w:val="24"/>
-                <w:lang w:eastAsia="es-CO"/>
-              </w:rPr>
-            </w:pPr>
-            <w:proofErr w:type="spellStart"/>
-            <w:proofErr w:type="gramStart"/>
-            <w:r>
-              <w:rPr>
-                <w:rFonts w:ascii="Arial" w:eastAsia="Times New Roman" w:hAnsi="Arial" w:cs="Arial"/>
-                <w:sz w:val="24"/>
-                <w:szCs w:val="24"/>
-                <w:lang w:eastAsia="es-CO"/>
-              </w:rPr>
-              <w:t>SceneFive</w:t>
-            </w:r>
-            <w:proofErr w:type="spellEnd"/>
-            <w:r>
-              <w:rPr>
-                <w:rFonts w:ascii="Arial" w:eastAsia="Times New Roman" w:hAnsi="Arial" w:cs="Arial"/>
-                <w:sz w:val="24"/>
-                <w:szCs w:val="24"/>
-                <w:lang w:eastAsia="es-CO"/>
-              </w:rPr>
-              <w:t>(</w:t>
-            </w:r>
-            <w:proofErr w:type="gramEnd"/>
-            <w:r>
-              <w:rPr>
-                <w:rFonts w:ascii="Arial" w:eastAsia="Times New Roman" w:hAnsi="Arial" w:cs="Arial"/>
-                <w:sz w:val="24"/>
-                <w:szCs w:val="24"/>
-                <w:lang w:eastAsia="es-CO"/>
-              </w:rPr>
-              <w:t>)</w:t>
-            </w:r>
-          </w:p>
-        </w:tc>
-      </w:tr>
-      <w:tr>
-        <w:trPr>
-          <w:cnfStyle w:val="000000100000" w:firstRow="0" w:lastRow="0" w:firstColumn="0" w:lastColumn="0" w:oddVBand="0" w:evenVBand="0" w:oddHBand="1" w:evenHBand="0" w:firstRowFirstColumn="0" w:firstRowLastColumn="0" w:lastRowFirstColumn="0" w:lastRowLastColumn="0"/>
-          <w:trHeight w:val="135"/>
-        </w:trPr>
-        <w:tc>
-          <w:tcPr>
-            <w:cnfStyle w:val="001000000000" w:firstRow="0" w:lastRow="0" w:firstColumn="1" w:lastColumn="0" w:oddVBand="0" w:evenVBand="0" w:oddHBand="0" w:evenHBand="0" w:firstRowFirstColumn="0" w:firstRowLastColumn="0" w:lastRowFirstColumn="0" w:lastRowLastColumn="0"/>
-            <w:tcW w:w="1097" w:type="dxa"/>
-            <w:vAlign w:val="center"/>
-          </w:tcPr>
-          <w:p>
-            <w:pPr>
-              <w:spacing w:afterAutospacing="1"/>
-              <w:jc w:val="center"/>
-              <w:textAlignment w:val="baseline"/>
-              <w:rPr>
-                <w:rFonts w:ascii="Arial" w:eastAsia="Times New Roman" w:hAnsi="Arial" w:cs="Arial"/>
-                <w:b w:val="0"/>
-                <w:bCs w:val="0"/>
-                <w:sz w:val="24"/>
-                <w:szCs w:val="24"/>
-                <w:lang w:eastAsia="es-CO"/>
-              </w:rPr>
-            </w:pPr>
-          </w:p>
-        </w:tc>
-        <w:tc>
-          <w:tcPr>
-            <w:tcW w:w="1434" w:type="dxa"/>
-            <w:vAlign w:val="center"/>
-          </w:tcPr>
-          <w:p>
-            <w:pPr>
-              <w:spacing w:afterAutospacing="1"/>
-              <w:jc w:val="center"/>
-              <w:textAlignment w:val="baseline"/>
-              <w:cnfStyle w:val="000000100000" w:firstRow="0" w:lastRow="0" w:firstColumn="0" w:lastColumn="0" w:oddVBand="0" w:evenVBand="0" w:oddHBand="1" w:evenHBand="0" w:firstRowFirstColumn="0" w:firstRowLastColumn="0" w:lastRowFirstColumn="0" w:lastRowLastColumn="0"/>
-              <w:rPr>
-                <w:rFonts w:ascii="Arial" w:eastAsia="Times New Roman" w:hAnsi="Arial" w:cs="Arial"/>
-                <w:sz w:val="24"/>
-                <w:szCs w:val="24"/>
-                <w:lang w:eastAsia="es-CO"/>
-              </w:rPr>
-            </w:pPr>
-            <w:r>
-              <w:rPr>
-                <w:rFonts w:ascii="Arial" w:eastAsia="Times New Roman" w:hAnsi="Arial" w:cs="Arial"/>
-                <w:sz w:val="24"/>
-                <w:szCs w:val="24"/>
-                <w:lang w:eastAsia="es-CO"/>
-              </w:rPr>
-              <w:t>False</w:t>
-            </w:r>
-          </w:p>
-        </w:tc>
-        <w:tc>
-          <w:tcPr>
-            <w:tcW w:w="1909" w:type="dxa"/>
-            <w:vMerge/>
-            <w:vAlign w:val="center"/>
-          </w:tcPr>
-          <w:p>
-            <w:pPr>
-              <w:spacing w:afterAutospacing="1"/>
-              <w:jc w:val="center"/>
-              <w:textAlignment w:val="baseline"/>
-              <w:cnfStyle w:val="000000100000" w:firstRow="0" w:lastRow="0" w:firstColumn="0" w:lastColumn="0" w:oddVBand="0" w:evenVBand="0" w:oddHBand="1" w:evenHBand="0" w:firstRowFirstColumn="0" w:firstRowLastColumn="0" w:lastRowFirstColumn="0" w:lastRowLastColumn="0"/>
-              <w:rPr>
-                <w:rFonts w:ascii="Arial" w:eastAsia="Times New Roman" w:hAnsi="Arial" w:cs="Arial"/>
-                <w:sz w:val="20"/>
-                <w:szCs w:val="20"/>
-                <w:lang w:eastAsia="es-CO"/>
-              </w:rPr>
-            </w:pPr>
-          </w:p>
-        </w:tc>
-        <w:tc>
-          <w:tcPr>
-            <w:tcW w:w="1457" w:type="dxa"/>
-            <w:vMerge/>
-            <w:vAlign w:val="center"/>
-          </w:tcPr>
-          <w:p>
-            <w:pPr>
-              <w:spacing w:afterAutospacing="1"/>
-              <w:jc w:val="center"/>
-              <w:textAlignment w:val="baseline"/>
-              <w:cnfStyle w:val="000000100000" w:firstRow="0" w:lastRow="0" w:firstColumn="0" w:lastColumn="0" w:oddVBand="0" w:evenVBand="0" w:oddHBand="1" w:evenHBand="0" w:firstRowFirstColumn="0" w:firstRowLastColumn="0" w:lastRowFirstColumn="0" w:lastRowLastColumn="0"/>
-              <w:rPr>
-                <w:rFonts w:ascii="Arial" w:eastAsia="Times New Roman" w:hAnsi="Arial" w:cs="Arial"/>
-                <w:sz w:val="24"/>
-                <w:szCs w:val="24"/>
-                <w:lang w:eastAsia="es-CO"/>
-              </w:rPr>
-            </w:pPr>
-          </w:p>
-        </w:tc>
-        <w:tc>
-          <w:tcPr>
-            <w:tcW w:w="1448" w:type="dxa"/>
-            <w:vMerge/>
-            <w:vAlign w:val="center"/>
-          </w:tcPr>
-          <w:p>
-            <w:pPr>
-              <w:spacing w:afterAutospacing="1"/>
-              <w:jc w:val="center"/>
-              <w:textAlignment w:val="baseline"/>
-              <w:cnfStyle w:val="000000100000" w:firstRow="0" w:lastRow="0" w:firstColumn="0" w:lastColumn="0" w:oddVBand="0" w:evenVBand="0" w:oddHBand="1" w:evenHBand="0" w:firstRowFirstColumn="0" w:firstRowLastColumn="0" w:lastRowFirstColumn="0" w:lastRowLastColumn="0"/>
-              <w:rPr>
-                <w:rFonts w:ascii="Arial" w:eastAsia="Times New Roman" w:hAnsi="Arial" w:cs="Arial"/>
-                <w:sz w:val="24"/>
-                <w:szCs w:val="24"/>
-                <w:lang w:eastAsia="es-CO"/>
-              </w:rPr>
-            </w:pPr>
-          </w:p>
-        </w:tc>
-        <w:tc>
-          <w:tcPr>
-            <w:tcW w:w="1483" w:type="dxa"/>
-            <w:vMerge/>
-            <w:vAlign w:val="center"/>
-          </w:tcPr>
-          <w:p>
-            <w:pPr>
-              <w:spacing w:afterAutospacing="1"/>
-              <w:jc w:val="center"/>
-              <w:textAlignment w:val="baseline"/>
-              <w:cnfStyle w:val="000000100000" w:firstRow="0" w:lastRow="0" w:firstColumn="0" w:lastColumn="0" w:oddVBand="0" w:evenVBand="0" w:oddHBand="1" w:evenHBand="0" w:firstRowFirstColumn="0" w:firstRowLastColumn="0" w:lastRowFirstColumn="0" w:lastRowLastColumn="0"/>
-              <w:rPr>
-                <w:rFonts w:ascii="Arial" w:eastAsia="Times New Roman" w:hAnsi="Arial" w:cs="Arial"/>
-                <w:sz w:val="24"/>
-                <w:szCs w:val="24"/>
-                <w:lang w:eastAsia="es-CO"/>
-              </w:rPr>
-            </w:pPr>
-          </w:p>
-        </w:tc>
-      </w:tr>
-      <w:tr>
-        <w:trPr>
-          <w:trHeight w:val="135"/>
-        </w:trPr>
-        <w:tc>
-          <w:tcPr>
-            <w:cnfStyle w:val="001000000000" w:firstRow="0" w:lastRow="0" w:firstColumn="1" w:lastColumn="0" w:oddVBand="0" w:evenVBand="0" w:oddHBand="0" w:evenHBand="0" w:firstRowFirstColumn="0" w:firstRowLastColumn="0" w:lastRowFirstColumn="0" w:lastRowLastColumn="0"/>
-            <w:tcW w:w="1097" w:type="dxa"/>
-            <w:vAlign w:val="center"/>
-            <w:hideMark/>
-          </w:tcPr>
-          <w:p>
-            <w:pPr>
-              <w:spacing w:afterAutospacing="1"/>
-              <w:jc w:val="center"/>
-              <w:textAlignment w:val="baseline"/>
-              <w:rPr>
-                <w:rFonts w:ascii="Arial" w:eastAsia="Times New Roman" w:hAnsi="Arial" w:cs="Arial"/>
-                <w:sz w:val="24"/>
-                <w:szCs w:val="24"/>
-                <w:lang w:eastAsia="es-CO"/>
-              </w:rPr>
-            </w:pPr>
-          </w:p>
-        </w:tc>
-        <w:tc>
-          <w:tcPr>
-            <w:tcW w:w="1434" w:type="dxa"/>
-            <w:vAlign w:val="center"/>
-            <w:hideMark/>
-          </w:tcPr>
-          <w:p>
-            <w:pPr>
-              <w:spacing w:afterAutospacing="1"/>
-              <w:jc w:val="center"/>
-              <w:textAlignment w:val="baseline"/>
-              <w:cnfStyle w:val="000000000000" w:firstRow="0" w:lastRow="0" w:firstColumn="0" w:lastColumn="0" w:oddVBand="0" w:evenVBand="0" w:oddHBand="0" w:evenHBand="0" w:firstRowFirstColumn="0" w:firstRowLastColumn="0" w:lastRowFirstColumn="0" w:lastRowLastColumn="0"/>
-              <w:rPr>
-                <w:rFonts w:ascii="Arial" w:eastAsia="Times New Roman" w:hAnsi="Arial" w:cs="Arial"/>
-                <w:sz w:val="24"/>
-                <w:szCs w:val="24"/>
-                <w:lang w:eastAsia="es-CO"/>
-              </w:rPr>
-            </w:pPr>
-            <w:r>
-              <w:rPr>
-                <w:rFonts w:ascii="Arial" w:eastAsia="Times New Roman" w:hAnsi="Arial" w:cs="Arial"/>
-                <w:sz w:val="24"/>
-                <w:szCs w:val="24"/>
-                <w:lang w:eastAsia="es-CO"/>
-              </w:rPr>
-              <w:t>True</w:t>
-            </w:r>
-          </w:p>
-        </w:tc>
-        <w:tc>
-          <w:tcPr>
-            <w:tcW w:w="1909" w:type="dxa"/>
-            <w:vMerge w:val="restart"/>
-            <w:vAlign w:val="center"/>
-            <w:hideMark/>
-          </w:tcPr>
-          <w:p>
-            <w:pPr>
-              <w:spacing w:afterAutospacing="1"/>
-              <w:jc w:val="center"/>
-              <w:textAlignment w:val="baseline"/>
-              <w:cnfStyle w:val="000000000000" w:firstRow="0" w:lastRow="0" w:firstColumn="0" w:lastColumn="0" w:oddVBand="0" w:evenVBand="0" w:oddHBand="0" w:evenHBand="0" w:firstRowFirstColumn="0" w:firstRowLastColumn="0" w:lastRowFirstColumn="0" w:lastRowLastColumn="0"/>
-              <w:rPr>
-                <w:rFonts w:ascii="Arial" w:eastAsia="Times New Roman" w:hAnsi="Arial" w:cs="Arial"/>
-                <w:sz w:val="20"/>
-                <w:szCs w:val="20"/>
-                <w:lang w:eastAsia="es-CO"/>
-              </w:rPr>
-            </w:pPr>
-          </w:p>
-        </w:tc>
-        <w:tc>
-          <w:tcPr>
-            <w:tcW w:w="1457" w:type="dxa"/>
-            <w:vMerge w:val="restart"/>
-            <w:vAlign w:val="center"/>
-            <w:hideMark/>
-          </w:tcPr>
-          <w:p>
-            <w:pPr>
-              <w:spacing w:afterAutospacing="1"/>
-              <w:jc w:val="center"/>
-              <w:textAlignment w:val="baseline"/>
-              <w:cnfStyle w:val="000000000000" w:firstRow="0" w:lastRow="0" w:firstColumn="0" w:lastColumn="0" w:oddVBand="0" w:evenVBand="0" w:oddHBand="0" w:evenHBand="0" w:firstRowFirstColumn="0" w:firstRowLastColumn="0" w:lastRowFirstColumn="0" w:lastRowLastColumn="0"/>
-              <w:rPr>
-                <w:rFonts w:ascii="Arial" w:eastAsia="Times New Roman" w:hAnsi="Arial" w:cs="Arial"/>
-                <w:sz w:val="24"/>
-                <w:szCs w:val="24"/>
-                <w:lang w:eastAsia="es-CO"/>
-              </w:rPr>
-            </w:pPr>
-          </w:p>
-        </w:tc>
-        <w:tc>
-          <w:tcPr>
-            <w:tcW w:w="1448" w:type="dxa"/>
-            <w:vMerge w:val="restart"/>
-            <w:vAlign w:val="center"/>
-            <w:hideMark/>
-          </w:tcPr>
-          <w:p>
-            <w:pPr>
-              <w:spacing w:afterAutospacing="1"/>
-              <w:jc w:val="center"/>
-              <w:textAlignment w:val="baseline"/>
-              <w:cnfStyle w:val="000000000000" w:firstRow="0" w:lastRow="0" w:firstColumn="0" w:lastColumn="0" w:oddVBand="0" w:evenVBand="0" w:oddHBand="0" w:evenHBand="0" w:firstRowFirstColumn="0" w:firstRowLastColumn="0" w:lastRowFirstColumn="0" w:lastRowLastColumn="0"/>
-              <w:rPr>
-                <w:rFonts w:ascii="Arial" w:eastAsia="Times New Roman" w:hAnsi="Arial" w:cs="Arial"/>
-                <w:sz w:val="24"/>
-                <w:szCs w:val="24"/>
-                <w:lang w:eastAsia="es-CO"/>
-              </w:rPr>
-            </w:pPr>
-          </w:p>
-        </w:tc>
-        <w:tc>
-          <w:tcPr>
-            <w:tcW w:w="1483" w:type="dxa"/>
-            <w:vMerge w:val="restart"/>
-            <w:vAlign w:val="center"/>
-            <w:hideMark/>
-          </w:tcPr>
-          <w:p>
-            <w:pPr>
-              <w:spacing w:afterAutospacing="1"/>
-              <w:jc w:val="center"/>
-              <w:textAlignment w:val="baseline"/>
-              <w:cnfStyle w:val="000000000000" w:firstRow="0" w:lastRow="0" w:firstColumn="0" w:lastColumn="0" w:oddVBand="0" w:evenVBand="0" w:oddHBand="0" w:evenHBand="0" w:firstRowFirstColumn="0" w:firstRowLastColumn="0" w:lastRowFirstColumn="0" w:lastRowLastColumn="0"/>
-              <w:rPr>
-                <w:rFonts w:ascii="Arial" w:eastAsia="Times New Roman" w:hAnsi="Arial" w:cs="Arial"/>
-                <w:sz w:val="24"/>
-                <w:szCs w:val="24"/>
-                <w:lang w:eastAsia="es-CO"/>
-              </w:rPr>
-            </w:pPr>
-            <w:proofErr w:type="spellStart"/>
-            <w:proofErr w:type="gramStart"/>
-            <w:r>
-              <w:rPr>
-                <w:rFonts w:ascii="Arial" w:eastAsia="Times New Roman" w:hAnsi="Arial" w:cs="Arial"/>
-                <w:sz w:val="24"/>
-                <w:szCs w:val="24"/>
-                <w:lang w:eastAsia="es-CO"/>
-              </w:rPr>
-              <w:t>SceneSix</w:t>
-            </w:r>
-            <w:proofErr w:type="spellEnd"/>
-            <w:r>
-              <w:rPr>
-                <w:rFonts w:ascii="Arial" w:eastAsia="Times New Roman" w:hAnsi="Arial" w:cs="Arial"/>
-                <w:sz w:val="24"/>
-                <w:szCs w:val="24"/>
-                <w:lang w:eastAsia="es-CO"/>
-              </w:rPr>
-              <w:t>(</w:t>
-            </w:r>
-            <w:proofErr w:type="gramEnd"/>
-            <w:r>
-              <w:rPr>
-                <w:rFonts w:ascii="Arial" w:eastAsia="Times New Roman" w:hAnsi="Arial" w:cs="Arial"/>
-                <w:sz w:val="24"/>
-                <w:szCs w:val="24"/>
-                <w:lang w:eastAsia="es-CO"/>
-              </w:rPr>
-              <w:t>)</w:t>
-            </w:r>
-          </w:p>
-        </w:tc>
-      </w:tr>
-      <w:tr>
-        <w:trPr>
-          <w:cnfStyle w:val="000000100000" w:firstRow="0" w:lastRow="0" w:firstColumn="0" w:lastColumn="0" w:oddVBand="0" w:evenVBand="0" w:oddHBand="1" w:evenHBand="0" w:firstRowFirstColumn="0" w:firstRowLastColumn="0" w:lastRowFirstColumn="0" w:lastRowLastColumn="0"/>
-          <w:trHeight w:val="135"/>
-        </w:trPr>
-        <w:tc>
-          <w:tcPr>
-            <w:cnfStyle w:val="001000000000" w:firstRow="0" w:lastRow="0" w:firstColumn="1" w:lastColumn="0" w:oddVBand="0" w:evenVBand="0" w:oddHBand="0" w:evenHBand="0" w:firstRowFirstColumn="0" w:firstRowLastColumn="0" w:lastRowFirstColumn="0" w:lastRowLastColumn="0"/>
-            <w:tcW w:w="1097" w:type="dxa"/>
-            <w:vAlign w:val="center"/>
-          </w:tcPr>
-          <w:p>
-            <w:pPr>
-              <w:spacing w:afterAutospacing="1"/>
-              <w:jc w:val="center"/>
-              <w:textAlignment w:val="baseline"/>
-              <w:rPr>
-                <w:rFonts w:ascii="Arial" w:eastAsia="Times New Roman" w:hAnsi="Arial" w:cs="Arial"/>
-                <w:b w:val="0"/>
-                <w:bCs w:val="0"/>
-                <w:sz w:val="24"/>
-                <w:szCs w:val="24"/>
-                <w:lang w:eastAsia="es-CO"/>
-              </w:rPr>
-            </w:pPr>
-          </w:p>
-        </w:tc>
-        <w:tc>
-          <w:tcPr>
-            <w:tcW w:w="1434" w:type="dxa"/>
-            <w:vAlign w:val="center"/>
-          </w:tcPr>
-          <w:p>
-            <w:pPr>
-              <w:spacing w:afterAutospacing="1"/>
-              <w:jc w:val="center"/>
-              <w:textAlignment w:val="baseline"/>
-              <w:cnfStyle w:val="000000100000" w:firstRow="0" w:lastRow="0" w:firstColumn="0" w:lastColumn="0" w:oddVBand="0" w:evenVBand="0" w:oddHBand="1" w:evenHBand="0" w:firstRowFirstColumn="0" w:firstRowLastColumn="0" w:lastRowFirstColumn="0" w:lastRowLastColumn="0"/>
-              <w:rPr>
-                <w:rFonts w:ascii="Arial" w:eastAsia="Times New Roman" w:hAnsi="Arial" w:cs="Arial"/>
-                <w:sz w:val="24"/>
-                <w:szCs w:val="24"/>
-                <w:lang w:eastAsia="es-CO"/>
-              </w:rPr>
-            </w:pPr>
-            <w:r>
-              <w:rPr>
-                <w:rFonts w:ascii="Arial" w:eastAsia="Times New Roman" w:hAnsi="Arial" w:cs="Arial"/>
-                <w:sz w:val="24"/>
-                <w:szCs w:val="24"/>
-                <w:lang w:eastAsia="es-CO"/>
-              </w:rPr>
-              <w:t>False</w:t>
-            </w:r>
-          </w:p>
-        </w:tc>
-        <w:tc>
-          <w:tcPr>
-            <w:tcW w:w="1909" w:type="dxa"/>
-            <w:vMerge/>
-            <w:vAlign w:val="center"/>
-          </w:tcPr>
-          <w:p>
-            <w:pPr>
-              <w:spacing w:afterAutospacing="1"/>
-              <w:jc w:val="center"/>
-              <w:textAlignment w:val="baseline"/>
-              <w:cnfStyle w:val="000000100000" w:firstRow="0" w:lastRow="0" w:firstColumn="0" w:lastColumn="0" w:oddVBand="0" w:evenVBand="0" w:oddHBand="1" w:evenHBand="0" w:firstRowFirstColumn="0" w:firstRowLastColumn="0" w:lastRowFirstColumn="0" w:lastRowLastColumn="0"/>
-              <w:rPr>
-                <w:rFonts w:ascii="Arial" w:eastAsia="Times New Roman" w:hAnsi="Arial" w:cs="Arial"/>
-                <w:sz w:val="20"/>
-                <w:szCs w:val="20"/>
-                <w:lang w:eastAsia="es-CO"/>
-              </w:rPr>
-            </w:pPr>
-          </w:p>
-        </w:tc>
-        <w:tc>
-          <w:tcPr>
-            <w:tcW w:w="1457" w:type="dxa"/>
-            <w:vMerge/>
-            <w:vAlign w:val="center"/>
-          </w:tcPr>
-          <w:p>
-            <w:pPr>
-              <w:spacing w:afterAutospacing="1"/>
-              <w:jc w:val="center"/>
-              <w:textAlignment w:val="baseline"/>
-              <w:cnfStyle w:val="000000100000" w:firstRow="0" w:lastRow="0" w:firstColumn="0" w:lastColumn="0" w:oddVBand="0" w:evenVBand="0" w:oddHBand="1" w:evenHBand="0" w:firstRowFirstColumn="0" w:firstRowLastColumn="0" w:lastRowFirstColumn="0" w:lastRowLastColumn="0"/>
-              <w:rPr>
-                <w:rFonts w:ascii="Arial" w:eastAsia="Times New Roman" w:hAnsi="Arial" w:cs="Arial"/>
-                <w:sz w:val="24"/>
-                <w:szCs w:val="24"/>
-                <w:lang w:eastAsia="es-CO"/>
-              </w:rPr>
-            </w:pPr>
-          </w:p>
-        </w:tc>
-        <w:tc>
-          <w:tcPr>
-            <w:tcW w:w="1448" w:type="dxa"/>
-            <w:vMerge/>
-            <w:vAlign w:val="center"/>
-          </w:tcPr>
-          <w:p>
-            <w:pPr>
-              <w:spacing w:afterAutospacing="1"/>
-              <w:jc w:val="center"/>
-              <w:textAlignment w:val="baseline"/>
-              <w:cnfStyle w:val="000000100000" w:firstRow="0" w:lastRow="0" w:firstColumn="0" w:lastColumn="0" w:oddVBand="0" w:evenVBand="0" w:oddHBand="1" w:evenHBand="0" w:firstRowFirstColumn="0" w:firstRowLastColumn="0" w:lastRowFirstColumn="0" w:lastRowLastColumn="0"/>
-              <w:rPr>
-                <w:rFonts w:ascii="Arial" w:eastAsia="Times New Roman" w:hAnsi="Arial" w:cs="Arial"/>
-                <w:sz w:val="24"/>
-                <w:szCs w:val="24"/>
-                <w:lang w:eastAsia="es-CO"/>
-              </w:rPr>
-            </w:pPr>
-          </w:p>
-        </w:tc>
-        <w:tc>
-          <w:tcPr>
-            <w:tcW w:w="1483" w:type="dxa"/>
-            <w:vMerge/>
-            <w:vAlign w:val="center"/>
-          </w:tcPr>
-          <w:p>
-            <w:pPr>
-              <w:spacing w:afterAutospacing="1"/>
-              <w:jc w:val="center"/>
-              <w:textAlignment w:val="baseline"/>
-              <w:cnfStyle w:val="000000100000" w:firstRow="0" w:lastRow="0" w:firstColumn="0" w:lastColumn="0" w:oddVBand="0" w:evenVBand="0" w:oddHBand="1" w:evenHBand="0" w:firstRowFirstColumn="0" w:firstRowLastColumn="0" w:lastRowFirstColumn="0" w:lastRowLastColumn="0"/>
-              <w:rPr>
-                <w:rFonts w:ascii="Arial" w:eastAsia="Times New Roman" w:hAnsi="Arial" w:cs="Arial"/>
-                <w:sz w:val="24"/>
-                <w:szCs w:val="24"/>
-                <w:lang w:eastAsia="es-CO"/>
-              </w:rPr>
-            </w:pPr>
-          </w:p>
-        </w:tc>
-      </w:tr>
-      <w:tr>
-        <w:trPr>
-          <w:trHeight w:val="135"/>
-        </w:trPr>
-        <w:tc>
-          <w:tcPr>
-            <w:cnfStyle w:val="001000000000" w:firstRow="0" w:lastRow="0" w:firstColumn="1" w:lastColumn="0" w:oddVBand="0" w:evenVBand="0" w:oddHBand="0" w:evenHBand="0" w:firstRowFirstColumn="0" w:firstRowLastColumn="0" w:lastRowFirstColumn="0" w:lastRowLastColumn="0"/>
-            <w:tcW w:w="1097" w:type="dxa"/>
-            <w:vAlign w:val="center"/>
-            <w:hideMark/>
-          </w:tcPr>
-          <w:p>
-            <w:pPr>
-              <w:spacing w:afterAutospacing="1"/>
-              <w:jc w:val="center"/>
-              <w:textAlignment w:val="baseline"/>
-              <w:rPr>
-                <w:rFonts w:ascii="Arial" w:eastAsia="Times New Roman" w:hAnsi="Arial" w:cs="Arial"/>
-                <w:sz w:val="24"/>
-                <w:szCs w:val="24"/>
-                <w:lang w:eastAsia="es-CO"/>
-              </w:rPr>
-            </w:pPr>
-          </w:p>
-        </w:tc>
-        <w:tc>
-          <w:tcPr>
-            <w:tcW w:w="1434" w:type="dxa"/>
-            <w:vAlign w:val="center"/>
-            <w:hideMark/>
-          </w:tcPr>
-          <w:p>
-            <w:pPr>
-              <w:spacing w:afterAutospacing="1"/>
-              <w:jc w:val="center"/>
-              <w:textAlignment w:val="baseline"/>
-              <w:cnfStyle w:val="000000000000" w:firstRow="0" w:lastRow="0" w:firstColumn="0" w:lastColumn="0" w:oddVBand="0" w:evenVBand="0" w:oddHBand="0" w:evenHBand="0" w:firstRowFirstColumn="0" w:firstRowLastColumn="0" w:lastRowFirstColumn="0" w:lastRowLastColumn="0"/>
-              <w:rPr>
-                <w:rFonts w:ascii="Arial" w:eastAsia="Times New Roman" w:hAnsi="Arial" w:cs="Arial"/>
-                <w:sz w:val="24"/>
-                <w:szCs w:val="24"/>
-                <w:lang w:eastAsia="es-CO"/>
-              </w:rPr>
-            </w:pPr>
-            <w:r>
-              <w:rPr>
-                <w:rFonts w:ascii="Arial" w:eastAsia="Times New Roman" w:hAnsi="Arial" w:cs="Arial"/>
-                <w:sz w:val="24"/>
-                <w:szCs w:val="24"/>
-                <w:lang w:eastAsia="es-CO"/>
-              </w:rPr>
-              <w:t>True</w:t>
-            </w:r>
-          </w:p>
-        </w:tc>
-        <w:tc>
-          <w:tcPr>
-            <w:tcW w:w="1909" w:type="dxa"/>
-            <w:vMerge w:val="restart"/>
-            <w:vAlign w:val="center"/>
-            <w:hideMark/>
-          </w:tcPr>
-          <w:p>
-            <w:pPr>
-              <w:spacing w:afterAutospacing="1"/>
-              <w:jc w:val="center"/>
-              <w:textAlignment w:val="baseline"/>
-              <w:cnfStyle w:val="000000000000" w:firstRow="0" w:lastRow="0" w:firstColumn="0" w:lastColumn="0" w:oddVBand="0" w:evenVBand="0" w:oddHBand="0" w:evenHBand="0" w:firstRowFirstColumn="0" w:firstRowLastColumn="0" w:lastRowFirstColumn="0" w:lastRowLastColumn="0"/>
-              <w:rPr>
-                <w:rFonts w:ascii="Arial" w:eastAsia="Times New Roman" w:hAnsi="Arial" w:cs="Arial"/>
-                <w:sz w:val="20"/>
-                <w:szCs w:val="20"/>
-                <w:lang w:eastAsia="es-CO"/>
-              </w:rPr>
-            </w:pPr>
-          </w:p>
-        </w:tc>
-        <w:tc>
-          <w:tcPr>
-            <w:tcW w:w="1457" w:type="dxa"/>
-            <w:vMerge w:val="restart"/>
-            <w:vAlign w:val="center"/>
-            <w:hideMark/>
-          </w:tcPr>
-          <w:p>
-            <w:pPr>
-              <w:spacing w:afterAutospacing="1"/>
-              <w:jc w:val="center"/>
-              <w:textAlignment w:val="baseline"/>
-              <w:cnfStyle w:val="000000000000" w:firstRow="0" w:lastRow="0" w:firstColumn="0" w:lastColumn="0" w:oddVBand="0" w:evenVBand="0" w:oddHBand="0" w:evenHBand="0" w:firstRowFirstColumn="0" w:firstRowLastColumn="0" w:lastRowFirstColumn="0" w:lastRowLastColumn="0"/>
-              <w:rPr>
-                <w:rFonts w:ascii="Arial" w:eastAsia="Times New Roman" w:hAnsi="Arial" w:cs="Arial"/>
-                <w:sz w:val="24"/>
-                <w:szCs w:val="24"/>
-                <w:lang w:eastAsia="es-CO"/>
-              </w:rPr>
-            </w:pPr>
-          </w:p>
-        </w:tc>
-        <w:tc>
-          <w:tcPr>
-            <w:tcW w:w="1448" w:type="dxa"/>
-            <w:vMerge w:val="restart"/>
-            <w:vAlign w:val="center"/>
-            <w:hideMark/>
-          </w:tcPr>
-          <w:p>
-            <w:pPr>
-              <w:spacing w:afterAutospacing="1"/>
-              <w:jc w:val="center"/>
-              <w:textAlignment w:val="baseline"/>
-              <w:cnfStyle w:val="000000000000" w:firstRow="0" w:lastRow="0" w:firstColumn="0" w:lastColumn="0" w:oddVBand="0" w:evenVBand="0" w:oddHBand="0" w:evenHBand="0" w:firstRowFirstColumn="0" w:firstRowLastColumn="0" w:lastRowFirstColumn="0" w:lastRowLastColumn="0"/>
-              <w:rPr>
-                <w:rFonts w:ascii="Arial" w:eastAsia="Times New Roman" w:hAnsi="Arial" w:cs="Arial"/>
-                <w:sz w:val="24"/>
-                <w:szCs w:val="24"/>
-                <w:lang w:eastAsia="es-CO"/>
-              </w:rPr>
-            </w:pPr>
-          </w:p>
-        </w:tc>
-        <w:tc>
-          <w:tcPr>
-            <w:tcW w:w="1483" w:type="dxa"/>
-            <w:vMerge w:val="restart"/>
-            <w:vAlign w:val="center"/>
-            <w:hideMark/>
-          </w:tcPr>
-          <w:p>
-            <w:pPr>
-              <w:spacing w:afterAutospacing="1"/>
-              <w:jc w:val="center"/>
-              <w:textAlignment w:val="baseline"/>
-              <w:cnfStyle w:val="000000000000" w:firstRow="0" w:lastRow="0" w:firstColumn="0" w:lastColumn="0" w:oddVBand="0" w:evenVBand="0" w:oddHBand="0" w:evenHBand="0" w:firstRowFirstColumn="0" w:firstRowLastColumn="0" w:lastRowFirstColumn="0" w:lastRowLastColumn="0"/>
-              <w:rPr>
-                <w:rFonts w:ascii="Arial" w:eastAsia="Times New Roman" w:hAnsi="Arial" w:cs="Arial"/>
-                <w:sz w:val="24"/>
-                <w:szCs w:val="24"/>
-                <w:lang w:eastAsia="es-CO"/>
-              </w:rPr>
-            </w:pPr>
-            <w:proofErr w:type="spellStart"/>
-            <w:r>
-              <w:rPr>
-                <w:rFonts w:ascii="Arial" w:eastAsia="Times New Roman" w:hAnsi="Arial" w:cs="Arial"/>
-                <w:sz w:val="24"/>
-                <w:szCs w:val="24"/>
-                <w:lang w:eastAsia="es-CO"/>
-              </w:rPr>
-              <w:t>SceneSeven</w:t>
-            </w:r>
-            <w:proofErr w:type="spellEnd"/>
-            <w:r>
-              <w:rPr>
-                <w:rFonts w:ascii="Arial" w:eastAsia="Times New Roman" w:hAnsi="Arial" w:cs="Arial"/>
-                <w:sz w:val="24"/>
-                <w:szCs w:val="24"/>
-                <w:lang w:eastAsia="es-CO"/>
-              </w:rPr>
-              <w:t>()</w:t>
-            </w:r>
-          </w:p>
-        </w:tc>
-      </w:tr>
-      <w:tr>
-        <w:trPr>
-          <w:cnfStyle w:val="000000100000" w:firstRow="0" w:lastRow="0" w:firstColumn="0" w:lastColumn="0" w:oddVBand="0" w:evenVBand="0" w:oddHBand="1" w:evenHBand="0" w:firstRowFirstColumn="0" w:firstRowLastColumn="0" w:lastRowFirstColumn="0" w:lastRowLastColumn="0"/>
-          <w:trHeight w:val="135"/>
-        </w:trPr>
-        <w:tc>
-          <w:tcPr>
-            <w:cnfStyle w:val="001000000000" w:firstRow="0" w:lastRow="0" w:firstColumn="1" w:lastColumn="0" w:oddVBand="0" w:evenVBand="0" w:oddHBand="0" w:evenHBand="0" w:firstRowFirstColumn="0" w:firstRowLastColumn="0" w:lastRowFirstColumn="0" w:lastRowLastColumn="0"/>
-            <w:tcW w:w="1097" w:type="dxa"/>
-            <w:vAlign w:val="center"/>
-          </w:tcPr>
-          <w:p>
-            <w:pPr>
-              <w:spacing w:afterAutospacing="1"/>
-              <w:jc w:val="center"/>
-              <w:textAlignment w:val="baseline"/>
-              <w:rPr>
-                <w:rFonts w:ascii="Arial" w:eastAsia="Times New Roman" w:hAnsi="Arial" w:cs="Arial"/>
-                <w:b w:val="0"/>
-                <w:bCs w:val="0"/>
-                <w:sz w:val="24"/>
-                <w:szCs w:val="24"/>
-                <w:lang w:eastAsia="es-CO"/>
-              </w:rPr>
-            </w:pPr>
-          </w:p>
-        </w:tc>
-        <w:tc>
-          <w:tcPr>
-            <w:tcW w:w="1434" w:type="dxa"/>
-            <w:vAlign w:val="center"/>
-          </w:tcPr>
-          <w:p>
-            <w:pPr>
-              <w:spacing w:afterAutospacing="1"/>
-              <w:jc w:val="center"/>
-              <w:textAlignment w:val="baseline"/>
-              <w:cnfStyle w:val="000000100000" w:firstRow="0" w:lastRow="0" w:firstColumn="0" w:lastColumn="0" w:oddVBand="0" w:evenVBand="0" w:oddHBand="1" w:evenHBand="0" w:firstRowFirstColumn="0" w:firstRowLastColumn="0" w:lastRowFirstColumn="0" w:lastRowLastColumn="0"/>
-              <w:rPr>
-                <w:rFonts w:ascii="Arial" w:eastAsia="Times New Roman" w:hAnsi="Arial" w:cs="Arial"/>
-                <w:sz w:val="24"/>
-                <w:szCs w:val="24"/>
-                <w:lang w:eastAsia="es-CO"/>
-              </w:rPr>
-            </w:pPr>
-            <w:r>
-              <w:rPr>
-                <w:rFonts w:ascii="Arial" w:eastAsia="Times New Roman" w:hAnsi="Arial" w:cs="Arial"/>
-                <w:sz w:val="24"/>
-                <w:szCs w:val="24"/>
-                <w:lang w:eastAsia="es-CO"/>
-              </w:rPr>
-              <w:t>False</w:t>
-            </w:r>
-          </w:p>
-        </w:tc>
-        <w:tc>
-          <w:tcPr>
-            <w:tcW w:w="1909" w:type="dxa"/>
-            <w:vMerge/>
-            <w:vAlign w:val="center"/>
-          </w:tcPr>
-          <w:p>
-            <w:pPr>
-              <w:spacing w:afterAutospacing="1"/>
-              <w:jc w:val="center"/>
-              <w:textAlignment w:val="baseline"/>
-              <w:cnfStyle w:val="000000100000" w:firstRow="0" w:lastRow="0" w:firstColumn="0" w:lastColumn="0" w:oddVBand="0" w:evenVBand="0" w:oddHBand="1" w:evenHBand="0" w:firstRowFirstColumn="0" w:firstRowLastColumn="0" w:lastRowFirstColumn="0" w:lastRowLastColumn="0"/>
-              <w:rPr>
-                <w:rFonts w:ascii="Arial" w:eastAsia="Times New Roman" w:hAnsi="Arial" w:cs="Arial"/>
-                <w:sz w:val="20"/>
-                <w:szCs w:val="20"/>
-                <w:lang w:eastAsia="es-CO"/>
-              </w:rPr>
-            </w:pPr>
-          </w:p>
-        </w:tc>
-        <w:tc>
-          <w:tcPr>
-            <w:tcW w:w="1457" w:type="dxa"/>
-            <w:vMerge/>
-            <w:vAlign w:val="center"/>
-          </w:tcPr>
-          <w:p>
-            <w:pPr>
-              <w:spacing w:afterAutospacing="1"/>
-              <w:jc w:val="center"/>
-              <w:textAlignment w:val="baseline"/>
-              <w:cnfStyle w:val="000000100000" w:firstRow="0" w:lastRow="0" w:firstColumn="0" w:lastColumn="0" w:oddVBand="0" w:evenVBand="0" w:oddHBand="1" w:evenHBand="0" w:firstRowFirstColumn="0" w:firstRowLastColumn="0" w:lastRowFirstColumn="0" w:lastRowLastColumn="0"/>
-              <w:rPr>
-                <w:rFonts w:ascii="Arial" w:eastAsia="Times New Roman" w:hAnsi="Arial" w:cs="Arial"/>
-                <w:sz w:val="24"/>
-                <w:szCs w:val="24"/>
-                <w:lang w:eastAsia="es-CO"/>
-              </w:rPr>
-            </w:pPr>
-          </w:p>
-        </w:tc>
-        <w:tc>
-          <w:tcPr>
-            <w:tcW w:w="1448" w:type="dxa"/>
-            <w:vMerge/>
-            <w:vAlign w:val="center"/>
-          </w:tcPr>
-          <w:p>
-            <w:pPr>
-              <w:spacing w:afterAutospacing="1"/>
-              <w:jc w:val="center"/>
-              <w:textAlignment w:val="baseline"/>
-              <w:cnfStyle w:val="000000100000" w:firstRow="0" w:lastRow="0" w:firstColumn="0" w:lastColumn="0" w:oddVBand="0" w:evenVBand="0" w:oddHBand="1" w:evenHBand="0" w:firstRowFirstColumn="0" w:firstRowLastColumn="0" w:lastRowFirstColumn="0" w:lastRowLastColumn="0"/>
-              <w:rPr>
-                <w:rFonts w:ascii="Arial" w:eastAsia="Times New Roman" w:hAnsi="Arial" w:cs="Arial"/>
-                <w:sz w:val="24"/>
-                <w:szCs w:val="24"/>
-                <w:lang w:eastAsia="es-CO"/>
-              </w:rPr>
-            </w:pPr>
-          </w:p>
-        </w:tc>
-        <w:tc>
-          <w:tcPr>
-            <w:tcW w:w="1483" w:type="dxa"/>
-            <w:vMerge/>
-            <w:vAlign w:val="center"/>
-          </w:tcPr>
-          <w:p>
-            <w:pPr>
-              <w:spacing w:afterAutospacing="1"/>
-              <w:jc w:val="center"/>
-              <w:textAlignment w:val="baseline"/>
-              <w:cnfStyle w:val="000000100000" w:firstRow="0" w:lastRow="0" w:firstColumn="0" w:lastColumn="0" w:oddVBand="0" w:evenVBand="0" w:oddHBand="1" w:evenHBand="0" w:firstRowFirstColumn="0" w:firstRowLastColumn="0" w:lastRowFirstColumn="0" w:lastRowLastColumn="0"/>
-              <w:rPr>
-                <w:rFonts w:ascii="Arial" w:eastAsia="Times New Roman" w:hAnsi="Arial" w:cs="Arial"/>
-                <w:sz w:val="24"/>
-                <w:szCs w:val="24"/>
-                <w:lang w:eastAsia="es-CO"/>
-              </w:rPr>
-            </w:pPr>
-          </w:p>
-        </w:tc>
-      </w:tr>
-      <w:tr>
-        <w:trPr>
-          <w:trHeight w:val="135"/>
-        </w:trPr>
-        <w:tc>
-          <w:tcPr>
-            <w:cnfStyle w:val="001000000000" w:firstRow="0" w:lastRow="0" w:firstColumn="1" w:lastColumn="0" w:oddVBand="0" w:evenVBand="0" w:oddHBand="0" w:evenHBand="0" w:firstRowFirstColumn="0" w:firstRowLastColumn="0" w:lastRowFirstColumn="0" w:lastRowLastColumn="0"/>
-            <w:tcW w:w="1097" w:type="dxa"/>
-            <w:vAlign w:val="center"/>
-            <w:hideMark/>
-          </w:tcPr>
-          <w:p>
-            <w:pPr>
-              <w:spacing w:afterAutospacing="1"/>
-              <w:jc w:val="center"/>
-              <w:textAlignment w:val="baseline"/>
-              <w:rPr>
-                <w:rFonts w:ascii="Arial" w:eastAsia="Times New Roman" w:hAnsi="Arial" w:cs="Arial"/>
-                <w:sz w:val="24"/>
-                <w:szCs w:val="24"/>
-                <w:lang w:eastAsia="es-CO"/>
-              </w:rPr>
-            </w:pPr>
-          </w:p>
-        </w:tc>
-        <w:tc>
-          <w:tcPr>
-            <w:tcW w:w="1434" w:type="dxa"/>
-            <w:vAlign w:val="center"/>
-            <w:hideMark/>
-          </w:tcPr>
-          <w:p>
-            <w:pPr>
-              <w:spacing w:afterAutospacing="1"/>
-              <w:jc w:val="center"/>
-              <w:textAlignment w:val="baseline"/>
-              <w:cnfStyle w:val="000000000000" w:firstRow="0" w:lastRow="0" w:firstColumn="0" w:lastColumn="0" w:oddVBand="0" w:evenVBand="0" w:oddHBand="0" w:evenHBand="0" w:firstRowFirstColumn="0" w:firstRowLastColumn="0" w:lastRowFirstColumn="0" w:lastRowLastColumn="0"/>
-              <w:rPr>
-                <w:rFonts w:ascii="Arial" w:eastAsia="Times New Roman" w:hAnsi="Arial" w:cs="Arial"/>
-                <w:sz w:val="24"/>
-                <w:szCs w:val="24"/>
-                <w:lang w:eastAsia="es-CO"/>
-              </w:rPr>
-            </w:pPr>
-            <w:r>
-              <w:rPr>
-                <w:rFonts w:ascii="Arial" w:eastAsia="Times New Roman" w:hAnsi="Arial" w:cs="Arial"/>
-                <w:sz w:val="24"/>
-                <w:szCs w:val="24"/>
-                <w:lang w:eastAsia="es-CO"/>
-              </w:rPr>
-              <w:t>True</w:t>
-            </w:r>
-          </w:p>
-        </w:tc>
-        <w:tc>
-          <w:tcPr>
-            <w:tcW w:w="1909" w:type="dxa"/>
-            <w:vMerge w:val="restart"/>
-            <w:vAlign w:val="center"/>
-            <w:hideMark/>
-          </w:tcPr>
-          <w:p>
-            <w:pPr>
-              <w:spacing w:afterAutospacing="1"/>
-              <w:jc w:val="center"/>
-              <w:textAlignment w:val="baseline"/>
-              <w:cnfStyle w:val="000000000000" w:firstRow="0" w:lastRow="0" w:firstColumn="0" w:lastColumn="0" w:oddVBand="0" w:evenVBand="0" w:oddHBand="0" w:evenHBand="0" w:firstRowFirstColumn="0" w:firstRowLastColumn="0" w:lastRowFirstColumn="0" w:lastRowLastColumn="0"/>
-              <w:rPr>
-                <w:rFonts w:ascii="Arial" w:eastAsia="Times New Roman" w:hAnsi="Arial" w:cs="Arial"/>
-                <w:sz w:val="20"/>
-                <w:szCs w:val="20"/>
-                <w:lang w:eastAsia="es-CO"/>
-              </w:rPr>
-            </w:pPr>
-          </w:p>
-        </w:tc>
-        <w:tc>
-          <w:tcPr>
-            <w:tcW w:w="1457" w:type="dxa"/>
-            <w:vMerge w:val="restart"/>
-            <w:vAlign w:val="center"/>
-            <w:hideMark/>
-          </w:tcPr>
-          <w:p>
-            <w:pPr>
-              <w:spacing w:afterAutospacing="1"/>
-              <w:jc w:val="center"/>
-              <w:textAlignment w:val="baseline"/>
-              <w:cnfStyle w:val="000000000000" w:firstRow="0" w:lastRow="0" w:firstColumn="0" w:lastColumn="0" w:oddVBand="0" w:evenVBand="0" w:oddHBand="0" w:evenHBand="0" w:firstRowFirstColumn="0" w:firstRowLastColumn="0" w:lastRowFirstColumn="0" w:lastRowLastColumn="0"/>
-              <w:rPr>
-                <w:rFonts w:ascii="Arial" w:eastAsia="Times New Roman" w:hAnsi="Arial" w:cs="Arial"/>
-                <w:sz w:val="24"/>
-                <w:szCs w:val="24"/>
-                <w:lang w:eastAsia="es-CO"/>
-              </w:rPr>
-            </w:pPr>
-          </w:p>
-        </w:tc>
-        <w:tc>
-          <w:tcPr>
-            <w:tcW w:w="1448" w:type="dxa"/>
-            <w:vMerge w:val="restart"/>
-            <w:vAlign w:val="center"/>
-            <w:hideMark/>
-          </w:tcPr>
-          <w:p>
-            <w:pPr>
-              <w:spacing w:afterAutospacing="1"/>
-              <w:jc w:val="center"/>
-              <w:textAlignment w:val="baseline"/>
-              <w:cnfStyle w:val="000000000000" w:firstRow="0" w:lastRow="0" w:firstColumn="0" w:lastColumn="0" w:oddVBand="0" w:evenVBand="0" w:oddHBand="0" w:evenHBand="0" w:firstRowFirstColumn="0" w:firstRowLastColumn="0" w:lastRowFirstColumn="0" w:lastRowLastColumn="0"/>
-              <w:rPr>
-                <w:rFonts w:ascii="Arial" w:eastAsia="Times New Roman" w:hAnsi="Arial" w:cs="Arial"/>
-                <w:sz w:val="24"/>
-                <w:szCs w:val="24"/>
-                <w:lang w:eastAsia="es-CO"/>
-              </w:rPr>
-            </w:pPr>
-          </w:p>
-        </w:tc>
-        <w:tc>
-          <w:tcPr>
-            <w:tcW w:w="1483" w:type="dxa"/>
-            <w:vMerge w:val="restart"/>
-            <w:vAlign w:val="center"/>
-            <w:hideMark/>
-          </w:tcPr>
-          <w:p>
-            <w:pPr>
-              <w:spacing w:afterAutospacing="1"/>
-              <w:jc w:val="center"/>
-              <w:textAlignment w:val="baseline"/>
-              <w:cnfStyle w:val="000000000000" w:firstRow="0" w:lastRow="0" w:firstColumn="0" w:lastColumn="0" w:oddVBand="0" w:evenVBand="0" w:oddHBand="0" w:evenHBand="0" w:firstRowFirstColumn="0" w:firstRowLastColumn="0" w:lastRowFirstColumn="0" w:lastRowLastColumn="0"/>
-              <w:rPr>
-                <w:rFonts w:ascii="Arial" w:eastAsia="Times New Roman" w:hAnsi="Arial" w:cs="Arial"/>
-                <w:sz w:val="24"/>
-                <w:szCs w:val="24"/>
-                <w:lang w:eastAsia="es-CO"/>
-              </w:rPr>
-            </w:pPr>
-            <w:proofErr w:type="spellStart"/>
-            <w:r>
-              <w:rPr>
-                <w:rFonts w:ascii="Arial" w:eastAsia="Times New Roman" w:hAnsi="Arial" w:cs="Arial"/>
-                <w:sz w:val="24"/>
-                <w:szCs w:val="24"/>
-                <w:lang w:eastAsia="es-CO"/>
-              </w:rPr>
-              <w:t>SceneEigh</w:t>
-            </w:r>
-            <w:proofErr w:type="spellEnd"/>
-            <w:r>
-              <w:rPr>
-                <w:rFonts w:ascii="Arial" w:eastAsia="Times New Roman" w:hAnsi="Arial" w:cs="Arial"/>
-                <w:sz w:val="24"/>
-                <w:szCs w:val="24"/>
-                <w:lang w:eastAsia="es-CO"/>
-              </w:rPr>
-              <w:t>()</w:t>
-            </w:r>
-          </w:p>
-        </w:tc>
-      </w:tr>
-      <w:tr>
-        <w:trPr>
-          <w:cnfStyle w:val="000000100000" w:firstRow="0" w:lastRow="0" w:firstColumn="0" w:lastColumn="0" w:oddVBand="0" w:evenVBand="0" w:oddHBand="1" w:evenHBand="0" w:firstRowFirstColumn="0" w:firstRowLastColumn="0" w:lastRowFirstColumn="0" w:lastRowLastColumn="0"/>
-          <w:trHeight w:val="135"/>
-        </w:trPr>
-        <w:tc>
-          <w:tcPr>
-            <w:cnfStyle w:val="001000000000" w:firstRow="0" w:lastRow="0" w:firstColumn="1" w:lastColumn="0" w:oddVBand="0" w:evenVBand="0" w:oddHBand="0" w:evenHBand="0" w:firstRowFirstColumn="0" w:firstRowLastColumn="0" w:lastRowFirstColumn="0" w:lastRowLastColumn="0"/>
-            <w:tcW w:w="1097" w:type="dxa"/>
-            <w:vAlign w:val="center"/>
-          </w:tcPr>
-          <w:p>
-            <w:pPr>
-              <w:spacing w:afterAutospacing="1"/>
-              <w:jc w:val="center"/>
-              <w:textAlignment w:val="baseline"/>
-              <w:rPr>
-                <w:rFonts w:ascii="Arial" w:eastAsia="Times New Roman" w:hAnsi="Arial" w:cs="Arial"/>
-                <w:b w:val="0"/>
-                <w:bCs w:val="0"/>
-                <w:sz w:val="24"/>
-                <w:szCs w:val="24"/>
-                <w:lang w:eastAsia="es-CO"/>
-              </w:rPr>
-            </w:pPr>
-          </w:p>
-        </w:tc>
-        <w:tc>
-          <w:tcPr>
-            <w:tcW w:w="1434" w:type="dxa"/>
-            <w:vAlign w:val="center"/>
-          </w:tcPr>
-          <w:p>
-            <w:pPr>
-              <w:spacing w:afterAutospacing="1"/>
-              <w:jc w:val="center"/>
-              <w:textAlignment w:val="baseline"/>
-              <w:cnfStyle w:val="000000100000" w:firstRow="0" w:lastRow="0" w:firstColumn="0" w:lastColumn="0" w:oddVBand="0" w:evenVBand="0" w:oddHBand="1" w:evenHBand="0" w:firstRowFirstColumn="0" w:firstRowLastColumn="0" w:lastRowFirstColumn="0" w:lastRowLastColumn="0"/>
-              <w:rPr>
-                <w:rFonts w:ascii="Arial" w:eastAsia="Times New Roman" w:hAnsi="Arial" w:cs="Arial"/>
-                <w:sz w:val="24"/>
-                <w:szCs w:val="24"/>
-                <w:lang w:eastAsia="es-CO"/>
-              </w:rPr>
-            </w:pPr>
-            <w:r>
-              <w:rPr>
-                <w:rFonts w:ascii="Arial" w:eastAsia="Times New Roman" w:hAnsi="Arial" w:cs="Arial"/>
-                <w:sz w:val="24"/>
-                <w:szCs w:val="24"/>
-                <w:lang w:eastAsia="es-CO"/>
-              </w:rPr>
-              <w:t>False</w:t>
-            </w:r>
-          </w:p>
-        </w:tc>
-        <w:tc>
-          <w:tcPr>
-            <w:tcW w:w="1909" w:type="dxa"/>
-            <w:vMerge/>
-            <w:vAlign w:val="center"/>
-          </w:tcPr>
-          <w:p>
-            <w:pPr>
-              <w:spacing w:afterAutospacing="1"/>
-              <w:jc w:val="center"/>
-              <w:textAlignment w:val="baseline"/>
-              <w:cnfStyle w:val="000000100000" w:firstRow="0" w:lastRow="0" w:firstColumn="0" w:lastColumn="0" w:oddVBand="0" w:evenVBand="0" w:oddHBand="1" w:evenHBand="0" w:firstRowFirstColumn="0" w:firstRowLastColumn="0" w:lastRowFirstColumn="0" w:lastRowLastColumn="0"/>
-              <w:rPr>
-                <w:rFonts w:ascii="Arial" w:eastAsia="Times New Roman" w:hAnsi="Arial" w:cs="Arial"/>
-                <w:sz w:val="20"/>
-                <w:szCs w:val="20"/>
-                <w:lang w:eastAsia="es-CO"/>
-              </w:rPr>
-            </w:pPr>
-          </w:p>
-        </w:tc>
-        <w:tc>
-          <w:tcPr>
-            <w:tcW w:w="1457" w:type="dxa"/>
-            <w:vMerge/>
-            <w:vAlign w:val="center"/>
-          </w:tcPr>
-          <w:p>
-            <w:pPr>
-              <w:spacing w:afterAutospacing="1"/>
-              <w:jc w:val="center"/>
-              <w:textAlignment w:val="baseline"/>
-              <w:cnfStyle w:val="000000100000" w:firstRow="0" w:lastRow="0" w:firstColumn="0" w:lastColumn="0" w:oddVBand="0" w:evenVBand="0" w:oddHBand="1" w:evenHBand="0" w:firstRowFirstColumn="0" w:firstRowLastColumn="0" w:lastRowFirstColumn="0" w:lastRowLastColumn="0"/>
-              <w:rPr>
-                <w:rFonts w:ascii="Arial" w:eastAsia="Times New Roman" w:hAnsi="Arial" w:cs="Arial"/>
-                <w:sz w:val="24"/>
-                <w:szCs w:val="24"/>
-                <w:lang w:eastAsia="es-CO"/>
-              </w:rPr>
-            </w:pPr>
-          </w:p>
-        </w:tc>
-        <w:tc>
-          <w:tcPr>
-            <w:tcW w:w="1448" w:type="dxa"/>
-            <w:vMerge/>
-            <w:vAlign w:val="center"/>
-          </w:tcPr>
-          <w:p>
-            <w:pPr>
-              <w:spacing w:afterAutospacing="1"/>
-              <w:jc w:val="center"/>
-              <w:textAlignment w:val="baseline"/>
-              <w:cnfStyle w:val="000000100000" w:firstRow="0" w:lastRow="0" w:firstColumn="0" w:lastColumn="0" w:oddVBand="0" w:evenVBand="0" w:oddHBand="1" w:evenHBand="0" w:firstRowFirstColumn="0" w:firstRowLastColumn="0" w:lastRowFirstColumn="0" w:lastRowLastColumn="0"/>
-              <w:rPr>
-                <w:rFonts w:ascii="Arial" w:eastAsia="Times New Roman" w:hAnsi="Arial" w:cs="Arial"/>
-                <w:sz w:val="24"/>
-                <w:szCs w:val="24"/>
-                <w:lang w:eastAsia="es-CO"/>
-              </w:rPr>
-            </w:pPr>
-          </w:p>
-        </w:tc>
-        <w:tc>
-          <w:tcPr>
-            <w:tcW w:w="1483" w:type="dxa"/>
-            <w:vMerge/>
-            <w:vAlign w:val="center"/>
-          </w:tcPr>
-          <w:p>
-            <w:pPr>
-              <w:spacing w:afterAutospacing="1"/>
-              <w:jc w:val="center"/>
-              <w:textAlignment w:val="baseline"/>
-              <w:cnfStyle w:val="000000100000" w:firstRow="0" w:lastRow="0" w:firstColumn="0" w:lastColumn="0" w:oddVBand="0" w:evenVBand="0" w:oddHBand="1" w:evenHBand="0" w:firstRowFirstColumn="0" w:firstRowLastColumn="0" w:lastRowFirstColumn="0" w:lastRowLastColumn="0"/>
-              <w:rPr>
-                <w:rFonts w:ascii="Arial" w:eastAsia="Times New Roman" w:hAnsi="Arial" w:cs="Arial"/>
-                <w:sz w:val="24"/>
-                <w:szCs w:val="24"/>
-                <w:lang w:eastAsia="es-CO"/>
-              </w:rPr>
-            </w:pPr>
-          </w:p>
-        </w:tc>
-      </w:tr>
-      <w:tr>
-        <w:trPr>
-          <w:trHeight w:val="135"/>
-        </w:trPr>
-        <w:tc>
-          <w:tcPr>
-            <w:cnfStyle w:val="001000000000" w:firstRow="0" w:lastRow="0" w:firstColumn="1" w:lastColumn="0" w:oddVBand="0" w:evenVBand="0" w:oddHBand="0" w:evenHBand="0" w:firstRowFirstColumn="0" w:firstRowLastColumn="0" w:lastRowFirstColumn="0" w:lastRowLastColumn="0"/>
-            <w:tcW w:w="1097" w:type="dxa"/>
-            <w:vAlign w:val="center"/>
-            <w:hideMark/>
-          </w:tcPr>
-          <w:p>
-            <w:pPr>
-              <w:spacing w:afterAutospacing="1"/>
-              <w:jc w:val="center"/>
-              <w:textAlignment w:val="baseline"/>
-              <w:rPr>
-                <w:rFonts w:ascii="Arial" w:eastAsia="Times New Roman" w:hAnsi="Arial" w:cs="Arial"/>
-                <w:sz w:val="24"/>
-                <w:szCs w:val="24"/>
-                <w:lang w:eastAsia="es-CO"/>
-              </w:rPr>
-            </w:pPr>
-          </w:p>
-        </w:tc>
-        <w:tc>
-          <w:tcPr>
-            <w:tcW w:w="1434" w:type="dxa"/>
-            <w:vAlign w:val="center"/>
-            <w:hideMark/>
-          </w:tcPr>
-          <w:p>
-            <w:pPr>
-              <w:spacing w:afterAutospacing="1"/>
-              <w:jc w:val="center"/>
-              <w:textAlignment w:val="baseline"/>
-              <w:cnfStyle w:val="000000000000" w:firstRow="0" w:lastRow="0" w:firstColumn="0" w:lastColumn="0" w:oddVBand="0" w:evenVBand="0" w:oddHBand="0" w:evenHBand="0" w:firstRowFirstColumn="0" w:firstRowLastColumn="0" w:lastRowFirstColumn="0" w:lastRowLastColumn="0"/>
-              <w:rPr>
-                <w:rFonts w:ascii="Arial" w:eastAsia="Times New Roman" w:hAnsi="Arial" w:cs="Arial"/>
-                <w:sz w:val="24"/>
-                <w:szCs w:val="24"/>
-                <w:lang w:eastAsia="es-CO"/>
-              </w:rPr>
-            </w:pPr>
-            <w:r>
-              <w:rPr>
-                <w:rFonts w:ascii="Arial" w:eastAsia="Times New Roman" w:hAnsi="Arial" w:cs="Arial"/>
-                <w:sz w:val="24"/>
-                <w:szCs w:val="24"/>
-                <w:lang w:eastAsia="es-CO"/>
-              </w:rPr>
-              <w:t>True</w:t>
-            </w:r>
-          </w:p>
-        </w:tc>
-        <w:tc>
-          <w:tcPr>
-            <w:tcW w:w="1909" w:type="dxa"/>
-            <w:vMerge w:val="restart"/>
-            <w:vAlign w:val="center"/>
-            <w:hideMark/>
-          </w:tcPr>
-          <w:p>
-            <w:pPr>
-              <w:spacing w:afterAutospacing="1"/>
-              <w:jc w:val="center"/>
-              <w:textAlignment w:val="baseline"/>
-              <w:cnfStyle w:val="000000000000" w:firstRow="0" w:lastRow="0" w:firstColumn="0" w:lastColumn="0" w:oddVBand="0" w:evenVBand="0" w:oddHBand="0" w:evenHBand="0" w:firstRowFirstColumn="0" w:firstRowLastColumn="0" w:lastRowFirstColumn="0" w:lastRowLastColumn="0"/>
-              <w:rPr>
-                <w:rFonts w:ascii="Arial" w:eastAsia="Times New Roman" w:hAnsi="Arial" w:cs="Arial"/>
-                <w:sz w:val="20"/>
-                <w:szCs w:val="20"/>
-                <w:lang w:eastAsia="es-CO"/>
-              </w:rPr>
-            </w:pPr>
-          </w:p>
-        </w:tc>
-        <w:tc>
-          <w:tcPr>
-            <w:tcW w:w="1457" w:type="dxa"/>
-            <w:vMerge w:val="restart"/>
-            <w:vAlign w:val="center"/>
-            <w:hideMark/>
-          </w:tcPr>
-          <w:p>
-            <w:pPr>
-              <w:spacing w:afterAutospacing="1"/>
-              <w:jc w:val="center"/>
-              <w:textAlignment w:val="baseline"/>
-              <w:cnfStyle w:val="000000000000" w:firstRow="0" w:lastRow="0" w:firstColumn="0" w:lastColumn="0" w:oddVBand="0" w:evenVBand="0" w:oddHBand="0" w:evenHBand="0" w:firstRowFirstColumn="0" w:firstRowLastColumn="0" w:lastRowFirstColumn="0" w:lastRowLastColumn="0"/>
-              <w:rPr>
-                <w:rFonts w:ascii="Arial" w:eastAsia="Times New Roman" w:hAnsi="Arial" w:cs="Arial"/>
-                <w:sz w:val="24"/>
-                <w:szCs w:val="24"/>
-                <w:lang w:eastAsia="es-CO"/>
-              </w:rPr>
-            </w:pPr>
-          </w:p>
-        </w:tc>
-        <w:tc>
-          <w:tcPr>
-            <w:tcW w:w="1448" w:type="dxa"/>
-            <w:vMerge w:val="restart"/>
-            <w:vAlign w:val="center"/>
-            <w:hideMark/>
-          </w:tcPr>
-          <w:p>
-            <w:pPr>
-              <w:spacing w:afterAutospacing="1"/>
-              <w:jc w:val="center"/>
-              <w:textAlignment w:val="baseline"/>
-              <w:cnfStyle w:val="000000000000" w:firstRow="0" w:lastRow="0" w:firstColumn="0" w:lastColumn="0" w:oddVBand="0" w:evenVBand="0" w:oddHBand="0" w:evenHBand="0" w:firstRowFirstColumn="0" w:firstRowLastColumn="0" w:lastRowFirstColumn="0" w:lastRowLastColumn="0"/>
-              <w:rPr>
-                <w:rFonts w:ascii="Arial" w:eastAsia="Times New Roman" w:hAnsi="Arial" w:cs="Arial"/>
-                <w:sz w:val="24"/>
-                <w:szCs w:val="24"/>
-                <w:lang w:eastAsia="es-CO"/>
-              </w:rPr>
-            </w:pPr>
-          </w:p>
-        </w:tc>
-        <w:tc>
-          <w:tcPr>
-            <w:tcW w:w="1483" w:type="dxa"/>
-            <w:vMerge w:val="restart"/>
-            <w:vAlign w:val="center"/>
-            <w:hideMark/>
-          </w:tcPr>
-          <w:p>
-            <w:pPr>
-              <w:spacing w:afterAutospacing="1"/>
-              <w:jc w:val="center"/>
-              <w:textAlignment w:val="baseline"/>
-              <w:cnfStyle w:val="000000000000" w:firstRow="0" w:lastRow="0" w:firstColumn="0" w:lastColumn="0" w:oddVBand="0" w:evenVBand="0" w:oddHBand="0" w:evenHBand="0" w:firstRowFirstColumn="0" w:firstRowLastColumn="0" w:lastRowFirstColumn="0" w:lastRowLastColumn="0"/>
-              <w:rPr>
-                <w:rFonts w:ascii="Arial" w:eastAsia="Times New Roman" w:hAnsi="Arial" w:cs="Arial"/>
-                <w:sz w:val="24"/>
-                <w:szCs w:val="24"/>
-                <w:lang w:eastAsia="es-CO"/>
-              </w:rPr>
-            </w:pPr>
-            <w:proofErr w:type="spellStart"/>
-            <w:proofErr w:type="gramStart"/>
-            <w:r>
-              <w:rPr>
-                <w:rFonts w:ascii="Arial" w:eastAsia="Times New Roman" w:hAnsi="Arial" w:cs="Arial"/>
-                <w:sz w:val="24"/>
-                <w:szCs w:val="24"/>
-                <w:lang w:eastAsia="es-CO"/>
-              </w:rPr>
-              <w:t>SceneNine</w:t>
-            </w:r>
-            <w:proofErr w:type="spellEnd"/>
-            <w:r>
-              <w:rPr>
-                <w:rFonts w:ascii="Arial" w:eastAsia="Times New Roman" w:hAnsi="Arial" w:cs="Arial"/>
-                <w:sz w:val="24"/>
-                <w:szCs w:val="24"/>
-                <w:lang w:eastAsia="es-CO"/>
-              </w:rPr>
-              <w:t>(</w:t>
-            </w:r>
-            <w:proofErr w:type="gramEnd"/>
-            <w:r>
-              <w:rPr>
-                <w:rFonts w:ascii="Arial" w:eastAsia="Times New Roman" w:hAnsi="Arial" w:cs="Arial"/>
-                <w:sz w:val="24"/>
-                <w:szCs w:val="24"/>
-                <w:lang w:eastAsia="es-CO"/>
-              </w:rPr>
-              <w:t>)</w:t>
-            </w:r>
-          </w:p>
-        </w:tc>
-      </w:tr>
-      <w:tr>
-        <w:trPr>
-          <w:cnfStyle w:val="000000100000" w:firstRow="0" w:lastRow="0" w:firstColumn="0" w:lastColumn="0" w:oddVBand="0" w:evenVBand="0" w:oddHBand="1" w:evenHBand="0" w:firstRowFirstColumn="0" w:firstRowLastColumn="0" w:lastRowFirstColumn="0" w:lastRowLastColumn="0"/>
-          <w:trHeight w:val="135"/>
-        </w:trPr>
-        <w:tc>
-          <w:tcPr>
-            <w:cnfStyle w:val="001000000000" w:firstRow="0" w:lastRow="0" w:firstColumn="1" w:lastColumn="0" w:oddVBand="0" w:evenVBand="0" w:oddHBand="0" w:evenHBand="0" w:firstRowFirstColumn="0" w:firstRowLastColumn="0" w:lastRowFirstColumn="0" w:lastRowLastColumn="0"/>
-            <w:tcW w:w="1097" w:type="dxa"/>
-          </w:tcPr>
-          <w:p>
-            <w:pPr>
-              <w:spacing w:afterAutospacing="1"/>
-              <w:jc w:val="center"/>
-              <w:textAlignment w:val="baseline"/>
-              <w:rPr>
-                <w:rFonts w:ascii="Segoe UI" w:eastAsia="Times New Roman" w:hAnsi="Segoe UI" w:cs="Segoe UI"/>
-                <w:b w:val="0"/>
-                <w:bCs w:val="0"/>
-                <w:sz w:val="18"/>
-                <w:szCs w:val="18"/>
-                <w:lang w:eastAsia="es-CO"/>
-              </w:rPr>
-            </w:pPr>
-          </w:p>
-        </w:tc>
-        <w:tc>
-          <w:tcPr>
-            <w:tcW w:w="1434" w:type="dxa"/>
-          </w:tcPr>
-          <w:p>
-            <w:pPr>
-              <w:spacing w:afterAutospacing="1"/>
-              <w:jc w:val="center"/>
-              <w:textAlignment w:val="baseline"/>
-              <w:cnfStyle w:val="000000100000" w:firstRow="0" w:lastRow="0" w:firstColumn="0" w:lastColumn="0" w:oddVBand="0" w:evenVBand="0" w:oddHBand="1" w:evenHBand="0" w:firstRowFirstColumn="0" w:firstRowLastColumn="0" w:lastRowFirstColumn="0" w:lastRowLastColumn="0"/>
-              <w:rPr>
-                <w:rFonts w:ascii="Arial" w:eastAsia="Times New Roman" w:hAnsi="Arial" w:cs="Arial"/>
-                <w:sz w:val="24"/>
-                <w:szCs w:val="24"/>
-                <w:lang w:eastAsia="es-CO"/>
-              </w:rPr>
-            </w:pPr>
-            <w:r>
-              <w:rPr>
-                <w:rFonts w:ascii="Arial" w:eastAsia="Times New Roman" w:hAnsi="Arial" w:cs="Arial"/>
-                <w:sz w:val="24"/>
-                <w:szCs w:val="24"/>
-                <w:lang w:eastAsia="es-CO"/>
-              </w:rPr>
-              <w:t>False</w:t>
-            </w:r>
-          </w:p>
-        </w:tc>
-        <w:tc>
-          <w:tcPr>
-            <w:tcW w:w="1909" w:type="dxa"/>
-            <w:vMerge/>
-          </w:tcPr>
-          <w:p>
-            <w:pPr>
-              <w:spacing w:afterAutospacing="1"/>
-              <w:jc w:val="center"/>
-              <w:textAlignment w:val="baseline"/>
-              <w:cnfStyle w:val="000000100000" w:firstRow="0" w:lastRow="0" w:firstColumn="0" w:lastColumn="0" w:oddVBand="0" w:evenVBand="0" w:oddHBand="1" w:evenHBand="0" w:firstRowFirstColumn="0" w:firstRowLastColumn="0" w:lastRowFirstColumn="0" w:lastRowLastColumn="0"/>
-              <w:rPr>
-                <w:rFonts w:ascii="Arial" w:eastAsia="Times New Roman" w:hAnsi="Arial" w:cs="Arial"/>
-                <w:sz w:val="24"/>
-                <w:szCs w:val="24"/>
-                <w:lang w:eastAsia="es-CO"/>
-              </w:rPr>
-            </w:pPr>
-          </w:p>
-        </w:tc>
-        <w:tc>
-          <w:tcPr>
-            <w:tcW w:w="1457" w:type="dxa"/>
-            <w:vMerge/>
-          </w:tcPr>
-          <w:p>
-            <w:pPr>
-              <w:spacing w:afterAutospacing="1"/>
-              <w:jc w:val="center"/>
-              <w:textAlignment w:val="baseline"/>
-              <w:cnfStyle w:val="000000100000" w:firstRow="0" w:lastRow="0" w:firstColumn="0" w:lastColumn="0" w:oddVBand="0" w:evenVBand="0" w:oddHBand="1" w:evenHBand="0" w:firstRowFirstColumn="0" w:firstRowLastColumn="0" w:lastRowFirstColumn="0" w:lastRowLastColumn="0"/>
-              <w:rPr>
-                <w:rFonts w:ascii="Arial" w:eastAsia="Times New Roman" w:hAnsi="Arial" w:cs="Arial"/>
-                <w:sz w:val="24"/>
-                <w:szCs w:val="24"/>
-                <w:lang w:eastAsia="es-CO"/>
-              </w:rPr>
-            </w:pPr>
-          </w:p>
-        </w:tc>
-        <w:tc>
-          <w:tcPr>
-            <w:tcW w:w="1448" w:type="dxa"/>
-            <w:vMerge/>
-          </w:tcPr>
-          <w:p>
-            <w:pPr>
-              <w:spacing w:afterAutospacing="1"/>
-              <w:jc w:val="center"/>
-              <w:textAlignment w:val="baseline"/>
-              <w:cnfStyle w:val="000000100000" w:firstRow="0" w:lastRow="0" w:firstColumn="0" w:lastColumn="0" w:oddVBand="0" w:evenVBand="0" w:oddHBand="1" w:evenHBand="0" w:firstRowFirstColumn="0" w:firstRowLastColumn="0" w:lastRowFirstColumn="0" w:lastRowLastColumn="0"/>
-              <w:rPr>
-                <w:rFonts w:ascii="Arial" w:eastAsia="Times New Roman" w:hAnsi="Arial" w:cs="Arial"/>
-                <w:sz w:val="24"/>
-                <w:szCs w:val="24"/>
-                <w:lang w:eastAsia="es-CO"/>
-              </w:rPr>
-            </w:pPr>
-          </w:p>
-        </w:tc>
-        <w:tc>
-          <w:tcPr>
-            <w:tcW w:w="1483" w:type="dxa"/>
-            <w:vMerge/>
           </w:tcPr>
           <w:p>
             <w:pPr>
@@ -12053,6 +10967,7 @@
                   <w:noProof/>
                   <w:lang w:val="es-ES"/>
                 </w:rPr>
+                <w:lastRenderedPageBreak/>
                 <w:t xml:space="preserve">Wikipedia. (27 de agosto de 2018). </w:t>
               </w:r>
               <w:r>
@@ -12128,1189 +11043,14 @@
         </w:rPr>
         <w:t> </w:t>
       </w:r>
-    </w:p>
-    <w:p>
-      <w:pPr>
-        <w:pStyle w:val="paragraph"/>
-        <w:spacing w:before="0" w:beforeAutospacing="0" w:after="0" w:afterAutospacing="0"/>
-        <w:jc w:val="both"/>
-        <w:textAlignment w:val="baseline"/>
+      <w:r>
         <w:rPr>
           <w:rFonts w:ascii="Segoe UI" w:hAnsi="Segoe UI" w:cs="Segoe UI"/>
           <w:sz w:val="18"/>
           <w:szCs w:val="18"/>
         </w:rPr>
-      </w:pPr>
-      <w:r>
-        <w:rPr>
-          <w:rStyle w:val="normaltextrun"/>
-          <w:rFonts w:ascii="Arial" w:hAnsi="Arial" w:cs="Arial"/>
-          <w:sz w:val="20"/>
-          <w:szCs w:val="20"/>
-          <w:lang w:val="es-ES"/>
-        </w:rPr>
-        <w:t>La empresa </w:t>
-      </w:r>
-      <w:r>
-        <w:rPr>
-          <w:rStyle w:val="spellingerror"/>
-          <w:rFonts w:ascii="Arial" w:hAnsi="Arial" w:cs="Arial"/>
-          <w:sz w:val="20"/>
-          <w:szCs w:val="20"/>
-          <w:lang w:val="es-ES"/>
-        </w:rPr>
-        <w:t>Epic</w:t>
-      </w:r>
-      <w:r>
-        <w:rPr>
-          <w:rStyle w:val="normaltextrun"/>
-          <w:rFonts w:ascii="Arial" w:hAnsi="Arial" w:cs="Arial"/>
-          <w:sz w:val="20"/>
-          <w:szCs w:val="20"/>
-          <w:lang w:val="es-ES"/>
-        </w:rPr>
-        <w:t> </w:t>
-      </w:r>
-      <w:r>
-        <w:rPr>
-          <w:rStyle w:val="spellingerror"/>
-          <w:rFonts w:ascii="Arial" w:hAnsi="Arial" w:cs="Arial"/>
-          <w:sz w:val="20"/>
-          <w:szCs w:val="20"/>
-          <w:lang w:val="es-ES"/>
-        </w:rPr>
-        <w:t>Games</w:t>
-      </w:r>
-      <w:r>
-        <w:rPr>
-          <w:rStyle w:val="normaltextrun"/>
-          <w:rFonts w:ascii="Arial" w:hAnsi="Arial" w:cs="Arial"/>
-          <w:sz w:val="20"/>
-          <w:szCs w:val="20"/>
-          <w:lang w:val="es-ES"/>
-        </w:rPr>
-        <w:t> está preocupada por la gran cantidad de recomendaciones que han dejado muchos de sus jugadores en el último par de meses, esta preocupación radica en algunos </w:t>
-      </w:r>
-      <w:r>
-        <w:rPr>
-          <w:rStyle w:val="normaltextrun"/>
-          <w:rFonts w:ascii="Arial" w:hAnsi="Arial" w:cs="Arial"/>
-          <w:sz w:val="20"/>
-          <w:szCs w:val="20"/>
-          <w:shd w:val="clear" w:color="auto" w:fill="00FF00"/>
-          <w:lang w:val="es-ES"/>
-        </w:rPr>
-        <w:t>inconvenientes que los usuarios han sentido con el </w:t>
-      </w:r>
-      <w:r>
-        <w:rPr>
-          <w:rStyle w:val="spellingerror"/>
-          <w:rFonts w:ascii="Arial" w:hAnsi="Arial" w:cs="Arial"/>
-          <w:sz w:val="20"/>
-          <w:szCs w:val="20"/>
-          <w:shd w:val="clear" w:color="auto" w:fill="00FF00"/>
-          <w:lang w:val="es-ES"/>
-        </w:rPr>
-        <w:t>gameplay</w:t>
-      </w:r>
-      <w:r>
-        <w:rPr>
-          <w:rStyle w:val="normaltextrun"/>
-          <w:rFonts w:ascii="Arial" w:hAnsi="Arial" w:cs="Arial"/>
-          <w:sz w:val="20"/>
-          <w:szCs w:val="20"/>
-          <w:shd w:val="clear" w:color="auto" w:fill="00FF00"/>
-          <w:lang w:val="es-ES"/>
-        </w:rPr>
-        <w:t> de sus partidas.</w:t>
-      </w:r>
-      <w:r>
-        <w:rPr>
-          <w:rStyle w:val="eop"/>
-          <w:rFonts w:ascii="Arial" w:hAnsi="Arial" w:cs="Arial"/>
-          <w:sz w:val="20"/>
-          <w:szCs w:val="20"/>
-        </w:rPr>
-        <w:t> </w:t>
-      </w:r>
-    </w:p>
-    <w:p>
-      <w:pPr>
-        <w:pStyle w:val="paragraph"/>
-        <w:spacing w:before="0" w:beforeAutospacing="0" w:after="0" w:afterAutospacing="0"/>
-        <w:jc w:val="both"/>
-        <w:textAlignment w:val="baseline"/>
-        <w:rPr>
-          <w:rFonts w:ascii="Segoe UI" w:hAnsi="Segoe UI" w:cs="Segoe UI"/>
-          <w:sz w:val="18"/>
-          <w:szCs w:val="18"/>
-        </w:rPr>
-      </w:pPr>
-      <w:r>
-        <w:rPr>
-          <w:rStyle w:val="normaltextrun"/>
-          <w:lang w:val="es-ES"/>
-        </w:rPr>
-        <w:t> </w:t>
-      </w:r>
-      <w:r>
-        <w:rPr>
-          <w:rStyle w:val="eop"/>
-        </w:rPr>
-        <w:t> </w:t>
-      </w:r>
-    </w:p>
-    <w:p>
-      <w:pPr>
-        <w:pStyle w:val="paragraph"/>
-        <w:spacing w:before="0" w:beforeAutospacing="0" w:after="0" w:afterAutospacing="0"/>
-        <w:jc w:val="both"/>
-        <w:textAlignment w:val="baseline"/>
-        <w:rPr>
-          <w:rFonts w:ascii="Segoe UI" w:hAnsi="Segoe UI" w:cs="Segoe UI"/>
-          <w:sz w:val="18"/>
-          <w:szCs w:val="18"/>
-        </w:rPr>
-      </w:pPr>
-      <w:r>
-        <w:rPr>
-          <w:rStyle w:val="normaltextrun"/>
-          <w:rFonts w:ascii="Arial" w:hAnsi="Arial" w:cs="Arial"/>
-          <w:sz w:val="20"/>
-          <w:szCs w:val="20"/>
-          <w:lang w:val="es-ES"/>
-        </w:rPr>
-        <w:t>La primera preocupación tiene que ver con la </w:t>
-      </w:r>
-      <w:r>
-        <w:rPr>
-          <w:rStyle w:val="normaltextrun"/>
-          <w:rFonts w:ascii="Arial" w:hAnsi="Arial" w:cs="Arial"/>
-          <w:sz w:val="20"/>
-          <w:szCs w:val="20"/>
-          <w:shd w:val="clear" w:color="auto" w:fill="FF0000"/>
-          <w:lang w:val="es-ES"/>
-        </w:rPr>
-        <w:t>dificultad que tienen los usuarios de encontrar partidas donde se enfrenten con jugadores que tengan un nivel de juego parecido</w:t>
-      </w:r>
-      <w:r>
-        <w:rPr>
-          <w:rStyle w:val="normaltextrun"/>
-          <w:rFonts w:ascii="Arial" w:hAnsi="Arial" w:cs="Arial"/>
-          <w:sz w:val="20"/>
-          <w:szCs w:val="20"/>
-          <w:lang w:val="es-ES"/>
-        </w:rPr>
-        <w:t>. </w:t>
-      </w:r>
-      <w:r>
-        <w:rPr>
-          <w:rStyle w:val="normaltextrun"/>
-          <w:rFonts w:ascii="Arial" w:hAnsi="Arial" w:cs="Arial"/>
-          <w:sz w:val="20"/>
-          <w:szCs w:val="20"/>
-          <w:shd w:val="clear" w:color="auto" w:fill="FFFF00"/>
-          <w:lang w:val="es-ES"/>
-        </w:rPr>
-        <w:t>Por eso le están pidiendo a la empresa que diseñe un ranking en donde pueda categorizar a los jugadores según su destreza para el juego (</w:t>
-      </w:r>
-      <w:proofErr w:type="spellStart"/>
-      <w:r>
-        <w:rPr>
-          <w:rStyle w:val="spellingerror"/>
-          <w:rFonts w:ascii="Arial" w:hAnsi="Arial" w:cs="Arial"/>
-          <w:sz w:val="20"/>
-          <w:szCs w:val="20"/>
-          <w:shd w:val="clear" w:color="auto" w:fill="FFFF00"/>
-          <w:lang w:val="es-ES"/>
-        </w:rPr>
-        <w:t>skill</w:t>
-      </w:r>
-      <w:proofErr w:type="spellEnd"/>
-      <w:r>
-        <w:rPr>
-          <w:rStyle w:val="normaltextrun"/>
-          <w:rFonts w:ascii="Arial" w:hAnsi="Arial" w:cs="Arial"/>
-          <w:sz w:val="20"/>
-          <w:szCs w:val="20"/>
-          <w:shd w:val="clear" w:color="auto" w:fill="FFFF00"/>
-          <w:lang w:val="es-ES"/>
-        </w:rPr>
-        <w:t>)</w:t>
-      </w:r>
-      <w:r>
-        <w:rPr>
-          <w:rStyle w:val="normaltextrun"/>
-          <w:rFonts w:ascii="Arial" w:hAnsi="Arial" w:cs="Arial"/>
-          <w:sz w:val="20"/>
-          <w:szCs w:val="20"/>
-          <w:lang w:val="es-ES"/>
-        </w:rPr>
-        <w:t>. La empresa había considerado esto alguna vez, pero </w:t>
-      </w:r>
-      <w:r>
-        <w:rPr>
-          <w:rStyle w:val="normaltextrun"/>
-          <w:rFonts w:ascii="Arial" w:hAnsi="Arial" w:cs="Arial"/>
-          <w:sz w:val="20"/>
-          <w:szCs w:val="20"/>
-          <w:shd w:val="clear" w:color="auto" w:fill="00FFFF"/>
-          <w:lang w:val="es-ES"/>
-        </w:rPr>
-        <w:t>al hacer el ranking temían que el tiempo promedio de espera para encontrar una partida aumentará mucho</w:t>
-      </w:r>
-      <w:r>
-        <w:rPr>
-          <w:rStyle w:val="normaltextrun"/>
-          <w:rFonts w:ascii="Arial" w:hAnsi="Arial" w:cs="Arial"/>
-          <w:sz w:val="20"/>
-          <w:szCs w:val="20"/>
-          <w:lang w:val="es-ES"/>
-        </w:rPr>
-        <w:t>. Otra cosa que </w:t>
-      </w:r>
-      <w:r>
-        <w:rPr>
-          <w:rStyle w:val="normaltextrun"/>
-          <w:rFonts w:ascii="Arial" w:hAnsi="Arial" w:cs="Arial"/>
-          <w:sz w:val="20"/>
-          <w:szCs w:val="20"/>
-          <w:shd w:val="clear" w:color="auto" w:fill="00FFFF"/>
-          <w:lang w:val="es-ES"/>
-        </w:rPr>
-        <w:t>temían es que la diferencia de latencia entre los jugadores de la misma partida variara mucho (lo cual crearía desventaja para los jugadores, así tuvieran el mismo nivel de destreza para el juego)</w:t>
-      </w:r>
-      <w:r>
-        <w:rPr>
-          <w:rStyle w:val="normaltextrun"/>
-          <w:rFonts w:ascii="Arial" w:hAnsi="Arial" w:cs="Arial"/>
-          <w:sz w:val="20"/>
-          <w:szCs w:val="20"/>
-          <w:lang w:val="es-ES"/>
-        </w:rPr>
-        <w:t>, ya que actualmente uno de los principales factores para el emparejamiento de jugadores y partidas son </w:t>
-      </w:r>
-      <w:r>
-        <w:rPr>
-          <w:rStyle w:val="normaltextrun"/>
-          <w:rFonts w:ascii="Arial" w:hAnsi="Arial" w:cs="Arial"/>
-          <w:sz w:val="20"/>
-          <w:szCs w:val="20"/>
-          <w:shd w:val="clear" w:color="auto" w:fill="00FFFF"/>
-          <w:lang w:val="es-ES"/>
-        </w:rPr>
-        <w:t>el ping, y la geolocalización del jugador</w:t>
-      </w:r>
-      <w:r>
-        <w:rPr>
-          <w:rStyle w:val="normaltextrun"/>
-          <w:rFonts w:ascii="Arial" w:hAnsi="Arial" w:cs="Arial"/>
-          <w:sz w:val="20"/>
-          <w:szCs w:val="20"/>
-          <w:lang w:val="es-ES"/>
-        </w:rPr>
-        <w:t>.</w:t>
-      </w:r>
-      <w:r>
-        <w:rPr>
-          <w:rStyle w:val="eop"/>
-          <w:rFonts w:ascii="Arial" w:hAnsi="Arial" w:cs="Arial"/>
-          <w:sz w:val="20"/>
-          <w:szCs w:val="20"/>
-        </w:rPr>
-        <w:t> </w:t>
-      </w:r>
-    </w:p>
-    <w:p>
-      <w:pPr>
-        <w:pStyle w:val="paragraph"/>
-        <w:spacing w:before="0" w:beforeAutospacing="0" w:after="0" w:afterAutospacing="0"/>
-        <w:jc w:val="both"/>
-        <w:textAlignment w:val="baseline"/>
-        <w:rPr>
-          <w:rFonts w:ascii="Segoe UI" w:hAnsi="Segoe UI" w:cs="Segoe UI"/>
-          <w:sz w:val="18"/>
-          <w:szCs w:val="18"/>
-        </w:rPr>
-      </w:pPr>
-      <w:r>
-        <w:rPr>
-          <w:rStyle w:val="normaltextrun"/>
-          <w:lang w:val="es-ES"/>
-        </w:rPr>
-        <w:t> </w:t>
-      </w:r>
-      <w:r>
-        <w:rPr>
-          <w:rStyle w:val="eop"/>
-        </w:rPr>
-        <w:t> </w:t>
-      </w:r>
-    </w:p>
-    <w:p>
-      <w:pPr>
-        <w:pStyle w:val="paragraph"/>
-        <w:spacing w:before="0" w:beforeAutospacing="0" w:after="0" w:afterAutospacing="0"/>
-        <w:jc w:val="both"/>
-        <w:textAlignment w:val="baseline"/>
-        <w:rPr>
-          <w:rFonts w:ascii="Segoe UI" w:hAnsi="Segoe UI" w:cs="Segoe UI"/>
-          <w:sz w:val="18"/>
-          <w:szCs w:val="18"/>
-        </w:rPr>
-      </w:pPr>
-      <w:r>
-        <w:rPr>
-          <w:rStyle w:val="normaltextrun"/>
-          <w:rFonts w:ascii="Arial" w:hAnsi="Arial" w:cs="Arial"/>
-          <w:sz w:val="20"/>
-          <w:szCs w:val="20"/>
-          <w:lang w:val="es-ES"/>
-        </w:rPr>
-        <w:t>Otra de las constantes recomendaciones que le hacen a la empresa es </w:t>
-      </w:r>
-      <w:r>
-        <w:rPr>
-          <w:rStyle w:val="normaltextrun"/>
-          <w:rFonts w:ascii="Arial" w:hAnsi="Arial" w:cs="Arial"/>
-          <w:sz w:val="20"/>
-          <w:szCs w:val="20"/>
-          <w:shd w:val="clear" w:color="auto" w:fill="FF0000"/>
-          <w:lang w:val="es-ES"/>
-        </w:rPr>
-        <w:t>que se puedan realizar partidas en modo “Plataforma”</w:t>
-      </w:r>
-      <w:r>
-        <w:rPr>
-          <w:rStyle w:val="normaltextrun"/>
-          <w:rFonts w:ascii="Arial" w:hAnsi="Arial" w:cs="Arial"/>
-          <w:sz w:val="20"/>
-          <w:szCs w:val="20"/>
-          <w:lang w:val="es-ES"/>
-        </w:rPr>
-        <w:t>. </w:t>
-      </w:r>
-      <w:r>
-        <w:rPr>
-          <w:rStyle w:val="normaltextrun"/>
-          <w:rFonts w:ascii="Arial" w:hAnsi="Arial" w:cs="Arial"/>
-          <w:sz w:val="20"/>
-          <w:szCs w:val="20"/>
-          <w:shd w:val="clear" w:color="auto" w:fill="FFFF00"/>
-          <w:lang w:val="es-ES"/>
-        </w:rPr>
-        <w:t>Lo cual permite limitar los jugadores que se unirán a la partida de acuerdo a la plataforma que estén utilizando.</w:t>
-      </w:r>
-      <w:r>
-        <w:rPr>
-          <w:rStyle w:val="normaltextrun"/>
-          <w:rFonts w:ascii="Arial" w:hAnsi="Arial" w:cs="Arial"/>
-          <w:sz w:val="20"/>
-          <w:szCs w:val="20"/>
-          <w:lang w:val="es-ES"/>
-        </w:rPr>
-        <w:t> Esto promoverá a las empresas como Microsoft, Nintendo y </w:t>
-      </w:r>
-      <w:proofErr w:type="spellStart"/>
-      <w:r>
-        <w:rPr>
-          <w:rStyle w:val="spellingerror"/>
-          <w:rFonts w:ascii="Arial" w:hAnsi="Arial" w:cs="Arial"/>
-          <w:sz w:val="20"/>
-          <w:szCs w:val="20"/>
-          <w:lang w:val="es-ES"/>
-        </w:rPr>
-        <w:t>Playstation</w:t>
-      </w:r>
-      <w:proofErr w:type="spellEnd"/>
-      <w:r>
-        <w:rPr>
-          <w:rStyle w:val="normaltextrun"/>
-          <w:rFonts w:ascii="Arial" w:hAnsi="Arial" w:cs="Arial"/>
-          <w:sz w:val="20"/>
-          <w:szCs w:val="20"/>
-          <w:lang w:val="es-ES"/>
-        </w:rPr>
-        <w:t> que promuevan las partidas exclusivas para su plataforma.</w:t>
-      </w:r>
-      <w:r>
-        <w:rPr>
-          <w:rStyle w:val="eop"/>
-          <w:rFonts w:ascii="Arial" w:hAnsi="Arial" w:cs="Arial"/>
-          <w:sz w:val="20"/>
-          <w:szCs w:val="20"/>
-        </w:rPr>
-        <w:t> </w:t>
-      </w:r>
-    </w:p>
-    <w:p>
-      <w:pPr>
-        <w:pStyle w:val="paragraph"/>
-        <w:spacing w:before="0" w:beforeAutospacing="0" w:after="0" w:afterAutospacing="0"/>
-        <w:jc w:val="both"/>
-        <w:textAlignment w:val="baseline"/>
-        <w:rPr>
-          <w:rFonts w:ascii="Segoe UI" w:hAnsi="Segoe UI" w:cs="Segoe UI"/>
-          <w:sz w:val="18"/>
-          <w:szCs w:val="18"/>
-        </w:rPr>
-      </w:pPr>
-      <w:r>
-        <w:rPr>
-          <w:rStyle w:val="normaltextrun"/>
-          <w:lang w:val="es-ES"/>
-        </w:rPr>
-        <w:t> </w:t>
-      </w:r>
-      <w:r>
-        <w:rPr>
-          <w:rStyle w:val="eop"/>
-        </w:rPr>
-        <w:t> </w:t>
-      </w:r>
-    </w:p>
-    <w:p>
-      <w:pPr>
-        <w:pStyle w:val="paragraph"/>
-        <w:spacing w:before="0" w:beforeAutospacing="0" w:after="0" w:afterAutospacing="0"/>
-        <w:jc w:val="both"/>
-        <w:textAlignment w:val="baseline"/>
-        <w:rPr>
-          <w:rFonts w:ascii="Segoe UI" w:hAnsi="Segoe UI" w:cs="Segoe UI"/>
-          <w:sz w:val="18"/>
-          <w:szCs w:val="18"/>
-        </w:rPr>
-      </w:pPr>
-      <w:r>
-        <w:rPr>
-          <w:rStyle w:val="normaltextrun"/>
-          <w:rFonts w:ascii="Arial" w:hAnsi="Arial" w:cs="Arial"/>
-          <w:sz w:val="20"/>
-          <w:szCs w:val="20"/>
-          <w:lang w:val="es-ES"/>
-        </w:rPr>
-        <w:t>La última de las recomendaciones que más les llega, es la </w:t>
-      </w:r>
-      <w:r>
-        <w:rPr>
-          <w:rStyle w:val="normaltextrun"/>
-          <w:rFonts w:ascii="Arial" w:hAnsi="Arial" w:cs="Arial"/>
-          <w:sz w:val="20"/>
-          <w:szCs w:val="20"/>
-          <w:shd w:val="clear" w:color="auto" w:fill="FF0000"/>
-          <w:lang w:val="es-ES"/>
-        </w:rPr>
-        <w:t>creación de variantes del juego para celebrar ocasiones especiales (como lo son navidad, </w:t>
-      </w:r>
-      <w:proofErr w:type="spellStart"/>
-      <w:r>
-        <w:rPr>
-          <w:rStyle w:val="spellingerror"/>
-          <w:rFonts w:ascii="Arial" w:hAnsi="Arial" w:cs="Arial"/>
-          <w:sz w:val="20"/>
-          <w:szCs w:val="20"/>
-          <w:shd w:val="clear" w:color="auto" w:fill="FF0000"/>
-          <w:lang w:val="es-ES"/>
-        </w:rPr>
-        <w:t>halloween</w:t>
-      </w:r>
-      <w:proofErr w:type="spellEnd"/>
-      <w:r>
-        <w:rPr>
-          <w:rStyle w:val="normaltextrun"/>
-          <w:rFonts w:ascii="Arial" w:hAnsi="Arial" w:cs="Arial"/>
-          <w:sz w:val="20"/>
-          <w:szCs w:val="20"/>
-          <w:shd w:val="clear" w:color="auto" w:fill="FF0000"/>
-          <w:lang w:val="es-ES"/>
-        </w:rPr>
-        <w:t>, pascua, </w:t>
-      </w:r>
-      <w:proofErr w:type="spellStart"/>
-      <w:r>
-        <w:rPr>
-          <w:rStyle w:val="spellingerror"/>
-          <w:rFonts w:ascii="Arial" w:hAnsi="Arial" w:cs="Arial"/>
-          <w:sz w:val="20"/>
-          <w:szCs w:val="20"/>
-          <w:shd w:val="clear" w:color="auto" w:fill="FF0000"/>
-          <w:lang w:val="es-ES"/>
-        </w:rPr>
-        <w:t>etc</w:t>
-      </w:r>
-      <w:proofErr w:type="spellEnd"/>
-      <w:r>
-        <w:rPr>
-          <w:rStyle w:val="normaltextrun"/>
-          <w:rFonts w:ascii="Arial" w:hAnsi="Arial" w:cs="Arial"/>
-          <w:sz w:val="20"/>
-          <w:szCs w:val="20"/>
-          <w:shd w:val="clear" w:color="auto" w:fill="FF0000"/>
-          <w:lang w:val="es-ES"/>
-        </w:rPr>
-        <w:t>).</w:t>
-      </w:r>
-      <w:r>
-        <w:rPr>
-          <w:rStyle w:val="normaltextrun"/>
-          <w:rFonts w:ascii="Arial" w:hAnsi="Arial" w:cs="Arial"/>
-          <w:sz w:val="20"/>
-          <w:szCs w:val="20"/>
-          <w:lang w:val="es-ES"/>
-        </w:rPr>
-        <w:t> En la empresa han tenido muchas ideas acerca del tema que van desde convertirlo en un </w:t>
-      </w:r>
-      <w:r>
-        <w:rPr>
-          <w:rStyle w:val="normaltextrun"/>
-          <w:rFonts w:ascii="Arial" w:hAnsi="Arial" w:cs="Arial"/>
-          <w:i/>
-          <w:iCs/>
-          <w:sz w:val="20"/>
-          <w:szCs w:val="20"/>
-          <w:shd w:val="clear" w:color="auto" w:fill="00FFFF"/>
-          <w:lang w:val="es-ES"/>
-        </w:rPr>
-        <w:t>mod</w:t>
-      </w:r>
-      <w:r>
-        <w:rPr>
-          <w:rStyle w:val="normaltextrun"/>
-          <w:rFonts w:ascii="Arial" w:hAnsi="Arial" w:cs="Arial"/>
-          <w:sz w:val="20"/>
-          <w:szCs w:val="20"/>
-          <w:shd w:val="clear" w:color="auto" w:fill="00FFFF"/>
-          <w:lang w:val="es-ES"/>
-        </w:rPr>
-        <w:t> especial donde se batalle como en un MOBA o desarrollar un </w:t>
-      </w:r>
-      <w:proofErr w:type="spellStart"/>
-      <w:r>
-        <w:rPr>
-          <w:rStyle w:val="spellingerror"/>
-          <w:rFonts w:ascii="Arial" w:hAnsi="Arial" w:cs="Arial"/>
-          <w:sz w:val="20"/>
-          <w:szCs w:val="20"/>
-          <w:shd w:val="clear" w:color="auto" w:fill="00FFFF"/>
-          <w:lang w:val="es-ES"/>
-        </w:rPr>
-        <w:t>storyline</w:t>
-      </w:r>
-      <w:proofErr w:type="spellEnd"/>
-      <w:r>
-        <w:rPr>
-          <w:rStyle w:val="normaltextrun"/>
-          <w:rFonts w:ascii="Arial" w:hAnsi="Arial" w:cs="Arial"/>
-          <w:sz w:val="20"/>
-          <w:szCs w:val="20"/>
-          <w:shd w:val="clear" w:color="auto" w:fill="00FFFF"/>
-          <w:lang w:val="es-ES"/>
-        </w:rPr>
-        <w:t> especial como un MMORPG;</w:t>
-      </w:r>
-      <w:r>
-        <w:rPr>
-          <w:rStyle w:val="normaltextrun"/>
-          <w:rFonts w:ascii="Arial" w:hAnsi="Arial" w:cs="Arial"/>
-          <w:sz w:val="20"/>
-          <w:szCs w:val="20"/>
-          <w:lang w:val="es-ES"/>
-        </w:rPr>
-        <w:t> como puedes ver estas ideas son muy descabelladas y no han llamado la atención de las personas encargadas. </w:t>
-      </w:r>
-      <w:r>
-        <w:rPr>
-          <w:rStyle w:val="normaltextrun"/>
-          <w:rFonts w:ascii="Arial" w:hAnsi="Arial" w:cs="Arial"/>
-          <w:sz w:val="20"/>
-          <w:szCs w:val="20"/>
-          <w:shd w:val="clear" w:color="auto" w:fill="FF0000"/>
-          <w:lang w:val="es-ES"/>
-        </w:rPr>
-        <w:t>Actualmente la versión que aprobaron para el día de San Valentín es un modo de juego donde solamente puedes utilizar la última arma que levantaste.</w:t>
-      </w:r>
-      <w:r>
-        <w:rPr>
-          <w:rStyle w:val="normaltextrun"/>
-          <w:rFonts w:ascii="Arial" w:hAnsi="Arial" w:cs="Arial"/>
-          <w:sz w:val="20"/>
-          <w:szCs w:val="20"/>
-          <w:lang w:val="es-ES"/>
-        </w:rPr>
-        <w:t> </w:t>
-      </w:r>
-      <w:r>
-        <w:rPr>
-          <w:rStyle w:val="normaltextrun"/>
-          <w:rFonts w:ascii="Arial" w:hAnsi="Arial" w:cs="Arial"/>
-          <w:sz w:val="20"/>
-          <w:szCs w:val="20"/>
-          <w:shd w:val="clear" w:color="auto" w:fill="FFFF00"/>
-          <w:lang w:val="es-ES"/>
-        </w:rPr>
-        <w:t>En este modo de juego no tienes límite de armas para llevar y solamente podrás cambiar de arma encontrando una nueva o agotando las municiones de tu arma actual, lo cual hará desaparecer el arma actual y te equipará con la última arma que levantaste antes que esa.</w:t>
-      </w:r>
-      <w:r>
-        <w:rPr>
-          <w:rStyle w:val="normaltextrun"/>
-          <w:rFonts w:ascii="Arial" w:hAnsi="Arial" w:cs="Arial"/>
-          <w:sz w:val="20"/>
-          <w:szCs w:val="20"/>
-          <w:lang w:val="es-ES"/>
-        </w:rPr>
-        <w:t> </w:t>
-      </w:r>
-      <w:r>
-        <w:rPr>
-          <w:rStyle w:val="normaltextrun"/>
-          <w:rFonts w:ascii="Arial" w:hAnsi="Arial" w:cs="Arial"/>
-          <w:sz w:val="20"/>
-          <w:szCs w:val="20"/>
-          <w:shd w:val="clear" w:color="auto" w:fill="00FFFF"/>
-          <w:lang w:val="es-ES"/>
-        </w:rPr>
-        <w:t>Es importante que tengas en cuenta que todos los jugadores de </w:t>
-      </w:r>
-      <w:r>
-        <w:rPr>
-          <w:rStyle w:val="spellingerror"/>
-          <w:rFonts w:ascii="Arial" w:hAnsi="Arial" w:cs="Arial"/>
-          <w:sz w:val="20"/>
-          <w:szCs w:val="20"/>
-          <w:shd w:val="clear" w:color="auto" w:fill="00FFFF"/>
-          <w:lang w:val="es-ES"/>
-        </w:rPr>
-        <w:t>Fornite</w:t>
-      </w:r>
-      <w:r>
-        <w:rPr>
-          <w:rStyle w:val="normaltextrun"/>
-          <w:rFonts w:ascii="Arial" w:hAnsi="Arial" w:cs="Arial"/>
-          <w:sz w:val="20"/>
-          <w:szCs w:val="20"/>
-          <w:shd w:val="clear" w:color="auto" w:fill="00FFFF"/>
-          <w:lang w:val="es-ES"/>
-        </w:rPr>
-        <w:t> por defecto salen con un Hacha, la cual es un arma de corto alcance con la cual pueden conseguir recursos, como las hachas no tienen municiones no se pueden desaparecer.</w:t>
-      </w:r>
-      <w:r>
-        <w:rPr>
-          <w:rStyle w:val="eop"/>
-          <w:rFonts w:ascii="Arial" w:hAnsi="Arial" w:cs="Arial"/>
-          <w:sz w:val="20"/>
-          <w:szCs w:val="20"/>
-        </w:rPr>
-        <w:t> </w:t>
-      </w:r>
-    </w:p>
-    <w:p>
-      <w:pPr>
-        <w:pStyle w:val="paragraph"/>
-        <w:spacing w:before="0" w:beforeAutospacing="0" w:after="0" w:afterAutospacing="0"/>
-        <w:jc w:val="both"/>
-        <w:textAlignment w:val="baseline"/>
-        <w:rPr>
-          <w:rFonts w:ascii="Segoe UI" w:hAnsi="Segoe UI" w:cs="Segoe UI"/>
-          <w:sz w:val="18"/>
-          <w:szCs w:val="18"/>
-        </w:rPr>
-      </w:pPr>
-      <w:r>
-        <w:rPr>
-          <w:rStyle w:val="normaltextrun"/>
-          <w:lang w:val="es-ES"/>
-        </w:rPr>
-        <w:t> </w:t>
-      </w:r>
-      <w:r>
-        <w:rPr>
-          <w:rStyle w:val="eop"/>
-        </w:rPr>
-        <w:t> </w:t>
-      </w:r>
-    </w:p>
-    <w:p>
-      <w:pPr>
-        <w:pStyle w:val="paragraph"/>
-        <w:spacing w:before="0" w:beforeAutospacing="0" w:after="0" w:afterAutospacing="0"/>
-        <w:jc w:val="both"/>
-        <w:textAlignment w:val="baseline"/>
-        <w:rPr>
-          <w:rFonts w:ascii="Segoe UI" w:hAnsi="Segoe UI" w:cs="Segoe UI"/>
-          <w:sz w:val="18"/>
-          <w:szCs w:val="18"/>
-        </w:rPr>
-      </w:pPr>
-      <w:r>
-        <w:rPr>
-          <w:rStyle w:val="normaltextrun"/>
-          <w:rFonts w:ascii="Arial" w:hAnsi="Arial" w:cs="Arial"/>
-          <w:sz w:val="20"/>
-          <w:szCs w:val="20"/>
-          <w:lang w:val="es-ES"/>
-        </w:rPr>
-        <w:t>El equipo de </w:t>
-      </w:r>
-      <w:r>
-        <w:rPr>
-          <w:rStyle w:val="spellingerror"/>
-          <w:rFonts w:ascii="Arial" w:hAnsi="Arial" w:cs="Arial"/>
-          <w:sz w:val="20"/>
-          <w:szCs w:val="20"/>
-          <w:lang w:val="es-ES"/>
-        </w:rPr>
-        <w:t>Epic</w:t>
-      </w:r>
-      <w:r>
-        <w:rPr>
-          <w:rStyle w:val="normaltextrun"/>
-          <w:rFonts w:ascii="Arial" w:hAnsi="Arial" w:cs="Arial"/>
-          <w:sz w:val="20"/>
-          <w:szCs w:val="20"/>
-          <w:lang w:val="es-ES"/>
-        </w:rPr>
-        <w:t> </w:t>
-      </w:r>
-      <w:r>
-        <w:rPr>
-          <w:rStyle w:val="spellingerror"/>
-          <w:rFonts w:ascii="Arial" w:hAnsi="Arial" w:cs="Arial"/>
-          <w:sz w:val="20"/>
-          <w:szCs w:val="20"/>
-          <w:lang w:val="es-ES"/>
-        </w:rPr>
-        <w:t>Games</w:t>
-      </w:r>
-      <w:r>
-        <w:rPr>
-          <w:rStyle w:val="normaltextrun"/>
-          <w:rFonts w:ascii="Arial" w:hAnsi="Arial" w:cs="Arial"/>
-          <w:sz w:val="20"/>
-          <w:szCs w:val="20"/>
-          <w:lang w:val="es-ES"/>
-        </w:rPr>
-        <w:t> se ha enterado de tus grandes habilidades para resolver problemas y tu gran conocimiento de estructuras de datos por lo cual ha decidido contratarte para que presentes una propuesta de cómo implementar estas nuevas características en su producto, éstas son:</w:t>
-      </w:r>
-      <w:r>
-        <w:rPr>
-          <w:rStyle w:val="eop"/>
-          <w:rFonts w:ascii="Arial" w:hAnsi="Arial" w:cs="Arial"/>
-          <w:sz w:val="20"/>
-          <w:szCs w:val="20"/>
-        </w:rPr>
-        <w:t> </w:t>
-      </w:r>
-    </w:p>
-    <w:p>
-      <w:pPr>
-        <w:pStyle w:val="paragraph"/>
-        <w:spacing w:before="0" w:beforeAutospacing="0" w:after="0" w:afterAutospacing="0"/>
-        <w:jc w:val="both"/>
-        <w:textAlignment w:val="baseline"/>
-        <w:rPr>
-          <w:rFonts w:ascii="Segoe UI" w:hAnsi="Segoe UI" w:cs="Segoe UI"/>
-          <w:sz w:val="18"/>
-          <w:szCs w:val="18"/>
-        </w:rPr>
-      </w:pPr>
-      <w:r>
-        <w:rPr>
-          <w:rStyle w:val="normaltextrun"/>
-          <w:lang w:val="es-ES"/>
-        </w:rPr>
-        <w:t> </w:t>
-      </w:r>
-      <w:r>
-        <w:rPr>
-          <w:rStyle w:val="eop"/>
-        </w:rPr>
-        <w:t> </w:t>
-      </w:r>
-    </w:p>
-    <w:p>
-      <w:pPr>
-        <w:pStyle w:val="paragraph"/>
-        <w:numPr>
-          <w:ilvl w:val="0"/>
-          <w:numId w:val="25"/>
-        </w:numPr>
-        <w:spacing w:before="0" w:beforeAutospacing="0" w:after="0" w:afterAutospacing="0"/>
-        <w:ind w:left="360" w:firstLine="0"/>
-        <w:jc w:val="both"/>
-        <w:textAlignment w:val="baseline"/>
-        <w:rPr>
-          <w:rFonts w:ascii="Calibri" w:hAnsi="Calibri" w:cs="Calibri"/>
-          <w:sz w:val="22"/>
-          <w:szCs w:val="22"/>
-        </w:rPr>
-      </w:pPr>
-      <w:r>
-        <w:rPr>
-          <w:rStyle w:val="normaltextrun"/>
-          <w:rFonts w:ascii="Arial" w:hAnsi="Arial" w:cs="Arial"/>
-          <w:sz w:val="20"/>
-          <w:szCs w:val="20"/>
-          <w:shd w:val="clear" w:color="auto" w:fill="C0C0C0"/>
-          <w:lang w:val="es-ES"/>
-        </w:rPr>
-        <w:t>Proponer un sistema de clasificación que permita a los usuarios ser </w:t>
-      </w:r>
-      <w:r>
-        <w:rPr>
-          <w:rStyle w:val="spellingerror"/>
-          <w:rFonts w:ascii="Arial" w:hAnsi="Arial" w:cs="Arial"/>
-          <w:sz w:val="20"/>
-          <w:szCs w:val="20"/>
-          <w:shd w:val="clear" w:color="auto" w:fill="C0C0C0"/>
-          <w:lang w:val="es-ES"/>
-        </w:rPr>
-        <w:t>rankeados</w:t>
-      </w:r>
-      <w:r>
-        <w:rPr>
-          <w:rStyle w:val="normaltextrun"/>
-          <w:rFonts w:ascii="Arial" w:hAnsi="Arial" w:cs="Arial"/>
-          <w:sz w:val="20"/>
-          <w:szCs w:val="20"/>
-          <w:shd w:val="clear" w:color="auto" w:fill="C0C0C0"/>
-          <w:lang w:val="es-ES"/>
-        </w:rPr>
-        <w:t>, que no afecte el tiempo promedio de búsqueda de una nueva partida entre n usuarios con ranking similar.</w:t>
-      </w:r>
-      <w:r>
-        <w:rPr>
-          <w:rStyle w:val="eop"/>
-          <w:rFonts w:ascii="Arial" w:hAnsi="Arial" w:cs="Arial"/>
-          <w:sz w:val="20"/>
-          <w:szCs w:val="20"/>
-        </w:rPr>
-        <w:t> </w:t>
-      </w:r>
-    </w:p>
-    <w:p>
-      <w:pPr>
-        <w:pStyle w:val="paragraph"/>
-        <w:numPr>
-          <w:ilvl w:val="0"/>
-          <w:numId w:val="26"/>
-        </w:numPr>
-        <w:spacing w:before="0" w:beforeAutospacing="0" w:after="0" w:afterAutospacing="0"/>
-        <w:ind w:left="360" w:firstLine="0"/>
-        <w:jc w:val="both"/>
-        <w:textAlignment w:val="baseline"/>
-        <w:rPr>
-          <w:rFonts w:ascii="Calibri" w:hAnsi="Calibri" w:cs="Calibri"/>
-          <w:sz w:val="22"/>
-          <w:szCs w:val="22"/>
-        </w:rPr>
-      </w:pPr>
-      <w:r>
-        <w:rPr>
-          <w:rStyle w:val="normaltextrun"/>
-          <w:rFonts w:ascii="Arial" w:hAnsi="Arial" w:cs="Arial"/>
-          <w:sz w:val="20"/>
-          <w:szCs w:val="20"/>
-          <w:shd w:val="clear" w:color="auto" w:fill="C0C0C0"/>
-          <w:lang w:val="es-ES"/>
-        </w:rPr>
-        <w:t>Se asegure que </w:t>
-      </w:r>
-      <w:r>
-        <w:rPr>
-          <w:rStyle w:val="contextualspellingandgrammarerror"/>
-          <w:rFonts w:ascii="Arial" w:hAnsi="Arial" w:cs="Arial"/>
-          <w:sz w:val="20"/>
-          <w:szCs w:val="20"/>
-          <w:shd w:val="clear" w:color="auto" w:fill="C0C0C0"/>
-          <w:lang w:val="es-ES"/>
-        </w:rPr>
-        <w:t>todas las personas en una partida tenga</w:t>
-      </w:r>
-      <w:r>
-        <w:rPr>
-          <w:rStyle w:val="normaltextrun"/>
-          <w:rFonts w:ascii="Arial" w:hAnsi="Arial" w:cs="Arial"/>
-          <w:sz w:val="20"/>
-          <w:szCs w:val="20"/>
-          <w:shd w:val="clear" w:color="auto" w:fill="C0C0C0"/>
-          <w:lang w:val="es-ES"/>
-        </w:rPr>
-        <w:t> un latencia muy cercana. Es decir, que la desviación estándar del ping de los jugadores de una partida sea el mínimo posible (para asegurar la igualdad de condiciones en la partida).</w:t>
-      </w:r>
-      <w:r>
-        <w:rPr>
-          <w:rStyle w:val="eop"/>
-          <w:rFonts w:ascii="Arial" w:hAnsi="Arial" w:cs="Arial"/>
-          <w:sz w:val="20"/>
-          <w:szCs w:val="20"/>
-        </w:rPr>
-        <w:t> </w:t>
-      </w:r>
-    </w:p>
-    <w:p>
-      <w:pPr>
-        <w:pStyle w:val="paragraph"/>
-        <w:numPr>
-          <w:ilvl w:val="0"/>
-          <w:numId w:val="27"/>
-        </w:numPr>
-        <w:spacing w:before="0" w:beforeAutospacing="0" w:after="0" w:afterAutospacing="0"/>
-        <w:ind w:left="360" w:firstLine="0"/>
-        <w:jc w:val="both"/>
-        <w:textAlignment w:val="baseline"/>
-        <w:rPr>
-          <w:rFonts w:ascii="Calibri" w:hAnsi="Calibri" w:cs="Calibri"/>
-          <w:sz w:val="22"/>
-          <w:szCs w:val="22"/>
-        </w:rPr>
-      </w:pPr>
-      <w:r>
-        <w:rPr>
-          <w:rStyle w:val="normaltextrun"/>
-          <w:rFonts w:ascii="Arial" w:hAnsi="Arial" w:cs="Arial"/>
-          <w:sz w:val="20"/>
-          <w:szCs w:val="20"/>
-          <w:shd w:val="clear" w:color="auto" w:fill="C0C0C0"/>
-          <w:lang w:val="es-ES"/>
-        </w:rPr>
-        <w:t>Proponer una implementación para el modo plataforma.</w:t>
-      </w:r>
-      <w:r>
-        <w:rPr>
-          <w:rStyle w:val="eop"/>
-          <w:rFonts w:ascii="Arial" w:hAnsi="Arial" w:cs="Arial"/>
-          <w:sz w:val="20"/>
-          <w:szCs w:val="20"/>
-        </w:rPr>
-        <w:t> </w:t>
-      </w:r>
-    </w:p>
-    <w:p>
-      <w:pPr>
-        <w:pStyle w:val="paragraph"/>
-        <w:numPr>
-          <w:ilvl w:val="0"/>
-          <w:numId w:val="28"/>
-        </w:numPr>
-        <w:spacing w:before="0" w:beforeAutospacing="0" w:after="0" w:afterAutospacing="0"/>
-        <w:ind w:left="360" w:firstLine="0"/>
-        <w:jc w:val="both"/>
-        <w:textAlignment w:val="baseline"/>
-        <w:rPr>
-          <w:rFonts w:ascii="Calibri" w:hAnsi="Calibri" w:cs="Calibri"/>
-          <w:sz w:val="22"/>
-          <w:szCs w:val="22"/>
-        </w:rPr>
-      </w:pPr>
-      <w:r>
-        <w:rPr>
-          <w:rStyle w:val="normaltextrun"/>
-          <w:rFonts w:ascii="Arial" w:hAnsi="Arial" w:cs="Arial"/>
-          <w:sz w:val="20"/>
-          <w:szCs w:val="20"/>
-          <w:shd w:val="clear" w:color="auto" w:fill="C0C0C0"/>
-          <w:lang w:val="es-ES"/>
-        </w:rPr>
-        <w:t>Proponer una implementación del modo de juego que será lanzado para San Valentín.</w:t>
-      </w:r>
-      <w:r>
-        <w:rPr>
-          <w:rStyle w:val="eop"/>
-          <w:rFonts w:ascii="Arial" w:hAnsi="Arial" w:cs="Arial"/>
-          <w:sz w:val="20"/>
-          <w:szCs w:val="20"/>
-        </w:rPr>
-        <w:t> </w:t>
-      </w:r>
-    </w:p>
-    <w:p>
-      <w:pPr>
-        <w:pStyle w:val="paragraph"/>
-        <w:spacing w:before="0" w:beforeAutospacing="0" w:after="0" w:afterAutospacing="0"/>
-        <w:jc w:val="both"/>
-        <w:textAlignment w:val="baseline"/>
-        <w:rPr>
-          <w:rFonts w:ascii="Segoe UI" w:hAnsi="Segoe UI" w:cs="Segoe UI"/>
-          <w:sz w:val="18"/>
-          <w:szCs w:val="18"/>
-        </w:rPr>
-      </w:pPr>
-      <w:r>
-        <w:rPr>
-          <w:rStyle w:val="normaltextrun"/>
-          <w:lang w:val="es-ES"/>
-        </w:rPr>
-        <w:t> </w:t>
-      </w:r>
-      <w:r>
-        <w:rPr>
-          <w:rStyle w:val="eop"/>
-        </w:rPr>
-        <w:t> </w:t>
-      </w:r>
-    </w:p>
-    <w:p>
-      <w:pPr>
-        <w:pStyle w:val="paragraph"/>
-        <w:spacing w:before="0" w:beforeAutospacing="0" w:after="0" w:afterAutospacing="0"/>
-        <w:jc w:val="both"/>
-        <w:textAlignment w:val="baseline"/>
-        <w:rPr>
-          <w:rFonts w:ascii="Segoe UI" w:hAnsi="Segoe UI" w:cs="Segoe UI"/>
-          <w:sz w:val="18"/>
-          <w:szCs w:val="18"/>
-        </w:rPr>
-      </w:pPr>
-      <w:r>
-        <w:rPr>
-          <w:rStyle w:val="normaltextrun"/>
-          <w:rFonts w:ascii="Arial" w:hAnsi="Arial" w:cs="Arial"/>
-          <w:sz w:val="20"/>
-          <w:szCs w:val="20"/>
-          <w:lang w:val="es-ES"/>
-        </w:rPr>
-        <w:t>Para cada una de los anteriores ítems estamos esperando una muy buena descripción del </w:t>
-      </w:r>
-      <w:r>
-        <w:rPr>
-          <w:rStyle w:val="contextualspellingandgrammarerror"/>
-          <w:rFonts w:ascii="Arial" w:hAnsi="Arial" w:cs="Arial"/>
-          <w:sz w:val="20"/>
-          <w:szCs w:val="20"/>
-          <w:lang w:val="es-ES"/>
-        </w:rPr>
-        <w:t>procedimiento ,</w:t>
-      </w:r>
-      <w:r>
-        <w:rPr>
-          <w:rStyle w:val="normaltextrun"/>
-          <w:rFonts w:ascii="Arial" w:hAnsi="Arial" w:cs="Arial"/>
-          <w:sz w:val="20"/>
-          <w:szCs w:val="20"/>
-          <w:lang w:val="es-ES"/>
-        </w:rPr>
-        <w:t> con una breve explicación de lo que está haciendo y el  por qué funciona.</w:t>
-      </w:r>
-      <w:r>
-        <w:rPr>
-          <w:rStyle w:val="normaltextrun"/>
-          <w:rFonts w:ascii="Arial" w:hAnsi="Arial" w:cs="Arial"/>
-          <w:b/>
-          <w:bCs/>
-          <w:sz w:val="20"/>
-          <w:szCs w:val="20"/>
-          <w:lang w:val="es-ES"/>
-        </w:rPr>
-        <w:t> </w:t>
-      </w:r>
-      <w:r>
-        <w:rPr>
-          <w:rStyle w:val="normaltextrun"/>
-          <w:rFonts w:ascii="Arial" w:hAnsi="Arial" w:cs="Arial"/>
-          <w:sz w:val="20"/>
-          <w:szCs w:val="20"/>
-          <w:lang w:val="es-ES"/>
-        </w:rPr>
-        <w:t>Usted debe utilizar el método de la ingeniería para resolver este problema y dejar evidencia en su informe de los resultados de cada fase. Recuerde revisar el </w:t>
-      </w:r>
-      <w:hyperlink r:id="rId29" w:tgtFrame="_blank" w:history="1">
-        <w:r>
-          <w:rPr>
-            <w:rStyle w:val="normaltextrun"/>
-            <w:rFonts w:ascii="Calibri" w:hAnsi="Calibri" w:cs="Calibri"/>
-            <w:color w:val="1155CC"/>
-            <w:sz w:val="20"/>
-            <w:szCs w:val="20"/>
-            <w:u w:val="single"/>
-            <w:lang w:val="es-ES"/>
-          </w:rPr>
-          <w:t>Resumen del Método de la Ingeniería</w:t>
-        </w:r>
-      </w:hyperlink>
-      <w:r>
-        <w:rPr>
-          <w:rStyle w:val="normaltextrun"/>
-          <w:rFonts w:ascii="Calibri" w:hAnsi="Calibri" w:cs="Calibri"/>
-          <w:color w:val="1155CC"/>
-          <w:sz w:val="20"/>
-          <w:szCs w:val="20"/>
-          <w:lang w:val="es-ES"/>
-        </w:rPr>
-        <w:t> y el </w:t>
-      </w:r>
-      <w:hyperlink r:id="rId30" w:tgtFrame="_blank" w:history="1">
-        <w:r>
-          <w:rPr>
-            <w:rStyle w:val="normaltextrun"/>
-            <w:rFonts w:ascii="Calibri" w:hAnsi="Calibri" w:cs="Calibri"/>
-            <w:color w:val="1155CC"/>
-            <w:sz w:val="20"/>
-            <w:szCs w:val="20"/>
-            <w:u w:val="single"/>
-            <w:lang w:val="es-ES"/>
-          </w:rPr>
-          <w:t>ejemplo del Método de la Ingeniería aplicado a un problema</w:t>
-        </w:r>
-      </w:hyperlink>
-      <w:r>
-        <w:rPr>
-          <w:rStyle w:val="normaltextrun"/>
-          <w:rFonts w:ascii="Calibri" w:hAnsi="Calibri" w:cs="Calibri"/>
-          <w:color w:val="1155CC"/>
-          <w:sz w:val="20"/>
-          <w:szCs w:val="20"/>
-          <w:lang w:val="es-ES"/>
-        </w:rPr>
-        <w:t>.</w:t>
-      </w:r>
-      <w:r>
-        <w:rPr>
-          <w:rStyle w:val="eop"/>
-          <w:rFonts w:ascii="Calibri" w:hAnsi="Calibri" w:cs="Calibri"/>
-          <w:sz w:val="20"/>
-          <w:szCs w:val="20"/>
-        </w:rPr>
-        <w:t> </w:t>
-      </w:r>
-    </w:p>
-    <w:p>
-      <w:pPr>
-        <w:pStyle w:val="paragraph"/>
-        <w:spacing w:before="0" w:beforeAutospacing="0" w:after="0" w:afterAutospacing="0"/>
-        <w:jc w:val="both"/>
-        <w:textAlignment w:val="baseline"/>
-        <w:rPr>
-          <w:rFonts w:ascii="Segoe UI" w:hAnsi="Segoe UI" w:cs="Segoe UI"/>
-          <w:sz w:val="18"/>
-          <w:szCs w:val="18"/>
-        </w:rPr>
-      </w:pPr>
-      <w:r>
-        <w:rPr>
-          <w:rStyle w:val="normaltextrun"/>
-          <w:lang w:val="es-ES"/>
-        </w:rPr>
-        <w:t> </w:t>
-      </w:r>
-      <w:r>
-        <w:rPr>
-          <w:rStyle w:val="eop"/>
-        </w:rPr>
-        <w:t> </w:t>
-      </w:r>
-    </w:p>
-    <w:p>
-      <w:pPr>
-        <w:pStyle w:val="paragraph"/>
-        <w:spacing w:before="0" w:beforeAutospacing="0" w:after="0" w:afterAutospacing="0"/>
-        <w:jc w:val="both"/>
-        <w:textAlignment w:val="baseline"/>
-        <w:rPr>
-          <w:rFonts w:ascii="Segoe UI" w:hAnsi="Segoe UI" w:cs="Segoe UI"/>
-          <w:sz w:val="18"/>
-          <w:szCs w:val="18"/>
-        </w:rPr>
-      </w:pPr>
+        <w:t>R512</w:t>
+      </w:r>
       <w:r>
         <w:rPr>
           <w:rStyle w:val="normaltextrun"/>
@@ -13652,7 +11392,7 @@
       </w:r>
     </w:p>
     <w:sectPr>
-      <w:headerReference w:type="default" r:id="rId31"/>
+      <w:headerReference w:type="default" r:id="rId29"/>
       <w:pgSz w:w="12240" w:h="15840"/>
       <w:pgMar w:top="1417" w:right="1701" w:bottom="1417" w:left="1701" w:header="708" w:footer="708" w:gutter="0"/>
       <w:cols w:space="708"/>
@@ -13663,7 +11403,7 @@
 </file>
 
 <file path=word/endnotes.xml><?xml version="1.0" encoding="utf-8"?>
-<w:endnotes xmlns:wpc="http://schemas.microsoft.com/office/word/2010/wordprocessingCanvas" xmlns:cx="http://schemas.microsoft.com/office/drawing/2014/chartex" xmlns:cx1="http://schemas.microsoft.com/office/drawing/2015/9/8/chartex" xmlns:cx2="http://schemas.microsoft.com/office/drawing/2015/10/21/chartex" xmlns:cx3="http://schemas.microsoft.com/office/drawing/2016/5/9/chartex" xmlns:cx4="http://schemas.microsoft.com/office/drawing/2016/5/10/chartex" xmlns:cx5="http://schemas.microsoft.com/office/drawing/2016/5/11/chartex" xmlns:cx6="http://schemas.microsoft.com/office/drawing/2016/5/12/chartex" xmlns:cx7="http://schemas.microsoft.com/office/drawing/2016/5/13/chartex" xmlns:cx8="http://schemas.microsoft.com/office/drawing/2016/5/14/chartex" xmlns:mc="http://schemas.openxmlformats.org/markup-compatibility/2006" xmlns:aink="http://schemas.microsoft.com/office/drawing/2016/ink" xmlns:am3d="http://schemas.microsoft.com/office/drawing/2017/model3d" xmlns:o="urn:schemas-microsoft-com:office:office" xmlns:r="http://schemas.openxmlformats.org/officeDocument/2006/relationships" xmlns:m="http://schemas.openxmlformats.org/officeDocument/2006/math" xmlns:v="urn:schemas-microsoft-com:vml" xmlns:wp14="http://schemas.microsoft.com/office/word/2010/wordprocessingDrawing" xmlns:wp="http://schemas.openxmlformats.org/drawingml/2006/wordprocessingDrawing" xmlns:w10="urn:schemas-microsoft-com:office:word" xmlns:w="http://schemas.openxmlformats.org/wordprocessingml/2006/main" xmlns:w14="http://schemas.microsoft.com/office/word/2010/wordml" xmlns:w15="http://schemas.microsoft.com/office/word/2012/wordml" xmlns:w16cid="http://schemas.microsoft.com/office/word/2016/wordml/cid" xmlns:w16se="http://schemas.microsoft.com/office/word/2015/wordml/symex" xmlns:wpg="http://schemas.microsoft.com/office/word/2010/wordprocessingGroup" xmlns:wpi="http://schemas.microsoft.com/office/word/2010/wordprocessingInk" xmlns:wne="http://schemas.microsoft.com/office/word/2006/wordml" xmlns:wps="http://schemas.microsoft.com/office/word/2010/wordprocessingShape" mc:Ignorable="w14 w15 w16se w16cid wp14">
+<w:endnotes xmlns:wpc="http://schemas.microsoft.com/office/word/2010/wordprocessingCanvas" xmlns:mc="http://schemas.openxmlformats.org/markup-compatibility/2006" xmlns:o="urn:schemas-microsoft-com:office:office" xmlns:r="http://schemas.openxmlformats.org/officeDocument/2006/relationships" xmlns:m="http://schemas.openxmlformats.org/officeDocument/2006/math" xmlns:v="urn:schemas-microsoft-com:vml" xmlns:wp14="http://schemas.microsoft.com/office/word/2010/wordprocessingDrawing" xmlns:wp="http://schemas.openxmlformats.org/drawingml/2006/wordprocessingDrawing" xmlns:w10="urn:schemas-microsoft-com:office:word" xmlns:w="http://schemas.openxmlformats.org/wordprocessingml/2006/main" xmlns:w14="http://schemas.microsoft.com/office/word/2010/wordml" xmlns:w15="http://schemas.microsoft.com/office/word/2012/wordml" xmlns:wpg="http://schemas.microsoft.com/office/word/2010/wordprocessingGroup" xmlns:wpi="http://schemas.microsoft.com/office/word/2010/wordprocessingInk" xmlns:wne="http://schemas.microsoft.com/office/word/2006/wordml" xmlns:wps="http://schemas.microsoft.com/office/word/2010/wordprocessingShape" mc:Ignorable="w14 w15 wp14">
   <w:endnote w:type="separator" w:id="-1">
     <w:p>
       <w:pPr>
@@ -13688,7 +11428,7 @@
 </file>
 
 <file path=word/footnotes.xml><?xml version="1.0" encoding="utf-8"?>
-<w:footnotes xmlns:wpc="http://schemas.microsoft.com/office/word/2010/wordprocessingCanvas" xmlns:cx="http://schemas.microsoft.com/office/drawing/2014/chartex" xmlns:cx1="http://schemas.microsoft.com/office/drawing/2015/9/8/chartex" xmlns:cx2="http://schemas.microsoft.com/office/drawing/2015/10/21/chartex" xmlns:cx3="http://schemas.microsoft.com/office/drawing/2016/5/9/chartex" xmlns:cx4="http://schemas.microsoft.com/office/drawing/2016/5/10/chartex" xmlns:cx5="http://schemas.microsoft.com/office/drawing/2016/5/11/chartex" xmlns:cx6="http://schemas.microsoft.com/office/drawing/2016/5/12/chartex" xmlns:cx7="http://schemas.microsoft.com/office/drawing/2016/5/13/chartex" xmlns:cx8="http://schemas.microsoft.com/office/drawing/2016/5/14/chartex" xmlns:mc="http://schemas.openxmlformats.org/markup-compatibility/2006" xmlns:aink="http://schemas.microsoft.com/office/drawing/2016/ink" xmlns:am3d="http://schemas.microsoft.com/office/drawing/2017/model3d" xmlns:o="urn:schemas-microsoft-com:office:office" xmlns:r="http://schemas.openxmlformats.org/officeDocument/2006/relationships" xmlns:m="http://schemas.openxmlformats.org/officeDocument/2006/math" xmlns:v="urn:schemas-microsoft-com:vml" xmlns:wp14="http://schemas.microsoft.com/office/word/2010/wordprocessingDrawing" xmlns:wp="http://schemas.openxmlformats.org/drawingml/2006/wordprocessingDrawing" xmlns:w10="urn:schemas-microsoft-com:office:word" xmlns:w="http://schemas.openxmlformats.org/wordprocessingml/2006/main" xmlns:w14="http://schemas.microsoft.com/office/word/2010/wordml" xmlns:w15="http://schemas.microsoft.com/office/word/2012/wordml" xmlns:w16cid="http://schemas.microsoft.com/office/word/2016/wordml/cid" xmlns:w16se="http://schemas.microsoft.com/office/word/2015/wordml/symex" xmlns:wpg="http://schemas.microsoft.com/office/word/2010/wordprocessingGroup" xmlns:wpi="http://schemas.microsoft.com/office/word/2010/wordprocessingInk" xmlns:wne="http://schemas.microsoft.com/office/word/2006/wordml" xmlns:wps="http://schemas.microsoft.com/office/word/2010/wordprocessingShape" mc:Ignorable="w14 w15 w16se w16cid wp14">
+<w:footnotes xmlns:wpc="http://schemas.microsoft.com/office/word/2010/wordprocessingCanvas" xmlns:mc="http://schemas.openxmlformats.org/markup-compatibility/2006" xmlns:o="urn:schemas-microsoft-com:office:office" xmlns:r="http://schemas.openxmlformats.org/officeDocument/2006/relationships" xmlns:m="http://schemas.openxmlformats.org/officeDocument/2006/math" xmlns:v="urn:schemas-microsoft-com:vml" xmlns:wp14="http://schemas.microsoft.com/office/word/2010/wordprocessingDrawing" xmlns:wp="http://schemas.openxmlformats.org/drawingml/2006/wordprocessingDrawing" xmlns:w10="urn:schemas-microsoft-com:office:word" xmlns:w="http://schemas.openxmlformats.org/wordprocessingml/2006/main" xmlns:w14="http://schemas.microsoft.com/office/word/2010/wordml" xmlns:w15="http://schemas.microsoft.com/office/word/2012/wordml" xmlns:wpg="http://schemas.microsoft.com/office/word/2010/wordprocessingGroup" xmlns:wpi="http://schemas.microsoft.com/office/word/2010/wordprocessingInk" xmlns:wne="http://schemas.microsoft.com/office/word/2006/wordml" xmlns:wps="http://schemas.microsoft.com/office/word/2010/wordprocessingShape" mc:Ignorable="w14 w15 wp14">
   <w:footnote w:type="separator" w:id="-1">
     <w:p>
       <w:pPr>
@@ -13713,7 +11453,7 @@
 </file>
 
 <file path=word/header1.xml><?xml version="1.0" encoding="utf-8"?>
-<w:hdr xmlns:wpc="http://schemas.microsoft.com/office/word/2010/wordprocessingCanvas" xmlns:cx="http://schemas.microsoft.com/office/drawing/2014/chartex" xmlns:cx1="http://schemas.microsoft.com/office/drawing/2015/9/8/chartex" xmlns:cx2="http://schemas.microsoft.com/office/drawing/2015/10/21/chartex" xmlns:cx3="http://schemas.microsoft.com/office/drawing/2016/5/9/chartex" xmlns:cx4="http://schemas.microsoft.com/office/drawing/2016/5/10/chartex" xmlns:cx5="http://schemas.microsoft.com/office/drawing/2016/5/11/chartex" xmlns:cx6="http://schemas.microsoft.com/office/drawing/2016/5/12/chartex" xmlns:cx7="http://schemas.microsoft.com/office/drawing/2016/5/13/chartex" xmlns:cx8="http://schemas.microsoft.com/office/drawing/2016/5/14/chartex" xmlns:mc="http://schemas.openxmlformats.org/markup-compatibility/2006" xmlns:aink="http://schemas.microsoft.com/office/drawing/2016/ink" xmlns:am3d="http://schemas.microsoft.com/office/drawing/2017/model3d" xmlns:o="urn:schemas-microsoft-com:office:office" xmlns:r="http://schemas.openxmlformats.org/officeDocument/2006/relationships" xmlns:m="http://schemas.openxmlformats.org/officeDocument/2006/math" xmlns:v="urn:schemas-microsoft-com:vml" xmlns:wp14="http://schemas.microsoft.com/office/word/2010/wordprocessingDrawing" xmlns:wp="http://schemas.openxmlformats.org/drawingml/2006/wordprocessingDrawing" xmlns:w10="urn:schemas-microsoft-com:office:word" xmlns:w="http://schemas.openxmlformats.org/wordprocessingml/2006/main" xmlns:w14="http://schemas.microsoft.com/office/word/2010/wordml" xmlns:w15="http://schemas.microsoft.com/office/word/2012/wordml" xmlns:w16cid="http://schemas.microsoft.com/office/word/2016/wordml/cid" xmlns:w16se="http://schemas.microsoft.com/office/word/2015/wordml/symex" xmlns:wpg="http://schemas.microsoft.com/office/word/2010/wordprocessingGroup" xmlns:wpi="http://schemas.microsoft.com/office/word/2010/wordprocessingInk" xmlns:wne="http://schemas.microsoft.com/office/word/2006/wordml" xmlns:wps="http://schemas.microsoft.com/office/word/2010/wordprocessingShape" mc:Ignorable="w14 w15 w16se w16cid wp14">
+<w:hdr xmlns:wpc="http://schemas.microsoft.com/office/word/2010/wordprocessingCanvas" xmlns:mc="http://schemas.openxmlformats.org/markup-compatibility/2006" xmlns:o="urn:schemas-microsoft-com:office:office" xmlns:r="http://schemas.openxmlformats.org/officeDocument/2006/relationships" xmlns:m="http://schemas.openxmlformats.org/officeDocument/2006/math" xmlns:v="urn:schemas-microsoft-com:vml" xmlns:wp14="http://schemas.microsoft.com/office/word/2010/wordprocessingDrawing" xmlns:wp="http://schemas.openxmlformats.org/drawingml/2006/wordprocessingDrawing" xmlns:w10="urn:schemas-microsoft-com:office:word" xmlns:w="http://schemas.openxmlformats.org/wordprocessingml/2006/main" xmlns:w14="http://schemas.microsoft.com/office/word/2010/wordml" xmlns:w15="http://schemas.microsoft.com/office/word/2012/wordml" xmlns:wpg="http://schemas.microsoft.com/office/word/2010/wordprocessingGroup" xmlns:wpi="http://schemas.microsoft.com/office/word/2010/wordprocessingInk" xmlns:wne="http://schemas.microsoft.com/office/word/2006/wordml" xmlns:wps="http://schemas.microsoft.com/office/word/2010/wordprocessingShape" mc:Ignorable="w14 w15 wp14">
   <w:p>
     <w:pPr>
       <w:pStyle w:val="Encabezado"/>
@@ -13778,7 +11518,7 @@
 </file>
 
 <file path=word/numbering.xml><?xml version="1.0" encoding="utf-8"?>
-<w:numbering xmlns:wpc="http://schemas.microsoft.com/office/word/2010/wordprocessingCanvas" xmlns:cx="http://schemas.microsoft.com/office/drawing/2014/chartex" xmlns:cx1="http://schemas.microsoft.com/office/drawing/2015/9/8/chartex" xmlns:cx2="http://schemas.microsoft.com/office/drawing/2015/10/21/chartex" xmlns:cx3="http://schemas.microsoft.com/office/drawing/2016/5/9/chartex" xmlns:cx4="http://schemas.microsoft.com/office/drawing/2016/5/10/chartex" xmlns:cx5="http://schemas.microsoft.com/office/drawing/2016/5/11/chartex" xmlns:cx6="http://schemas.microsoft.com/office/drawing/2016/5/12/chartex" xmlns:cx7="http://schemas.microsoft.com/office/drawing/2016/5/13/chartex" xmlns:cx8="http://schemas.microsoft.com/office/drawing/2016/5/14/chartex" xmlns:mc="http://schemas.openxmlformats.org/markup-compatibility/2006" xmlns:aink="http://schemas.microsoft.com/office/drawing/2016/ink" xmlns:am3d="http://schemas.microsoft.com/office/drawing/2017/model3d" xmlns:o="urn:schemas-microsoft-com:office:office" xmlns:r="http://schemas.openxmlformats.org/officeDocument/2006/relationships" xmlns:m="http://schemas.openxmlformats.org/officeDocument/2006/math" xmlns:v="urn:schemas-microsoft-com:vml" xmlns:wp14="http://schemas.microsoft.com/office/word/2010/wordprocessingDrawing" xmlns:wp="http://schemas.openxmlformats.org/drawingml/2006/wordprocessingDrawing" xmlns:w10="urn:schemas-microsoft-com:office:word" xmlns:w="http://schemas.openxmlformats.org/wordprocessingml/2006/main" xmlns:w14="http://schemas.microsoft.com/office/word/2010/wordml" xmlns:w15="http://schemas.microsoft.com/office/word/2012/wordml" xmlns:w16cid="http://schemas.microsoft.com/office/word/2016/wordml/cid" xmlns:w16se="http://schemas.microsoft.com/office/word/2015/wordml/symex" xmlns:wpg="http://schemas.microsoft.com/office/word/2010/wordprocessingGroup" xmlns:wpi="http://schemas.microsoft.com/office/word/2010/wordprocessingInk" xmlns:wne="http://schemas.microsoft.com/office/word/2006/wordml" xmlns:wps="http://schemas.microsoft.com/office/word/2010/wordprocessingShape" mc:Ignorable="w14 w15 w16se w16cid wp14">
+<w:numbering xmlns:wpc="http://schemas.microsoft.com/office/word/2010/wordprocessingCanvas" xmlns:mc="http://schemas.openxmlformats.org/markup-compatibility/2006" xmlns:o="urn:schemas-microsoft-com:office:office" xmlns:r="http://schemas.openxmlformats.org/officeDocument/2006/relationships" xmlns:m="http://schemas.openxmlformats.org/officeDocument/2006/math" xmlns:v="urn:schemas-microsoft-com:vml" xmlns:wp14="http://schemas.microsoft.com/office/word/2010/wordprocessingDrawing" xmlns:wp="http://schemas.openxmlformats.org/drawingml/2006/wordprocessingDrawing" xmlns:w10="urn:schemas-microsoft-com:office:word" xmlns:w="http://schemas.openxmlformats.org/wordprocessingml/2006/main" xmlns:w14="http://schemas.microsoft.com/office/word/2010/wordml" xmlns:w15="http://schemas.microsoft.com/office/word/2012/wordml" xmlns:wpg="http://schemas.microsoft.com/office/word/2010/wordprocessingGroup" xmlns:wpi="http://schemas.microsoft.com/office/word/2010/wordprocessingInk" xmlns:wne="http://schemas.microsoft.com/office/word/2006/wordml" xmlns:wps="http://schemas.microsoft.com/office/word/2010/wordprocessingShape" mc:Ignorable="w14 w15 wp14">
   <w:abstractNum w:abstractNumId="0" w15:restartNumberingAfterBreak="0">
     <w:nsid w:val="041D752D"/>
     <w:multiLevelType w:val="hybridMultilevel"/>
@@ -19419,7 +17159,7 @@
 </file>
 
 <file path=word/styles.xml><?xml version="1.0" encoding="utf-8"?>
-<w:styles xmlns:mc="http://schemas.openxmlformats.org/markup-compatibility/2006" xmlns:r="http://schemas.openxmlformats.org/officeDocument/2006/relationships" xmlns:w="http://schemas.openxmlformats.org/wordprocessingml/2006/main" xmlns:w14="http://schemas.microsoft.com/office/word/2010/wordml" xmlns:w15="http://schemas.microsoft.com/office/word/2012/wordml" xmlns:w16cid="http://schemas.microsoft.com/office/word/2016/wordml/cid" xmlns:w16se="http://schemas.microsoft.com/office/word/2015/wordml/symex" mc:Ignorable="w14 w15 w16se w16cid">
+<w:styles xmlns:mc="http://schemas.openxmlformats.org/markup-compatibility/2006" xmlns:r="http://schemas.openxmlformats.org/officeDocument/2006/relationships" xmlns:w="http://schemas.openxmlformats.org/wordprocessingml/2006/main" xmlns:w14="http://schemas.microsoft.com/office/word/2010/wordml" xmlns:w15="http://schemas.microsoft.com/office/word/2012/wordml" mc:Ignorable="w14 w15">
   <w:docDefaults>
     <w:rPrDefault>
       <w:rPr>
@@ -19435,7 +17175,7 @@
       </w:pPr>
     </w:pPrDefault>
   </w:docDefaults>
-  <w:latentStyles w:defLockedState="0" w:defUIPriority="99" w:defSemiHidden="0" w:defUnhideWhenUsed="0" w:defQFormat="0" w:count="375">
+  <w:latentStyles w:defLockedState="0" w:defUIPriority="99" w:defSemiHidden="0" w:defUnhideWhenUsed="0" w:defQFormat="0" w:count="371">
     <w:lsdException w:name="Normal" w:uiPriority="0" w:qFormat="1"/>
     <w:lsdException w:name="heading 1" w:uiPriority="9" w:qFormat="1"/>
     <w:lsdException w:name="heading 2" w:semiHidden="1" w:uiPriority="9" w:unhideWhenUsed="1" w:qFormat="1"/>
@@ -19541,6 +17281,7 @@
     <w:lsdException w:name="HTML Sample" w:semiHidden="1" w:unhideWhenUsed="1"/>
     <w:lsdException w:name="HTML Typewriter" w:semiHidden="1" w:unhideWhenUsed="1"/>
     <w:lsdException w:name="HTML Variable" w:semiHidden="1" w:unhideWhenUsed="1"/>
+    <w:lsdException w:name="Normal Table" w:semiHidden="1" w:unhideWhenUsed="1"/>
     <w:lsdException w:name="annotation subject" w:semiHidden="1" w:unhideWhenUsed="1"/>
     <w:lsdException w:name="No List" w:semiHidden="1" w:unhideWhenUsed="1"/>
     <w:lsdException w:name="Outline List 1" w:semiHidden="1" w:unhideWhenUsed="1"/>
@@ -19584,8 +17325,10 @@
     <w:lsdException w:name="Table Elegant" w:semiHidden="1" w:unhideWhenUsed="1"/>
     <w:lsdException w:name="Table Professional" w:semiHidden="1" w:unhideWhenUsed="1"/>
     <w:lsdException w:name="Table Subtle 1" w:semiHidden="1" w:unhideWhenUsed="1"/>
+    <w:lsdException w:name="Table Subtle 2" w:semiHidden="1" w:unhideWhenUsed="1"/>
     <w:lsdException w:name="Table Web 1" w:semiHidden="1" w:unhideWhenUsed="1"/>
     <w:lsdException w:name="Table Web 2" w:semiHidden="1" w:unhideWhenUsed="1"/>
+    <w:lsdException w:name="Table Web 3" w:semiHidden="1" w:unhideWhenUsed="1"/>
     <w:lsdException w:name="Balloon Text" w:semiHidden="1" w:unhideWhenUsed="1"/>
     <w:lsdException w:name="Table Grid" w:uiPriority="39"/>
     <w:lsdException w:name="Table Theme" w:semiHidden="1" w:unhideWhenUsed="1"/>
@@ -19804,10 +17547,6 @@
     <w:lsdException w:name="List Table 5 Dark Accent 6" w:uiPriority="50"/>
     <w:lsdException w:name="List Table 6 Colorful Accent 6" w:uiPriority="51"/>
     <w:lsdException w:name="List Table 7 Colorful Accent 6" w:uiPriority="52"/>
-    <w:lsdException w:name="Mention" w:semiHidden="1" w:unhideWhenUsed="1"/>
-    <w:lsdException w:name="Smart Hyperlink" w:semiHidden="1" w:unhideWhenUsed="1"/>
-    <w:lsdException w:name="Hashtag" w:semiHidden="1" w:unhideWhenUsed="1"/>
-    <w:lsdException w:name="Unresolved Mention" w:semiHidden="1" w:unhideWhenUsed="1"/>
   </w:latentStyles>
   <w:style w:type="paragraph" w:default="1" w:styleId="Normal">
     <w:name w:val="Normal"/>
@@ -20061,7 +17800,7 @@
       </w:tcPr>
     </w:tblStylePr>
   </w:style>
-  <w:style w:type="table" w:styleId="Tablaconcuadrcula5oscura-nfasis1">
+  <w:style w:type="table" w:styleId="Tabladecuadrcula5oscura-nfasis1">
     <w:name w:val="Grid Table 5 Dark Accent 1"/>
     <w:basedOn w:val="Tablanormal"/>
     <w:uiPriority w:val="50"/>
@@ -20167,7 +17906,7 @@
       </w:tcPr>
     </w:tblStylePr>
   </w:style>
-  <w:style w:type="table" w:styleId="Tablaconcuadrcula4-nfasis5">
+  <w:style w:type="table" w:styleId="Tabladecuadrcula4-nfasis5">
     <w:name w:val="Grid Table 4 Accent 5"/>
     <w:basedOn w:val="Tablanormal"/>
     <w:uiPriority w:val="49"/>
@@ -20243,7 +17982,7 @@
       </w:tcPr>
     </w:tblStylePr>
   </w:style>
-  <w:style w:type="table" w:styleId="Tablaconcuadrcula4-nfasis6">
+  <w:style w:type="table" w:styleId="Tabladecuadrcula4-nfasis6">
     <w:name w:val="Grid Table 4 Accent 6"/>
     <w:basedOn w:val="Tablanormal"/>
     <w:uiPriority w:val="49"/>
@@ -20319,7 +18058,7 @@
       </w:tcPr>
     </w:tblStylePr>
   </w:style>
-  <w:style w:type="table" w:styleId="Tablaconcuadrcula4-nfasis3">
+  <w:style w:type="table" w:styleId="Tabladecuadrcula4-nfasis3">
     <w:name w:val="Grid Table 4 Accent 3"/>
     <w:basedOn w:val="Tablanormal"/>
     <w:uiPriority w:val="49"/>
@@ -20395,7 +18134,7 @@
       </w:tcPr>
     </w:tblStylePr>
   </w:style>
-  <w:style w:type="table" w:styleId="Tablaconcuadrcula4-nfasis2">
+  <w:style w:type="table" w:styleId="Tabladecuadrcula4-nfasis2">
     <w:name w:val="Grid Table 4 Accent 2"/>
     <w:basedOn w:val="Tablanormal"/>
     <w:uiPriority w:val="49"/>
@@ -20960,21 +18699,6 @@
     <b:RefOrder>7</b:RefOrder>
   </b:Source>
   <b:Source>
-    <b:Tag>POE18</b:Tag>
-    <b:SourceType>InternetSite</b:SourceType>
-    <b:Guid>{CC5F9356-6032-40F4-BF57-A525120CBD0A}</b:Guid>
-    <b:Author>
-      <b:Author>
-        <b:Corporate>POETS&amp;QUANTS, INC. ALL RIGHTS RESERVED.</b:Corporate>
-      </b:Author>
-    </b:Author>
-    <b:Title>POETS&amp;QUANTS</b:Title>
-    <b:InternetSiteTitle>POETS&amp;QUANTS</b:InternetSiteTitle>
-    <b:Year>2018</b:Year>
-    <b:URL>https://poetsandquants.com/wp-content/uploads/2017/11/Rankingillo.jpeg</b:URL>
-    <b:RefOrder>8</b:RefOrder>
-  </b:Source>
-  <b:Source>
     <b:Tag>Van18</b:Tag>
     <b:SourceType>InternetSite</b:SourceType>
     <b:Guid>{7F2A58B9-6AD5-4C86-A9B4-4614EF48104B}</b:Guid>
@@ -21019,11 +18743,26 @@
     <b:URL>https://www.google.com.co/url?sa=i&amp;rct=j&amp;q=&amp;esrc=s&amp;source=images&amp;cd=&amp;cad=rja&amp;uact=8&amp;ved=2ahUKEwjP29m6mazdAhWjzVkKHeV3B6UQjRx6BAgBEAU&amp;url=https%3A%2F%2Fsteemit.com%2Fspanish%2F%40gerardoalfred%2Ffortnite-el-juego-del-momento&amp;psig=AOvVaw1Bw49lUnhUwHpvyLYRTi</b:URL>
     <b:RefOrder>10</b:RefOrder>
   </b:Source>
+  <b:Source>
+    <b:Tag>POE18</b:Tag>
+    <b:SourceType>InternetSite</b:SourceType>
+    <b:Guid>{026B1987-632B-4179-A4CA-931E398EC9D3}</b:Guid>
+    <b:Author>
+      <b:Author>
+        <b:Corporate>wiki</b:Corporate>
+      </b:Author>
+    </b:Author>
+    <b:Title>Wikipedia</b:Title>
+    <b:InternetSiteTitle>Wikipedia</b:InternetSiteTitle>
+    <b:Year>2018</b:Year>
+    <b:URL>https://ru.m.wikipedia.org/wiki/%D0%A4%D0%B0%D0%B9%D0%BB:Hash_table_5_0_1_1_1_1_0_SP.svg</b:URL>
+    <b:RefOrder>8</b:RefOrder>
+  </b:Source>
 </b:Sources>
 </file>
 
 <file path=customXml/itemProps1.xml><?xml version="1.0" encoding="utf-8"?>
-<ds:datastoreItem xmlns:ds="http://schemas.openxmlformats.org/officeDocument/2006/customXml" ds:itemID="{66E4B072-BE04-4232-85B1-C834CD1410BE}">
+<ds:datastoreItem xmlns:ds="http://schemas.openxmlformats.org/officeDocument/2006/customXml" ds:itemID="{3BE8F277-4E09-4AF9-AC4C-ED34BAB11542}">
   <ds:schemaRefs>
     <ds:schemaRef ds:uri="http://schemas.openxmlformats.org/officeDocument/2006/bibliography"/>
   </ds:schemaRefs>

</xml_diff>

<commit_message>
last name was added.
</commit_message>
<xml_diff>
--- a/SegundoLabAED/data/Documentación.docx
+++ b/SegundoLabAED/data/Documentación.docx
@@ -12166,8 +12166,17 @@
                 <w:rFonts w:ascii="Arial" w:hAnsi="Arial" w:cs="Arial"/>
                 <w:i/>
               </w:rPr>
-              <w:t xml:space="preserve"> integer</w:t>
-            </w:r>
+              <w:t xml:space="preserve"> </w:t>
+            </w:r>
+            <w:proofErr w:type="spellStart"/>
+            <w:r>
+              <w:rPr>
+                <w:rFonts w:ascii="Arial" w:hAnsi="Arial" w:cs="Arial"/>
+                <w:i/>
+              </w:rPr>
+              <w:t>integer</w:t>
+            </w:r>
+            <w:proofErr w:type="spellEnd"/>
           </w:p>
           <w:p>
             <w:pPr>
@@ -14861,7 +14870,12 @@
       </w:sdtContent>
     </w:sdt>
     <w:sectPr>
-      <w:headerReference w:type="default" r:id="rId28"/>
+      <w:headerReference w:type="even" r:id="rId28"/>
+      <w:headerReference w:type="default" r:id="rId29"/>
+      <w:footerReference w:type="even" r:id="rId30"/>
+      <w:footerReference w:type="default" r:id="rId31"/>
+      <w:headerReference w:type="first" r:id="rId32"/>
+      <w:footerReference w:type="first" r:id="rId33"/>
       <w:pgSz w:w="12240" w:h="15840"/>
       <w:pgMar w:top="1417" w:right="1701" w:bottom="1417" w:left="1701" w:header="708" w:footer="708" w:gutter="0"/>
       <w:cols w:space="708"/>
@@ -14896,6 +14910,36 @@
 </w:endnotes>
 </file>
 
+<file path=word/footer1.xml><?xml version="1.0" encoding="utf-8"?>
+<w:ftr xmlns:wpc="http://schemas.microsoft.com/office/word/2010/wordprocessingCanvas" xmlns:mc="http://schemas.openxmlformats.org/markup-compatibility/2006" xmlns:o="urn:schemas-microsoft-com:office:office" xmlns:r="http://schemas.openxmlformats.org/officeDocument/2006/relationships" xmlns:m="http://schemas.openxmlformats.org/officeDocument/2006/math" xmlns:v="urn:schemas-microsoft-com:vml" xmlns:wp14="http://schemas.microsoft.com/office/word/2010/wordprocessingDrawing" xmlns:wp="http://schemas.openxmlformats.org/drawingml/2006/wordprocessingDrawing" xmlns:w10="urn:schemas-microsoft-com:office:word" xmlns:w="http://schemas.openxmlformats.org/wordprocessingml/2006/main" xmlns:w14="http://schemas.microsoft.com/office/word/2010/wordml" xmlns:w15="http://schemas.microsoft.com/office/word/2012/wordml" xmlns:wpg="http://schemas.microsoft.com/office/word/2010/wordprocessingGroup" xmlns:wpi="http://schemas.microsoft.com/office/word/2010/wordprocessingInk" xmlns:wne="http://schemas.microsoft.com/office/word/2006/wordml" xmlns:wps="http://schemas.microsoft.com/office/word/2010/wordprocessingShape" mc:Ignorable="w14 w15 wp14">
+  <w:p>
+    <w:pPr>
+      <w:pStyle w:val="Piedepgina"/>
+    </w:pPr>
+  </w:p>
+</w:ftr>
+</file>
+
+<file path=word/footer2.xml><?xml version="1.0" encoding="utf-8"?>
+<w:ftr xmlns:wpc="http://schemas.microsoft.com/office/word/2010/wordprocessingCanvas" xmlns:mc="http://schemas.openxmlformats.org/markup-compatibility/2006" xmlns:o="urn:schemas-microsoft-com:office:office" xmlns:r="http://schemas.openxmlformats.org/officeDocument/2006/relationships" xmlns:m="http://schemas.openxmlformats.org/officeDocument/2006/math" xmlns:v="urn:schemas-microsoft-com:vml" xmlns:wp14="http://schemas.microsoft.com/office/word/2010/wordprocessingDrawing" xmlns:wp="http://schemas.openxmlformats.org/drawingml/2006/wordprocessingDrawing" xmlns:w10="urn:schemas-microsoft-com:office:word" xmlns:w="http://schemas.openxmlformats.org/wordprocessingml/2006/main" xmlns:w14="http://schemas.microsoft.com/office/word/2010/wordml" xmlns:w15="http://schemas.microsoft.com/office/word/2012/wordml" xmlns:wpg="http://schemas.microsoft.com/office/word/2010/wordprocessingGroup" xmlns:wpi="http://schemas.microsoft.com/office/word/2010/wordprocessingInk" xmlns:wne="http://schemas.microsoft.com/office/word/2006/wordml" xmlns:wps="http://schemas.microsoft.com/office/word/2010/wordprocessingShape" mc:Ignorable="w14 w15 wp14">
+  <w:p>
+    <w:pPr>
+      <w:pStyle w:val="Piedepgina"/>
+    </w:pPr>
+  </w:p>
+</w:ftr>
+</file>
+
+<file path=word/footer3.xml><?xml version="1.0" encoding="utf-8"?>
+<w:ftr xmlns:wpc="http://schemas.microsoft.com/office/word/2010/wordprocessingCanvas" xmlns:mc="http://schemas.openxmlformats.org/markup-compatibility/2006" xmlns:o="urn:schemas-microsoft-com:office:office" xmlns:r="http://schemas.openxmlformats.org/officeDocument/2006/relationships" xmlns:m="http://schemas.openxmlformats.org/officeDocument/2006/math" xmlns:v="urn:schemas-microsoft-com:vml" xmlns:wp14="http://schemas.microsoft.com/office/word/2010/wordprocessingDrawing" xmlns:wp="http://schemas.openxmlformats.org/drawingml/2006/wordprocessingDrawing" xmlns:w10="urn:schemas-microsoft-com:office:word" xmlns:w="http://schemas.openxmlformats.org/wordprocessingml/2006/main" xmlns:w14="http://schemas.microsoft.com/office/word/2010/wordml" xmlns:w15="http://schemas.microsoft.com/office/word/2012/wordml" xmlns:wpg="http://schemas.microsoft.com/office/word/2010/wordprocessingGroup" xmlns:wpi="http://schemas.microsoft.com/office/word/2010/wordprocessingInk" xmlns:wne="http://schemas.microsoft.com/office/word/2006/wordml" xmlns:wps="http://schemas.microsoft.com/office/word/2010/wordprocessingShape" mc:Ignorable="w14 w15 wp14">
+  <w:p>
+    <w:pPr>
+      <w:pStyle w:val="Piedepgina"/>
+    </w:pPr>
+  </w:p>
+</w:ftr>
+</file>
+
 <file path=word/footnotes.xml><?xml version="1.0" encoding="utf-8"?>
 <w:footnotes xmlns:wpc="http://schemas.microsoft.com/office/word/2010/wordprocessingCanvas" xmlns:mc="http://schemas.openxmlformats.org/markup-compatibility/2006" xmlns:o="urn:schemas-microsoft-com:office:office" xmlns:r="http://schemas.openxmlformats.org/officeDocument/2006/relationships" xmlns:m="http://schemas.openxmlformats.org/officeDocument/2006/math" xmlns:v="urn:schemas-microsoft-com:vml" xmlns:wp14="http://schemas.microsoft.com/office/word/2010/wordprocessingDrawing" xmlns:wp="http://schemas.openxmlformats.org/drawingml/2006/wordprocessingDrawing" xmlns:w10="urn:schemas-microsoft-com:office:word" xmlns:w="http://schemas.openxmlformats.org/wordprocessingml/2006/main" xmlns:w14="http://schemas.microsoft.com/office/word/2010/wordml" xmlns:w15="http://schemas.microsoft.com/office/word/2012/wordml" xmlns:wpg="http://schemas.microsoft.com/office/word/2010/wordprocessingGroup" xmlns:wpi="http://schemas.microsoft.com/office/word/2010/wordprocessingInk" xmlns:wne="http://schemas.microsoft.com/office/word/2006/wordml" xmlns:wps="http://schemas.microsoft.com/office/word/2010/wordprocessingShape" mc:Ignorable="w14 w15 wp14">
   <w:footnote w:type="separator" w:id="-1">
@@ -14922,6 +14966,16 @@
 </file>
 
 <file path=word/header1.xml><?xml version="1.0" encoding="utf-8"?>
+<w:hdr xmlns:wpc="http://schemas.microsoft.com/office/word/2010/wordprocessingCanvas" xmlns:mc="http://schemas.openxmlformats.org/markup-compatibility/2006" xmlns:o="urn:schemas-microsoft-com:office:office" xmlns:r="http://schemas.openxmlformats.org/officeDocument/2006/relationships" xmlns:m="http://schemas.openxmlformats.org/officeDocument/2006/math" xmlns:v="urn:schemas-microsoft-com:vml" xmlns:wp14="http://schemas.microsoft.com/office/word/2010/wordprocessingDrawing" xmlns:wp="http://schemas.openxmlformats.org/drawingml/2006/wordprocessingDrawing" xmlns:w10="urn:schemas-microsoft-com:office:word" xmlns:w="http://schemas.openxmlformats.org/wordprocessingml/2006/main" xmlns:w14="http://schemas.microsoft.com/office/word/2010/wordml" xmlns:w15="http://schemas.microsoft.com/office/word/2012/wordml" xmlns:wpg="http://schemas.microsoft.com/office/word/2010/wordprocessingGroup" xmlns:wpi="http://schemas.microsoft.com/office/word/2010/wordprocessingInk" xmlns:wne="http://schemas.microsoft.com/office/word/2006/wordml" xmlns:wps="http://schemas.microsoft.com/office/word/2010/wordprocessingShape" mc:Ignorable="w14 w15 wp14">
+  <w:p>
+    <w:pPr>
+      <w:pStyle w:val="Encabezado"/>
+    </w:pPr>
+  </w:p>
+</w:hdr>
+</file>
+
+<file path=word/header2.xml><?xml version="1.0" encoding="utf-8"?>
 <w:hdr xmlns:wpc="http://schemas.microsoft.com/office/word/2010/wordprocessingCanvas" xmlns:mc="http://schemas.openxmlformats.org/markup-compatibility/2006" xmlns:o="urn:schemas-microsoft-com:office:office" xmlns:r="http://schemas.openxmlformats.org/officeDocument/2006/relationships" xmlns:m="http://schemas.openxmlformats.org/officeDocument/2006/math" xmlns:v="urn:schemas-microsoft-com:vml" xmlns:wp14="http://schemas.microsoft.com/office/word/2010/wordprocessingDrawing" xmlns:wp="http://schemas.openxmlformats.org/drawingml/2006/wordprocessingDrawing" xmlns:w10="urn:schemas-microsoft-com:office:word" xmlns:w="http://schemas.openxmlformats.org/wordprocessingml/2006/main" xmlns:w14="http://schemas.microsoft.com/office/word/2010/wordml" xmlns:w15="http://schemas.microsoft.com/office/word/2012/wordml" xmlns:wpg="http://schemas.microsoft.com/office/word/2010/wordprocessingGroup" xmlns:wpi="http://schemas.microsoft.com/office/word/2010/wordprocessingInk" xmlns:wne="http://schemas.microsoft.com/office/word/2006/wordml" xmlns:wps="http://schemas.microsoft.com/office/word/2010/wordprocessingShape" mc:Ignorable="w14 w15 wp14">
   <w:p>
     <w:pPr>
@@ -14944,11 +14998,31 @@
         <w:lang w:val="es-ES"/>
       </w:rPr>
     </w:pPr>
+    <w:proofErr w:type="spellStart"/>
     <w:r>
       <w:rPr>
         <w:lang w:val="es-ES"/>
       </w:rPr>
-      <w:t>Jhusseth Sánchez</w:t>
+      <w:t>Jhusseth</w:t>
+    </w:r>
+    <w:proofErr w:type="spellEnd"/>
+    <w:r>
+      <w:rPr>
+        <w:lang w:val="es-ES"/>
+      </w:rPr>
+      <w:t xml:space="preserve"> </w:t>
+    </w:r>
+    <w:r>
+      <w:rPr>
+        <w:lang w:val="es-ES"/>
+      </w:rPr>
+      <w:t xml:space="preserve">Arias </w:t>
+    </w:r>
+    <w:r>
+      <w:rPr>
+        <w:lang w:val="es-ES"/>
+      </w:rPr>
+      <w:t>Sánchez</w:t>
     </w:r>
   </w:p>
   <w:p>
@@ -14964,6 +15038,16 @@
       </w:rPr>
       <w:t>Santiago Alejandro Rosero Córdoba</w:t>
     </w:r>
+  </w:p>
+</w:hdr>
+</file>
+
+<file path=word/header3.xml><?xml version="1.0" encoding="utf-8"?>
+<w:hdr xmlns:wpc="http://schemas.microsoft.com/office/word/2010/wordprocessingCanvas" xmlns:mc="http://schemas.openxmlformats.org/markup-compatibility/2006" xmlns:o="urn:schemas-microsoft-com:office:office" xmlns:r="http://schemas.openxmlformats.org/officeDocument/2006/relationships" xmlns:m="http://schemas.openxmlformats.org/officeDocument/2006/math" xmlns:v="urn:schemas-microsoft-com:vml" xmlns:wp14="http://schemas.microsoft.com/office/word/2010/wordprocessingDrawing" xmlns:wp="http://schemas.openxmlformats.org/drawingml/2006/wordprocessingDrawing" xmlns:w10="urn:schemas-microsoft-com:office:word" xmlns:w="http://schemas.openxmlformats.org/wordprocessingml/2006/main" xmlns:w14="http://schemas.microsoft.com/office/word/2010/wordml" xmlns:w15="http://schemas.microsoft.com/office/word/2012/wordml" xmlns:wpg="http://schemas.microsoft.com/office/word/2010/wordprocessingGroup" xmlns:wpi="http://schemas.microsoft.com/office/word/2010/wordprocessingInk" xmlns:wne="http://schemas.microsoft.com/office/word/2006/wordml" xmlns:wps="http://schemas.microsoft.com/office/word/2010/wordprocessingShape" mc:Ignorable="w14 w15 wp14">
+  <w:p>
+    <w:pPr>
+      <w:pStyle w:val="Encabezado"/>
+    </w:pPr>
   </w:p>
 </w:hdr>
 </file>
@@ -22213,7 +22297,7 @@
 </file>
 
 <file path=customXml/itemProps1.xml><?xml version="1.0" encoding="utf-8"?>
-<ds:datastoreItem xmlns:ds="http://schemas.openxmlformats.org/officeDocument/2006/customXml" ds:itemID="{B4F5A631-B12B-4A4C-AD65-38120EC9CBB6}">
+<ds:datastoreItem xmlns:ds="http://schemas.openxmlformats.org/officeDocument/2006/customXml" ds:itemID="{9B78F741-4E51-4AD6-BCAD-DAF961F3CED2}">
   <ds:schemaRefs>
     <ds:schemaRef ds:uri="http://schemas.openxmlformats.org/officeDocument/2006/bibliography"/>
   </ds:schemaRefs>

</xml_diff>